<commit_message>
data analysis in R
</commit_message>
<xml_diff>
--- a/4_writing/Schiele MA Thesis.docx
+++ b/4_writing/Schiele MA Thesis.docx
@@ -418,14 +418,12 @@
         <w:rPr>
           <w:rFonts w:cs="Arial"/>
           <w:szCs w:val="24"/>
-          <w:lang w:val="en-US"/>
-        </w:rPr>
-      </w:pPr>
-      <w:r>
-        <w:rPr>
-          <w:rFonts w:cs="Arial"/>
-          <w:szCs w:val="24"/>
-          <w:lang w:val="en-US"/>
+        </w:rPr>
+      </w:pPr>
+      <w:r>
+        <w:rPr>
+          <w:rFonts w:cs="Arial"/>
+          <w:szCs w:val="24"/>
         </w:rPr>
         <w:t>Miriam Schiele</w:t>
       </w:r>
@@ -438,14 +436,12 @@
         <w:rPr>
           <w:rFonts w:cs="Arial"/>
           <w:szCs w:val="24"/>
-          <w:lang w:val="en-US"/>
-        </w:rPr>
-      </w:pPr>
-      <w:r>
-        <w:rPr>
-          <w:rFonts w:cs="Arial"/>
-          <w:szCs w:val="24"/>
-          <w:lang w:val="en-US"/>
+        </w:rPr>
+      </w:pPr>
+      <w:r>
+        <w:rPr>
+          <w:rFonts w:cs="Arial"/>
+          <w:szCs w:val="24"/>
         </w:rPr>
         <w:t>miriam.schiele@student.uni-tuebingen.de</w:t>
       </w:r>
@@ -460,6 +456,7 @@
           <w:szCs w:val="24"/>
         </w:rPr>
       </w:pPr>
+      <w:proofErr w:type="spellStart"/>
       <w:r>
         <w:rPr>
           <w:rFonts w:cs="Arial"/>
@@ -472,8 +469,17 @@
           <w:rFonts w:cs="Arial"/>
           <w:szCs w:val="24"/>
         </w:rPr>
-        <w:t xml:space="preserve">atriculation </w:t>
-      </w:r>
+        <w:t>atriculation</w:t>
+      </w:r>
+      <w:proofErr w:type="spellEnd"/>
+      <w:r>
+        <w:rPr>
+          <w:rFonts w:cs="Arial"/>
+          <w:szCs w:val="24"/>
+        </w:rPr>
+        <w:t xml:space="preserve"> </w:t>
+      </w:r>
+      <w:proofErr w:type="spellStart"/>
       <w:r>
         <w:rPr>
           <w:rFonts w:cs="Arial"/>
@@ -488,6 +494,7 @@
         </w:rPr>
         <w:t>umber</w:t>
       </w:r>
+      <w:proofErr w:type="spellEnd"/>
       <w:r>
         <w:rPr>
           <w:rFonts w:cs="Arial"/>
@@ -3773,6 +3780,7 @@
           <w:rFonts w:cs="Arial"/>
           <w:iCs/>
           <w:szCs w:val="24"/>
+          <w:lang w:val="en-US"/>
         </w:rPr>
       </w:pPr>
       <w:r>
@@ -3780,6 +3788,7 @@
           <w:rFonts w:cs="Arial"/>
           <w:iCs/>
           <w:szCs w:val="24"/>
+          <w:lang w:val="en-US"/>
         </w:rPr>
         <w:t xml:space="preserve">B: </w:t>
       </w:r>
@@ -3788,6 +3797,7 @@
           <w:rFonts w:cs="Arial"/>
           <w:iCs/>
           <w:szCs w:val="24"/>
+          <w:lang w:val="en-US"/>
         </w:rPr>
         <w:tab/>
       </w:r>
@@ -3796,6 +3806,7 @@
           <w:rFonts w:cs="Arial"/>
           <w:iCs/>
           <w:szCs w:val="24"/>
+          <w:lang w:val="en-US"/>
         </w:rPr>
         <w:t>Nein, BIS 18 Uhr.</w:t>
       </w:r>
@@ -3810,6 +3821,7 @@
           <w:rFonts w:cs="Arial"/>
           <w:iCs/>
           <w:szCs w:val="24"/>
+          <w:lang w:val="en-US"/>
         </w:rPr>
       </w:pPr>
       <w:r>
@@ -3817,30 +3829,26 @@
           <w:rFonts w:cs="Arial"/>
           <w:iCs/>
           <w:szCs w:val="24"/>
-        </w:rPr>
-        <w:tab/>
+          <w:lang w:val="en-US"/>
+        </w:rPr>
+        <w:tab/>
+        <w:t>‘</w:t>
       </w:r>
       <w:r>
         <w:rPr>
           <w:rFonts w:cs="Arial"/>
           <w:iCs/>
           <w:szCs w:val="24"/>
-        </w:rPr>
-        <w:t>‘</w:t>
+          <w:lang w:val="en-US"/>
+        </w:rPr>
+        <w:t>No, UNTIL 6pm.</w:t>
       </w:r>
       <w:r>
         <w:rPr>
           <w:rFonts w:cs="Arial"/>
           <w:iCs/>
           <w:szCs w:val="24"/>
-        </w:rPr>
-        <w:t>No, UNTIL 6pm.</w:t>
-      </w:r>
-      <w:r>
-        <w:rPr>
-          <w:rFonts w:cs="Arial"/>
-          <w:iCs/>
-          <w:szCs w:val="24"/>
+          <w:lang w:val="en-US"/>
         </w:rPr>
         <w:t>’</w:t>
       </w:r>
@@ -4031,6 +4039,7 @@
           <w:rFonts w:cs="Arial"/>
           <w:iCs/>
           <w:szCs w:val="24"/>
+          <w:lang w:val="en-US"/>
         </w:rPr>
       </w:pPr>
       <w:r>
@@ -4038,6 +4047,7 @@
           <w:rFonts w:cs="Arial"/>
           <w:iCs/>
           <w:szCs w:val="24"/>
+          <w:lang w:val="en-US"/>
         </w:rPr>
         <w:t xml:space="preserve">B: </w:t>
       </w:r>
@@ -4046,6 +4056,7 @@
           <w:rFonts w:cs="Arial"/>
           <w:iCs/>
           <w:szCs w:val="24"/>
+          <w:lang w:val="en-US"/>
         </w:rPr>
         <w:tab/>
       </w:r>
@@ -4054,6 +4065,7 @@
           <w:rFonts w:cs="Arial"/>
           <w:iCs/>
           <w:szCs w:val="24"/>
+          <w:lang w:val="en-US"/>
         </w:rPr>
         <w:t xml:space="preserve">Nein, </w:t>
       </w:r>
@@ -4062,6 +4074,7 @@
           <w:rFonts w:cs="Arial"/>
           <w:iCs/>
           <w:szCs w:val="24"/>
+          <w:lang w:val="en-US"/>
         </w:rPr>
         <w:t>bis</w:t>
       </w:r>
@@ -4070,6 +4083,7 @@
           <w:rFonts w:cs="Arial"/>
           <w:iCs/>
           <w:szCs w:val="24"/>
+          <w:lang w:val="en-US"/>
         </w:rPr>
         <w:t xml:space="preserve"> 18 Uhr.</w:t>
       </w:r>
@@ -4084,6 +4098,7 @@
           <w:rFonts w:cs="Arial"/>
           <w:iCs/>
           <w:szCs w:val="24"/>
+          <w:lang w:val="en-US"/>
         </w:rPr>
       </w:pPr>
       <w:r>
@@ -4091,54 +4106,53 @@
           <w:rFonts w:cs="Arial"/>
           <w:iCs/>
           <w:szCs w:val="24"/>
-        </w:rPr>
-        <w:tab/>
+          <w:lang w:val="en-US"/>
+        </w:rPr>
+        <w:tab/>
+        <w:t>‘</w:t>
       </w:r>
       <w:r>
         <w:rPr>
           <w:rFonts w:cs="Arial"/>
           <w:iCs/>
           <w:szCs w:val="24"/>
-        </w:rPr>
-        <w:t>‘</w:t>
+          <w:lang w:val="en-US"/>
+        </w:rPr>
+        <w:t xml:space="preserve">No, </w:t>
       </w:r>
       <w:r>
         <w:rPr>
           <w:rFonts w:cs="Arial"/>
           <w:iCs/>
           <w:szCs w:val="24"/>
-        </w:rPr>
-        <w:t xml:space="preserve">No, </w:t>
+          <w:lang w:val="en-US"/>
+        </w:rPr>
+        <w:t>until</w:t>
       </w:r>
       <w:r>
         <w:rPr>
           <w:rFonts w:cs="Arial"/>
           <w:iCs/>
           <w:szCs w:val="24"/>
-        </w:rPr>
-        <w:t>until</w:t>
+          <w:lang w:val="en-US"/>
+        </w:rPr>
+        <w:t xml:space="preserve"> 6pm.</w:t>
       </w:r>
       <w:r>
         <w:rPr>
           <w:rFonts w:cs="Arial"/>
           <w:iCs/>
           <w:szCs w:val="24"/>
-        </w:rPr>
-        <w:t xml:space="preserve"> 6pm.</w:t>
+          <w:lang w:val="en-US"/>
+        </w:rPr>
+        <w:t>’</w:t>
       </w:r>
       <w:r>
         <w:rPr>
           <w:rFonts w:cs="Arial"/>
           <w:iCs/>
           <w:szCs w:val="24"/>
-        </w:rPr>
-        <w:t>’</w:t>
-      </w:r>
-      <w:r>
-        <w:rPr>
-          <w:rFonts w:cs="Arial"/>
-          <w:iCs/>
-          <w:szCs w:val="24"/>
+          <w:lang w:val="en-US"/>
         </w:rPr>
         <w:t xml:space="preserve"> </w:t>
       </w:r>
@@ -4988,7 +5002,21 @@
         <w:rPr>
           <w:lang w:val="en-US"/>
         </w:rPr>
-        <w:t xml:space="preserve"> (cf. Akinnaso 1982). Therefore, </w:t>
+        <w:t xml:space="preserve"> (cf. </w:t>
+      </w:r>
+      <w:proofErr w:type="spellStart"/>
+      <w:r>
+        <w:rPr>
+          <w:lang w:val="en-US"/>
+        </w:rPr>
+        <w:t>Akinnaso</w:t>
+      </w:r>
+      <w:proofErr w:type="spellEnd"/>
+      <w:r>
+        <w:rPr>
+          <w:lang w:val="en-US"/>
+        </w:rPr>
+        <w:t xml:space="preserve"> 1982). Therefore, </w:t>
       </w:r>
       <w:r>
         <w:rPr>
@@ -5240,7 +5268,25 @@
           <w:szCs w:val="24"/>
           <w:lang w:val="en-US"/>
         </w:rPr>
-        <w:t>without the inclusdion of</w:t>
+        <w:t xml:space="preserve">without the </w:t>
+      </w:r>
+      <w:proofErr w:type="spellStart"/>
+      <w:r>
+        <w:rPr>
+          <w:rFonts w:cs="Arial"/>
+          <w:szCs w:val="24"/>
+          <w:lang w:val="en-US"/>
+        </w:rPr>
+        <w:t>inclusdion</w:t>
+      </w:r>
+      <w:proofErr w:type="spellEnd"/>
+      <w:r>
+        <w:rPr>
+          <w:rFonts w:cs="Arial"/>
+          <w:szCs w:val="24"/>
+          <w:lang w:val="en-US"/>
+        </w:rPr>
+        <w:t xml:space="preserve"> of</w:t>
       </w:r>
       <w:r>
         <w:rPr>
@@ -5354,12 +5400,14 @@
         <w:rPr>
           <w:rFonts w:cs="Arial"/>
           <w:szCs w:val="24"/>
-        </w:rPr>
-      </w:pPr>
-      <w:r>
-        <w:rPr>
-          <w:rFonts w:cs="Arial"/>
-          <w:szCs w:val="24"/>
+          <w:lang w:val="en-US"/>
+        </w:rPr>
+      </w:pPr>
+      <w:r>
+        <w:rPr>
+          <w:rFonts w:cs="Arial"/>
+          <w:szCs w:val="24"/>
+          <w:lang w:val="en-US"/>
         </w:rPr>
         <w:t xml:space="preserve">B: </w:t>
       </w:r>
@@ -5367,6 +5415,7 @@
         <w:rPr>
           <w:rFonts w:cs="Arial"/>
           <w:szCs w:val="24"/>
+          <w:lang w:val="en-US"/>
         </w:rPr>
         <w:tab/>
         <w:t>Nein, seinem VATER.</w:t>
@@ -5381,20 +5430,16 @@
         <w:rPr>
           <w:rFonts w:cs="Arial"/>
           <w:szCs w:val="24"/>
-        </w:rPr>
-      </w:pPr>
-      <w:r>
-        <w:rPr>
-          <w:rFonts w:cs="Arial"/>
-          <w:szCs w:val="24"/>
-        </w:rPr>
-        <w:tab/>
-      </w:r>
-      <w:r>
-        <w:rPr>
-          <w:rFonts w:cs="Arial"/>
-          <w:szCs w:val="24"/>
-        </w:rPr>
+          <w:lang w:val="en-US"/>
+        </w:rPr>
+      </w:pPr>
+      <w:r>
+        <w:rPr>
+          <w:rFonts w:cs="Arial"/>
+          <w:szCs w:val="24"/>
+          <w:lang w:val="en-US"/>
+        </w:rPr>
+        <w:tab/>
         <w:t>‘No, his FATHER.’</w:t>
       </w:r>
     </w:p>
@@ -5549,12 +5594,14 @@
         <w:rPr>
           <w:rFonts w:cs="Arial"/>
           <w:szCs w:val="24"/>
-        </w:rPr>
-      </w:pPr>
-      <w:r>
-        <w:rPr>
-          <w:rFonts w:cs="Arial"/>
-          <w:szCs w:val="24"/>
+          <w:lang w:val="en-US"/>
+        </w:rPr>
+      </w:pPr>
+      <w:r>
+        <w:rPr>
+          <w:rFonts w:cs="Arial"/>
+          <w:szCs w:val="24"/>
+          <w:lang w:val="en-US"/>
         </w:rPr>
         <w:t xml:space="preserve">B: </w:t>
       </w:r>
@@ -5562,6 +5609,7 @@
         <w:rPr>
           <w:rFonts w:cs="Arial"/>
           <w:szCs w:val="24"/>
+          <w:lang w:val="en-US"/>
         </w:rPr>
         <w:tab/>
         <w:t xml:space="preserve">Nein, seinem </w:t>
@@ -5570,6 +5618,7 @@
         <w:rPr>
           <w:rFonts w:cs="Arial"/>
           <w:szCs w:val="24"/>
+          <w:lang w:val="en-US"/>
         </w:rPr>
         <w:t>Vater</w:t>
       </w:r>
@@ -5577,6 +5626,7 @@
         <w:rPr>
           <w:rFonts w:cs="Arial"/>
           <w:szCs w:val="24"/>
+          <w:lang w:val="en-US"/>
         </w:rPr>
         <w:t>.</w:t>
       </w:r>
@@ -5591,12 +5641,14 @@
         <w:rPr>
           <w:rFonts w:cs="Arial"/>
           <w:szCs w:val="24"/>
-        </w:rPr>
-      </w:pPr>
-      <w:r>
-        <w:rPr>
-          <w:rFonts w:cs="Arial"/>
-          <w:szCs w:val="24"/>
+          <w:lang w:val="en-US"/>
+        </w:rPr>
+      </w:pPr>
+      <w:r>
+        <w:rPr>
+          <w:rFonts w:cs="Arial"/>
+          <w:szCs w:val="24"/>
+          <w:lang w:val="en-US"/>
         </w:rPr>
         <w:t xml:space="preserve">‘No, his </w:t>
       </w:r>
@@ -5604,6 +5656,7 @@
         <w:rPr>
           <w:rFonts w:cs="Arial"/>
           <w:szCs w:val="24"/>
+          <w:lang w:val="en-US"/>
         </w:rPr>
         <w:t>father</w:t>
       </w:r>
@@ -5611,6 +5664,7 @@
         <w:rPr>
           <w:rFonts w:cs="Arial"/>
           <w:szCs w:val="24"/>
+          <w:lang w:val="en-US"/>
         </w:rPr>
         <w:t>.’</w:t>
       </w:r>
@@ -5972,7 +6026,21 @@
           <w:lang w:val="en-US"/>
         </w:rPr>
         <w:tab/>
-        <w:t>The present study examines a number of factors that have not been investigated in depth or at all in previous studies. First, while previous research has studied the importance of orthographic marking in other fields of linguistics, the role of orthography in the comprehension of contrastive focus has not been studied so far. The studies conducted in this field are reviewed in chapter 2.3.</w:t>
+        <w:t xml:space="preserve">The present study examines </w:t>
+      </w:r>
+      <w:proofErr w:type="gramStart"/>
+      <w:r>
+        <w:rPr>
+          <w:lang w:val="en-US"/>
+        </w:rPr>
+        <w:t>a number of</w:t>
+      </w:r>
+      <w:proofErr w:type="gramEnd"/>
+      <w:r>
+        <w:rPr>
+          <w:lang w:val="en-US"/>
+        </w:rPr>
+        <w:t xml:space="preserve"> factors that have not been investigated in depth or at all in previous studies. First, while previous research has studied the importance of orthographic marking in other fields of linguistics, the role of orthography in the comprehension of contrastive focus has not been studied so far. The studies conducted in this field are reviewed in chapter 2.3.</w:t>
       </w:r>
     </w:p>
     <w:p>
@@ -6077,7 +6145,21 @@
         <w:rPr>
           <w:lang w:val="en-US"/>
         </w:rPr>
-        <w:t xml:space="preserve">there are differences between processing proper names and processing other words that either do not denote human referent or do not have lexical meaning at all. The processing theories have to account for such differences. </w:t>
+        <w:t xml:space="preserve">there are differences between processing proper names and processing other words that either do not denote human referent or do not have lexical meaning at all. The processing theories </w:t>
+      </w:r>
+      <w:proofErr w:type="gramStart"/>
+      <w:r>
+        <w:rPr>
+          <w:lang w:val="en-US"/>
+        </w:rPr>
+        <w:t>have to</w:t>
+      </w:r>
+      <w:proofErr w:type="gramEnd"/>
+      <w:r>
+        <w:rPr>
+          <w:lang w:val="en-US"/>
+        </w:rPr>
+        <w:t xml:space="preserve"> account for such differences. </w:t>
       </w:r>
     </w:p>
     <w:p>
@@ -6214,6 +6296,9 @@
         <w:suppressLineNumbers/>
         <w:spacing w:after="0" w:line="360" w:lineRule="auto"/>
         <w:jc w:val="both"/>
+        <w:rPr>
+          <w:lang w:val="en-US"/>
+        </w:rPr>
       </w:pPr>
     </w:p>
     <w:p>
@@ -6261,25 +6346,7 @@
         <w:rPr>
           <w:lang w:val="en-US"/>
         </w:rPr>
-        <w:t xml:space="preserve">subchapter about the scope and limitations inherent in the research design, </w:t>
-      </w:r>
-      <w:r>
-        <w:rPr>
-          <w:lang w:val="en-US"/>
-        </w:rPr>
-        <w:t>acknowledging</w:t>
-      </w:r>
-      <w:r>
-        <w:rPr>
-          <w:lang w:val="en-US"/>
-        </w:rPr>
-        <w:t xml:space="preserve"> the potential constraints and scope of investigation. The subchapter should include the following points: study does not investigate dialectal differences or differences between age groups or gender or similar features of participants, study does not </w:t>
-      </w:r>
-      <w:r>
-        <w:rPr>
-          <w:lang w:val="en-US"/>
-        </w:rPr>
-        <w:t>analy</w:t>
+        <w:t>subchapter about the scope and limitations inherent in the research design, acknowledging the potential constraints and scope of investigation. The subchapter should include the following points: study does not investigate dialectal differences or differences between age groups or gender or similar features of participants, study does not analy</w:t>
       </w:r>
       <w:r>
         <w:rPr>
@@ -6293,17 +6360,33 @@
         </w:rPr>
         <w:t xml:space="preserve">semantic or pragmatic ellipsis, only syntactic </w:t>
       </w:r>
+      <w:proofErr w:type="gramStart"/>
       <w:r>
         <w:rPr>
           <w:lang w:val="en-US"/>
         </w:rPr>
         <w:t>ellipsis</w:t>
       </w:r>
-      <w:r>
-        <w:rPr>
-          <w:lang w:val="en-US"/>
-        </w:rPr>
-        <w:t xml:space="preserve"> and only clausal ellipsis. Furthermore the study is limited by the limitations that are inherent in the method of acceptability judgement tasks</w:t>
+      <w:proofErr w:type="gramEnd"/>
+      <w:r>
+        <w:rPr>
+          <w:lang w:val="en-US"/>
+        </w:rPr>
+        <w:t xml:space="preserve"> and only clausal ellipsis. </w:t>
+      </w:r>
+      <w:proofErr w:type="gramStart"/>
+      <w:r>
+        <w:rPr>
+          <w:lang w:val="en-US"/>
+        </w:rPr>
+        <w:t>Furthermore</w:t>
+      </w:r>
+      <w:proofErr w:type="gramEnd"/>
+      <w:r>
+        <w:rPr>
+          <w:lang w:val="en-US"/>
+        </w:rPr>
+        <w:t xml:space="preserve"> the study is limited by the limitations that are inherent in the method of acceptability judgement tasks</w:t>
       </w:r>
     </w:p>
     <w:p>
@@ -6321,9 +6404,29 @@
         <w:suppressLineNumbers/>
         <w:spacing w:after="0" w:line="360" w:lineRule="auto"/>
         <w:jc w:val="both"/>
-      </w:pPr>
-      <w:r>
-        <w:t>(siehe Merchant 2010)</w:t>
+        <w:rPr>
+          <w:lang w:val="en-US"/>
+        </w:rPr>
+      </w:pPr>
+      <w:r>
+        <w:rPr>
+          <w:lang w:val="en-US"/>
+        </w:rPr>
+        <w:t>(</w:t>
+      </w:r>
+      <w:proofErr w:type="spellStart"/>
+      <w:r>
+        <w:rPr>
+          <w:lang w:val="en-US"/>
+        </w:rPr>
+        <w:t>siehe</w:t>
+      </w:r>
+      <w:proofErr w:type="spellEnd"/>
+      <w:r>
+        <w:rPr>
+          <w:lang w:val="en-US"/>
+        </w:rPr>
+        <w:t xml:space="preserve"> Merchant 2010)</w:t>
       </w:r>
     </w:p>
     <w:p>
@@ -6580,7 +6683,25 @@
           <w:szCs w:val="24"/>
           <w:lang w:val="en-US"/>
         </w:rPr>
-        <w:t xml:space="preserve"> is used to refer to an interface phenomenon that occurs among syntax, semantics, and information structure, where linguistic material is omitted (cf. Winkler 2016, Lobeck 1995). This is exemplified in the following example.</w:t>
+        <w:t xml:space="preserve"> is used to refer to an interface phenomenon that occurs among syntax, semantics, and information structure, where linguistic material is omitted (cf. Winkler 2016, </w:t>
+      </w:r>
+      <w:proofErr w:type="spellStart"/>
+      <w:r>
+        <w:rPr>
+          <w:rFonts w:cs="Arial"/>
+          <w:szCs w:val="24"/>
+          <w:lang w:val="en-US"/>
+        </w:rPr>
+        <w:t>Lobeck</w:t>
+      </w:r>
+      <w:proofErr w:type="spellEnd"/>
+      <w:r>
+        <w:rPr>
+          <w:rFonts w:cs="Arial"/>
+          <w:szCs w:val="24"/>
+          <w:lang w:val="en-US"/>
+        </w:rPr>
+        <w:t xml:space="preserve"> 1995). This is exemplified in the following example.</w:t>
       </w:r>
     </w:p>
     <w:p>
@@ -6886,7 +7007,27 @@
           <w:szCs w:val="24"/>
           <w:lang w:val="en-US"/>
         </w:rPr>
-        <w:t xml:space="preserve"> is deemed grammatically elliptical iff “there exists another linguistic representation </w:t>
+        <w:t xml:space="preserve"> is deemed grammatically elliptical </w:t>
+      </w:r>
+      <w:proofErr w:type="spellStart"/>
+      <w:r>
+        <w:rPr>
+          <w:rFonts w:cs="Arial"/>
+          <w:color w:val="808080" w:themeColor="background1" w:themeShade="80"/>
+          <w:szCs w:val="24"/>
+          <w:lang w:val="en-US"/>
+        </w:rPr>
+        <w:t>iff</w:t>
+      </w:r>
+      <w:proofErr w:type="spellEnd"/>
+      <w:r>
+        <w:rPr>
+          <w:rFonts w:cs="Arial"/>
+          <w:color w:val="808080" w:themeColor="background1" w:themeShade="80"/>
+          <w:szCs w:val="24"/>
+          <w:lang w:val="en-US"/>
+        </w:rPr>
+        <w:t xml:space="preserve"> “there exists another linguistic representation </w:t>
       </w:r>
       <w:r>
         <w:rPr>
@@ -7459,6 +7600,7 @@
           <w:lang w:val="en-US"/>
         </w:rPr>
       </w:pPr>
+      <w:proofErr w:type="spellStart"/>
       <w:r>
         <w:rPr>
           <w:rFonts w:cs="Arial"/>
@@ -7468,8 +7610,9 @@
           <w:szCs w:val="24"/>
           <w:lang w:val="en-US"/>
         </w:rPr>
-        <w:t xml:space="preserve">nicht, </w:t>
-      </w:r>
+        <w:t>nicht</w:t>
+      </w:r>
+      <w:proofErr w:type="spellEnd"/>
       <w:r>
         <w:rPr>
           <w:rFonts w:cs="Arial"/>
@@ -7479,8 +7622,7 @@
           <w:szCs w:val="24"/>
           <w:lang w:val="en-US"/>
         </w:rPr>
-        <w:tab/>
-        <w:t>*wer</w:t>
+        <w:t xml:space="preserve">, </w:t>
       </w:r>
       <w:r>
         <w:rPr>
@@ -7492,7 +7634,9 @@
           <w:lang w:val="en-US"/>
         </w:rPr>
         <w:tab/>
-      </w:r>
+        <w:t>*</w:t>
+      </w:r>
+      <w:proofErr w:type="spellStart"/>
       <w:r>
         <w:rPr>
           <w:rFonts w:cs="Arial"/>
@@ -7502,18 +7646,9 @@
           <w:szCs w:val="24"/>
           <w:lang w:val="en-US"/>
         </w:rPr>
-        <w:tab/>
-      </w:r>
-      <w:r>
-        <w:rPr>
-          <w:rFonts w:cs="Arial"/>
-          <w:iCs/>
-          <w:color w:val="808080" w:themeColor="background1" w:themeShade="80"/>
-          <w:szCs w:val="24"/>
-          <w:lang w:val="en-US"/>
-        </w:rPr>
-        <w:t>/*</w:t>
-      </w:r>
+        <w:t>wer</w:t>
+      </w:r>
+      <w:proofErr w:type="spellEnd"/>
       <w:r>
         <w:rPr>
           <w:rFonts w:cs="Arial"/>
@@ -7523,7 +7658,7 @@
           <w:szCs w:val="24"/>
           <w:lang w:val="en-US"/>
         </w:rPr>
-        <w:t>wen</w:t>
+        <w:tab/>
       </w:r>
       <w:r>
         <w:rPr>
@@ -7544,7 +7679,7 @@
           <w:szCs w:val="24"/>
           <w:lang w:val="en-US"/>
         </w:rPr>
-        <w:t>/</w:t>
+        <w:t>/*</w:t>
       </w:r>
       <w:r>
         <w:rPr>
@@ -7555,8 +7690,42 @@
           <w:szCs w:val="24"/>
           <w:lang w:val="en-US"/>
         </w:rPr>
+        <w:t>wen</w:t>
+      </w:r>
+      <w:r>
+        <w:rPr>
+          <w:rFonts w:cs="Arial"/>
+          <w:i/>
+          <w:iCs/>
+          <w:color w:val="808080" w:themeColor="background1" w:themeShade="80"/>
+          <w:szCs w:val="24"/>
+          <w:lang w:val="en-US"/>
+        </w:rPr>
+        <w:tab/>
+      </w:r>
+      <w:r>
+        <w:rPr>
+          <w:rFonts w:cs="Arial"/>
+          <w:iCs/>
+          <w:color w:val="808080" w:themeColor="background1" w:themeShade="80"/>
+          <w:szCs w:val="24"/>
+          <w:lang w:val="en-US"/>
+        </w:rPr>
+        <w:t>/</w:t>
+      </w:r>
+      <w:proofErr w:type="spellStart"/>
+      <w:r>
+        <w:rPr>
+          <w:rFonts w:cs="Arial"/>
+          <w:i/>
+          <w:iCs/>
+          <w:color w:val="808080" w:themeColor="background1" w:themeShade="80"/>
+          <w:szCs w:val="24"/>
+          <w:lang w:val="en-US"/>
+        </w:rPr>
         <w:t>wem</w:t>
       </w:r>
+      <w:proofErr w:type="spellEnd"/>
       <w:r>
         <w:rPr>
           <w:rFonts w:cs="Arial"/>
@@ -7607,6 +7776,15 @@
           <w:lang w:val="en-US"/>
         </w:rPr>
         <w:tab/>
+      </w:r>
+      <w:proofErr w:type="spellStart"/>
+      <w:r>
+        <w:rPr>
+          <w:rFonts w:cs="Arial"/>
+          <w:color w:val="808080" w:themeColor="background1" w:themeShade="80"/>
+          <w:szCs w:val="24"/>
+          <w:lang w:val="en-US"/>
+        </w:rPr>
         <w:t>who.</w:t>
       </w:r>
       <w:r>
@@ -7619,6 +7797,7 @@
         </w:rPr>
         <w:t>nom</w:t>
       </w:r>
+      <w:proofErr w:type="spellEnd"/>
       <w:r>
         <w:rPr>
           <w:rFonts w:cs="Arial"/>
@@ -7629,6 +7808,7 @@
         </w:rPr>
         <w:tab/>
       </w:r>
+      <w:proofErr w:type="spellStart"/>
       <w:r>
         <w:rPr>
           <w:rFonts w:cs="Arial"/>
@@ -7648,6 +7828,7 @@
         </w:rPr>
         <w:t>akk</w:t>
       </w:r>
+      <w:proofErr w:type="spellEnd"/>
       <w:r>
         <w:rPr>
           <w:rFonts w:cs="Arial"/>
@@ -7967,6 +8148,15 @@
           <w:lang w:val="en-US"/>
         </w:rPr>
         <w:tab/>
+      </w:r>
+      <w:proofErr w:type="spellStart"/>
+      <w:r>
+        <w:rPr>
+          <w:rFonts w:cs="Arial"/>
+          <w:color w:val="808080" w:themeColor="background1" w:themeShade="80"/>
+          <w:szCs w:val="24"/>
+          <w:lang w:val="en-US"/>
+        </w:rPr>
         <w:t>who.</w:t>
       </w:r>
       <w:r>
@@ -7979,6 +8169,7 @@
         </w:rPr>
         <w:t>nom</w:t>
       </w:r>
+      <w:proofErr w:type="spellEnd"/>
       <w:r>
         <w:rPr>
           <w:rFonts w:cs="Arial"/>
@@ -7987,6 +8178,15 @@
           <w:lang w:val="en-US"/>
         </w:rPr>
         <w:tab/>
+      </w:r>
+      <w:proofErr w:type="spellStart"/>
+      <w:r>
+        <w:rPr>
+          <w:rFonts w:cs="Arial"/>
+          <w:color w:val="808080" w:themeColor="background1" w:themeShade="80"/>
+          <w:szCs w:val="24"/>
+          <w:lang w:val="en-US"/>
+        </w:rPr>
         <w:t>who.</w:t>
       </w:r>
       <w:r>
@@ -7999,6 +8199,7 @@
         </w:rPr>
         <w:t>akk</w:t>
       </w:r>
+      <w:proofErr w:type="spellEnd"/>
       <w:r>
         <w:rPr>
           <w:rFonts w:cs="Arial"/>
@@ -8051,6 +8252,7 @@
           <w:lang w:val="en-US"/>
         </w:rPr>
       </w:pPr>
+      <w:proofErr w:type="spellStart"/>
       <w:r>
         <w:rPr>
           <w:rFonts w:cs="Arial"/>
@@ -8061,6 +8263,7 @@
         </w:rPr>
         <w:t>schmeicheln</w:t>
       </w:r>
+      <w:proofErr w:type="spellEnd"/>
       <w:r>
         <w:rPr>
           <w:rFonts w:cs="Arial"/>
@@ -8200,8 +8403,9 @@
           <w:szCs w:val="24"/>
           <w:lang w:val="en-US"/>
         </w:rPr>
-        <w:t xml:space="preserve">That is, (8) the elliptical wh-phrase is structurally similar to (9) but parts of the phrase are unpronounced. </w:t>
-      </w:r>
+        <w:t xml:space="preserve">That is, (8) the elliptical wh-phrase is structurally </w:t>
+      </w:r>
+      <w:proofErr w:type="gramStart"/>
       <w:r>
         <w:rPr>
           <w:rFonts w:cs="Arial"/>
@@ -8209,8 +8413,28 @@
           <w:szCs w:val="24"/>
           <w:lang w:val="en-US"/>
         </w:rPr>
+        <w:t>similar to</w:t>
+      </w:r>
+      <w:proofErr w:type="gramEnd"/>
+      <w:r>
+        <w:rPr>
+          <w:rFonts w:cs="Arial"/>
+          <w:color w:val="808080" w:themeColor="background1" w:themeShade="80"/>
+          <w:szCs w:val="24"/>
+          <w:lang w:val="en-US"/>
+        </w:rPr>
+        <w:t xml:space="preserve"> (9) but parts of the phrase are unpronounced. </w:t>
+      </w:r>
+      <w:r>
+        <w:rPr>
+          <w:rFonts w:cs="Arial"/>
+          <w:color w:val="808080" w:themeColor="background1" w:themeShade="80"/>
+          <w:szCs w:val="24"/>
+          <w:lang w:val="en-US"/>
+        </w:rPr>
         <w:t xml:space="preserve">This assumption is supported by the fact that the elliptical wh-phrase </w:t>
       </w:r>
+      <w:proofErr w:type="spellStart"/>
       <w:r>
         <w:rPr>
           <w:rFonts w:cs="Arial"/>
@@ -8219,7 +8443,18 @@
           <w:szCs w:val="24"/>
           <w:lang w:val="en-US"/>
         </w:rPr>
-        <w:t xml:space="preserve">wem </w:t>
+        <w:t>wem</w:t>
+      </w:r>
+      <w:proofErr w:type="spellEnd"/>
+      <w:r>
+        <w:rPr>
+          <w:rFonts w:cs="Arial"/>
+          <w:i/>
+          <w:color w:val="808080" w:themeColor="background1" w:themeShade="80"/>
+          <w:szCs w:val="24"/>
+          <w:lang w:val="en-US"/>
+        </w:rPr>
+        <w:t xml:space="preserve"> </w:t>
       </w:r>
       <w:r>
         <w:rPr>
@@ -8907,7 +9142,25 @@
           <w:szCs w:val="24"/>
           <w:lang w:val="en-US"/>
         </w:rPr>
-        <w:t>Contrastive focus represents a subset of contextually or situationally “given” alternative elements for which the predicate phrase can potentially hold, and spells out this subset as the one for which the predicate actually hold.</w:t>
+        <w:t xml:space="preserve">Contrastive focus represents a subset of contextually or situationally “given” alternative elements for which the predicate phrase can potentially </w:t>
+      </w:r>
+      <w:proofErr w:type="gramStart"/>
+      <w:r>
+        <w:rPr>
+          <w:rFonts w:cs="Arial"/>
+          <w:szCs w:val="24"/>
+          <w:lang w:val="en-US"/>
+        </w:rPr>
+        <w:t>hold, and</w:t>
+      </w:r>
+      <w:proofErr w:type="gramEnd"/>
+      <w:r>
+        <w:rPr>
+          <w:rFonts w:cs="Arial"/>
+          <w:szCs w:val="24"/>
+          <w:lang w:val="en-US"/>
+        </w:rPr>
+        <w:t xml:space="preserve"> spells out this subset as the one for which the predicate actually hold.</w:t>
       </w:r>
     </w:p>
     <w:p>
@@ -8935,7 +9188,25 @@
           <w:szCs w:val="24"/>
           <w:lang w:val="en-US"/>
         </w:rPr>
-        <w:t>(Griffiths &amp; Lipták 2014, p. 200, quotation marks in original)</w:t>
+        <w:t xml:space="preserve">(Griffiths &amp; </w:t>
+      </w:r>
+      <w:proofErr w:type="spellStart"/>
+      <w:r>
+        <w:rPr>
+          <w:rFonts w:cs="Arial"/>
+          <w:szCs w:val="24"/>
+          <w:lang w:val="en-US"/>
+        </w:rPr>
+        <w:t>Lipták</w:t>
+      </w:r>
+      <w:proofErr w:type="spellEnd"/>
+      <w:r>
+        <w:rPr>
+          <w:rFonts w:cs="Arial"/>
+          <w:szCs w:val="24"/>
+          <w:lang w:val="en-US"/>
+        </w:rPr>
+        <w:t xml:space="preserve"> 2014, p. 200, quotation marks in original)</w:t>
       </w:r>
     </w:p>
     <w:p>
@@ -8967,7 +9238,25 @@
           <w:szCs w:val="24"/>
           <w:lang w:val="en-US"/>
         </w:rPr>
-        <w:t xml:space="preserve">However, the alternative denotations must be of the same type and mutually exclusive (cf. Wagner 2012, Krifka 2008). An example of contrastive focus is illustrated in (12), where the brackets subscripted with </w:t>
+        <w:t xml:space="preserve">However, the alternative denotations must be of the same type and mutually exclusive (cf. Wagner 2012, </w:t>
+      </w:r>
+      <w:proofErr w:type="spellStart"/>
+      <w:r>
+        <w:rPr>
+          <w:rFonts w:cs="Arial"/>
+          <w:szCs w:val="24"/>
+          <w:lang w:val="en-US"/>
+        </w:rPr>
+        <w:t>Krifka</w:t>
+      </w:r>
+      <w:proofErr w:type="spellEnd"/>
+      <w:r>
+        <w:rPr>
+          <w:rFonts w:cs="Arial"/>
+          <w:szCs w:val="24"/>
+          <w:lang w:val="en-US"/>
+        </w:rPr>
+        <w:t xml:space="preserve"> 2008). An example of contrastive focus is illustrated in (12), where the brackets subscripted with </w:t>
       </w:r>
       <w:r>
         <w:rPr>
@@ -9156,13 +9445,23 @@
         </w:rPr>
         <w:t xml:space="preserve">adapted from </w:t>
       </w:r>
-      <w:r>
-        <w:rPr>
-          <w:rFonts w:cs="Arial"/>
-          <w:szCs w:val="24"/>
-          <w:lang w:val="en-US"/>
-        </w:rPr>
-        <w:t>Krifka 2008, p. 252)</w:t>
+      <w:proofErr w:type="spellStart"/>
+      <w:r>
+        <w:rPr>
+          <w:rFonts w:cs="Arial"/>
+          <w:szCs w:val="24"/>
+          <w:lang w:val="en-US"/>
+        </w:rPr>
+        <w:t>Krifka</w:t>
+      </w:r>
+      <w:proofErr w:type="spellEnd"/>
+      <w:r>
+        <w:rPr>
+          <w:rFonts w:cs="Arial"/>
+          <w:szCs w:val="24"/>
+          <w:lang w:val="en-US"/>
+        </w:rPr>
+        <w:t xml:space="preserve"> 2008, p. 252)</w:t>
       </w:r>
     </w:p>
     <w:p>
@@ -9605,7 +9904,25 @@
           <w:lang w:val="en-US"/>
         </w:rPr>
         <w:lastRenderedPageBreak/>
-        <w:t>(adapted from Krifka 2008, p. 252)</w:t>
+        <w:t xml:space="preserve">(adapted from </w:t>
+      </w:r>
+      <w:proofErr w:type="spellStart"/>
+      <w:r>
+        <w:rPr>
+          <w:rFonts w:cs="Arial"/>
+          <w:szCs w:val="24"/>
+          <w:lang w:val="en-US"/>
+        </w:rPr>
+        <w:t>Krifka</w:t>
+      </w:r>
+      <w:proofErr w:type="spellEnd"/>
+      <w:r>
+        <w:rPr>
+          <w:rFonts w:cs="Arial"/>
+          <w:szCs w:val="24"/>
+          <w:lang w:val="en-US"/>
+        </w:rPr>
+        <w:t xml:space="preserve"> 2008, p. 252)</w:t>
       </w:r>
     </w:p>
     <w:p>
@@ -9811,7 +10128,25 @@
           <w:szCs w:val="24"/>
           <w:lang w:val="en-US"/>
         </w:rPr>
-        <w:t xml:space="preserve">Contrastive fragments are a specific type of fragments. Contrary to other fragments, contrastive fragments include “an explicit relation of contrast between the elliptical remnant and its correlate in the antecedent clause” (Griffiths &amp; Lipták 2014, p. 199, emphasis omitted). In the dialogue in (13), this is illustrated by the contrast between </w:t>
+        <w:t xml:space="preserve">Contrastive fragments are a specific type of fragments. Contrary to other fragments, contrastive fragments include “an explicit relation of contrast between the elliptical remnant and its correlate in the antecedent clause” (Griffiths &amp; </w:t>
+      </w:r>
+      <w:proofErr w:type="spellStart"/>
+      <w:r>
+        <w:rPr>
+          <w:rFonts w:cs="Arial"/>
+          <w:szCs w:val="24"/>
+          <w:lang w:val="en-US"/>
+        </w:rPr>
+        <w:t>Lipták</w:t>
+      </w:r>
+      <w:proofErr w:type="spellEnd"/>
+      <w:r>
+        <w:rPr>
+          <w:rFonts w:cs="Arial"/>
+          <w:szCs w:val="24"/>
+          <w:lang w:val="en-US"/>
+        </w:rPr>
+        <w:t xml:space="preserve"> 2014, p. 199, emphasis omitted). In the dialogue in (13), this is illustrated by the contrast between </w:t>
       </w:r>
       <w:r>
         <w:rPr>
@@ -9861,7 +10196,25 @@
           <w:szCs w:val="24"/>
           <w:lang w:val="en-US"/>
         </w:rPr>
-        <w:t xml:space="preserve"> (cf. Krifka 2008, </w:t>
+        <w:t xml:space="preserve"> (cf. </w:t>
+      </w:r>
+      <w:proofErr w:type="spellStart"/>
+      <w:r>
+        <w:rPr>
+          <w:rFonts w:cs="Arial"/>
+          <w:szCs w:val="24"/>
+          <w:lang w:val="en-US"/>
+        </w:rPr>
+        <w:t>Krifka</w:t>
+      </w:r>
+      <w:proofErr w:type="spellEnd"/>
+      <w:r>
+        <w:rPr>
+          <w:rFonts w:cs="Arial"/>
+          <w:szCs w:val="24"/>
+          <w:lang w:val="en-US"/>
+        </w:rPr>
+        <w:t xml:space="preserve"> 2008, </w:t>
       </w:r>
       <w:r>
         <w:rPr>
@@ -9877,7 +10230,25 @@
           <w:szCs w:val="24"/>
           <w:lang w:val="en-US"/>
         </w:rPr>
-        <w:t xml:space="preserve"> &amp; Lipták 2014).</w:t>
+        <w:t xml:space="preserve"> &amp; </w:t>
+      </w:r>
+      <w:proofErr w:type="spellStart"/>
+      <w:r>
+        <w:rPr>
+          <w:rFonts w:cs="Arial"/>
+          <w:szCs w:val="24"/>
+          <w:lang w:val="en-US"/>
+        </w:rPr>
+        <w:t>Lipták</w:t>
+      </w:r>
+      <w:proofErr w:type="spellEnd"/>
+      <w:r>
+        <w:rPr>
+          <w:rFonts w:cs="Arial"/>
+          <w:szCs w:val="24"/>
+          <w:lang w:val="en-US"/>
+        </w:rPr>
+        <w:t xml:space="preserve"> 2014).</w:t>
       </w:r>
     </w:p>
     <w:p>
@@ -10777,7 +11148,25 @@
           <w:szCs w:val="24"/>
           <w:lang w:val="en-US"/>
         </w:rPr>
-        <w:t xml:space="preserve"> iff A </w:t>
+        <w:t xml:space="preserve"> </w:t>
+      </w:r>
+      <w:proofErr w:type="spellStart"/>
+      <w:r>
+        <w:rPr>
+          <w:rFonts w:cs="Arial"/>
+          <w:szCs w:val="24"/>
+          <w:lang w:val="en-US"/>
+        </w:rPr>
+        <w:t>iff</w:t>
+      </w:r>
+      <w:proofErr w:type="spellEnd"/>
+      <w:r>
+        <w:rPr>
+          <w:rFonts w:cs="Arial"/>
+          <w:szCs w:val="24"/>
+          <w:lang w:val="en-US"/>
+        </w:rPr>
+        <w:t xml:space="preserve"> A </w:t>
       </w:r>
       <w:r>
         <w:rPr>
@@ -10917,7 +11306,34 @@
           <w:lang w:val="en-US"/>
         </w:rPr>
         <w:tab/>
-        <w:t>Rasekhi &amp; Vahideh investigate to what extent information structure, semantic parallelism, and locality facilitate the comprehension of elliptical clauses.</w:t>
+      </w:r>
+      <w:proofErr w:type="spellStart"/>
+      <w:r>
+        <w:rPr>
+          <w:lang w:val="en-US"/>
+        </w:rPr>
+        <w:t>Rasekhi</w:t>
+      </w:r>
+      <w:proofErr w:type="spellEnd"/>
+      <w:r>
+        <w:rPr>
+          <w:lang w:val="en-US"/>
+        </w:rPr>
+        <w:t xml:space="preserve"> &amp; </w:t>
+      </w:r>
+      <w:proofErr w:type="spellStart"/>
+      <w:r>
+        <w:rPr>
+          <w:lang w:val="en-US"/>
+        </w:rPr>
+        <w:t>Vahideh</w:t>
+      </w:r>
+      <w:proofErr w:type="spellEnd"/>
+      <w:r>
+        <w:rPr>
+          <w:lang w:val="en-US"/>
+        </w:rPr>
+        <w:t xml:space="preserve"> investigate to what extent information structure, semantic parallelism, and locality facilitate the comprehension of elliptical clauses.</w:t>
       </w:r>
     </w:p>
     <w:p>
@@ -10940,7 +11356,21 @@
         <w:rPr>
           <w:lang w:val="en-US"/>
         </w:rPr>
-        <w:t>Include Rasekhi &amp; Harris 2021 in more detail</w:t>
+        <w:t xml:space="preserve">Include </w:t>
+      </w:r>
+      <w:proofErr w:type="spellStart"/>
+      <w:r>
+        <w:rPr>
+          <w:lang w:val="en-US"/>
+        </w:rPr>
+        <w:t>Rasekhi</w:t>
+      </w:r>
+      <w:proofErr w:type="spellEnd"/>
+      <w:r>
+        <w:rPr>
+          <w:lang w:val="en-US"/>
+        </w:rPr>
+        <w:t xml:space="preserve"> &amp; Harris 2021 in more detail</w:t>
       </w:r>
     </w:p>
     <w:p>
@@ -11081,7 +11511,21 @@
         <w:rPr>
           <w:lang w:val="en-US"/>
         </w:rPr>
-        <w:t xml:space="preserve">orthographic marking, these studies have investigated, e.g., grammatical encoding of subject-verb agreement (cf. Franck et al. 2003), lexical access (cf. Opitz &amp; Bordag 2022), and </w:t>
+        <w:t xml:space="preserve">orthographic marking, these studies have investigated, e.g., grammatical encoding of subject-verb agreement (cf. Franck et al. 2003), lexical access (cf. Opitz &amp; </w:t>
+      </w:r>
+      <w:proofErr w:type="spellStart"/>
+      <w:r>
+        <w:rPr>
+          <w:lang w:val="en-US"/>
+        </w:rPr>
+        <w:t>Bordag</w:t>
+      </w:r>
+      <w:proofErr w:type="spellEnd"/>
+      <w:r>
+        <w:rPr>
+          <w:lang w:val="en-US"/>
+        </w:rPr>
+        <w:t xml:space="preserve"> 2022), and </w:t>
       </w:r>
       <w:r>
         <w:rPr>
@@ -11141,7 +11585,7 @@
           <w:szCs w:val="24"/>
           <w:lang w:val="en-US"/>
         </w:rPr>
-        <w:t xml:space="preserve">Contrastive focus has been characterized phonologically with a L+H* pitch for English and German (cf. Wagner 1999). </w:t>
+        <w:t xml:space="preserve">Contrastive focus has been characterized phonologically </w:t>
       </w:r>
       <w:commentRangeStart w:id="22"/>
       <w:r>
@@ -11150,6 +11594,30 @@
           <w:szCs w:val="24"/>
           <w:lang w:val="en-US"/>
         </w:rPr>
+        <w:t xml:space="preserve">with a L+H* pitch </w:t>
+      </w:r>
+      <w:commentRangeEnd w:id="22"/>
+      <w:r>
+        <w:rPr>
+          <w:rStyle w:val="Kommentarzeichen"/>
+        </w:rPr>
+        <w:commentReference w:id="22"/>
+      </w:r>
+      <w:r>
+        <w:rPr>
+          <w:rFonts w:cs="Arial"/>
+          <w:szCs w:val="24"/>
+          <w:lang w:val="en-US"/>
+        </w:rPr>
+        <w:t xml:space="preserve">for English and German (cf. Wagner 1999). </w:t>
+      </w:r>
+      <w:commentRangeStart w:id="23"/>
+      <w:r>
+        <w:rPr>
+          <w:rFonts w:cs="Arial"/>
+          <w:szCs w:val="24"/>
+          <w:lang w:val="en-US"/>
+        </w:rPr>
         <w:t xml:space="preserve">This leads to the hypothesis that prosodically marking contrasting words may </w:t>
       </w:r>
       <w:r>
@@ -11164,12 +11632,12 @@
         </w:rPr>
         <w:t xml:space="preserve">. </w:t>
       </w:r>
-      <w:commentRangeEnd w:id="22"/>
+      <w:commentRangeEnd w:id="23"/>
       <w:r>
         <w:rPr>
           <w:rStyle w:val="Kommentarzeichen"/>
         </w:rPr>
-        <w:commentReference w:id="22"/>
+        <w:commentReference w:id="23"/>
       </w:r>
     </w:p>
     <w:p>
@@ -11619,9 +12087,44 @@
     </w:p>
     <w:p>
       <w:pPr>
+        <w:pStyle w:val="Listenabsatz"/>
+        <w:rPr>
+          <w:rFonts w:cs="Arial"/>
+          <w:szCs w:val="24"/>
+          <w:lang w:val="en-US"/>
+        </w:rPr>
+      </w:pPr>
+    </w:p>
+    <w:p>
+      <w:pPr>
+        <w:pStyle w:val="Listenabsatz"/>
+        <w:numPr>
+          <w:ilvl w:val="0"/>
+          <w:numId w:val="48"/>
+        </w:numPr>
+        <w:suppressLineNumbers/>
         <w:spacing w:after="0" w:line="360" w:lineRule="auto"/>
         <w:jc w:val="both"/>
         <w:rPr>
+          <w:rFonts w:cs="Arial"/>
+          <w:szCs w:val="24"/>
+          <w:lang w:val="en-US"/>
+        </w:rPr>
+      </w:pPr>
+      <w:r>
+        <w:rPr>
+          <w:rFonts w:cs="Arial"/>
+          <w:szCs w:val="24"/>
+          <w:lang w:val="en-US"/>
+        </w:rPr>
+        <w:t>Include paragraph on at-issueness when talking about lexical and functional fragments?</w:t>
+      </w:r>
+    </w:p>
+    <w:p>
+      <w:pPr>
+        <w:spacing w:after="0" w:line="360" w:lineRule="auto"/>
+        <w:jc w:val="both"/>
+        <w:rPr>
           <w:lang w:val="en-US"/>
         </w:rPr>
       </w:pPr>
@@ -11630,7 +12133,7 @@
       <w:pPr>
         <w:pStyle w:val="berschrift2"/>
       </w:pPr>
-      <w:bookmarkStart w:id="23" w:name="_Toc140048895"/>
+      <w:bookmarkStart w:id="24" w:name="_Toc140048895"/>
       <w:r>
         <w:t>2.</w:t>
       </w:r>
@@ -11640,7 +12143,7 @@
       <w:r>
         <w:t xml:space="preserve"> Acceptability judgment tasks (AJTs) in linguistics</w:t>
       </w:r>
-      <w:bookmarkEnd w:id="23"/>
+      <w:bookmarkEnd w:id="24"/>
     </w:p>
     <w:p>
       <w:pPr>
@@ -11686,35 +12189,35 @@
         </w:rPr>
         <w:t xml:space="preserve">cceptability judgments were initially suggested as a substitute for assessing grammaticalness of syntactic theories. </w:t>
       </w:r>
-      <w:commentRangeStart w:id="24"/>
       <w:commentRangeStart w:id="25"/>
       <w:commentRangeStart w:id="26"/>
+      <w:commentRangeStart w:id="27"/>
       <w:r>
         <w:rPr>
           <w:lang w:val="en-US"/>
         </w:rPr>
         <w:t xml:space="preserve">Chomsky (1957) </w:t>
       </w:r>
-      <w:commentRangeEnd w:id="24"/>
+      <w:commentRangeEnd w:id="25"/>
       <w:r>
         <w:rPr>
           <w:rStyle w:val="Kommentarzeichen"/>
         </w:rPr>
-        <w:commentReference w:id="24"/>
-      </w:r>
-      <w:commentRangeEnd w:id="25"/>
+        <w:commentReference w:id="25"/>
+      </w:r>
+      <w:commentRangeEnd w:id="26"/>
       <w:r>
         <w:rPr>
           <w:rStyle w:val="Kommentarzeichen"/>
         </w:rPr>
-        <w:commentReference w:id="25"/>
-      </w:r>
-      <w:commentRangeEnd w:id="26"/>
+        <w:commentReference w:id="26"/>
+      </w:r>
+      <w:commentRangeEnd w:id="27"/>
       <w:r>
         <w:rPr>
           <w:rStyle w:val="Kommentarzeichen"/>
         </w:rPr>
-        <w:commentReference w:id="26"/>
+        <w:commentReference w:id="27"/>
       </w:r>
       <w:r>
         <w:rPr>
@@ -11791,7 +12294,28 @@
         <w:rPr>
           <w:lang w:val="en-US"/>
         </w:rPr>
-        <w:t xml:space="preserve">is misleading, as it assumes that participants have the ability to access their implicit knowledge about language. Instead, the term </w:t>
+        <w:t xml:space="preserve">is misleading, as it assumes that participants </w:t>
+      </w:r>
+      <w:proofErr w:type="gramStart"/>
+      <w:r>
+        <w:rPr>
+          <w:lang w:val="en-US"/>
+        </w:rPr>
+        <w:t>have the ability to</w:t>
+      </w:r>
+      <w:proofErr w:type="gramEnd"/>
+      <w:r>
+        <w:rPr>
+          <w:lang w:val="en-US"/>
+        </w:rPr>
+        <w:t xml:space="preserve"> access their implicit knowledge about </w:t>
+      </w:r>
+      <w:r>
+        <w:rPr>
+          <w:lang w:val="en-US"/>
+        </w:rPr>
+        <w:lastRenderedPageBreak/>
+        <w:t xml:space="preserve">language. Instead, the term </w:t>
       </w:r>
       <w:r>
         <w:rPr>
@@ -11821,7 +12345,6 @@
         <w:rPr>
           <w:lang w:val="en-US"/>
         </w:rPr>
-        <w:lastRenderedPageBreak/>
         <w:t xml:space="preserve">In the following, the term </w:t>
       </w:r>
       <w:r>
@@ -11848,7 +12371,35 @@
         <w:rPr>
           <w:lang w:val="en-US"/>
         </w:rPr>
-        <w:t>is used to describe AJTS, adhering to experimental standards, i.e., a common rating scale, a sufficient number of participants, etc. (cf. Juzek 2016). As the present study uses a 7-point Likert scale, the comparison of different AJTs only considers informal methods on the one hand and Likert scales as formal method on the other hand, leaving out other formals methods such as magnitude estimation, two-alternative forced-choice, etc. For a description of each method and an in-depth analysis of what methods are appropriate to conduct acceptability judgment, the reader is referred to Sprouse et al.</w:t>
+        <w:t xml:space="preserve">is used to describe AJTS, adhering to experimental standards, i.e., a common rating scale, </w:t>
+      </w:r>
+      <w:proofErr w:type="gramStart"/>
+      <w:r>
+        <w:rPr>
+          <w:lang w:val="en-US"/>
+        </w:rPr>
+        <w:t>a sufficient number of</w:t>
+      </w:r>
+      <w:proofErr w:type="gramEnd"/>
+      <w:r>
+        <w:rPr>
+          <w:lang w:val="en-US"/>
+        </w:rPr>
+        <w:t xml:space="preserve"> participants, etc. (cf. </w:t>
+      </w:r>
+      <w:proofErr w:type="spellStart"/>
+      <w:r>
+        <w:rPr>
+          <w:lang w:val="en-US"/>
+        </w:rPr>
+        <w:t>Juzek</w:t>
+      </w:r>
+      <w:proofErr w:type="spellEnd"/>
+      <w:r>
+        <w:rPr>
+          <w:lang w:val="en-US"/>
+        </w:rPr>
+        <w:t xml:space="preserve"> 2016). As the present study uses a 7-point Likert scale, the comparison of different AJTs only considers informal methods on the one hand and Likert scales as formal method on the other hand, leaving out other formals methods such as magnitude estimation, two-alternative forced-choice, etc. For a description of each method and an in-depth analysis of what methods are appropriate to conduct acceptability judgment, the reader is referred to Sprouse et al.</w:t>
       </w:r>
       <w:r>
         <w:rPr>
@@ -12045,13 +12596,34 @@
         <w:rPr>
           <w:lang w:val="en-US"/>
         </w:rPr>
-        <w:t xml:space="preserve">This is particularly beneficial when examining structures that are uncommon in written language or necessitate prosodic cues for a comprehensive understanding of the syntactic structure. Therefore, auditory stimuli are deemed suitable in such cases </w:t>
-      </w:r>
-      <w:r>
-        <w:rPr>
-          <w:lang w:val="en-US"/>
-        </w:rPr>
-        <w:t>(cf. Sedarous &amp; Namboodiripad 2020). For an overview of the importance of emphasis in sentence comprehension, see chapter 2.5.</w:t>
+        <w:t xml:space="preserve">This is particularly beneficial when examining structures that are uncommon in written language or </w:t>
+      </w:r>
+      <w:r>
+        <w:rPr>
+          <w:lang w:val="en-US"/>
+        </w:rPr>
+        <w:lastRenderedPageBreak/>
+        <w:t xml:space="preserve">necessitate prosodic cues for a comprehensive understanding of the syntactic structure. Therefore, auditory stimuli are deemed suitable in such cases </w:t>
+      </w:r>
+      <w:r>
+        <w:rPr>
+          <w:lang w:val="en-US"/>
+        </w:rPr>
+        <w:t xml:space="preserve">(cf. </w:t>
+      </w:r>
+      <w:proofErr w:type="spellStart"/>
+      <w:r>
+        <w:rPr>
+          <w:lang w:val="en-US"/>
+        </w:rPr>
+        <w:t>Sedarous</w:t>
+      </w:r>
+      <w:proofErr w:type="spellEnd"/>
+      <w:r>
+        <w:rPr>
+          <w:lang w:val="en-US"/>
+        </w:rPr>
+        <w:t xml:space="preserve"> &amp; Namboodiripad 2020). For an overview of the importance of emphasis in sentence comprehension, see chapter 2.5.</w:t>
       </w:r>
     </w:p>
     <w:p>
@@ -12064,12 +12636,19 @@
           <w:lang w:val="en-US"/>
         </w:rPr>
       </w:pPr>
-      <w:r>
-        <w:rPr>
-          <w:lang w:val="en-US"/>
-        </w:rPr>
-        <w:lastRenderedPageBreak/>
-        <w:t>Juzek (2016) investigated whether the mode of stimuli influences participants’ ratings in AJTs. That is, he stated as a null hypothesis that either the ratings are the same for both written and auditory stimuli. As an alternative hypothesis, he proposed that constructions that are more common in spoken language receive higher acceptability ratings as auditory stimuli and constructions that are more common in written language receive higher acceptability ratings as written stimuli. In his experiment, the difference between commonly used written and spoken constructions as written and auditory stimuli, respectively, lacked significance. Hence, the null hypothesis could not be rejected. However, the experiment investigated resumptive pronouns. As the present study examines dialogues involving contrastive focus and fragmentary answers, the intonation of those sentences perhaps plays a larger role than for sentences with resumptive pronouns. Therefore, it might be that a significant difference in the mode of stimuli can be found in the present study. For a justification of the present methodology, see chapter 3.1.</w:t>
+      <w:proofErr w:type="spellStart"/>
+      <w:r>
+        <w:rPr>
+          <w:lang w:val="en-US"/>
+        </w:rPr>
+        <w:t>Juzek</w:t>
+      </w:r>
+      <w:proofErr w:type="spellEnd"/>
+      <w:r>
+        <w:rPr>
+          <w:lang w:val="en-US"/>
+        </w:rPr>
+        <w:t xml:space="preserve"> (2016) investigated whether the mode of stimuli influences participants’ ratings in AJTs. That is, he stated as a null hypothesis that either the ratings are the same for both written and auditory stimuli. As an alternative hypothesis, he proposed that constructions that are more common in spoken language receive higher acceptability ratings as auditory stimuli and constructions that are more common in written language receive higher acceptability ratings as written stimuli. In his experiment, the difference between commonly used written and spoken constructions as written and auditory stimuli, respectively, lacked significance. Hence, the null hypothesis could not be rejected. However, the experiment investigated resumptive pronouns. As the present study examines dialogues involving contrastive focus and fragmentary answers, the intonation of those sentences perhaps plays a larger role than for sentences with resumptive pronouns. Therefore, it might be that a significant difference in the mode of stimuli can be found in the present study. For a justification of the present methodology, see chapter 3.1.</w:t>
       </w:r>
     </w:p>
     <w:p>
@@ -12104,7 +12683,27 @@
           <w:szCs w:val="24"/>
           <w:lang w:val="en-US"/>
         </w:rPr>
-        <w:t xml:space="preserve">AJTs are inherently subjective and hence, leading to a high degree of variations. However, through a sufficient number of participants, reliable results </w:t>
+        <w:t xml:space="preserve">AJTs are inherently subjective and hence, leading to a high degree of variations. However, through </w:t>
+      </w:r>
+      <w:proofErr w:type="gramStart"/>
+      <w:r>
+        <w:rPr>
+          <w:rFonts w:cs="Arial"/>
+          <w:bCs/>
+          <w:szCs w:val="24"/>
+          <w:lang w:val="en-US"/>
+        </w:rPr>
+        <w:t>a sufficient number of</w:t>
+      </w:r>
+      <w:proofErr w:type="gramEnd"/>
+      <w:r>
+        <w:rPr>
+          <w:rFonts w:cs="Arial"/>
+          <w:bCs/>
+          <w:szCs w:val="24"/>
+          <w:lang w:val="en-US"/>
+        </w:rPr>
+        <w:t xml:space="preserve"> participants, reliable results </w:t>
       </w:r>
       <w:r>
         <w:rPr>
@@ -12212,7 +12811,7 @@
           <w:lang w:val="en-US"/>
         </w:rPr>
       </w:pPr>
-      <w:bookmarkStart w:id="27" w:name="_Toc140048896"/>
+      <w:bookmarkStart w:id="28" w:name="_Toc140048896"/>
       <w:r>
         <w:rPr>
           <w:rFonts w:cs="Arial"/>
@@ -12254,7 +12853,7 @@
         </w:rPr>
         <w:t>ethod</w:t>
       </w:r>
-      <w:bookmarkEnd w:id="27"/>
+      <w:bookmarkEnd w:id="28"/>
     </w:p>
     <w:p>
       <w:pPr>
@@ -12338,11 +12937,11 @@
       <w:pPr>
         <w:pStyle w:val="berschrift2"/>
       </w:pPr>
-      <w:bookmarkStart w:id="28" w:name="_Toc140048897"/>
+      <w:bookmarkStart w:id="29" w:name="_Toc140048897"/>
       <w:r>
         <w:t>3.1 Study design</w:t>
       </w:r>
-      <w:bookmarkEnd w:id="28"/>
+      <w:bookmarkEnd w:id="29"/>
     </w:p>
     <w:p>
       <w:pPr>
@@ -12848,7 +13447,25 @@
           <w:szCs w:val="24"/>
           <w:lang w:val="en-US"/>
         </w:rPr>
-        <w:t xml:space="preserve"> (cf. Sedarous &amp; Namboodiripad 2020)</w:t>
+        <w:t xml:space="preserve"> (cf. </w:t>
+      </w:r>
+      <w:proofErr w:type="spellStart"/>
+      <w:r>
+        <w:rPr>
+          <w:rFonts w:cs="Arial"/>
+          <w:szCs w:val="24"/>
+          <w:lang w:val="en-US"/>
+        </w:rPr>
+        <w:t>Sedarous</w:t>
+      </w:r>
+      <w:proofErr w:type="spellEnd"/>
+      <w:r>
+        <w:rPr>
+          <w:rFonts w:cs="Arial"/>
+          <w:szCs w:val="24"/>
+          <w:lang w:val="en-US"/>
+        </w:rPr>
+        <w:t xml:space="preserve"> &amp; Namboodiripad 2020)</w:t>
       </w:r>
       <w:r>
         <w:rPr>
@@ -13133,6 +13750,7 @@
         </w:rPr>
         <w:tab/>
       </w:r>
+      <w:proofErr w:type="spellStart"/>
       <w:r>
         <w:rPr>
           <w:rFonts w:cs="Arial"/>
@@ -13141,7 +13759,18 @@
           <w:szCs w:val="24"/>
           <w:lang w:val="en-US"/>
         </w:rPr>
-        <w:t>Ingwer.</w:t>
+        <w:t>Ingwer</w:t>
+      </w:r>
+      <w:proofErr w:type="spellEnd"/>
+      <w:r>
+        <w:rPr>
+          <w:rFonts w:cs="Arial"/>
+          <w:i/>
+          <w:iCs/>
+          <w:szCs w:val="24"/>
+          <w:lang w:val="en-US"/>
+        </w:rPr>
+        <w:t>.</w:t>
       </w:r>
     </w:p>
     <w:p>
@@ -13256,7 +13885,25 @@
           <w:szCs w:val="24"/>
           <w:lang w:val="en-US"/>
         </w:rPr>
-        <w:t>(adapted from Sedarous &amp; Namboodiripad 2020, p. 7)</w:t>
+        <w:t xml:space="preserve">(adapted from </w:t>
+      </w:r>
+      <w:proofErr w:type="spellStart"/>
+      <w:r>
+        <w:rPr>
+          <w:rFonts w:cs="Arial"/>
+          <w:szCs w:val="24"/>
+          <w:lang w:val="en-US"/>
+        </w:rPr>
+        <w:t>Sedarous</w:t>
+      </w:r>
+      <w:proofErr w:type="spellEnd"/>
+      <w:r>
+        <w:rPr>
+          <w:rFonts w:cs="Arial"/>
+          <w:szCs w:val="24"/>
+          <w:lang w:val="en-US"/>
+        </w:rPr>
+        <w:t xml:space="preserve"> &amp; Namboodiripad 2020, p. 7)</w:t>
       </w:r>
     </w:p>
     <w:p>
@@ -13568,6 +14215,7 @@
         </w:rPr>
         <w:tab/>
       </w:r>
+      <w:proofErr w:type="spellStart"/>
       <w:r>
         <w:rPr>
           <w:rFonts w:cs="Arial"/>
@@ -13576,8 +14224,9 @@
           <w:szCs w:val="24"/>
           <w:lang w:val="en-US"/>
         </w:rPr>
-        <w:t xml:space="preserve">Fußball </w:t>
-      </w:r>
+        <w:t>Fußball</w:t>
+      </w:r>
+      <w:proofErr w:type="spellEnd"/>
       <w:r>
         <w:rPr>
           <w:rFonts w:cs="Arial"/>
@@ -13586,7 +14235,7 @@
           <w:szCs w:val="24"/>
           <w:lang w:val="en-US"/>
         </w:rPr>
-        <w:tab/>
+        <w:t xml:space="preserve"> </w:t>
       </w:r>
       <w:r>
         <w:rPr>
@@ -13596,7 +14245,29 @@
           <w:szCs w:val="24"/>
           <w:lang w:val="en-US"/>
         </w:rPr>
-        <w:t>gestern.</w:t>
+        <w:tab/>
+      </w:r>
+      <w:proofErr w:type="spellStart"/>
+      <w:r>
+        <w:rPr>
+          <w:rFonts w:cs="Arial"/>
+          <w:i/>
+          <w:iCs/>
+          <w:szCs w:val="24"/>
+          <w:lang w:val="en-US"/>
+        </w:rPr>
+        <w:t>gestern</w:t>
+      </w:r>
+      <w:proofErr w:type="spellEnd"/>
+      <w:r>
+        <w:rPr>
+          <w:rFonts w:cs="Arial"/>
+          <w:i/>
+          <w:iCs/>
+          <w:szCs w:val="24"/>
+          <w:lang w:val="en-US"/>
+        </w:rPr>
+        <w:t>.</w:t>
       </w:r>
     </w:p>
     <w:p>
@@ -13891,6 +14562,7 @@
         </w:rPr>
         <w:tab/>
       </w:r>
+      <w:proofErr w:type="spellStart"/>
       <w:r>
         <w:rPr>
           <w:rFonts w:cs="Arial"/>
@@ -13899,22 +14571,24 @@
         </w:rPr>
         <w:t>by.now</w:t>
       </w:r>
-      <w:r>
-        <w:rPr>
-          <w:rFonts w:cs="Arial"/>
-          <w:szCs w:val="24"/>
-          <w:lang w:val="en-US"/>
-        </w:rPr>
-        <w:tab/>
-      </w:r>
-      <w:r>
-        <w:rPr>
-          <w:rFonts w:cs="Arial"/>
-          <w:szCs w:val="24"/>
-          <w:lang w:val="en-US"/>
-        </w:rPr>
-        <w:tab/>
-      </w:r>
+      <w:proofErr w:type="spellEnd"/>
+      <w:r>
+        <w:rPr>
+          <w:rFonts w:cs="Arial"/>
+          <w:szCs w:val="24"/>
+          <w:lang w:val="en-US"/>
+        </w:rPr>
+        <w:tab/>
+      </w:r>
+      <w:r>
+        <w:rPr>
+          <w:rFonts w:cs="Arial"/>
+          <w:szCs w:val="24"/>
+          <w:lang w:val="en-US"/>
+        </w:rPr>
+        <w:tab/>
+      </w:r>
+      <w:proofErr w:type="spellStart"/>
       <w:r>
         <w:rPr>
           <w:rFonts w:cs="Arial"/>
@@ -13923,6 +14597,7 @@
         </w:rPr>
         <w:t>gave.up</w:t>
       </w:r>
+      <w:proofErr w:type="spellEnd"/>
     </w:p>
     <w:p>
       <w:pPr>
@@ -14003,7 +14678,15 @@
           <w:rFonts w:cs="Arial"/>
           <w:szCs w:val="24"/>
         </w:rPr>
-        <w:t xml:space="preserve">   </w:t>
+        <w:t xml:space="preserve"> </w:t>
+      </w:r>
+      <w:proofErr w:type="gramStart"/>
+      <w:r>
+        <w:rPr>
+          <w:rFonts w:cs="Arial"/>
+          <w:szCs w:val="24"/>
+        </w:rPr>
+        <w:t xml:space="preserve">  </w:t>
       </w:r>
       <w:r>
         <w:rPr>
@@ -14020,7 +14703,17 @@
           <w:iCs/>
           <w:szCs w:val="24"/>
         </w:rPr>
-        <w:t>Nein,</w:t>
+        <w:t>Nein</w:t>
+      </w:r>
+      <w:proofErr w:type="gramEnd"/>
+      <w:r>
+        <w:rPr>
+          <w:rFonts w:cs="Arial"/>
+          <w:i/>
+          <w:iCs/>
+          <w:szCs w:val="24"/>
+        </w:rPr>
+        <w:t>,</w:t>
       </w:r>
       <w:r>
         <w:rPr>
@@ -14167,6 +14860,7 @@
         </w:rPr>
         <w:tab/>
       </w:r>
+      <w:proofErr w:type="gramStart"/>
       <w:r>
         <w:rPr>
           <w:rFonts w:cs="Arial"/>
@@ -14175,6 +14869,7 @@
         </w:rPr>
         <w:t>no</w:t>
       </w:r>
+      <w:proofErr w:type="gramEnd"/>
       <w:r>
         <w:rPr>
           <w:rFonts w:cs="Arial"/>
@@ -14322,6 +15017,8 @@
         </w:rPr>
         <w:tab/>
       </w:r>
+      <w:proofErr w:type="spellStart"/>
+      <w:proofErr w:type="gramStart"/>
       <w:r>
         <w:rPr>
           <w:rFonts w:cs="Arial"/>
@@ -14338,8 +15035,9 @@
           <w:szCs w:val="24"/>
           <w:lang w:val="en-US"/>
         </w:rPr>
-        <w:t xml:space="preserve">estimmt  </w:t>
-      </w:r>
+        <w:t>estimmt</w:t>
+      </w:r>
+      <w:proofErr w:type="spellEnd"/>
       <w:r>
         <w:rPr>
           <w:rFonts w:cs="Arial"/>
@@ -14348,8 +15046,9 @@
           <w:szCs w:val="24"/>
           <w:lang w:val="en-US"/>
         </w:rPr>
-        <w:t xml:space="preserve">nie </w:t>
-      </w:r>
+        <w:t xml:space="preserve">  </w:t>
+      </w:r>
+      <w:proofErr w:type="spellStart"/>
       <w:r>
         <w:rPr>
           <w:rFonts w:cs="Arial"/>
@@ -14358,8 +15057,10 @@
           <w:szCs w:val="24"/>
           <w:lang w:val="en-US"/>
         </w:rPr>
-        <w:tab/>
-      </w:r>
+        <w:t>nie</w:t>
+      </w:r>
+      <w:proofErr w:type="spellEnd"/>
+      <w:proofErr w:type="gramEnd"/>
       <w:r>
         <w:rPr>
           <w:rFonts w:cs="Arial"/>
@@ -14368,7 +15069,7 @@
           <w:szCs w:val="24"/>
           <w:lang w:val="en-US"/>
         </w:rPr>
-        <w:tab/>
+        <w:t xml:space="preserve"> </w:t>
       </w:r>
       <w:r>
         <w:rPr>
@@ -14378,7 +15079,39 @@
           <w:szCs w:val="24"/>
           <w:lang w:val="en-US"/>
         </w:rPr>
-        <w:t>werfen!</w:t>
+        <w:tab/>
+      </w:r>
+      <w:r>
+        <w:rPr>
+          <w:rFonts w:cs="Arial"/>
+          <w:i/>
+          <w:iCs/>
+          <w:szCs w:val="24"/>
+          <w:lang w:val="en-US"/>
+        </w:rPr>
+        <w:tab/>
+      </w:r>
+      <w:proofErr w:type="spellStart"/>
+      <w:r>
+        <w:rPr>
+          <w:rFonts w:cs="Arial"/>
+          <w:i/>
+          <w:iCs/>
+          <w:szCs w:val="24"/>
+          <w:lang w:val="en-US"/>
+        </w:rPr>
+        <w:t>werfen</w:t>
+      </w:r>
+      <w:proofErr w:type="spellEnd"/>
+      <w:r>
+        <w:rPr>
+          <w:rFonts w:cs="Arial"/>
+          <w:i/>
+          <w:iCs/>
+          <w:szCs w:val="24"/>
+          <w:lang w:val="en-US"/>
+        </w:rPr>
+        <w:t>!</w:t>
       </w:r>
     </w:p>
     <w:p>
@@ -14424,6 +15157,7 @@
         </w:rPr>
         <w:tab/>
       </w:r>
+      <w:proofErr w:type="gramStart"/>
       <w:r>
         <w:rPr>
           <w:rFonts w:cs="Arial"/>
@@ -14442,6 +15176,7 @@
         </w:rPr>
         <w:t>ertainly</w:t>
       </w:r>
+      <w:proofErr w:type="gramEnd"/>
       <w:r>
         <w:rPr>
           <w:rFonts w:cs="Arial"/>
@@ -14556,7 +15291,25 @@
           <w:szCs w:val="24"/>
           <w:lang w:val="en-US"/>
         </w:rPr>
-        <w:t>(adapted from Wierzba et al. 2023)</w:t>
+        <w:t xml:space="preserve">(adapted from </w:t>
+      </w:r>
+      <w:proofErr w:type="spellStart"/>
+      <w:r>
+        <w:rPr>
+          <w:rFonts w:cs="Arial"/>
+          <w:szCs w:val="24"/>
+          <w:lang w:val="en-US"/>
+        </w:rPr>
+        <w:t>Wierzba</w:t>
+      </w:r>
+      <w:proofErr w:type="spellEnd"/>
+      <w:r>
+        <w:rPr>
+          <w:rFonts w:cs="Arial"/>
+          <w:szCs w:val="24"/>
+          <w:lang w:val="en-US"/>
+        </w:rPr>
+        <w:t xml:space="preserve"> et al. 2023)</w:t>
       </w:r>
     </w:p>
     <w:p>
@@ -14917,7 +15670,7 @@
         </w:rPr>
         <w:t xml:space="preserve">At the end of the questionnaire, participants were asked to indicate </w:t>
       </w:r>
-      <w:commentRangeStart w:id="29"/>
+      <w:commentRangeStart w:id="30"/>
       <w:r>
         <w:rPr>
           <w:rFonts w:cs="Arial"/>
@@ -14934,12 +15687,12 @@
         </w:rPr>
         <w:t>e/dialect</w:t>
       </w:r>
-      <w:commentRangeEnd w:id="29"/>
+      <w:commentRangeEnd w:id="30"/>
       <w:r>
         <w:rPr>
           <w:rStyle w:val="Kommentarzeichen"/>
         </w:rPr>
-        <w:commentReference w:id="29"/>
+        <w:commentReference w:id="30"/>
       </w:r>
       <w:r>
         <w:rPr>
@@ -14957,7 +15710,7 @@
         </w:rPr>
         <w:t xml:space="preserve"> Completing the entire questionnaire took the participants about </w:t>
       </w:r>
-      <w:commentRangeStart w:id="30"/>
+      <w:commentRangeStart w:id="31"/>
       <w:r>
         <w:rPr>
           <w:rFonts w:cs="Arial"/>
@@ -14966,12 +15719,12 @@
         </w:rPr>
         <w:t xml:space="preserve">10 minutes </w:t>
       </w:r>
-      <w:commentRangeEnd w:id="30"/>
+      <w:commentRangeEnd w:id="31"/>
       <w:r>
         <w:rPr>
           <w:rStyle w:val="Kommentarzeichen"/>
         </w:rPr>
-        <w:commentReference w:id="30"/>
+        <w:commentReference w:id="31"/>
       </w:r>
       <w:r>
         <w:rPr>
@@ -14998,7 +15751,7 @@
       <w:pPr>
         <w:pStyle w:val="berschrift2"/>
       </w:pPr>
-      <w:bookmarkStart w:id="31" w:name="_Toc140048898"/>
+      <w:bookmarkStart w:id="32" w:name="_Toc140048898"/>
       <w:r>
         <w:t>3.</w:t>
       </w:r>
@@ -15014,7 +15767,7 @@
       <w:r>
         <w:t>critical and filler items</w:t>
       </w:r>
-      <w:bookmarkEnd w:id="31"/>
+      <w:bookmarkEnd w:id="32"/>
     </w:p>
     <w:p>
       <w:pPr>
@@ -15055,17 +15808,36 @@
         </w:rPr>
         <w:t xml:space="preserve">: </w:t>
       </w:r>
-      <w:hyperlink r:id="rId12" w:history="1">
-        <w:r>
-          <w:rPr>
-            <w:rStyle w:val="Hyperlink"/>
-            <w:color w:val="auto"/>
-            <w:u w:val="none"/>
-            <w:lang w:val="en-US"/>
-          </w:rPr>
-          <w:t>https://shorturl.at/blwGM</w:t>
-        </w:r>
-      </w:hyperlink>
+      <w:r>
+        <w:fldChar w:fldCharType="begin"/>
+      </w:r>
+      <w:r>
+        <w:rPr>
+          <w:lang w:val="en-US"/>
+        </w:rPr>
+        <w:instrText>HYPERLINK "https://shorturl.at/blwGM"</w:instrText>
+      </w:r>
+      <w:r>
+        <w:fldChar w:fldCharType="separate"/>
+      </w:r>
+      <w:r>
+        <w:rPr>
+          <w:rStyle w:val="Hyperlink"/>
+          <w:color w:val="auto"/>
+          <w:u w:val="none"/>
+          <w:lang w:val="en-US"/>
+        </w:rPr>
+        <w:t>https://shorturl.at/blwGM</w:t>
+      </w:r>
+      <w:r>
+        <w:rPr>
+          <w:rStyle w:val="Hyperlink"/>
+          <w:color w:val="auto"/>
+          <w:u w:val="none"/>
+          <w:lang w:val="en-US"/>
+        </w:rPr>
+        <w:fldChar w:fldCharType="end"/>
+      </w:r>
       <w:r>
         <w:rPr>
           <w:lang w:val="en-US"/>
@@ -15250,6 +16022,7 @@
           <w:rFonts w:cs="Arial"/>
           <w:iCs/>
           <w:szCs w:val="24"/>
+          <w:lang w:val="en-US"/>
         </w:rPr>
       </w:pPr>
       <w:r>
@@ -15275,6 +16048,7 @@
           <w:rFonts w:cs="Arial"/>
           <w:iCs/>
           <w:szCs w:val="24"/>
+          <w:lang w:val="en-US"/>
         </w:rPr>
         <w:t xml:space="preserve">B: </w:t>
       </w:r>
@@ -15283,6 +16057,7 @@
           <w:rFonts w:cs="Arial"/>
           <w:iCs/>
           <w:szCs w:val="24"/>
+          <w:lang w:val="en-US"/>
         </w:rPr>
         <w:tab/>
         <w:t>Nein, BIS 18 Uhr.</w:t>
@@ -15298,6 +16073,7 @@
           <w:rFonts w:cs="Arial"/>
           <w:iCs/>
           <w:szCs w:val="24"/>
+          <w:lang w:val="en-US"/>
         </w:rPr>
       </w:pPr>
       <w:r>
@@ -15305,6 +16081,7 @@
           <w:rFonts w:cs="Arial"/>
           <w:iCs/>
           <w:szCs w:val="24"/>
+          <w:lang w:val="en-US"/>
         </w:rPr>
         <w:tab/>
       </w:r>
@@ -15313,6 +16090,7 @@
           <w:rFonts w:cs="Arial"/>
           <w:iCs/>
           <w:szCs w:val="24"/>
+          <w:lang w:val="en-US"/>
         </w:rPr>
         <w:t xml:space="preserve"> </w:t>
       </w:r>
@@ -15321,6 +16099,7 @@
           <w:rFonts w:cs="Arial"/>
           <w:iCs/>
           <w:szCs w:val="24"/>
+          <w:lang w:val="en-US"/>
         </w:rPr>
         <w:tab/>
       </w:r>
@@ -15329,6 +16108,7 @@
           <w:rFonts w:cs="Arial"/>
           <w:iCs/>
           <w:szCs w:val="24"/>
+          <w:lang w:val="en-US"/>
         </w:rPr>
         <w:t>‘No, UNTIL 6pm.’</w:t>
       </w:r>
@@ -15493,6 +16273,7 @@
           <w:rFonts w:cs="Arial"/>
           <w:iCs/>
           <w:szCs w:val="24"/>
+          <w:lang w:val="en-US"/>
         </w:rPr>
       </w:pPr>
       <w:r>
@@ -15500,6 +16281,7 @@
           <w:rFonts w:cs="Arial"/>
           <w:iCs/>
           <w:szCs w:val="24"/>
+          <w:lang w:val="en-US"/>
         </w:rPr>
         <w:t xml:space="preserve">B: </w:t>
       </w:r>
@@ -15508,6 +16290,7 @@
           <w:rFonts w:cs="Arial"/>
           <w:iCs/>
           <w:szCs w:val="24"/>
+          <w:lang w:val="en-US"/>
         </w:rPr>
         <w:tab/>
         <w:t xml:space="preserve">Nein, </w:t>
@@ -15517,6 +16300,7 @@
           <w:rFonts w:cs="Arial"/>
           <w:iCs/>
           <w:szCs w:val="24"/>
+          <w:lang w:val="en-US"/>
         </w:rPr>
         <w:t>bis</w:t>
       </w:r>
@@ -15525,6 +16309,7 @@
           <w:rFonts w:cs="Arial"/>
           <w:iCs/>
           <w:szCs w:val="24"/>
+          <w:lang w:val="en-US"/>
         </w:rPr>
         <w:t xml:space="preserve"> 18 Uhr.</w:t>
       </w:r>
@@ -15539,6 +16324,7 @@
           <w:rFonts w:cs="Arial"/>
           <w:iCs/>
           <w:szCs w:val="24"/>
+          <w:lang w:val="en-US"/>
         </w:rPr>
       </w:pPr>
       <w:r>
@@ -15546,6 +16332,7 @@
           <w:rFonts w:cs="Arial"/>
           <w:iCs/>
           <w:szCs w:val="24"/>
+          <w:lang w:val="en-US"/>
         </w:rPr>
         <w:tab/>
       </w:r>
@@ -15554,6 +16341,7 @@
           <w:rFonts w:cs="Arial"/>
           <w:iCs/>
           <w:szCs w:val="24"/>
+          <w:lang w:val="en-US"/>
         </w:rPr>
         <w:t xml:space="preserve"> </w:t>
       </w:r>
@@ -15562,6 +16350,7 @@
           <w:rFonts w:cs="Arial"/>
           <w:iCs/>
           <w:szCs w:val="24"/>
+          <w:lang w:val="en-US"/>
         </w:rPr>
         <w:tab/>
       </w:r>
@@ -15570,6 +16359,7 @@
           <w:rFonts w:cs="Arial"/>
           <w:iCs/>
           <w:szCs w:val="24"/>
+          <w:lang w:val="en-US"/>
         </w:rPr>
         <w:t xml:space="preserve">‘No, </w:t>
       </w:r>
@@ -15578,6 +16368,7 @@
           <w:rFonts w:cs="Arial"/>
           <w:iCs/>
           <w:szCs w:val="24"/>
+          <w:lang w:val="en-US"/>
         </w:rPr>
         <w:t>until</w:t>
       </w:r>
@@ -15586,6 +16377,7 @@
           <w:rFonts w:cs="Arial"/>
           <w:iCs/>
           <w:szCs w:val="24"/>
+          <w:lang w:val="en-US"/>
         </w:rPr>
         <w:t xml:space="preserve"> 6pm.’ </w:t>
       </w:r>
@@ -16073,6 +16865,7 @@
         </w:rPr>
         <w:t xml:space="preserve">dem </w:t>
       </w:r>
+      <w:proofErr w:type="spellStart"/>
       <w:r>
         <w:rPr>
           <w:rFonts w:cs="Arial"/>
@@ -16081,6 +16874,7 @@
         </w:rPr>
         <w:t>Türsteher</w:t>
       </w:r>
+      <w:proofErr w:type="spellEnd"/>
       <w:r>
         <w:rPr>
           <w:rFonts w:cs="Arial"/>
@@ -16372,6 +17166,7 @@
         </w:rPr>
         <w:t xml:space="preserve">, </w:t>
       </w:r>
+      <w:proofErr w:type="spellStart"/>
       <w:r>
         <w:rPr>
           <w:rFonts w:cs="Arial"/>
@@ -16379,7 +17174,17 @@
           <w:szCs w:val="24"/>
           <w:lang w:val="en-US"/>
         </w:rPr>
-        <w:t xml:space="preserve">mit </w:t>
+        <w:t>mit</w:t>
+      </w:r>
+      <w:proofErr w:type="spellEnd"/>
+      <w:r>
+        <w:rPr>
+          <w:rFonts w:cs="Arial"/>
+          <w:i/>
+          <w:szCs w:val="24"/>
+          <w:lang w:val="en-US"/>
+        </w:rPr>
+        <w:t xml:space="preserve"> </w:t>
       </w:r>
       <w:r>
         <w:rPr>
@@ -16389,6 +17194,7 @@
         </w:rPr>
         <w:t xml:space="preserve">‘with’ and </w:t>
       </w:r>
+      <w:proofErr w:type="spellStart"/>
       <w:r>
         <w:rPr>
           <w:rFonts w:cs="Arial"/>
@@ -16396,7 +17202,17 @@
           <w:szCs w:val="24"/>
           <w:lang w:val="en-US"/>
         </w:rPr>
-        <w:t xml:space="preserve">ohne </w:t>
+        <w:t>ohne</w:t>
+      </w:r>
+      <w:proofErr w:type="spellEnd"/>
+      <w:r>
+        <w:rPr>
+          <w:rFonts w:cs="Arial"/>
+          <w:i/>
+          <w:szCs w:val="24"/>
+          <w:lang w:val="en-US"/>
+        </w:rPr>
+        <w:t xml:space="preserve"> </w:t>
       </w:r>
       <w:r>
         <w:rPr>
@@ -16406,6 +17222,7 @@
         </w:rPr>
         <w:t xml:space="preserve">‘without’ as well as </w:t>
       </w:r>
+      <w:proofErr w:type="spellStart"/>
       <w:r>
         <w:rPr>
           <w:rFonts w:cs="Arial"/>
@@ -16413,7 +17230,17 @@
           <w:szCs w:val="24"/>
           <w:lang w:val="en-US"/>
         </w:rPr>
-        <w:t xml:space="preserve">nach </w:t>
+        <w:t>nach</w:t>
+      </w:r>
+      <w:proofErr w:type="spellEnd"/>
+      <w:r>
+        <w:rPr>
+          <w:rFonts w:cs="Arial"/>
+          <w:i/>
+          <w:szCs w:val="24"/>
+          <w:lang w:val="en-US"/>
+        </w:rPr>
+        <w:t xml:space="preserve"> </w:t>
       </w:r>
       <w:r>
         <w:rPr>
@@ -16572,27 +17399,27 @@
         </w:rPr>
         <w:t xml:space="preserve">ritical items were adjusted to be in past tense to ensure that the word in contrastive focus is not in final position, </w:t>
       </w:r>
-      <w:commentRangeStart w:id="32"/>
       <w:commentRangeStart w:id="33"/>
+      <w:commentRangeStart w:id="34"/>
       <w:r>
         <w:rPr>
           <w:lang w:val="en-US"/>
         </w:rPr>
         <w:t xml:space="preserve">as this position is claimed to be a default location </w:t>
       </w:r>
-      <w:commentRangeEnd w:id="32"/>
+      <w:commentRangeEnd w:id="33"/>
       <w:r>
         <w:rPr>
           <w:rStyle w:val="Kommentarzeichen"/>
         </w:rPr>
-        <w:commentReference w:id="32"/>
-      </w:r>
-      <w:commentRangeEnd w:id="33"/>
+        <w:commentReference w:id="33"/>
+      </w:r>
+      <w:commentRangeEnd w:id="34"/>
       <w:r>
         <w:rPr>
           <w:rStyle w:val="Kommentarzeichen"/>
         </w:rPr>
-        <w:commentReference w:id="33"/>
+        <w:commentReference w:id="34"/>
       </w:r>
       <w:r>
         <w:rPr>
@@ -16705,7 +17532,21 @@
         <w:rPr>
           <w:lang w:val="en-US"/>
         </w:rPr>
-        <w:t>Last, the contrasting words are either orthographically or prosodically marked in the condition with emphasis on the one hand, but in the condition without emphasis, on the other hand, the stimuli either do not contain any orthographic marking or the nuclear accent is not on the contrasting word but on the default position (cf. Féry 2011).</w:t>
+        <w:t xml:space="preserve">Last, the contrasting words are either orthographically or prosodically marked in the condition with emphasis on the one hand, but in the condition without emphasis, on the other hand, the stimuli either do not contain any orthographic marking or the nuclear accent is not on the contrasting word but on the default position (cf. </w:t>
+      </w:r>
+      <w:proofErr w:type="spellStart"/>
+      <w:r>
+        <w:rPr>
+          <w:lang w:val="en-US"/>
+        </w:rPr>
+        <w:t>Féry</w:t>
+      </w:r>
+      <w:proofErr w:type="spellEnd"/>
+      <w:r>
+        <w:rPr>
+          <w:lang w:val="en-US"/>
+        </w:rPr>
+        <w:t xml:space="preserve"> 2011).</w:t>
       </w:r>
       <w:r>
         <w:rPr>
@@ -17059,6 +17900,9 @@
       </w:r>
       <w:r>
         <w:tab/>
+      </w:r>
+      <w:proofErr w:type="gramStart"/>
+      <w:r>
         <w:t xml:space="preserve">Peter </w:t>
       </w:r>
       <w:r>
@@ -17067,16 +17911,23 @@
       <w:r>
         <w:tab/>
       </w:r>
+      <w:proofErr w:type="spellStart"/>
+      <w:proofErr w:type="gramEnd"/>
       <w:r>
         <w:rPr>
           <w:smallCaps/>
         </w:rPr>
         <w:t>aux</w:t>
       </w:r>
-      <w:r>
-        <w:tab/>
+      <w:proofErr w:type="spellEnd"/>
+      <w:r>
+        <w:tab/>
+      </w:r>
+      <w:proofErr w:type="spellStart"/>
+      <w:r>
         <w:t>the</w:t>
       </w:r>
+      <w:proofErr w:type="spellEnd"/>
       <w:r>
         <w:tab/>
         <w:t>Süddeutsche</w:t>
@@ -17086,8 +17937,12 @@
       </w:r>
       <w:r>
         <w:tab/>
+      </w:r>
+      <w:proofErr w:type="spellStart"/>
+      <w:r>
         <w:t>read</w:t>
       </w:r>
+      <w:proofErr w:type="spellEnd"/>
     </w:p>
     <w:p>
       <w:pPr>
@@ -17114,8 +17969,29 @@
         <w:t>‘</w:t>
       </w:r>
       <w:r>
-        <w:t>Peter read the Süddeutsche.’</w:t>
-      </w:r>
+        <w:t xml:space="preserve">Peter </w:t>
+      </w:r>
+      <w:proofErr w:type="spellStart"/>
+      <w:r>
+        <w:t>read</w:t>
+      </w:r>
+      <w:proofErr w:type="spellEnd"/>
+      <w:r>
+        <w:t xml:space="preserve"> </w:t>
+      </w:r>
+      <w:proofErr w:type="spellStart"/>
+      <w:r>
+        <w:t>the</w:t>
+      </w:r>
+      <w:proofErr w:type="spellEnd"/>
+      <w:r>
+        <w:t xml:space="preserve"> </w:t>
+      </w:r>
+      <w:proofErr w:type="gramStart"/>
+      <w:r>
+        <w:t>Süddeutsche.’</w:t>
+      </w:r>
+      <w:proofErr w:type="gramEnd"/>
     </w:p>
     <w:p>
       <w:pPr>
@@ -17236,12 +18112,14 @@
       <w:r>
         <w:tab/>
       </w:r>
+      <w:proofErr w:type="gramStart"/>
       <w:r>
         <w:rPr>
           <w:lang w:val="en-US"/>
         </w:rPr>
         <w:t>no</w:t>
       </w:r>
+      <w:proofErr w:type="gramEnd"/>
       <w:r>
         <w:rPr>
           <w:lang w:val="en-US"/>
@@ -17360,19 +18238,19 @@
           <w:lang w:val="en-US"/>
         </w:rPr>
       </w:pPr>
-      <w:commentRangeStart w:id="34"/>
+      <w:commentRangeStart w:id="35"/>
       <w:r>
         <w:rPr>
           <w:lang w:val="en-US"/>
         </w:rPr>
         <w:t>(own stimuli)</w:t>
       </w:r>
-      <w:commentRangeEnd w:id="34"/>
+      <w:commentRangeEnd w:id="35"/>
       <w:r>
         <w:rPr>
           <w:rStyle w:val="Kommentarzeichen"/>
         </w:rPr>
-        <w:commentReference w:id="34"/>
+        <w:commentReference w:id="35"/>
       </w:r>
     </w:p>
     <w:p>
@@ -17593,6 +18471,7 @@
         </w:rPr>
         <w:tab/>
       </w:r>
+      <w:proofErr w:type="spellStart"/>
       <w:r>
         <w:rPr>
           <w:i/>
@@ -17601,6 +18480,7 @@
         </w:rPr>
         <w:t>gegessen</w:t>
       </w:r>
+      <w:proofErr w:type="spellEnd"/>
       <w:r>
         <w:rPr>
           <w:lang w:val="en-US"/>
@@ -17798,6 +18678,7 @@
       <w:r>
         <w:tab/>
       </w:r>
+      <w:proofErr w:type="gramStart"/>
       <w:r>
         <w:rPr>
           <w:lang w:val="en-US"/>
@@ -17810,6 +18691,7 @@
         </w:rPr>
         <w:t>es</w:t>
       </w:r>
+      <w:proofErr w:type="gramEnd"/>
       <w:r>
         <w:rPr>
           <w:lang w:val="en-US"/>
@@ -18319,13 +19201,26 @@
           <w:lang w:val="en-US"/>
         </w:rPr>
         <w:tab/>
+      </w:r>
+      <w:proofErr w:type="spellStart"/>
+      <w:r>
+        <w:rPr>
+          <w:lang w:val="en-US"/>
+        </w:rPr>
         <w:t>at.the</w:t>
       </w:r>
-      <w:r>
-        <w:rPr>
-          <w:lang w:val="en-US"/>
-        </w:rPr>
-        <w:tab/>
+      <w:proofErr w:type="spellEnd"/>
+      <w:r>
+        <w:rPr>
+          <w:lang w:val="en-US"/>
+        </w:rPr>
+        <w:tab/>
+      </w:r>
+      <w:proofErr w:type="gramStart"/>
+      <w:r>
+        <w:rPr>
+          <w:lang w:val="en-US"/>
+        </w:rPr>
         <w:t>regulars‘ t</w:t>
       </w:r>
       <w:r>
@@ -18334,6 +19229,7 @@
         </w:rPr>
         <w:t>able</w:t>
       </w:r>
+      <w:proofErr w:type="gramEnd"/>
       <w:r>
         <w:rPr>
           <w:lang w:val="en-US"/>
@@ -18570,13 +19466,13 @@
         </w:rPr>
         <w:t>(own stimuli)</w:t>
       </w:r>
-      <w:commentRangeStart w:id="35"/>
-      <w:commentRangeEnd w:id="35"/>
+      <w:commentRangeStart w:id="36"/>
+      <w:commentRangeEnd w:id="36"/>
       <w:r>
         <w:rPr>
           <w:rStyle w:val="Kommentarzeichen"/>
         </w:rPr>
-        <w:commentReference w:id="35"/>
+        <w:commentReference w:id="36"/>
       </w:r>
     </w:p>
     <w:p>
@@ -18784,6 +19680,7 @@
         </w:rPr>
         <w:tab/>
       </w:r>
+      <w:proofErr w:type="spellStart"/>
       <w:r>
         <w:rPr>
           <w:i/>
@@ -18792,6 +19689,7 @@
         </w:rPr>
         <w:t>gemacht</w:t>
       </w:r>
+      <w:proofErr w:type="spellEnd"/>
       <w:r>
         <w:rPr>
           <w:lang w:val="en-US"/>
@@ -19163,13 +20061,13 @@
         </w:rPr>
         <w:t>(own stimuli)</w:t>
       </w:r>
-      <w:commentRangeStart w:id="36"/>
-      <w:commentRangeEnd w:id="36"/>
+      <w:commentRangeStart w:id="37"/>
+      <w:commentRangeEnd w:id="37"/>
       <w:r>
         <w:rPr>
           <w:rStyle w:val="Kommentarzeichen"/>
         </w:rPr>
-        <w:commentReference w:id="36"/>
+        <w:commentReference w:id="37"/>
       </w:r>
     </w:p>
     <w:p>
@@ -19340,12 +20238,12 @@
       <w:pPr>
         <w:pStyle w:val="berschrift2"/>
       </w:pPr>
-      <w:bookmarkStart w:id="37" w:name="_Toc140048899"/>
+      <w:bookmarkStart w:id="38" w:name="_Toc140048899"/>
       <w:r>
         <w:lastRenderedPageBreak/>
         <w:t>3.3 Recording of stimuli</w:t>
       </w:r>
-      <w:bookmarkEnd w:id="37"/>
+      <w:bookmarkEnd w:id="38"/>
     </w:p>
     <w:p>
       <w:pPr>
@@ -19459,7 +20357,21 @@
         <w:rPr>
           <w:lang w:val="en-US"/>
         </w:rPr>
-        <w:t xml:space="preserve">All sentences were recorded by condition (cf. Sederous &amp; Namboodiripad 2020). </w:t>
+        <w:t xml:space="preserve">All sentences were recorded by condition (cf. </w:t>
+      </w:r>
+      <w:proofErr w:type="spellStart"/>
+      <w:r>
+        <w:rPr>
+          <w:lang w:val="en-US"/>
+        </w:rPr>
+        <w:t>Sederous</w:t>
+      </w:r>
+      <w:proofErr w:type="spellEnd"/>
+      <w:r>
+        <w:rPr>
+          <w:lang w:val="en-US"/>
+        </w:rPr>
+        <w:t xml:space="preserve"> &amp; Namboodiripad 2020). </w:t>
       </w:r>
       <w:r>
         <w:rPr>
@@ -19507,7 +20419,7 @@
                     <pic:cNvPicPr/>
                   </pic:nvPicPr>
                   <pic:blipFill>
-                    <a:blip r:embed="rId13" cstate="print">
+                    <a:blip r:embed="rId12" cstate="print">
                       <a:extLst>
                         <a:ext uri="{28A0092B-C50C-407E-A947-70E740481C1C}">
                           <a14:useLocalDpi xmlns:a14="http://schemas.microsoft.com/office/drawing/2010/main" val="0"/>
@@ -19545,9 +20457,9 @@
           <w:lang w:val="en-US"/>
         </w:rPr>
       </w:pPr>
-      <w:bookmarkStart w:id="38" w:name="_Toc139031147"/>
-      <w:bookmarkStart w:id="39" w:name="_Toc139181603"/>
-      <w:bookmarkStart w:id="40" w:name="_Toc139181632"/>
+      <w:bookmarkStart w:id="39" w:name="_Toc139031147"/>
+      <w:bookmarkStart w:id="40" w:name="_Toc139181603"/>
+      <w:bookmarkStart w:id="41" w:name="_Toc139181632"/>
       <w:r>
         <w:rPr>
           <w:lang w:val="en-US"/>
@@ -19590,9 +20502,9 @@
         </w:rPr>
         <w:t>Pitch contour of stimuli with emphasis</w:t>
       </w:r>
-      <w:bookmarkEnd w:id="38"/>
       <w:bookmarkEnd w:id="39"/>
       <w:bookmarkEnd w:id="40"/>
+      <w:bookmarkEnd w:id="41"/>
     </w:p>
     <w:p>
       <w:pPr>
@@ -19811,7 +20723,7 @@
                     <pic:cNvPicPr/>
                   </pic:nvPicPr>
                   <pic:blipFill>
-                    <a:blip r:embed="rId14" cstate="print">
+                    <a:blip r:embed="rId13" cstate="print">
                       <a:extLst>
                         <a:ext uri="{28A0092B-C50C-407E-A947-70E740481C1C}">
                           <a14:useLocalDpi xmlns:a14="http://schemas.microsoft.com/office/drawing/2010/main" val="0"/>
@@ -19847,9 +20759,9 @@
           <w:lang w:val="en-US"/>
         </w:rPr>
       </w:pPr>
-      <w:bookmarkStart w:id="41" w:name="_Toc139031148"/>
-      <w:bookmarkStart w:id="42" w:name="_Toc139181604"/>
-      <w:bookmarkStart w:id="43" w:name="_Toc139181633"/>
+      <w:bookmarkStart w:id="42" w:name="_Toc139031148"/>
+      <w:bookmarkStart w:id="43" w:name="_Toc139181604"/>
+      <w:bookmarkStart w:id="44" w:name="_Toc139181633"/>
       <w:r>
         <w:rPr>
           <w:lang w:val="en-US"/>
@@ -19900,9 +20812,9 @@
         </w:rPr>
         <w:t>.</w:t>
       </w:r>
-      <w:bookmarkEnd w:id="41"/>
       <w:bookmarkEnd w:id="42"/>
       <w:bookmarkEnd w:id="43"/>
+      <w:bookmarkEnd w:id="44"/>
       <w:r>
         <w:rPr>
           <w:lang w:val="en-US"/>
@@ -19938,12 +20850,21 @@
         </w:rPr>
         <w:t xml:space="preserve"> L+H* accent on the contrasting word </w:t>
       </w:r>
+      <w:proofErr w:type="spellStart"/>
       <w:r>
         <w:rPr>
           <w:i/>
           <w:lang w:val="en-US"/>
         </w:rPr>
-        <w:t xml:space="preserve">Türsteher </w:t>
+        <w:t>Türsteher</w:t>
+      </w:r>
+      <w:proofErr w:type="spellEnd"/>
+      <w:r>
+        <w:rPr>
+          <w:i/>
+          <w:lang w:val="en-US"/>
+        </w:rPr>
+        <w:t xml:space="preserve"> </w:t>
       </w:r>
       <w:r>
         <w:rPr>
@@ -19955,7 +20876,21 @@
         <w:rPr>
           <w:lang w:val="en-US"/>
         </w:rPr>
-        <w:t>. That is, when combining the parts of speaker A and speaker B, the same recording of speaker B was used for the stimuli in the conditions</w:t>
+        <w:t xml:space="preserve">. That is, when combining the parts of </w:t>
+      </w:r>
+      <w:proofErr w:type="gramStart"/>
+      <w:r>
+        <w:rPr>
+          <w:lang w:val="en-US"/>
+        </w:rPr>
+        <w:t>speaker</w:t>
+      </w:r>
+      <w:proofErr w:type="gramEnd"/>
+      <w:r>
+        <w:rPr>
+          <w:lang w:val="en-US"/>
+        </w:rPr>
+        <w:t xml:space="preserve"> A and speaker B, the same recording of speaker B was used for the stimuli in the conditions</w:t>
       </w:r>
       <w:r>
         <w:rPr>
@@ -19987,12 +20922,21 @@
         </w:rPr>
         <w:t xml:space="preserve"> the stimuli depicted in Figure 1 and Figure 2 solely vary in terms of the emphasis placed on </w:t>
       </w:r>
+      <w:proofErr w:type="spellStart"/>
       <w:r>
         <w:rPr>
           <w:i/>
           <w:lang w:val="en-US"/>
         </w:rPr>
-        <w:t xml:space="preserve">Polizisten </w:t>
+        <w:t>Polizisten</w:t>
+      </w:r>
+      <w:proofErr w:type="spellEnd"/>
+      <w:r>
+        <w:rPr>
+          <w:i/>
+          <w:lang w:val="en-US"/>
+        </w:rPr>
+        <w:t xml:space="preserve"> </w:t>
       </w:r>
       <w:r>
         <w:rPr>
@@ -20072,19 +21016,40 @@
         </w:rPr>
         <w:t>loudness in Praat using the plugin (</w:t>
       </w:r>
-      <w:hyperlink r:id="rId15" w:history="1">
-        <w:r>
-          <w:rPr>
-            <w:rStyle w:val="Hyperlink"/>
-            <w:rFonts w:cs="Arial"/>
-            <w:color w:val="auto"/>
-            <w:szCs w:val="24"/>
-            <w:u w:val="none"/>
-            <w:lang w:val="en-US"/>
-          </w:rPr>
-          <w:t>https://www.praatvocaltoolkit.com/normalize.html</w:t>
-        </w:r>
-      </w:hyperlink>
+      <w:r>
+        <w:fldChar w:fldCharType="begin"/>
+      </w:r>
+      <w:r>
+        <w:rPr>
+          <w:lang w:val="en-US"/>
+        </w:rPr>
+        <w:instrText>HYPERLINK "https://www.praatvocaltoolkit.com/normalize.html"</w:instrText>
+      </w:r>
+      <w:r>
+        <w:fldChar w:fldCharType="separate"/>
+      </w:r>
+      <w:r>
+        <w:rPr>
+          <w:rStyle w:val="Hyperlink"/>
+          <w:rFonts w:cs="Arial"/>
+          <w:color w:val="auto"/>
+          <w:szCs w:val="24"/>
+          <w:u w:val="none"/>
+          <w:lang w:val="en-US"/>
+        </w:rPr>
+        <w:t>https://www.praatvocaltoolkit.com/normalize.html</w:t>
+      </w:r>
+      <w:r>
+        <w:rPr>
+          <w:rStyle w:val="Hyperlink"/>
+          <w:rFonts w:cs="Arial"/>
+          <w:color w:val="auto"/>
+          <w:szCs w:val="24"/>
+          <w:u w:val="none"/>
+          <w:lang w:val="en-US"/>
+        </w:rPr>
+        <w:fldChar w:fldCharType="end"/>
+      </w:r>
       <w:r>
         <w:rPr>
           <w:rFonts w:cs="Arial"/>
@@ -20107,17 +21072,36 @@
         </w:rPr>
         <w:t xml:space="preserve">The raw recordings as well as the combined, neutralized recordings can be found here: </w:t>
       </w:r>
-      <w:hyperlink r:id="rId16" w:history="1">
-        <w:r>
-          <w:rPr>
-            <w:rStyle w:val="Hyperlink"/>
-            <w:color w:val="auto"/>
-            <w:u w:val="none"/>
-            <w:lang w:val="en-US"/>
-          </w:rPr>
-          <w:t>https://shorturl.at/pCHM6</w:t>
-        </w:r>
-      </w:hyperlink>
+      <w:r>
+        <w:fldChar w:fldCharType="begin"/>
+      </w:r>
+      <w:r>
+        <w:rPr>
+          <w:lang w:val="en-US"/>
+        </w:rPr>
+        <w:instrText>HYPERLINK "https://shorturl.at/pCHM6"</w:instrText>
+      </w:r>
+      <w:r>
+        <w:fldChar w:fldCharType="separate"/>
+      </w:r>
+      <w:r>
+        <w:rPr>
+          <w:rStyle w:val="Hyperlink"/>
+          <w:color w:val="auto"/>
+          <w:u w:val="none"/>
+          <w:lang w:val="en-US"/>
+        </w:rPr>
+        <w:t>https://shorturl.at/pCHM6</w:t>
+      </w:r>
+      <w:r>
+        <w:rPr>
+          <w:rStyle w:val="Hyperlink"/>
+          <w:color w:val="auto"/>
+          <w:u w:val="none"/>
+          <w:lang w:val="en-US"/>
+        </w:rPr>
+        <w:fldChar w:fldCharType="end"/>
+      </w:r>
       <w:r>
         <w:rPr>
           <w:lang w:val="en-US"/>
@@ -20137,7 +21121,7 @@
       <w:pPr>
         <w:pStyle w:val="berschrift2"/>
       </w:pPr>
-      <w:bookmarkStart w:id="44" w:name="_Toc140048900"/>
+      <w:bookmarkStart w:id="45" w:name="_Toc140048900"/>
       <w:r>
         <w:lastRenderedPageBreak/>
         <w:t>3.</w:t>
@@ -20148,7 +21132,7 @@
       <w:r>
         <w:t xml:space="preserve"> Data collection</w:t>
       </w:r>
-      <w:bookmarkEnd w:id="44"/>
+      <w:bookmarkEnd w:id="45"/>
     </w:p>
     <w:p>
       <w:pPr>
@@ -20210,8 +21194,16 @@
         <w:rPr>
           <w:lang w:val="en-US"/>
         </w:rPr>
-        <w:t>Paragraph on prolific/clickworker/etc</w:t>
-      </w:r>
+        <w:t>Paragraph on prolific/clickworker/</w:t>
+      </w:r>
+      <w:proofErr w:type="spellStart"/>
+      <w:r>
+        <w:rPr>
+          <w:lang w:val="en-US"/>
+        </w:rPr>
+        <w:t>etc</w:t>
+      </w:r>
+      <w:proofErr w:type="spellEnd"/>
     </w:p>
     <w:p>
       <w:pPr>
@@ -20422,7 +21414,7 @@
       <w:pPr>
         <w:pStyle w:val="berschrift2"/>
       </w:pPr>
-      <w:bookmarkStart w:id="45" w:name="_Toc140048901"/>
+      <w:bookmarkStart w:id="46" w:name="_Toc140048901"/>
       <w:r>
         <w:t>3.</w:t>
       </w:r>
@@ -20438,7 +21430,7 @@
       <w:r>
         <w:t xml:space="preserve"> recruitment and characteristics</w:t>
       </w:r>
-      <w:bookmarkEnd w:id="45"/>
+      <w:bookmarkEnd w:id="46"/>
     </w:p>
     <w:p>
       <w:pPr>
@@ -20472,7 +21464,25 @@
           <w:szCs w:val="24"/>
           <w:lang w:val="en-US"/>
         </w:rPr>
-        <w:t xml:space="preserve">in CLEFS project summary gelesen, </w:t>
+        <w:t xml:space="preserve">in CLEFS project summary </w:t>
+      </w:r>
+      <w:proofErr w:type="spellStart"/>
+      <w:r>
+        <w:rPr>
+          <w:rFonts w:cs="Arial"/>
+          <w:szCs w:val="24"/>
+          <w:lang w:val="en-US"/>
+        </w:rPr>
+        <w:t>gelesen</w:t>
+      </w:r>
+      <w:proofErr w:type="spellEnd"/>
+      <w:r>
+        <w:rPr>
+          <w:rFonts w:cs="Arial"/>
+          <w:szCs w:val="24"/>
+          <w:lang w:val="en-US"/>
+        </w:rPr>
+        <w:t xml:space="preserve">, </w:t>
       </w:r>
       <w:r>
         <w:rPr>
@@ -20488,8 +21498,18 @@
           <w:szCs w:val="24"/>
           <w:lang w:val="en-US"/>
         </w:rPr>
-        <w:t xml:space="preserve"> heraussuchen</w:t>
-      </w:r>
+        <w:t xml:space="preserve"> </w:t>
+      </w:r>
+      <w:proofErr w:type="spellStart"/>
+      <w:r>
+        <w:rPr>
+          <w:rFonts w:cs="Arial"/>
+          <w:szCs w:val="24"/>
+          <w:lang w:val="en-US"/>
+        </w:rPr>
+        <w:t>heraussuchen</w:t>
+      </w:r>
+      <w:proofErr w:type="spellEnd"/>
       <w:r>
         <w:rPr>
           <w:rFonts w:cs="Arial"/>
@@ -20533,7 +21553,7 @@
       <w:pPr>
         <w:pStyle w:val="berschrift2"/>
       </w:pPr>
-      <w:bookmarkStart w:id="46" w:name="_Toc140048902"/>
+      <w:bookmarkStart w:id="47" w:name="_Toc140048902"/>
       <w:r>
         <w:t>3.</w:t>
       </w:r>
@@ -20543,7 +21563,7 @@
       <w:r>
         <w:t xml:space="preserve"> Data analysis</w:t>
       </w:r>
-      <w:bookmarkEnd w:id="46"/>
+      <w:bookmarkEnd w:id="47"/>
     </w:p>
     <w:p>
       <w:pPr>
@@ -20580,8 +21600,6 @@
         <w:spacing w:after="0" w:line="360" w:lineRule="auto"/>
         <w:jc w:val="both"/>
         <w:rPr>
-          <w:rFonts w:cs="Arial"/>
-          <w:szCs w:val="24"/>
           <w:lang w:val="en-US"/>
         </w:rPr>
       </w:pPr>
@@ -20593,7 +21611,7 @@
         </w:rPr>
         <w:t xml:space="preserve">Participants’ Likert scale responses were z-scored and analyzed using Linear Mixed Models, using </w:t>
       </w:r>
-      <w:commentRangeStart w:id="47"/>
+      <w:commentRangeStart w:id="48"/>
       <w:r>
         <w:rPr>
           <w:rFonts w:cs="Arial"/>
@@ -20610,12 +21628,12 @@
         </w:rPr>
         <w:t xml:space="preserve"> 3.2.3 </w:t>
       </w:r>
-      <w:commentRangeEnd w:id="47"/>
+      <w:commentRangeEnd w:id="48"/>
       <w:r>
         <w:rPr>
           <w:rStyle w:val="Kommentarzeichen"/>
         </w:rPr>
-        <w:commentReference w:id="47"/>
+        <w:commentReference w:id="48"/>
       </w:r>
       <w:r>
         <w:rPr>
@@ -20625,7 +21643,7 @@
         </w:rPr>
         <w:t xml:space="preserve">(cf. </w:t>
       </w:r>
-      <w:commentRangeStart w:id="48"/>
+      <w:commentRangeStart w:id="49"/>
       <w:r>
         <w:rPr>
           <w:lang w:val="en-US"/>
@@ -20638,12 +21656,12 @@
         </w:rPr>
         <w:t xml:space="preserve"> 2015</w:t>
       </w:r>
-      <w:commentRangeEnd w:id="48"/>
+      <w:commentRangeEnd w:id="49"/>
       <w:r>
         <w:rPr>
           <w:rStyle w:val="Kommentarzeichen"/>
         </w:rPr>
-        <w:commentReference w:id="48"/>
+        <w:commentReference w:id="49"/>
       </w:r>
       <w:r>
         <w:rPr>
@@ -20662,6 +21680,13 @@
           <w:lang w:val="en-US"/>
         </w:rPr>
       </w:pPr>
+      <w:r>
+        <w:rPr>
+          <w:lang w:val="en-US"/>
+        </w:rPr>
+        <w:lastRenderedPageBreak/>
+        <w:t>Include paragraph that ordinal data was treated as interval data</w:t>
+      </w:r>
     </w:p>
     <w:p>
       <w:pPr>
@@ -20673,14 +21698,6 @@
           <w:lang w:val="en-US"/>
         </w:rPr>
       </w:pPr>
-      <w:r>
-        <w:rPr>
-          <w:rFonts w:cs="Arial"/>
-          <w:szCs w:val="24"/>
-          <w:lang w:val="en-US"/>
-        </w:rPr>
-        <w:t>Describe any qualitative analysis conducted to identify linguistic patterns and factors that influence fragment acceptability</w:t>
-      </w:r>
     </w:p>
     <w:p>
       <w:pPr>
@@ -20692,6 +21709,32 @@
           <w:lang w:val="en-US"/>
         </w:rPr>
       </w:pPr>
+      <w:r>
+        <w:rPr>
+          <w:rFonts w:cs="Arial"/>
+          <w:szCs w:val="24"/>
+          <w:lang w:val="en-US"/>
+        </w:rPr>
+        <w:t>For LMMs see Winter 2013</w:t>
+      </w:r>
+      <w:r>
+        <w:rPr>
+          <w:rFonts w:cs="Arial"/>
+          <w:szCs w:val="24"/>
+          <w:lang w:val="en-US"/>
+        </w:rPr>
+        <w:t xml:space="preserve"> and </w:t>
+      </w:r>
+      <w:proofErr w:type="spellStart"/>
+      <w:r>
+        <w:rPr>
+          <w:rFonts w:cs="Arial"/>
+          <w:szCs w:val="24"/>
+          <w:lang w:val="en-US"/>
+        </w:rPr>
+        <w:t>Bross</w:t>
+      </w:r>
+      <w:proofErr w:type="spellEnd"/>
     </w:p>
     <w:p>
       <w:pPr>
@@ -20709,26 +21752,25 @@
           <w:szCs w:val="24"/>
           <w:lang w:val="en-US"/>
         </w:rPr>
-        <w:t>For LMMs see Winter 2013</w:t>
-      </w:r>
-    </w:p>
-    <w:p>
-      <w:pPr>
-        <w:spacing w:after="0" w:line="360" w:lineRule="auto"/>
-        <w:jc w:val="both"/>
-        <w:rPr>
-          <w:rFonts w:cs="Arial"/>
-          <w:szCs w:val="24"/>
-          <w:lang w:val="en-US"/>
-        </w:rPr>
-      </w:pPr>
-      <w:r>
-        <w:rPr>
-          <w:rFonts w:cs="Arial"/>
-          <w:szCs w:val="24"/>
-          <w:lang w:val="en-US"/>
-        </w:rPr>
-        <w:t>For the use of z-scores in linguistics see Juzek 2013 chapter 3.2.2 and check references in there</w:t>
+        <w:t xml:space="preserve">For the use of z-scores in linguistics see </w:t>
+      </w:r>
+      <w:proofErr w:type="spellStart"/>
+      <w:r>
+        <w:rPr>
+          <w:rFonts w:cs="Arial"/>
+          <w:szCs w:val="24"/>
+          <w:lang w:val="en-US"/>
+        </w:rPr>
+        <w:t>Juzek</w:t>
+      </w:r>
+      <w:proofErr w:type="spellEnd"/>
+      <w:r>
+        <w:rPr>
+          <w:rFonts w:cs="Arial"/>
+          <w:szCs w:val="24"/>
+          <w:lang w:val="en-US"/>
+        </w:rPr>
+        <w:t xml:space="preserve"> 2013 chapter 3.2.2 and check references in there</w:t>
       </w:r>
     </w:p>
     <w:p>
@@ -20776,7 +21818,7 @@
           <w:lang w:val="en-US"/>
         </w:rPr>
       </w:pPr>
-      <w:bookmarkStart w:id="49" w:name="_Toc140048903"/>
+      <w:bookmarkStart w:id="50" w:name="_Toc140048903"/>
       <w:r>
         <w:rPr>
           <w:rFonts w:cs="Arial"/>
@@ -20801,7 +21843,7 @@
         </w:rPr>
         <w:t>Results</w:t>
       </w:r>
-      <w:bookmarkEnd w:id="49"/>
+      <w:bookmarkEnd w:id="50"/>
     </w:p>
     <w:p>
       <w:pPr>
@@ -20897,7 +21939,7 @@
           <w:lang w:val="en-US"/>
         </w:rPr>
       </w:pPr>
-      <w:bookmarkStart w:id="50" w:name="_Toc140048904"/>
+      <w:bookmarkStart w:id="51" w:name="_Toc140048904"/>
       <w:r>
         <w:rPr>
           <w:rFonts w:cs="Arial"/>
@@ -20922,7 +21964,7 @@
         </w:rPr>
         <w:t>Discussion</w:t>
       </w:r>
-      <w:bookmarkEnd w:id="50"/>
+      <w:bookmarkEnd w:id="51"/>
     </w:p>
     <w:p>
       <w:pPr>
@@ -20960,11 +22002,11 @@
       <w:pPr>
         <w:pStyle w:val="berschrift2"/>
       </w:pPr>
-      <w:bookmarkStart w:id="51" w:name="_Toc140048905"/>
+      <w:bookmarkStart w:id="52" w:name="_Toc140048905"/>
       <w:r>
         <w:t>5.1 Interpretation of the findings</w:t>
       </w:r>
-      <w:bookmarkEnd w:id="51"/>
+      <w:bookmarkEnd w:id="52"/>
     </w:p>
     <w:p>
       <w:pPr>
@@ -21054,11 +22096,11 @@
       <w:pPr>
         <w:pStyle w:val="berschrift2"/>
       </w:pPr>
-      <w:bookmarkStart w:id="52" w:name="_Toc140048906"/>
+      <w:bookmarkStart w:id="53" w:name="_Toc140048906"/>
       <w:r>
         <w:t>5.2 Comparison with previous studies and theoretical predictions</w:t>
       </w:r>
-      <w:bookmarkEnd w:id="52"/>
+      <w:bookmarkEnd w:id="53"/>
     </w:p>
     <w:p>
       <w:pPr>
@@ -21116,11 +22158,11 @@
       <w:pPr>
         <w:pStyle w:val="berschrift2"/>
       </w:pPr>
-      <w:bookmarkStart w:id="53" w:name="_Toc140048907"/>
+      <w:bookmarkStart w:id="54" w:name="_Toc140048907"/>
       <w:r>
         <w:t>5.3 Implications for the understanding of German fragments</w:t>
       </w:r>
-      <w:bookmarkEnd w:id="53"/>
+      <w:bookmarkEnd w:id="54"/>
     </w:p>
     <w:p>
       <w:pPr>
@@ -21185,7 +22227,7 @@
           <w:lang w:val="en-US"/>
         </w:rPr>
       </w:pPr>
-      <w:bookmarkStart w:id="54" w:name="_Toc140048908"/>
+      <w:bookmarkStart w:id="55" w:name="_Toc140048908"/>
       <w:r>
         <w:rPr>
           <w:rFonts w:cs="Arial"/>
@@ -21202,7 +22244,7 @@
         </w:rPr>
         <w:t>. Conclusions</w:t>
       </w:r>
-      <w:bookmarkEnd w:id="54"/>
+      <w:bookmarkEnd w:id="55"/>
     </w:p>
     <w:p>
       <w:pPr>
@@ -21248,11 +22290,12 @@
       <w:pPr>
         <w:pStyle w:val="berschrift2"/>
       </w:pPr>
-      <w:bookmarkStart w:id="55" w:name="_Toc140048909"/>
-      <w:r>
+      <w:bookmarkStart w:id="56" w:name="_Toc140048909"/>
+      <w:r>
+        <w:lastRenderedPageBreak/>
         <w:t>6.1 Summary of findings</w:t>
       </w:r>
-      <w:bookmarkEnd w:id="55"/>
+      <w:bookmarkEnd w:id="56"/>
     </w:p>
     <w:p>
       <w:pPr>
@@ -21310,11 +22353,11 @@
       <w:pPr>
         <w:pStyle w:val="berschrift2"/>
       </w:pPr>
-      <w:bookmarkStart w:id="56" w:name="_Toc140048910"/>
+      <w:bookmarkStart w:id="57" w:name="_Toc140048910"/>
       <w:r>
         <w:t>6.2 Contributions to the field</w:t>
       </w:r>
-      <w:bookmarkEnd w:id="56"/>
+      <w:bookmarkEnd w:id="57"/>
     </w:p>
     <w:p>
       <w:pPr>
@@ -21372,11 +22415,11 @@
       <w:pPr>
         <w:pStyle w:val="berschrift2"/>
       </w:pPr>
-      <w:bookmarkStart w:id="57" w:name="_Toc140048911"/>
+      <w:bookmarkStart w:id="58" w:name="_Toc140048911"/>
       <w:r>
         <w:t>6.3 Limitations of the study</w:t>
       </w:r>
-      <w:bookmarkEnd w:id="57"/>
+      <w:bookmarkEnd w:id="58"/>
     </w:p>
     <w:p>
       <w:pPr>
@@ -21454,11 +22497,11 @@
       <w:pPr>
         <w:pStyle w:val="berschrift2"/>
       </w:pPr>
-      <w:bookmarkStart w:id="58" w:name="_Toc140048912"/>
+      <w:bookmarkStart w:id="59" w:name="_Toc140048912"/>
       <w:r>
         <w:t>6.4 Suggestions for future research</w:t>
       </w:r>
-      <w:bookmarkEnd w:id="58"/>
+      <w:bookmarkEnd w:id="59"/>
     </w:p>
     <w:p>
       <w:pPr>
@@ -21542,7 +22585,7 @@
           <w:lang w:val="en-US"/>
         </w:rPr>
       </w:pPr>
-      <w:bookmarkStart w:id="59" w:name="_Toc140048913"/>
+      <w:bookmarkStart w:id="60" w:name="_Toc140048913"/>
       <w:r>
         <w:rPr>
           <w:rFonts w:cs="Arial"/>
@@ -21568,7 +22611,7 @@
         </w:rPr>
         <w:t>References</w:t>
       </w:r>
-      <w:bookmarkEnd w:id="59"/>
+      <w:bookmarkEnd w:id="60"/>
     </w:p>
     <w:p>
       <w:pPr>
@@ -21635,7 +22678,7 @@
           <w:lang w:val="en-US"/>
         </w:rPr>
       </w:pPr>
-      <w:bookmarkStart w:id="60" w:name="_Toc140048914"/>
+      <w:bookmarkStart w:id="61" w:name="_Toc140048914"/>
       <w:r>
         <w:rPr>
           <w:rFonts w:cs="Arial"/>
@@ -21645,7 +22688,7 @@
         <w:lastRenderedPageBreak/>
         <w:t>8. Appendix</w:t>
       </w:r>
-      <w:bookmarkEnd w:id="60"/>
+      <w:bookmarkEnd w:id="61"/>
     </w:p>
     <w:p>
       <w:pPr>
@@ -21654,7 +22697,7 @@
           <w:rFonts w:cs="Arial"/>
         </w:rPr>
       </w:pPr>
-      <w:bookmarkStart w:id="61" w:name="_Toc140048915"/>
+      <w:bookmarkStart w:id="62" w:name="_Toc140048915"/>
       <w:r>
         <w:rPr>
           <w:rFonts w:cs="Arial"/>
@@ -21665,7 +22708,21 @@
         <w:rPr>
           <w:rFonts w:cs="Arial"/>
         </w:rPr>
-        <w:t>Abbreviations, symbols and other n</w:t>
+        <w:t xml:space="preserve">Abbreviations, </w:t>
+      </w:r>
+      <w:proofErr w:type="gramStart"/>
+      <w:r>
+        <w:rPr>
+          <w:rFonts w:cs="Arial"/>
+        </w:rPr>
+        <w:t>symbols</w:t>
+      </w:r>
+      <w:proofErr w:type="gramEnd"/>
+      <w:r>
+        <w:rPr>
+          <w:rFonts w:cs="Arial"/>
+        </w:rPr>
+        <w:t xml:space="preserve"> and other n</w:t>
       </w:r>
       <w:r>
         <w:rPr>
@@ -21685,7 +22742,7 @@
         </w:rPr>
         <w:t>onventions</w:t>
       </w:r>
-      <w:bookmarkEnd w:id="61"/>
+      <w:bookmarkEnd w:id="62"/>
     </w:p>
     <w:p>
       <w:pPr>
@@ -21745,7 +22802,7 @@
         </w:rPr>
         <w:t>q</w:t>
       </w:r>
-      <w:commentRangeStart w:id="62"/>
+      <w:commentRangeStart w:id="63"/>
       <w:r>
         <w:rPr>
           <w:rFonts w:cs="Arial"/>
@@ -21754,12 +22811,12 @@
         </w:rPr>
         <w:t>uestionabl</w:t>
       </w:r>
-      <w:commentRangeEnd w:id="62"/>
+      <w:commentRangeEnd w:id="63"/>
       <w:r>
         <w:rPr>
           <w:rStyle w:val="Kommentarzeichen"/>
         </w:rPr>
-        <w:commentReference w:id="62"/>
+        <w:commentReference w:id="63"/>
       </w:r>
       <w:r>
         <w:rPr>
@@ -22023,6 +23080,7 @@
           <w:lang w:val="en-US"/>
         </w:rPr>
       </w:pPr>
+      <w:proofErr w:type="spellStart"/>
       <w:r>
         <w:rPr>
           <w:rFonts w:cs="Arial"/>
@@ -22040,6 +23098,7 @@
         </w:rPr>
         <w:t>i</w:t>
       </w:r>
+      <w:proofErr w:type="spellEnd"/>
       <w:r>
         <w:rPr>
           <w:rFonts w:cs="Arial"/>
@@ -22048,6 +23107,7 @@
         </w:rPr>
         <w:t xml:space="preserve"> … </w:t>
       </w:r>
+      <w:proofErr w:type="spellStart"/>
       <w:r>
         <w:rPr>
           <w:rFonts w:cs="Arial"/>
@@ -22073,6 +23133,7 @@
         </w:rPr>
         <w:t>i</w:t>
       </w:r>
+      <w:proofErr w:type="spellEnd"/>
       <w:r>
         <w:rPr>
           <w:rFonts w:cs="Arial"/>
@@ -22283,7 +23344,16 @@
           <w:szCs w:val="24"/>
           <w:lang w:val="en-US"/>
         </w:rPr>
-        <w:t>[…]</w:t>
+        <w:t>[</w:t>
+      </w:r>
+      <w:proofErr w:type="gramStart"/>
+      <w:r>
+        <w:rPr>
+          <w:rFonts w:cs="Arial"/>
+          <w:szCs w:val="24"/>
+          <w:lang w:val="en-US"/>
+        </w:rPr>
+        <w:t>…]</w:t>
       </w:r>
       <w:r>
         <w:rPr>
@@ -22294,6 +23364,7 @@
         </w:rPr>
         <w:t>F</w:t>
       </w:r>
+      <w:proofErr w:type="gramEnd"/>
       <w:r>
         <w:rPr>
           <w:rFonts w:cs="Arial"/>
@@ -22831,6 +23902,7 @@
           <w:lang w:val="en-US"/>
         </w:rPr>
       </w:pPr>
+      <w:proofErr w:type="spellStart"/>
       <w:r>
         <w:rPr>
           <w:rFonts w:cs="Arial"/>
@@ -22840,6 +23912,7 @@
         </w:rPr>
         <w:t>dat</w:t>
       </w:r>
+      <w:proofErr w:type="spellEnd"/>
       <w:r>
         <w:rPr>
           <w:rFonts w:cs="Arial"/>
@@ -22890,6 +23963,7 @@
           <w:lang w:val="en-US"/>
         </w:rPr>
       </w:pPr>
+      <w:proofErr w:type="spellStart"/>
       <w:r>
         <w:rPr>
           <w:rFonts w:cs="Arial"/>
@@ -22898,6 +23972,7 @@
         </w:rPr>
         <w:t>iff</w:t>
       </w:r>
+      <w:proofErr w:type="spellEnd"/>
       <w:r>
         <w:rPr>
           <w:rFonts w:cs="Arial"/>
@@ -23424,7 +24499,7 @@
           <w:rFonts w:cs="Arial"/>
         </w:rPr>
       </w:pPr>
-      <w:bookmarkStart w:id="63" w:name="_Toc140048916"/>
+      <w:bookmarkStart w:id="64" w:name="_Toc140048916"/>
       <w:r>
         <w:rPr>
           <w:rFonts w:cs="Arial"/>
@@ -23438,7 +24513,7 @@
         </w:rPr>
         <w:t>critical items</w:t>
       </w:r>
-      <w:bookmarkEnd w:id="63"/>
+      <w:bookmarkEnd w:id="64"/>
     </w:p>
     <w:p>
       <w:pPr>
@@ -23454,7 +24529,7 @@
         </w:rPr>
         <w:t xml:space="preserve">The following list of critical items only includes written items. The auditory critical items can be found here: </w:t>
       </w:r>
-      <w:commentRangeStart w:id="64"/>
+      <w:commentRangeStart w:id="65"/>
       <w:r>
         <w:rPr>
           <w:lang w:val="en-US"/>
@@ -23493,12 +24568,12 @@
         </w:rPr>
         <w:fldChar w:fldCharType="end"/>
       </w:r>
-      <w:commentRangeEnd w:id="64"/>
+      <w:commentRangeEnd w:id="65"/>
       <w:r>
         <w:rPr>
           <w:rStyle w:val="Kommentarzeichen"/>
         </w:rPr>
-        <w:commentReference w:id="64"/>
+        <w:commentReference w:id="65"/>
       </w:r>
       <w:r>
         <w:rPr>
@@ -23987,8 +25062,17 @@
           <w:rFonts w:cs="Arial"/>
           <w:szCs w:val="24"/>
         </w:rPr>
-        <w:t xml:space="preserve"> vorge</w:t>
-      </w:r>
+        <w:t xml:space="preserve"> </w:t>
+      </w:r>
+      <w:proofErr w:type="spellStart"/>
+      <w:r>
+        <w:rPr>
+          <w:rFonts w:cs="Arial"/>
+          <w:szCs w:val="24"/>
+        </w:rPr>
+        <w:t>vorge</w:t>
+      </w:r>
+      <w:proofErr w:type="spellEnd"/>
       <w:r>
         <w:rPr>
           <w:rFonts w:cs="Arial"/>
@@ -25767,11 +26851,11 @@
       <w:pPr>
         <w:pStyle w:val="berschrift2"/>
       </w:pPr>
-      <w:bookmarkStart w:id="65" w:name="_Toc140048917"/>
+      <w:bookmarkStart w:id="66" w:name="_Toc140048917"/>
       <w:r>
         <w:t>8.3 List of filler items</w:t>
       </w:r>
-      <w:bookmarkEnd w:id="65"/>
+      <w:bookmarkEnd w:id="66"/>
     </w:p>
     <w:p>
       <w:pPr>
@@ -25787,7 +26871,7 @@
         </w:rPr>
         <w:t xml:space="preserve">The following list of filler items only includes written items. The auditory filler items can be found here: </w:t>
       </w:r>
-      <w:commentRangeStart w:id="66"/>
+      <w:commentRangeStart w:id="67"/>
       <w:r>
         <w:rPr>
           <w:lang w:val="en-US"/>
@@ -25826,12 +26910,12 @@
         </w:rPr>
         <w:fldChar w:fldCharType="end"/>
       </w:r>
-      <w:commentRangeEnd w:id="66"/>
+      <w:commentRangeEnd w:id="67"/>
       <w:r>
         <w:rPr>
           <w:rStyle w:val="Kommentarzeichen"/>
         </w:rPr>
-        <w:commentReference w:id="66"/>
+        <w:commentReference w:id="67"/>
       </w:r>
       <w:r>
         <w:rPr>
@@ -25843,7 +26927,27 @@
         <w:rPr>
           <w:lang w:val="en-US"/>
         </w:rPr>
-        <w:t xml:space="preserve"> The acceptability of the fillers varied, with A representing full acceptability, B indicating some acceptability, C denoting neutrality in terms of acceptability, D implying partial unacceptability, and E signifying complete unacceptability.</w:t>
+        <w:t xml:space="preserve"> The acceptability of the fillers varied, with </w:t>
+      </w:r>
+      <w:commentRangeStart w:id="68"/>
+      <w:r>
+        <w:rPr>
+          <w:lang w:val="en-US"/>
+        </w:rPr>
+        <w:t>A representing full acceptability, B indicating some acceptability, C denoting neutrality in terms of acceptability, D implying partial unacceptability, and E signifying complete unacceptability</w:t>
+      </w:r>
+      <w:commentRangeEnd w:id="68"/>
+      <w:r>
+        <w:rPr>
+          <w:rStyle w:val="Kommentarzeichen"/>
+        </w:rPr>
+        <w:commentReference w:id="68"/>
+      </w:r>
+      <w:r>
+        <w:rPr>
+          <w:lang w:val="en-US"/>
+        </w:rPr>
+        <w:t>.</w:t>
       </w:r>
     </w:p>
     <w:p>
@@ -29088,7 +30192,23 @@
           <w:rFonts w:eastAsia="Times New Roman" w:cs="Arial"/>
           <w:szCs w:val="24"/>
         </w:rPr>
-        <w:t xml:space="preserve">Nein, da gerechnet mit hat der Franz natürlich nicht. </w:t>
+        <w:t xml:space="preserve">Nein, da gerechnet mit hat </w:t>
+      </w:r>
+      <w:proofErr w:type="gramStart"/>
+      <w:r>
+        <w:rPr>
+          <w:rFonts w:eastAsia="Times New Roman" w:cs="Arial"/>
+          <w:szCs w:val="24"/>
+        </w:rPr>
+        <w:t>der Franz</w:t>
+      </w:r>
+      <w:proofErr w:type="gramEnd"/>
+      <w:r>
+        <w:rPr>
+          <w:rFonts w:eastAsia="Times New Roman" w:cs="Arial"/>
+          <w:szCs w:val="24"/>
+        </w:rPr>
+        <w:t xml:space="preserve"> natürlich nicht. </w:t>
       </w:r>
     </w:p>
     <w:p>
@@ -29269,7 +30389,7 @@
                     <pic:cNvPicPr/>
                   </pic:nvPicPr>
                   <pic:blipFill>
-                    <a:blip r:embed="rId17" cstate="print">
+                    <a:blip r:embed="rId14" cstate="print">
                       <a:extLst>
                         <a:ext uri="{28A0092B-C50C-407E-A947-70E740481C1C}">
                           <a14:useLocalDpi xmlns:a14="http://schemas.microsoft.com/office/drawing/2010/main" val="0"/>
@@ -29326,12 +30446,12 @@
       </w:pPr>
     </w:p>
     <w:sectPr>
-      <w:headerReference w:type="even" r:id="rId18"/>
-      <w:headerReference w:type="default" r:id="rId19"/>
-      <w:footerReference w:type="even" r:id="rId20"/>
-      <w:footerReference w:type="default" r:id="rId21"/>
-      <w:headerReference w:type="first" r:id="rId22"/>
-      <w:footerReference w:type="first" r:id="rId23"/>
+      <w:headerReference w:type="even" r:id="rId15"/>
+      <w:headerReference w:type="default" r:id="rId16"/>
+      <w:footerReference w:type="even" r:id="rId17"/>
+      <w:footerReference w:type="default" r:id="rId18"/>
+      <w:headerReference w:type="first" r:id="rId19"/>
+      <w:footerReference w:type="first" r:id="rId20"/>
       <w:pgSz w:w="11906" w:h="16838" w:code="9"/>
       <w:pgMar w:top="1418" w:right="1701" w:bottom="1418" w:left="2268" w:header="709" w:footer="709" w:gutter="0"/>
       <w:pgNumType w:start="2"/>
@@ -29547,7 +30667,7 @@
       </w:r>
     </w:p>
   </w:comment>
-  <w:comment w:id="22" w:author="Miriam Schiele" w:date="2023-07-08T11:21:00Z" w:initials="MS">
+  <w:comment w:id="22" w:author="Miriam Schiele" w:date="2023-07-14T09:27:00Z" w:initials="MS">
     <w:p>
       <w:pPr>
         <w:pStyle w:val="Kommentartext"/>
@@ -29559,11 +30679,27 @@
         <w:annotationRef/>
       </w:r>
       <w:r>
+        <w:t>Include explanation for high and low pitch (see Harris &amp; Carlson)</w:t>
+      </w:r>
+    </w:p>
+  </w:comment>
+  <w:comment w:id="23" w:author="Miriam Schiele" w:date="2023-07-08T11:21:00Z" w:initials="MS">
+    <w:p>
+      <w:pPr>
+        <w:pStyle w:val="Kommentartext"/>
+      </w:pPr>
+      <w:r>
+        <w:rPr>
+          <w:rStyle w:val="Kommentarzeichen"/>
+        </w:rPr>
+        <w:annotationRef/>
+      </w:r>
+      <w:r>
         <w:t>Nochmal ausführlicher beschreiben, dass es die erste hypothese in der studie ist und auch die zweite hypotehse (auditory stimuli &gt; written stimuli) und die dritte (lexical &gt; functional) erklären in anderen subchapters</w:t>
       </w:r>
     </w:p>
   </w:comment>
-  <w:comment w:id="24" w:author="Miriam Schiele" w:date="2023-07-01T10:46:00Z" w:initials="MS">
+  <w:comment w:id="25" w:author="Miriam Schiele" w:date="2023-07-01T10:46:00Z" w:initials="MS">
     <w:p>
       <w:pPr>
         <w:pStyle w:val="Kommentartext"/>
@@ -29579,7 +30715,7 @@
       </w:r>
     </w:p>
   </w:comment>
-  <w:comment w:id="25" w:author="Miriam Schiele" w:date="2023-07-01T10:47:00Z" w:initials="MS">
+  <w:comment w:id="26" w:author="Miriam Schiele" w:date="2023-07-01T10:47:00Z" w:initials="MS">
     <w:p>
       <w:pPr>
         <w:pStyle w:val="Kommentartext"/>
@@ -29595,7 +30731,7 @@
       </w:r>
     </w:p>
   </w:comment>
-  <w:comment w:id="26" w:author="Miriam Schiele" w:date="2023-07-01T10:50:00Z" w:initials="MS">
+  <w:comment w:id="27" w:author="Miriam Schiele" w:date="2023-07-01T10:50:00Z" w:initials="MS">
     <w:p>
       <w:pPr>
         <w:pStyle w:val="Kommentartext"/>
@@ -29616,7 +30752,7 @@
       </w:hyperlink>
     </w:p>
   </w:comment>
-  <w:comment w:id="29" w:author="Miriam Schiele" w:date="2023-06-27T16:35:00Z" w:initials="MS">
+  <w:comment w:id="30" w:author="Miriam Schiele" w:date="2023-06-27T16:35:00Z" w:initials="MS">
     <w:p>
       <w:pPr>
         <w:pStyle w:val="Kommentartext"/>
@@ -29632,7 +30768,7 @@
       </w:r>
     </w:p>
   </w:comment>
-  <w:comment w:id="30" w:author="Miriam Schiele" w:date="2023-07-10T10:49:00Z" w:initials="MS">
+  <w:comment w:id="31" w:author="Miriam Schiele" w:date="2023-07-10T10:49:00Z" w:initials="MS">
     <w:p>
       <w:pPr>
         <w:pStyle w:val="Kommentartext"/>
@@ -29648,7 +30784,7 @@
       </w:r>
     </w:p>
   </w:comment>
-  <w:comment w:id="32" w:author="Miriam Schiele" w:date="2023-06-20T15:27:00Z" w:initials="MS">
+  <w:comment w:id="33" w:author="Miriam Schiele" w:date="2023-06-20T15:27:00Z" w:initials="MS">
     <w:p>
       <w:pPr>
         <w:pStyle w:val="Kommentartext"/>
@@ -29664,7 +30800,7 @@
       </w:r>
     </w:p>
   </w:comment>
-  <w:comment w:id="33" w:author="Miriam Schiele" w:date="2023-06-30T16:21:00Z" w:initials="MS">
+  <w:comment w:id="34" w:author="Miriam Schiele" w:date="2023-06-30T16:21:00Z" w:initials="MS">
     <w:p>
       <w:pPr>
         <w:pStyle w:val="Kommentartext"/>
@@ -29680,23 +30816,7 @@
       </w:r>
     </w:p>
   </w:comment>
-  <w:comment w:id="34" w:author="Miriam Schiele" w:date="2023-06-30T10:05:00Z" w:initials="MS">
-    <w:p>
-      <w:pPr>
-        <w:pStyle w:val="Kommentartext"/>
-      </w:pPr>
-      <w:r>
-        <w:rPr>
-          <w:rStyle w:val="Kommentarzeichen"/>
-        </w:rPr>
-        <w:annotationRef/>
-      </w:r>
-      <w:r>
-        <w:t>Die Stimuli sind eigentlich von Featherston, aber er hat meines Wissens nirgends seine Materialien publiziert, deswegen kann ich es nicht zitieren. Fußnote?</w:t>
-      </w:r>
-    </w:p>
-  </w:comment>
-  <w:comment w:id="35" w:author="Miriam Schiele" w:date="2023-06-27T16:43:00Z" w:initials="MS">
+  <w:comment w:id="35" w:author="Miriam Schiele" w:date="2023-06-30T10:05:00Z" w:initials="MS">
     <w:p>
       <w:pPr>
         <w:pStyle w:val="Kommentartext"/>
@@ -29728,7 +30848,7 @@
       </w:r>
     </w:p>
   </w:comment>
-  <w:comment w:id="47" w:author="Miriam Schiele" w:date="2023-07-05T11:36:00Z" w:initials="MS">
+  <w:comment w:id="37" w:author="Miriam Schiele" w:date="2023-06-27T16:43:00Z" w:initials="MS">
     <w:p>
       <w:pPr>
         <w:pStyle w:val="Kommentartext"/>
@@ -29740,7 +30860,7 @@
         <w:annotationRef/>
       </w:r>
       <w:r>
-        <w:t>Check if that is actually the version that was used</w:t>
+        <w:t>Die Stimuli sind eigentlich von Featherston, aber er hat meines Wissens nirgends seine Materialien publiziert, deswegen kann ich es nicht zitieren. Fußnote?</w:t>
       </w:r>
     </w:p>
   </w:comment>
@@ -29756,11 +30876,27 @@
         <w:annotationRef/>
       </w:r>
       <w:r>
+        <w:t>Check if that is actually the version that was used</w:t>
+      </w:r>
+    </w:p>
+  </w:comment>
+  <w:comment w:id="49" w:author="Miriam Schiele" w:date="2023-07-05T11:36:00Z" w:initials="MS">
+    <w:p>
+      <w:pPr>
+        <w:pStyle w:val="Kommentartext"/>
+      </w:pPr>
+      <w:r>
+        <w:rPr>
+          <w:rStyle w:val="Kommentarzeichen"/>
+        </w:rPr>
+        <w:annotationRef/>
+      </w:r>
+      <w:r>
         <w:t>See Harris &amp; Carlson 2018 references for how to cite them</w:t>
       </w:r>
     </w:p>
   </w:comment>
-  <w:comment w:id="62" w:author="Miriam Schiele" w:date="2023-07-01T10:17:00Z" w:initials="MS">
+  <w:comment w:id="63" w:author="Miriam Schiele" w:date="2023-07-01T10:17:00Z" w:initials="MS">
     <w:p>
       <w:pPr>
         <w:pStyle w:val="Kommentartext"/>
@@ -29776,7 +30912,7 @@
       </w:r>
     </w:p>
   </w:comment>
-  <w:comment w:id="64" w:author="Miriam Schiele" w:date="2023-06-30T09:31:00Z" w:initials="MS">
+  <w:comment w:id="65" w:author="Miriam Schiele" w:date="2023-06-30T09:31:00Z" w:initials="MS">
     <w:p>
       <w:pPr>
         <w:pStyle w:val="Kommentartext"/>
@@ -29792,7 +30928,7 @@
       </w:r>
     </w:p>
   </w:comment>
-  <w:comment w:id="66" w:author="Miriam Schiele" w:date="2023-06-30T09:29:00Z" w:initials="MS">
+  <w:comment w:id="67" w:author="Miriam Schiele" w:date="2023-06-30T09:29:00Z" w:initials="MS">
     <w:p>
       <w:pPr>
         <w:pStyle w:val="Kommentartext"/>
@@ -29805,6 +30941,22 @@
       </w:r>
       <w:r>
         <w:t>Link to github, however repository is private! Publish repository?</w:t>
+      </w:r>
+    </w:p>
+  </w:comment>
+  <w:comment w:id="68" w:author="Miriam Schiele" w:date="2023-07-14T10:14:00Z" w:initials="MS">
+    <w:p>
+      <w:pPr>
+        <w:pStyle w:val="Kommentartext"/>
+      </w:pPr>
+      <w:r>
+        <w:rPr>
+          <w:rStyle w:val="Kommentarzeichen"/>
+        </w:rPr>
+        <w:annotationRef/>
+      </w:r>
+      <w:r>
+        <w:t>In fillers reden wir über acceptability, aber bei critical von naturalness, weil acceptability = was erwartet wird vs naturalness = was PP wirklich angeben</w:t>
       </w:r>
     </w:p>
   </w:comment>
@@ -29825,6 +30977,7 @@
   <w15:commentEx w15:paraId="4D9D59C4" w15:done="0"/>
   <w15:commentEx w15:paraId="288985B0" w15:done="0"/>
   <w15:commentEx w15:paraId="727F5F40" w15:done="0"/>
+  <w15:commentEx w15:paraId="6DACE795" w15:done="0"/>
   <w15:commentEx w15:paraId="59CD2310" w15:done="0"/>
   <w15:commentEx w15:paraId="3227CB06" w15:done="0"/>
   <w15:commentEx w15:paraId="3BA46B17" w15:paraIdParent="3227CB06" w15:done="0"/>
@@ -29841,6 +30994,7 @@
   <w15:commentEx w15:paraId="69EACEDA" w15:done="0"/>
   <w15:commentEx w15:paraId="7F0B1CDA" w15:done="0"/>
   <w15:commentEx w15:paraId="007548BC" w15:done="0"/>
+  <w15:commentEx w15:paraId="24734DB9" w15:done="0"/>
 </w15:commentsEx>
 </file>
 
@@ -29858,6 +31012,7 @@
   <w16cex:commentExtensible w16cex:durableId="283D5D49" w16cex:dateUtc="2023-06-21T09:28:00Z"/>
   <w16cex:commentExtensible w16cex:durableId="2836BB1B" w16cex:dateUtc="2023-06-16T08:42:00Z"/>
   <w16cex:commentExtensible w16cex:durableId="28528F41" w16cex:dateUtc="2023-07-07T11:18:00Z"/>
+  <w16cex:commentExtensible w16cex:durableId="285B937B" w16cex:dateUtc="2023-07-14T07:27:00Z"/>
   <w16cex:commentExtensible w16cex:durableId="2853C537" w16cex:dateUtc="2023-07-08T09:21:00Z"/>
   <w16cex:commentExtensible w16cex:durableId="284A8290" w16cex:dateUtc="2023-07-01T08:46:00Z"/>
   <w16cex:commentExtensible w16cex:durableId="284A82C9" w16cex:dateUtc="2023-07-01T08:47:00Z"/>
@@ -29874,6 +31029,7 @@
   <w16cex:commentExtensible w16cex:durableId="284A7BB3" w16cex:dateUtc="2023-07-01T08:17:00Z"/>
   <w16cex:commentExtensible w16cex:durableId="28491F54" w16cex:dateUtc="2023-06-30T07:31:00Z"/>
   <w16cex:commentExtensible w16cex:durableId="28491EFF" w16cex:dateUtc="2023-06-30T07:29:00Z"/>
+  <w16cex:commentExtensible w16cex:durableId="285B9E73" w16cex:dateUtc="2023-07-14T08:14:00Z"/>
 </w16cex:commentsExtensible>
 </file>
 
@@ -29891,6 +31047,7 @@
   <w16cid:commentId w16cid:paraId="4D9D59C4" w16cid:durableId="283D5D49"/>
   <w16cid:commentId w16cid:paraId="288985B0" w16cid:durableId="2836BB1B"/>
   <w16cid:commentId w16cid:paraId="727F5F40" w16cid:durableId="28528F41"/>
+  <w16cid:commentId w16cid:paraId="6DACE795" w16cid:durableId="285B937B"/>
   <w16cid:commentId w16cid:paraId="59CD2310" w16cid:durableId="2853C537"/>
   <w16cid:commentId w16cid:paraId="3227CB06" w16cid:durableId="284A8290"/>
   <w16cid:commentId w16cid:paraId="3BA46B17" w16cid:durableId="284A82C9"/>
@@ -29907,6 +31064,7 @@
   <w16cid:commentId w16cid:paraId="69EACEDA" w16cid:durableId="284A7BB3"/>
   <w16cid:commentId w16cid:paraId="7F0B1CDA" w16cid:durableId="28491F54"/>
   <w16cid:commentId w16cid:paraId="007548BC" w16cid:durableId="28491EFF"/>
+  <w16cid:commentId w16cid:paraId="24734DB9" w16cid:durableId="285B9E73"/>
 </w16cid:commentsIds>
 </file>
 

</xml_diff>

<commit_message>
typo fixed in stimuli
</commit_message>
<xml_diff>
--- a/4_writing/Schiele MA Thesis.docx
+++ b/4_writing/Schiele MA Thesis.docx
@@ -456,7 +456,6 @@
           <w:szCs w:val="24"/>
         </w:rPr>
       </w:pPr>
-      <w:proofErr w:type="spellStart"/>
       <w:r>
         <w:rPr>
           <w:rFonts w:cs="Arial"/>
@@ -469,17 +468,8 @@
           <w:rFonts w:cs="Arial"/>
           <w:szCs w:val="24"/>
         </w:rPr>
-        <w:t>atriculation</w:t>
-      </w:r>
-      <w:proofErr w:type="spellEnd"/>
-      <w:r>
-        <w:rPr>
-          <w:rFonts w:cs="Arial"/>
-          <w:szCs w:val="24"/>
-        </w:rPr>
-        <w:t xml:space="preserve"> </w:t>
-      </w:r>
-      <w:proofErr w:type="spellStart"/>
+        <w:t xml:space="preserve">atriculation </w:t>
+      </w:r>
       <w:r>
         <w:rPr>
           <w:rFonts w:cs="Arial"/>
@@ -494,7 +484,6 @@
         </w:rPr>
         <w:t>umber</w:t>
       </w:r>
-      <w:proofErr w:type="spellEnd"/>
       <w:r>
         <w:rPr>
           <w:rFonts w:cs="Arial"/>
@@ -3780,7 +3769,6 @@
           <w:rFonts w:cs="Arial"/>
           <w:iCs/>
           <w:szCs w:val="24"/>
-          <w:lang w:val="en-US"/>
         </w:rPr>
       </w:pPr>
       <w:r>
@@ -3788,7 +3776,6 @@
           <w:rFonts w:cs="Arial"/>
           <w:iCs/>
           <w:szCs w:val="24"/>
-          <w:lang w:val="en-US"/>
         </w:rPr>
         <w:t xml:space="preserve">B: </w:t>
       </w:r>
@@ -3797,7 +3784,6 @@
           <w:rFonts w:cs="Arial"/>
           <w:iCs/>
           <w:szCs w:val="24"/>
-          <w:lang w:val="en-US"/>
         </w:rPr>
         <w:tab/>
       </w:r>
@@ -3806,7 +3792,6 @@
           <w:rFonts w:cs="Arial"/>
           <w:iCs/>
           <w:szCs w:val="24"/>
-          <w:lang w:val="en-US"/>
         </w:rPr>
         <w:t>Nein, BIS 18 Uhr.</w:t>
       </w:r>
@@ -3821,7 +3806,6 @@
           <w:rFonts w:cs="Arial"/>
           <w:iCs/>
           <w:szCs w:val="24"/>
-          <w:lang w:val="en-US"/>
         </w:rPr>
       </w:pPr>
       <w:r>
@@ -3829,7 +3813,6 @@
           <w:rFonts w:cs="Arial"/>
           <w:iCs/>
           <w:szCs w:val="24"/>
-          <w:lang w:val="en-US"/>
         </w:rPr>
         <w:tab/>
         <w:t>‘</w:t>
@@ -3839,7 +3822,6 @@
           <w:rFonts w:cs="Arial"/>
           <w:iCs/>
           <w:szCs w:val="24"/>
-          <w:lang w:val="en-US"/>
         </w:rPr>
         <w:t>No, UNTIL 6pm.</w:t>
       </w:r>
@@ -3848,7 +3830,6 @@
           <w:rFonts w:cs="Arial"/>
           <w:iCs/>
           <w:szCs w:val="24"/>
-          <w:lang w:val="en-US"/>
         </w:rPr>
         <w:t>’</w:t>
       </w:r>
@@ -4039,7 +4020,6 @@
           <w:rFonts w:cs="Arial"/>
           <w:iCs/>
           <w:szCs w:val="24"/>
-          <w:lang w:val="en-US"/>
         </w:rPr>
       </w:pPr>
       <w:r>
@@ -4047,7 +4027,6 @@
           <w:rFonts w:cs="Arial"/>
           <w:iCs/>
           <w:szCs w:val="24"/>
-          <w:lang w:val="en-US"/>
         </w:rPr>
         <w:t xml:space="preserve">B: </w:t>
       </w:r>
@@ -4056,7 +4035,6 @@
           <w:rFonts w:cs="Arial"/>
           <w:iCs/>
           <w:szCs w:val="24"/>
-          <w:lang w:val="en-US"/>
         </w:rPr>
         <w:tab/>
       </w:r>
@@ -4065,7 +4043,6 @@
           <w:rFonts w:cs="Arial"/>
           <w:iCs/>
           <w:szCs w:val="24"/>
-          <w:lang w:val="en-US"/>
         </w:rPr>
         <w:t xml:space="preserve">Nein, </w:t>
       </w:r>
@@ -4074,7 +4051,6 @@
           <w:rFonts w:cs="Arial"/>
           <w:iCs/>
           <w:szCs w:val="24"/>
-          <w:lang w:val="en-US"/>
         </w:rPr>
         <w:t>bis</w:t>
       </w:r>
@@ -4083,7 +4059,6 @@
           <w:rFonts w:cs="Arial"/>
           <w:iCs/>
           <w:szCs w:val="24"/>
-          <w:lang w:val="en-US"/>
         </w:rPr>
         <w:t xml:space="preserve"> 18 Uhr.</w:t>
       </w:r>
@@ -4098,7 +4073,6 @@
           <w:rFonts w:cs="Arial"/>
           <w:iCs/>
           <w:szCs w:val="24"/>
-          <w:lang w:val="en-US"/>
         </w:rPr>
       </w:pPr>
       <w:r>
@@ -4106,7 +4080,6 @@
           <w:rFonts w:cs="Arial"/>
           <w:iCs/>
           <w:szCs w:val="24"/>
-          <w:lang w:val="en-US"/>
         </w:rPr>
         <w:tab/>
         <w:t>‘</w:t>
@@ -4116,7 +4089,6 @@
           <w:rFonts w:cs="Arial"/>
           <w:iCs/>
           <w:szCs w:val="24"/>
-          <w:lang w:val="en-US"/>
         </w:rPr>
         <w:t xml:space="preserve">No, </w:t>
       </w:r>
@@ -4125,7 +4097,6 @@
           <w:rFonts w:cs="Arial"/>
           <w:iCs/>
           <w:szCs w:val="24"/>
-          <w:lang w:val="en-US"/>
         </w:rPr>
         <w:t>until</w:t>
       </w:r>
@@ -4134,7 +4105,6 @@
           <w:rFonts w:cs="Arial"/>
           <w:iCs/>
           <w:szCs w:val="24"/>
-          <w:lang w:val="en-US"/>
         </w:rPr>
         <w:t xml:space="preserve"> 6pm.</w:t>
       </w:r>
@@ -4143,7 +4113,6 @@
           <w:rFonts w:cs="Arial"/>
           <w:iCs/>
           <w:szCs w:val="24"/>
-          <w:lang w:val="en-US"/>
         </w:rPr>
         <w:t>’</w:t>
       </w:r>
@@ -4152,7 +4121,6 @@
           <w:rFonts w:cs="Arial"/>
           <w:iCs/>
           <w:szCs w:val="24"/>
-          <w:lang w:val="en-US"/>
         </w:rPr>
         <w:t xml:space="preserve"> </w:t>
       </w:r>
@@ -5002,21 +4970,7 @@
         <w:rPr>
           <w:lang w:val="en-US"/>
         </w:rPr>
-        <w:t xml:space="preserve"> (cf. </w:t>
-      </w:r>
-      <w:proofErr w:type="spellStart"/>
-      <w:r>
-        <w:rPr>
-          <w:lang w:val="en-US"/>
-        </w:rPr>
-        <w:t>Akinnaso</w:t>
-      </w:r>
-      <w:proofErr w:type="spellEnd"/>
-      <w:r>
-        <w:rPr>
-          <w:lang w:val="en-US"/>
-        </w:rPr>
-        <w:t xml:space="preserve"> 1982). Therefore, </w:t>
+        <w:t xml:space="preserve"> (cf. Akinnaso 1982). Therefore, </w:t>
       </w:r>
       <w:r>
         <w:rPr>
@@ -5268,25 +5222,7 @@
           <w:szCs w:val="24"/>
           <w:lang w:val="en-US"/>
         </w:rPr>
-        <w:t xml:space="preserve">without the </w:t>
-      </w:r>
-      <w:proofErr w:type="spellStart"/>
-      <w:r>
-        <w:rPr>
-          <w:rFonts w:cs="Arial"/>
-          <w:szCs w:val="24"/>
-          <w:lang w:val="en-US"/>
-        </w:rPr>
-        <w:t>inclusdion</w:t>
-      </w:r>
-      <w:proofErr w:type="spellEnd"/>
-      <w:r>
-        <w:rPr>
-          <w:rFonts w:cs="Arial"/>
-          <w:szCs w:val="24"/>
-          <w:lang w:val="en-US"/>
-        </w:rPr>
-        <w:t xml:space="preserve"> of</w:t>
+        <w:t>without the inclusdion of</w:t>
       </w:r>
       <w:r>
         <w:rPr>
@@ -5400,14 +5336,12 @@
         <w:rPr>
           <w:rFonts w:cs="Arial"/>
           <w:szCs w:val="24"/>
-          <w:lang w:val="en-US"/>
-        </w:rPr>
-      </w:pPr>
-      <w:r>
-        <w:rPr>
-          <w:rFonts w:cs="Arial"/>
-          <w:szCs w:val="24"/>
-          <w:lang w:val="en-US"/>
+        </w:rPr>
+      </w:pPr>
+      <w:r>
+        <w:rPr>
+          <w:rFonts w:cs="Arial"/>
+          <w:szCs w:val="24"/>
         </w:rPr>
         <w:t xml:space="preserve">B: </w:t>
       </w:r>
@@ -5415,7 +5349,6 @@
         <w:rPr>
           <w:rFonts w:cs="Arial"/>
           <w:szCs w:val="24"/>
-          <w:lang w:val="en-US"/>
         </w:rPr>
         <w:tab/>
         <w:t>Nein, seinem VATER.</w:t>
@@ -5430,14 +5363,12 @@
         <w:rPr>
           <w:rFonts w:cs="Arial"/>
           <w:szCs w:val="24"/>
-          <w:lang w:val="en-US"/>
-        </w:rPr>
-      </w:pPr>
-      <w:r>
-        <w:rPr>
-          <w:rFonts w:cs="Arial"/>
-          <w:szCs w:val="24"/>
-          <w:lang w:val="en-US"/>
+        </w:rPr>
+      </w:pPr>
+      <w:r>
+        <w:rPr>
+          <w:rFonts w:cs="Arial"/>
+          <w:szCs w:val="24"/>
         </w:rPr>
         <w:tab/>
         <w:t>‘No, his FATHER.’</w:t>
@@ -5594,14 +5525,12 @@
         <w:rPr>
           <w:rFonts w:cs="Arial"/>
           <w:szCs w:val="24"/>
-          <w:lang w:val="en-US"/>
-        </w:rPr>
-      </w:pPr>
-      <w:r>
-        <w:rPr>
-          <w:rFonts w:cs="Arial"/>
-          <w:szCs w:val="24"/>
-          <w:lang w:val="en-US"/>
+        </w:rPr>
+      </w:pPr>
+      <w:r>
+        <w:rPr>
+          <w:rFonts w:cs="Arial"/>
+          <w:szCs w:val="24"/>
         </w:rPr>
         <w:t xml:space="preserve">B: </w:t>
       </w:r>
@@ -5609,7 +5538,6 @@
         <w:rPr>
           <w:rFonts w:cs="Arial"/>
           <w:szCs w:val="24"/>
-          <w:lang w:val="en-US"/>
         </w:rPr>
         <w:tab/>
         <w:t xml:space="preserve">Nein, seinem </w:t>
@@ -5618,7 +5546,6 @@
         <w:rPr>
           <w:rFonts w:cs="Arial"/>
           <w:szCs w:val="24"/>
-          <w:lang w:val="en-US"/>
         </w:rPr>
         <w:t>Vater</w:t>
       </w:r>
@@ -5626,7 +5553,6 @@
         <w:rPr>
           <w:rFonts w:cs="Arial"/>
           <w:szCs w:val="24"/>
-          <w:lang w:val="en-US"/>
         </w:rPr>
         <w:t>.</w:t>
       </w:r>
@@ -5641,14 +5567,12 @@
         <w:rPr>
           <w:rFonts w:cs="Arial"/>
           <w:szCs w:val="24"/>
-          <w:lang w:val="en-US"/>
-        </w:rPr>
-      </w:pPr>
-      <w:r>
-        <w:rPr>
-          <w:rFonts w:cs="Arial"/>
-          <w:szCs w:val="24"/>
-          <w:lang w:val="en-US"/>
+        </w:rPr>
+      </w:pPr>
+      <w:r>
+        <w:rPr>
+          <w:rFonts w:cs="Arial"/>
+          <w:szCs w:val="24"/>
         </w:rPr>
         <w:t xml:space="preserve">‘No, his </w:t>
       </w:r>
@@ -5656,7 +5580,6 @@
         <w:rPr>
           <w:rFonts w:cs="Arial"/>
           <w:szCs w:val="24"/>
-          <w:lang w:val="en-US"/>
         </w:rPr>
         <w:t>father</w:t>
       </w:r>
@@ -5664,7 +5587,6 @@
         <w:rPr>
           <w:rFonts w:cs="Arial"/>
           <w:szCs w:val="24"/>
-          <w:lang w:val="en-US"/>
         </w:rPr>
         <w:t>.’</w:t>
       </w:r>
@@ -6026,21 +5948,7 @@
           <w:lang w:val="en-US"/>
         </w:rPr>
         <w:tab/>
-        <w:t xml:space="preserve">The present study examines </w:t>
-      </w:r>
-      <w:proofErr w:type="gramStart"/>
-      <w:r>
-        <w:rPr>
-          <w:lang w:val="en-US"/>
-        </w:rPr>
-        <w:t>a number of</w:t>
-      </w:r>
-      <w:proofErr w:type="gramEnd"/>
-      <w:r>
-        <w:rPr>
-          <w:lang w:val="en-US"/>
-        </w:rPr>
-        <w:t xml:space="preserve"> factors that have not been investigated in depth or at all in previous studies. First, while previous research has studied the importance of orthographic marking in other fields of linguistics, the role of orthography in the comprehension of contrastive focus has not been studied so far. The studies conducted in this field are reviewed in chapter 2.3.</w:t>
+        <w:t>The present study examines a number of factors that have not been investigated in depth or at all in previous studies. First, while previous research has studied the importance of orthographic marking in other fields of linguistics, the role of orthography in the comprehension of contrastive focus has not been studied so far. The studies conducted in this field are reviewed in chapter 2.3.</w:t>
       </w:r>
     </w:p>
     <w:p>
@@ -6145,21 +6053,7 @@
         <w:rPr>
           <w:lang w:val="en-US"/>
         </w:rPr>
-        <w:t xml:space="preserve">there are differences between processing proper names and processing other words that either do not denote human referent or do not have lexical meaning at all. The processing theories </w:t>
-      </w:r>
-      <w:proofErr w:type="gramStart"/>
-      <w:r>
-        <w:rPr>
-          <w:lang w:val="en-US"/>
-        </w:rPr>
-        <w:t>have to</w:t>
-      </w:r>
-      <w:proofErr w:type="gramEnd"/>
-      <w:r>
-        <w:rPr>
-          <w:lang w:val="en-US"/>
-        </w:rPr>
-        <w:t xml:space="preserve"> account for such differences. </w:t>
+        <w:t xml:space="preserve">there are differences between processing proper names and processing other words that either do not denote human referent or do not have lexical meaning at all. The processing theories have to account for such differences. </w:t>
       </w:r>
     </w:p>
     <w:p>
@@ -6358,35 +6252,7 @@
         <w:rPr>
           <w:lang w:val="en-US"/>
         </w:rPr>
-        <w:t xml:space="preserve">semantic or pragmatic ellipsis, only syntactic </w:t>
-      </w:r>
-      <w:proofErr w:type="gramStart"/>
-      <w:r>
-        <w:rPr>
-          <w:lang w:val="en-US"/>
-        </w:rPr>
-        <w:t>ellipsis</w:t>
-      </w:r>
-      <w:proofErr w:type="gramEnd"/>
-      <w:r>
-        <w:rPr>
-          <w:lang w:val="en-US"/>
-        </w:rPr>
-        <w:t xml:space="preserve"> and only clausal ellipsis. </w:t>
-      </w:r>
-      <w:proofErr w:type="gramStart"/>
-      <w:r>
-        <w:rPr>
-          <w:lang w:val="en-US"/>
-        </w:rPr>
-        <w:t>Furthermore</w:t>
-      </w:r>
-      <w:proofErr w:type="gramEnd"/>
-      <w:r>
-        <w:rPr>
-          <w:lang w:val="en-US"/>
-        </w:rPr>
-        <w:t xml:space="preserve"> the study is limited by the limitations that are inherent in the method of acceptability judgement tasks</w:t>
+        <w:t>semantic or pragmatic ellipsis, only syntactic ellipsis and only clausal ellipsis. Furthermore the study is limited by the limitations that are inherent in the method of acceptability judgement tasks</w:t>
       </w:r>
     </w:p>
     <w:p>
@@ -6412,21 +6278,7 @@
         <w:rPr>
           <w:lang w:val="en-US"/>
         </w:rPr>
-        <w:t>(</w:t>
-      </w:r>
-      <w:proofErr w:type="spellStart"/>
-      <w:r>
-        <w:rPr>
-          <w:lang w:val="en-US"/>
-        </w:rPr>
-        <w:t>siehe</w:t>
-      </w:r>
-      <w:proofErr w:type="spellEnd"/>
-      <w:r>
-        <w:rPr>
-          <w:lang w:val="en-US"/>
-        </w:rPr>
-        <w:t xml:space="preserve"> Merchant 2010)</w:t>
+        <w:t>(siehe Merchant 2010)</w:t>
       </w:r>
     </w:p>
     <w:p>
@@ -6683,25 +6535,7 @@
           <w:szCs w:val="24"/>
           <w:lang w:val="en-US"/>
         </w:rPr>
-        <w:t xml:space="preserve"> is used to refer to an interface phenomenon that occurs among syntax, semantics, and information structure, where linguistic material is omitted (cf. Winkler 2016, </w:t>
-      </w:r>
-      <w:proofErr w:type="spellStart"/>
-      <w:r>
-        <w:rPr>
-          <w:rFonts w:cs="Arial"/>
-          <w:szCs w:val="24"/>
-          <w:lang w:val="en-US"/>
-        </w:rPr>
-        <w:t>Lobeck</w:t>
-      </w:r>
-      <w:proofErr w:type="spellEnd"/>
-      <w:r>
-        <w:rPr>
-          <w:rFonts w:cs="Arial"/>
-          <w:szCs w:val="24"/>
-          <w:lang w:val="en-US"/>
-        </w:rPr>
-        <w:t xml:space="preserve"> 1995). This is exemplified in the following example.</w:t>
+        <w:t xml:space="preserve"> is used to refer to an interface phenomenon that occurs among syntax, semantics, and information structure, where linguistic material is omitted (cf. Winkler 2016, Lobeck 1995). This is exemplified in the following example.</w:t>
       </w:r>
     </w:p>
     <w:p>
@@ -7007,27 +6841,7 @@
           <w:szCs w:val="24"/>
           <w:lang w:val="en-US"/>
         </w:rPr>
-        <w:t xml:space="preserve"> is deemed grammatically elliptical </w:t>
-      </w:r>
-      <w:proofErr w:type="spellStart"/>
-      <w:r>
-        <w:rPr>
-          <w:rFonts w:cs="Arial"/>
-          <w:color w:val="808080" w:themeColor="background1" w:themeShade="80"/>
-          <w:szCs w:val="24"/>
-          <w:lang w:val="en-US"/>
-        </w:rPr>
-        <w:t>iff</w:t>
-      </w:r>
-      <w:proofErr w:type="spellEnd"/>
-      <w:r>
-        <w:rPr>
-          <w:rFonts w:cs="Arial"/>
-          <w:color w:val="808080" w:themeColor="background1" w:themeShade="80"/>
-          <w:szCs w:val="24"/>
-          <w:lang w:val="en-US"/>
-        </w:rPr>
-        <w:t xml:space="preserve"> “there exists another linguistic representation </w:t>
+        <w:t xml:space="preserve"> is deemed grammatically elliptical iff “there exists another linguistic representation </w:t>
       </w:r>
       <w:r>
         <w:rPr>
@@ -7600,7 +7414,6 @@
           <w:lang w:val="en-US"/>
         </w:rPr>
       </w:pPr>
-      <w:proofErr w:type="spellStart"/>
       <w:r>
         <w:rPr>
           <w:rFonts w:cs="Arial"/>
@@ -7610,9 +7423,8 @@
           <w:szCs w:val="24"/>
           <w:lang w:val="en-US"/>
         </w:rPr>
-        <w:t>nicht</w:t>
-      </w:r>
-      <w:proofErr w:type="spellEnd"/>
+        <w:t xml:space="preserve">nicht, </w:t>
+      </w:r>
       <w:r>
         <w:rPr>
           <w:rFonts w:cs="Arial"/>
@@ -7622,7 +7434,8 @@
           <w:szCs w:val="24"/>
           <w:lang w:val="en-US"/>
         </w:rPr>
-        <w:t xml:space="preserve">, </w:t>
+        <w:tab/>
+        <w:t>*wer</w:t>
       </w:r>
       <w:r>
         <w:rPr>
@@ -7634,9 +7447,7 @@
           <w:lang w:val="en-US"/>
         </w:rPr>
         <w:tab/>
-        <w:t>*</w:t>
-      </w:r>
-      <w:proofErr w:type="spellStart"/>
+      </w:r>
       <w:r>
         <w:rPr>
           <w:rFonts w:cs="Arial"/>
@@ -7646,9 +7457,18 @@
           <w:szCs w:val="24"/>
           <w:lang w:val="en-US"/>
         </w:rPr>
-        <w:t>wer</w:t>
-      </w:r>
-      <w:proofErr w:type="spellEnd"/>
+        <w:tab/>
+      </w:r>
+      <w:r>
+        <w:rPr>
+          <w:rFonts w:cs="Arial"/>
+          <w:iCs/>
+          <w:color w:val="808080" w:themeColor="background1" w:themeShade="80"/>
+          <w:szCs w:val="24"/>
+          <w:lang w:val="en-US"/>
+        </w:rPr>
+        <w:t>/*</w:t>
+      </w:r>
       <w:r>
         <w:rPr>
           <w:rFonts w:cs="Arial"/>
@@ -7658,7 +7478,7 @@
           <w:szCs w:val="24"/>
           <w:lang w:val="en-US"/>
         </w:rPr>
-        <w:tab/>
+        <w:t>wen</w:t>
       </w:r>
       <w:r>
         <w:rPr>
@@ -7679,7 +7499,7 @@
           <w:szCs w:val="24"/>
           <w:lang w:val="en-US"/>
         </w:rPr>
-        <w:t>/*</w:t>
+        <w:t>/</w:t>
       </w:r>
       <w:r>
         <w:rPr>
@@ -7690,42 +7510,8 @@
           <w:szCs w:val="24"/>
           <w:lang w:val="en-US"/>
         </w:rPr>
-        <w:t>wen</w:t>
-      </w:r>
-      <w:r>
-        <w:rPr>
-          <w:rFonts w:cs="Arial"/>
-          <w:i/>
-          <w:iCs/>
-          <w:color w:val="808080" w:themeColor="background1" w:themeShade="80"/>
-          <w:szCs w:val="24"/>
-          <w:lang w:val="en-US"/>
-        </w:rPr>
-        <w:tab/>
-      </w:r>
-      <w:r>
-        <w:rPr>
-          <w:rFonts w:cs="Arial"/>
-          <w:iCs/>
-          <w:color w:val="808080" w:themeColor="background1" w:themeShade="80"/>
-          <w:szCs w:val="24"/>
-          <w:lang w:val="en-US"/>
-        </w:rPr>
-        <w:t>/</w:t>
-      </w:r>
-      <w:proofErr w:type="spellStart"/>
-      <w:r>
-        <w:rPr>
-          <w:rFonts w:cs="Arial"/>
-          <w:i/>
-          <w:iCs/>
-          <w:color w:val="808080" w:themeColor="background1" w:themeShade="80"/>
-          <w:szCs w:val="24"/>
-          <w:lang w:val="en-US"/>
-        </w:rPr>
         <w:t>wem</w:t>
       </w:r>
-      <w:proofErr w:type="spellEnd"/>
       <w:r>
         <w:rPr>
           <w:rFonts w:cs="Arial"/>
@@ -7776,15 +7562,6 @@
           <w:lang w:val="en-US"/>
         </w:rPr>
         <w:tab/>
-      </w:r>
-      <w:proofErr w:type="spellStart"/>
-      <w:r>
-        <w:rPr>
-          <w:rFonts w:cs="Arial"/>
-          <w:color w:val="808080" w:themeColor="background1" w:themeShade="80"/>
-          <w:szCs w:val="24"/>
-          <w:lang w:val="en-US"/>
-        </w:rPr>
         <w:t>who.</w:t>
       </w:r>
       <w:r>
@@ -7797,7 +7574,6 @@
         </w:rPr>
         <w:t>nom</w:t>
       </w:r>
-      <w:proofErr w:type="spellEnd"/>
       <w:r>
         <w:rPr>
           <w:rFonts w:cs="Arial"/>
@@ -7808,7 +7584,6 @@
         </w:rPr>
         <w:tab/>
       </w:r>
-      <w:proofErr w:type="spellStart"/>
       <w:r>
         <w:rPr>
           <w:rFonts w:cs="Arial"/>
@@ -7828,7 +7603,6 @@
         </w:rPr>
         <w:t>akk</w:t>
       </w:r>
-      <w:proofErr w:type="spellEnd"/>
       <w:r>
         <w:rPr>
           <w:rFonts w:cs="Arial"/>
@@ -8148,15 +7922,6 @@
           <w:lang w:val="en-US"/>
         </w:rPr>
         <w:tab/>
-      </w:r>
-      <w:proofErr w:type="spellStart"/>
-      <w:r>
-        <w:rPr>
-          <w:rFonts w:cs="Arial"/>
-          <w:color w:val="808080" w:themeColor="background1" w:themeShade="80"/>
-          <w:szCs w:val="24"/>
-          <w:lang w:val="en-US"/>
-        </w:rPr>
         <w:t>who.</w:t>
       </w:r>
       <w:r>
@@ -8169,7 +7934,6 @@
         </w:rPr>
         <w:t>nom</w:t>
       </w:r>
-      <w:proofErr w:type="spellEnd"/>
       <w:r>
         <w:rPr>
           <w:rFonts w:cs="Arial"/>
@@ -8178,15 +7942,6 @@
           <w:lang w:val="en-US"/>
         </w:rPr>
         <w:tab/>
-      </w:r>
-      <w:proofErr w:type="spellStart"/>
-      <w:r>
-        <w:rPr>
-          <w:rFonts w:cs="Arial"/>
-          <w:color w:val="808080" w:themeColor="background1" w:themeShade="80"/>
-          <w:szCs w:val="24"/>
-          <w:lang w:val="en-US"/>
-        </w:rPr>
         <w:t>who.</w:t>
       </w:r>
       <w:r>
@@ -8199,7 +7954,6 @@
         </w:rPr>
         <w:t>akk</w:t>
       </w:r>
-      <w:proofErr w:type="spellEnd"/>
       <w:r>
         <w:rPr>
           <w:rFonts w:cs="Arial"/>
@@ -8252,7 +8006,6 @@
           <w:lang w:val="en-US"/>
         </w:rPr>
       </w:pPr>
-      <w:proofErr w:type="spellStart"/>
       <w:r>
         <w:rPr>
           <w:rFonts w:cs="Arial"/>
@@ -8263,7 +8016,6 @@
         </w:rPr>
         <w:t>schmeicheln</w:t>
       </w:r>
-      <w:proofErr w:type="spellEnd"/>
       <w:r>
         <w:rPr>
           <w:rFonts w:cs="Arial"/>
@@ -8403,9 +8155,8 @@
           <w:szCs w:val="24"/>
           <w:lang w:val="en-US"/>
         </w:rPr>
-        <w:t xml:space="preserve">That is, (8) the elliptical wh-phrase is structurally </w:t>
-      </w:r>
-      <w:proofErr w:type="gramStart"/>
+        <w:t xml:space="preserve">That is, (8) the elliptical wh-phrase is structurally similar to (9) but parts of the phrase are unpronounced. </w:t>
+      </w:r>
       <w:r>
         <w:rPr>
           <w:rFonts w:cs="Arial"/>
@@ -8413,28 +8164,8 @@
           <w:szCs w:val="24"/>
           <w:lang w:val="en-US"/>
         </w:rPr>
-        <w:t>similar to</w:t>
-      </w:r>
-      <w:proofErr w:type="gramEnd"/>
-      <w:r>
-        <w:rPr>
-          <w:rFonts w:cs="Arial"/>
-          <w:color w:val="808080" w:themeColor="background1" w:themeShade="80"/>
-          <w:szCs w:val="24"/>
-          <w:lang w:val="en-US"/>
-        </w:rPr>
-        <w:t xml:space="preserve"> (9) but parts of the phrase are unpronounced. </w:t>
-      </w:r>
-      <w:r>
-        <w:rPr>
-          <w:rFonts w:cs="Arial"/>
-          <w:color w:val="808080" w:themeColor="background1" w:themeShade="80"/>
-          <w:szCs w:val="24"/>
-          <w:lang w:val="en-US"/>
-        </w:rPr>
         <w:t xml:space="preserve">This assumption is supported by the fact that the elliptical wh-phrase </w:t>
       </w:r>
-      <w:proofErr w:type="spellStart"/>
       <w:r>
         <w:rPr>
           <w:rFonts w:cs="Arial"/>
@@ -8443,18 +8174,7 @@
           <w:szCs w:val="24"/>
           <w:lang w:val="en-US"/>
         </w:rPr>
-        <w:t>wem</w:t>
-      </w:r>
-      <w:proofErr w:type="spellEnd"/>
-      <w:r>
-        <w:rPr>
-          <w:rFonts w:cs="Arial"/>
-          <w:i/>
-          <w:color w:val="808080" w:themeColor="background1" w:themeShade="80"/>
-          <w:szCs w:val="24"/>
-          <w:lang w:val="en-US"/>
-        </w:rPr>
-        <w:t xml:space="preserve"> </w:t>
+        <w:t xml:space="preserve">wem </w:t>
       </w:r>
       <w:r>
         <w:rPr>
@@ -9142,25 +8862,7 @@
           <w:szCs w:val="24"/>
           <w:lang w:val="en-US"/>
         </w:rPr>
-        <w:t xml:space="preserve">Contrastive focus represents a subset of contextually or situationally “given” alternative elements for which the predicate phrase can potentially </w:t>
-      </w:r>
-      <w:proofErr w:type="gramStart"/>
-      <w:r>
-        <w:rPr>
-          <w:rFonts w:cs="Arial"/>
-          <w:szCs w:val="24"/>
-          <w:lang w:val="en-US"/>
-        </w:rPr>
-        <w:t>hold, and</w:t>
-      </w:r>
-      <w:proofErr w:type="gramEnd"/>
-      <w:r>
-        <w:rPr>
-          <w:rFonts w:cs="Arial"/>
-          <w:szCs w:val="24"/>
-          <w:lang w:val="en-US"/>
-        </w:rPr>
-        <w:t xml:space="preserve"> spells out this subset as the one for which the predicate actually hold.</w:t>
+        <w:t>Contrastive focus represents a subset of contextually or situationally “given” alternative elements for which the predicate phrase can potentially hold, and spells out this subset as the one for which the predicate actually hold.</w:t>
       </w:r>
     </w:p>
     <w:p>
@@ -9188,25 +8890,7 @@
           <w:szCs w:val="24"/>
           <w:lang w:val="en-US"/>
         </w:rPr>
-        <w:t xml:space="preserve">(Griffiths &amp; </w:t>
-      </w:r>
-      <w:proofErr w:type="spellStart"/>
-      <w:r>
-        <w:rPr>
-          <w:rFonts w:cs="Arial"/>
-          <w:szCs w:val="24"/>
-          <w:lang w:val="en-US"/>
-        </w:rPr>
-        <w:t>Lipták</w:t>
-      </w:r>
-      <w:proofErr w:type="spellEnd"/>
-      <w:r>
-        <w:rPr>
-          <w:rFonts w:cs="Arial"/>
-          <w:szCs w:val="24"/>
-          <w:lang w:val="en-US"/>
-        </w:rPr>
-        <w:t xml:space="preserve"> 2014, p. 200, quotation marks in original)</w:t>
+        <w:t>(Griffiths &amp; Lipták 2014, p. 200, quotation marks in original)</w:t>
       </w:r>
     </w:p>
     <w:p>
@@ -9238,25 +8922,7 @@
           <w:szCs w:val="24"/>
           <w:lang w:val="en-US"/>
         </w:rPr>
-        <w:t xml:space="preserve">However, the alternative denotations must be of the same type and mutually exclusive (cf. Wagner 2012, </w:t>
-      </w:r>
-      <w:proofErr w:type="spellStart"/>
-      <w:r>
-        <w:rPr>
-          <w:rFonts w:cs="Arial"/>
-          <w:szCs w:val="24"/>
-          <w:lang w:val="en-US"/>
-        </w:rPr>
-        <w:t>Krifka</w:t>
-      </w:r>
-      <w:proofErr w:type="spellEnd"/>
-      <w:r>
-        <w:rPr>
-          <w:rFonts w:cs="Arial"/>
-          <w:szCs w:val="24"/>
-          <w:lang w:val="en-US"/>
-        </w:rPr>
-        <w:t xml:space="preserve"> 2008). An example of contrastive focus is illustrated in (12), where the brackets subscripted with </w:t>
+        <w:t xml:space="preserve">However, the alternative denotations must be of the same type and mutually exclusive (cf. Wagner 2012, Krifka 2008). An example of contrastive focus is illustrated in (12), where the brackets subscripted with </w:t>
       </w:r>
       <w:r>
         <w:rPr>
@@ -9445,23 +9111,13 @@
         </w:rPr>
         <w:t xml:space="preserve">adapted from </w:t>
       </w:r>
-      <w:proofErr w:type="spellStart"/>
-      <w:r>
-        <w:rPr>
-          <w:rFonts w:cs="Arial"/>
-          <w:szCs w:val="24"/>
-          <w:lang w:val="en-US"/>
-        </w:rPr>
-        <w:t>Krifka</w:t>
-      </w:r>
-      <w:proofErr w:type="spellEnd"/>
-      <w:r>
-        <w:rPr>
-          <w:rFonts w:cs="Arial"/>
-          <w:szCs w:val="24"/>
-          <w:lang w:val="en-US"/>
-        </w:rPr>
-        <w:t xml:space="preserve"> 2008, p. 252)</w:t>
+      <w:r>
+        <w:rPr>
+          <w:rFonts w:cs="Arial"/>
+          <w:szCs w:val="24"/>
+          <w:lang w:val="en-US"/>
+        </w:rPr>
+        <w:t>Krifka 2008, p. 252)</w:t>
       </w:r>
     </w:p>
     <w:p>
@@ -9904,25 +9560,7 @@
           <w:lang w:val="en-US"/>
         </w:rPr>
         <w:lastRenderedPageBreak/>
-        <w:t xml:space="preserve">(adapted from </w:t>
-      </w:r>
-      <w:proofErr w:type="spellStart"/>
-      <w:r>
-        <w:rPr>
-          <w:rFonts w:cs="Arial"/>
-          <w:szCs w:val="24"/>
-          <w:lang w:val="en-US"/>
-        </w:rPr>
-        <w:t>Krifka</w:t>
-      </w:r>
-      <w:proofErr w:type="spellEnd"/>
-      <w:r>
-        <w:rPr>
-          <w:rFonts w:cs="Arial"/>
-          <w:szCs w:val="24"/>
-          <w:lang w:val="en-US"/>
-        </w:rPr>
-        <w:t xml:space="preserve"> 2008, p. 252)</w:t>
+        <w:t>(adapted from Krifka 2008, p. 252)</w:t>
       </w:r>
     </w:p>
     <w:p>
@@ -10128,25 +9766,7 @@
           <w:szCs w:val="24"/>
           <w:lang w:val="en-US"/>
         </w:rPr>
-        <w:t xml:space="preserve">Contrastive fragments are a specific type of fragments. Contrary to other fragments, contrastive fragments include “an explicit relation of contrast between the elliptical remnant and its correlate in the antecedent clause” (Griffiths &amp; </w:t>
-      </w:r>
-      <w:proofErr w:type="spellStart"/>
-      <w:r>
-        <w:rPr>
-          <w:rFonts w:cs="Arial"/>
-          <w:szCs w:val="24"/>
-          <w:lang w:val="en-US"/>
-        </w:rPr>
-        <w:t>Lipták</w:t>
-      </w:r>
-      <w:proofErr w:type="spellEnd"/>
-      <w:r>
-        <w:rPr>
-          <w:rFonts w:cs="Arial"/>
-          <w:szCs w:val="24"/>
-          <w:lang w:val="en-US"/>
-        </w:rPr>
-        <w:t xml:space="preserve"> 2014, p. 199, emphasis omitted). In the dialogue in (13), this is illustrated by the contrast between </w:t>
+        <w:t xml:space="preserve">Contrastive fragments are a specific type of fragments. Contrary to other fragments, contrastive fragments include “an explicit relation of contrast between the elliptical remnant and its correlate in the antecedent clause” (Griffiths &amp; Lipták 2014, p. 199, emphasis omitted). In the dialogue in (13), this is illustrated by the contrast between </w:t>
       </w:r>
       <w:r>
         <w:rPr>
@@ -10196,25 +9816,7 @@
           <w:szCs w:val="24"/>
           <w:lang w:val="en-US"/>
         </w:rPr>
-        <w:t xml:space="preserve"> (cf. </w:t>
-      </w:r>
-      <w:proofErr w:type="spellStart"/>
-      <w:r>
-        <w:rPr>
-          <w:rFonts w:cs="Arial"/>
-          <w:szCs w:val="24"/>
-          <w:lang w:val="en-US"/>
-        </w:rPr>
-        <w:t>Krifka</w:t>
-      </w:r>
-      <w:proofErr w:type="spellEnd"/>
-      <w:r>
-        <w:rPr>
-          <w:rFonts w:cs="Arial"/>
-          <w:szCs w:val="24"/>
-          <w:lang w:val="en-US"/>
-        </w:rPr>
-        <w:t xml:space="preserve"> 2008, </w:t>
+        <w:t xml:space="preserve"> (cf. Krifka 2008, </w:t>
       </w:r>
       <w:r>
         <w:rPr>
@@ -10230,25 +9832,7 @@
           <w:szCs w:val="24"/>
           <w:lang w:val="en-US"/>
         </w:rPr>
-        <w:t xml:space="preserve"> &amp; </w:t>
-      </w:r>
-      <w:proofErr w:type="spellStart"/>
-      <w:r>
-        <w:rPr>
-          <w:rFonts w:cs="Arial"/>
-          <w:szCs w:val="24"/>
-          <w:lang w:val="en-US"/>
-        </w:rPr>
-        <w:t>Lipták</w:t>
-      </w:r>
-      <w:proofErr w:type="spellEnd"/>
-      <w:r>
-        <w:rPr>
-          <w:rFonts w:cs="Arial"/>
-          <w:szCs w:val="24"/>
-          <w:lang w:val="en-US"/>
-        </w:rPr>
-        <w:t xml:space="preserve"> 2014).</w:t>
+        <w:t xml:space="preserve"> &amp; Lipták 2014).</w:t>
       </w:r>
     </w:p>
     <w:p>
@@ -11148,25 +10732,7 @@
           <w:szCs w:val="24"/>
           <w:lang w:val="en-US"/>
         </w:rPr>
-        <w:t xml:space="preserve"> </w:t>
-      </w:r>
-      <w:proofErr w:type="spellStart"/>
-      <w:r>
-        <w:rPr>
-          <w:rFonts w:cs="Arial"/>
-          <w:szCs w:val="24"/>
-          <w:lang w:val="en-US"/>
-        </w:rPr>
-        <w:t>iff</w:t>
-      </w:r>
-      <w:proofErr w:type="spellEnd"/>
-      <w:r>
-        <w:rPr>
-          <w:rFonts w:cs="Arial"/>
-          <w:szCs w:val="24"/>
-          <w:lang w:val="en-US"/>
-        </w:rPr>
-        <w:t xml:space="preserve"> A </w:t>
+        <w:t xml:space="preserve"> iff A </w:t>
       </w:r>
       <w:r>
         <w:rPr>
@@ -11306,34 +10872,7 @@
           <w:lang w:val="en-US"/>
         </w:rPr>
         <w:tab/>
-      </w:r>
-      <w:proofErr w:type="spellStart"/>
-      <w:r>
-        <w:rPr>
-          <w:lang w:val="en-US"/>
-        </w:rPr>
-        <w:t>Rasekhi</w:t>
-      </w:r>
-      <w:proofErr w:type="spellEnd"/>
-      <w:r>
-        <w:rPr>
-          <w:lang w:val="en-US"/>
-        </w:rPr>
-        <w:t xml:space="preserve"> &amp; </w:t>
-      </w:r>
-      <w:proofErr w:type="spellStart"/>
-      <w:r>
-        <w:rPr>
-          <w:lang w:val="en-US"/>
-        </w:rPr>
-        <w:t>Vahideh</w:t>
-      </w:r>
-      <w:proofErr w:type="spellEnd"/>
-      <w:r>
-        <w:rPr>
-          <w:lang w:val="en-US"/>
-        </w:rPr>
-        <w:t xml:space="preserve"> investigate to what extent information structure, semantic parallelism, and locality facilitate the comprehension of elliptical clauses.</w:t>
+        <w:t>Rasekhi &amp; Vahideh investigate to what extent information structure, semantic parallelism, and locality facilitate the comprehension of elliptical clauses.</w:t>
       </w:r>
     </w:p>
     <w:p>
@@ -11356,21 +10895,7 @@
         <w:rPr>
           <w:lang w:val="en-US"/>
         </w:rPr>
-        <w:t xml:space="preserve">Include </w:t>
-      </w:r>
-      <w:proofErr w:type="spellStart"/>
-      <w:r>
-        <w:rPr>
-          <w:lang w:val="en-US"/>
-        </w:rPr>
-        <w:t>Rasekhi</w:t>
-      </w:r>
-      <w:proofErr w:type="spellEnd"/>
-      <w:r>
-        <w:rPr>
-          <w:lang w:val="en-US"/>
-        </w:rPr>
-        <w:t xml:space="preserve"> &amp; Harris 2021 in more detail</w:t>
+        <w:t>Include Rasekhi &amp; Harris 2021 in more detail</w:t>
       </w:r>
     </w:p>
     <w:p>
@@ -11511,21 +11036,7 @@
         <w:rPr>
           <w:lang w:val="en-US"/>
         </w:rPr>
-        <w:t xml:space="preserve">orthographic marking, these studies have investigated, e.g., grammatical encoding of subject-verb agreement (cf. Franck et al. 2003), lexical access (cf. Opitz &amp; </w:t>
-      </w:r>
-      <w:proofErr w:type="spellStart"/>
-      <w:r>
-        <w:rPr>
-          <w:lang w:val="en-US"/>
-        </w:rPr>
-        <w:t>Bordag</w:t>
-      </w:r>
-      <w:proofErr w:type="spellEnd"/>
-      <w:r>
-        <w:rPr>
-          <w:lang w:val="en-US"/>
-        </w:rPr>
-        <w:t xml:space="preserve"> 2022), and </w:t>
+        <w:t xml:space="preserve">orthographic marking, these studies have investigated, e.g., grammatical encoding of subject-verb agreement (cf. Franck et al. 2003), lexical access (cf. Opitz &amp; Bordag 2022), and </w:t>
       </w:r>
       <w:r>
         <w:rPr>
@@ -12294,21 +11805,7 @@
         <w:rPr>
           <w:lang w:val="en-US"/>
         </w:rPr>
-        <w:t xml:space="preserve">is misleading, as it assumes that participants </w:t>
-      </w:r>
-      <w:proofErr w:type="gramStart"/>
-      <w:r>
-        <w:rPr>
-          <w:lang w:val="en-US"/>
-        </w:rPr>
-        <w:t>have the ability to</w:t>
-      </w:r>
-      <w:proofErr w:type="gramEnd"/>
-      <w:r>
-        <w:rPr>
-          <w:lang w:val="en-US"/>
-        </w:rPr>
-        <w:t xml:space="preserve"> access their implicit knowledge about </w:t>
+        <w:t xml:space="preserve">is misleading, as it assumes that participants have the ability to access their implicit knowledge about </w:t>
       </w:r>
       <w:r>
         <w:rPr>
@@ -12371,35 +11868,7 @@
         <w:rPr>
           <w:lang w:val="en-US"/>
         </w:rPr>
-        <w:t xml:space="preserve">is used to describe AJTS, adhering to experimental standards, i.e., a common rating scale, </w:t>
-      </w:r>
-      <w:proofErr w:type="gramStart"/>
-      <w:r>
-        <w:rPr>
-          <w:lang w:val="en-US"/>
-        </w:rPr>
-        <w:t>a sufficient number of</w:t>
-      </w:r>
-      <w:proofErr w:type="gramEnd"/>
-      <w:r>
-        <w:rPr>
-          <w:lang w:val="en-US"/>
-        </w:rPr>
-        <w:t xml:space="preserve"> participants, etc. (cf. </w:t>
-      </w:r>
-      <w:proofErr w:type="spellStart"/>
-      <w:r>
-        <w:rPr>
-          <w:lang w:val="en-US"/>
-        </w:rPr>
-        <w:t>Juzek</w:t>
-      </w:r>
-      <w:proofErr w:type="spellEnd"/>
-      <w:r>
-        <w:rPr>
-          <w:lang w:val="en-US"/>
-        </w:rPr>
-        <w:t xml:space="preserve"> 2016). As the present study uses a 7-point Likert scale, the comparison of different AJTs only considers informal methods on the one hand and Likert scales as formal method on the other hand, leaving out other formals methods such as magnitude estimation, two-alternative forced-choice, etc. For a description of each method and an in-depth analysis of what methods are appropriate to conduct acceptability judgment, the reader is referred to Sprouse et al.</w:t>
+        <w:t>is used to describe AJTS, adhering to experimental standards, i.e., a common rating scale, a sufficient number of participants, etc. (cf. Juzek 2016). As the present study uses a 7-point Likert scale, the comparison of different AJTs only considers informal methods on the one hand and Likert scales as formal method on the other hand, leaving out other formals methods such as magnitude estimation, two-alternative forced-choice, etc. For a description of each method and an in-depth analysis of what methods are appropriate to conduct acceptability judgment, the reader is referred to Sprouse et al.</w:t>
       </w:r>
       <w:r>
         <w:rPr>
@@ -12609,21 +12078,7 @@
         <w:rPr>
           <w:lang w:val="en-US"/>
         </w:rPr>
-        <w:t xml:space="preserve">(cf. </w:t>
-      </w:r>
-      <w:proofErr w:type="spellStart"/>
-      <w:r>
-        <w:rPr>
-          <w:lang w:val="en-US"/>
-        </w:rPr>
-        <w:t>Sedarous</w:t>
-      </w:r>
-      <w:proofErr w:type="spellEnd"/>
-      <w:r>
-        <w:rPr>
-          <w:lang w:val="en-US"/>
-        </w:rPr>
-        <w:t xml:space="preserve"> &amp; Namboodiripad 2020). For an overview of the importance of emphasis in sentence comprehension, see chapter 2.5.</w:t>
+        <w:t>(cf. Sedarous &amp; Namboodiripad 2020). For an overview of the importance of emphasis in sentence comprehension, see chapter 2.5.</w:t>
       </w:r>
     </w:p>
     <w:p>
@@ -12636,19 +12091,11 @@
           <w:lang w:val="en-US"/>
         </w:rPr>
       </w:pPr>
-      <w:proofErr w:type="spellStart"/>
-      <w:r>
-        <w:rPr>
-          <w:lang w:val="en-US"/>
-        </w:rPr>
-        <w:t>Juzek</w:t>
-      </w:r>
-      <w:proofErr w:type="spellEnd"/>
-      <w:r>
-        <w:rPr>
-          <w:lang w:val="en-US"/>
-        </w:rPr>
-        <w:t xml:space="preserve"> (2016) investigated whether the mode of stimuli influences participants’ ratings in AJTs. That is, he stated as a null hypothesis that either the ratings are the same for both written and auditory stimuli. As an alternative hypothesis, he proposed that constructions that are more common in spoken language receive higher acceptability ratings as auditory stimuli and constructions that are more common in written language receive higher acceptability ratings as written stimuli. In his experiment, the difference between commonly used written and spoken constructions as written and auditory stimuli, respectively, lacked significance. Hence, the null hypothesis could not be rejected. However, the experiment investigated resumptive pronouns. As the present study examines dialogues involving contrastive focus and fragmentary answers, the intonation of those sentences perhaps plays a larger role than for sentences with resumptive pronouns. Therefore, it might be that a significant difference in the mode of stimuli can be found in the present study. For a justification of the present methodology, see chapter 3.1.</w:t>
+      <w:r>
+        <w:rPr>
+          <w:lang w:val="en-US"/>
+        </w:rPr>
+        <w:t>Juzek (2016) investigated whether the mode of stimuli influences participants’ ratings in AJTs. That is, he stated as a null hypothesis that either the ratings are the same for both written and auditory stimuli. As an alternative hypothesis, he proposed that constructions that are more common in spoken language receive higher acceptability ratings as auditory stimuli and constructions that are more common in written language receive higher acceptability ratings as written stimuli. In his experiment, the difference between commonly used written and spoken constructions as written and auditory stimuli, respectively, lacked significance. Hence, the null hypothesis could not be rejected. However, the experiment investigated resumptive pronouns. As the present study examines dialogues involving contrastive focus and fragmentary answers, the intonation of those sentences perhaps plays a larger role than for sentences with resumptive pronouns. Therefore, it might be that a significant difference in the mode of stimuli can be found in the present study. For a justification of the present methodology, see chapter 3.1.</w:t>
       </w:r>
     </w:p>
     <w:p>
@@ -12683,27 +12130,7 @@
           <w:szCs w:val="24"/>
           <w:lang w:val="en-US"/>
         </w:rPr>
-        <w:t xml:space="preserve">AJTs are inherently subjective and hence, leading to a high degree of variations. However, through </w:t>
-      </w:r>
-      <w:proofErr w:type="gramStart"/>
-      <w:r>
-        <w:rPr>
-          <w:rFonts w:cs="Arial"/>
-          <w:bCs/>
-          <w:szCs w:val="24"/>
-          <w:lang w:val="en-US"/>
-        </w:rPr>
-        <w:t>a sufficient number of</w:t>
-      </w:r>
-      <w:proofErr w:type="gramEnd"/>
-      <w:r>
-        <w:rPr>
-          <w:rFonts w:cs="Arial"/>
-          <w:bCs/>
-          <w:szCs w:val="24"/>
-          <w:lang w:val="en-US"/>
-        </w:rPr>
-        <w:t xml:space="preserve"> participants, reliable results </w:t>
+        <w:t xml:space="preserve">AJTs are inherently subjective and hence, leading to a high degree of variations. However, through a sufficient number of participants, reliable results </w:t>
       </w:r>
       <w:r>
         <w:rPr>
@@ -13447,25 +12874,7 @@
           <w:szCs w:val="24"/>
           <w:lang w:val="en-US"/>
         </w:rPr>
-        <w:t xml:space="preserve"> (cf. </w:t>
-      </w:r>
-      <w:proofErr w:type="spellStart"/>
-      <w:r>
-        <w:rPr>
-          <w:rFonts w:cs="Arial"/>
-          <w:szCs w:val="24"/>
-          <w:lang w:val="en-US"/>
-        </w:rPr>
-        <w:t>Sedarous</w:t>
-      </w:r>
-      <w:proofErr w:type="spellEnd"/>
-      <w:r>
-        <w:rPr>
-          <w:rFonts w:cs="Arial"/>
-          <w:szCs w:val="24"/>
-          <w:lang w:val="en-US"/>
-        </w:rPr>
-        <w:t xml:space="preserve"> &amp; Namboodiripad 2020)</w:t>
+        <w:t xml:space="preserve"> (cf. Sedarous &amp; Namboodiripad 2020)</w:t>
       </w:r>
       <w:r>
         <w:rPr>
@@ -13750,7 +13159,6 @@
         </w:rPr>
         <w:tab/>
       </w:r>
-      <w:proofErr w:type="spellStart"/>
       <w:r>
         <w:rPr>
           <w:rFonts w:cs="Arial"/>
@@ -13759,18 +13167,7 @@
           <w:szCs w:val="24"/>
           <w:lang w:val="en-US"/>
         </w:rPr>
-        <w:t>Ingwer</w:t>
-      </w:r>
-      <w:proofErr w:type="spellEnd"/>
-      <w:r>
-        <w:rPr>
-          <w:rFonts w:cs="Arial"/>
-          <w:i/>
-          <w:iCs/>
-          <w:szCs w:val="24"/>
-          <w:lang w:val="en-US"/>
-        </w:rPr>
-        <w:t>.</w:t>
+        <w:t>Ingwer.</w:t>
       </w:r>
     </w:p>
     <w:p>
@@ -13885,25 +13282,7 @@
           <w:szCs w:val="24"/>
           <w:lang w:val="en-US"/>
         </w:rPr>
-        <w:t xml:space="preserve">(adapted from </w:t>
-      </w:r>
-      <w:proofErr w:type="spellStart"/>
-      <w:r>
-        <w:rPr>
-          <w:rFonts w:cs="Arial"/>
-          <w:szCs w:val="24"/>
-          <w:lang w:val="en-US"/>
-        </w:rPr>
-        <w:t>Sedarous</w:t>
-      </w:r>
-      <w:proofErr w:type="spellEnd"/>
-      <w:r>
-        <w:rPr>
-          <w:rFonts w:cs="Arial"/>
-          <w:szCs w:val="24"/>
-          <w:lang w:val="en-US"/>
-        </w:rPr>
-        <w:t xml:space="preserve"> &amp; Namboodiripad 2020, p. 7)</w:t>
+        <w:t>(adapted from Sedarous &amp; Namboodiripad 2020, p. 7)</w:t>
       </w:r>
     </w:p>
     <w:p>
@@ -14215,7 +13594,6 @@
         </w:rPr>
         <w:tab/>
       </w:r>
-      <w:proofErr w:type="spellStart"/>
       <w:r>
         <w:rPr>
           <w:rFonts w:cs="Arial"/>
@@ -14224,9 +13602,8 @@
           <w:szCs w:val="24"/>
           <w:lang w:val="en-US"/>
         </w:rPr>
-        <w:t>Fußball</w:t>
-      </w:r>
-      <w:proofErr w:type="spellEnd"/>
+        <w:t xml:space="preserve">Fußball </w:t>
+      </w:r>
       <w:r>
         <w:rPr>
           <w:rFonts w:cs="Arial"/>
@@ -14235,7 +13612,7 @@
           <w:szCs w:val="24"/>
           <w:lang w:val="en-US"/>
         </w:rPr>
-        <w:t xml:space="preserve"> </w:t>
+        <w:tab/>
       </w:r>
       <w:r>
         <w:rPr>
@@ -14245,29 +13622,7 @@
           <w:szCs w:val="24"/>
           <w:lang w:val="en-US"/>
         </w:rPr>
-        <w:tab/>
-      </w:r>
-      <w:proofErr w:type="spellStart"/>
-      <w:r>
-        <w:rPr>
-          <w:rFonts w:cs="Arial"/>
-          <w:i/>
-          <w:iCs/>
-          <w:szCs w:val="24"/>
-          <w:lang w:val="en-US"/>
-        </w:rPr>
-        <w:t>gestern</w:t>
-      </w:r>
-      <w:proofErr w:type="spellEnd"/>
-      <w:r>
-        <w:rPr>
-          <w:rFonts w:cs="Arial"/>
-          <w:i/>
-          <w:iCs/>
-          <w:szCs w:val="24"/>
-          <w:lang w:val="en-US"/>
-        </w:rPr>
-        <w:t>.</w:t>
+        <w:t>gestern.</w:t>
       </w:r>
     </w:p>
     <w:p>
@@ -14562,7 +13917,6 @@
         </w:rPr>
         <w:tab/>
       </w:r>
-      <w:proofErr w:type="spellStart"/>
       <w:r>
         <w:rPr>
           <w:rFonts w:cs="Arial"/>
@@ -14571,24 +13925,22 @@
         </w:rPr>
         <w:t>by.now</w:t>
       </w:r>
-      <w:proofErr w:type="spellEnd"/>
-      <w:r>
-        <w:rPr>
-          <w:rFonts w:cs="Arial"/>
-          <w:szCs w:val="24"/>
-          <w:lang w:val="en-US"/>
-        </w:rPr>
-        <w:tab/>
-      </w:r>
-      <w:r>
-        <w:rPr>
-          <w:rFonts w:cs="Arial"/>
-          <w:szCs w:val="24"/>
-          <w:lang w:val="en-US"/>
-        </w:rPr>
-        <w:tab/>
-      </w:r>
-      <w:proofErr w:type="spellStart"/>
+      <w:r>
+        <w:rPr>
+          <w:rFonts w:cs="Arial"/>
+          <w:szCs w:val="24"/>
+          <w:lang w:val="en-US"/>
+        </w:rPr>
+        <w:tab/>
+      </w:r>
+      <w:r>
+        <w:rPr>
+          <w:rFonts w:cs="Arial"/>
+          <w:szCs w:val="24"/>
+          <w:lang w:val="en-US"/>
+        </w:rPr>
+        <w:tab/>
+      </w:r>
       <w:r>
         <w:rPr>
           <w:rFonts w:cs="Arial"/>
@@ -14597,7 +13949,6 @@
         </w:rPr>
         <w:t>gave.up</w:t>
       </w:r>
-      <w:proofErr w:type="spellEnd"/>
     </w:p>
     <w:p>
       <w:pPr>
@@ -14678,15 +14029,7 @@
           <w:rFonts w:cs="Arial"/>
           <w:szCs w:val="24"/>
         </w:rPr>
-        <w:t xml:space="preserve"> </w:t>
-      </w:r>
-      <w:proofErr w:type="gramStart"/>
-      <w:r>
-        <w:rPr>
-          <w:rFonts w:cs="Arial"/>
-          <w:szCs w:val="24"/>
-        </w:rPr>
-        <w:t xml:space="preserve">  </w:t>
+        <w:t xml:space="preserve">   </w:t>
       </w:r>
       <w:r>
         <w:rPr>
@@ -14703,17 +14046,7 @@
           <w:iCs/>
           <w:szCs w:val="24"/>
         </w:rPr>
-        <w:t>Nein</w:t>
-      </w:r>
-      <w:proofErr w:type="gramEnd"/>
-      <w:r>
-        <w:rPr>
-          <w:rFonts w:cs="Arial"/>
-          <w:i/>
-          <w:iCs/>
-          <w:szCs w:val="24"/>
-        </w:rPr>
-        <w:t>,</w:t>
+        <w:t>Nein,</w:t>
       </w:r>
       <w:r>
         <w:rPr>
@@ -14860,7 +14193,6 @@
         </w:rPr>
         <w:tab/>
       </w:r>
-      <w:proofErr w:type="gramStart"/>
       <w:r>
         <w:rPr>
           <w:rFonts w:cs="Arial"/>
@@ -14869,7 +14201,6 @@
         </w:rPr>
         <w:t>no</w:t>
       </w:r>
-      <w:proofErr w:type="gramEnd"/>
       <w:r>
         <w:rPr>
           <w:rFonts w:cs="Arial"/>
@@ -15017,8 +14348,6 @@
         </w:rPr>
         <w:tab/>
       </w:r>
-      <w:proofErr w:type="spellStart"/>
-      <w:proofErr w:type="gramStart"/>
       <w:r>
         <w:rPr>
           <w:rFonts w:cs="Arial"/>
@@ -15035,9 +14364,8 @@
           <w:szCs w:val="24"/>
           <w:lang w:val="en-US"/>
         </w:rPr>
-        <w:t>estimmt</w:t>
-      </w:r>
-      <w:proofErr w:type="spellEnd"/>
+        <w:t xml:space="preserve">estimmt  </w:t>
+      </w:r>
       <w:r>
         <w:rPr>
           <w:rFonts w:cs="Arial"/>
@@ -15046,9 +14374,8 @@
           <w:szCs w:val="24"/>
           <w:lang w:val="en-US"/>
         </w:rPr>
-        <w:t xml:space="preserve">  </w:t>
-      </w:r>
-      <w:proofErr w:type="spellStart"/>
+        <w:t xml:space="preserve">nie </w:t>
+      </w:r>
       <w:r>
         <w:rPr>
           <w:rFonts w:cs="Arial"/>
@@ -15057,10 +14384,8 @@
           <w:szCs w:val="24"/>
           <w:lang w:val="en-US"/>
         </w:rPr>
-        <w:t>nie</w:t>
-      </w:r>
-      <w:proofErr w:type="spellEnd"/>
-      <w:proofErr w:type="gramEnd"/>
+        <w:tab/>
+      </w:r>
       <w:r>
         <w:rPr>
           <w:rFonts w:cs="Arial"/>
@@ -15069,7 +14394,7 @@
           <w:szCs w:val="24"/>
           <w:lang w:val="en-US"/>
         </w:rPr>
-        <w:t xml:space="preserve"> </w:t>
+        <w:tab/>
       </w:r>
       <w:r>
         <w:rPr>
@@ -15079,39 +14404,7 @@
           <w:szCs w:val="24"/>
           <w:lang w:val="en-US"/>
         </w:rPr>
-        <w:tab/>
-      </w:r>
-      <w:r>
-        <w:rPr>
-          <w:rFonts w:cs="Arial"/>
-          <w:i/>
-          <w:iCs/>
-          <w:szCs w:val="24"/>
-          <w:lang w:val="en-US"/>
-        </w:rPr>
-        <w:tab/>
-      </w:r>
-      <w:proofErr w:type="spellStart"/>
-      <w:r>
-        <w:rPr>
-          <w:rFonts w:cs="Arial"/>
-          <w:i/>
-          <w:iCs/>
-          <w:szCs w:val="24"/>
-          <w:lang w:val="en-US"/>
-        </w:rPr>
-        <w:t>werfen</w:t>
-      </w:r>
-      <w:proofErr w:type="spellEnd"/>
-      <w:r>
-        <w:rPr>
-          <w:rFonts w:cs="Arial"/>
-          <w:i/>
-          <w:iCs/>
-          <w:szCs w:val="24"/>
-          <w:lang w:val="en-US"/>
-        </w:rPr>
-        <w:t>!</w:t>
+        <w:t>werfen!</w:t>
       </w:r>
     </w:p>
     <w:p>
@@ -15157,7 +14450,6 @@
         </w:rPr>
         <w:tab/>
       </w:r>
-      <w:proofErr w:type="gramStart"/>
       <w:r>
         <w:rPr>
           <w:rFonts w:cs="Arial"/>
@@ -15176,7 +14468,6 @@
         </w:rPr>
         <w:t>ertainly</w:t>
       </w:r>
-      <w:proofErr w:type="gramEnd"/>
       <w:r>
         <w:rPr>
           <w:rFonts w:cs="Arial"/>
@@ -15291,25 +14582,7 @@
           <w:szCs w:val="24"/>
           <w:lang w:val="en-US"/>
         </w:rPr>
-        <w:t xml:space="preserve">(adapted from </w:t>
-      </w:r>
-      <w:proofErr w:type="spellStart"/>
-      <w:r>
-        <w:rPr>
-          <w:rFonts w:cs="Arial"/>
-          <w:szCs w:val="24"/>
-          <w:lang w:val="en-US"/>
-        </w:rPr>
-        <w:t>Wierzba</w:t>
-      </w:r>
-      <w:proofErr w:type="spellEnd"/>
-      <w:r>
-        <w:rPr>
-          <w:rFonts w:cs="Arial"/>
-          <w:szCs w:val="24"/>
-          <w:lang w:val="en-US"/>
-        </w:rPr>
-        <w:t xml:space="preserve"> et al. 2023)</w:t>
+        <w:t>(adapted from Wierzba et al. 2023)</w:t>
       </w:r>
     </w:p>
     <w:p>
@@ -15808,36 +15081,17 @@
         </w:rPr>
         <w:t xml:space="preserve">: </w:t>
       </w:r>
-      <w:r>
-        <w:fldChar w:fldCharType="begin"/>
-      </w:r>
-      <w:r>
-        <w:rPr>
-          <w:lang w:val="en-US"/>
-        </w:rPr>
-        <w:instrText>HYPERLINK "https://shorturl.at/blwGM"</w:instrText>
-      </w:r>
-      <w:r>
-        <w:fldChar w:fldCharType="separate"/>
-      </w:r>
-      <w:r>
-        <w:rPr>
-          <w:rStyle w:val="Hyperlink"/>
-          <w:color w:val="auto"/>
-          <w:u w:val="none"/>
-          <w:lang w:val="en-US"/>
-        </w:rPr>
-        <w:t>https://shorturl.at/blwGM</w:t>
-      </w:r>
-      <w:r>
-        <w:rPr>
-          <w:rStyle w:val="Hyperlink"/>
-          <w:color w:val="auto"/>
-          <w:u w:val="none"/>
-          <w:lang w:val="en-US"/>
-        </w:rPr>
-        <w:fldChar w:fldCharType="end"/>
-      </w:r>
+      <w:hyperlink r:id="rId12" w:history="1">
+        <w:r>
+          <w:rPr>
+            <w:rStyle w:val="Hyperlink"/>
+            <w:color w:val="auto"/>
+            <w:u w:val="none"/>
+            <w:lang w:val="en-US"/>
+          </w:rPr>
+          <w:t>https://shorturl.at/blwGM</w:t>
+        </w:r>
+      </w:hyperlink>
       <w:r>
         <w:rPr>
           <w:lang w:val="en-US"/>
@@ -16022,7 +15276,6 @@
           <w:rFonts w:cs="Arial"/>
           <w:iCs/>
           <w:szCs w:val="24"/>
-          <w:lang w:val="en-US"/>
         </w:rPr>
       </w:pPr>
       <w:r>
@@ -16048,7 +15301,6 @@
           <w:rFonts w:cs="Arial"/>
           <w:iCs/>
           <w:szCs w:val="24"/>
-          <w:lang w:val="en-US"/>
         </w:rPr>
         <w:t xml:space="preserve">B: </w:t>
       </w:r>
@@ -16057,7 +15309,6 @@
           <w:rFonts w:cs="Arial"/>
           <w:iCs/>
           <w:szCs w:val="24"/>
-          <w:lang w:val="en-US"/>
         </w:rPr>
         <w:tab/>
         <w:t>Nein, BIS 18 Uhr.</w:t>
@@ -16073,7 +15324,6 @@
           <w:rFonts w:cs="Arial"/>
           <w:iCs/>
           <w:szCs w:val="24"/>
-          <w:lang w:val="en-US"/>
         </w:rPr>
       </w:pPr>
       <w:r>
@@ -16081,7 +15331,6 @@
           <w:rFonts w:cs="Arial"/>
           <w:iCs/>
           <w:szCs w:val="24"/>
-          <w:lang w:val="en-US"/>
         </w:rPr>
         <w:tab/>
       </w:r>
@@ -16090,7 +15339,6 @@
           <w:rFonts w:cs="Arial"/>
           <w:iCs/>
           <w:szCs w:val="24"/>
-          <w:lang w:val="en-US"/>
         </w:rPr>
         <w:t xml:space="preserve"> </w:t>
       </w:r>
@@ -16099,7 +15347,6 @@
           <w:rFonts w:cs="Arial"/>
           <w:iCs/>
           <w:szCs w:val="24"/>
-          <w:lang w:val="en-US"/>
         </w:rPr>
         <w:tab/>
       </w:r>
@@ -16108,7 +15355,6 @@
           <w:rFonts w:cs="Arial"/>
           <w:iCs/>
           <w:szCs w:val="24"/>
-          <w:lang w:val="en-US"/>
         </w:rPr>
         <w:t>‘No, UNTIL 6pm.’</w:t>
       </w:r>
@@ -16273,7 +15519,6 @@
           <w:rFonts w:cs="Arial"/>
           <w:iCs/>
           <w:szCs w:val="24"/>
-          <w:lang w:val="en-US"/>
         </w:rPr>
       </w:pPr>
       <w:r>
@@ -16281,7 +15526,6 @@
           <w:rFonts w:cs="Arial"/>
           <w:iCs/>
           <w:szCs w:val="24"/>
-          <w:lang w:val="en-US"/>
         </w:rPr>
         <w:t xml:space="preserve">B: </w:t>
       </w:r>
@@ -16290,7 +15534,6 @@
           <w:rFonts w:cs="Arial"/>
           <w:iCs/>
           <w:szCs w:val="24"/>
-          <w:lang w:val="en-US"/>
         </w:rPr>
         <w:tab/>
         <w:t xml:space="preserve">Nein, </w:t>
@@ -16300,7 +15543,6 @@
           <w:rFonts w:cs="Arial"/>
           <w:iCs/>
           <w:szCs w:val="24"/>
-          <w:lang w:val="en-US"/>
         </w:rPr>
         <w:t>bis</w:t>
       </w:r>
@@ -16309,7 +15551,6 @@
           <w:rFonts w:cs="Arial"/>
           <w:iCs/>
           <w:szCs w:val="24"/>
-          <w:lang w:val="en-US"/>
         </w:rPr>
         <w:t xml:space="preserve"> 18 Uhr.</w:t>
       </w:r>
@@ -16324,7 +15565,6 @@
           <w:rFonts w:cs="Arial"/>
           <w:iCs/>
           <w:szCs w:val="24"/>
-          <w:lang w:val="en-US"/>
         </w:rPr>
       </w:pPr>
       <w:r>
@@ -16332,7 +15572,6 @@
           <w:rFonts w:cs="Arial"/>
           <w:iCs/>
           <w:szCs w:val="24"/>
-          <w:lang w:val="en-US"/>
         </w:rPr>
         <w:tab/>
       </w:r>
@@ -16341,7 +15580,6 @@
           <w:rFonts w:cs="Arial"/>
           <w:iCs/>
           <w:szCs w:val="24"/>
-          <w:lang w:val="en-US"/>
         </w:rPr>
         <w:t xml:space="preserve"> </w:t>
       </w:r>
@@ -16350,7 +15588,6 @@
           <w:rFonts w:cs="Arial"/>
           <w:iCs/>
           <w:szCs w:val="24"/>
-          <w:lang w:val="en-US"/>
         </w:rPr>
         <w:tab/>
       </w:r>
@@ -16359,7 +15596,6 @@
           <w:rFonts w:cs="Arial"/>
           <w:iCs/>
           <w:szCs w:val="24"/>
-          <w:lang w:val="en-US"/>
         </w:rPr>
         <w:t xml:space="preserve">‘No, </w:t>
       </w:r>
@@ -16368,7 +15604,6 @@
           <w:rFonts w:cs="Arial"/>
           <w:iCs/>
           <w:szCs w:val="24"/>
-          <w:lang w:val="en-US"/>
         </w:rPr>
         <w:t>until</w:t>
       </w:r>
@@ -16377,7 +15612,6 @@
           <w:rFonts w:cs="Arial"/>
           <w:iCs/>
           <w:szCs w:val="24"/>
-          <w:lang w:val="en-US"/>
         </w:rPr>
         <w:t xml:space="preserve"> 6pm.’ </w:t>
       </w:r>
@@ -16865,7 +16099,6 @@
         </w:rPr>
         <w:t xml:space="preserve">dem </w:t>
       </w:r>
-      <w:proofErr w:type="spellStart"/>
       <w:r>
         <w:rPr>
           <w:rFonts w:cs="Arial"/>
@@ -16874,7 +16107,6 @@
         </w:rPr>
         <w:t>Türsteher</w:t>
       </w:r>
-      <w:proofErr w:type="spellEnd"/>
       <w:r>
         <w:rPr>
           <w:rFonts w:cs="Arial"/>
@@ -17166,7 +16398,6 @@
         </w:rPr>
         <w:t xml:space="preserve">, </w:t>
       </w:r>
-      <w:proofErr w:type="spellStart"/>
       <w:r>
         <w:rPr>
           <w:rFonts w:cs="Arial"/>
@@ -17174,9 +16405,16 @@
           <w:szCs w:val="24"/>
           <w:lang w:val="en-US"/>
         </w:rPr>
-        <w:t>mit</w:t>
-      </w:r>
-      <w:proofErr w:type="spellEnd"/>
+        <w:t xml:space="preserve">mit </w:t>
+      </w:r>
+      <w:r>
+        <w:rPr>
+          <w:rFonts w:cs="Arial"/>
+          <w:szCs w:val="24"/>
+          <w:lang w:val="en-US"/>
+        </w:rPr>
+        <w:t xml:space="preserve">‘with’ and </w:t>
+      </w:r>
       <w:r>
         <w:rPr>
           <w:rFonts w:cs="Arial"/>
@@ -17184,17 +16422,16 @@
           <w:szCs w:val="24"/>
           <w:lang w:val="en-US"/>
         </w:rPr>
-        <w:t xml:space="preserve"> </w:t>
-      </w:r>
-      <w:r>
-        <w:rPr>
-          <w:rFonts w:cs="Arial"/>
-          <w:szCs w:val="24"/>
-          <w:lang w:val="en-US"/>
-        </w:rPr>
-        <w:t xml:space="preserve">‘with’ and </w:t>
-      </w:r>
-      <w:proofErr w:type="spellStart"/>
+        <w:t xml:space="preserve">ohne </w:t>
+      </w:r>
+      <w:r>
+        <w:rPr>
+          <w:rFonts w:cs="Arial"/>
+          <w:szCs w:val="24"/>
+          <w:lang w:val="en-US"/>
+        </w:rPr>
+        <w:t xml:space="preserve">‘without’ as well as </w:t>
+      </w:r>
       <w:r>
         <w:rPr>
           <w:rFonts w:cs="Arial"/>
@@ -17202,45 +16439,7 @@
           <w:szCs w:val="24"/>
           <w:lang w:val="en-US"/>
         </w:rPr>
-        <w:t>ohne</w:t>
-      </w:r>
-      <w:proofErr w:type="spellEnd"/>
-      <w:r>
-        <w:rPr>
-          <w:rFonts w:cs="Arial"/>
-          <w:i/>
-          <w:szCs w:val="24"/>
-          <w:lang w:val="en-US"/>
-        </w:rPr>
-        <w:t xml:space="preserve"> </w:t>
-      </w:r>
-      <w:r>
-        <w:rPr>
-          <w:rFonts w:cs="Arial"/>
-          <w:szCs w:val="24"/>
-          <w:lang w:val="en-US"/>
-        </w:rPr>
-        <w:t xml:space="preserve">‘without’ as well as </w:t>
-      </w:r>
-      <w:proofErr w:type="spellStart"/>
-      <w:r>
-        <w:rPr>
-          <w:rFonts w:cs="Arial"/>
-          <w:i/>
-          <w:szCs w:val="24"/>
-          <w:lang w:val="en-US"/>
-        </w:rPr>
-        <w:t>nach</w:t>
-      </w:r>
-      <w:proofErr w:type="spellEnd"/>
-      <w:r>
-        <w:rPr>
-          <w:rFonts w:cs="Arial"/>
-          <w:i/>
-          <w:szCs w:val="24"/>
-          <w:lang w:val="en-US"/>
-        </w:rPr>
-        <w:t xml:space="preserve"> </w:t>
+        <w:t xml:space="preserve">nach </w:t>
       </w:r>
       <w:r>
         <w:rPr>
@@ -17532,21 +16731,7 @@
         <w:rPr>
           <w:lang w:val="en-US"/>
         </w:rPr>
-        <w:t xml:space="preserve">Last, the contrasting words are either orthographically or prosodically marked in the condition with emphasis on the one hand, but in the condition without emphasis, on the other hand, the stimuli either do not contain any orthographic marking or the nuclear accent is not on the contrasting word but on the default position (cf. </w:t>
-      </w:r>
-      <w:proofErr w:type="spellStart"/>
-      <w:r>
-        <w:rPr>
-          <w:lang w:val="en-US"/>
-        </w:rPr>
-        <w:t>Féry</w:t>
-      </w:r>
-      <w:proofErr w:type="spellEnd"/>
-      <w:r>
-        <w:rPr>
-          <w:lang w:val="en-US"/>
-        </w:rPr>
-        <w:t xml:space="preserve"> 2011).</w:t>
+        <w:t>Last, the contrasting words are either orthographically or prosodically marked in the condition with emphasis on the one hand, but in the condition without emphasis, on the other hand, the stimuli either do not contain any orthographic marking or the nuclear accent is not on the contrasting word but on the default position (cf. Féry 2011).</w:t>
       </w:r>
       <w:r>
         <w:rPr>
@@ -17900,9 +17085,6 @@
       </w:r>
       <w:r>
         <w:tab/>
-      </w:r>
-      <w:proofErr w:type="gramStart"/>
-      <w:r>
         <w:t xml:space="preserve">Peter </w:t>
       </w:r>
       <w:r>
@@ -17911,23 +17093,16 @@
       <w:r>
         <w:tab/>
       </w:r>
-      <w:proofErr w:type="spellStart"/>
-      <w:proofErr w:type="gramEnd"/>
       <w:r>
         <w:rPr>
           <w:smallCaps/>
         </w:rPr>
         <w:t>aux</w:t>
       </w:r>
-      <w:proofErr w:type="spellEnd"/>
-      <w:r>
-        <w:tab/>
-      </w:r>
-      <w:proofErr w:type="spellStart"/>
-      <w:r>
+      <w:r>
+        <w:tab/>
         <w:t>the</w:t>
       </w:r>
-      <w:proofErr w:type="spellEnd"/>
       <w:r>
         <w:tab/>
         <w:t>Süddeutsche</w:t>
@@ -17937,12 +17112,8 @@
       </w:r>
       <w:r>
         <w:tab/>
-      </w:r>
-      <w:proofErr w:type="spellStart"/>
-      <w:r>
         <w:t>read</w:t>
       </w:r>
-      <w:proofErr w:type="spellEnd"/>
     </w:p>
     <w:p>
       <w:pPr>
@@ -17969,29 +17140,8 @@
         <w:t>‘</w:t>
       </w:r>
       <w:r>
-        <w:t xml:space="preserve">Peter </w:t>
-      </w:r>
-      <w:proofErr w:type="spellStart"/>
-      <w:r>
-        <w:t>read</w:t>
-      </w:r>
-      <w:proofErr w:type="spellEnd"/>
-      <w:r>
-        <w:t xml:space="preserve"> </w:t>
-      </w:r>
-      <w:proofErr w:type="spellStart"/>
-      <w:r>
-        <w:t>the</w:t>
-      </w:r>
-      <w:proofErr w:type="spellEnd"/>
-      <w:r>
-        <w:t xml:space="preserve"> </w:t>
-      </w:r>
-      <w:proofErr w:type="gramStart"/>
-      <w:r>
-        <w:t>Süddeutsche.’</w:t>
-      </w:r>
-      <w:proofErr w:type="gramEnd"/>
+        <w:t>Peter read the Süddeutsche.’</w:t>
+      </w:r>
     </w:p>
     <w:p>
       <w:pPr>
@@ -18112,14 +17262,12 @@
       <w:r>
         <w:tab/>
       </w:r>
-      <w:proofErr w:type="gramStart"/>
       <w:r>
         <w:rPr>
           <w:lang w:val="en-US"/>
         </w:rPr>
         <w:t>no</w:t>
       </w:r>
-      <w:proofErr w:type="gramEnd"/>
       <w:r>
         <w:rPr>
           <w:lang w:val="en-US"/>
@@ -18471,7 +17619,6 @@
         </w:rPr>
         <w:tab/>
       </w:r>
-      <w:proofErr w:type="spellStart"/>
       <w:r>
         <w:rPr>
           <w:i/>
@@ -18480,7 +17627,6 @@
         </w:rPr>
         <w:t>gegessen</w:t>
       </w:r>
-      <w:proofErr w:type="spellEnd"/>
       <w:r>
         <w:rPr>
           <w:lang w:val="en-US"/>
@@ -18678,7 +17824,6 @@
       <w:r>
         <w:tab/>
       </w:r>
-      <w:proofErr w:type="gramStart"/>
       <w:r>
         <w:rPr>
           <w:lang w:val="en-US"/>
@@ -18691,7 +17836,6 @@
         </w:rPr>
         <w:t>es</w:t>
       </w:r>
-      <w:proofErr w:type="gramEnd"/>
       <w:r>
         <w:rPr>
           <w:lang w:val="en-US"/>
@@ -19201,26 +18345,13 @@
           <w:lang w:val="en-US"/>
         </w:rPr>
         <w:tab/>
-      </w:r>
-      <w:proofErr w:type="spellStart"/>
-      <w:r>
-        <w:rPr>
-          <w:lang w:val="en-US"/>
-        </w:rPr>
         <w:t>at.the</w:t>
       </w:r>
-      <w:proofErr w:type="spellEnd"/>
-      <w:r>
-        <w:rPr>
-          <w:lang w:val="en-US"/>
-        </w:rPr>
-        <w:tab/>
-      </w:r>
-      <w:proofErr w:type="gramStart"/>
-      <w:r>
-        <w:rPr>
-          <w:lang w:val="en-US"/>
-        </w:rPr>
+      <w:r>
+        <w:rPr>
+          <w:lang w:val="en-US"/>
+        </w:rPr>
+        <w:tab/>
         <w:t>regulars‘ t</w:t>
       </w:r>
       <w:r>
@@ -19229,7 +18360,6 @@
         </w:rPr>
         <w:t>able</w:t>
       </w:r>
-      <w:proofErr w:type="gramEnd"/>
       <w:r>
         <w:rPr>
           <w:lang w:val="en-US"/>
@@ -19680,7 +18810,6 @@
         </w:rPr>
         <w:tab/>
       </w:r>
-      <w:proofErr w:type="spellStart"/>
       <w:r>
         <w:rPr>
           <w:i/>
@@ -19689,7 +18818,6 @@
         </w:rPr>
         <w:t>gemacht</w:t>
       </w:r>
-      <w:proofErr w:type="spellEnd"/>
       <w:r>
         <w:rPr>
           <w:lang w:val="en-US"/>
@@ -20357,21 +19485,7 @@
         <w:rPr>
           <w:lang w:val="en-US"/>
         </w:rPr>
-        <w:t xml:space="preserve">All sentences were recorded by condition (cf. </w:t>
-      </w:r>
-      <w:proofErr w:type="spellStart"/>
-      <w:r>
-        <w:rPr>
-          <w:lang w:val="en-US"/>
-        </w:rPr>
-        <w:t>Sederous</w:t>
-      </w:r>
-      <w:proofErr w:type="spellEnd"/>
-      <w:r>
-        <w:rPr>
-          <w:lang w:val="en-US"/>
-        </w:rPr>
-        <w:t xml:space="preserve"> &amp; Namboodiripad 2020). </w:t>
+        <w:t xml:space="preserve">All sentences were recorded by condition (cf. Sederous &amp; Namboodiripad 2020). </w:t>
       </w:r>
       <w:r>
         <w:rPr>
@@ -20419,7 +19533,7 @@
                     <pic:cNvPicPr/>
                   </pic:nvPicPr>
                   <pic:blipFill>
-                    <a:blip r:embed="rId12" cstate="print">
+                    <a:blip r:embed="rId13" cstate="print">
                       <a:extLst>
                         <a:ext uri="{28A0092B-C50C-407E-A947-70E740481C1C}">
                           <a14:useLocalDpi xmlns:a14="http://schemas.microsoft.com/office/drawing/2010/main" val="0"/>
@@ -20723,7 +19837,7 @@
                     <pic:cNvPicPr/>
                   </pic:nvPicPr>
                   <pic:blipFill>
-                    <a:blip r:embed="rId13" cstate="print">
+                    <a:blip r:embed="rId14" cstate="print">
                       <a:extLst>
                         <a:ext uri="{28A0092B-C50C-407E-A947-70E740481C1C}">
                           <a14:useLocalDpi xmlns:a14="http://schemas.microsoft.com/office/drawing/2010/main" val="0"/>
@@ -20850,93 +19964,61 @@
         </w:rPr>
         <w:t xml:space="preserve"> L+H* accent on the contrasting word </w:t>
       </w:r>
-      <w:proofErr w:type="spellStart"/>
       <w:r>
         <w:rPr>
           <w:i/>
           <w:lang w:val="en-US"/>
         </w:rPr>
-        <w:t>Türsteher</w:t>
-      </w:r>
-      <w:proofErr w:type="spellEnd"/>
+        <w:t xml:space="preserve">Türsteher </w:t>
+      </w:r>
+      <w:r>
+        <w:rPr>
+          <w:lang w:val="en-US"/>
+        </w:rPr>
+        <w:t>‘bouncer’, were used for both conditions</w:t>
+      </w:r>
+      <w:r>
+        <w:rPr>
+          <w:lang w:val="en-US"/>
+        </w:rPr>
+        <w:t>. That is, when combining the parts of speaker A and speaker B, the same recording of speaker B was used for the stimuli in the conditions</w:t>
+      </w:r>
+      <w:r>
+        <w:rPr>
+          <w:lang w:val="en-US"/>
+        </w:rPr>
+        <w:t xml:space="preserve"> with and without emphasis in the preceding sentence to ensure consistency and minimize confounding factors.</w:t>
+      </w:r>
+      <w:r>
+        <w:rPr>
+          <w:lang w:val="en-US"/>
+        </w:rPr>
+        <w:t xml:space="preserve"> Given that the contents of the sentences as well as the fragment</w:t>
+      </w:r>
+      <w:r>
+        <w:rPr>
+          <w:lang w:val="en-US"/>
+        </w:rPr>
+        <w:t>ary</w:t>
+      </w:r>
+      <w:r>
+        <w:rPr>
+          <w:lang w:val="en-US"/>
+        </w:rPr>
+        <w:t xml:space="preserve"> answers were identical,</w:t>
+      </w:r>
+      <w:r>
+        <w:rPr>
+          <w:lang w:val="en-US"/>
+        </w:rPr>
+        <w:t xml:space="preserve"> the stimuli depicted in Figure 1 and Figure 2 solely vary in terms of the emphasis placed on </w:t>
+      </w:r>
       <w:r>
         <w:rPr>
           <w:i/>
           <w:lang w:val="en-US"/>
         </w:rPr>
-        <w:t xml:space="preserve"> </w:t>
-      </w:r>
-      <w:r>
-        <w:rPr>
-          <w:lang w:val="en-US"/>
-        </w:rPr>
-        <w:t>‘bouncer’, were used for both conditions</w:t>
-      </w:r>
-      <w:r>
-        <w:rPr>
-          <w:lang w:val="en-US"/>
-        </w:rPr>
-        <w:t xml:space="preserve">. That is, when combining the parts of </w:t>
-      </w:r>
-      <w:proofErr w:type="gramStart"/>
-      <w:r>
-        <w:rPr>
-          <w:lang w:val="en-US"/>
-        </w:rPr>
-        <w:t>speaker</w:t>
-      </w:r>
-      <w:proofErr w:type="gramEnd"/>
-      <w:r>
-        <w:rPr>
-          <w:lang w:val="en-US"/>
-        </w:rPr>
-        <w:t xml:space="preserve"> A and speaker B, the same recording of speaker B was used for the stimuli in the conditions</w:t>
-      </w:r>
-      <w:r>
-        <w:rPr>
-          <w:lang w:val="en-US"/>
-        </w:rPr>
-        <w:t xml:space="preserve"> with and without emphasis in the preceding sentence to ensure consistency and minimize confounding factors.</w:t>
-      </w:r>
-      <w:r>
-        <w:rPr>
-          <w:lang w:val="en-US"/>
-        </w:rPr>
-        <w:t xml:space="preserve"> Given that the contents of the sentences as well as the fragment</w:t>
-      </w:r>
-      <w:r>
-        <w:rPr>
-          <w:lang w:val="en-US"/>
-        </w:rPr>
-        <w:t>ary</w:t>
-      </w:r>
-      <w:r>
-        <w:rPr>
-          <w:lang w:val="en-US"/>
-        </w:rPr>
-        <w:t xml:space="preserve"> answers were identical,</w:t>
-      </w:r>
-      <w:r>
-        <w:rPr>
-          <w:lang w:val="en-US"/>
-        </w:rPr>
-        <w:t xml:space="preserve"> the stimuli depicted in Figure 1 and Figure 2 solely vary in terms of the emphasis placed on </w:t>
-      </w:r>
-      <w:proofErr w:type="spellStart"/>
-      <w:r>
-        <w:rPr>
-          <w:i/>
-          <w:lang w:val="en-US"/>
-        </w:rPr>
-        <w:t>Polizisten</w:t>
-      </w:r>
-      <w:proofErr w:type="spellEnd"/>
-      <w:r>
-        <w:rPr>
-          <w:i/>
-          <w:lang w:val="en-US"/>
-        </w:rPr>
-        <w:t xml:space="preserve"> </w:t>
+        <w:t xml:space="preserve">Polizisten </w:t>
       </w:r>
       <w:r>
         <w:rPr>
@@ -21016,40 +20098,19 @@
         </w:rPr>
         <w:t>loudness in Praat using the plugin (</w:t>
       </w:r>
-      <w:r>
-        <w:fldChar w:fldCharType="begin"/>
-      </w:r>
-      <w:r>
-        <w:rPr>
-          <w:lang w:val="en-US"/>
-        </w:rPr>
-        <w:instrText>HYPERLINK "https://www.praatvocaltoolkit.com/normalize.html"</w:instrText>
-      </w:r>
-      <w:r>
-        <w:fldChar w:fldCharType="separate"/>
-      </w:r>
-      <w:r>
-        <w:rPr>
-          <w:rStyle w:val="Hyperlink"/>
-          <w:rFonts w:cs="Arial"/>
-          <w:color w:val="auto"/>
-          <w:szCs w:val="24"/>
-          <w:u w:val="none"/>
-          <w:lang w:val="en-US"/>
-        </w:rPr>
-        <w:t>https://www.praatvocaltoolkit.com/normalize.html</w:t>
-      </w:r>
-      <w:r>
-        <w:rPr>
-          <w:rStyle w:val="Hyperlink"/>
-          <w:rFonts w:cs="Arial"/>
-          <w:color w:val="auto"/>
-          <w:szCs w:val="24"/>
-          <w:u w:val="none"/>
-          <w:lang w:val="en-US"/>
-        </w:rPr>
-        <w:fldChar w:fldCharType="end"/>
-      </w:r>
+      <w:hyperlink r:id="rId15" w:history="1">
+        <w:r>
+          <w:rPr>
+            <w:rStyle w:val="Hyperlink"/>
+            <w:rFonts w:cs="Arial"/>
+            <w:color w:val="auto"/>
+            <w:szCs w:val="24"/>
+            <w:u w:val="none"/>
+            <w:lang w:val="en-US"/>
+          </w:rPr>
+          <w:t>https://www.praatvocaltoolkit.com/normalize.html</w:t>
+        </w:r>
+      </w:hyperlink>
       <w:r>
         <w:rPr>
           <w:rFonts w:cs="Arial"/>
@@ -21072,36 +20133,17 @@
         </w:rPr>
         <w:t xml:space="preserve">The raw recordings as well as the combined, neutralized recordings can be found here: </w:t>
       </w:r>
-      <w:r>
-        <w:fldChar w:fldCharType="begin"/>
-      </w:r>
-      <w:r>
-        <w:rPr>
-          <w:lang w:val="en-US"/>
-        </w:rPr>
-        <w:instrText>HYPERLINK "https://shorturl.at/pCHM6"</w:instrText>
-      </w:r>
-      <w:r>
-        <w:fldChar w:fldCharType="separate"/>
-      </w:r>
-      <w:r>
-        <w:rPr>
-          <w:rStyle w:val="Hyperlink"/>
-          <w:color w:val="auto"/>
-          <w:u w:val="none"/>
-          <w:lang w:val="en-US"/>
-        </w:rPr>
-        <w:t>https://shorturl.at/pCHM6</w:t>
-      </w:r>
-      <w:r>
-        <w:rPr>
-          <w:rStyle w:val="Hyperlink"/>
-          <w:color w:val="auto"/>
-          <w:u w:val="none"/>
-          <w:lang w:val="en-US"/>
-        </w:rPr>
-        <w:fldChar w:fldCharType="end"/>
-      </w:r>
+      <w:hyperlink r:id="rId16" w:history="1">
+        <w:r>
+          <w:rPr>
+            <w:rStyle w:val="Hyperlink"/>
+            <w:color w:val="auto"/>
+            <w:u w:val="none"/>
+            <w:lang w:val="en-US"/>
+          </w:rPr>
+          <w:t>https://shorturl.at/pCHM6</w:t>
+        </w:r>
+      </w:hyperlink>
       <w:r>
         <w:rPr>
           <w:lang w:val="en-US"/>
@@ -21194,16 +20236,8 @@
         <w:rPr>
           <w:lang w:val="en-US"/>
         </w:rPr>
-        <w:t>Paragraph on prolific/clickworker/</w:t>
-      </w:r>
-      <w:proofErr w:type="spellStart"/>
-      <w:r>
-        <w:rPr>
-          <w:lang w:val="en-US"/>
-        </w:rPr>
-        <w:t>etc</w:t>
-      </w:r>
-      <w:proofErr w:type="spellEnd"/>
+        <w:t>Paragraph on prolific/clickworker/etc</w:t>
+      </w:r>
     </w:p>
     <w:p>
       <w:pPr>
@@ -21464,25 +20498,7 @@
           <w:szCs w:val="24"/>
           <w:lang w:val="en-US"/>
         </w:rPr>
-        <w:t xml:space="preserve">in CLEFS project summary </w:t>
-      </w:r>
-      <w:proofErr w:type="spellStart"/>
-      <w:r>
-        <w:rPr>
-          <w:rFonts w:cs="Arial"/>
-          <w:szCs w:val="24"/>
-          <w:lang w:val="en-US"/>
-        </w:rPr>
-        <w:t>gelesen</w:t>
-      </w:r>
-      <w:proofErr w:type="spellEnd"/>
-      <w:r>
-        <w:rPr>
-          <w:rFonts w:cs="Arial"/>
-          <w:szCs w:val="24"/>
-          <w:lang w:val="en-US"/>
-        </w:rPr>
-        <w:t xml:space="preserve">, </w:t>
+        <w:t xml:space="preserve">in CLEFS project summary gelesen, </w:t>
       </w:r>
       <w:r>
         <w:rPr>
@@ -21498,18 +20514,8 @@
           <w:szCs w:val="24"/>
           <w:lang w:val="en-US"/>
         </w:rPr>
-        <w:t xml:space="preserve"> </w:t>
-      </w:r>
-      <w:proofErr w:type="spellStart"/>
-      <w:r>
-        <w:rPr>
-          <w:rFonts w:cs="Arial"/>
-          <w:szCs w:val="24"/>
-          <w:lang w:val="en-US"/>
-        </w:rPr>
-        <w:t>heraussuchen</w:t>
-      </w:r>
-      <w:proofErr w:type="spellEnd"/>
+        <w:t xml:space="preserve"> heraussuchen</w:t>
+      </w:r>
       <w:r>
         <w:rPr>
           <w:rFonts w:cs="Arial"/>
@@ -21723,18 +20729,8 @@
           <w:szCs w:val="24"/>
           <w:lang w:val="en-US"/>
         </w:rPr>
-        <w:t xml:space="preserve"> and </w:t>
-      </w:r>
-      <w:proofErr w:type="spellStart"/>
-      <w:r>
-        <w:rPr>
-          <w:rFonts w:cs="Arial"/>
-          <w:szCs w:val="24"/>
-          <w:lang w:val="en-US"/>
-        </w:rPr>
-        <w:t>Bross</w:t>
-      </w:r>
-      <w:proofErr w:type="spellEnd"/>
+        <w:t xml:space="preserve"> and Bross</w:t>
+      </w:r>
     </w:p>
     <w:p>
       <w:pPr>
@@ -21752,25 +20748,7 @@
           <w:szCs w:val="24"/>
           <w:lang w:val="en-US"/>
         </w:rPr>
-        <w:t xml:space="preserve">For the use of z-scores in linguistics see </w:t>
-      </w:r>
-      <w:proofErr w:type="spellStart"/>
-      <w:r>
-        <w:rPr>
-          <w:rFonts w:cs="Arial"/>
-          <w:szCs w:val="24"/>
-          <w:lang w:val="en-US"/>
-        </w:rPr>
-        <w:t>Juzek</w:t>
-      </w:r>
-      <w:proofErr w:type="spellEnd"/>
-      <w:r>
-        <w:rPr>
-          <w:rFonts w:cs="Arial"/>
-          <w:szCs w:val="24"/>
-          <w:lang w:val="en-US"/>
-        </w:rPr>
-        <w:t xml:space="preserve"> 2013 chapter 3.2.2 and check references in there</w:t>
+        <w:t>For the use of z-scores in linguistics see Juzek 2013 chapter 3.2.2 and check references in there</w:t>
       </w:r>
     </w:p>
     <w:p>
@@ -22708,21 +21686,7 @@
         <w:rPr>
           <w:rFonts w:cs="Arial"/>
         </w:rPr>
-        <w:t xml:space="preserve">Abbreviations, </w:t>
-      </w:r>
-      <w:proofErr w:type="gramStart"/>
-      <w:r>
-        <w:rPr>
-          <w:rFonts w:cs="Arial"/>
-        </w:rPr>
-        <w:t>symbols</w:t>
-      </w:r>
-      <w:proofErr w:type="gramEnd"/>
-      <w:r>
-        <w:rPr>
-          <w:rFonts w:cs="Arial"/>
-        </w:rPr>
-        <w:t xml:space="preserve"> and other n</w:t>
+        <w:t>Abbreviations, symbols and other n</w:t>
       </w:r>
       <w:r>
         <w:rPr>
@@ -23080,7 +22044,6 @@
           <w:lang w:val="en-US"/>
         </w:rPr>
       </w:pPr>
-      <w:proofErr w:type="spellStart"/>
       <w:r>
         <w:rPr>
           <w:rFonts w:cs="Arial"/>
@@ -23098,7 +22061,6 @@
         </w:rPr>
         <w:t>i</w:t>
       </w:r>
-      <w:proofErr w:type="spellEnd"/>
       <w:r>
         <w:rPr>
           <w:rFonts w:cs="Arial"/>
@@ -23107,7 +22069,6 @@
         </w:rPr>
         <w:t xml:space="preserve"> … </w:t>
       </w:r>
-      <w:proofErr w:type="spellStart"/>
       <w:r>
         <w:rPr>
           <w:rFonts w:cs="Arial"/>
@@ -23133,7 +22094,6 @@
         </w:rPr>
         <w:t>i</w:t>
       </w:r>
-      <w:proofErr w:type="spellEnd"/>
       <w:r>
         <w:rPr>
           <w:rFonts w:cs="Arial"/>
@@ -23344,16 +22304,7 @@
           <w:szCs w:val="24"/>
           <w:lang w:val="en-US"/>
         </w:rPr>
-        <w:t>[</w:t>
-      </w:r>
-      <w:proofErr w:type="gramStart"/>
-      <w:r>
-        <w:rPr>
-          <w:rFonts w:cs="Arial"/>
-          <w:szCs w:val="24"/>
-          <w:lang w:val="en-US"/>
-        </w:rPr>
-        <w:t>…]</w:t>
+        <w:t>[…]</w:t>
       </w:r>
       <w:r>
         <w:rPr>
@@ -23364,7 +22315,6 @@
         </w:rPr>
         <w:t>F</w:t>
       </w:r>
-      <w:proofErr w:type="gramEnd"/>
       <w:r>
         <w:rPr>
           <w:rFonts w:cs="Arial"/>
@@ -23902,7 +22852,6 @@
           <w:lang w:val="en-US"/>
         </w:rPr>
       </w:pPr>
-      <w:proofErr w:type="spellStart"/>
       <w:r>
         <w:rPr>
           <w:rFonts w:cs="Arial"/>
@@ -23912,7 +22861,6 @@
         </w:rPr>
         <w:t>dat</w:t>
       </w:r>
-      <w:proofErr w:type="spellEnd"/>
       <w:r>
         <w:rPr>
           <w:rFonts w:cs="Arial"/>
@@ -23963,7 +22911,6 @@
           <w:lang w:val="en-US"/>
         </w:rPr>
       </w:pPr>
-      <w:proofErr w:type="spellStart"/>
       <w:r>
         <w:rPr>
           <w:rFonts w:cs="Arial"/>
@@ -23972,7 +22919,6 @@
         </w:rPr>
         <w:t>iff</w:t>
       </w:r>
-      <w:proofErr w:type="spellEnd"/>
       <w:r>
         <w:rPr>
           <w:rFonts w:cs="Arial"/>
@@ -25062,17 +24008,8 @@
           <w:rFonts w:cs="Arial"/>
           <w:szCs w:val="24"/>
         </w:rPr>
-        <w:t xml:space="preserve"> </w:t>
-      </w:r>
-      <w:proofErr w:type="spellStart"/>
-      <w:r>
-        <w:rPr>
-          <w:rFonts w:cs="Arial"/>
-          <w:szCs w:val="24"/>
-        </w:rPr>
-        <w:t>vorge</w:t>
-      </w:r>
-      <w:proofErr w:type="spellEnd"/>
+        <w:t xml:space="preserve"> vorge</w:t>
+      </w:r>
       <w:r>
         <w:rPr>
           <w:rFonts w:cs="Arial"/>
@@ -28556,7 +27493,21 @@
           <w:rFonts w:eastAsia="Times New Roman" w:cs="Arial"/>
           <w:szCs w:val="24"/>
         </w:rPr>
-        <w:t xml:space="preserve"> hat Paul gedacht, hat der Händler </w:t>
+        <w:t xml:space="preserve"> hat </w:t>
+      </w:r>
+      <w:r>
+        <w:rPr>
+          <w:rFonts w:eastAsia="Times New Roman" w:cs="Arial"/>
+          <w:szCs w:val="24"/>
+        </w:rPr>
+        <w:t>Peter</w:t>
+      </w:r>
+      <w:r>
+        <w:rPr>
+          <w:rFonts w:eastAsia="Times New Roman" w:cs="Arial"/>
+          <w:szCs w:val="24"/>
+        </w:rPr>
+        <w:t xml:space="preserve"> gedacht, hat der Händler </w:t>
       </w:r>
       <w:r>
         <w:rPr>
@@ -28698,7 +27649,7 @@
           <w:rFonts w:eastAsia="Times New Roman" w:cs="Arial"/>
           <w:szCs w:val="24"/>
         </w:rPr>
-        <w:t>Paul</w:t>
+        <w:t>Peter</w:t>
       </w:r>
       <w:r>
         <w:rPr>
@@ -30192,23 +29143,7 @@
           <w:rFonts w:eastAsia="Times New Roman" w:cs="Arial"/>
           <w:szCs w:val="24"/>
         </w:rPr>
-        <w:t xml:space="preserve">Nein, da gerechnet mit hat </w:t>
-      </w:r>
-      <w:proofErr w:type="gramStart"/>
-      <w:r>
-        <w:rPr>
-          <w:rFonts w:eastAsia="Times New Roman" w:cs="Arial"/>
-          <w:szCs w:val="24"/>
-        </w:rPr>
-        <w:t>der Franz</w:t>
-      </w:r>
-      <w:proofErr w:type="gramEnd"/>
-      <w:r>
-        <w:rPr>
-          <w:rFonts w:eastAsia="Times New Roman" w:cs="Arial"/>
-          <w:szCs w:val="24"/>
-        </w:rPr>
-        <w:t xml:space="preserve"> natürlich nicht. </w:t>
+        <w:t xml:space="preserve">Nein, da gerechnet mit hat der Franz natürlich nicht. </w:t>
       </w:r>
     </w:p>
     <w:p>
@@ -30389,7 +29324,7 @@
                     <pic:cNvPicPr/>
                   </pic:nvPicPr>
                   <pic:blipFill>
-                    <a:blip r:embed="rId14" cstate="print">
+                    <a:blip r:embed="rId17" cstate="print">
                       <a:extLst>
                         <a:ext uri="{28A0092B-C50C-407E-A947-70E740481C1C}">
                           <a14:useLocalDpi xmlns:a14="http://schemas.microsoft.com/office/drawing/2010/main" val="0"/>
@@ -30446,12 +29381,12 @@
       </w:pPr>
     </w:p>
     <w:sectPr>
-      <w:headerReference w:type="even" r:id="rId15"/>
-      <w:headerReference w:type="default" r:id="rId16"/>
-      <w:footerReference w:type="even" r:id="rId17"/>
-      <w:footerReference w:type="default" r:id="rId18"/>
-      <w:headerReference w:type="first" r:id="rId19"/>
-      <w:footerReference w:type="first" r:id="rId20"/>
+      <w:headerReference w:type="even" r:id="rId18"/>
+      <w:headerReference w:type="default" r:id="rId19"/>
+      <w:footerReference w:type="even" r:id="rId20"/>
+      <w:footerReference w:type="default" r:id="rId21"/>
+      <w:headerReference w:type="first" r:id="rId22"/>
+      <w:footerReference w:type="first" r:id="rId23"/>
       <w:pgSz w:w="11906" w:h="16838" w:code="9"/>
       <w:pgMar w:top="1418" w:right="1701" w:bottom="1418" w:left="2268" w:header="709" w:footer="709" w:gutter="0"/>
       <w:pgNumType w:start="2"/>
@@ -30999,7 +29934,7 @@
 </file>
 
 <file path=word/commentsExtensible.xml><?xml version="1.0" encoding="utf-8"?>
-<w16cex:commentsExtensible xmlns:wpc="http://schemas.microsoft.com/office/word/2010/wordprocessingCanvas" xmlns:cx="http://schemas.microsoft.com/office/drawing/2014/chartex" xmlns:cx1="http://schemas.microsoft.com/office/drawing/2015/9/8/chartex" xmlns:cx2="http://schemas.microsoft.com/office/drawing/2015/10/21/chartex" xmlns:cx3="http://schemas.microsoft.com/office/drawing/2016/5/9/chartex" xmlns:cx4="http://schemas.microsoft.com/office/drawing/2016/5/10/chartex" xmlns:cx5="http://schemas.microsoft.com/office/drawing/2016/5/11/chartex" xmlns:cx6="http://schemas.microsoft.com/office/drawing/2016/5/12/chartex" xmlns:cx7="http://schemas.microsoft.com/office/drawing/2016/5/13/chartex" xmlns:cx8="http://schemas.microsoft.com/office/drawing/2016/5/14/chartex" xmlns:cr="http://schemas.microsoft.com/office/comments/2020/reactions" xmlns:mc="http://schemas.openxmlformats.org/markup-compatibility/2006" xmlns:aink="http://schemas.microsoft.com/office/drawing/2016/ink" xmlns:am3d="http://schemas.microsoft.com/office/drawing/2017/model3d" xmlns:o="urn:schemas-microsoft-com:office:office" xmlns:oel="http://schemas.microsoft.com/office/2019/extlst" xmlns:r="http://schemas.openxmlformats.org/officeDocument/2006/relationships" xmlns:m="http://schemas.openxmlformats.org/officeDocument/2006/math" xmlns:v="urn:schemas-microsoft-com:vml" xmlns:wp14="http://schemas.microsoft.com/office/word/2010/wordprocessingDrawing" xmlns:wp="http://schemas.openxmlformats.org/drawingml/2006/wordprocessingDrawing" xmlns:w10="urn:schemas-microsoft-com:office:word" xmlns:w="http://schemas.openxmlformats.org/wordprocessingml/2006/main" xmlns:w14="http://schemas.microsoft.com/office/word/2010/wordml" xmlns:w15="http://schemas.microsoft.com/office/word/2012/wordml" xmlns:w16cex="http://schemas.microsoft.com/office/word/2018/wordml/cex" xmlns:w16cid="http://schemas.microsoft.com/office/word/2016/wordml/cid" xmlns:w16="http://schemas.microsoft.com/office/word/2018/wordml" xmlns:w16sdtdh="http://schemas.microsoft.com/office/word/2020/wordml/sdtdatahash" xmlns:w16se="http://schemas.microsoft.com/office/word/2015/wordml/symex" xmlns:wpg="http://schemas.microsoft.com/office/word/2010/wordprocessingGroup" xmlns:wpi="http://schemas.microsoft.com/office/word/2010/wordprocessingInk" xmlns:wne="http://schemas.microsoft.com/office/word/2006/wordml" xmlns:wps="http://schemas.microsoft.com/office/word/2010/wordprocessingShape" mc:Ignorable="w14 w15 w16se w16cid w16 w16cex w16sdtdh cr wp14">
+<w16cex:commentsExtensible xmlns:wpc="http://schemas.microsoft.com/office/word/2010/wordprocessingCanvas" xmlns:cx="http://schemas.microsoft.com/office/drawing/2014/chartex" xmlns:cx1="http://schemas.microsoft.com/office/drawing/2015/9/8/chartex" xmlns:cx2="http://schemas.microsoft.com/office/drawing/2015/10/21/chartex" xmlns:cx3="http://schemas.microsoft.com/office/drawing/2016/5/9/chartex" xmlns:cx4="http://schemas.microsoft.com/office/drawing/2016/5/10/chartex" xmlns:cx5="http://schemas.microsoft.com/office/drawing/2016/5/11/chartex" xmlns:cx6="http://schemas.microsoft.com/office/drawing/2016/5/12/chartex" xmlns:cx7="http://schemas.microsoft.com/office/drawing/2016/5/13/chartex" xmlns:cx8="http://schemas.microsoft.com/office/drawing/2016/5/14/chartex" xmlns:mc="http://schemas.openxmlformats.org/markup-compatibility/2006" xmlns:aink="http://schemas.microsoft.com/office/drawing/2016/ink" xmlns:am3d="http://schemas.microsoft.com/office/drawing/2017/model3d" xmlns:o="urn:schemas-microsoft-com:office:office" xmlns:oel="http://schemas.microsoft.com/office/2019/extlst" xmlns:r="http://schemas.openxmlformats.org/officeDocument/2006/relationships" xmlns:m="http://schemas.openxmlformats.org/officeDocument/2006/math" xmlns:v="urn:schemas-microsoft-com:vml" xmlns:wp14="http://schemas.microsoft.com/office/word/2010/wordprocessingDrawing" xmlns:wp="http://schemas.openxmlformats.org/drawingml/2006/wordprocessingDrawing" xmlns:w10="urn:schemas-microsoft-com:office:word" xmlns:w="http://schemas.openxmlformats.org/wordprocessingml/2006/main" xmlns:w14="http://schemas.microsoft.com/office/word/2010/wordml" xmlns:w15="http://schemas.microsoft.com/office/word/2012/wordml" xmlns:w16cex="http://schemas.microsoft.com/office/word/2018/wordml/cex" xmlns:w16cid="http://schemas.microsoft.com/office/word/2016/wordml/cid" xmlns:w16="http://schemas.microsoft.com/office/word/2018/wordml" xmlns:w16sdtdh="http://schemas.microsoft.com/office/word/2020/wordml/sdtdatahash" xmlns:w16se="http://schemas.microsoft.com/office/word/2015/wordml/symex" xmlns:wpg="http://schemas.microsoft.com/office/word/2010/wordprocessingGroup" xmlns:wpi="http://schemas.microsoft.com/office/word/2010/wordprocessingInk" xmlns:wne="http://schemas.microsoft.com/office/word/2006/wordml" xmlns:wps="http://schemas.microsoft.com/office/word/2010/wordprocessingShape" mc:Ignorable="w14 w15 w16se w16cid w16 w16cex w16sdtdh wp14">
   <w16cex:commentExtensible w16cex:durableId="2847E51D" w16cex:dateUtc="2023-06-29T09:10:00Z"/>
   <w16cex:commentExtensible w16cex:durableId="284559AD" w16cex:dateUtc="2023-06-27T10:50:00Z"/>
   <w16cex:commentExtensible w16cex:durableId="2857E1F3" w16cex:dateUtc="2023-07-11T12:13:00Z"/>

</xml_diff>

<commit_message>
analysis and more writing
</commit_message>
<xml_diff>
--- a/4_writing/Schiele MA Thesis.docx
+++ b/4_writing/Schiele MA Thesis.docx
@@ -418,12 +418,14 @@
         <w:rPr>
           <w:rFonts w:cs="Arial"/>
           <w:szCs w:val="24"/>
-        </w:rPr>
-      </w:pPr>
-      <w:r>
-        <w:rPr>
-          <w:rFonts w:cs="Arial"/>
-          <w:szCs w:val="24"/>
+          <w:lang w:val="en-US"/>
+        </w:rPr>
+      </w:pPr>
+      <w:r>
+        <w:rPr>
+          <w:rFonts w:cs="Arial"/>
+          <w:szCs w:val="24"/>
+          <w:lang w:val="en-US"/>
         </w:rPr>
         <w:t>Miriam Schiele</w:t>
       </w:r>
@@ -436,12 +438,14 @@
         <w:rPr>
           <w:rFonts w:cs="Arial"/>
           <w:szCs w:val="24"/>
-        </w:rPr>
-      </w:pPr>
-      <w:r>
-        <w:rPr>
-          <w:rFonts w:cs="Arial"/>
-          <w:szCs w:val="24"/>
+          <w:lang w:val="en-US"/>
+        </w:rPr>
+      </w:pPr>
+      <w:r>
+        <w:rPr>
+          <w:rFonts w:cs="Arial"/>
+          <w:szCs w:val="24"/>
+          <w:lang w:val="en-US"/>
         </w:rPr>
         <w:t>miriam.schiele@student.uni-tuebingen.de</w:t>
       </w:r>
@@ -1048,7 +1052,7 @@
           <w:noProof/>
           <w:lang w:val="en-US"/>
         </w:rPr>
-        <w:t>8</w:t>
+        <w:t>9</w:t>
       </w:r>
       <w:r>
         <w:rPr>
@@ -1247,7 +1251,7 @@
           <w:noProof/>
           <w:lang w:val="en-US"/>
         </w:rPr>
-        <w:t>11</w:t>
+        <w:t>12</w:t>
       </w:r>
       <w:r>
         <w:rPr>
@@ -1448,7 +1452,7 @@
           <w:noProof/>
           <w:lang w:val="en-US"/>
         </w:rPr>
-        <w:t>15</w:t>
+        <w:t>16</w:t>
       </w:r>
       <w:r>
         <w:rPr>
@@ -1515,7 +1519,7 @@
           <w:noProof/>
           <w:lang w:val="en-US"/>
         </w:rPr>
-        <w:t>18</w:t>
+        <w:t>19</w:t>
       </w:r>
       <w:r>
         <w:rPr>
@@ -1580,7 +1584,7 @@
           <w:noProof/>
           <w:lang w:val="en-US"/>
         </w:rPr>
-        <w:t>21</w:t>
+        <w:t>22</w:t>
       </w:r>
       <w:r>
         <w:rPr>
@@ -1647,7 +1651,7 @@
           <w:noProof/>
           <w:lang w:val="en-US"/>
         </w:rPr>
-        <w:t>21</w:t>
+        <w:t>22</w:t>
       </w:r>
       <w:r>
         <w:rPr>
@@ -1714,7 +1718,7 @@
           <w:noProof/>
           <w:lang w:val="en-US"/>
         </w:rPr>
-        <w:t>23</w:t>
+        <w:t>24</w:t>
       </w:r>
       <w:r>
         <w:rPr>
@@ -1781,7 +1785,7 @@
           <w:noProof/>
           <w:lang w:val="en-US"/>
         </w:rPr>
-        <w:t>27</w:t>
+        <w:t>28</w:t>
       </w:r>
       <w:r>
         <w:rPr>
@@ -1848,7 +1852,7 @@
           <w:noProof/>
           <w:lang w:val="en-US"/>
         </w:rPr>
-        <w:t>29</w:t>
+        <w:t>30</w:t>
       </w:r>
       <w:r>
         <w:rPr>
@@ -1915,7 +1919,7 @@
           <w:noProof/>
           <w:lang w:val="en-US"/>
         </w:rPr>
-        <w:t>29</w:t>
+        <w:t>30</w:t>
       </w:r>
       <w:r>
         <w:rPr>
@@ -1970,19 +1974,16 @@
         <w:rPr>
           <w:noProof/>
         </w:rPr>
-      </w:r>
-      <w:r>
-        <w:rPr>
+        <w:fldChar w:fldCharType="separate"/>
+      </w:r>
+      <w:r>
+        <w:rPr>
+          <w:b/>
+          <w:bCs/>
           <w:noProof/>
-        </w:rPr>
-        <w:fldChar w:fldCharType="separate"/>
-      </w:r>
-      <w:r>
-        <w:rPr>
-          <w:noProof/>
-          <w:lang w:val="en-US"/>
-        </w:rPr>
-        <w:t>29</w:t>
+          <w:lang w:val="en-US"/>
+        </w:rPr>
+        <w:t>Fehler! Textmarke nicht definiert.</w:t>
       </w:r>
       <w:r>
         <w:rPr>
@@ -2047,7 +2048,7 @@
           <w:noProof/>
           <w:lang w:val="en-US"/>
         </w:rPr>
-        <w:t>30</w:t>
+        <w:t>31</w:t>
       </w:r>
       <w:r>
         <w:rPr>
@@ -2112,7 +2113,7 @@
           <w:noProof/>
           <w:lang w:val="en-US"/>
         </w:rPr>
-        <w:t>30</w:t>
+        <w:t>35</w:t>
       </w:r>
       <w:r>
         <w:rPr>
@@ -2179,7 +2180,7 @@
           <w:noProof/>
           <w:lang w:val="en-US"/>
         </w:rPr>
-        <w:t>30</w:t>
+        <w:t>35</w:t>
       </w:r>
       <w:r>
         <w:rPr>
@@ -2246,7 +2247,7 @@
           <w:noProof/>
           <w:lang w:val="en-US"/>
         </w:rPr>
-        <w:t>30</w:t>
+        <w:t>36</w:t>
       </w:r>
       <w:r>
         <w:rPr>
@@ -2313,7 +2314,7 @@
           <w:noProof/>
           <w:lang w:val="en-US"/>
         </w:rPr>
-        <w:t>30</w:t>
+        <w:t>36</w:t>
       </w:r>
       <w:r>
         <w:rPr>
@@ -2378,7 +2379,7 @@
           <w:noProof/>
           <w:lang w:val="en-US"/>
         </w:rPr>
-        <w:t>30</w:t>
+        <w:t>36</w:t>
       </w:r>
       <w:r>
         <w:rPr>
@@ -2445,7 +2446,7 @@
           <w:noProof/>
           <w:lang w:val="en-US"/>
         </w:rPr>
-        <w:t>31</w:t>
+        <w:t>36</w:t>
       </w:r>
       <w:r>
         <w:rPr>
@@ -2512,7 +2513,7 @@
           <w:noProof/>
           <w:lang w:val="en-US"/>
         </w:rPr>
-        <w:t>31</w:t>
+        <w:t>36</w:t>
       </w:r>
       <w:r>
         <w:rPr>
@@ -2579,7 +2580,7 @@
           <w:noProof/>
           <w:lang w:val="en-US"/>
         </w:rPr>
-        <w:t>31</w:t>
+        <w:t>36</w:t>
       </w:r>
       <w:r>
         <w:rPr>
@@ -2646,7 +2647,7 @@
           <w:noProof/>
           <w:lang w:val="en-US"/>
         </w:rPr>
-        <w:t>31</w:t>
+        <w:t>36</w:t>
       </w:r>
       <w:r>
         <w:rPr>
@@ -2711,7 +2712,7 @@
           <w:noProof/>
           <w:lang w:val="en-US"/>
         </w:rPr>
-        <w:t>32</w:t>
+        <w:t>37</w:t>
       </w:r>
       <w:r>
         <w:rPr>
@@ -2776,7 +2777,7 @@
           <w:noProof/>
           <w:lang w:val="en-US"/>
         </w:rPr>
-        <w:t>33</w:t>
+        <w:t>38</w:t>
       </w:r>
       <w:r>
         <w:rPr>
@@ -2844,7 +2845,7 @@
           <w:noProof/>
           <w:lang w:val="en-US"/>
         </w:rPr>
-        <w:t>33</w:t>
+        <w:t>38</w:t>
       </w:r>
       <w:r>
         <w:rPr>
@@ -2912,7 +2913,7 @@
           <w:noProof/>
           <w:lang w:val="en-US"/>
         </w:rPr>
-        <w:t>34</w:t>
+        <w:t>39</w:t>
       </w:r>
       <w:r>
         <w:rPr>
@@ -2979,7 +2980,7 @@
           <w:noProof/>
           <w:lang w:val="en-US"/>
         </w:rPr>
-        <w:t>35</w:t>
+        <w:t>40</w:t>
       </w:r>
       <w:r>
         <w:rPr>
@@ -3124,7 +3125,7 @@
             <w:noProof/>
             <w:webHidden/>
           </w:rPr>
-          <w:t>27</w:t>
+          <w:t>28</w:t>
         </w:r>
         <w:r>
           <w:rPr>
@@ -3208,7 +3209,7 @@
             <w:noProof/>
             <w:webHidden/>
           </w:rPr>
-          <w:t>28</w:t>
+          <w:t>29</w:t>
         </w:r>
         <w:r>
           <w:rPr>
@@ -3806,7 +3807,6 @@
           <w:rFonts w:cs="Arial"/>
           <w:iCs/>
           <w:szCs w:val="24"/>
-          <w:lang w:val="en-US"/>
         </w:rPr>
       </w:pPr>
       <w:r>
@@ -3822,7 +3822,6 @@
           <w:rFonts w:cs="Arial"/>
           <w:iCs/>
           <w:szCs w:val="24"/>
-          <w:lang w:val="en-US"/>
         </w:rPr>
         <w:t>‘</w:t>
       </w:r>
@@ -3831,7 +3830,6 @@
           <w:rFonts w:cs="Arial"/>
           <w:iCs/>
           <w:szCs w:val="24"/>
-          <w:lang w:val="en-US"/>
         </w:rPr>
         <w:t>No, UNTIL 6pm.</w:t>
       </w:r>
@@ -3840,7 +3838,6 @@
           <w:rFonts w:cs="Arial"/>
           <w:iCs/>
           <w:szCs w:val="24"/>
-          <w:lang w:val="en-US"/>
         </w:rPr>
         <w:t>’</w:t>
       </w:r>
@@ -4084,7 +4081,6 @@
           <w:rFonts w:cs="Arial"/>
           <w:iCs/>
           <w:szCs w:val="24"/>
-          <w:lang w:val="en-US"/>
         </w:rPr>
       </w:pPr>
       <w:r>
@@ -4100,7 +4096,6 @@
           <w:rFonts w:cs="Arial"/>
           <w:iCs/>
           <w:szCs w:val="24"/>
-          <w:lang w:val="en-US"/>
         </w:rPr>
         <w:t>‘</w:t>
       </w:r>
@@ -4109,7 +4104,6 @@
           <w:rFonts w:cs="Arial"/>
           <w:iCs/>
           <w:szCs w:val="24"/>
-          <w:lang w:val="en-US"/>
         </w:rPr>
         <w:t xml:space="preserve">No, </w:t>
       </w:r>
@@ -4118,7 +4112,6 @@
           <w:rFonts w:cs="Arial"/>
           <w:iCs/>
           <w:szCs w:val="24"/>
-          <w:lang w:val="en-US"/>
         </w:rPr>
         <w:t>until</w:t>
       </w:r>
@@ -4127,7 +4120,6 @@
           <w:rFonts w:cs="Arial"/>
           <w:iCs/>
           <w:szCs w:val="24"/>
-          <w:lang w:val="en-US"/>
         </w:rPr>
         <w:t xml:space="preserve"> 6pm.</w:t>
       </w:r>
@@ -4136,7 +4128,6 @@
           <w:rFonts w:cs="Arial"/>
           <w:iCs/>
           <w:szCs w:val="24"/>
-          <w:lang w:val="en-US"/>
         </w:rPr>
         <w:t>’</w:t>
       </w:r>
@@ -4145,7 +4136,6 @@
           <w:rFonts w:cs="Arial"/>
           <w:iCs/>
           <w:szCs w:val="24"/>
-          <w:lang w:val="en-US"/>
         </w:rPr>
         <w:t xml:space="preserve"> </w:t>
       </w:r>
@@ -5486,21 +5476,19 @@
         <w:rPr>
           <w:rFonts w:cs="Arial"/>
           <w:szCs w:val="24"/>
-          <w:lang w:val="en-US"/>
-        </w:rPr>
-      </w:pPr>
-      <w:r>
-        <w:rPr>
-          <w:rFonts w:cs="Arial"/>
-          <w:szCs w:val="24"/>
-        </w:rPr>
-        <w:tab/>
-      </w:r>
-      <w:r>
-        <w:rPr>
-          <w:rFonts w:cs="Arial"/>
-          <w:szCs w:val="24"/>
-          <w:lang w:val="en-US"/>
+        </w:rPr>
+      </w:pPr>
+      <w:r>
+        <w:rPr>
+          <w:rFonts w:cs="Arial"/>
+          <w:szCs w:val="24"/>
+        </w:rPr>
+        <w:tab/>
+      </w:r>
+      <w:r>
+        <w:rPr>
+          <w:rFonts w:cs="Arial"/>
+          <w:szCs w:val="24"/>
         </w:rPr>
         <w:t>‘No, his FATHER.’</w:t>
       </w:r>
@@ -5698,14 +5686,12 @@
         <w:rPr>
           <w:rFonts w:cs="Arial"/>
           <w:szCs w:val="24"/>
-          <w:lang w:val="en-US"/>
-        </w:rPr>
-      </w:pPr>
-      <w:r>
-        <w:rPr>
-          <w:rFonts w:cs="Arial"/>
-          <w:szCs w:val="24"/>
-          <w:lang w:val="en-US"/>
+        </w:rPr>
+      </w:pPr>
+      <w:r>
+        <w:rPr>
+          <w:rFonts w:cs="Arial"/>
+          <w:szCs w:val="24"/>
         </w:rPr>
         <w:t xml:space="preserve">‘No, his </w:t>
       </w:r>
@@ -5713,7 +5699,6 @@
         <w:rPr>
           <w:rFonts w:cs="Arial"/>
           <w:szCs w:val="24"/>
-          <w:lang w:val="en-US"/>
         </w:rPr>
         <w:t>father</w:t>
       </w:r>
@@ -5721,7 +5706,6 @@
         <w:rPr>
           <w:rFonts w:cs="Arial"/>
           <w:szCs w:val="24"/>
-          <w:lang w:val="en-US"/>
         </w:rPr>
         <w:t>.’</w:t>
       </w:r>
@@ -11967,13 +11951,7 @@
         <w:rPr>
           <w:lang w:val="en-US"/>
         </w:rPr>
-        <w:t>fragmentary answers</w:t>
-      </w:r>
-      <w:r>
-        <w:rPr>
-          <w:lang w:val="en-US"/>
-        </w:rPr>
-        <w:t xml:space="preserve"> </w:t>
+        <w:t xml:space="preserve">fragmentary answers </w:t>
       </w:r>
       <w:r>
         <w:rPr>
@@ -11992,13 +11970,7 @@
         <w:rPr>
           <w:lang w:val="en-US"/>
         </w:rPr>
-        <w:t xml:space="preserve"> (cf. Akinnaso 1982).</w:t>
-      </w:r>
-      <w:r>
-        <w:rPr>
-          <w:lang w:val="en-US"/>
-        </w:rPr>
-        <w:t xml:space="preserve"> Given that fragmentary answers are more frequent in spoken language than in written language, one can assume that these structures will be perceived as more acceptable, if they occur in contexts that they are used in more often. Therefore</w:t>
+        <w:t xml:space="preserve"> (cf. Akinnaso 1982). Given that fragmentary answers are more frequent in spoken language than in written language, one can assume that these structures will be perceived as more acceptable, if they occur in contexts that they are used in more often. Therefore</w:t>
       </w:r>
       <w:r>
         <w:rPr>
@@ -15806,7 +15778,6 @@
           <w:rFonts w:cs="Arial"/>
           <w:iCs/>
           <w:szCs w:val="24"/>
-          <w:lang w:val="en-US"/>
         </w:rPr>
       </w:pPr>
       <w:r>
@@ -15838,7 +15809,6 @@
           <w:rFonts w:cs="Arial"/>
           <w:iCs/>
           <w:szCs w:val="24"/>
-          <w:lang w:val="en-US"/>
         </w:rPr>
         <w:t>‘No, UNTIL 6pm.’</w:t>
       </w:r>
@@ -16049,7 +16019,6 @@
           <w:rFonts w:cs="Arial"/>
           <w:iCs/>
           <w:szCs w:val="24"/>
-          <w:lang w:val="en-US"/>
         </w:rPr>
       </w:pPr>
       <w:r>
@@ -16081,7 +16050,6 @@
           <w:rFonts w:cs="Arial"/>
           <w:iCs/>
           <w:szCs w:val="24"/>
-          <w:lang w:val="en-US"/>
         </w:rPr>
         <w:t xml:space="preserve">‘No, </w:t>
       </w:r>
@@ -16090,7 +16058,6 @@
           <w:rFonts w:cs="Arial"/>
           <w:iCs/>
           <w:szCs w:val="24"/>
-          <w:lang w:val="en-US"/>
         </w:rPr>
         <w:t>until</w:t>
       </w:r>
@@ -16099,7 +16066,6 @@
           <w:rFonts w:cs="Arial"/>
           <w:iCs/>
           <w:szCs w:val="24"/>
-          <w:lang w:val="en-US"/>
         </w:rPr>
         <w:t xml:space="preserve"> 6pm.’ </w:t>
       </w:r>
@@ -20067,11 +20033,9 @@
     <w:p>
       <w:pPr>
         <w:pStyle w:val="Beschriftung"/>
-        <w:framePr w:w="7901" w:wrap="around" w:y="-1"/>
-        <w:jc w:val="both"/>
-        <w:rPr>
-          <w:b w:val="0"/>
-          <w:bCs/>
+        <w:framePr w:wrap="around"/>
+        <w:rPr>
+          <w:b/>
           <w:lang w:val="en-US"/>
         </w:rPr>
       </w:pPr>
@@ -20114,8 +20078,6 @@
       </w:r>
       <w:r>
         <w:rPr>
-          <w:b w:val="0"/>
-          <w:bCs/>
           <w:lang w:val="en-US"/>
         </w:rPr>
         <w:t>Pitch contour of stimuli with emphasis</w:t>
@@ -20371,8 +20333,7 @@
     <w:p>
       <w:pPr>
         <w:pStyle w:val="Beschriftung"/>
-        <w:framePr w:w="7921" w:wrap="around" w:y="-3"/>
-        <w:jc w:val="both"/>
+        <w:framePr w:wrap="around"/>
         <w:rPr>
           <w:lang w:val="en-US"/>
         </w:rPr>
@@ -20416,16 +20377,12 @@
       </w:r>
       <w:r>
         <w:rPr>
-          <w:b w:val="0"/>
-          <w:bCs/>
           <w:lang w:val="en-US"/>
         </w:rPr>
         <w:t>Pitch contour of stimuli without emphasis</w:t>
       </w:r>
       <w:r>
         <w:rPr>
-          <w:b w:val="0"/>
-          <w:bCs/>
           <w:lang w:val="en-US"/>
         </w:rPr>
         <w:t>.</w:t>
@@ -20716,7 +20673,7 @@
         <w:rPr>
           <w:lang w:val="en-US"/>
         </w:rPr>
-        <w:t>he methods employed to obtain these judgments, including participant recruitment, experimental design, and data collection procedures.</w:t>
+        <w:t>he methods employed to obtain these judgments, including experimental design, and data collection procedures.</w:t>
       </w:r>
     </w:p>
     <w:p>
@@ -20740,7 +20697,7 @@
         <w:rPr>
           <w:lang w:val="en-US"/>
         </w:rPr>
-        <w:t>Paragraph on prolific/clickworker/etc</w:t>
+        <w:t>Paragraph on prolific</w:t>
       </w:r>
     </w:p>
     <w:p>
@@ -20768,27 +20725,6 @@
           <w:lang w:val="en-US"/>
         </w:rPr>
         <w:t>on study design but go into more detail about the presentation format of stimuli, likert scale, control measures, etc.)</w:t>
-      </w:r>
-    </w:p>
-    <w:p>
-      <w:pPr>
-        <w:spacing w:after="0" w:line="360" w:lineRule="auto"/>
-        <w:jc w:val="both"/>
-        <w:rPr>
-          <w:lang w:val="en-US"/>
-        </w:rPr>
-      </w:pPr>
-      <w:r>
-        <w:rPr>
-          <w:lang w:val="en-US"/>
-        </w:rPr>
-        <w:t>Age and geography must be controlled for!!</w:t>
-      </w:r>
-      <w:r>
-        <w:rPr>
-          <w:lang w:val="en-US"/>
-        </w:rPr>
-        <w:t xml:space="preserve"> </w:t>
       </w:r>
     </w:p>
     <w:p>
@@ -20861,11 +20797,19 @@
         <w:spacing w:after="0" w:line="240" w:lineRule="auto"/>
         <w:jc w:val="both"/>
       </w:pPr>
+      <w:commentRangeStart w:id="49"/>
       <w:r>
         <w:t>Wie natürlich klingt die Antwor</w:t>
       </w:r>
       <w:r>
         <w:t>t der Sprecherin B?</w:t>
+      </w:r>
+      <w:commentRangeEnd w:id="49"/>
+      <w:r>
+        <w:rPr>
+          <w:rStyle w:val="Kommentarzeichen"/>
+        </w:rPr>
+        <w:commentReference w:id="49"/>
       </w:r>
     </w:p>
     <w:p>
@@ -20952,7 +20896,7 @@
       <w:pPr>
         <w:pStyle w:val="berschrift2"/>
       </w:pPr>
-      <w:bookmarkStart w:id="49" w:name="_Toc140048901"/>
+      <w:bookmarkStart w:id="50" w:name="_Toc140048901"/>
       <w:r>
         <w:t>3.</w:t>
       </w:r>
@@ -20968,7 +20912,7 @@
       <w:r>
         <w:t xml:space="preserve"> recruitment and characteristics</w:t>
       </w:r>
-      <w:bookmarkEnd w:id="49"/>
+      <w:bookmarkEnd w:id="50"/>
     </w:p>
     <w:p>
       <w:pPr>
@@ -21053,27 +20997,15 @@
         <w:spacing w:after="0" w:line="360" w:lineRule="auto"/>
         <w:jc w:val="both"/>
         <w:rPr>
-          <w:rFonts w:cs="Arial"/>
-          <w:szCs w:val="24"/>
-          <w:lang w:val="en-US"/>
-        </w:rPr>
-      </w:pPr>
-    </w:p>
-    <w:p>
-      <w:pPr>
-        <w:pStyle w:val="berschrift2"/>
-      </w:pPr>
-      <w:bookmarkStart w:id="50" w:name="_Toc140048902"/>
-      <w:r>
-        <w:t>3.</w:t>
-      </w:r>
-      <w:r>
-        <w:t>6</w:t>
-      </w:r>
-      <w:r>
-        <w:t xml:space="preserve"> Data analysis</w:t>
-      </w:r>
-      <w:bookmarkEnd w:id="50"/>
+          <w:lang w:val="en-US"/>
+        </w:rPr>
+      </w:pPr>
+      <w:r>
+        <w:rPr>
+          <w:lang w:val="en-US"/>
+        </w:rPr>
+        <w:t xml:space="preserve">Age and geography must be controlled for!! </w:t>
+      </w:r>
     </w:p>
     <w:p>
       <w:pPr>
@@ -21085,14 +21017,6 @@
           <w:lang w:val="en-US"/>
         </w:rPr>
       </w:pPr>
-      <w:r>
-        <w:rPr>
-          <w:rFonts w:cs="Arial"/>
-          <w:szCs w:val="24"/>
-          <w:lang w:val="en-US"/>
-        </w:rPr>
-        <w:t>Provide details about the data, including corpus composition and size</w:t>
-      </w:r>
     </w:p>
     <w:p>
       <w:pPr>
@@ -21110,104 +21034,153 @@
         <w:spacing w:after="0" w:line="360" w:lineRule="auto"/>
         <w:jc w:val="both"/>
         <w:rPr>
-          <w:lang w:val="en-US"/>
-        </w:rPr>
-      </w:pPr>
-      <w:r>
-        <w:rPr>
-          <w:rFonts w:cs="Arial"/>
-          <w:szCs w:val="24"/>
-          <w:lang w:val="en-US"/>
-        </w:rPr>
-        <w:t xml:space="preserve">Participants’ Likert scale responses were z-scored and analyzed using Linear Mixed Models, using </w:t>
-      </w:r>
-      <w:commentRangeStart w:id="51"/>
-      <w:r>
-        <w:rPr>
-          <w:rFonts w:cs="Arial"/>
-          <w:szCs w:val="24"/>
-          <w:lang w:val="en-US"/>
-        </w:rPr>
-        <w:t>R</w:t>
-      </w:r>
-      <w:r>
-        <w:rPr>
-          <w:rFonts w:cs="Arial"/>
-          <w:szCs w:val="24"/>
-          <w:lang w:val="en-US"/>
-        </w:rPr>
-        <w:t xml:space="preserve"> 3.2.3 </w:t>
-      </w:r>
-      <w:commentRangeEnd w:id="51"/>
-      <w:r>
-        <w:rPr>
-          <w:rStyle w:val="Kommentarzeichen"/>
-        </w:rPr>
-        <w:commentReference w:id="51"/>
-      </w:r>
-      <w:r>
-        <w:rPr>
-          <w:rFonts w:cs="Arial"/>
-          <w:szCs w:val="24"/>
-          <w:lang w:val="en-US"/>
-        </w:rPr>
-        <w:t xml:space="preserve">(cf. </w:t>
-      </w:r>
-      <w:commentRangeStart w:id="52"/>
-      <w:r>
-        <w:rPr>
-          <w:lang w:val="en-US"/>
-        </w:rPr>
-        <w:t>R Development Core Team</w:t>
-      </w:r>
-      <w:r>
-        <w:rPr>
-          <w:lang w:val="en-US"/>
-        </w:rPr>
-        <w:t xml:space="preserve"> 2015</w:t>
-      </w:r>
-      <w:commentRangeEnd w:id="52"/>
-      <w:r>
-        <w:rPr>
-          <w:rStyle w:val="Kommentarzeichen"/>
-        </w:rPr>
-        <w:commentReference w:id="52"/>
-      </w:r>
-      <w:r>
-        <w:rPr>
-          <w:lang w:val="en-US"/>
-        </w:rPr>
-        <w:t>).</w:t>
-      </w:r>
-    </w:p>
-    <w:p>
-      <w:pPr>
+          <w:rFonts w:cs="Arial"/>
+          <w:szCs w:val="24"/>
+          <w:lang w:val="en-US"/>
+        </w:rPr>
+      </w:pPr>
+      <w:r>
+        <w:rPr>
+          <w:rFonts w:cs="Arial"/>
+          <w:szCs w:val="24"/>
+          <w:lang w:val="en-US"/>
+        </w:rPr>
+        <w:t>The data for this study was obtained from Prolific (</w:t>
+      </w:r>
+      <w:hyperlink r:id="rId17" w:history="1">
+        <w:r>
+          <w:rPr>
+            <w:rStyle w:val="Hyperlink"/>
+            <w:rFonts w:cs="Arial"/>
+            <w:color w:val="000000" w:themeColor="text1"/>
+            <w:szCs w:val="24"/>
+            <w:u w:val="none"/>
+            <w:lang w:val="en-US"/>
+          </w:rPr>
+          <w:t>www.prolific.co</w:t>
+        </w:r>
+      </w:hyperlink>
+      <w:r>
+        <w:rPr>
+          <w:rFonts w:cs="Arial"/>
+          <w:szCs w:val="24"/>
+          <w:lang w:val="en-US"/>
+        </w:rPr>
+        <w:t>), with a minimum approval rate requirement of 90% to ensure reliable work. Additionally, the study was carefully set up to exclusively include participants who self-identified as native German speakers, as the present study focuses solely on the German language.</w:t>
+      </w:r>
+    </w:p>
+    <w:p>
+      <w:pPr>
+        <w:pStyle w:val="StandardWeb"/>
         <w:spacing w:after="0" w:line="360" w:lineRule="auto"/>
         <w:jc w:val="both"/>
         <w:rPr>
-          <w:rFonts w:cs="Arial"/>
-          <w:szCs w:val="24"/>
-          <w:lang w:val="en-US"/>
-        </w:rPr>
-      </w:pPr>
-      <w:r>
-        <w:rPr>
+          <w:rFonts w:eastAsia="Times New Roman" w:cs="Arial"/>
+          <w:lang w:val="en-US" w:eastAsia="de-DE"/>
+        </w:rPr>
+      </w:pPr>
+      <w:r>
+        <w:rPr>
+          <w:rFonts w:cs="Arial"/>
           <w:lang w:val="en-US"/>
         </w:rPr>
         <w:lastRenderedPageBreak/>
-        <w:t>Include paragraph that ordinal data was treated as interval data</w:t>
-      </w:r>
-    </w:p>
-    <w:p>
-      <w:pPr>
+        <w:tab/>
+      </w:r>
+      <w:r>
+        <w:rPr>
+          <w:rFonts w:eastAsia="Times New Roman" w:cs="Arial"/>
+          <w:lang w:val="en-US" w:eastAsia="de-DE"/>
+        </w:rPr>
+        <w:t>The study was completed by a total of 10</w:t>
+      </w:r>
+      <w:r>
+        <w:rPr>
+          <w:rFonts w:eastAsia="Times New Roman" w:cs="Arial"/>
+          <w:lang w:val="en-US" w:eastAsia="de-DE"/>
+        </w:rPr>
+        <w:t>0</w:t>
+      </w:r>
+      <w:r>
+        <w:rPr>
+          <w:rFonts w:eastAsia="Times New Roman" w:cs="Arial"/>
+          <w:lang w:val="en-US" w:eastAsia="de-DE"/>
+        </w:rPr>
+        <w:t xml:space="preserve"> participants, comprising 69 males, 29 females, and 2 individuals who identified as diverse. The participants' ages varied between 19 and 73 years, with a mean age of 35.53 years.</w:t>
+      </w:r>
+      <w:r>
+        <w:rPr>
+          <w:rFonts w:eastAsia="Times New Roman" w:cs="Arial"/>
+          <w:lang w:val="en-US" w:eastAsia="de-DE"/>
+        </w:rPr>
+        <w:t xml:space="preserve"> </w:t>
+      </w:r>
+      <w:r>
+        <w:rPr>
+          <w:rFonts w:eastAsia="Times New Roman" w:cs="Arial"/>
+          <w:lang w:val="en-US" w:eastAsia="de-DE"/>
+        </w:rPr>
+        <w:t>Among them, 9 participants did not hold a high school diploma, 29 participants completed high school as their highest level of education, 27 participants attained a bachelor's degree, and 35 participants had a higher degree beyond the bachelor's level.</w:t>
+      </w:r>
+    </w:p>
+    <w:p>
+      <w:pPr>
+        <w:pStyle w:val="StandardWeb"/>
         <w:spacing w:after="0" w:line="360" w:lineRule="auto"/>
         <w:jc w:val="both"/>
         <w:rPr>
-          <w:rFonts w:cs="Arial"/>
-          <w:szCs w:val="24"/>
-          <w:lang w:val="en-US"/>
-        </w:rPr>
-      </w:pPr>
+          <w:rFonts w:eastAsia="Times New Roman" w:cs="Arial"/>
+          <w:lang w:val="en-US" w:eastAsia="de-DE"/>
+        </w:rPr>
+      </w:pPr>
+      <w:r>
+        <w:rPr>
+          <w:rFonts w:eastAsia="Times New Roman" w:cs="Arial"/>
+          <w:lang w:val="en-US" w:eastAsia="de-DE"/>
+        </w:rPr>
+        <w:tab/>
+        <w:t xml:space="preserve">Prior to the study, participants were informed about the Frewilligkeit </w:t>
+      </w:r>
+      <w:r>
+        <w:rPr>
+          <w:rFonts w:eastAsia="Times New Roman" w:cs="Arial"/>
+          <w:lang w:val="en-US" w:eastAsia="de-DE"/>
+        </w:rPr>
+        <w:t>of the study and that the data is used for scientific research only</w:t>
+      </w:r>
+      <w:r>
+        <w:rPr>
+          <w:rFonts w:eastAsia="Times New Roman" w:cs="Arial"/>
+          <w:lang w:val="en-US" w:eastAsia="de-DE"/>
+        </w:rPr>
+        <w:t xml:space="preserve">. It was ensured that participants’ privacy and data confidentiality were maintained. Due to the set-up of the study, the provided socio-demographic information cannot be traced back to individuals. </w:t>
+      </w:r>
+      <w:r>
+        <w:rPr>
+          <w:rFonts w:eastAsia="Times New Roman" w:cs="Arial"/>
+          <w:lang w:val="en-US" w:eastAsia="de-DE"/>
+        </w:rPr>
+        <w:tab/>
+        <w:t>Every participant was allowed to participate only once and was paid for their participation.</w:t>
+      </w:r>
+    </w:p>
+    <w:p>
+      <w:pPr>
+        <w:pStyle w:val="StandardWeb"/>
+        <w:spacing w:before="240" w:after="0" w:line="360" w:lineRule="auto"/>
+        <w:jc w:val="both"/>
+        <w:rPr>
+          <w:rFonts w:eastAsia="Times New Roman" w:cs="Arial"/>
+          <w:lang w:val="en-US" w:eastAsia="de-DE"/>
+        </w:rPr>
+      </w:pPr>
+      <w:r>
+        <w:rPr>
+          <w:rFonts w:eastAsia="Times New Roman" w:cs="Arial"/>
+          <w:lang w:val="en-US" w:eastAsia="de-DE"/>
+        </w:rPr>
+        <w:tab/>
+      </w:r>
     </w:p>
     <w:p>
       <w:pPr>
@@ -21219,22 +21192,6 @@
           <w:lang w:val="en-US"/>
         </w:rPr>
       </w:pPr>
-      <w:r>
-        <w:rPr>
-          <w:rFonts w:cs="Arial"/>
-          <w:szCs w:val="24"/>
-          <w:lang w:val="en-US"/>
-        </w:rPr>
-        <w:t>For LMMs see Winter 2013</w:t>
-      </w:r>
-      <w:r>
-        <w:rPr>
-          <w:rFonts w:cs="Arial"/>
-          <w:szCs w:val="24"/>
-          <w:lang w:val="en-US"/>
-        </w:rPr>
-        <w:t xml:space="preserve"> and Bross</w:t>
-      </w:r>
     </w:p>
     <w:p>
       <w:pPr>
@@ -21246,14 +21203,39 @@
           <w:lang w:val="en-US"/>
         </w:rPr>
       </w:pPr>
-      <w:r>
-        <w:rPr>
-          <w:rFonts w:cs="Arial"/>
-          <w:szCs w:val="24"/>
-          <w:lang w:val="en-US"/>
-        </w:rPr>
-        <w:t>For the use of z-scores in linguistics see Juzek 2013 chapter 3.2.2 and check references in there</w:t>
-      </w:r>
+    </w:p>
+    <w:p>
+      <w:pPr>
+        <w:spacing w:after="0" w:line="360" w:lineRule="auto"/>
+        <w:jc w:val="both"/>
+        <w:rPr>
+          <w:rFonts w:cs="Arial"/>
+          <w:szCs w:val="24"/>
+          <w:lang w:val="en-US"/>
+        </w:rPr>
+      </w:pPr>
+    </w:p>
+    <w:p>
+      <w:pPr>
+        <w:spacing w:after="0" w:line="360" w:lineRule="auto"/>
+        <w:jc w:val="both"/>
+        <w:rPr>
+          <w:rFonts w:cs="Arial"/>
+          <w:szCs w:val="24"/>
+          <w:lang w:val="en-US"/>
+        </w:rPr>
+      </w:pPr>
+    </w:p>
+    <w:p>
+      <w:pPr>
+        <w:spacing w:after="0" w:line="360" w:lineRule="auto"/>
+        <w:jc w:val="both"/>
+        <w:rPr>
+          <w:rFonts w:cs="Arial"/>
+          <w:szCs w:val="24"/>
+          <w:lang w:val="en-US"/>
+        </w:rPr>
+      </w:pPr>
     </w:p>
     <w:p>
       <w:pPr>
@@ -21300,7 +21282,7 @@
           <w:lang w:val="en-US"/>
         </w:rPr>
       </w:pPr>
-      <w:bookmarkStart w:id="53" w:name="_Toc140048903"/>
+      <w:bookmarkStart w:id="51" w:name="_Toc140048903"/>
       <w:r>
         <w:rPr>
           <w:rFonts w:cs="Arial"/>
@@ -21317,15 +21299,353 @@
         </w:rPr>
         <w:t xml:space="preserve">. </w:t>
       </w:r>
-      <w:r>
-        <w:rPr>
-          <w:rFonts w:cs="Arial"/>
-          <w:szCs w:val="24"/>
-          <w:lang w:val="en-US"/>
-        </w:rPr>
-        <w:t>Results</w:t>
-      </w:r>
-      <w:bookmarkEnd w:id="53"/>
+      <w:bookmarkEnd w:id="51"/>
+      <w:r>
+        <w:rPr>
+          <w:rFonts w:cs="Arial"/>
+          <w:szCs w:val="24"/>
+          <w:lang w:val="en-US"/>
+        </w:rPr>
+        <w:t>Results and analysis</w:t>
+      </w:r>
+    </w:p>
+    <w:p>
+      <w:pPr>
+        <w:spacing w:after="0" w:line="360" w:lineRule="auto"/>
+        <w:jc w:val="both"/>
+      </w:pPr>
+      <w:r>
+        <w:rPr>
+          <w:lang w:val="en-US"/>
+        </w:rPr>
+        <w:t xml:space="preserve">The following sections provides an </w:t>
+      </w:r>
+      <w:r>
+        <w:rPr>
+          <w:lang w:val="en-US"/>
+        </w:rPr>
+        <w:t xml:space="preserve">overview of the study's findings. First, the raw data from the questionnaire, comprising participants' responses, is presented. </w:t>
+      </w:r>
+      <w:r>
+        <w:rPr>
+          <w:lang w:val="en-US"/>
+        </w:rPr>
+        <w:t>Second</w:t>
+      </w:r>
+      <w:r>
+        <w:rPr>
+          <w:lang w:val="en-US"/>
+        </w:rPr>
+        <w:t xml:space="preserve">, the methods used for data analysis are explained in detail. </w:t>
+      </w:r>
+      <w:r>
+        <w:rPr>
+          <w:lang w:val="en-US"/>
+        </w:rPr>
+        <w:t>Next</w:t>
+      </w:r>
+      <w:r>
+        <w:rPr>
+          <w:lang w:val="en-US"/>
+        </w:rPr>
+        <w:t xml:space="preserve">, the results of the data analysis are shown, followed by the addressing of the hypotheses. This comprehensive approach will </w:t>
+      </w:r>
+      <w:r>
+        <w:rPr>
+          <w:lang w:val="en-US"/>
+        </w:rPr>
+        <w:t>help clarify</w:t>
+      </w:r>
+      <w:r>
+        <w:rPr>
+          <w:lang w:val="en-US"/>
+        </w:rPr>
+        <w:t xml:space="preserve"> the study's outcomes and shed light on the obtained results.</w:t>
+      </w:r>
+      <w:r>
+        <w:rPr>
+          <w:lang w:val="en-US"/>
+        </w:rPr>
+        <w:t xml:space="preserve"> </w:t>
+      </w:r>
+    </w:p>
+    <w:p>
+      <w:pPr>
+        <w:spacing w:after="0" w:line="360" w:lineRule="auto"/>
+        <w:ind w:firstLine="567"/>
+        <w:jc w:val="both"/>
+        <w:rPr>
+          <w:rFonts w:cs="Arial"/>
+          <w:szCs w:val="24"/>
+          <w:lang w:val="en-US"/>
+        </w:rPr>
+      </w:pPr>
+      <w:r>
+        <w:rPr>
+          <w:rFonts w:cs="Arial"/>
+          <w:szCs w:val="24"/>
+          <w:lang w:val="en-US"/>
+        </w:rPr>
+        <w:t xml:space="preserve">The study aimed to investigate to what extend the emphasis, modality, and fragment type in dialogues involving contrastive focus and fragmentary answers affects </w:t>
+      </w:r>
+      <w:r>
+        <w:rPr>
+          <w:lang w:val="en-US"/>
+        </w:rPr>
+        <w:t xml:space="preserve">how native German speakers perceive the naturalness of </w:t>
+      </w:r>
+      <w:r>
+        <w:rPr>
+          <w:lang w:val="en-US"/>
+        </w:rPr>
+        <w:t xml:space="preserve">such </w:t>
+      </w:r>
+      <w:r>
+        <w:rPr>
+          <w:lang w:val="en-US"/>
+        </w:rPr>
+        <w:t>contrastive fragmentary answers</w:t>
+      </w:r>
+      <w:r>
+        <w:rPr>
+          <w:rFonts w:cs="Arial"/>
+          <w:szCs w:val="24"/>
+          <w:lang w:val="en-US"/>
+        </w:rPr>
+        <w:t xml:space="preserve">. Below, the overall results of the </w:t>
+      </w:r>
+      <w:r>
+        <w:rPr>
+          <w:rFonts w:cs="Arial"/>
+          <w:szCs w:val="24"/>
+          <w:lang w:val="en-US"/>
+        </w:rPr>
+        <w:lastRenderedPageBreak/>
+        <w:t>study are displayed, followed by the presentation of the results for each investigated factor.</w:t>
+      </w:r>
+    </w:p>
+    <w:p>
+      <w:pPr>
+        <w:spacing w:after="0" w:line="360" w:lineRule="auto"/>
+        <w:ind w:firstLine="567"/>
+        <w:jc w:val="both"/>
+        <w:rPr>
+          <w:rFonts w:cs="Arial"/>
+          <w:szCs w:val="24"/>
+          <w:lang w:val="en-US"/>
+        </w:rPr>
+      </w:pPr>
+      <w:r>
+        <w:rPr>
+          <w:rFonts w:cs="Arial"/>
+          <w:szCs w:val="24"/>
+          <w:lang w:val="en-US"/>
+        </w:rPr>
+        <w:t xml:space="preserve">Out of the 100 participants who completed the study, 57 participants were presented with auditory stimuli, while 43 participants were faced with written stimuli. Due to the </w:t>
+      </w:r>
+      <w:commentRangeStart w:id="52"/>
+      <w:r>
+        <w:rPr>
+          <w:rFonts w:cs="Arial"/>
+          <w:szCs w:val="24"/>
+          <w:lang w:val="en-US"/>
+        </w:rPr>
+        <w:t xml:space="preserve">set-up </w:t>
+      </w:r>
+      <w:commentRangeEnd w:id="52"/>
+      <w:r>
+        <w:rPr>
+          <w:rStyle w:val="Kommentarzeichen"/>
+        </w:rPr>
+        <w:commentReference w:id="52"/>
+      </w:r>
+      <w:r>
+        <w:rPr>
+          <w:rFonts w:cs="Arial"/>
+          <w:szCs w:val="24"/>
+          <w:lang w:val="en-US"/>
+        </w:rPr>
+        <w:t>of the study, all participants encountered stimuli with varying emphasis and varying fragment types.</w:t>
+      </w:r>
+    </w:p>
+    <w:p>
+      <w:pPr>
+        <w:spacing w:after="0" w:line="360" w:lineRule="auto"/>
+        <w:jc w:val="both"/>
+        <w:rPr>
+          <w:rFonts w:cs="Arial"/>
+          <w:szCs w:val="24"/>
+          <w:lang w:val="en-US"/>
+        </w:rPr>
+      </w:pPr>
+      <w:r>
+        <w:rPr>
+          <w:rFonts w:cs="Arial"/>
+          <w:szCs w:val="24"/>
+          <w:lang w:val="en-US"/>
+        </w:rPr>
+        <w:tab/>
+        <w:t xml:space="preserve">First, consider Figure 3, which shows participants’ responses to all critical items. </w:t>
+      </w:r>
+      <w:r>
+        <w:rPr>
+          <w:rFonts w:cs="Arial"/>
+          <w:szCs w:val="24"/>
+          <w:lang w:val="en-US"/>
+        </w:rPr>
+        <w:t xml:space="preserve">The graph displays participants’ acceptability ratings based on the varying conditions of the three investigated factors. The ratings to stimuli with emphasis are illustrated in the graphs on the top, while the graphs on the bottom present participants’ ratings to stimuli without emphasis, encompassing both conditions for the investigated factor emphasis. Similarly, ratings to auditory stimuli are illustrated on the left, while the rating for written stimuli is shown on the right. Moreover, functional fragments are shown in red, whereas lexical fragments are </w:t>
+      </w:r>
+      <w:r>
+        <w:rPr>
+          <w:rFonts w:cs="Arial"/>
+          <w:szCs w:val="24"/>
+          <w:lang w:val="en-US"/>
+        </w:rPr>
+        <w:t>colored</w:t>
+      </w:r>
+      <w:r>
+        <w:rPr>
+          <w:rFonts w:cs="Arial"/>
+          <w:szCs w:val="24"/>
+          <w:lang w:val="en-US"/>
+        </w:rPr>
+        <w:t xml:space="preserve"> in blue.</w:t>
+      </w:r>
+    </w:p>
+    <w:p>
+      <w:pPr>
+        <w:keepNext/>
+        <w:spacing w:after="0" w:line="360" w:lineRule="auto"/>
+        <w:jc w:val="both"/>
+      </w:pPr>
+      <w:r>
+        <w:rPr>
+          <w:rFonts w:cs="Arial"/>
+          <w:noProof/>
+          <w:szCs w:val="24"/>
+          <w:lang w:val="en-US"/>
+        </w:rPr>
+        <w:drawing>
+          <wp:inline distT="0" distB="0" distL="0" distR="0" wp14:anchorId="2D4FBCD5" wp14:editId="392A1A68">
+            <wp:extent cx="5039995" cy="2559685"/>
+            <wp:effectExtent l="0" t="0" r="8255" b="0"/>
+            <wp:docPr id="62838566" name="Grafik 10" descr="Ein Bild, das Text, Screenshot, Zahl, Schrift enthält.&#10;&#10;Automatisch generierte Beschreibung"/>
+            <wp:cNvGraphicFramePr>
+              <a:graphicFrameLocks xmlns:a="http://schemas.openxmlformats.org/drawingml/2006/main" noChangeAspect="1"/>
+            </wp:cNvGraphicFramePr>
+            <a:graphic xmlns:a="http://schemas.openxmlformats.org/drawingml/2006/main">
+              <a:graphicData uri="http://schemas.openxmlformats.org/drawingml/2006/picture">
+                <pic:pic xmlns:pic="http://schemas.openxmlformats.org/drawingml/2006/picture">
+                  <pic:nvPicPr>
+                    <pic:cNvPr id="62838566" name="Grafik 10" descr="Ein Bild, das Text, Screenshot, Zahl, Schrift enthält.&#10;&#10;Automatisch generierte Beschreibung"/>
+                    <pic:cNvPicPr/>
+                  </pic:nvPicPr>
+                  <pic:blipFill>
+                    <a:blip r:embed="rId18" cstate="print">
+                      <a:extLst>
+                        <a:ext uri="{28A0092B-C50C-407E-A947-70E740481C1C}">
+                          <a14:useLocalDpi xmlns:a14="http://schemas.microsoft.com/office/drawing/2010/main" val="0"/>
+                        </a:ext>
+                      </a:extLst>
+                    </a:blip>
+                    <a:stretch>
+                      <a:fillRect/>
+                    </a:stretch>
+                  </pic:blipFill>
+                  <pic:spPr>
+                    <a:xfrm>
+                      <a:off x="0" y="0"/>
+                      <a:ext cx="5039995" cy="2559685"/>
+                    </a:xfrm>
+                    <a:prstGeom prst="rect">
+                      <a:avLst/>
+                    </a:prstGeom>
+                  </pic:spPr>
+                </pic:pic>
+              </a:graphicData>
+            </a:graphic>
+          </wp:inline>
+        </w:drawing>
+      </w:r>
+    </w:p>
+    <w:p>
+      <w:pPr>
+        <w:pStyle w:val="Beschriftung"/>
+        <w:framePr w:wrap="around"/>
+        <w:rPr>
+          <w:rFonts w:cs="Arial"/>
+          <w:szCs w:val="24"/>
+          <w:lang w:val="en-US"/>
+        </w:rPr>
+      </w:pPr>
+      <w:r>
+        <w:rPr>
+          <w:lang w:val="en-US"/>
+        </w:rPr>
+        <w:t xml:space="preserve">Figure </w:t>
+      </w:r>
+      <w:r>
+        <w:fldChar w:fldCharType="begin"/>
+      </w:r>
+      <w:r>
+        <w:rPr>
+          <w:lang w:val="en-US"/>
+        </w:rPr>
+        <w:instrText xml:space="preserve"> SEQ Figure \* ARABIC </w:instrText>
+      </w:r>
+      <w:r>
+        <w:fldChar w:fldCharType="separate"/>
+      </w:r>
+      <w:r>
+        <w:rPr>
+          <w:noProof/>
+          <w:lang w:val="en-US"/>
+        </w:rPr>
+        <w:t>3</w:t>
+      </w:r>
+      <w:r>
+        <w:fldChar w:fldCharType="end"/>
+      </w:r>
+      <w:r>
+        <w:rPr>
+          <w:lang w:val="en-US"/>
+        </w:rPr>
+        <w:t xml:space="preserve">: </w:t>
+      </w:r>
+      <w:r>
+        <w:rPr>
+          <w:lang w:val="en-US"/>
+        </w:rPr>
+        <w:t>Scatter plot of p</w:t>
+      </w:r>
+      <w:r>
+        <w:rPr>
+          <w:lang w:val="en-US"/>
+        </w:rPr>
+        <w:t>articipants's ratings of all critical items</w:t>
+      </w:r>
+    </w:p>
+    <w:p>
+      <w:pPr>
+        <w:spacing w:after="0" w:line="360" w:lineRule="auto"/>
+        <w:jc w:val="both"/>
+        <w:rPr>
+          <w:rFonts w:cs="Arial"/>
+          <w:szCs w:val="24"/>
+          <w:lang w:val="en-US"/>
+        </w:rPr>
+      </w:pPr>
+    </w:p>
+    <w:p>
+      <w:pPr>
+        <w:spacing w:after="0" w:line="360" w:lineRule="auto"/>
+        <w:jc w:val="both"/>
+        <w:rPr>
+          <w:rFonts w:cs="Arial"/>
+          <w:szCs w:val="24"/>
+          <w:lang w:val="en-US"/>
+        </w:rPr>
+      </w:pPr>
     </w:p>
     <w:p>
       <w:pPr>
@@ -21344,39 +21664,136 @@
           <w:szCs w:val="24"/>
           <w:lang w:val="en-US"/>
         </w:rPr>
-        <w:t>x</w:t>
-      </w:r>
-      <w:r>
-        <w:rPr>
-          <w:rFonts w:cs="Arial"/>
-          <w:szCs w:val="24"/>
+        <w:t xml:space="preserve">As becomes apparent in Figure 3, the most common response of all fragmentary answers was 7 (fully natural), independent of the investigated factors. </w:t>
+      </w:r>
+      <w:r>
+        <w:rPr>
+          <w:rFonts w:cs="Arial"/>
+          <w:szCs w:val="24"/>
+          <w:lang w:val="en-US"/>
+        </w:rPr>
+        <w:t>It can be said that overall, there is m</w:t>
+      </w:r>
+      <w:r>
+        <w:rPr>
+          <w:rFonts w:cs="Arial"/>
+          <w:szCs w:val="24"/>
+          <w:lang w:val="en-US"/>
+        </w:rPr>
+        <w:t>ore variability in written stimuli</w:t>
+      </w:r>
+      <w:r>
+        <w:rPr>
+          <w:rFonts w:cs="Arial"/>
+          <w:szCs w:val="24"/>
+          <w:lang w:val="en-US"/>
+        </w:rPr>
+        <w:t>, in stimuli with lexical fragments and in stimuli without emphasis. However, a more detailed presentation of the data and a statistical analysis is required to answer the study’s research question.</w:t>
+      </w:r>
+    </w:p>
+    <w:p>
+      <w:pPr>
+        <w:spacing w:after="0" w:line="360" w:lineRule="auto"/>
+        <w:jc w:val="both"/>
+        <w:rPr>
+          <w:lang w:val="en-US"/>
+        </w:rPr>
+      </w:pPr>
+      <w:r>
+        <w:rPr>
+          <w:rFonts w:cs="Arial"/>
+          <w:szCs w:val="24"/>
+          <w:lang w:val="en-US"/>
+        </w:rPr>
+        <w:lastRenderedPageBreak/>
+        <w:tab/>
+        <w:t xml:space="preserve">Therefore, </w:t>
+      </w:r>
+      <w:r>
+        <w:rPr>
+          <w:rFonts w:cs="Arial"/>
+          <w:szCs w:val="24"/>
+          <w:lang w:val="en-US"/>
+        </w:rPr>
+        <w:t xml:space="preserve">participants’ </w:t>
+      </w:r>
+      <w:r>
+        <w:rPr>
+          <w:rFonts w:cs="Arial"/>
+          <w:szCs w:val="24"/>
+          <w:lang w:val="en-US"/>
+        </w:rPr>
+        <w:t xml:space="preserve">Likert scale responses were z-scored and analyzed using Linear Mixed Models, using </w:t>
+      </w:r>
+      <w:commentRangeStart w:id="53"/>
+      <w:r>
+        <w:rPr>
+          <w:rFonts w:cs="Arial"/>
+          <w:szCs w:val="24"/>
+          <w:lang w:val="en-US"/>
+        </w:rPr>
+        <w:t xml:space="preserve">R 3.2.3 </w:t>
+      </w:r>
+      <w:commentRangeEnd w:id="53"/>
+      <w:r>
+        <w:rPr>
+          <w:rStyle w:val="Kommentarzeichen"/>
+        </w:rPr>
+        <w:commentReference w:id="53"/>
+      </w:r>
+      <w:r>
+        <w:rPr>
+          <w:rFonts w:cs="Arial"/>
+          <w:szCs w:val="24"/>
+          <w:lang w:val="en-US"/>
+        </w:rPr>
+        <w:t xml:space="preserve">(cf. </w:t>
+      </w:r>
+      <w:commentRangeStart w:id="54"/>
+      <w:r>
+        <w:rPr>
+          <w:lang w:val="en-US"/>
+        </w:rPr>
+        <w:t>R Development Core Team</w:t>
+      </w:r>
+      <w:r>
+        <w:rPr>
+          <w:lang w:val="en-US"/>
+        </w:rPr>
+        <w:t xml:space="preserve"> 2015</w:t>
+      </w:r>
+      <w:commentRangeEnd w:id="54"/>
+      <w:r>
+        <w:rPr>
+          <w:rStyle w:val="Kommentarzeichen"/>
+        </w:rPr>
+        <w:commentReference w:id="54"/>
+      </w:r>
+      <w:r>
+        <w:rPr>
+          <w:lang w:val="en-US"/>
+        </w:rPr>
+        <w:t>).</w:t>
+      </w:r>
+      <w:r>
+        <w:rPr>
           <w:lang w:val="en-US"/>
         </w:rPr>
         <w:t xml:space="preserve"> </w:t>
       </w:r>
-      <w:r>
-        <w:rPr>
-          <w:rFonts w:cs="Arial"/>
-          <w:szCs w:val="24"/>
-          <w:lang w:val="en-US"/>
-        </w:rPr>
-        <w:t>[split into more subchapters</w:t>
-      </w:r>
-      <w:r>
-        <w:rPr>
-          <w:rFonts w:cs="Arial"/>
-          <w:szCs w:val="24"/>
-          <w:lang w:val="en-US"/>
-        </w:rPr>
-        <w:t>, e.g., written versus auditory</w:t>
-      </w:r>
-      <w:r>
-        <w:rPr>
-          <w:rFonts w:cs="Arial"/>
-          <w:szCs w:val="24"/>
-          <w:lang w:val="en-US"/>
-        </w:rPr>
-        <w:t>?]</w:t>
+      <w:commentRangeStart w:id="55"/>
+      <w:r>
+        <w:rPr>
+          <w:lang w:val="en-US"/>
+        </w:rPr>
+        <w:t>[include sentence that data was not treated as ordinal?]</w:t>
+      </w:r>
+      <w:commentRangeEnd w:id="55"/>
+      <w:r>
+        <w:rPr>
+          <w:rStyle w:val="Kommentarzeichen"/>
+        </w:rPr>
+        <w:commentReference w:id="55"/>
       </w:r>
     </w:p>
     <w:p>
@@ -21396,57 +21813,261 @@
           <w:szCs w:val="24"/>
           <w:lang w:val="en-US"/>
         </w:rPr>
-        <w:t xml:space="preserve">Present quantitative findings </w:t>
-      </w:r>
-    </w:p>
-    <w:p>
-      <w:pPr>
+        <w:tab/>
+        <w:t>Now, consider Figure 4, illustrating participants’ responses of stimuli with and without emphasis. The ratings of stimuli with emphasis are displayed in red, whereas the ratings of stimuli without emphasis are colored in blue.</w:t>
+      </w:r>
+    </w:p>
+    <w:p>
+      <w:pPr>
+        <w:keepNext/>
         <w:suppressLineNumbers/>
         <w:spacing w:after="0" w:line="360" w:lineRule="auto"/>
         <w:jc w:val="both"/>
-        <w:rPr>
-          <w:rFonts w:cs="Arial"/>
-          <w:szCs w:val="24"/>
-          <w:lang w:val="en-US"/>
-        </w:rPr>
-      </w:pPr>
-    </w:p>
-    <w:p>
-      <w:pPr>
-        <w:pStyle w:val="berschrift1"/>
-        <w:suppressLineNumbers/>
-        <w:rPr>
-          <w:rFonts w:cs="Arial"/>
-          <w:szCs w:val="24"/>
-          <w:lang w:val="en-US"/>
-        </w:rPr>
-      </w:pPr>
-      <w:bookmarkStart w:id="54" w:name="_Toc140048904"/>
-      <w:r>
-        <w:rPr>
-          <w:rFonts w:cs="Arial"/>
-          <w:szCs w:val="24"/>
-          <w:lang w:val="en-US"/>
-        </w:rPr>
-        <w:t>5</w:t>
-      </w:r>
-      <w:r>
-        <w:rPr>
-          <w:rFonts w:cs="Arial"/>
-          <w:szCs w:val="24"/>
-          <w:lang w:val="en-US"/>
-        </w:rPr>
-        <w:t xml:space="preserve">. </w:t>
-      </w:r>
-      <w:r>
-        <w:rPr>
-          <w:rFonts w:cs="Arial"/>
-          <w:szCs w:val="24"/>
-          <w:lang w:val="en-US"/>
-        </w:rPr>
-        <w:t>Discussion</w:t>
-      </w:r>
-      <w:bookmarkEnd w:id="54"/>
+      </w:pPr>
+      <w:r>
+        <w:rPr>
+          <w:rFonts w:cs="Arial"/>
+          <w:noProof/>
+          <w:szCs w:val="24"/>
+          <w:lang w:val="en-US"/>
+        </w:rPr>
+        <w:drawing>
+          <wp:inline distT="0" distB="0" distL="0" distR="0" wp14:anchorId="649FA9B1" wp14:editId="24AD5008">
+            <wp:extent cx="5039995" cy="2559685"/>
+            <wp:effectExtent l="0" t="0" r="8255" b="0"/>
+            <wp:docPr id="1485594687" name="Grafik 1485594687" descr="Ein Bild, das Text, Screenshot, Diagramm enthält.&#10;&#10;Automatisch generierte Beschreibung"/>
+            <wp:cNvGraphicFramePr>
+              <a:graphicFrameLocks xmlns:a="http://schemas.openxmlformats.org/drawingml/2006/main" noChangeAspect="1"/>
+            </wp:cNvGraphicFramePr>
+            <a:graphic xmlns:a="http://schemas.openxmlformats.org/drawingml/2006/main">
+              <a:graphicData uri="http://schemas.openxmlformats.org/drawingml/2006/picture">
+                <pic:pic xmlns:pic="http://schemas.openxmlformats.org/drawingml/2006/picture">
+                  <pic:nvPicPr>
+                    <pic:cNvPr id="1277395963" name="Grafik 11" descr="Ein Bild, das Text, Screenshot, Diagramm enthält.&#10;&#10;Automatisch generierte Beschreibung"/>
+                    <pic:cNvPicPr/>
+                  </pic:nvPicPr>
+                  <pic:blipFill>
+                    <a:blip r:embed="rId19" cstate="print">
+                      <a:extLst>
+                        <a:ext uri="{28A0092B-C50C-407E-A947-70E740481C1C}">
+                          <a14:useLocalDpi xmlns:a14="http://schemas.microsoft.com/office/drawing/2010/main" val="0"/>
+                        </a:ext>
+                      </a:extLst>
+                    </a:blip>
+                    <a:stretch>
+                      <a:fillRect/>
+                    </a:stretch>
+                  </pic:blipFill>
+                  <pic:spPr>
+                    <a:xfrm>
+                      <a:off x="0" y="0"/>
+                      <a:ext cx="5039995" cy="2559685"/>
+                    </a:xfrm>
+                    <a:prstGeom prst="rect">
+                      <a:avLst/>
+                    </a:prstGeom>
+                  </pic:spPr>
+                </pic:pic>
+              </a:graphicData>
+            </a:graphic>
+          </wp:inline>
+        </w:drawing>
+      </w:r>
+    </w:p>
+    <w:p>
+      <w:pPr>
+        <w:pStyle w:val="Beschriftung"/>
+        <w:framePr w:wrap="around"/>
+        <w:rPr>
+          <w:rFonts w:cs="Arial"/>
+          <w:szCs w:val="24"/>
+          <w:lang w:val="en-US"/>
+        </w:rPr>
+      </w:pPr>
+      <w:r>
+        <w:rPr>
+          <w:lang w:val="en-US"/>
+        </w:rPr>
+        <w:t xml:space="preserve">Figure </w:t>
+      </w:r>
+      <w:r>
+        <w:fldChar w:fldCharType="begin"/>
+      </w:r>
+      <w:r>
+        <w:rPr>
+          <w:lang w:val="en-US"/>
+        </w:rPr>
+        <w:instrText xml:space="preserve"> SEQ Figure \* ARABIC </w:instrText>
+      </w:r>
+      <w:r>
+        <w:fldChar w:fldCharType="separate"/>
+      </w:r>
+      <w:r>
+        <w:rPr>
+          <w:noProof/>
+          <w:lang w:val="en-US"/>
+        </w:rPr>
+        <w:t>4</w:t>
+      </w:r>
+      <w:r>
+        <w:fldChar w:fldCharType="end"/>
+      </w:r>
+      <w:r>
+        <w:rPr>
+          <w:lang w:val="en-US"/>
+        </w:rPr>
+        <w:t>: Boxplot of participants' ratings of stimuli with varying emphasis</w:t>
+      </w:r>
+    </w:p>
+    <w:p>
+      <w:pPr>
+        <w:spacing w:after="0" w:line="360" w:lineRule="auto"/>
+        <w:jc w:val="both"/>
+        <w:rPr>
+          <w:rFonts w:cs="Arial"/>
+          <w:szCs w:val="24"/>
+          <w:lang w:val="en-US"/>
+        </w:rPr>
+      </w:pPr>
+    </w:p>
+    <w:p>
+      <w:pPr>
+        <w:spacing w:after="0" w:line="360" w:lineRule="auto"/>
+        <w:jc w:val="both"/>
+        <w:rPr>
+          <w:rFonts w:cs="Arial"/>
+          <w:szCs w:val="24"/>
+          <w:lang w:val="en-US"/>
+        </w:rPr>
+      </w:pPr>
+    </w:p>
+    <w:p>
+      <w:pPr>
+        <w:spacing w:after="0" w:line="360" w:lineRule="auto"/>
+        <w:jc w:val="both"/>
+        <w:rPr>
+          <w:rFonts w:cs="Arial"/>
+          <w:szCs w:val="24"/>
+          <w:lang w:val="en-US"/>
+        </w:rPr>
+      </w:pPr>
+      <w:r>
+        <w:rPr>
+          <w:rFonts w:cs="Arial"/>
+          <w:szCs w:val="24"/>
+          <w:lang w:val="en-US"/>
+        </w:rPr>
+        <w:tab/>
+        <w:t>Figure 4 illustrates</w:t>
+      </w:r>
+      <w:r>
+        <w:rPr>
+          <w:rFonts w:cs="Arial"/>
+          <w:szCs w:val="24"/>
+          <w:lang w:val="en-US"/>
+        </w:rPr>
+        <w:t xml:space="preserve"> that participants’ z-scored responses to stimuli with and without emphasis only show slight differences. The analysis using Linear Mixed Models  </w:t>
+      </w:r>
+    </w:p>
+    <w:p>
+      <w:pPr>
+        <w:spacing w:after="0" w:line="360" w:lineRule="auto"/>
+        <w:jc w:val="both"/>
+        <w:rPr>
+          <w:rFonts w:cs="Arial"/>
+          <w:szCs w:val="24"/>
+          <w:lang w:val="en-US"/>
+        </w:rPr>
+      </w:pPr>
+    </w:p>
+    <w:p>
+      <w:pPr>
+        <w:spacing w:after="0" w:line="360" w:lineRule="auto"/>
+        <w:jc w:val="both"/>
+        <w:rPr>
+          <w:rFonts w:cs="Arial"/>
+          <w:szCs w:val="24"/>
+          <w:lang w:val="en-US"/>
+        </w:rPr>
+      </w:pPr>
+    </w:p>
+    <w:p>
+      <w:pPr>
+        <w:spacing w:after="0" w:line="360" w:lineRule="auto"/>
+        <w:jc w:val="both"/>
+        <w:rPr>
+          <w:rFonts w:cs="Arial"/>
+          <w:szCs w:val="24"/>
+          <w:lang w:val="en-US"/>
+        </w:rPr>
+      </w:pPr>
+    </w:p>
+    <w:p>
+      <w:pPr>
+        <w:spacing w:after="0" w:line="360" w:lineRule="auto"/>
+        <w:jc w:val="both"/>
+        <w:rPr>
+          <w:rFonts w:cs="Arial"/>
+          <w:szCs w:val="24"/>
+          <w:lang w:val="en-US"/>
+        </w:rPr>
+      </w:pPr>
+    </w:p>
+    <w:p>
+      <w:pPr>
+        <w:spacing w:after="0" w:line="360" w:lineRule="auto"/>
+        <w:jc w:val="both"/>
+        <w:rPr>
+          <w:rFonts w:cs="Arial"/>
+          <w:szCs w:val="24"/>
+          <w:lang w:val="en-US"/>
+        </w:rPr>
+      </w:pPr>
+    </w:p>
+    <w:p>
+      <w:pPr>
+        <w:spacing w:after="0" w:line="360" w:lineRule="auto"/>
+        <w:jc w:val="both"/>
+        <w:rPr>
+          <w:rFonts w:cs="Arial"/>
+          <w:szCs w:val="24"/>
+          <w:lang w:val="en-US"/>
+        </w:rPr>
+      </w:pPr>
+      <w:r>
+        <w:rPr>
+          <w:rFonts w:cs="Arial"/>
+          <w:szCs w:val="24"/>
+          <w:lang w:val="en-US"/>
+        </w:rPr>
+        <w:t>For LMMs see Winter 2013 and Bross</w:t>
+      </w:r>
+    </w:p>
+    <w:p>
+      <w:pPr>
+        <w:spacing w:after="0" w:line="360" w:lineRule="auto"/>
+        <w:jc w:val="both"/>
+        <w:rPr>
+          <w:rFonts w:cs="Arial"/>
+          <w:szCs w:val="24"/>
+          <w:lang w:val="en-US"/>
+        </w:rPr>
+      </w:pPr>
+      <w:r>
+        <w:rPr>
+          <w:rFonts w:cs="Arial"/>
+          <w:szCs w:val="24"/>
+          <w:lang w:val="en-US"/>
+        </w:rPr>
+        <w:t>For the use of z-scores in linguistics see Juzek 2013 chapter 3.2.2 and check references in there</w:t>
+      </w:r>
+    </w:p>
+    <w:p>
+      <w:pPr>
+        <w:rPr>
+          <w:lang w:val="en-US"/>
+        </w:rPr>
+      </w:pPr>
     </w:p>
     <w:p>
       <w:pPr>
@@ -21459,14 +22080,6 @@
           <w:lang w:val="en-US"/>
         </w:rPr>
       </w:pPr>
-      <w:r>
-        <w:rPr>
-          <w:rFonts w:cs="Arial"/>
-          <w:szCs w:val="24"/>
-          <w:lang w:val="en-US"/>
-        </w:rPr>
-        <w:t xml:space="preserve">Since </w:t>
-      </w:r>
     </w:p>
     <w:p>
       <w:pPr>
@@ -21482,16 +22095,6 @@
     </w:p>
     <w:p>
       <w:pPr>
-        <w:pStyle w:val="berschrift2"/>
-      </w:pPr>
-      <w:bookmarkStart w:id="55" w:name="_Toc140048905"/>
-      <w:r>
-        <w:t>5.1 Interpretation of the findings</w:t>
-      </w:r>
-      <w:bookmarkEnd w:id="55"/>
-    </w:p>
-    <w:p>
-      <w:pPr>
         <w:suppressLineNumbers/>
         <w:spacing w:after="0" w:line="360" w:lineRule="auto"/>
         <w:jc w:val="both"/>
@@ -21507,7 +22110,8 @@
           <w:szCs w:val="24"/>
           <w:lang w:val="en-US"/>
         </w:rPr>
-        <w:t>X</w:t>
+        <w:lastRenderedPageBreak/>
+        <w:t>Boxplots</w:t>
       </w:r>
     </w:p>
     <w:p>
@@ -21527,7 +22131,7 @@
           <w:szCs w:val="24"/>
           <w:lang w:val="en-US"/>
         </w:rPr>
-        <w:t>discuss any significant findings or trends in quantitative findings</w:t>
+        <w:t>All factors</w:t>
       </w:r>
     </w:p>
     <w:p>
@@ -21544,10 +22148,51 @@
       <w:r>
         <w:rPr>
           <w:rFonts w:cs="Arial"/>
-          <w:szCs w:val="24"/>
-          <w:lang w:val="en-US"/>
-        </w:rPr>
-        <w:t>Present qualitative findings, proving interpretations and insights</w:t>
+          <w:noProof/>
+          <w:szCs w:val="24"/>
+          <w:lang w:val="en-US"/>
+        </w:rPr>
+        <w:drawing>
+          <wp:inline distT="0" distB="0" distL="0" distR="0" wp14:anchorId="603D931C" wp14:editId="10426A92">
+            <wp:extent cx="5039995" cy="2559685"/>
+            <wp:effectExtent l="0" t="0" r="8255" b="0"/>
+            <wp:docPr id="374195106" name="Grafik 9" descr="Ein Bild, das Text, Screenshot, Diagramm enthält.&#10;&#10;Automatisch generierte Beschreibung"/>
+            <wp:cNvGraphicFramePr>
+              <a:graphicFrameLocks xmlns:a="http://schemas.openxmlformats.org/drawingml/2006/main" noChangeAspect="1"/>
+            </wp:cNvGraphicFramePr>
+            <a:graphic xmlns:a="http://schemas.openxmlformats.org/drawingml/2006/main">
+              <a:graphicData uri="http://schemas.openxmlformats.org/drawingml/2006/picture">
+                <pic:pic xmlns:pic="http://schemas.openxmlformats.org/drawingml/2006/picture">
+                  <pic:nvPicPr>
+                    <pic:cNvPr id="374195106" name="Grafik 9" descr="Ein Bild, das Text, Screenshot, Diagramm enthält.&#10;&#10;Automatisch generierte Beschreibung"/>
+                    <pic:cNvPicPr/>
+                  </pic:nvPicPr>
+                  <pic:blipFill>
+                    <a:blip r:embed="rId20" cstate="print">
+                      <a:extLst>
+                        <a:ext uri="{28A0092B-C50C-407E-A947-70E740481C1C}">
+                          <a14:useLocalDpi xmlns:a14="http://schemas.microsoft.com/office/drawing/2010/main" val="0"/>
+                        </a:ext>
+                      </a:extLst>
+                    </a:blip>
+                    <a:stretch>
+                      <a:fillRect/>
+                    </a:stretch>
+                  </pic:blipFill>
+                  <pic:spPr>
+                    <a:xfrm>
+                      <a:off x="0" y="0"/>
+                      <a:ext cx="5039995" cy="2559685"/>
+                    </a:xfrm>
+                    <a:prstGeom prst="rect">
+                      <a:avLst/>
+                    </a:prstGeom>
+                  </pic:spPr>
+                </pic:pic>
+              </a:graphicData>
+            </a:graphic>
+          </wp:inline>
+        </w:drawing>
       </w:r>
     </w:p>
     <w:p>
@@ -21573,16 +22218,14 @@
           <w:lang w:val="en-US"/>
         </w:rPr>
       </w:pPr>
-    </w:p>
-    <w:p>
-      <w:pPr>
-        <w:pStyle w:val="berschrift2"/>
-      </w:pPr>
-      <w:bookmarkStart w:id="56" w:name="_Toc140048906"/>
-      <w:r>
-        <w:t>5.2 Comparison with previous studies and theoretical predictions</w:t>
-      </w:r>
-      <w:bookmarkEnd w:id="56"/>
+      <w:r>
+        <w:rPr>
+          <w:rFonts w:cs="Arial"/>
+          <w:szCs w:val="24"/>
+          <w:lang w:val="en-US"/>
+        </w:rPr>
+        <w:t>Emphasis</w:t>
+      </w:r>
     </w:p>
     <w:p>
       <w:pPr>
@@ -21598,10 +22241,51 @@
       <w:r>
         <w:rPr>
           <w:rFonts w:cs="Arial"/>
-          <w:szCs w:val="24"/>
-          <w:lang w:val="en-US"/>
-        </w:rPr>
-        <w:t>X</w:t>
+          <w:noProof/>
+          <w:szCs w:val="24"/>
+          <w:lang w:val="en-US"/>
+        </w:rPr>
+        <w:drawing>
+          <wp:inline distT="0" distB="0" distL="0" distR="0" wp14:anchorId="65F55AD4" wp14:editId="55B96E84">
+            <wp:extent cx="5039995" cy="2559685"/>
+            <wp:effectExtent l="0" t="0" r="8255" b="0"/>
+            <wp:docPr id="1277395963" name="Grafik 11" descr="Ein Bild, das Text, Screenshot, Diagramm enthält.&#10;&#10;Automatisch generierte Beschreibung"/>
+            <wp:cNvGraphicFramePr>
+              <a:graphicFrameLocks xmlns:a="http://schemas.openxmlformats.org/drawingml/2006/main" noChangeAspect="1"/>
+            </wp:cNvGraphicFramePr>
+            <a:graphic xmlns:a="http://schemas.openxmlformats.org/drawingml/2006/main">
+              <a:graphicData uri="http://schemas.openxmlformats.org/drawingml/2006/picture">
+                <pic:pic xmlns:pic="http://schemas.openxmlformats.org/drawingml/2006/picture">
+                  <pic:nvPicPr>
+                    <pic:cNvPr id="1277395963" name="Grafik 11" descr="Ein Bild, das Text, Screenshot, Diagramm enthält.&#10;&#10;Automatisch generierte Beschreibung"/>
+                    <pic:cNvPicPr/>
+                  </pic:nvPicPr>
+                  <pic:blipFill>
+                    <a:blip r:embed="rId19" cstate="print">
+                      <a:extLst>
+                        <a:ext uri="{28A0092B-C50C-407E-A947-70E740481C1C}">
+                          <a14:useLocalDpi xmlns:a14="http://schemas.microsoft.com/office/drawing/2010/main" val="0"/>
+                        </a:ext>
+                      </a:extLst>
+                    </a:blip>
+                    <a:stretch>
+                      <a:fillRect/>
+                    </a:stretch>
+                  </pic:blipFill>
+                  <pic:spPr>
+                    <a:xfrm>
+                      <a:off x="0" y="0"/>
+                      <a:ext cx="5039995" cy="2559685"/>
+                    </a:xfrm>
+                    <a:prstGeom prst="rect">
+                      <a:avLst/>
+                    </a:prstGeom>
+                  </pic:spPr>
+                </pic:pic>
+              </a:graphicData>
+            </a:graphic>
+          </wp:inline>
+        </w:drawing>
       </w:r>
     </w:p>
     <w:p>
@@ -21615,14 +22299,6 @@
           <w:lang w:val="en-US"/>
         </w:rPr>
       </w:pPr>
-      <w:r>
-        <w:rPr>
-          <w:rFonts w:cs="Arial"/>
-          <w:szCs w:val="24"/>
-          <w:lang w:val="en-US"/>
-        </w:rPr>
-        <w:t>Highlight similarities and differences</w:t>
-      </w:r>
     </w:p>
     <w:p>
       <w:pPr>
@@ -21635,16 +22311,441 @@
           <w:lang w:val="en-US"/>
         </w:rPr>
       </w:pPr>
+      <w:r>
+        <w:rPr>
+          <w:rFonts w:cs="Arial"/>
+          <w:szCs w:val="24"/>
+          <w:lang w:val="en-US"/>
+        </w:rPr>
+        <w:t>Modality</w:t>
+      </w:r>
+    </w:p>
+    <w:p>
+      <w:pPr>
+        <w:suppressLineNumbers/>
+        <w:spacing w:after="0" w:line="360" w:lineRule="auto"/>
+        <w:jc w:val="both"/>
+        <w:rPr>
+          <w:rFonts w:cs="Arial"/>
+          <w:szCs w:val="24"/>
+          <w:lang w:val="en-US"/>
+        </w:rPr>
+      </w:pPr>
+      <w:r>
+        <w:rPr>
+          <w:rFonts w:cs="Arial"/>
+          <w:noProof/>
+          <w:szCs w:val="24"/>
+          <w:lang w:val="en-US"/>
+        </w:rPr>
+        <w:lastRenderedPageBreak/>
+        <w:drawing>
+          <wp:inline distT="0" distB="0" distL="0" distR="0" wp14:anchorId="5262AF1E" wp14:editId="1B6ADEB8">
+            <wp:extent cx="5039995" cy="2559685"/>
+            <wp:effectExtent l="0" t="0" r="8255" b="0"/>
+            <wp:docPr id="2023296101" name="Grafik 12" descr="Ein Bild, das Text, Screenshot, Diagramm enthält.&#10;&#10;Automatisch generierte Beschreibung"/>
+            <wp:cNvGraphicFramePr>
+              <a:graphicFrameLocks xmlns:a="http://schemas.openxmlformats.org/drawingml/2006/main" noChangeAspect="1"/>
+            </wp:cNvGraphicFramePr>
+            <a:graphic xmlns:a="http://schemas.openxmlformats.org/drawingml/2006/main">
+              <a:graphicData uri="http://schemas.openxmlformats.org/drawingml/2006/picture">
+                <pic:pic xmlns:pic="http://schemas.openxmlformats.org/drawingml/2006/picture">
+                  <pic:nvPicPr>
+                    <pic:cNvPr id="2023296101" name="Grafik 12" descr="Ein Bild, das Text, Screenshot, Diagramm enthält.&#10;&#10;Automatisch generierte Beschreibung"/>
+                    <pic:cNvPicPr/>
+                  </pic:nvPicPr>
+                  <pic:blipFill>
+                    <a:blip r:embed="rId21" cstate="print">
+                      <a:extLst>
+                        <a:ext uri="{28A0092B-C50C-407E-A947-70E740481C1C}">
+                          <a14:useLocalDpi xmlns:a14="http://schemas.microsoft.com/office/drawing/2010/main" val="0"/>
+                        </a:ext>
+                      </a:extLst>
+                    </a:blip>
+                    <a:stretch>
+                      <a:fillRect/>
+                    </a:stretch>
+                  </pic:blipFill>
+                  <pic:spPr>
+                    <a:xfrm>
+                      <a:off x="0" y="0"/>
+                      <a:ext cx="5039995" cy="2559685"/>
+                    </a:xfrm>
+                    <a:prstGeom prst="rect">
+                      <a:avLst/>
+                    </a:prstGeom>
+                  </pic:spPr>
+                </pic:pic>
+              </a:graphicData>
+            </a:graphic>
+          </wp:inline>
+        </w:drawing>
+      </w:r>
+    </w:p>
+    <w:p>
+      <w:pPr>
+        <w:suppressLineNumbers/>
+        <w:spacing w:after="0" w:line="360" w:lineRule="auto"/>
+        <w:jc w:val="both"/>
+        <w:rPr>
+          <w:rFonts w:cs="Arial"/>
+          <w:szCs w:val="24"/>
+          <w:lang w:val="en-US"/>
+        </w:rPr>
+      </w:pPr>
+      <w:r>
+        <w:rPr>
+          <w:rFonts w:cs="Arial"/>
+          <w:szCs w:val="24"/>
+          <w:lang w:val="en-US"/>
+        </w:rPr>
+        <w:t>Fragment type</w:t>
+      </w:r>
+    </w:p>
+    <w:p>
+      <w:pPr>
+        <w:suppressLineNumbers/>
+        <w:spacing w:after="0" w:line="360" w:lineRule="auto"/>
+        <w:jc w:val="both"/>
+        <w:rPr>
+          <w:rFonts w:cs="Arial"/>
+          <w:szCs w:val="24"/>
+          <w:lang w:val="en-US"/>
+        </w:rPr>
+      </w:pPr>
+      <w:r>
+        <w:rPr>
+          <w:rFonts w:cs="Arial"/>
+          <w:noProof/>
+          <w:szCs w:val="24"/>
+          <w:lang w:val="en-US"/>
+        </w:rPr>
+        <w:drawing>
+          <wp:inline distT="0" distB="0" distL="0" distR="0" wp14:anchorId="3FB184BE" wp14:editId="37F73F01">
+            <wp:extent cx="5039995" cy="2559685"/>
+            <wp:effectExtent l="0" t="0" r="8255" b="0"/>
+            <wp:docPr id="1882567504" name="Grafik 13" descr="Ein Bild, das Text, Screenshot, Display, Software enthält.&#10;&#10;Automatisch generierte Beschreibung"/>
+            <wp:cNvGraphicFramePr>
+              <a:graphicFrameLocks xmlns:a="http://schemas.openxmlformats.org/drawingml/2006/main" noChangeAspect="1"/>
+            </wp:cNvGraphicFramePr>
+            <a:graphic xmlns:a="http://schemas.openxmlformats.org/drawingml/2006/main">
+              <a:graphicData uri="http://schemas.openxmlformats.org/drawingml/2006/picture">
+                <pic:pic xmlns:pic="http://schemas.openxmlformats.org/drawingml/2006/picture">
+                  <pic:nvPicPr>
+                    <pic:cNvPr id="1882567504" name="Grafik 13" descr="Ein Bild, das Text, Screenshot, Display, Software enthält.&#10;&#10;Automatisch generierte Beschreibung"/>
+                    <pic:cNvPicPr/>
+                  </pic:nvPicPr>
+                  <pic:blipFill>
+                    <a:blip r:embed="rId22" cstate="print">
+                      <a:extLst>
+                        <a:ext uri="{28A0092B-C50C-407E-A947-70E740481C1C}">
+                          <a14:useLocalDpi xmlns:a14="http://schemas.microsoft.com/office/drawing/2010/main" val="0"/>
+                        </a:ext>
+                      </a:extLst>
+                    </a:blip>
+                    <a:stretch>
+                      <a:fillRect/>
+                    </a:stretch>
+                  </pic:blipFill>
+                  <pic:spPr>
+                    <a:xfrm>
+                      <a:off x="0" y="0"/>
+                      <a:ext cx="5039995" cy="2559685"/>
+                    </a:xfrm>
+                    <a:prstGeom prst="rect">
+                      <a:avLst/>
+                    </a:prstGeom>
+                  </pic:spPr>
+                </pic:pic>
+              </a:graphicData>
+            </a:graphic>
+          </wp:inline>
+        </w:drawing>
+      </w:r>
+    </w:p>
+    <w:p>
+      <w:pPr>
+        <w:suppressLineNumbers/>
+        <w:spacing w:after="0" w:line="360" w:lineRule="auto"/>
+        <w:jc w:val="both"/>
+        <w:rPr>
+          <w:rFonts w:cs="Arial"/>
+          <w:szCs w:val="24"/>
+          <w:lang w:val="en-US"/>
+        </w:rPr>
+      </w:pPr>
+    </w:p>
+    <w:p>
+      <w:pPr>
+        <w:suppressLineNumbers/>
+        <w:spacing w:after="0" w:line="360" w:lineRule="auto"/>
+        <w:jc w:val="both"/>
+        <w:rPr>
+          <w:rFonts w:cs="Arial"/>
+          <w:szCs w:val="24"/>
+          <w:lang w:val="en-US"/>
+        </w:rPr>
+      </w:pPr>
+    </w:p>
+    <w:p>
+      <w:pPr>
+        <w:suppressLineNumbers/>
+        <w:spacing w:after="0" w:line="360" w:lineRule="auto"/>
+        <w:jc w:val="both"/>
+        <w:rPr>
+          <w:rFonts w:cs="Arial"/>
+          <w:szCs w:val="24"/>
+          <w:lang w:val="en-US"/>
+        </w:rPr>
+      </w:pPr>
+    </w:p>
+    <w:p>
+      <w:pPr>
+        <w:suppressLineNumbers/>
+        <w:spacing w:after="0" w:line="360" w:lineRule="auto"/>
+        <w:jc w:val="both"/>
+        <w:rPr>
+          <w:rFonts w:cs="Arial"/>
+          <w:szCs w:val="24"/>
+          <w:lang w:val="en-US"/>
+        </w:rPr>
+      </w:pPr>
+    </w:p>
+    <w:p>
+      <w:pPr>
+        <w:pStyle w:val="berschrift1"/>
+        <w:suppressLineNumbers/>
+        <w:rPr>
+          <w:rFonts w:cs="Arial"/>
+          <w:szCs w:val="24"/>
+          <w:lang w:val="en-US"/>
+        </w:rPr>
+      </w:pPr>
+      <w:bookmarkStart w:id="56" w:name="_Toc140048904"/>
+      <w:r>
+        <w:rPr>
+          <w:rFonts w:cs="Arial"/>
+          <w:szCs w:val="24"/>
+          <w:lang w:val="en-US"/>
+        </w:rPr>
+        <w:t>5</w:t>
+      </w:r>
+      <w:r>
+        <w:rPr>
+          <w:rFonts w:cs="Arial"/>
+          <w:szCs w:val="24"/>
+          <w:lang w:val="en-US"/>
+        </w:rPr>
+        <w:t xml:space="preserve">. </w:t>
+      </w:r>
+      <w:r>
+        <w:rPr>
+          <w:rFonts w:cs="Arial"/>
+          <w:szCs w:val="24"/>
+          <w:lang w:val="en-US"/>
+        </w:rPr>
+        <w:t>Discussion</w:t>
+      </w:r>
+      <w:bookmarkEnd w:id="56"/>
+    </w:p>
+    <w:p>
+      <w:pPr>
+        <w:suppressLineNumbers/>
+        <w:spacing w:after="0" w:line="360" w:lineRule="auto"/>
+        <w:jc w:val="both"/>
+        <w:rPr>
+          <w:rFonts w:cs="Arial"/>
+          <w:szCs w:val="24"/>
+          <w:lang w:val="en-US"/>
+        </w:rPr>
+      </w:pPr>
+      <w:r>
+        <w:rPr>
+          <w:rFonts w:cs="Arial"/>
+          <w:szCs w:val="24"/>
+          <w:lang w:val="en-US"/>
+        </w:rPr>
+        <w:t xml:space="preserve">Since </w:t>
+      </w:r>
+    </w:p>
+    <w:p>
+      <w:pPr>
+        <w:suppressLineNumbers/>
+        <w:spacing w:after="0" w:line="360" w:lineRule="auto"/>
+        <w:jc w:val="both"/>
+        <w:rPr>
+          <w:rFonts w:cs="Arial"/>
+          <w:szCs w:val="24"/>
+          <w:lang w:val="en-US"/>
+        </w:rPr>
+      </w:pPr>
     </w:p>
     <w:p>
       <w:pPr>
         <w:pStyle w:val="berschrift2"/>
       </w:pPr>
-      <w:bookmarkStart w:id="57" w:name="_Toc140048907"/>
+      <w:bookmarkStart w:id="57" w:name="_Toc140048905"/>
+      <w:r>
+        <w:t>5.1 Interpretation of the findings</w:t>
+      </w:r>
+      <w:bookmarkEnd w:id="57"/>
+    </w:p>
+    <w:p>
+      <w:pPr>
+        <w:suppressLineNumbers/>
+        <w:spacing w:after="0" w:line="360" w:lineRule="auto"/>
+        <w:jc w:val="both"/>
+        <w:rPr>
+          <w:rFonts w:cs="Arial"/>
+          <w:szCs w:val="24"/>
+          <w:lang w:val="en-US"/>
+        </w:rPr>
+      </w:pPr>
+      <w:r>
+        <w:rPr>
+          <w:rFonts w:cs="Arial"/>
+          <w:szCs w:val="24"/>
+          <w:lang w:val="en-US"/>
+        </w:rPr>
+        <w:t>X</w:t>
+      </w:r>
+    </w:p>
+    <w:p>
+      <w:pPr>
+        <w:suppressLineNumbers/>
+        <w:spacing w:after="0" w:line="360" w:lineRule="auto"/>
+        <w:jc w:val="both"/>
+        <w:rPr>
+          <w:rFonts w:cs="Arial"/>
+          <w:szCs w:val="24"/>
+          <w:lang w:val="en-US"/>
+        </w:rPr>
+      </w:pPr>
+      <w:r>
+        <w:rPr>
+          <w:rFonts w:cs="Arial"/>
+          <w:szCs w:val="24"/>
+          <w:lang w:val="en-US"/>
+        </w:rPr>
+        <w:t>discuss any significant findings or trends in quantitative findings</w:t>
+      </w:r>
+    </w:p>
+    <w:p>
+      <w:pPr>
+        <w:suppressLineNumbers/>
+        <w:spacing w:after="0" w:line="360" w:lineRule="auto"/>
+        <w:jc w:val="both"/>
+        <w:rPr>
+          <w:rFonts w:cs="Arial"/>
+          <w:szCs w:val="24"/>
+          <w:lang w:val="en-US"/>
+        </w:rPr>
+      </w:pPr>
+      <w:r>
+        <w:rPr>
+          <w:rFonts w:cs="Arial"/>
+          <w:szCs w:val="24"/>
+          <w:lang w:val="en-US"/>
+        </w:rPr>
+        <w:t>Present qualitative findings, proving interpretations and insights</w:t>
+      </w:r>
+    </w:p>
+    <w:p>
+      <w:pPr>
+        <w:suppressLineNumbers/>
+        <w:spacing w:after="0" w:line="360" w:lineRule="auto"/>
+        <w:jc w:val="both"/>
+        <w:rPr>
+          <w:rFonts w:cs="Arial"/>
+          <w:szCs w:val="24"/>
+          <w:lang w:val="en-US"/>
+        </w:rPr>
+      </w:pPr>
+    </w:p>
+    <w:p>
+      <w:pPr>
+        <w:suppressLineNumbers/>
+        <w:spacing w:after="0" w:line="360" w:lineRule="auto"/>
+        <w:jc w:val="both"/>
+        <w:rPr>
+          <w:rFonts w:cs="Arial"/>
+          <w:szCs w:val="24"/>
+          <w:lang w:val="en-US"/>
+        </w:rPr>
+      </w:pPr>
+    </w:p>
+    <w:p>
+      <w:pPr>
+        <w:pStyle w:val="berschrift2"/>
+      </w:pPr>
+      <w:bookmarkStart w:id="58" w:name="_Toc140048906"/>
+      <w:r>
+        <w:lastRenderedPageBreak/>
+        <w:t>5.2 Comparison with previous studies and theoretical predictions</w:t>
+      </w:r>
+      <w:bookmarkEnd w:id="58"/>
+    </w:p>
+    <w:p>
+      <w:pPr>
+        <w:suppressLineNumbers/>
+        <w:spacing w:after="0" w:line="360" w:lineRule="auto"/>
+        <w:jc w:val="both"/>
+        <w:rPr>
+          <w:rFonts w:cs="Arial"/>
+          <w:szCs w:val="24"/>
+          <w:lang w:val="en-US"/>
+        </w:rPr>
+      </w:pPr>
+      <w:r>
+        <w:rPr>
+          <w:rFonts w:cs="Arial"/>
+          <w:szCs w:val="24"/>
+          <w:lang w:val="en-US"/>
+        </w:rPr>
+        <w:t>X</w:t>
+      </w:r>
+    </w:p>
+    <w:p>
+      <w:pPr>
+        <w:suppressLineNumbers/>
+        <w:spacing w:after="0" w:line="360" w:lineRule="auto"/>
+        <w:jc w:val="both"/>
+        <w:rPr>
+          <w:rFonts w:cs="Arial"/>
+          <w:szCs w:val="24"/>
+          <w:lang w:val="en-US"/>
+        </w:rPr>
+      </w:pPr>
+      <w:r>
+        <w:rPr>
+          <w:rFonts w:cs="Arial"/>
+          <w:szCs w:val="24"/>
+          <w:lang w:val="en-US"/>
+        </w:rPr>
+        <w:t>Highlight similarities and differences</w:t>
+      </w:r>
+    </w:p>
+    <w:p>
+      <w:pPr>
+        <w:suppressLineNumbers/>
+        <w:spacing w:after="0" w:line="360" w:lineRule="auto"/>
+        <w:jc w:val="both"/>
+        <w:rPr>
+          <w:rFonts w:cs="Arial"/>
+          <w:szCs w:val="24"/>
+          <w:lang w:val="en-US"/>
+        </w:rPr>
+      </w:pPr>
+    </w:p>
+    <w:p>
+      <w:pPr>
+        <w:pStyle w:val="berschrift2"/>
+      </w:pPr>
+      <w:bookmarkStart w:id="59" w:name="_Toc140048907"/>
       <w:r>
         <w:t>5.3 Implications for the understanding of German fragments</w:t>
       </w:r>
-      <w:bookmarkEnd w:id="57"/>
+      <w:bookmarkEnd w:id="59"/>
     </w:p>
     <w:p>
       <w:pPr>
@@ -21709,7 +22810,7 @@
           <w:lang w:val="en-US"/>
         </w:rPr>
       </w:pPr>
-      <w:bookmarkStart w:id="58" w:name="_Toc140048908"/>
+      <w:bookmarkStart w:id="60" w:name="_Toc140048908"/>
       <w:r>
         <w:rPr>
           <w:rFonts w:cs="Arial"/>
@@ -21726,7 +22827,7 @@
         </w:rPr>
         <w:t>. Conclusions</w:t>
       </w:r>
-      <w:bookmarkEnd w:id="58"/>
+      <w:bookmarkEnd w:id="60"/>
     </w:p>
     <w:p>
       <w:pPr>
@@ -21772,12 +22873,11 @@
       <w:pPr>
         <w:pStyle w:val="berschrift2"/>
       </w:pPr>
-      <w:bookmarkStart w:id="59" w:name="_Toc140048909"/>
-      <w:r>
-        <w:lastRenderedPageBreak/>
+      <w:bookmarkStart w:id="61" w:name="_Toc140048909"/>
+      <w:r>
         <w:t>6.1 Summary of findings</w:t>
       </w:r>
-      <w:bookmarkEnd w:id="59"/>
+      <w:bookmarkEnd w:id="61"/>
     </w:p>
     <w:p>
       <w:pPr>
@@ -21835,11 +22935,11 @@
       <w:pPr>
         <w:pStyle w:val="berschrift2"/>
       </w:pPr>
-      <w:bookmarkStart w:id="60" w:name="_Toc140048910"/>
+      <w:bookmarkStart w:id="62" w:name="_Toc140048910"/>
       <w:r>
         <w:t>6.2 Contributions to the field</w:t>
       </w:r>
-      <w:bookmarkEnd w:id="60"/>
+      <w:bookmarkEnd w:id="62"/>
     </w:p>
     <w:p>
       <w:pPr>
@@ -21897,11 +22997,11 @@
       <w:pPr>
         <w:pStyle w:val="berschrift2"/>
       </w:pPr>
-      <w:bookmarkStart w:id="61" w:name="_Toc140048911"/>
+      <w:bookmarkStart w:id="63" w:name="_Toc140048911"/>
       <w:r>
         <w:t>6.3 Limitations of the study</w:t>
       </w:r>
-      <w:bookmarkEnd w:id="61"/>
+      <w:bookmarkEnd w:id="63"/>
     </w:p>
     <w:p>
       <w:pPr>
@@ -21979,11 +23079,11 @@
       <w:pPr>
         <w:pStyle w:val="berschrift2"/>
       </w:pPr>
-      <w:bookmarkStart w:id="62" w:name="_Toc140048912"/>
+      <w:bookmarkStart w:id="64" w:name="_Toc140048912"/>
       <w:r>
         <w:t>6.4 Suggestions for future research</w:t>
       </w:r>
-      <w:bookmarkEnd w:id="62"/>
+      <w:bookmarkEnd w:id="64"/>
     </w:p>
     <w:p>
       <w:pPr>
@@ -22067,7 +23167,7 @@
           <w:lang w:val="en-US"/>
         </w:rPr>
       </w:pPr>
-      <w:bookmarkStart w:id="63" w:name="_Toc140048913"/>
+      <w:bookmarkStart w:id="65" w:name="_Toc140048913"/>
       <w:r>
         <w:rPr>
           <w:rFonts w:cs="Arial"/>
@@ -22093,7 +23193,7 @@
         </w:rPr>
         <w:t>References</w:t>
       </w:r>
-      <w:bookmarkEnd w:id="63"/>
+      <w:bookmarkEnd w:id="65"/>
     </w:p>
     <w:p>
       <w:pPr>
@@ -22160,7 +23260,7 @@
           <w:lang w:val="en-US"/>
         </w:rPr>
       </w:pPr>
-      <w:bookmarkStart w:id="64" w:name="_Toc140048914"/>
+      <w:bookmarkStart w:id="66" w:name="_Toc140048914"/>
       <w:r>
         <w:rPr>
           <w:rFonts w:cs="Arial"/>
@@ -22170,7 +23270,7 @@
         <w:lastRenderedPageBreak/>
         <w:t>8. Appendix</w:t>
       </w:r>
-      <w:bookmarkEnd w:id="64"/>
+      <w:bookmarkEnd w:id="66"/>
     </w:p>
     <w:p>
       <w:pPr>
@@ -22179,7 +23279,7 @@
           <w:rFonts w:cs="Arial"/>
         </w:rPr>
       </w:pPr>
-      <w:bookmarkStart w:id="65" w:name="_Toc140048915"/>
+      <w:bookmarkStart w:id="67" w:name="_Toc140048915"/>
       <w:r>
         <w:rPr>
           <w:rFonts w:cs="Arial"/>
@@ -22210,7 +23310,7 @@
         </w:rPr>
         <w:t>onventions</w:t>
       </w:r>
-      <w:bookmarkEnd w:id="65"/>
+      <w:bookmarkEnd w:id="67"/>
     </w:p>
     <w:p>
       <w:pPr>
@@ -22270,7 +23370,7 @@
         </w:rPr>
         <w:t>q</w:t>
       </w:r>
-      <w:commentRangeStart w:id="66"/>
+      <w:commentRangeStart w:id="68"/>
       <w:r>
         <w:rPr>
           <w:rFonts w:cs="Arial"/>
@@ -22279,12 +23379,12 @@
         </w:rPr>
         <w:t>uestionabl</w:t>
       </w:r>
-      <w:commentRangeEnd w:id="66"/>
+      <w:commentRangeEnd w:id="68"/>
       <w:r>
         <w:rPr>
           <w:rStyle w:val="Kommentarzeichen"/>
         </w:rPr>
-        <w:commentReference w:id="66"/>
+        <w:commentReference w:id="68"/>
       </w:r>
       <w:r>
         <w:rPr>
@@ -23949,7 +25049,7 @@
           <w:rFonts w:cs="Arial"/>
         </w:rPr>
       </w:pPr>
-      <w:bookmarkStart w:id="67" w:name="_Toc140048916"/>
+      <w:bookmarkStart w:id="69" w:name="_Toc140048916"/>
       <w:r>
         <w:rPr>
           <w:rFonts w:cs="Arial"/>
@@ -23963,7 +25063,7 @@
         </w:rPr>
         <w:t>critical items</w:t>
       </w:r>
-      <w:bookmarkEnd w:id="67"/>
+      <w:bookmarkEnd w:id="69"/>
     </w:p>
     <w:p>
       <w:pPr>
@@ -23979,7 +25079,7 @@
         </w:rPr>
         <w:t xml:space="preserve">The following list of critical items only includes written items. The auditory critical items can be found here: </w:t>
       </w:r>
-      <w:commentRangeStart w:id="68"/>
+      <w:commentRangeStart w:id="70"/>
       <w:r>
         <w:rPr>
           <w:lang w:val="en-US"/>
@@ -24018,12 +25118,12 @@
         </w:rPr>
         <w:fldChar w:fldCharType="end"/>
       </w:r>
-      <w:commentRangeEnd w:id="68"/>
+      <w:commentRangeEnd w:id="70"/>
       <w:r>
         <w:rPr>
           <w:rStyle w:val="Kommentarzeichen"/>
         </w:rPr>
-        <w:commentReference w:id="68"/>
+        <w:commentReference w:id="70"/>
       </w:r>
       <w:r>
         <w:rPr>
@@ -26292,11 +27392,11 @@
       <w:pPr>
         <w:pStyle w:val="berschrift2"/>
       </w:pPr>
-      <w:bookmarkStart w:id="69" w:name="_Toc140048917"/>
+      <w:bookmarkStart w:id="71" w:name="_Toc140048917"/>
       <w:r>
         <w:t>8.3 List of filler items</w:t>
       </w:r>
-      <w:bookmarkEnd w:id="69"/>
+      <w:bookmarkEnd w:id="71"/>
     </w:p>
     <w:p>
       <w:pPr>
@@ -26312,7 +27412,7 @@
         </w:rPr>
         <w:t xml:space="preserve">The following list of filler items only includes written items. The auditory filler items can be found here: </w:t>
       </w:r>
-      <w:commentRangeStart w:id="70"/>
+      <w:commentRangeStart w:id="72"/>
       <w:r>
         <w:rPr>
           <w:lang w:val="en-US"/>
@@ -26351,12 +27451,12 @@
         </w:rPr>
         <w:fldChar w:fldCharType="end"/>
       </w:r>
-      <w:commentRangeEnd w:id="70"/>
+      <w:commentRangeEnd w:id="72"/>
       <w:r>
         <w:rPr>
           <w:rStyle w:val="Kommentarzeichen"/>
         </w:rPr>
-        <w:commentReference w:id="70"/>
+        <w:commentReference w:id="72"/>
       </w:r>
       <w:r>
         <w:rPr>
@@ -26370,19 +27470,19 @@
         </w:rPr>
         <w:t xml:space="preserve"> The acceptability of the fillers varied, with </w:t>
       </w:r>
-      <w:commentRangeStart w:id="71"/>
+      <w:commentRangeStart w:id="73"/>
       <w:r>
         <w:rPr>
           <w:lang w:val="en-US"/>
         </w:rPr>
         <w:t>A representing full acceptability, B indicating some acceptability, C denoting neutrality in terms of acceptability, D implying partial unacceptability, and E signifying complete unacceptability</w:t>
       </w:r>
-      <w:commentRangeEnd w:id="71"/>
+      <w:commentRangeEnd w:id="73"/>
       <w:r>
         <w:rPr>
           <w:rStyle w:val="Kommentarzeichen"/>
         </w:rPr>
-        <w:commentReference w:id="71"/>
+        <w:commentReference w:id="73"/>
       </w:r>
       <w:r>
         <w:rPr>
@@ -29828,7 +30928,7 @@
                     <pic:cNvPicPr/>
                   </pic:nvPicPr>
                   <pic:blipFill>
-                    <a:blip r:embed="rId17" cstate="print">
+                    <a:blip r:embed="rId23" cstate="print">
                       <a:extLst>
                         <a:ext uri="{28A0092B-C50C-407E-A947-70E740481C1C}">
                           <a14:useLocalDpi xmlns:a14="http://schemas.microsoft.com/office/drawing/2010/main" val="0"/>
@@ -29885,12 +30985,12 @@
       </w:pPr>
     </w:p>
     <w:sectPr>
-      <w:headerReference w:type="even" r:id="rId18"/>
-      <w:headerReference w:type="default" r:id="rId19"/>
-      <w:footerReference w:type="even" r:id="rId20"/>
-      <w:footerReference w:type="default" r:id="rId21"/>
-      <w:headerReference w:type="first" r:id="rId22"/>
-      <w:footerReference w:type="first" r:id="rId23"/>
+      <w:headerReference w:type="even" r:id="rId24"/>
+      <w:headerReference w:type="default" r:id="rId25"/>
+      <w:footerReference w:type="even" r:id="rId26"/>
+      <w:footerReference w:type="default" r:id="rId27"/>
+      <w:headerReference w:type="first" r:id="rId28"/>
+      <w:footerReference w:type="first" r:id="rId29"/>
       <w:pgSz w:w="11906" w:h="16838" w:code="9"/>
       <w:pgMar w:top="1418" w:right="1701" w:bottom="1418" w:left="2268" w:header="709" w:footer="709" w:gutter="0"/>
       <w:pgNumType w:start="2"/>
@@ -30369,7 +31469,7 @@
       </w:r>
     </w:p>
   </w:comment>
-  <w:comment w:id="51" w:author="Miriam Schiele" w:date="2023-07-05T11:36:00Z" w:initials="MS">
+  <w:comment w:id="49" w:author="Miriam Schiele" w:date="2023-07-28T09:49:00Z" w:initials="MS">
     <w:p>
       <w:pPr>
         <w:pStyle w:val="Kommentartext"/>
@@ -30381,11 +31481,43 @@
         <w:annotationRef/>
       </w:r>
       <w:r>
+        <w:t>War das genau der Sprachlaut?</w:t>
+      </w:r>
+    </w:p>
+  </w:comment>
+  <w:comment w:id="52" w:author="Miriam Schiele" w:date="2023-07-28T10:37:00Z" w:initials="MS">
+    <w:p>
+      <w:pPr>
+        <w:pStyle w:val="Kommentartext"/>
+      </w:pPr>
+      <w:r>
+        <w:rPr>
+          <w:rStyle w:val="Kommentarzeichen"/>
+        </w:rPr>
+        <w:annotationRef/>
+      </w:r>
+      <w:r>
+        <w:t>Sometimes "set up", sometimes "set-up"</w:t>
+      </w:r>
+    </w:p>
+  </w:comment>
+  <w:comment w:id="53" w:author="Miriam Schiele" w:date="2023-07-05T11:36:00Z" w:initials="MS">
+    <w:p>
+      <w:pPr>
+        <w:pStyle w:val="Kommentartext"/>
+      </w:pPr>
+      <w:r>
+        <w:rPr>
+          <w:rStyle w:val="Kommentarzeichen"/>
+        </w:rPr>
+        <w:annotationRef/>
+      </w:r>
+      <w:r>
         <w:t>Check if that is actually the version that was used</w:t>
       </w:r>
     </w:p>
   </w:comment>
-  <w:comment w:id="52" w:author="Miriam Schiele" w:date="2023-07-05T11:36:00Z" w:initials="MS">
+  <w:comment w:id="54" w:author="Miriam Schiele" w:date="2023-07-05T11:36:00Z" w:initials="MS">
     <w:p>
       <w:pPr>
         <w:pStyle w:val="Kommentartext"/>
@@ -30401,7 +31533,7 @@
       </w:r>
     </w:p>
   </w:comment>
-  <w:comment w:id="66" w:author="Miriam Schiele" w:date="2023-07-01T10:17:00Z" w:initials="MS">
+  <w:comment w:id="55" w:author="Miriam Schiele" w:date="2023-07-28T10:41:00Z" w:initials="MS">
     <w:p>
       <w:pPr>
         <w:pStyle w:val="Kommentartext"/>
@@ -30413,11 +31545,27 @@
         <w:annotationRef/>
       </w:r>
       <w:r>
+        <w:t>See comment</w:t>
+      </w:r>
+    </w:p>
+  </w:comment>
+  <w:comment w:id="68" w:author="Miriam Schiele" w:date="2023-07-01T10:17:00Z" w:initials="MS">
+    <w:p>
+      <w:pPr>
+        <w:pStyle w:val="Kommentartext"/>
+      </w:pPr>
+      <w:r>
+        <w:rPr>
+          <w:rStyle w:val="Kommentarzeichen"/>
+        </w:rPr>
+        <w:annotationRef/>
+      </w:r>
+      <w:r>
         <w:t>Check the entire list to see which abbreviations were even used in the thesis</w:t>
       </w:r>
     </w:p>
   </w:comment>
-  <w:comment w:id="68" w:author="Miriam Schiele" w:date="2023-06-30T09:31:00Z" w:initials="MS">
+  <w:comment w:id="70" w:author="Miriam Schiele" w:date="2023-06-30T09:31:00Z" w:initials="MS">
     <w:p>
       <w:pPr>
         <w:pStyle w:val="Kommentartext"/>
@@ -30433,7 +31581,7 @@
       </w:r>
     </w:p>
   </w:comment>
-  <w:comment w:id="70" w:author="Miriam Schiele" w:date="2023-06-30T09:29:00Z" w:initials="MS">
+  <w:comment w:id="72" w:author="Miriam Schiele" w:date="2023-06-30T09:29:00Z" w:initials="MS">
     <w:p>
       <w:pPr>
         <w:pStyle w:val="Kommentartext"/>
@@ -30449,7 +31597,7 @@
       </w:r>
     </w:p>
   </w:comment>
-  <w:comment w:id="71" w:author="Miriam Schiele" w:date="2023-07-14T10:14:00Z" w:initials="MS">
+  <w:comment w:id="73" w:author="Miriam Schiele" w:date="2023-07-14T10:14:00Z" w:initials="MS">
     <w:p>
       <w:pPr>
         <w:pStyle w:val="Kommentartext"/>
@@ -30497,8 +31645,11 @@
   <w15:commentEx w15:paraId="55D2316E" w15:done="0"/>
   <w15:commentEx w15:paraId="63B6CA65" w15:done="0"/>
   <w15:commentEx w15:paraId="4E40AA19" w15:done="0"/>
-  <w15:commentEx w15:paraId="1994C3AD" w15:done="0"/>
-  <w15:commentEx w15:paraId="1A8D3019" w15:done="0"/>
+  <w15:commentEx w15:paraId="1E53E9BF" w15:done="0"/>
+  <w15:commentEx w15:paraId="69C45405" w15:done="0"/>
+  <w15:commentEx w15:paraId="0E0FD7C7" w15:done="0"/>
+  <w15:commentEx w15:paraId="10D598AE" w15:done="0"/>
+  <w15:commentEx w15:paraId="10B11FF7" w15:done="0"/>
   <w15:commentEx w15:paraId="69EACEDA" w15:done="0"/>
   <w15:commentEx w15:paraId="7F0B1CDA" w15:done="0"/>
   <w15:commentEx w15:paraId="007548BC" w15:done="0"/>
@@ -30535,8 +31686,11 @@
   <w16cex:commentExtensible w16cex:durableId="28492769" w16cex:dateUtc="2023-06-30T08:05:00Z"/>
   <w16cex:commentExtensible w16cex:durableId="28492533" w16cex:dateUtc="2023-06-27T14:43:00Z"/>
   <w16cex:commentExtensible w16cex:durableId="2849252C" w16cex:dateUtc="2023-06-27T14:43:00Z"/>
+  <w16cex:commentExtensible w16cex:durableId="286E0DC1" w16cex:dateUtc="2023-07-28T08:49:00Z"/>
+  <w16cex:commentExtensible w16cex:durableId="286E1903" w16cex:dateUtc="2023-07-28T09:37:00Z"/>
   <w16cex:commentExtensible w16cex:durableId="284FD42E" w16cex:dateUtc="2023-07-05T09:36:00Z"/>
   <w16cex:commentExtensible w16cex:durableId="284FD439" w16cex:dateUtc="2023-07-05T09:36:00Z"/>
+  <w16cex:commentExtensible w16cex:durableId="286E19C7" w16cex:dateUtc="2023-07-28T09:41:00Z"/>
   <w16cex:commentExtensible w16cex:durableId="284A7BB3" w16cex:dateUtc="2023-07-01T08:17:00Z"/>
   <w16cex:commentExtensible w16cex:durableId="28491F54" w16cex:dateUtc="2023-06-30T07:31:00Z"/>
   <w16cex:commentExtensible w16cex:durableId="28491EFF" w16cex:dateUtc="2023-06-30T07:29:00Z"/>
@@ -30573,8 +31727,11 @@
   <w16cid:commentId w16cid:paraId="55D2316E" w16cid:durableId="28492769"/>
   <w16cid:commentId w16cid:paraId="63B6CA65" w16cid:durableId="28492533"/>
   <w16cid:commentId w16cid:paraId="4E40AA19" w16cid:durableId="2849252C"/>
-  <w16cid:commentId w16cid:paraId="1994C3AD" w16cid:durableId="284FD42E"/>
-  <w16cid:commentId w16cid:paraId="1A8D3019" w16cid:durableId="284FD439"/>
+  <w16cid:commentId w16cid:paraId="1E53E9BF" w16cid:durableId="286E0DC1"/>
+  <w16cid:commentId w16cid:paraId="69C45405" w16cid:durableId="286E1903"/>
+  <w16cid:commentId w16cid:paraId="0E0FD7C7" w16cid:durableId="284FD42E"/>
+  <w16cid:commentId w16cid:paraId="10D598AE" w16cid:durableId="284FD439"/>
+  <w16cid:commentId w16cid:paraId="10B11FF7" w16cid:durableId="286E19C7"/>
   <w16cid:commentId w16cid:paraId="69EACEDA" w16cid:durableId="284A7BB3"/>
   <w16cid:commentId w16cid:paraId="7F0B1CDA" w16cid:durableId="28491F54"/>
   <w16cid:commentId w16cid:paraId="007548BC" w16cid:durableId="28491EFF"/>
@@ -35710,7 +36867,7 @@
     <w:uiPriority w:val="35"/>
     <w:unhideWhenUsed/>
     <w:qFormat/>
-    <w:rsid w:val="008A78B7"/>
+    <w:rsid w:val="00EB7F53"/>
     <w:pPr>
       <w:framePr w:wrap="around" w:vAnchor="text" w:hAnchor="text" w:y="1"/>
       <w:tabs>
@@ -35725,9 +36882,10 @@
         <w:tab w:val="left" w:pos="2552"/>
       </w:tabs>
       <w:spacing w:after="200" w:line="360" w:lineRule="auto"/>
+      <w:jc w:val="both"/>
     </w:pPr>
     <w:rPr>
-      <w:b/>
+      <w:bCs/>
       <w:iCs/>
       <w:color w:val="000000" w:themeColor="text1"/>
       <w:sz w:val="20"/>
@@ -38943,7 +40101,6 @@
     <w:name w:val="Normal (Web)"/>
     <w:basedOn w:val="Standard"/>
     <w:uiPriority w:val="99"/>
-    <w:semiHidden/>
     <w:unhideWhenUsed/>
     <w:rsid w:val="00B53A17"/>
     <w:rPr>

</xml_diff>

<commit_message>
chapter on results and analysis
</commit_message>
<xml_diff>
--- a/4_writing/Schiele MA Thesis.docx
+++ b/4_writing/Schiele MA Thesis.docx
@@ -418,12 +418,14 @@
         <w:rPr>
           <w:rFonts w:cs="Arial"/>
           <w:szCs w:val="24"/>
-        </w:rPr>
-      </w:pPr>
-      <w:r>
-        <w:rPr>
-          <w:rFonts w:cs="Arial"/>
-          <w:szCs w:val="24"/>
+          <w:lang w:val="en-US"/>
+        </w:rPr>
+      </w:pPr>
+      <w:r>
+        <w:rPr>
+          <w:rFonts w:cs="Arial"/>
+          <w:szCs w:val="24"/>
+          <w:lang w:val="en-US"/>
         </w:rPr>
         <w:t>Miriam Schiele</w:t>
       </w:r>
@@ -436,12 +438,14 @@
         <w:rPr>
           <w:rFonts w:cs="Arial"/>
           <w:szCs w:val="24"/>
-        </w:rPr>
-      </w:pPr>
-      <w:r>
-        <w:rPr>
-          <w:rFonts w:cs="Arial"/>
-          <w:szCs w:val="24"/>
+          <w:lang w:val="en-US"/>
+        </w:rPr>
+      </w:pPr>
+      <w:r>
+        <w:rPr>
+          <w:rFonts w:cs="Arial"/>
+          <w:szCs w:val="24"/>
+          <w:lang w:val="en-US"/>
         </w:rPr>
         <w:t>miriam.schiele@student.uni-tuebingen.de</w:t>
       </w:r>
@@ -456,6 +460,7 @@
           <w:szCs w:val="24"/>
         </w:rPr>
       </w:pPr>
+      <w:proofErr w:type="spellStart"/>
       <w:r>
         <w:rPr>
           <w:rFonts w:cs="Arial"/>
@@ -468,8 +473,17 @@
           <w:rFonts w:cs="Arial"/>
           <w:szCs w:val="24"/>
         </w:rPr>
-        <w:t xml:space="preserve">atriculation </w:t>
-      </w:r>
+        <w:t>atriculation</w:t>
+      </w:r>
+      <w:proofErr w:type="spellEnd"/>
+      <w:r>
+        <w:rPr>
+          <w:rFonts w:cs="Arial"/>
+          <w:szCs w:val="24"/>
+        </w:rPr>
+        <w:t xml:space="preserve"> </w:t>
+      </w:r>
+      <w:proofErr w:type="spellStart"/>
       <w:r>
         <w:rPr>
           <w:rFonts w:cs="Arial"/>
@@ -484,6 +498,7 @@
         </w:rPr>
         <w:t>umber</w:t>
       </w:r>
+      <w:proofErr w:type="spellEnd"/>
       <w:r>
         <w:rPr>
           <w:rFonts w:cs="Arial"/>
@@ -3756,22 +3771,42 @@
         </w:rPr>
         <w:t>‘</w:t>
       </w:r>
+      <w:proofErr w:type="spellStart"/>
       <w:r>
         <w:rPr>
           <w:rFonts w:cs="Arial"/>
           <w:iCs/>
           <w:szCs w:val="24"/>
         </w:rPr>
-        <w:t>No, UNTIL 6pm.</w:t>
-      </w:r>
+        <w:t>No</w:t>
+      </w:r>
+      <w:proofErr w:type="spellEnd"/>
       <w:r>
         <w:rPr>
           <w:rFonts w:cs="Arial"/>
           <w:iCs/>
           <w:szCs w:val="24"/>
         </w:rPr>
+        <w:t>, UNTIL 6</w:t>
+      </w:r>
+      <w:proofErr w:type="gramStart"/>
+      <w:r>
+        <w:rPr>
+          <w:rFonts w:cs="Arial"/>
+          <w:iCs/>
+          <w:szCs w:val="24"/>
+        </w:rPr>
+        <w:t>pm.</w:t>
+      </w:r>
+      <w:r>
+        <w:rPr>
+          <w:rFonts w:cs="Arial"/>
+          <w:iCs/>
+          <w:szCs w:val="24"/>
+        </w:rPr>
         <w:t>’</w:t>
       </w:r>
+      <w:proofErr w:type="gramEnd"/>
     </w:p>
     <w:p>
       <w:pPr>
@@ -4030,38 +4065,60 @@
         </w:rPr>
         <w:t>‘</w:t>
       </w:r>
+      <w:proofErr w:type="spellStart"/>
       <w:r>
         <w:rPr>
           <w:rFonts w:cs="Arial"/>
           <w:iCs/>
           <w:szCs w:val="24"/>
         </w:rPr>
-        <w:t xml:space="preserve">No, </w:t>
-      </w:r>
+        <w:t>No</w:t>
+      </w:r>
+      <w:proofErr w:type="spellEnd"/>
       <w:r>
         <w:rPr>
           <w:rFonts w:cs="Arial"/>
           <w:iCs/>
           <w:szCs w:val="24"/>
         </w:rPr>
+        <w:t xml:space="preserve">, </w:t>
+      </w:r>
+      <w:proofErr w:type="spellStart"/>
+      <w:r>
+        <w:rPr>
+          <w:rFonts w:cs="Arial"/>
+          <w:iCs/>
+          <w:szCs w:val="24"/>
+        </w:rPr>
         <w:t>until</w:t>
       </w:r>
+      <w:proofErr w:type="spellEnd"/>
       <w:r>
         <w:rPr>
           <w:rFonts w:cs="Arial"/>
           <w:iCs/>
           <w:szCs w:val="24"/>
         </w:rPr>
-        <w:t xml:space="preserve"> 6pm.</w:t>
-      </w:r>
+        <w:t xml:space="preserve"> 6</w:t>
+      </w:r>
+      <w:proofErr w:type="gramStart"/>
       <w:r>
         <w:rPr>
           <w:rFonts w:cs="Arial"/>
           <w:iCs/>
           <w:szCs w:val="24"/>
         </w:rPr>
+        <w:t>pm.</w:t>
+      </w:r>
+      <w:r>
+        <w:rPr>
+          <w:rFonts w:cs="Arial"/>
+          <w:iCs/>
+          <w:szCs w:val="24"/>
+        </w:rPr>
         <w:t>’</w:t>
       </w:r>
+      <w:proofErr w:type="gramEnd"/>
       <w:r>
         <w:rPr>
           <w:rFonts w:cs="Arial"/>
@@ -5274,7 +5331,25 @@
           <w:szCs w:val="24"/>
           <w:lang w:val="en-US"/>
         </w:rPr>
-        <w:t>without the inclusdion of</w:t>
+        <w:t xml:space="preserve">without the </w:t>
+      </w:r>
+      <w:proofErr w:type="spellStart"/>
+      <w:r>
+        <w:rPr>
+          <w:rFonts w:cs="Arial"/>
+          <w:szCs w:val="24"/>
+          <w:lang w:val="en-US"/>
+        </w:rPr>
+        <w:t>inclusdion</w:t>
+      </w:r>
+      <w:proofErr w:type="spellEnd"/>
+      <w:r>
+        <w:rPr>
+          <w:rFonts w:cs="Arial"/>
+          <w:szCs w:val="24"/>
+          <w:lang w:val="en-US"/>
+        </w:rPr>
+        <w:t xml:space="preserve"> of</w:t>
       </w:r>
       <w:r>
         <w:rPr>
@@ -5429,8 +5504,49 @@
           <w:rFonts w:cs="Arial"/>
           <w:szCs w:val="24"/>
         </w:rPr>
-        <w:t>‘No, his FATHER.’</w:t>
-      </w:r>
+        <w:t>‘</w:t>
+      </w:r>
+      <w:proofErr w:type="spellStart"/>
+      <w:r>
+        <w:rPr>
+          <w:rFonts w:cs="Arial"/>
+          <w:szCs w:val="24"/>
+        </w:rPr>
+        <w:t>No</w:t>
+      </w:r>
+      <w:proofErr w:type="spellEnd"/>
+      <w:r>
+        <w:rPr>
+          <w:rFonts w:cs="Arial"/>
+          <w:szCs w:val="24"/>
+        </w:rPr>
+        <w:t xml:space="preserve">, </w:t>
+      </w:r>
+      <w:proofErr w:type="spellStart"/>
+      <w:r>
+        <w:rPr>
+          <w:rFonts w:cs="Arial"/>
+          <w:szCs w:val="24"/>
+        </w:rPr>
+        <w:t>his</w:t>
+      </w:r>
+      <w:proofErr w:type="spellEnd"/>
+      <w:r>
+        <w:rPr>
+          <w:rFonts w:cs="Arial"/>
+          <w:szCs w:val="24"/>
+        </w:rPr>
+        <w:t xml:space="preserve"> </w:t>
+      </w:r>
+      <w:proofErr w:type="gramStart"/>
+      <w:r>
+        <w:rPr>
+          <w:rFonts w:cs="Arial"/>
+          <w:szCs w:val="24"/>
+        </w:rPr>
+        <w:t>FATHER.’</w:t>
+      </w:r>
+      <w:proofErr w:type="gramEnd"/>
     </w:p>
     <w:p>
       <w:pPr>
@@ -5632,8 +5748,42 @@
           <w:rFonts w:cs="Arial"/>
           <w:szCs w:val="24"/>
         </w:rPr>
-        <w:t xml:space="preserve">‘No, his </w:t>
-      </w:r>
+        <w:t>‘</w:t>
+      </w:r>
+      <w:proofErr w:type="spellStart"/>
+      <w:r>
+        <w:rPr>
+          <w:rFonts w:cs="Arial"/>
+          <w:szCs w:val="24"/>
+        </w:rPr>
+        <w:t>No</w:t>
+      </w:r>
+      <w:proofErr w:type="spellEnd"/>
+      <w:r>
+        <w:rPr>
+          <w:rFonts w:cs="Arial"/>
+          <w:szCs w:val="24"/>
+        </w:rPr>
+        <w:t xml:space="preserve">, </w:t>
+      </w:r>
+      <w:proofErr w:type="spellStart"/>
+      <w:r>
+        <w:rPr>
+          <w:rFonts w:cs="Arial"/>
+          <w:szCs w:val="24"/>
+        </w:rPr>
+        <w:t>his</w:t>
+      </w:r>
+      <w:proofErr w:type="spellEnd"/>
+      <w:r>
+        <w:rPr>
+          <w:rFonts w:cs="Arial"/>
+          <w:szCs w:val="24"/>
+        </w:rPr>
+        <w:t xml:space="preserve"> </w:t>
+      </w:r>
+      <w:proofErr w:type="spellStart"/>
+      <w:proofErr w:type="gramStart"/>
       <w:r>
         <w:rPr>
           <w:rFonts w:cs="Arial"/>
@@ -5641,6 +5791,7 @@
         </w:rPr>
         <w:t>father</w:t>
       </w:r>
+      <w:proofErr w:type="spellEnd"/>
       <w:r>
         <w:rPr>
           <w:rFonts w:cs="Arial"/>
@@ -5648,6 +5799,7 @@
         </w:rPr>
         <w:t>.’</w:t>
       </w:r>
+      <w:proofErr w:type="gramEnd"/>
     </w:p>
     <w:p>
       <w:pPr>
@@ -6006,7 +6158,21 @@
           <w:lang w:val="en-US"/>
         </w:rPr>
         <w:tab/>
-        <w:t>The present study examines a number of factors that have not been investigated in depth or at all in previous studies. First, while previous research has studied the importance of orthographic marking in other fields of linguistics, the role of orthography in the comprehension of contrastive focus has not been studied so far. The studies conducted in this field are reviewed in chapter 2.3.</w:t>
+        <w:t xml:space="preserve">The present study examines </w:t>
+      </w:r>
+      <w:proofErr w:type="gramStart"/>
+      <w:r>
+        <w:rPr>
+          <w:lang w:val="en-US"/>
+        </w:rPr>
+        <w:t>a number of</w:t>
+      </w:r>
+      <w:proofErr w:type="gramEnd"/>
+      <w:r>
+        <w:rPr>
+          <w:lang w:val="en-US"/>
+        </w:rPr>
+        <w:t xml:space="preserve"> factors that have not been investigated in depth or at all in previous studies. First, while previous research has studied the importance of orthographic marking in other fields of linguistics, the role of orthography in the comprehension of contrastive focus has not been studied so far. The studies conducted in this field are reviewed in chapter 2.3.</w:t>
       </w:r>
     </w:p>
     <w:p>
@@ -7123,16 +7289,38 @@
         <w:rPr>
           <w:rFonts w:cs="Arial"/>
           <w:szCs w:val="24"/>
-        </w:rPr>
-      </w:pPr>
-      <w:r>
-        <w:rPr>
-          <w:rFonts w:cs="Arial"/>
-          <w:szCs w:val="24"/>
+          <w:lang w:val="en-US"/>
+        </w:rPr>
+      </w:pPr>
+      <w:proofErr w:type="spellStart"/>
+      <w:r>
+        <w:rPr>
+          <w:rFonts w:cs="Arial"/>
+          <w:szCs w:val="24"/>
+          <w:lang w:val="en-US"/>
         </w:rPr>
         <w:lastRenderedPageBreak/>
-        <w:t>Vertreter von non deletion account einfügen</w:t>
-      </w:r>
+        <w:t>Vertreter</w:t>
+      </w:r>
+      <w:proofErr w:type="spellEnd"/>
+      <w:r>
+        <w:rPr>
+          <w:rFonts w:cs="Arial"/>
+          <w:szCs w:val="24"/>
+          <w:lang w:val="en-US"/>
+        </w:rPr>
+        <w:t xml:space="preserve"> von non deletion account </w:t>
+      </w:r>
+      <w:proofErr w:type="spellStart"/>
+      <w:r>
+        <w:rPr>
+          <w:rFonts w:cs="Arial"/>
+          <w:szCs w:val="24"/>
+          <w:lang w:val="en-US"/>
+        </w:rPr>
+        <w:t>einfügen</w:t>
+      </w:r>
+      <w:proofErr w:type="spellEnd"/>
     </w:p>
     <w:p>
       <w:pPr>
@@ -7142,6 +7330,7 @@
         <w:rPr>
           <w:rFonts w:cs="Arial"/>
           <w:szCs w:val="24"/>
+          <w:lang w:val="en-US"/>
         </w:rPr>
       </w:pPr>
     </w:p>
@@ -7156,13 +7345,23 @@
           <w:lang w:val="en-US"/>
         </w:rPr>
       </w:pPr>
-      <w:r>
-        <w:rPr>
-          <w:rFonts w:cs="Arial"/>
-          <w:szCs w:val="24"/>
-          <w:lang w:val="en-US"/>
-        </w:rPr>
-        <w:t>Unfortuenaltley, some grammar theories remain despite of the fact that they are only weakly linked to empirical data (cf. Featherston 201</w:t>
+      <w:proofErr w:type="spellStart"/>
+      <w:r>
+        <w:rPr>
+          <w:rFonts w:cs="Arial"/>
+          <w:szCs w:val="24"/>
+          <w:lang w:val="en-US"/>
+        </w:rPr>
+        <w:t>Unfortuenaltley</w:t>
+      </w:r>
+      <w:proofErr w:type="spellEnd"/>
+      <w:r>
+        <w:rPr>
+          <w:rFonts w:cs="Arial"/>
+          <w:szCs w:val="24"/>
+          <w:lang w:val="en-US"/>
+        </w:rPr>
+        <w:t>, some grammar theories remain despite of the fact that they are only weakly linked to empirical data (cf. Featherston 201</w:t>
       </w:r>
       <w:r>
         <w:rPr>
@@ -7271,7 +7470,27 @@
           <w:szCs w:val="24"/>
           <w:lang w:val="en-US"/>
         </w:rPr>
-        <w:t xml:space="preserve"> is deemed grammatically elliptical iff “there exists another linguistic representation </w:t>
+        <w:t xml:space="preserve"> is deemed grammatically elliptical </w:t>
+      </w:r>
+      <w:proofErr w:type="spellStart"/>
+      <w:r>
+        <w:rPr>
+          <w:rFonts w:cs="Arial"/>
+          <w:color w:val="808080" w:themeColor="background1" w:themeShade="80"/>
+          <w:szCs w:val="24"/>
+          <w:lang w:val="en-US"/>
+        </w:rPr>
+        <w:t>iff</w:t>
+      </w:r>
+      <w:proofErr w:type="spellEnd"/>
+      <w:r>
+        <w:rPr>
+          <w:rFonts w:cs="Arial"/>
+          <w:color w:val="808080" w:themeColor="background1" w:themeShade="80"/>
+          <w:szCs w:val="24"/>
+          <w:lang w:val="en-US"/>
+        </w:rPr>
+        <w:t xml:space="preserve"> “there exists another linguistic representation </w:t>
       </w:r>
       <w:r>
         <w:rPr>
@@ -7844,6 +8063,7 @@
           <w:lang w:val="en-US"/>
         </w:rPr>
       </w:pPr>
+      <w:proofErr w:type="spellStart"/>
       <w:r>
         <w:rPr>
           <w:rFonts w:cs="Arial"/>
@@ -7853,8 +8073,9 @@
           <w:szCs w:val="24"/>
           <w:lang w:val="en-US"/>
         </w:rPr>
-        <w:t xml:space="preserve">nicht, </w:t>
-      </w:r>
+        <w:t>nicht</w:t>
+      </w:r>
+      <w:proofErr w:type="spellEnd"/>
       <w:r>
         <w:rPr>
           <w:rFonts w:cs="Arial"/>
@@ -7864,8 +8085,7 @@
           <w:szCs w:val="24"/>
           <w:lang w:val="en-US"/>
         </w:rPr>
-        <w:tab/>
-        <w:t>*wer</w:t>
+        <w:t xml:space="preserve">, </w:t>
       </w:r>
       <w:r>
         <w:rPr>
@@ -7877,7 +8097,9 @@
           <w:lang w:val="en-US"/>
         </w:rPr>
         <w:tab/>
-      </w:r>
+        <w:t>*</w:t>
+      </w:r>
+      <w:proofErr w:type="spellStart"/>
       <w:r>
         <w:rPr>
           <w:rFonts w:cs="Arial"/>
@@ -7887,18 +8109,9 @@
           <w:szCs w:val="24"/>
           <w:lang w:val="en-US"/>
         </w:rPr>
-        <w:tab/>
-      </w:r>
-      <w:r>
-        <w:rPr>
-          <w:rFonts w:cs="Arial"/>
-          <w:iCs/>
-          <w:color w:val="808080" w:themeColor="background1" w:themeShade="80"/>
-          <w:szCs w:val="24"/>
-          <w:lang w:val="en-US"/>
-        </w:rPr>
-        <w:t>/*</w:t>
-      </w:r>
+        <w:t>wer</w:t>
+      </w:r>
+      <w:proofErr w:type="spellEnd"/>
       <w:r>
         <w:rPr>
           <w:rFonts w:cs="Arial"/>
@@ -7908,7 +8121,7 @@
           <w:szCs w:val="24"/>
           <w:lang w:val="en-US"/>
         </w:rPr>
-        <w:t>wen</w:t>
+        <w:tab/>
       </w:r>
       <w:r>
         <w:rPr>
@@ -7929,7 +8142,7 @@
           <w:szCs w:val="24"/>
           <w:lang w:val="en-US"/>
         </w:rPr>
-        <w:t>/</w:t>
+        <w:t>/*</w:t>
       </w:r>
       <w:r>
         <w:rPr>
@@ -7940,8 +8153,42 @@
           <w:szCs w:val="24"/>
           <w:lang w:val="en-US"/>
         </w:rPr>
+        <w:t>wen</w:t>
+      </w:r>
+      <w:r>
+        <w:rPr>
+          <w:rFonts w:cs="Arial"/>
+          <w:i/>
+          <w:iCs/>
+          <w:color w:val="808080" w:themeColor="background1" w:themeShade="80"/>
+          <w:szCs w:val="24"/>
+          <w:lang w:val="en-US"/>
+        </w:rPr>
+        <w:tab/>
+      </w:r>
+      <w:r>
+        <w:rPr>
+          <w:rFonts w:cs="Arial"/>
+          <w:iCs/>
+          <w:color w:val="808080" w:themeColor="background1" w:themeShade="80"/>
+          <w:szCs w:val="24"/>
+          <w:lang w:val="en-US"/>
+        </w:rPr>
+        <w:t>/</w:t>
+      </w:r>
+      <w:proofErr w:type="spellStart"/>
+      <w:r>
+        <w:rPr>
+          <w:rFonts w:cs="Arial"/>
+          <w:i/>
+          <w:iCs/>
+          <w:color w:val="808080" w:themeColor="background1" w:themeShade="80"/>
+          <w:szCs w:val="24"/>
+          <w:lang w:val="en-US"/>
+        </w:rPr>
         <w:t>wem</w:t>
       </w:r>
+      <w:proofErr w:type="spellEnd"/>
       <w:r>
         <w:rPr>
           <w:rFonts w:cs="Arial"/>
@@ -7992,6 +8239,15 @@
           <w:lang w:val="en-US"/>
         </w:rPr>
         <w:tab/>
+      </w:r>
+      <w:proofErr w:type="spellStart"/>
+      <w:r>
+        <w:rPr>
+          <w:rFonts w:cs="Arial"/>
+          <w:color w:val="808080" w:themeColor="background1" w:themeShade="80"/>
+          <w:szCs w:val="24"/>
+          <w:lang w:val="en-US"/>
+        </w:rPr>
         <w:t>who.</w:t>
       </w:r>
       <w:r>
@@ -8004,6 +8260,7 @@
         </w:rPr>
         <w:t>nom</w:t>
       </w:r>
+      <w:proofErr w:type="spellEnd"/>
       <w:r>
         <w:rPr>
           <w:rFonts w:cs="Arial"/>
@@ -8014,6 +8271,7 @@
         </w:rPr>
         <w:tab/>
       </w:r>
+      <w:proofErr w:type="spellStart"/>
       <w:r>
         <w:rPr>
           <w:rFonts w:cs="Arial"/>
@@ -8033,6 +8291,7 @@
         </w:rPr>
         <w:t>akk</w:t>
       </w:r>
+      <w:proofErr w:type="spellEnd"/>
       <w:r>
         <w:rPr>
           <w:rFonts w:cs="Arial"/>
@@ -8351,6 +8610,15 @@
           <w:lang w:val="en-US"/>
         </w:rPr>
         <w:tab/>
+      </w:r>
+      <w:proofErr w:type="spellStart"/>
+      <w:r>
+        <w:rPr>
+          <w:rFonts w:cs="Arial"/>
+          <w:color w:val="808080" w:themeColor="background1" w:themeShade="80"/>
+          <w:szCs w:val="24"/>
+          <w:lang w:val="en-US"/>
+        </w:rPr>
         <w:t>who.</w:t>
       </w:r>
       <w:r>
@@ -8363,6 +8631,7 @@
         </w:rPr>
         <w:t>nom</w:t>
       </w:r>
+      <w:proofErr w:type="spellEnd"/>
       <w:r>
         <w:rPr>
           <w:rFonts w:cs="Arial"/>
@@ -8371,6 +8640,15 @@
           <w:lang w:val="en-US"/>
         </w:rPr>
         <w:tab/>
+      </w:r>
+      <w:proofErr w:type="spellStart"/>
+      <w:r>
+        <w:rPr>
+          <w:rFonts w:cs="Arial"/>
+          <w:color w:val="808080" w:themeColor="background1" w:themeShade="80"/>
+          <w:szCs w:val="24"/>
+          <w:lang w:val="en-US"/>
+        </w:rPr>
         <w:t>who.</w:t>
       </w:r>
       <w:r>
@@ -8383,6 +8661,7 @@
         </w:rPr>
         <w:t>akk</w:t>
       </w:r>
+      <w:proofErr w:type="spellEnd"/>
       <w:r>
         <w:rPr>
           <w:rFonts w:cs="Arial"/>
@@ -8435,6 +8714,7 @@
           <w:lang w:val="en-US"/>
         </w:rPr>
       </w:pPr>
+      <w:proofErr w:type="spellStart"/>
       <w:r>
         <w:rPr>
           <w:rFonts w:cs="Arial"/>
@@ -8445,6 +8725,7 @@
         </w:rPr>
         <w:t>schmeicheln</w:t>
       </w:r>
+      <w:proofErr w:type="spellEnd"/>
       <w:r>
         <w:rPr>
           <w:rFonts w:cs="Arial"/>
@@ -8584,7 +8865,27 @@
           <w:szCs w:val="24"/>
           <w:lang w:val="en-US"/>
         </w:rPr>
-        <w:t xml:space="preserve">That is, (8) the elliptical wh-phrase is structurally similar to (9) but parts of the phrase are unpronounced. </w:t>
+        <w:t xml:space="preserve">That is, (8) the elliptical wh-phrase is structurally </w:t>
+      </w:r>
+      <w:proofErr w:type="gramStart"/>
+      <w:r>
+        <w:rPr>
+          <w:rFonts w:cs="Arial"/>
+          <w:color w:val="808080" w:themeColor="background1" w:themeShade="80"/>
+          <w:szCs w:val="24"/>
+          <w:lang w:val="en-US"/>
+        </w:rPr>
+        <w:t>similar to</w:t>
+      </w:r>
+      <w:proofErr w:type="gramEnd"/>
+      <w:r>
+        <w:rPr>
+          <w:rFonts w:cs="Arial"/>
+          <w:color w:val="808080" w:themeColor="background1" w:themeShade="80"/>
+          <w:szCs w:val="24"/>
+          <w:lang w:val="en-US"/>
+        </w:rPr>
+        <w:t xml:space="preserve"> (9) but parts of the phrase are unpronounced. </w:t>
       </w:r>
       <w:r>
         <w:rPr>
@@ -8605,6 +8906,7 @@
         <w:lastRenderedPageBreak/>
         <w:t xml:space="preserve">the elliptical wh-phrase </w:t>
       </w:r>
+      <w:proofErr w:type="spellStart"/>
       <w:r>
         <w:rPr>
           <w:rFonts w:cs="Arial"/>
@@ -8613,7 +8915,18 @@
           <w:szCs w:val="24"/>
           <w:lang w:val="en-US"/>
         </w:rPr>
-        <w:t xml:space="preserve">wem </w:t>
+        <w:t>wem</w:t>
+      </w:r>
+      <w:proofErr w:type="spellEnd"/>
+      <w:r>
+        <w:rPr>
+          <w:rFonts w:cs="Arial"/>
+          <w:i/>
+          <w:color w:val="808080" w:themeColor="background1" w:themeShade="80"/>
+          <w:szCs w:val="24"/>
+          <w:lang w:val="en-US"/>
+        </w:rPr>
+        <w:t xml:space="preserve"> </w:t>
       </w:r>
       <w:r>
         <w:rPr>
@@ -8641,6 +8954,9 @@
     <w:p>
       <w:pPr>
         <w:spacing w:after="0" w:line="360" w:lineRule="auto"/>
+        <w:rPr>
+          <w:lang w:val="en-US"/>
+        </w:rPr>
       </w:pPr>
     </w:p>
     <w:p>
@@ -9311,7 +9627,25 @@
           <w:szCs w:val="24"/>
           <w:lang w:val="en-US"/>
         </w:rPr>
-        <w:t>Contrastive focus represents a subset of contextually or situationally “given” alternative elements for which the predicate phrase can potentially hold, and spells out this subset as the one for which the predicate actually hold.</w:t>
+        <w:t xml:space="preserve">Contrastive focus represents a subset of contextually or situationally “given” alternative elements for which the predicate phrase can potentially </w:t>
+      </w:r>
+      <w:proofErr w:type="gramStart"/>
+      <w:r>
+        <w:rPr>
+          <w:rFonts w:cs="Arial"/>
+          <w:szCs w:val="24"/>
+          <w:lang w:val="en-US"/>
+        </w:rPr>
+        <w:t>hold, and</w:t>
+      </w:r>
+      <w:proofErr w:type="gramEnd"/>
+      <w:r>
+        <w:rPr>
+          <w:rFonts w:cs="Arial"/>
+          <w:szCs w:val="24"/>
+          <w:lang w:val="en-US"/>
+        </w:rPr>
+        <w:t xml:space="preserve"> spells out this subset as the one for which the predicate actually hold.</w:t>
       </w:r>
     </w:p>
     <w:p>
@@ -9371,7 +9705,25 @@
           <w:szCs w:val="24"/>
           <w:lang w:val="en-US"/>
         </w:rPr>
-        <w:t xml:space="preserve">However, the alternative denotations must be of the same type and mutually exclusive (cf. Wagner 2012, Krifka 2008). An example of contrastive focus is illustrated in (12), where the brackets subscripted with </w:t>
+        <w:t xml:space="preserve">However, the alternative denotations must be of the same type and mutually exclusive (cf. Wagner 2012, </w:t>
+      </w:r>
+      <w:proofErr w:type="spellStart"/>
+      <w:r>
+        <w:rPr>
+          <w:rFonts w:cs="Arial"/>
+          <w:szCs w:val="24"/>
+          <w:lang w:val="en-US"/>
+        </w:rPr>
+        <w:t>Krifka</w:t>
+      </w:r>
+      <w:proofErr w:type="spellEnd"/>
+      <w:r>
+        <w:rPr>
+          <w:rFonts w:cs="Arial"/>
+          <w:szCs w:val="24"/>
+          <w:lang w:val="en-US"/>
+        </w:rPr>
+        <w:t xml:space="preserve"> 2008). An example of contrastive focus is illustrated in (12), where the brackets subscripted with </w:t>
       </w:r>
       <w:r>
         <w:rPr>
@@ -9560,13 +9912,23 @@
         </w:rPr>
         <w:t xml:space="preserve">adapted from </w:t>
       </w:r>
-      <w:r>
-        <w:rPr>
-          <w:rFonts w:cs="Arial"/>
-          <w:szCs w:val="24"/>
-          <w:lang w:val="en-US"/>
-        </w:rPr>
-        <w:t>Krifka 2008, p. 252)</w:t>
+      <w:proofErr w:type="spellStart"/>
+      <w:r>
+        <w:rPr>
+          <w:rFonts w:cs="Arial"/>
+          <w:szCs w:val="24"/>
+          <w:lang w:val="en-US"/>
+        </w:rPr>
+        <w:t>Krifka</w:t>
+      </w:r>
+      <w:proofErr w:type="spellEnd"/>
+      <w:r>
+        <w:rPr>
+          <w:rFonts w:cs="Arial"/>
+          <w:szCs w:val="24"/>
+          <w:lang w:val="en-US"/>
+        </w:rPr>
+        <w:t xml:space="preserve"> 2008, p. 252)</w:t>
       </w:r>
     </w:p>
     <w:p>
@@ -10008,7 +10370,25 @@
           <w:szCs w:val="24"/>
           <w:lang w:val="en-US"/>
         </w:rPr>
-        <w:t>(adapted from Krifka 2008, p. 252)</w:t>
+        <w:t xml:space="preserve">(adapted from </w:t>
+      </w:r>
+      <w:proofErr w:type="spellStart"/>
+      <w:r>
+        <w:rPr>
+          <w:rFonts w:cs="Arial"/>
+          <w:szCs w:val="24"/>
+          <w:lang w:val="en-US"/>
+        </w:rPr>
+        <w:t>Krifka</w:t>
+      </w:r>
+      <w:proofErr w:type="spellEnd"/>
+      <w:r>
+        <w:rPr>
+          <w:rFonts w:cs="Arial"/>
+          <w:szCs w:val="24"/>
+          <w:lang w:val="en-US"/>
+        </w:rPr>
+        <w:t xml:space="preserve"> 2008, p. 252)</w:t>
       </w:r>
     </w:p>
     <w:p>
@@ -10273,7 +10653,25 @@
           <w:szCs w:val="24"/>
           <w:lang w:val="en-US"/>
         </w:rPr>
-        <w:t xml:space="preserve"> (cf. Krifka 2008, </w:t>
+        <w:t xml:space="preserve"> (cf. </w:t>
+      </w:r>
+      <w:proofErr w:type="spellStart"/>
+      <w:r>
+        <w:rPr>
+          <w:rFonts w:cs="Arial"/>
+          <w:szCs w:val="24"/>
+          <w:lang w:val="en-US"/>
+        </w:rPr>
+        <w:t>Krifka</w:t>
+      </w:r>
+      <w:proofErr w:type="spellEnd"/>
+      <w:r>
+        <w:rPr>
+          <w:rFonts w:cs="Arial"/>
+          <w:szCs w:val="24"/>
+          <w:lang w:val="en-US"/>
+        </w:rPr>
+        <w:t xml:space="preserve"> 2008, </w:t>
       </w:r>
       <w:r>
         <w:rPr>
@@ -11181,7 +11579,25 @@
           <w:szCs w:val="24"/>
           <w:lang w:val="en-US"/>
         </w:rPr>
-        <w:t xml:space="preserve"> iff A </w:t>
+        <w:t xml:space="preserve"> </w:t>
+      </w:r>
+      <w:proofErr w:type="spellStart"/>
+      <w:r>
+        <w:rPr>
+          <w:rFonts w:cs="Arial"/>
+          <w:szCs w:val="24"/>
+          <w:lang w:val="en-US"/>
+        </w:rPr>
+        <w:t>iff</w:t>
+      </w:r>
+      <w:proofErr w:type="spellEnd"/>
+      <w:r>
+        <w:rPr>
+          <w:rFonts w:cs="Arial"/>
+          <w:szCs w:val="24"/>
+          <w:lang w:val="en-US"/>
+        </w:rPr>
+        <w:t xml:space="preserve"> A </w:t>
       </w:r>
       <w:r>
         <w:rPr>
@@ -11321,7 +11737,34 @@
           <w:lang w:val="en-US"/>
         </w:rPr>
         <w:tab/>
-        <w:t>Rasekhi &amp; Vahideh investigate to what extent information structure, semantic parallelism, and locality facilitate the comprehension of elliptical clauses.</w:t>
+      </w:r>
+      <w:proofErr w:type="spellStart"/>
+      <w:r>
+        <w:rPr>
+          <w:lang w:val="en-US"/>
+        </w:rPr>
+        <w:t>Rasekhi</w:t>
+      </w:r>
+      <w:proofErr w:type="spellEnd"/>
+      <w:r>
+        <w:rPr>
+          <w:lang w:val="en-US"/>
+        </w:rPr>
+        <w:t xml:space="preserve"> &amp; </w:t>
+      </w:r>
+      <w:proofErr w:type="spellStart"/>
+      <w:r>
+        <w:rPr>
+          <w:lang w:val="en-US"/>
+        </w:rPr>
+        <w:t>Vahideh</w:t>
+      </w:r>
+      <w:proofErr w:type="spellEnd"/>
+      <w:r>
+        <w:rPr>
+          <w:lang w:val="en-US"/>
+        </w:rPr>
+        <w:t xml:space="preserve"> investigate to what extent information structure, semantic parallelism, and locality facilitate the comprehension of elliptical clauses.</w:t>
       </w:r>
     </w:p>
     <w:p>
@@ -11344,7 +11787,21 @@
         <w:rPr>
           <w:lang w:val="en-US"/>
         </w:rPr>
-        <w:t>Include Rasekhi &amp; Harris 2021 in more detail</w:t>
+        <w:t xml:space="preserve">Include </w:t>
+      </w:r>
+      <w:proofErr w:type="spellStart"/>
+      <w:r>
+        <w:rPr>
+          <w:lang w:val="en-US"/>
+        </w:rPr>
+        <w:t>Rasekhi</w:t>
+      </w:r>
+      <w:proofErr w:type="spellEnd"/>
+      <w:r>
+        <w:rPr>
+          <w:lang w:val="en-US"/>
+        </w:rPr>
+        <w:t xml:space="preserve"> &amp; Harris 2021 in more detail</w:t>
       </w:r>
     </w:p>
     <w:p>
@@ -11485,7 +11942,21 @@
         <w:rPr>
           <w:lang w:val="en-US"/>
         </w:rPr>
-        <w:t xml:space="preserve">orthographic marking, these studies have investigated, e.g., grammatical encoding of subject-verb agreement (cf. Franck et al. 2003), lexical access (cf. Opitz &amp; Bordag 2022), and </w:t>
+        <w:t xml:space="preserve">orthographic marking, these studies have investigated, e.g., grammatical encoding of subject-verb agreement (cf. Franck et al. 2003), lexical access (cf. Opitz &amp; </w:t>
+      </w:r>
+      <w:proofErr w:type="spellStart"/>
+      <w:r>
+        <w:rPr>
+          <w:lang w:val="en-US"/>
+        </w:rPr>
+        <w:t>Bordag</w:t>
+      </w:r>
+      <w:proofErr w:type="spellEnd"/>
+      <w:r>
+        <w:rPr>
+          <w:lang w:val="en-US"/>
+        </w:rPr>
+        <w:t xml:space="preserve"> 2022), and </w:t>
       </w:r>
       <w:r>
         <w:rPr>
@@ -12007,7 +12478,21 @@
         <w:rPr>
           <w:lang w:val="en-US"/>
         </w:rPr>
-        <w:t xml:space="preserve"> (cf. Akinnaso 1982). Given that fragmentary answers are more frequent in spoken language than in written language, one can assume that these structures will be perceived as more acceptable, if they occur in contexts that they are used in more often. Therefore</w:t>
+        <w:t xml:space="preserve"> (cf. </w:t>
+      </w:r>
+      <w:proofErr w:type="spellStart"/>
+      <w:r>
+        <w:rPr>
+          <w:lang w:val="en-US"/>
+        </w:rPr>
+        <w:t>Akinnaso</w:t>
+      </w:r>
+      <w:proofErr w:type="spellEnd"/>
+      <w:r>
+        <w:rPr>
+          <w:lang w:val="en-US"/>
+        </w:rPr>
+        <w:t xml:space="preserve"> 1982). Given that fragmentary answers are more frequent in spoken language than in written language, one can assume that these structures will be perceived as more acceptable, if they occur in contexts that they are used in more often. Therefore</w:t>
       </w:r>
       <w:r>
         <w:rPr>
@@ -12297,7 +12782,21 @@
         <w:rPr>
           <w:lang w:val="en-US"/>
         </w:rPr>
-        <w:t xml:space="preserve">is misleading, as it assumes that participants have the ability to access their implicit knowledge about language. Instead, the term </w:t>
+        <w:t xml:space="preserve">is misleading, as it assumes that participants </w:t>
+      </w:r>
+      <w:proofErr w:type="gramStart"/>
+      <w:r>
+        <w:rPr>
+          <w:lang w:val="en-US"/>
+        </w:rPr>
+        <w:t>have the ability to</w:t>
+      </w:r>
+      <w:proofErr w:type="gramEnd"/>
+      <w:r>
+        <w:rPr>
+          <w:lang w:val="en-US"/>
+        </w:rPr>
+        <w:t xml:space="preserve"> access their implicit knowledge about language. Instead, the term </w:t>
       </w:r>
       <w:r>
         <w:rPr>
@@ -12353,7 +12852,21 @@
         <w:rPr>
           <w:lang w:val="en-US"/>
         </w:rPr>
-        <w:t>is used to describe AJTS, adhering to experimental standards, i.e., a common rating scale, a sufficient number of participants, etc. (cf. Juzek 2016). As the present study uses a 7-point Likert scale, the comparison of different AJTs only considers informal methods on the one hand and Likert scales as formal method on the other hand, leaving out other formals methods such as magnitude estimation, two-alternative forced-choice, etc. For a description of each method and an in-depth analysis of what methods are appropriate to conduct acceptability judgment, the reader is referred to Sprouse et al.</w:t>
+        <w:t xml:space="preserve">is used to describe AJTS, adhering to experimental standards, i.e., a common rating scale, </w:t>
+      </w:r>
+      <w:proofErr w:type="gramStart"/>
+      <w:r>
+        <w:rPr>
+          <w:lang w:val="en-US"/>
+        </w:rPr>
+        <w:t>a sufficient number of</w:t>
+      </w:r>
+      <w:proofErr w:type="gramEnd"/>
+      <w:r>
+        <w:rPr>
+          <w:lang w:val="en-US"/>
+        </w:rPr>
+        <w:t xml:space="preserve"> participants, etc. (cf. Juzek 2016). As the present study uses a 7-point Likert scale, the comparison of different AJTs only considers informal methods on the one hand and Likert scales as formal method on the other hand, leaving out other formals methods such as magnitude estimation, two-alternative forced-choice, etc. For a description of each method and an in-depth analysis of what methods are appropriate to conduct acceptability judgment, the reader is referred to Sprouse et al.</w:t>
       </w:r>
       <w:r>
         <w:rPr>
@@ -12563,7 +13076,21 @@
         <w:rPr>
           <w:lang w:val="en-US"/>
         </w:rPr>
-        <w:t>(cf. Sedarous &amp; Namboodiripad 2020). For an overview of the importance of emphasis in sentence comprehension, see chapter 2.5.</w:t>
+        <w:t xml:space="preserve">(cf. </w:t>
+      </w:r>
+      <w:proofErr w:type="spellStart"/>
+      <w:r>
+        <w:rPr>
+          <w:lang w:val="en-US"/>
+        </w:rPr>
+        <w:t>Sedarous</w:t>
+      </w:r>
+      <w:proofErr w:type="spellEnd"/>
+      <w:r>
+        <w:rPr>
+          <w:lang w:val="en-US"/>
+        </w:rPr>
+        <w:t xml:space="preserve"> &amp; Namboodiripad 2020). For an overview of the importance of emphasis in sentence comprehension, see chapter 2.5.</w:t>
       </w:r>
     </w:p>
     <w:p>
@@ -12615,7 +13142,27 @@
           <w:szCs w:val="24"/>
           <w:lang w:val="en-US"/>
         </w:rPr>
-        <w:t xml:space="preserve">AJTs are inherently subjective and hence, leading to a high degree of variations. However, through a sufficient number of participants, reliable results </w:t>
+        <w:t xml:space="preserve">AJTs are inherently subjective and hence, leading to a high degree of variations. However, through </w:t>
+      </w:r>
+      <w:proofErr w:type="gramStart"/>
+      <w:r>
+        <w:rPr>
+          <w:rFonts w:cs="Arial"/>
+          <w:bCs/>
+          <w:szCs w:val="24"/>
+          <w:lang w:val="en-US"/>
+        </w:rPr>
+        <w:t>a sufficient number of</w:t>
+      </w:r>
+      <w:proofErr w:type="gramEnd"/>
+      <w:r>
+        <w:rPr>
+          <w:rFonts w:cs="Arial"/>
+          <w:bCs/>
+          <w:szCs w:val="24"/>
+          <w:lang w:val="en-US"/>
+        </w:rPr>
+        <w:t xml:space="preserve"> participants, reliable results </w:t>
       </w:r>
       <w:r>
         <w:rPr>
@@ -13366,7 +13913,25 @@
           <w:szCs w:val="24"/>
           <w:lang w:val="en-US"/>
         </w:rPr>
-        <w:t xml:space="preserve"> (cf. Sedarous &amp; Namboodiripad 2020)</w:t>
+        <w:t xml:space="preserve"> (cf. </w:t>
+      </w:r>
+      <w:proofErr w:type="spellStart"/>
+      <w:r>
+        <w:rPr>
+          <w:rFonts w:cs="Arial"/>
+          <w:szCs w:val="24"/>
+          <w:lang w:val="en-US"/>
+        </w:rPr>
+        <w:t>Sedarous</w:t>
+      </w:r>
+      <w:proofErr w:type="spellEnd"/>
+      <w:r>
+        <w:rPr>
+          <w:rFonts w:cs="Arial"/>
+          <w:szCs w:val="24"/>
+          <w:lang w:val="en-US"/>
+        </w:rPr>
+        <w:t xml:space="preserve"> &amp; Namboodiripad 2020)</w:t>
       </w:r>
       <w:r>
         <w:rPr>
@@ -13774,7 +14339,25 @@
           <w:szCs w:val="24"/>
           <w:lang w:val="en-US"/>
         </w:rPr>
-        <w:t>(adapted from Sedarous &amp; Namboodiripad 2020, p. 7)</w:t>
+        <w:t xml:space="preserve">(adapted from </w:t>
+      </w:r>
+      <w:proofErr w:type="spellStart"/>
+      <w:r>
+        <w:rPr>
+          <w:rFonts w:cs="Arial"/>
+          <w:szCs w:val="24"/>
+          <w:lang w:val="en-US"/>
+        </w:rPr>
+        <w:t>Sedarous</w:t>
+      </w:r>
+      <w:proofErr w:type="spellEnd"/>
+      <w:r>
+        <w:rPr>
+          <w:rFonts w:cs="Arial"/>
+          <w:szCs w:val="24"/>
+          <w:lang w:val="en-US"/>
+        </w:rPr>
+        <w:t xml:space="preserve"> &amp; Namboodiripad 2020, p. 7)</w:t>
       </w:r>
     </w:p>
     <w:p>
@@ -14086,6 +14669,7 @@
         </w:rPr>
         <w:tab/>
       </w:r>
+      <w:proofErr w:type="spellStart"/>
       <w:r>
         <w:rPr>
           <w:rFonts w:cs="Arial"/>
@@ -14094,8 +14678,9 @@
           <w:szCs w:val="24"/>
           <w:lang w:val="en-US"/>
         </w:rPr>
-        <w:t xml:space="preserve">Fußball </w:t>
-      </w:r>
+        <w:t>Fußball</w:t>
+      </w:r>
+      <w:proofErr w:type="spellEnd"/>
       <w:r>
         <w:rPr>
           <w:rFonts w:cs="Arial"/>
@@ -14104,7 +14689,7 @@
           <w:szCs w:val="24"/>
           <w:lang w:val="en-US"/>
         </w:rPr>
-        <w:tab/>
+        <w:t xml:space="preserve"> </w:t>
       </w:r>
       <w:r>
         <w:rPr>
@@ -14114,7 +14699,29 @@
           <w:szCs w:val="24"/>
           <w:lang w:val="en-US"/>
         </w:rPr>
-        <w:t>gestern.</w:t>
+        <w:tab/>
+      </w:r>
+      <w:proofErr w:type="spellStart"/>
+      <w:r>
+        <w:rPr>
+          <w:rFonts w:cs="Arial"/>
+          <w:i/>
+          <w:iCs/>
+          <w:szCs w:val="24"/>
+          <w:lang w:val="en-US"/>
+        </w:rPr>
+        <w:t>gestern</w:t>
+      </w:r>
+      <w:proofErr w:type="spellEnd"/>
+      <w:r>
+        <w:rPr>
+          <w:rFonts w:cs="Arial"/>
+          <w:i/>
+          <w:iCs/>
+          <w:szCs w:val="24"/>
+          <w:lang w:val="en-US"/>
+        </w:rPr>
+        <w:t>.</w:t>
       </w:r>
     </w:p>
     <w:p>
@@ -14409,6 +15016,7 @@
         </w:rPr>
         <w:tab/>
       </w:r>
+      <w:proofErr w:type="spellStart"/>
       <w:r>
         <w:rPr>
           <w:rFonts w:cs="Arial"/>
@@ -14417,22 +15025,24 @@
         </w:rPr>
         <w:t>by.now</w:t>
       </w:r>
-      <w:r>
-        <w:rPr>
-          <w:rFonts w:cs="Arial"/>
-          <w:szCs w:val="24"/>
-          <w:lang w:val="en-US"/>
-        </w:rPr>
-        <w:tab/>
-      </w:r>
-      <w:r>
-        <w:rPr>
-          <w:rFonts w:cs="Arial"/>
-          <w:szCs w:val="24"/>
-          <w:lang w:val="en-US"/>
-        </w:rPr>
-        <w:tab/>
-      </w:r>
+      <w:proofErr w:type="spellEnd"/>
+      <w:r>
+        <w:rPr>
+          <w:rFonts w:cs="Arial"/>
+          <w:szCs w:val="24"/>
+          <w:lang w:val="en-US"/>
+        </w:rPr>
+        <w:tab/>
+      </w:r>
+      <w:r>
+        <w:rPr>
+          <w:rFonts w:cs="Arial"/>
+          <w:szCs w:val="24"/>
+          <w:lang w:val="en-US"/>
+        </w:rPr>
+        <w:tab/>
+      </w:r>
+      <w:proofErr w:type="spellStart"/>
       <w:r>
         <w:rPr>
           <w:rFonts w:cs="Arial"/>
@@ -14441,6 +15051,7 @@
         </w:rPr>
         <w:t>gave.up</w:t>
       </w:r>
+      <w:proofErr w:type="spellEnd"/>
     </w:p>
     <w:p>
       <w:pPr>
@@ -14521,7 +15132,15 @@
           <w:rFonts w:cs="Arial"/>
           <w:szCs w:val="24"/>
         </w:rPr>
-        <w:t xml:space="preserve">   </w:t>
+        <w:t xml:space="preserve"> </w:t>
+      </w:r>
+      <w:proofErr w:type="gramStart"/>
+      <w:r>
+        <w:rPr>
+          <w:rFonts w:cs="Arial"/>
+          <w:szCs w:val="24"/>
+        </w:rPr>
+        <w:t xml:space="preserve">  </w:t>
       </w:r>
       <w:r>
         <w:rPr>
@@ -14538,7 +15157,17 @@
           <w:iCs/>
           <w:szCs w:val="24"/>
         </w:rPr>
-        <w:t>Nein,</w:t>
+        <w:t>Nein</w:t>
+      </w:r>
+      <w:proofErr w:type="gramEnd"/>
+      <w:r>
+        <w:rPr>
+          <w:rFonts w:cs="Arial"/>
+          <w:i/>
+          <w:iCs/>
+          <w:szCs w:val="24"/>
+        </w:rPr>
+        <w:t>,</w:t>
       </w:r>
       <w:r>
         <w:rPr>
@@ -14685,6 +15314,7 @@
         </w:rPr>
         <w:tab/>
       </w:r>
+      <w:proofErr w:type="gramStart"/>
       <w:r>
         <w:rPr>
           <w:rFonts w:cs="Arial"/>
@@ -14693,6 +15323,7 @@
         </w:rPr>
         <w:t>no</w:t>
       </w:r>
+      <w:proofErr w:type="gramEnd"/>
       <w:r>
         <w:rPr>
           <w:rFonts w:cs="Arial"/>
@@ -14840,6 +15471,8 @@
         </w:rPr>
         <w:tab/>
       </w:r>
+      <w:proofErr w:type="spellStart"/>
+      <w:proofErr w:type="gramStart"/>
       <w:r>
         <w:rPr>
           <w:rFonts w:cs="Arial"/>
@@ -14856,8 +15489,9 @@
           <w:szCs w:val="24"/>
           <w:lang w:val="en-US"/>
         </w:rPr>
-        <w:t xml:space="preserve">estimmt  </w:t>
-      </w:r>
+        <w:t>estimmt</w:t>
+      </w:r>
+      <w:proofErr w:type="spellEnd"/>
       <w:r>
         <w:rPr>
           <w:rFonts w:cs="Arial"/>
@@ -14866,8 +15500,9 @@
           <w:szCs w:val="24"/>
           <w:lang w:val="en-US"/>
         </w:rPr>
-        <w:t xml:space="preserve">nie </w:t>
-      </w:r>
+        <w:t xml:space="preserve">  </w:t>
+      </w:r>
+      <w:proofErr w:type="spellStart"/>
       <w:r>
         <w:rPr>
           <w:rFonts w:cs="Arial"/>
@@ -14876,8 +15511,10 @@
           <w:szCs w:val="24"/>
           <w:lang w:val="en-US"/>
         </w:rPr>
-        <w:tab/>
-      </w:r>
+        <w:t>nie</w:t>
+      </w:r>
+      <w:proofErr w:type="spellEnd"/>
+      <w:proofErr w:type="gramEnd"/>
       <w:r>
         <w:rPr>
           <w:rFonts w:cs="Arial"/>
@@ -14886,7 +15523,7 @@
           <w:szCs w:val="24"/>
           <w:lang w:val="en-US"/>
         </w:rPr>
-        <w:tab/>
+        <w:t xml:space="preserve"> </w:t>
       </w:r>
       <w:r>
         <w:rPr>
@@ -14896,7 +15533,39 @@
           <w:szCs w:val="24"/>
           <w:lang w:val="en-US"/>
         </w:rPr>
-        <w:t>werfen!</w:t>
+        <w:tab/>
+      </w:r>
+      <w:r>
+        <w:rPr>
+          <w:rFonts w:cs="Arial"/>
+          <w:i/>
+          <w:iCs/>
+          <w:szCs w:val="24"/>
+          <w:lang w:val="en-US"/>
+        </w:rPr>
+        <w:tab/>
+      </w:r>
+      <w:proofErr w:type="spellStart"/>
+      <w:r>
+        <w:rPr>
+          <w:rFonts w:cs="Arial"/>
+          <w:i/>
+          <w:iCs/>
+          <w:szCs w:val="24"/>
+          <w:lang w:val="en-US"/>
+        </w:rPr>
+        <w:t>werfen</w:t>
+      </w:r>
+      <w:proofErr w:type="spellEnd"/>
+      <w:r>
+        <w:rPr>
+          <w:rFonts w:cs="Arial"/>
+          <w:i/>
+          <w:iCs/>
+          <w:szCs w:val="24"/>
+          <w:lang w:val="en-US"/>
+        </w:rPr>
+        <w:t>!</w:t>
       </w:r>
     </w:p>
     <w:p>
@@ -14942,6 +15611,7 @@
         </w:rPr>
         <w:tab/>
       </w:r>
+      <w:proofErr w:type="gramStart"/>
       <w:r>
         <w:rPr>
           <w:rFonts w:cs="Arial"/>
@@ -14960,6 +15630,7 @@
         </w:rPr>
         <w:t>ertainly</w:t>
       </w:r>
+      <w:proofErr w:type="gramEnd"/>
       <w:r>
         <w:rPr>
           <w:rFonts w:cs="Arial"/>
@@ -15848,8 +16519,36 @@
           <w:iCs/>
           <w:szCs w:val="24"/>
         </w:rPr>
-        <w:t>‘No, UNTIL 6pm.’</w:t>
-      </w:r>
+        <w:t>‘</w:t>
+      </w:r>
+      <w:proofErr w:type="spellStart"/>
+      <w:r>
+        <w:rPr>
+          <w:rFonts w:cs="Arial"/>
+          <w:iCs/>
+          <w:szCs w:val="24"/>
+        </w:rPr>
+        <w:t>No</w:t>
+      </w:r>
+      <w:proofErr w:type="spellEnd"/>
+      <w:r>
+        <w:rPr>
+          <w:rFonts w:cs="Arial"/>
+          <w:iCs/>
+          <w:szCs w:val="24"/>
+        </w:rPr>
+        <w:t>, UNTIL 6</w:t>
+      </w:r>
+      <w:proofErr w:type="gramStart"/>
+      <w:r>
+        <w:rPr>
+          <w:rFonts w:cs="Arial"/>
+          <w:iCs/>
+          <w:szCs w:val="24"/>
+        </w:rPr>
+        <w:t>pm.’</w:t>
+      </w:r>
+      <w:proofErr w:type="gramEnd"/>
     </w:p>
     <w:p>
       <w:pPr>
@@ -16089,23 +16788,61 @@
           <w:iCs/>
           <w:szCs w:val="24"/>
         </w:rPr>
-        <w:t xml:space="preserve">‘No, </w:t>
-      </w:r>
+        <w:t>‘</w:t>
+      </w:r>
+      <w:proofErr w:type="spellStart"/>
       <w:r>
         <w:rPr>
           <w:rFonts w:cs="Arial"/>
           <w:iCs/>
           <w:szCs w:val="24"/>
         </w:rPr>
+        <w:t>No</w:t>
+      </w:r>
+      <w:proofErr w:type="spellEnd"/>
+      <w:r>
+        <w:rPr>
+          <w:rFonts w:cs="Arial"/>
+          <w:iCs/>
+          <w:szCs w:val="24"/>
+        </w:rPr>
+        <w:t xml:space="preserve">, </w:t>
+      </w:r>
+      <w:proofErr w:type="spellStart"/>
+      <w:r>
+        <w:rPr>
+          <w:rFonts w:cs="Arial"/>
+          <w:iCs/>
+          <w:szCs w:val="24"/>
+        </w:rPr>
         <w:t>until</w:t>
       </w:r>
+      <w:proofErr w:type="spellEnd"/>
       <w:r>
         <w:rPr>
           <w:rFonts w:cs="Arial"/>
           <w:iCs/>
           <w:szCs w:val="24"/>
         </w:rPr>
-        <w:t xml:space="preserve"> 6pm.’ </w:t>
+        <w:t xml:space="preserve"> 6</w:t>
+      </w:r>
+      <w:proofErr w:type="gramStart"/>
+      <w:r>
+        <w:rPr>
+          <w:rFonts w:cs="Arial"/>
+          <w:iCs/>
+          <w:szCs w:val="24"/>
+        </w:rPr>
+        <w:t>pm.’</w:t>
+      </w:r>
+      <w:proofErr w:type="gramEnd"/>
+      <w:r>
+        <w:rPr>
+          <w:rFonts w:cs="Arial"/>
+          <w:iCs/>
+          <w:szCs w:val="24"/>
+        </w:rPr>
+        <w:t xml:space="preserve"> </w:t>
       </w:r>
     </w:p>
     <w:p>
@@ -16591,6 +17328,7 @@
         </w:rPr>
         <w:t xml:space="preserve">dem </w:t>
       </w:r>
+      <w:proofErr w:type="spellStart"/>
       <w:r>
         <w:rPr>
           <w:rFonts w:cs="Arial"/>
@@ -16599,6 +17337,7 @@
         </w:rPr>
         <w:t>Türsteher</w:t>
       </w:r>
+      <w:proofErr w:type="spellEnd"/>
       <w:r>
         <w:rPr>
           <w:rFonts w:cs="Arial"/>
@@ -16890,6 +17629,7 @@
         </w:rPr>
         <w:t xml:space="preserve">, </w:t>
       </w:r>
+      <w:proofErr w:type="spellStart"/>
       <w:r>
         <w:rPr>
           <w:rFonts w:cs="Arial"/>
@@ -16897,7 +17637,17 @@
           <w:szCs w:val="24"/>
           <w:lang w:val="en-US"/>
         </w:rPr>
-        <w:t xml:space="preserve">mit </w:t>
+        <w:t>mit</w:t>
+      </w:r>
+      <w:proofErr w:type="spellEnd"/>
+      <w:r>
+        <w:rPr>
+          <w:rFonts w:cs="Arial"/>
+          <w:i/>
+          <w:szCs w:val="24"/>
+          <w:lang w:val="en-US"/>
+        </w:rPr>
+        <w:t xml:space="preserve"> </w:t>
       </w:r>
       <w:r>
         <w:rPr>
@@ -16907,6 +17657,7 @@
         </w:rPr>
         <w:t xml:space="preserve">‘with’ and </w:t>
       </w:r>
+      <w:proofErr w:type="spellStart"/>
       <w:r>
         <w:rPr>
           <w:rFonts w:cs="Arial"/>
@@ -16914,7 +17665,17 @@
           <w:szCs w:val="24"/>
           <w:lang w:val="en-US"/>
         </w:rPr>
-        <w:t xml:space="preserve">ohne </w:t>
+        <w:t>ohne</w:t>
+      </w:r>
+      <w:proofErr w:type="spellEnd"/>
+      <w:r>
+        <w:rPr>
+          <w:rFonts w:cs="Arial"/>
+          <w:i/>
+          <w:szCs w:val="24"/>
+          <w:lang w:val="en-US"/>
+        </w:rPr>
+        <w:t xml:space="preserve"> </w:t>
       </w:r>
       <w:r>
         <w:rPr>
@@ -16924,6 +17685,7 @@
         </w:rPr>
         <w:t xml:space="preserve">‘without’ as well as </w:t>
       </w:r>
+      <w:proofErr w:type="spellStart"/>
       <w:r>
         <w:rPr>
           <w:rFonts w:cs="Arial"/>
@@ -16931,7 +17693,17 @@
           <w:szCs w:val="24"/>
           <w:lang w:val="en-US"/>
         </w:rPr>
-        <w:t xml:space="preserve">nach </w:t>
+        <w:t>nach</w:t>
+      </w:r>
+      <w:proofErr w:type="spellEnd"/>
+      <w:r>
+        <w:rPr>
+          <w:rFonts w:cs="Arial"/>
+          <w:i/>
+          <w:szCs w:val="24"/>
+          <w:lang w:val="en-US"/>
+        </w:rPr>
+        <w:t xml:space="preserve"> </w:t>
       </w:r>
       <w:r>
         <w:rPr>
@@ -17239,7 +18011,21 @@
         <w:rPr>
           <w:lang w:val="en-US"/>
         </w:rPr>
-        <w:t>Last, the contrasting words are either orthographically or prosodically marked in the condition with emphasis on the one hand, but in the condition without emphasis, on the other hand, the stimuli either do not contain any orthographic marking or the nuclear accent is not on the contrasting word but on the default position (cf. Féry 2011).</w:t>
+        <w:t xml:space="preserve">Last, the contrasting words are either orthographically or prosodically marked in the condition with emphasis on the one hand, but in the condition without emphasis, on the other hand, the stimuli either do not contain any orthographic marking or the nuclear accent is not on the contrasting word but on the default position (cf. </w:t>
+      </w:r>
+      <w:proofErr w:type="spellStart"/>
+      <w:r>
+        <w:rPr>
+          <w:lang w:val="en-US"/>
+        </w:rPr>
+        <w:t>Féry</w:t>
+      </w:r>
+      <w:proofErr w:type="spellEnd"/>
+      <w:r>
+        <w:rPr>
+          <w:lang w:val="en-US"/>
+        </w:rPr>
+        <w:t xml:space="preserve"> 2011).</w:t>
       </w:r>
       <w:r>
         <w:rPr>
@@ -17593,6 +18379,9 @@
       </w:r>
       <w:r>
         <w:tab/>
+      </w:r>
+      <w:proofErr w:type="gramStart"/>
+      <w:r>
         <w:t xml:space="preserve">Peter </w:t>
       </w:r>
       <w:r>
@@ -17601,16 +18390,23 @@
       <w:r>
         <w:tab/>
       </w:r>
+      <w:proofErr w:type="spellStart"/>
+      <w:proofErr w:type="gramEnd"/>
       <w:r>
         <w:rPr>
           <w:smallCaps/>
         </w:rPr>
         <w:t>aux</w:t>
       </w:r>
-      <w:r>
-        <w:tab/>
+      <w:proofErr w:type="spellEnd"/>
+      <w:r>
+        <w:tab/>
+      </w:r>
+      <w:proofErr w:type="spellStart"/>
+      <w:r>
         <w:t>the</w:t>
       </w:r>
+      <w:proofErr w:type="spellEnd"/>
       <w:r>
         <w:tab/>
         <w:t>Süddeutsche</w:t>
@@ -17620,8 +18416,12 @@
       </w:r>
       <w:r>
         <w:tab/>
+      </w:r>
+      <w:proofErr w:type="spellStart"/>
+      <w:r>
         <w:t>read</w:t>
       </w:r>
+      <w:proofErr w:type="spellEnd"/>
     </w:p>
     <w:p>
       <w:pPr>
@@ -17648,8 +18448,29 @@
         <w:t>‘</w:t>
       </w:r>
       <w:r>
-        <w:t>Peter read the Süddeutsche.’</w:t>
-      </w:r>
+        <w:t xml:space="preserve">Peter </w:t>
+      </w:r>
+      <w:proofErr w:type="spellStart"/>
+      <w:r>
+        <w:t>read</w:t>
+      </w:r>
+      <w:proofErr w:type="spellEnd"/>
+      <w:r>
+        <w:t xml:space="preserve"> </w:t>
+      </w:r>
+      <w:proofErr w:type="spellStart"/>
+      <w:r>
+        <w:t>the</w:t>
+      </w:r>
+      <w:proofErr w:type="spellEnd"/>
+      <w:r>
+        <w:t xml:space="preserve"> </w:t>
+      </w:r>
+      <w:proofErr w:type="gramStart"/>
+      <w:r>
+        <w:t>Süddeutsche.’</w:t>
+      </w:r>
+      <w:proofErr w:type="gramEnd"/>
     </w:p>
     <w:p>
       <w:pPr>
@@ -17770,12 +18591,14 @@
       <w:r>
         <w:tab/>
       </w:r>
+      <w:proofErr w:type="gramStart"/>
       <w:r>
         <w:rPr>
           <w:lang w:val="en-US"/>
         </w:rPr>
         <w:t>no</w:t>
       </w:r>
+      <w:proofErr w:type="gramEnd"/>
       <w:r>
         <w:rPr>
           <w:lang w:val="en-US"/>
@@ -18127,6 +18950,7 @@
         </w:rPr>
         <w:tab/>
       </w:r>
+      <w:proofErr w:type="spellStart"/>
       <w:r>
         <w:rPr>
           <w:i/>
@@ -18135,6 +18959,7 @@
         </w:rPr>
         <w:t>gegessen</w:t>
       </w:r>
+      <w:proofErr w:type="spellEnd"/>
       <w:r>
         <w:rPr>
           <w:lang w:val="en-US"/>
@@ -18332,6 +19157,7 @@
       <w:r>
         <w:tab/>
       </w:r>
+      <w:proofErr w:type="gramStart"/>
       <w:r>
         <w:rPr>
           <w:lang w:val="en-US"/>
@@ -18344,6 +19170,7 @@
         </w:rPr>
         <w:t>es</w:t>
       </w:r>
+      <w:proofErr w:type="gramEnd"/>
       <w:r>
         <w:rPr>
           <w:lang w:val="en-US"/>
@@ -18853,13 +19680,26 @@
           <w:lang w:val="en-US"/>
         </w:rPr>
         <w:tab/>
+      </w:r>
+      <w:proofErr w:type="spellStart"/>
+      <w:r>
+        <w:rPr>
+          <w:lang w:val="en-US"/>
+        </w:rPr>
         <w:t>at.the</w:t>
       </w:r>
-      <w:r>
-        <w:rPr>
-          <w:lang w:val="en-US"/>
-        </w:rPr>
-        <w:tab/>
+      <w:proofErr w:type="spellEnd"/>
+      <w:r>
+        <w:rPr>
+          <w:lang w:val="en-US"/>
+        </w:rPr>
+        <w:tab/>
+      </w:r>
+      <w:proofErr w:type="gramStart"/>
+      <w:r>
+        <w:rPr>
+          <w:lang w:val="en-US"/>
+        </w:rPr>
         <w:t>regulars‘ t</w:t>
       </w:r>
       <w:r>
@@ -18868,6 +19708,7 @@
         </w:rPr>
         <w:t>able</w:t>
       </w:r>
+      <w:proofErr w:type="gramEnd"/>
       <w:r>
         <w:rPr>
           <w:lang w:val="en-US"/>
@@ -19318,6 +20159,7 @@
         </w:rPr>
         <w:tab/>
       </w:r>
+      <w:proofErr w:type="spellStart"/>
       <w:r>
         <w:rPr>
           <w:i/>
@@ -19326,6 +20168,7 @@
         </w:rPr>
         <w:t>gemacht</w:t>
       </w:r>
+      <w:proofErr w:type="spellEnd"/>
       <w:r>
         <w:rPr>
           <w:lang w:val="en-US"/>
@@ -20009,7 +20852,21 @@
         <w:rPr>
           <w:lang w:val="en-US"/>
         </w:rPr>
-        <w:t xml:space="preserve">All sentences were recorded by condition (cf. Sederous &amp; Namboodiripad 2020). </w:t>
+        <w:t xml:space="preserve">All sentences were recorded by condition (cf. </w:t>
+      </w:r>
+      <w:proofErr w:type="spellStart"/>
+      <w:r>
+        <w:rPr>
+          <w:lang w:val="en-US"/>
+        </w:rPr>
+        <w:t>Sederous</w:t>
+      </w:r>
+      <w:proofErr w:type="spellEnd"/>
+      <w:r>
+        <w:rPr>
+          <w:lang w:val="en-US"/>
+        </w:rPr>
+        <w:t xml:space="preserve"> &amp; Namboodiripad 2020). </w:t>
       </w:r>
       <w:r>
         <w:rPr>
@@ -20479,12 +21336,21 @@
         </w:rPr>
         <w:t xml:space="preserve"> L+H* accent on the contrasting word </w:t>
       </w:r>
+      <w:proofErr w:type="spellStart"/>
       <w:r>
         <w:rPr>
           <w:i/>
           <w:lang w:val="en-US"/>
         </w:rPr>
-        <w:t xml:space="preserve">Türsteher </w:t>
+        <w:t>Türsteher</w:t>
+      </w:r>
+      <w:proofErr w:type="spellEnd"/>
+      <w:r>
+        <w:rPr>
+          <w:i/>
+          <w:lang w:val="en-US"/>
+        </w:rPr>
+        <w:t xml:space="preserve"> </w:t>
       </w:r>
       <w:r>
         <w:rPr>
@@ -20496,7 +21362,21 @@
         <w:rPr>
           <w:lang w:val="en-US"/>
         </w:rPr>
-        <w:t>. That is, when combining the parts of speaker A and speaker B, the same recording of speaker B was used for the stimuli in the conditions</w:t>
+        <w:t xml:space="preserve">. That is, when combining the parts of </w:t>
+      </w:r>
+      <w:proofErr w:type="gramStart"/>
+      <w:r>
+        <w:rPr>
+          <w:lang w:val="en-US"/>
+        </w:rPr>
+        <w:t>speaker</w:t>
+      </w:r>
+      <w:proofErr w:type="gramEnd"/>
+      <w:r>
+        <w:rPr>
+          <w:lang w:val="en-US"/>
+        </w:rPr>
+        <w:t xml:space="preserve"> A and speaker B, the same recording of speaker B was used for the stimuli in the conditions</w:t>
       </w:r>
       <w:r>
         <w:rPr>
@@ -20528,12 +21408,21 @@
         </w:rPr>
         <w:t xml:space="preserve"> the stimuli depicted in Figure 1 and Figure 2 solely vary in terms of the emphasis placed on </w:t>
       </w:r>
+      <w:proofErr w:type="spellStart"/>
       <w:r>
         <w:rPr>
           <w:i/>
           <w:lang w:val="en-US"/>
         </w:rPr>
-        <w:t xml:space="preserve">Polizisten </w:t>
+        <w:t>Polizisten</w:t>
+      </w:r>
+      <w:proofErr w:type="spellEnd"/>
+      <w:r>
+        <w:rPr>
+          <w:i/>
+          <w:lang w:val="en-US"/>
+        </w:rPr>
+        <w:t xml:space="preserve"> </w:t>
       </w:r>
       <w:r>
         <w:rPr>
@@ -20737,7 +21626,7 @@
           <w:rFonts w:ascii="Times New Roman" w:eastAsia="Times New Roman" w:hAnsi="Times New Roman" w:cs="Times New Roman"/>
           <w:noProof/>
           <w:szCs w:val="24"/>
-          <w:lang w:eastAsia="de-DE"/>
+          <w:lang w:val="en-US" w:eastAsia="de-DE"/>
         </w:rPr>
       </w:pPr>
     </w:p>
@@ -20747,7 +21636,7 @@
         <w:rPr>
           <w:rFonts w:ascii="Times New Roman" w:eastAsia="Times New Roman" w:hAnsi="Times New Roman" w:cs="Times New Roman"/>
           <w:szCs w:val="24"/>
-          <w:lang w:eastAsia="de-DE"/>
+          <w:lang w:val="en-US" w:eastAsia="de-DE"/>
         </w:rPr>
       </w:pPr>
     </w:p>
@@ -21062,7 +21951,25 @@
           <w:szCs w:val="24"/>
           <w:lang w:val="en-US"/>
         </w:rPr>
-        <w:t xml:space="preserve">in CLEFS project summary gelesen, </w:t>
+        <w:t xml:space="preserve">in CLEFS project summary </w:t>
+      </w:r>
+      <w:proofErr w:type="spellStart"/>
+      <w:r>
+        <w:rPr>
+          <w:rFonts w:cs="Arial"/>
+          <w:szCs w:val="24"/>
+          <w:lang w:val="en-US"/>
+        </w:rPr>
+        <w:t>gelesen</w:t>
+      </w:r>
+      <w:proofErr w:type="spellEnd"/>
+      <w:r>
+        <w:rPr>
+          <w:rFonts w:cs="Arial"/>
+          <w:szCs w:val="24"/>
+          <w:lang w:val="en-US"/>
+        </w:rPr>
+        <w:t xml:space="preserve">, </w:t>
       </w:r>
       <w:r>
         <w:rPr>
@@ -21078,8 +21985,18 @@
           <w:szCs w:val="24"/>
           <w:lang w:val="en-US"/>
         </w:rPr>
-        <w:t xml:space="preserve"> heraussuchen</w:t>
-      </w:r>
+        <w:t xml:space="preserve"> </w:t>
+      </w:r>
+      <w:proofErr w:type="spellStart"/>
+      <w:r>
+        <w:rPr>
+          <w:rFonts w:cs="Arial"/>
+          <w:szCs w:val="24"/>
+          <w:lang w:val="en-US"/>
+        </w:rPr>
+        <w:t>heraussuchen</w:t>
+      </w:r>
+      <w:proofErr w:type="spellEnd"/>
       <w:r>
         <w:rPr>
           <w:rFonts w:cs="Arial"/>
@@ -21255,7 +22172,23 @@
           <w:lang w:val="en-US" w:eastAsia="de-DE"/>
         </w:rPr>
         <w:tab/>
-        <w:t xml:space="preserve">Prior to the study, participants were informed about the Frewilligkeit </w:t>
+        <w:t xml:space="preserve">Prior to the study, participants were informed about the </w:t>
+      </w:r>
+      <w:proofErr w:type="spellStart"/>
+      <w:r>
+        <w:rPr>
+          <w:rFonts w:eastAsia="Times New Roman" w:cs="Arial"/>
+          <w:lang w:val="en-US" w:eastAsia="de-DE"/>
+        </w:rPr>
+        <w:t>Frewilligkeit</w:t>
+      </w:r>
+      <w:proofErr w:type="spellEnd"/>
+      <w:r>
+        <w:rPr>
+          <w:rFonts w:eastAsia="Times New Roman" w:cs="Arial"/>
+          <w:lang w:val="en-US" w:eastAsia="de-DE"/>
+        </w:rPr>
+        <w:t xml:space="preserve"> </w:t>
       </w:r>
       <w:r>
         <w:rPr>
@@ -21741,7 +22674,7 @@
         <w:rPr>
           <w:lang w:val="en-US"/>
         </w:rPr>
-        <w:t>articipants's ratings of all critical items</w:t>
+        <w:t>articipants' ratings of all critical items</w:t>
       </w:r>
     </w:p>
     <w:p>
@@ -21783,15 +22716,39 @@
           <w:szCs w:val="24"/>
           <w:lang w:val="en-US"/>
         </w:rPr>
-        <w:t xml:space="preserve">As becomes apparent in Figure 3, the most common response of all fragmentary answers was 7 (fully natural), independent of the investigated factors. </w:t>
-      </w:r>
-      <w:r>
-        <w:rPr>
-          <w:rFonts w:cs="Arial"/>
-          <w:szCs w:val="24"/>
-          <w:lang w:val="en-US"/>
-        </w:rPr>
-        <w:t>It can be said that overall, there is m</w:t>
+        <w:t>As becomes apparent in Figure 3,</w:t>
+      </w:r>
+      <w:r>
+        <w:rPr>
+          <w:rFonts w:cs="Arial"/>
+          <w:szCs w:val="24"/>
+          <w:lang w:val="en-US"/>
+        </w:rPr>
+        <w:t xml:space="preserve"> by far the most responses cluster around 7 (fully acceptable)</w:t>
+      </w:r>
+      <w:r>
+        <w:rPr>
+          <w:rFonts w:cs="Arial"/>
+          <w:szCs w:val="24"/>
+          <w:lang w:val="en-US"/>
+        </w:rPr>
+        <w:t xml:space="preserve">. </w:t>
+      </w:r>
+      <w:r>
+        <w:rPr>
+          <w:rFonts w:cs="Arial"/>
+          <w:szCs w:val="24"/>
+          <w:lang w:val="en-US"/>
+        </w:rPr>
+        <w:t>Furthermore, i</w:t>
+      </w:r>
+      <w:r>
+        <w:rPr>
+          <w:rFonts w:cs="Arial"/>
+          <w:szCs w:val="24"/>
+          <w:lang w:val="en-US"/>
+        </w:rPr>
+        <w:t>t can be said that overall, there is m</w:t>
       </w:r>
       <w:r>
         <w:rPr>
@@ -21807,98 +22764,15 @@
           <w:szCs w:val="24"/>
           <w:lang w:val="en-US"/>
         </w:rPr>
-        <w:t>, in stimuli with lexical fragments and in stimuli without emphasis. However, a more detailed presentation of the data and a statistical analysis is required to answer the study’s research question.</w:t>
-      </w:r>
-    </w:p>
-    <w:p>
-      <w:pPr>
-        <w:spacing w:after="0" w:line="360" w:lineRule="auto"/>
-        <w:jc w:val="both"/>
-        <w:rPr>
-          <w:lang w:val="en-US"/>
-        </w:rPr>
-      </w:pPr>
-      <w:r>
-        <w:rPr>
-          <w:rFonts w:cs="Arial"/>
-          <w:szCs w:val="24"/>
-          <w:lang w:val="en-US"/>
-        </w:rPr>
-        <w:lastRenderedPageBreak/>
-        <w:tab/>
-        <w:t xml:space="preserve">Therefore, </w:t>
-      </w:r>
-      <w:r>
-        <w:rPr>
-          <w:rFonts w:cs="Arial"/>
-          <w:szCs w:val="24"/>
-          <w:lang w:val="en-US"/>
-        </w:rPr>
-        <w:t xml:space="preserve">participants’ Likert scale responses were z-scored and analyzed using Linear Mixed Models, using </w:t>
-      </w:r>
-      <w:commentRangeStart w:id="53"/>
-      <w:r>
-        <w:rPr>
-          <w:rFonts w:cs="Arial"/>
-          <w:szCs w:val="24"/>
-          <w:lang w:val="en-US"/>
-        </w:rPr>
-        <w:t xml:space="preserve">R 3.2.3 </w:t>
-      </w:r>
-      <w:commentRangeEnd w:id="53"/>
-      <w:r>
-        <w:rPr>
-          <w:rStyle w:val="Kommentarzeichen"/>
-        </w:rPr>
-        <w:commentReference w:id="53"/>
-      </w:r>
-      <w:r>
-        <w:rPr>
-          <w:rFonts w:cs="Arial"/>
-          <w:szCs w:val="24"/>
-          <w:lang w:val="en-US"/>
-        </w:rPr>
-        <w:t xml:space="preserve">(cf. </w:t>
-      </w:r>
-      <w:commentRangeStart w:id="54"/>
-      <w:r>
-        <w:rPr>
-          <w:lang w:val="en-US"/>
-        </w:rPr>
-        <w:t>R Development Core Team</w:t>
-      </w:r>
-      <w:r>
-        <w:rPr>
-          <w:lang w:val="en-US"/>
-        </w:rPr>
-        <w:t xml:space="preserve"> 2015</w:t>
-      </w:r>
-      <w:commentRangeEnd w:id="54"/>
-      <w:r>
-        <w:rPr>
-          <w:rStyle w:val="Kommentarzeichen"/>
-        </w:rPr>
-        <w:commentReference w:id="54"/>
-      </w:r>
-      <w:r>
-        <w:rPr>
-          <w:lang w:val="en-US"/>
-        </w:rPr>
-        <w:t xml:space="preserve">). </w:t>
-      </w:r>
-      <w:commentRangeStart w:id="55"/>
-      <w:r>
-        <w:rPr>
-          <w:lang w:val="en-US"/>
-        </w:rPr>
-        <w:t>[include sentence that data was not treated as ordinal?]</w:t>
-      </w:r>
-      <w:commentRangeEnd w:id="55"/>
-      <w:r>
-        <w:rPr>
-          <w:rStyle w:val="Kommentarzeichen"/>
-        </w:rPr>
-        <w:commentReference w:id="55"/>
+        <w:t xml:space="preserve">, in stimuli with lexical fragments and in stimuli without emphasis. </w:t>
+      </w:r>
+      <w:r>
+        <w:rPr>
+          <w:rFonts w:cs="Arial"/>
+          <w:szCs w:val="24"/>
+          <w:lang w:val="en-US"/>
+        </w:rPr>
+        <w:t>This will be analyzed in more detail later in the present chapter.</w:t>
       </w:r>
     </w:p>
     <w:p>
@@ -21919,7 +22793,23 @@
           <w:lang w:val="en-US"/>
         </w:rPr>
         <w:tab/>
-        <w:t>Now, consider Figure 4, illustrating participants’ responses of stimuli with and without emphasis. The ratings of stimuli with emphasis are displayed in red, whereas the ratings of stimuli without emphasis are colored in blue.</w:t>
+        <w:t>Now, consider Figures 4, displaying participants’ ratings for each investigated factor</w:t>
+      </w:r>
+      <w:r>
+        <w:rPr>
+          <w:rFonts w:cs="Arial"/>
+          <w:szCs w:val="24"/>
+          <w:lang w:val="en-US"/>
+        </w:rPr>
+        <w:t xml:space="preserve"> in mosaic plots</w:t>
+      </w:r>
+      <w:r>
+        <w:rPr>
+          <w:rFonts w:cs="Arial"/>
+          <w:szCs w:val="24"/>
+          <w:lang w:val="en-US"/>
+        </w:rPr>
+        <w:t>.</w:t>
       </w:r>
     </w:p>
     <w:p>
@@ -21936,11 +22826,12 @@
           <w:szCs w:val="24"/>
           <w:lang w:val="en-US"/>
         </w:rPr>
+        <w:lastRenderedPageBreak/>
         <w:drawing>
-          <wp:inline distT="0" distB="0" distL="0" distR="0" wp14:anchorId="649FA9B1" wp14:editId="24AD5008">
-            <wp:extent cx="5039995" cy="2559685"/>
-            <wp:effectExtent l="0" t="0" r="8255" b="0"/>
-            <wp:docPr id="1485594687" name="Grafik 1485594687" descr="Ein Bild, das Text, Screenshot, Diagramm enthält.&#10;&#10;Automatisch generierte Beschreibung"/>
+          <wp:inline distT="0" distB="0" distL="0" distR="0" wp14:anchorId="7F747A28" wp14:editId="657BA7A3">
+            <wp:extent cx="2451100" cy="5253771"/>
+            <wp:effectExtent l="0" t="0" r="6350" b="4445"/>
+            <wp:docPr id="1441801118" name="Grafik 1" descr="Ein Bild, das Text, Diagramm, Screenshot, Reihe enthält.&#10;&#10;Automatisch generierte Beschreibung"/>
             <wp:cNvGraphicFramePr>
               <a:graphicFrameLocks xmlns:a="http://schemas.openxmlformats.org/drawingml/2006/main" noChangeAspect="1"/>
             </wp:cNvGraphicFramePr>
@@ -21948,10 +22839,10 @@
               <a:graphicData uri="http://schemas.openxmlformats.org/drawingml/2006/picture">
                 <pic:pic xmlns:pic="http://schemas.openxmlformats.org/drawingml/2006/picture">
                   <pic:nvPicPr>
-                    <pic:cNvPr id="1277395963" name="Grafik 11" descr="Ein Bild, das Text, Screenshot, Diagramm enthält.&#10;&#10;Automatisch generierte Beschreibung"/>
+                    <pic:cNvPr id="1441801118" name="Grafik 1" descr="Ein Bild, das Text, Diagramm, Screenshot, Reihe enthält.&#10;&#10;Automatisch generierte Beschreibung"/>
                     <pic:cNvPicPr/>
                   </pic:nvPicPr>
-                  <pic:blipFill>
+                  <pic:blipFill rotWithShape="1">
                     <a:blip r:embed="rId19" cstate="print">
                       <a:extLst>
                         <a:ext uri="{28A0092B-C50C-407E-A947-70E740481C1C}">
@@ -21959,18 +22850,25 @@
                         </a:ext>
                       </a:extLst>
                     </a:blip>
-                    <a:stretch>
-                      <a:fillRect/>
-                    </a:stretch>
+                    <a:srcRect l="38049" r="37004"/>
+                    <a:stretch/>
                   </pic:blipFill>
-                  <pic:spPr>
+                  <pic:spPr bwMode="auto">
                     <a:xfrm>
                       <a:off x="0" y="0"/>
-                      <a:ext cx="5039995" cy="2559685"/>
+                      <a:ext cx="2482491" cy="5321055"/>
                     </a:xfrm>
                     <a:prstGeom prst="rect">
                       <a:avLst/>
                     </a:prstGeom>
+                    <a:ln>
+                      <a:noFill/>
+                    </a:ln>
+                    <a:extLst>
+                      <a:ext uri="{53640926-AAD7-44D8-BBD7-CCE9431645EC}">
+                        <a14:shadowObscured xmlns:a14="http://schemas.microsoft.com/office/drawing/2010/main"/>
+                      </a:ext>
+                    </a:extLst>
                   </pic:spPr>
                 </pic:pic>
               </a:graphicData>
@@ -21984,8 +22882,6 @@
         <w:pStyle w:val="Beschriftung"/>
         <w:framePr w:wrap="around"/>
         <w:rPr>
-          <w:rFonts w:cs="Arial"/>
-          <w:szCs w:val="24"/>
           <w:lang w:val="en-US"/>
         </w:rPr>
       </w:pPr>
@@ -22021,158 +22917,22 @@
         <w:rPr>
           <w:lang w:val="en-US"/>
         </w:rPr>
-        <w:t>: Boxplot of participants' ratings of stimuli with varying emphasis</w:t>
-      </w:r>
-    </w:p>
-    <w:p>
-      <w:pPr>
-        <w:spacing w:after="0" w:line="360" w:lineRule="auto"/>
-        <w:jc w:val="both"/>
-        <w:rPr>
-          <w:rFonts w:cs="Arial"/>
-          <w:szCs w:val="24"/>
-          <w:lang w:val="en-US"/>
-        </w:rPr>
-      </w:pPr>
-    </w:p>
-    <w:p>
-      <w:pPr>
-        <w:spacing w:after="0" w:line="360" w:lineRule="auto"/>
-        <w:jc w:val="both"/>
-        <w:rPr>
-          <w:rFonts w:cs="Arial"/>
-          <w:szCs w:val="24"/>
-          <w:lang w:val="en-US"/>
-        </w:rPr>
-      </w:pPr>
-    </w:p>
-    <w:p>
-      <w:pPr>
-        <w:spacing w:after="0" w:line="360" w:lineRule="auto"/>
-        <w:jc w:val="both"/>
-        <w:rPr>
-          <w:rFonts w:cs="Arial"/>
-          <w:szCs w:val="24"/>
-          <w:lang w:val="en-US"/>
-        </w:rPr>
-      </w:pPr>
-      <w:r>
-        <w:rPr>
-          <w:rFonts w:cs="Arial"/>
-          <w:szCs w:val="24"/>
-          <w:lang w:val="en-US"/>
-        </w:rPr>
-        <w:tab/>
-        <w:t>Figure 4 illustrates</w:t>
-      </w:r>
-      <w:r>
-        <w:rPr>
-          <w:rFonts w:cs="Arial"/>
-          <w:szCs w:val="24"/>
-          <w:lang w:val="en-US"/>
-        </w:rPr>
-        <w:t xml:space="preserve"> that participants’ z-scored responses to stimuli with and without emphasis only show slight differences. The analysis using Linear Mixed Models  </w:t>
-      </w:r>
-    </w:p>
-    <w:p>
-      <w:pPr>
-        <w:spacing w:after="0" w:line="360" w:lineRule="auto"/>
-        <w:jc w:val="both"/>
-        <w:rPr>
-          <w:rFonts w:cs="Arial"/>
-          <w:szCs w:val="24"/>
-          <w:lang w:val="en-US"/>
-        </w:rPr>
-      </w:pPr>
-    </w:p>
-    <w:p>
-      <w:pPr>
-        <w:spacing w:after="0" w:line="360" w:lineRule="auto"/>
-        <w:jc w:val="both"/>
-        <w:rPr>
-          <w:rFonts w:cs="Arial"/>
-          <w:szCs w:val="24"/>
-          <w:lang w:val="en-US"/>
-        </w:rPr>
-      </w:pPr>
-    </w:p>
-    <w:p>
-      <w:pPr>
-        <w:spacing w:after="0" w:line="360" w:lineRule="auto"/>
-        <w:jc w:val="both"/>
-        <w:rPr>
-          <w:rFonts w:cs="Arial"/>
-          <w:szCs w:val="24"/>
-          <w:lang w:val="en-US"/>
-        </w:rPr>
-      </w:pPr>
-    </w:p>
-    <w:p>
-      <w:pPr>
-        <w:spacing w:after="0" w:line="360" w:lineRule="auto"/>
-        <w:jc w:val="both"/>
-        <w:rPr>
-          <w:rFonts w:cs="Arial"/>
-          <w:szCs w:val="24"/>
-          <w:lang w:val="en-US"/>
-        </w:rPr>
-      </w:pPr>
-    </w:p>
-    <w:p>
-      <w:pPr>
-        <w:spacing w:after="0" w:line="360" w:lineRule="auto"/>
-        <w:jc w:val="both"/>
-        <w:rPr>
-          <w:rFonts w:cs="Arial"/>
-          <w:szCs w:val="24"/>
-          <w:lang w:val="en-US"/>
-        </w:rPr>
-      </w:pPr>
-    </w:p>
-    <w:p>
-      <w:pPr>
-        <w:spacing w:after="0" w:line="360" w:lineRule="auto"/>
-        <w:jc w:val="both"/>
-        <w:rPr>
-          <w:rFonts w:cs="Arial"/>
-          <w:szCs w:val="24"/>
-          <w:lang w:val="en-US"/>
-        </w:rPr>
-      </w:pPr>
-      <w:r>
-        <w:rPr>
-          <w:rFonts w:cs="Arial"/>
-          <w:szCs w:val="24"/>
-          <w:lang w:val="en-US"/>
-        </w:rPr>
-        <w:t>For LMMs see Winter 2013 and Bross</w:t>
-      </w:r>
-    </w:p>
-    <w:p>
-      <w:pPr>
-        <w:spacing w:after="0" w:line="360" w:lineRule="auto"/>
-        <w:jc w:val="both"/>
-        <w:rPr>
-          <w:rFonts w:cs="Arial"/>
-          <w:szCs w:val="24"/>
-          <w:lang w:val="en-US"/>
-        </w:rPr>
-      </w:pPr>
-      <w:r>
-        <w:rPr>
-          <w:rFonts w:cs="Arial"/>
-          <w:szCs w:val="24"/>
-          <w:lang w:val="en-US"/>
-        </w:rPr>
-        <w:t>For the use of z-scores in linguistics see Juzek 2013 chapter 3.2.2 and check references in there</w:t>
-      </w:r>
-    </w:p>
-    <w:p>
-      <w:pPr>
-        <w:rPr>
-          <w:lang w:val="en-US"/>
-        </w:rPr>
-      </w:pPr>
+        <w:t xml:space="preserve">: </w:t>
+      </w:r>
+      <w:proofErr w:type="spellStart"/>
+      <w:r>
+        <w:rPr>
+          <w:lang w:val="en-US"/>
+        </w:rPr>
+        <w:t>Mosaicplots</w:t>
+      </w:r>
+      <w:proofErr w:type="spellEnd"/>
+      <w:r>
+        <w:rPr>
+          <w:lang w:val="en-US"/>
+        </w:rPr>
+        <w:t xml:space="preserve"> of participants' ratings of each investigated factor</w:t>
+      </w:r>
     </w:p>
     <w:p>
       <w:pPr>
@@ -22185,6 +22945,14 @@
           <w:lang w:val="en-US"/>
         </w:rPr>
       </w:pPr>
+      <w:r>
+        <w:rPr>
+          <w:rFonts w:cs="Arial"/>
+          <w:szCs w:val="24"/>
+          <w:lang w:val="en-US"/>
+        </w:rPr>
+        <w:t xml:space="preserve"> </w:t>
+      </w:r>
     </w:p>
     <w:p>
       <w:pPr>
@@ -22215,8 +22983,69 @@
           <w:szCs w:val="24"/>
           <w:lang w:val="en-US"/>
         </w:rPr>
-        <w:lastRenderedPageBreak/>
-        <w:t>Boxplots</w:t>
+        <w:t xml:space="preserve">As has already been shown in Figure 3, now becomes more apparent in Figure 4. That is, </w:t>
+      </w:r>
+      <w:proofErr w:type="gramStart"/>
+      <w:r>
+        <w:rPr>
+          <w:lang w:val="en-US"/>
+        </w:rPr>
+        <w:t>the majority of</w:t>
+      </w:r>
+      <w:proofErr w:type="gramEnd"/>
+      <w:r>
+        <w:rPr>
+          <w:lang w:val="en-US"/>
+        </w:rPr>
+        <w:t xml:space="preserve"> participants consistently assigned a rating of 7</w:t>
+      </w:r>
+      <w:r>
+        <w:rPr>
+          <w:lang w:val="en-US"/>
+        </w:rPr>
+        <w:t xml:space="preserve"> (fully acceptable)</w:t>
+      </w:r>
+      <w:r>
+        <w:rPr>
+          <w:lang w:val="en-US"/>
+        </w:rPr>
+        <w:t xml:space="preserve"> on the 7-point Likert scale.</w:t>
+      </w:r>
+      <w:r>
+        <w:rPr>
+          <w:lang w:val="en-US"/>
+        </w:rPr>
+        <w:t xml:space="preserve"> Here, the investigated factors do not seem to influence participants’ ratings.</w:t>
+      </w:r>
+      <w:r>
+        <w:rPr>
+          <w:lang w:val="en-US"/>
+        </w:rPr>
+        <w:t xml:space="preserve"> </w:t>
+      </w:r>
+      <w:r>
+        <w:rPr>
+          <w:lang w:val="en-US"/>
+        </w:rPr>
+        <w:t>Nevertheless</w:t>
+      </w:r>
+      <w:r>
+        <w:rPr>
+          <w:lang w:val="en-US"/>
+        </w:rPr>
+        <w:t>, when examining the impact of the investigated factor, we observe notable differentiation in participant responses, particularly for sentences that received ratings other than 7</w:t>
+      </w:r>
+      <w:r>
+        <w:rPr>
+          <w:lang w:val="en-US"/>
+        </w:rPr>
+        <w:t xml:space="preserve"> (fully acceptable).</w:t>
+      </w:r>
+      <w:r>
+        <w:rPr>
+          <w:lang w:val="en-US"/>
+        </w:rPr>
+        <w:t xml:space="preserve"> This differentiation highlights the influence of the investigated factor on participants' acceptability judgments, revealing variations in how different factors affect participants' perceptions.</w:t>
       </w:r>
     </w:p>
     <w:p>
@@ -22236,19 +23065,38 @@
           <w:szCs w:val="24"/>
           <w:lang w:val="en-US"/>
         </w:rPr>
-        <w:t>All factors</w:t>
-      </w:r>
-    </w:p>
-    <w:p>
-      <w:pPr>
-        <w:suppressLineNumbers/>
+        <w:tab/>
+      </w:r>
+      <w:r>
+        <w:rPr>
+          <w:rFonts w:cs="Arial"/>
+          <w:szCs w:val="24"/>
+          <w:lang w:val="en-US"/>
+        </w:rPr>
+        <w:t>Next</w:t>
+      </w:r>
+      <w:r>
+        <w:rPr>
+          <w:rFonts w:cs="Arial"/>
+          <w:szCs w:val="24"/>
+          <w:lang w:val="en-US"/>
+        </w:rPr>
+        <w:t>, c</w:t>
+      </w:r>
+      <w:r>
+        <w:rPr>
+          <w:rFonts w:cs="Arial"/>
+          <w:szCs w:val="24"/>
+          <w:lang w:val="en-US"/>
+        </w:rPr>
+        <w:t>onsider Figure 5, illustrating the differences in participants’ ratings between each condition, including the means and standard deviation.</w:t>
+      </w:r>
+    </w:p>
+    <w:p>
+      <w:pPr>
+        <w:keepNext/>
         <w:spacing w:after="0" w:line="360" w:lineRule="auto"/>
         <w:jc w:val="both"/>
-        <w:rPr>
-          <w:rFonts w:cs="Arial"/>
-          <w:szCs w:val="24"/>
-          <w:lang w:val="en-US"/>
-        </w:rPr>
       </w:pPr>
       <w:r>
         <w:rPr>
@@ -22257,11 +23105,12 @@
           <w:szCs w:val="24"/>
           <w:lang w:val="en-US"/>
         </w:rPr>
+        <w:lastRenderedPageBreak/>
         <w:drawing>
-          <wp:inline distT="0" distB="0" distL="0" distR="0" wp14:anchorId="603D931C" wp14:editId="10426A92">
-            <wp:extent cx="5039995" cy="2559685"/>
-            <wp:effectExtent l="0" t="0" r="8255" b="0"/>
-            <wp:docPr id="374195106" name="Grafik 9" descr="Ein Bild, das Text, Screenshot, Diagramm enthält.&#10;&#10;Automatisch generierte Beschreibung"/>
+          <wp:inline distT="0" distB="0" distL="0" distR="0" wp14:anchorId="11AF18D7" wp14:editId="4E6AEA8F">
+            <wp:extent cx="5039995" cy="3840480"/>
+            <wp:effectExtent l="0" t="0" r="8255" b="7620"/>
+            <wp:docPr id="135493601" name="Grafik 6" descr="Ein Bild, das Text, Screenshot, Zahl enthält.&#10;&#10;Automatisch generierte Beschreibung"/>
             <wp:cNvGraphicFramePr>
               <a:graphicFrameLocks xmlns:a="http://schemas.openxmlformats.org/drawingml/2006/main" noChangeAspect="1"/>
             </wp:cNvGraphicFramePr>
@@ -22269,7 +23118,7 @@
               <a:graphicData uri="http://schemas.openxmlformats.org/drawingml/2006/picture">
                 <pic:pic xmlns:pic="http://schemas.openxmlformats.org/drawingml/2006/picture">
                   <pic:nvPicPr>
-                    <pic:cNvPr id="374195106" name="Grafik 9" descr="Ein Bild, das Text, Screenshot, Diagramm enthält.&#10;&#10;Automatisch generierte Beschreibung"/>
+                    <pic:cNvPr id="135493601" name="Grafik 6" descr="Ein Bild, das Text, Screenshot, Zahl enthält.&#10;&#10;Automatisch generierte Beschreibung"/>
                     <pic:cNvPicPr/>
                   </pic:nvPicPr>
                   <pic:blipFill>
@@ -22287,7 +23136,7 @@
                   <pic:spPr>
                     <a:xfrm>
                       <a:off x="0" y="0"/>
-                      <a:ext cx="5039995" cy="2559685"/>
+                      <a:ext cx="5039995" cy="3840480"/>
                     </a:xfrm>
                     <a:prstGeom prst="rect">
                       <a:avLst/>
@@ -22302,6 +23151,436 @@
     </w:p>
     <w:p>
       <w:pPr>
+        <w:pStyle w:val="Beschriftung"/>
+        <w:framePr w:wrap="around"/>
+        <w:rPr>
+          <w:rFonts w:cs="Arial"/>
+          <w:szCs w:val="24"/>
+          <w:lang w:val="en-US"/>
+        </w:rPr>
+      </w:pPr>
+      <w:r>
+        <w:rPr>
+          <w:lang w:val="en-US"/>
+        </w:rPr>
+        <w:t xml:space="preserve">Figure </w:t>
+      </w:r>
+      <w:r>
+        <w:fldChar w:fldCharType="begin"/>
+      </w:r>
+      <w:r>
+        <w:rPr>
+          <w:lang w:val="en-US"/>
+        </w:rPr>
+        <w:instrText xml:space="preserve"> SEQ Figure \* ARABIC </w:instrText>
+      </w:r>
+      <w:r>
+        <w:fldChar w:fldCharType="separate"/>
+      </w:r>
+      <w:r>
+        <w:rPr>
+          <w:noProof/>
+          <w:lang w:val="en-US"/>
+        </w:rPr>
+        <w:t>5</w:t>
+      </w:r>
+      <w:r>
+        <w:fldChar w:fldCharType="end"/>
+      </w:r>
+      <w:r>
+        <w:rPr>
+          <w:lang w:val="en-US"/>
+        </w:rPr>
+        <w:t>: Boxplot of participants' ratings of all critical items</w:t>
+      </w:r>
+    </w:p>
+    <w:p>
+      <w:pPr>
+        <w:spacing w:after="0" w:line="360" w:lineRule="auto"/>
+        <w:jc w:val="both"/>
+        <w:rPr>
+          <w:rFonts w:cs="Arial"/>
+          <w:szCs w:val="24"/>
+          <w:lang w:val="en-US"/>
+        </w:rPr>
+      </w:pPr>
+      <w:r>
+        <w:rPr>
+          <w:rFonts w:cs="Arial"/>
+          <w:szCs w:val="24"/>
+          <w:lang w:val="en-US"/>
+        </w:rPr>
+        <w:tab/>
+      </w:r>
+      <w:r>
+        <w:rPr>
+          <w:rFonts w:cs="Arial"/>
+          <w:szCs w:val="24"/>
+          <w:lang w:val="en-US"/>
+        </w:rPr>
+        <w:t xml:space="preserve"> </w:t>
+      </w:r>
+    </w:p>
+    <w:p>
+      <w:pPr>
+        <w:spacing w:after="0" w:line="360" w:lineRule="auto"/>
+        <w:jc w:val="both"/>
+        <w:rPr>
+          <w:rFonts w:cs="Arial"/>
+          <w:szCs w:val="24"/>
+          <w:lang w:val="en-US"/>
+        </w:rPr>
+      </w:pPr>
+    </w:p>
+    <w:p>
+      <w:pPr>
+        <w:suppressLineNumbers/>
+        <w:spacing w:after="0" w:line="360" w:lineRule="auto"/>
+        <w:ind w:firstLine="567"/>
+        <w:jc w:val="both"/>
+        <w:rPr>
+          <w:lang w:val="en-US"/>
+        </w:rPr>
+      </w:pPr>
+      <w:r>
+        <w:rPr>
+          <w:rFonts w:cs="Arial"/>
+          <w:szCs w:val="24"/>
+          <w:lang w:val="en-US"/>
+        </w:rPr>
+        <w:t xml:space="preserve">As can be seen in Figure 5, the means of participants’ ratings are </w:t>
+      </w:r>
+      <w:proofErr w:type="gramStart"/>
+      <w:r>
+        <w:rPr>
+          <w:rFonts w:cs="Arial"/>
+          <w:szCs w:val="24"/>
+          <w:lang w:val="en-US"/>
+        </w:rPr>
+        <w:t>fairly similar</w:t>
+      </w:r>
+      <w:proofErr w:type="gramEnd"/>
+      <w:r>
+        <w:rPr>
+          <w:rFonts w:cs="Arial"/>
+          <w:szCs w:val="24"/>
+          <w:lang w:val="en-US"/>
+        </w:rPr>
+        <w:t xml:space="preserve"> in each condition. </w:t>
+      </w:r>
+      <w:r>
+        <w:rPr>
+          <w:rFonts w:cs="Arial"/>
+          <w:szCs w:val="24"/>
+          <w:lang w:val="en-US"/>
+        </w:rPr>
+        <w:t xml:space="preserve">However, a more detailed presentation of the data and a statistical analysis is required to answer the study’s research question. Therefore, participants’ Likert scale responses were z-scored and analyzed using Cumulative Link Mixed Models (CLMM), using </w:t>
+      </w:r>
+      <w:commentRangeStart w:id="53"/>
+      <w:r>
+        <w:rPr>
+          <w:rFonts w:cs="Arial"/>
+          <w:szCs w:val="24"/>
+          <w:lang w:val="en-US"/>
+        </w:rPr>
+        <w:t xml:space="preserve">R 3.2.3 </w:t>
+      </w:r>
+      <w:commentRangeEnd w:id="53"/>
+      <w:r>
+        <w:rPr>
+          <w:rStyle w:val="Kommentarzeichen"/>
+        </w:rPr>
+        <w:commentReference w:id="53"/>
+      </w:r>
+      <w:r>
+        <w:rPr>
+          <w:rFonts w:cs="Arial"/>
+          <w:szCs w:val="24"/>
+          <w:lang w:val="en-US"/>
+        </w:rPr>
+        <w:t xml:space="preserve">(cf. </w:t>
+      </w:r>
+      <w:commentRangeStart w:id="54"/>
+      <w:r>
+        <w:rPr>
+          <w:lang w:val="en-US"/>
+        </w:rPr>
+        <w:t>R Development Core Team</w:t>
+      </w:r>
+      <w:r>
+        <w:rPr>
+          <w:lang w:val="en-US"/>
+        </w:rPr>
+        <w:t xml:space="preserve"> 2015</w:t>
+      </w:r>
+      <w:commentRangeEnd w:id="54"/>
+      <w:r>
+        <w:rPr>
+          <w:rStyle w:val="Kommentarzeichen"/>
+        </w:rPr>
+        <w:commentReference w:id="54"/>
+      </w:r>
+      <w:r>
+        <w:rPr>
+          <w:lang w:val="en-US"/>
+        </w:rPr>
+        <w:t xml:space="preserve">). </w:t>
+      </w:r>
+    </w:p>
+    <w:p>
+      <w:pPr>
+        <w:spacing w:after="0" w:line="360" w:lineRule="auto"/>
+        <w:jc w:val="both"/>
+        <w:rPr>
+          <w:lang w:val="en-US"/>
+        </w:rPr>
+      </w:pPr>
+      <w:r>
+        <w:rPr>
+          <w:rFonts w:cs="Arial"/>
+          <w:szCs w:val="24"/>
+          <w:lang w:val="en-US"/>
+        </w:rPr>
+        <w:tab/>
+      </w:r>
+      <w:commentRangeStart w:id="55"/>
+      <w:proofErr w:type="gramStart"/>
+      <w:r>
+        <w:rPr>
+          <w:lang w:val="en-US"/>
+        </w:rPr>
+        <w:t>In order to</w:t>
+      </w:r>
+      <w:proofErr w:type="gramEnd"/>
+      <w:r>
+        <w:rPr>
+          <w:lang w:val="en-US"/>
+        </w:rPr>
+        <w:t xml:space="preserve"> facilitate meaningful comparisons and analyses, the </w:t>
+      </w:r>
+      <w:r>
+        <w:rPr>
+          <w:lang w:val="en-US"/>
+        </w:rPr>
+        <w:t>7</w:t>
+      </w:r>
+      <w:r>
+        <w:rPr>
+          <w:lang w:val="en-US"/>
+        </w:rPr>
+        <w:t>-point Likert scale ratings provided by participants were standardized through a z-scoring procedure. Z-scoring involved subtracting the mean rating across all participants from each individual rating and then dividing by the standard deviation of the ratings. This transformation ensured that the ratings were placed on a common scale with a mean of 0 and a standard deviation of 1, allowing for relative comparisons and statistical analyses without the influence of varying response scales. Z-scoring enhances the interpretability and comparability of the ratings across different factors and conditions, enabling a more comprehensive exploration of the underlying patterns and effects.</w:t>
+      </w:r>
+      <w:commentRangeEnd w:id="55"/>
+      <w:r>
+        <w:rPr>
+          <w:rStyle w:val="Kommentarzeichen"/>
+        </w:rPr>
+        <w:commentReference w:id="55"/>
+      </w:r>
+    </w:p>
+    <w:p>
+      <w:pPr>
+        <w:spacing w:after="0" w:line="360" w:lineRule="auto"/>
+        <w:ind w:firstLine="567"/>
+        <w:jc w:val="both"/>
+        <w:rPr>
+          <w:rFonts w:eastAsia="Times New Roman" w:cs="Arial"/>
+          <w:szCs w:val="24"/>
+          <w:lang w:val="en-US"/>
+        </w:rPr>
+      </w:pPr>
+      <w:r>
+        <w:rPr>
+          <w:rFonts w:eastAsia="Times New Roman" w:cs="Arial"/>
+          <w:szCs w:val="24"/>
+          <w:lang w:val="en-US"/>
+        </w:rPr>
+        <w:lastRenderedPageBreak/>
+        <w:t xml:space="preserve">The z-scored 7-point Likert scale ratings </w:t>
+      </w:r>
+      <w:r>
+        <w:rPr>
+          <w:rFonts w:eastAsia="Times New Roman" w:cs="Arial"/>
+          <w:szCs w:val="24"/>
+          <w:lang w:val="en-US"/>
+        </w:rPr>
+        <w:t xml:space="preserve">were analyzed </w:t>
+      </w:r>
+      <w:r>
+        <w:rPr>
+          <w:rFonts w:eastAsia="Times New Roman" w:cs="Arial"/>
+          <w:szCs w:val="24"/>
+          <w:lang w:val="en-US"/>
+        </w:rPr>
+        <w:t xml:space="preserve">using Cumulative Link Mixed Models (CLMM). CLMM was chosen as the statistical approach due to its suitability for the nature of the data. </w:t>
+      </w:r>
+      <w:commentRangeStart w:id="56"/>
+      <w:r>
+        <w:rPr>
+          <w:rFonts w:eastAsia="Times New Roman" w:cs="Arial"/>
+          <w:szCs w:val="24"/>
+          <w:lang w:val="en-US"/>
+        </w:rPr>
+        <w:t>The CLMM methodology effectively accommodates ordinal responses, making it a robust choice for analyzing the ordered Likert scale ratings. By accounting for the ordinal structure of the data, CLMM captures the inherent order and spacing between the response categories, providing a more accurate representation of participants' perceptions.</w:t>
+      </w:r>
+      <w:r>
+        <w:rPr>
+          <w:rFonts w:eastAsia="Times New Roman" w:cs="Arial"/>
+          <w:szCs w:val="24"/>
+          <w:lang w:val="en-US"/>
+        </w:rPr>
+        <w:t xml:space="preserve"> </w:t>
+      </w:r>
+      <w:r>
+        <w:rPr>
+          <w:rFonts w:eastAsia="Times New Roman" w:cs="Arial"/>
+          <w:szCs w:val="24"/>
+          <w:lang w:val="en-US"/>
+        </w:rPr>
+        <w:t>CLMM models take into consideration both fixed and random effects, allowing to examine the impact of various predictor variables on the odds of participants choosing higher or lower response categories on the Likert scale. This approach is particularly advantageous when investigating factors that may influence participants' perceived naturalness in different conditions or contexts. The use of CLMM acknowledges the inherent correlations within the Likert scale ratings and provides a comprehensive understanding of the underlying relationships between the investigated factors and participants' responses.</w:t>
+      </w:r>
+      <w:r>
+        <w:rPr>
+          <w:rFonts w:eastAsia="Times New Roman" w:cs="Arial"/>
+          <w:szCs w:val="24"/>
+          <w:lang w:val="en-US"/>
+        </w:rPr>
+        <w:t xml:space="preserve"> </w:t>
+      </w:r>
+      <w:commentRangeEnd w:id="56"/>
+      <w:r>
+        <w:rPr>
+          <w:rStyle w:val="Kommentarzeichen"/>
+        </w:rPr>
+        <w:commentReference w:id="56"/>
+      </w:r>
+      <w:r>
+        <w:rPr>
+          <w:rFonts w:eastAsia="Times New Roman" w:cs="Arial"/>
+          <w:szCs w:val="24"/>
+          <w:lang w:val="en-US"/>
+        </w:rPr>
+        <w:t>Overall, the application of CLMM aligns with the nature of our data and research objectives, offering a robust and tailored framework for exploring the effects of different factors on participants' ratings in our study</w:t>
+      </w:r>
+      <w:r>
+        <w:rPr>
+          <w:rFonts w:eastAsia="Times New Roman" w:cs="Arial"/>
+          <w:szCs w:val="24"/>
+          <w:lang w:val="en-US"/>
+        </w:rPr>
+        <w:t>.</w:t>
+      </w:r>
+    </w:p>
+    <w:p>
+      <w:pPr>
+        <w:spacing w:after="0" w:line="360" w:lineRule="auto"/>
+        <w:ind w:firstLine="567"/>
+        <w:jc w:val="both"/>
+        <w:rPr>
+          <w:rFonts w:eastAsia="Times New Roman" w:cs="Arial"/>
+          <w:szCs w:val="24"/>
+          <w:lang w:val="en-US"/>
+        </w:rPr>
+      </w:pPr>
+      <w:r>
+        <w:rPr>
+          <w:rFonts w:eastAsia="Times New Roman" w:cs="Arial"/>
+          <w:szCs w:val="24"/>
+          <w:lang w:val="en-US"/>
+        </w:rPr>
+        <w:t xml:space="preserve">In the following, the data is analyzed </w:t>
+      </w:r>
+      <w:proofErr w:type="gramStart"/>
+      <w:r>
+        <w:rPr>
+          <w:rFonts w:eastAsia="Times New Roman" w:cs="Arial"/>
+          <w:szCs w:val="24"/>
+          <w:lang w:val="en-US"/>
+        </w:rPr>
+        <w:t>in order to</w:t>
+      </w:r>
+      <w:proofErr w:type="gramEnd"/>
+      <w:r>
+        <w:rPr>
+          <w:rFonts w:eastAsia="Times New Roman" w:cs="Arial"/>
+          <w:szCs w:val="24"/>
+          <w:lang w:val="en-US"/>
+        </w:rPr>
+        <w:t xml:space="preserve"> answer each of the three hypotheses that the present study was </w:t>
+      </w:r>
+      <w:proofErr w:type="spellStart"/>
+      <w:r>
+        <w:rPr>
+          <w:rFonts w:eastAsia="Times New Roman" w:cs="Arial"/>
+          <w:szCs w:val="24"/>
+          <w:lang w:val="en-US"/>
+        </w:rPr>
+        <w:t>beschäftigt</w:t>
+      </w:r>
+      <w:proofErr w:type="spellEnd"/>
+      <w:r>
+        <w:rPr>
+          <w:rFonts w:eastAsia="Times New Roman" w:cs="Arial"/>
+          <w:szCs w:val="24"/>
+          <w:lang w:val="en-US"/>
+        </w:rPr>
+        <w:t xml:space="preserve"> with. </w:t>
+      </w:r>
+    </w:p>
+    <w:p>
+      <w:pPr>
+        <w:spacing w:after="0" w:line="360" w:lineRule="auto"/>
+        <w:ind w:firstLine="567"/>
+        <w:jc w:val="both"/>
+        <w:rPr>
+          <w:rFonts w:eastAsia="Times New Roman" w:cs="Arial"/>
+          <w:szCs w:val="24"/>
+          <w:lang w:val="en-US"/>
+        </w:rPr>
+      </w:pPr>
+    </w:p>
+    <w:p>
+      <w:pPr>
+        <w:spacing w:after="0" w:line="360" w:lineRule="auto"/>
+        <w:jc w:val="both"/>
+        <w:rPr>
+          <w:rFonts w:cs="Arial"/>
+          <w:szCs w:val="24"/>
+          <w:lang w:val="en-US"/>
+        </w:rPr>
+      </w:pPr>
+    </w:p>
+    <w:p>
+      <w:pPr>
+        <w:spacing w:after="0" w:line="360" w:lineRule="auto"/>
+        <w:jc w:val="both"/>
+        <w:rPr>
+          <w:rFonts w:cs="Arial"/>
+          <w:szCs w:val="24"/>
+          <w:lang w:val="en-US"/>
+        </w:rPr>
+      </w:pPr>
+    </w:p>
+    <w:p>
+      <w:pPr>
+        <w:spacing w:after="0" w:line="360" w:lineRule="auto"/>
+        <w:jc w:val="both"/>
+        <w:rPr>
+          <w:rFonts w:cs="Arial"/>
+          <w:szCs w:val="24"/>
+          <w:lang w:val="en-US"/>
+        </w:rPr>
+      </w:pPr>
+    </w:p>
+    <w:p>
+      <w:pPr>
+        <w:rPr>
+          <w:lang w:val="en-US"/>
+        </w:rPr>
+      </w:pPr>
+    </w:p>
+    <w:p>
+      <w:pPr>
         <w:suppressLineNumbers/>
         <w:spacing w:after="0" w:line="360" w:lineRule="auto"/>
         <w:jc w:val="both"/>
@@ -22323,14 +23602,6 @@
           <w:lang w:val="en-US"/>
         </w:rPr>
       </w:pPr>
-      <w:r>
-        <w:rPr>
-          <w:rFonts w:cs="Arial"/>
-          <w:szCs w:val="24"/>
-          <w:lang w:val="en-US"/>
-        </w:rPr>
-        <w:t>Emphasis</w:t>
-      </w:r>
     </w:p>
     <w:p>
       <w:pPr>
@@ -22346,10 +23617,31 @@
       <w:r>
         <w:rPr>
           <w:rFonts w:cs="Arial"/>
+          <w:szCs w:val="24"/>
+          <w:lang w:val="en-US"/>
+        </w:rPr>
+        <w:t>Emphasis</w:t>
+      </w:r>
+    </w:p>
+    <w:p>
+      <w:pPr>
+        <w:suppressLineNumbers/>
+        <w:spacing w:after="0" w:line="360" w:lineRule="auto"/>
+        <w:jc w:val="both"/>
+        <w:rPr>
+          <w:rFonts w:cs="Arial"/>
+          <w:szCs w:val="24"/>
+          <w:lang w:val="en-US"/>
+        </w:rPr>
+      </w:pPr>
+      <w:r>
+        <w:rPr>
+          <w:rFonts w:cs="Arial"/>
           <w:noProof/>
           <w:szCs w:val="24"/>
           <w:lang w:val="en-US"/>
         </w:rPr>
+        <w:lastRenderedPageBreak/>
         <w:drawing>
           <wp:inline distT="0" distB="0" distL="0" distR="0" wp14:anchorId="65F55AD4" wp14:editId="55B96E84">
             <wp:extent cx="5039995" cy="2559685"/>
@@ -22363,100 +23655,6 @@
                 <pic:pic xmlns:pic="http://schemas.openxmlformats.org/drawingml/2006/picture">
                   <pic:nvPicPr>
                     <pic:cNvPr id="1277395963" name="Grafik 11" descr="Ein Bild, das Text, Screenshot, Diagramm enthält.&#10;&#10;Automatisch generierte Beschreibung"/>
-                    <pic:cNvPicPr/>
-                  </pic:nvPicPr>
-                  <pic:blipFill>
-                    <a:blip r:embed="rId19" cstate="print">
-                      <a:extLst>
-                        <a:ext uri="{28A0092B-C50C-407E-A947-70E740481C1C}">
-                          <a14:useLocalDpi xmlns:a14="http://schemas.microsoft.com/office/drawing/2010/main" val="0"/>
-                        </a:ext>
-                      </a:extLst>
-                    </a:blip>
-                    <a:stretch>
-                      <a:fillRect/>
-                    </a:stretch>
-                  </pic:blipFill>
-                  <pic:spPr>
-                    <a:xfrm>
-                      <a:off x="0" y="0"/>
-                      <a:ext cx="5039995" cy="2559685"/>
-                    </a:xfrm>
-                    <a:prstGeom prst="rect">
-                      <a:avLst/>
-                    </a:prstGeom>
-                  </pic:spPr>
-                </pic:pic>
-              </a:graphicData>
-            </a:graphic>
-          </wp:inline>
-        </w:drawing>
-      </w:r>
-    </w:p>
-    <w:p>
-      <w:pPr>
-        <w:suppressLineNumbers/>
-        <w:spacing w:after="0" w:line="360" w:lineRule="auto"/>
-        <w:jc w:val="both"/>
-        <w:rPr>
-          <w:rFonts w:cs="Arial"/>
-          <w:szCs w:val="24"/>
-          <w:lang w:val="en-US"/>
-        </w:rPr>
-      </w:pPr>
-    </w:p>
-    <w:p>
-      <w:pPr>
-        <w:suppressLineNumbers/>
-        <w:spacing w:after="0" w:line="360" w:lineRule="auto"/>
-        <w:jc w:val="both"/>
-        <w:rPr>
-          <w:rFonts w:cs="Arial"/>
-          <w:szCs w:val="24"/>
-          <w:lang w:val="en-US"/>
-        </w:rPr>
-      </w:pPr>
-      <w:r>
-        <w:rPr>
-          <w:rFonts w:cs="Arial"/>
-          <w:szCs w:val="24"/>
-          <w:lang w:val="en-US"/>
-        </w:rPr>
-        <w:t>Modality</w:t>
-      </w:r>
-    </w:p>
-    <w:p>
-      <w:pPr>
-        <w:suppressLineNumbers/>
-        <w:spacing w:after="0" w:line="360" w:lineRule="auto"/>
-        <w:jc w:val="both"/>
-        <w:rPr>
-          <w:rFonts w:cs="Arial"/>
-          <w:szCs w:val="24"/>
-          <w:lang w:val="en-US"/>
-        </w:rPr>
-      </w:pPr>
-      <w:r>
-        <w:rPr>
-          <w:rFonts w:cs="Arial"/>
-          <w:noProof/>
-          <w:szCs w:val="24"/>
-          <w:lang w:val="en-US"/>
-        </w:rPr>
-        <w:lastRenderedPageBreak/>
-        <w:drawing>
-          <wp:inline distT="0" distB="0" distL="0" distR="0" wp14:anchorId="5262AF1E" wp14:editId="1B6ADEB8">
-            <wp:extent cx="5039995" cy="2559685"/>
-            <wp:effectExtent l="0" t="0" r="8255" b="0"/>
-            <wp:docPr id="2023296101" name="Grafik 12" descr="Ein Bild, das Text, Screenshot, Diagramm enthält.&#10;&#10;Automatisch generierte Beschreibung"/>
-            <wp:cNvGraphicFramePr>
-              <a:graphicFrameLocks xmlns:a="http://schemas.openxmlformats.org/drawingml/2006/main" noChangeAspect="1"/>
-            </wp:cNvGraphicFramePr>
-            <a:graphic xmlns:a="http://schemas.openxmlformats.org/drawingml/2006/main">
-              <a:graphicData uri="http://schemas.openxmlformats.org/drawingml/2006/picture">
-                <pic:pic xmlns:pic="http://schemas.openxmlformats.org/drawingml/2006/picture">
-                  <pic:nvPicPr>
-                    <pic:cNvPr id="2023296101" name="Grafik 12" descr="Ein Bild, das Text, Screenshot, Diagramm enthält.&#10;&#10;Automatisch generierte Beschreibung"/>
                     <pic:cNvPicPr/>
                   </pic:nvPicPr>
                   <pic:blipFill>
@@ -22498,14 +23696,6 @@
           <w:lang w:val="en-US"/>
         </w:rPr>
       </w:pPr>
-      <w:r>
-        <w:rPr>
-          <w:rFonts w:cs="Arial"/>
-          <w:szCs w:val="24"/>
-          <w:lang w:val="en-US"/>
-        </w:rPr>
-        <w:t>Fragment type</w:t>
-      </w:r>
     </w:p>
     <w:p>
       <w:pPr>
@@ -22521,15 +23711,35 @@
       <w:r>
         <w:rPr>
           <w:rFonts w:cs="Arial"/>
+          <w:szCs w:val="24"/>
+          <w:lang w:val="en-US"/>
+        </w:rPr>
+        <w:t>Modality</w:t>
+      </w:r>
+    </w:p>
+    <w:p>
+      <w:pPr>
+        <w:suppressLineNumbers/>
+        <w:spacing w:after="0" w:line="360" w:lineRule="auto"/>
+        <w:jc w:val="both"/>
+        <w:rPr>
+          <w:rFonts w:cs="Arial"/>
+          <w:szCs w:val="24"/>
+          <w:lang w:val="en-US"/>
+        </w:rPr>
+      </w:pPr>
+      <w:r>
+        <w:rPr>
+          <w:rFonts w:cs="Arial"/>
           <w:noProof/>
           <w:szCs w:val="24"/>
           <w:lang w:val="en-US"/>
         </w:rPr>
         <w:drawing>
-          <wp:inline distT="0" distB="0" distL="0" distR="0" wp14:anchorId="3FB184BE" wp14:editId="37F73F01">
+          <wp:inline distT="0" distB="0" distL="0" distR="0" wp14:anchorId="5262AF1E" wp14:editId="1B6ADEB8">
             <wp:extent cx="5039995" cy="2559685"/>
             <wp:effectExtent l="0" t="0" r="8255" b="0"/>
-            <wp:docPr id="1882567504" name="Grafik 13" descr="Ein Bild, das Text, Screenshot, Display, Software enthält.&#10;&#10;Automatisch generierte Beschreibung"/>
+            <wp:docPr id="2023296101" name="Grafik 12" descr="Ein Bild, das Text, Screenshot, Diagramm enthält.&#10;&#10;Automatisch generierte Beschreibung"/>
             <wp:cNvGraphicFramePr>
               <a:graphicFrameLocks xmlns:a="http://schemas.openxmlformats.org/drawingml/2006/main" noChangeAspect="1"/>
             </wp:cNvGraphicFramePr>
@@ -22537,7 +23747,7 @@
               <a:graphicData uri="http://schemas.openxmlformats.org/drawingml/2006/picture">
                 <pic:pic xmlns:pic="http://schemas.openxmlformats.org/drawingml/2006/picture">
                   <pic:nvPicPr>
-                    <pic:cNvPr id="1882567504" name="Grafik 13" descr="Ein Bild, das Text, Screenshot, Display, Software enthält.&#10;&#10;Automatisch generierte Beschreibung"/>
+                    <pic:cNvPr id="2023296101" name="Grafik 12" descr="Ein Bild, das Text, Screenshot, Diagramm enthält.&#10;&#10;Automatisch generierte Beschreibung"/>
                     <pic:cNvPicPr/>
                   </pic:nvPicPr>
                   <pic:blipFill>
@@ -22579,6 +23789,14 @@
           <w:lang w:val="en-US"/>
         </w:rPr>
       </w:pPr>
+      <w:r>
+        <w:rPr>
+          <w:rFonts w:cs="Arial"/>
+          <w:szCs w:val="24"/>
+          <w:lang w:val="en-US"/>
+        </w:rPr>
+        <w:t>Fragment type</w:t>
+      </w:r>
     </w:p>
     <w:p>
       <w:pPr>
@@ -22591,6 +23809,55 @@
           <w:lang w:val="en-US"/>
         </w:rPr>
       </w:pPr>
+      <w:r>
+        <w:rPr>
+          <w:rFonts w:cs="Arial"/>
+          <w:noProof/>
+          <w:szCs w:val="24"/>
+          <w:lang w:val="en-US"/>
+        </w:rPr>
+        <w:drawing>
+          <wp:inline distT="0" distB="0" distL="0" distR="0" wp14:anchorId="3FB184BE" wp14:editId="37F73F01">
+            <wp:extent cx="5039995" cy="2559685"/>
+            <wp:effectExtent l="0" t="0" r="8255" b="0"/>
+            <wp:docPr id="1882567504" name="Grafik 13" descr="Ein Bild, das Text, Screenshot, Display, Software enthält.&#10;&#10;Automatisch generierte Beschreibung"/>
+            <wp:cNvGraphicFramePr>
+              <a:graphicFrameLocks xmlns:a="http://schemas.openxmlformats.org/drawingml/2006/main" noChangeAspect="1"/>
+            </wp:cNvGraphicFramePr>
+            <a:graphic xmlns:a="http://schemas.openxmlformats.org/drawingml/2006/main">
+              <a:graphicData uri="http://schemas.openxmlformats.org/drawingml/2006/picture">
+                <pic:pic xmlns:pic="http://schemas.openxmlformats.org/drawingml/2006/picture">
+                  <pic:nvPicPr>
+                    <pic:cNvPr id="1882567504" name="Grafik 13" descr="Ein Bild, das Text, Screenshot, Display, Software enthält.&#10;&#10;Automatisch generierte Beschreibung"/>
+                    <pic:cNvPicPr/>
+                  </pic:nvPicPr>
+                  <pic:blipFill>
+                    <a:blip r:embed="rId23" cstate="print">
+                      <a:extLst>
+                        <a:ext uri="{28A0092B-C50C-407E-A947-70E740481C1C}">
+                          <a14:useLocalDpi xmlns:a14="http://schemas.microsoft.com/office/drawing/2010/main" val="0"/>
+                        </a:ext>
+                      </a:extLst>
+                    </a:blip>
+                    <a:stretch>
+                      <a:fillRect/>
+                    </a:stretch>
+                  </pic:blipFill>
+                  <pic:spPr>
+                    <a:xfrm>
+                      <a:off x="0" y="0"/>
+                      <a:ext cx="5039995" cy="2559685"/>
+                    </a:xfrm>
+                    <a:prstGeom prst="rect">
+                      <a:avLst/>
+                    </a:prstGeom>
+                  </pic:spPr>
+                </pic:pic>
+              </a:graphicData>
+            </a:graphic>
+          </wp:inline>
+        </w:drawing>
+      </w:r>
     </w:p>
     <w:p>
       <w:pPr>
@@ -22618,43 +23885,6 @@
     </w:p>
     <w:p>
       <w:pPr>
-        <w:pStyle w:val="berschrift1"/>
-        <w:suppressLineNumbers/>
-        <w:rPr>
-          <w:rFonts w:cs="Arial"/>
-          <w:szCs w:val="24"/>
-          <w:lang w:val="en-US"/>
-        </w:rPr>
-      </w:pPr>
-      <w:bookmarkStart w:id="56" w:name="_Toc141875768"/>
-      <w:r>
-        <w:rPr>
-          <w:rFonts w:cs="Arial"/>
-          <w:szCs w:val="24"/>
-          <w:lang w:val="en-US"/>
-        </w:rPr>
-        <w:t>5</w:t>
-      </w:r>
-      <w:r>
-        <w:rPr>
-          <w:rFonts w:cs="Arial"/>
-          <w:szCs w:val="24"/>
-          <w:lang w:val="en-US"/>
-        </w:rPr>
-        <w:t xml:space="preserve">. </w:t>
-      </w:r>
-      <w:r>
-        <w:rPr>
-          <w:rFonts w:cs="Arial"/>
-          <w:szCs w:val="24"/>
-          <w:lang w:val="en-US"/>
-        </w:rPr>
-        <w:t>Discussion</w:t>
-      </w:r>
-      <w:bookmarkEnd w:id="56"/>
-    </w:p>
-    <w:p>
-      <w:pPr>
         <w:suppressLineNumbers/>
         <w:spacing w:after="0" w:line="360" w:lineRule="auto"/>
         <w:jc w:val="both"/>
@@ -22664,14 +23894,6 @@
           <w:lang w:val="en-US"/>
         </w:rPr>
       </w:pPr>
-      <w:r>
-        <w:rPr>
-          <w:rFonts w:cs="Arial"/>
-          <w:szCs w:val="24"/>
-          <w:lang w:val="en-US"/>
-        </w:rPr>
-        <w:t xml:space="preserve">Since </w:t>
-      </w:r>
     </w:p>
     <w:p>
       <w:pPr>
@@ -22687,11 +23909,38 @@
     </w:p>
     <w:p>
       <w:pPr>
-        <w:pStyle w:val="berschrift2"/>
-      </w:pPr>
-      <w:bookmarkStart w:id="57" w:name="_Toc141875769"/>
-      <w:r>
-        <w:t>5.1 Interpretation of the findings</w:t>
+        <w:pStyle w:val="berschrift1"/>
+        <w:suppressLineNumbers/>
+        <w:rPr>
+          <w:rFonts w:cs="Arial"/>
+          <w:szCs w:val="24"/>
+          <w:lang w:val="en-US"/>
+        </w:rPr>
+      </w:pPr>
+      <w:bookmarkStart w:id="57" w:name="_Toc141875768"/>
+      <w:r>
+        <w:rPr>
+          <w:rFonts w:cs="Arial"/>
+          <w:szCs w:val="24"/>
+          <w:lang w:val="en-US"/>
+        </w:rPr>
+        <w:t>5</w:t>
+      </w:r>
+      <w:r>
+        <w:rPr>
+          <w:rFonts w:cs="Arial"/>
+          <w:szCs w:val="24"/>
+          <w:lang w:val="en-US"/>
+        </w:rPr>
+        <w:t xml:space="preserve">. </w:t>
+      </w:r>
+      <w:r>
+        <w:rPr>
+          <w:rFonts w:cs="Arial"/>
+          <w:szCs w:val="24"/>
+          <w:lang w:val="en-US"/>
+        </w:rPr>
+        <w:t>Discussion</w:t>
       </w:r>
       <w:bookmarkEnd w:id="57"/>
     </w:p>
@@ -22712,7 +23961,7 @@
           <w:szCs w:val="24"/>
           <w:lang w:val="en-US"/>
         </w:rPr>
-        <w:t>X</w:t>
+        <w:t xml:space="preserve">Since </w:t>
       </w:r>
     </w:p>
     <w:p>
@@ -22726,14 +23975,16 @@
           <w:lang w:val="en-US"/>
         </w:rPr>
       </w:pPr>
-      <w:r>
-        <w:rPr>
-          <w:rFonts w:cs="Arial"/>
-          <w:szCs w:val="24"/>
-          <w:lang w:val="en-US"/>
-        </w:rPr>
-        <w:t>discuss any significant findings or trends in quantitative findings</w:t>
-      </w:r>
+    </w:p>
+    <w:p>
+      <w:pPr>
+        <w:pStyle w:val="berschrift2"/>
+      </w:pPr>
+      <w:bookmarkStart w:id="58" w:name="_Toc141875769"/>
+      <w:r>
+        <w:t>5.1 Interpretation of the findings</w:t>
+      </w:r>
+      <w:bookmarkEnd w:id="58"/>
     </w:p>
     <w:p>
       <w:pPr>
@@ -22752,7 +24003,7 @@
           <w:szCs w:val="24"/>
           <w:lang w:val="en-US"/>
         </w:rPr>
-        <w:t>Present qualitative findings, proving interpretations and insights</w:t>
+        <w:t>X</w:t>
       </w:r>
     </w:p>
     <w:p>
@@ -22766,6 +24017,14 @@
           <w:lang w:val="en-US"/>
         </w:rPr>
       </w:pPr>
+      <w:r>
+        <w:rPr>
+          <w:rFonts w:cs="Arial"/>
+          <w:szCs w:val="24"/>
+          <w:lang w:val="en-US"/>
+        </w:rPr>
+        <w:t>discuss any significant findings or trends in quantitative findings</w:t>
+      </w:r>
     </w:p>
     <w:p>
       <w:pPr>
@@ -22778,17 +24037,14 @@
           <w:lang w:val="en-US"/>
         </w:rPr>
       </w:pPr>
-    </w:p>
-    <w:p>
-      <w:pPr>
-        <w:pStyle w:val="berschrift2"/>
-      </w:pPr>
-      <w:bookmarkStart w:id="58" w:name="_Toc141875770"/>
-      <w:r>
-        <w:lastRenderedPageBreak/>
-        <w:t>5.2 Comparison with previous studies and theoretical predictions</w:t>
-      </w:r>
-      <w:bookmarkEnd w:id="58"/>
+      <w:r>
+        <w:rPr>
+          <w:rFonts w:cs="Arial"/>
+          <w:szCs w:val="24"/>
+          <w:lang w:val="en-US"/>
+        </w:rPr>
+        <w:t>Present qualitative findings, proving interpretations and insights</w:t>
+      </w:r>
     </w:p>
     <w:p>
       <w:pPr>
@@ -22801,14 +24057,6 @@
           <w:lang w:val="en-US"/>
         </w:rPr>
       </w:pPr>
-      <w:r>
-        <w:rPr>
-          <w:rFonts w:cs="Arial"/>
-          <w:szCs w:val="24"/>
-          <w:lang w:val="en-US"/>
-        </w:rPr>
-        <w:t>X</w:t>
-      </w:r>
     </w:p>
     <w:p>
       <w:pPr>
@@ -22821,14 +24069,16 @@
           <w:lang w:val="en-US"/>
         </w:rPr>
       </w:pPr>
-      <w:r>
-        <w:rPr>
-          <w:rFonts w:cs="Arial"/>
-          <w:szCs w:val="24"/>
-          <w:lang w:val="en-US"/>
-        </w:rPr>
-        <w:t>Highlight similarities and differences</w:t>
-      </w:r>
+    </w:p>
+    <w:p>
+      <w:pPr>
+        <w:pStyle w:val="berschrift2"/>
+      </w:pPr>
+      <w:bookmarkStart w:id="59" w:name="_Toc141875770"/>
+      <w:r>
+        <w:t>5.2 Comparison with previous studies and theoretical predictions</w:t>
+      </w:r>
+      <w:bookmarkEnd w:id="59"/>
     </w:p>
     <w:p>
       <w:pPr>
@@ -22841,16 +24091,56 @@
           <w:lang w:val="en-US"/>
         </w:rPr>
       </w:pPr>
+      <w:r>
+        <w:rPr>
+          <w:rFonts w:cs="Arial"/>
+          <w:szCs w:val="24"/>
+          <w:lang w:val="en-US"/>
+        </w:rPr>
+        <w:t>X</w:t>
+      </w:r>
+    </w:p>
+    <w:p>
+      <w:pPr>
+        <w:suppressLineNumbers/>
+        <w:spacing w:after="0" w:line="360" w:lineRule="auto"/>
+        <w:jc w:val="both"/>
+        <w:rPr>
+          <w:rFonts w:cs="Arial"/>
+          <w:szCs w:val="24"/>
+          <w:lang w:val="en-US"/>
+        </w:rPr>
+      </w:pPr>
+      <w:r>
+        <w:rPr>
+          <w:rFonts w:cs="Arial"/>
+          <w:szCs w:val="24"/>
+          <w:lang w:val="en-US"/>
+        </w:rPr>
+        <w:t>Highlight similarities and differences</w:t>
+      </w:r>
+    </w:p>
+    <w:p>
+      <w:pPr>
+        <w:suppressLineNumbers/>
+        <w:spacing w:after="0" w:line="360" w:lineRule="auto"/>
+        <w:jc w:val="both"/>
+        <w:rPr>
+          <w:rFonts w:cs="Arial"/>
+          <w:szCs w:val="24"/>
+          <w:lang w:val="en-US"/>
+        </w:rPr>
+      </w:pPr>
     </w:p>
     <w:p>
       <w:pPr>
         <w:pStyle w:val="berschrift2"/>
       </w:pPr>
-      <w:bookmarkStart w:id="59" w:name="_Toc141875771"/>
+      <w:bookmarkStart w:id="60" w:name="_Toc141875771"/>
       <w:r>
         <w:t>5.3 Implications for the understanding of German fragments</w:t>
       </w:r>
-      <w:bookmarkEnd w:id="59"/>
+      <w:bookmarkEnd w:id="60"/>
     </w:p>
     <w:p>
       <w:pPr>
@@ -22915,7 +24205,7 @@
           <w:lang w:val="en-US"/>
         </w:rPr>
       </w:pPr>
-      <w:bookmarkStart w:id="60" w:name="_Toc141875772"/>
+      <w:bookmarkStart w:id="61" w:name="_Toc141875772"/>
       <w:r>
         <w:rPr>
           <w:rFonts w:cs="Arial"/>
@@ -22932,7 +24222,7 @@
         </w:rPr>
         <w:t>. Conclusions</w:t>
       </w:r>
-      <w:bookmarkEnd w:id="60"/>
+      <w:bookmarkEnd w:id="61"/>
     </w:p>
     <w:p>
       <w:pPr>
@@ -22978,11 +24268,11 @@
       <w:pPr>
         <w:pStyle w:val="berschrift2"/>
       </w:pPr>
-      <w:bookmarkStart w:id="61" w:name="_Toc141875773"/>
+      <w:bookmarkStart w:id="62" w:name="_Toc141875773"/>
       <w:r>
         <w:t>6.1 Summary of findings</w:t>
       </w:r>
-      <w:bookmarkEnd w:id="61"/>
+      <w:bookmarkEnd w:id="62"/>
     </w:p>
     <w:p>
       <w:pPr>
@@ -23040,11 +24330,11 @@
       <w:pPr>
         <w:pStyle w:val="berschrift2"/>
       </w:pPr>
-      <w:bookmarkStart w:id="62" w:name="_Toc141875774"/>
+      <w:bookmarkStart w:id="63" w:name="_Toc141875774"/>
       <w:r>
         <w:t>6.2 Contributions to the field</w:t>
       </w:r>
-      <w:bookmarkEnd w:id="62"/>
+      <w:bookmarkEnd w:id="63"/>
     </w:p>
     <w:p>
       <w:pPr>
@@ -23102,11 +24392,12 @@
       <w:pPr>
         <w:pStyle w:val="berschrift2"/>
       </w:pPr>
-      <w:bookmarkStart w:id="63" w:name="_Toc141875775"/>
-      <w:r>
+      <w:bookmarkStart w:id="64" w:name="_Toc141875775"/>
+      <w:r>
+        <w:lastRenderedPageBreak/>
         <w:t>6.3 Limitations of the study</w:t>
       </w:r>
-      <w:bookmarkEnd w:id="63"/>
+      <w:bookmarkEnd w:id="64"/>
     </w:p>
     <w:p>
       <w:pPr>
@@ -23184,11 +24475,11 @@
       <w:pPr>
         <w:pStyle w:val="berschrift2"/>
       </w:pPr>
-      <w:bookmarkStart w:id="64" w:name="_Toc141875776"/>
+      <w:bookmarkStart w:id="65" w:name="_Toc141875776"/>
       <w:r>
         <w:t>6.4 Suggestions for future research</w:t>
       </w:r>
-      <w:bookmarkEnd w:id="64"/>
+      <w:bookmarkEnd w:id="65"/>
     </w:p>
     <w:p>
       <w:pPr>
@@ -23272,7 +24563,7 @@
           <w:lang w:val="en-US"/>
         </w:rPr>
       </w:pPr>
-      <w:bookmarkStart w:id="65" w:name="_Toc141875777"/>
+      <w:bookmarkStart w:id="66" w:name="_Toc141875777"/>
       <w:r>
         <w:rPr>
           <w:rFonts w:cs="Arial"/>
@@ -23298,7 +24589,7 @@
         </w:rPr>
         <w:t>References</w:t>
       </w:r>
-      <w:bookmarkEnd w:id="65"/>
+      <w:bookmarkEnd w:id="66"/>
     </w:p>
     <w:p>
       <w:pPr>
@@ -23365,7 +24656,7 @@
           <w:lang w:val="en-US"/>
         </w:rPr>
       </w:pPr>
-      <w:bookmarkStart w:id="66" w:name="_Toc141875778"/>
+      <w:bookmarkStart w:id="67" w:name="_Toc141875778"/>
       <w:r>
         <w:rPr>
           <w:rFonts w:cs="Arial"/>
@@ -23375,7 +24666,7 @@
         <w:lastRenderedPageBreak/>
         <w:t>8. Appendix</w:t>
       </w:r>
-      <w:bookmarkEnd w:id="66"/>
+      <w:bookmarkEnd w:id="67"/>
     </w:p>
     <w:p>
       <w:pPr>
@@ -23384,7 +24675,7 @@
           <w:rFonts w:cs="Arial"/>
         </w:rPr>
       </w:pPr>
-      <w:bookmarkStart w:id="67" w:name="_Toc141875779"/>
+      <w:bookmarkStart w:id="68" w:name="_Toc141875779"/>
       <w:r>
         <w:rPr>
           <w:rFonts w:cs="Arial"/>
@@ -23395,7 +24686,21 @@
         <w:rPr>
           <w:rFonts w:cs="Arial"/>
         </w:rPr>
-        <w:t>Abbreviations, symbols and other n</w:t>
+        <w:t xml:space="preserve">Abbreviations, </w:t>
+      </w:r>
+      <w:proofErr w:type="gramStart"/>
+      <w:r>
+        <w:rPr>
+          <w:rFonts w:cs="Arial"/>
+        </w:rPr>
+        <w:t>symbols</w:t>
+      </w:r>
+      <w:proofErr w:type="gramEnd"/>
+      <w:r>
+        <w:rPr>
+          <w:rFonts w:cs="Arial"/>
+        </w:rPr>
+        <w:t xml:space="preserve"> and other n</w:t>
       </w:r>
       <w:r>
         <w:rPr>
@@ -23415,7 +24720,7 @@
         </w:rPr>
         <w:t>onventions</w:t>
       </w:r>
-      <w:bookmarkEnd w:id="67"/>
+      <w:bookmarkEnd w:id="68"/>
     </w:p>
     <w:p>
       <w:pPr>
@@ -23475,7 +24780,7 @@
         </w:rPr>
         <w:t>q</w:t>
       </w:r>
-      <w:commentRangeStart w:id="68"/>
+      <w:commentRangeStart w:id="69"/>
       <w:r>
         <w:rPr>
           <w:rFonts w:cs="Arial"/>
@@ -23484,12 +24789,12 @@
         </w:rPr>
         <w:t>uestionabl</w:t>
       </w:r>
-      <w:commentRangeEnd w:id="68"/>
+      <w:commentRangeEnd w:id="69"/>
       <w:r>
         <w:rPr>
           <w:rStyle w:val="Kommentarzeichen"/>
         </w:rPr>
-        <w:commentReference w:id="68"/>
+        <w:commentReference w:id="69"/>
       </w:r>
       <w:r>
         <w:rPr>
@@ -23753,6 +25058,7 @@
           <w:lang w:val="en-US"/>
         </w:rPr>
       </w:pPr>
+      <w:proofErr w:type="spellStart"/>
       <w:r>
         <w:rPr>
           <w:rFonts w:cs="Arial"/>
@@ -23770,6 +25076,7 @@
         </w:rPr>
         <w:t>i</w:t>
       </w:r>
+      <w:proofErr w:type="spellEnd"/>
       <w:r>
         <w:rPr>
           <w:rFonts w:cs="Arial"/>
@@ -24013,7 +25320,16 @@
           <w:szCs w:val="24"/>
           <w:lang w:val="en-US"/>
         </w:rPr>
-        <w:t>[…]</w:t>
+        <w:t>[</w:t>
+      </w:r>
+      <w:proofErr w:type="gramStart"/>
+      <w:r>
+        <w:rPr>
+          <w:rFonts w:cs="Arial"/>
+          <w:szCs w:val="24"/>
+          <w:lang w:val="en-US"/>
+        </w:rPr>
+        <w:t>…]</w:t>
       </w:r>
       <w:r>
         <w:rPr>
@@ -24024,6 +25340,7 @@
         </w:rPr>
         <w:t>F</w:t>
       </w:r>
+      <w:proofErr w:type="gramEnd"/>
       <w:r>
         <w:rPr>
           <w:rFonts w:cs="Arial"/>
@@ -24533,23 +25850,71 @@
           <w:szCs w:val="24"/>
           <w:lang w:val="en-US"/>
         </w:rPr>
-        <w:t>cumulative lin</w:t>
-      </w:r>
-      <w:r>
-        <w:rPr>
-          <w:rFonts w:cs="Arial"/>
-          <w:szCs w:val="24"/>
-          <w:lang w:val="en-US"/>
-        </w:rPr>
-        <w:t>ear</w:t>
-      </w:r>
-      <w:r>
-        <w:rPr>
-          <w:rFonts w:cs="Arial"/>
-          <w:szCs w:val="24"/>
-          <w:lang w:val="en-US"/>
-        </w:rPr>
-        <w:t xml:space="preserve"> mixed model</w:t>
+        <w:t>C</w:t>
+      </w:r>
+      <w:r>
+        <w:rPr>
+          <w:rFonts w:cs="Arial"/>
+          <w:szCs w:val="24"/>
+          <w:lang w:val="en-US"/>
+        </w:rPr>
+        <w:t xml:space="preserve">umulative </w:t>
+      </w:r>
+      <w:r>
+        <w:rPr>
+          <w:rFonts w:cs="Arial"/>
+          <w:szCs w:val="24"/>
+          <w:lang w:val="en-US"/>
+        </w:rPr>
+        <w:t>Link</w:t>
+      </w:r>
+      <w:r>
+        <w:rPr>
+          <w:rFonts w:cs="Arial"/>
+          <w:szCs w:val="24"/>
+          <w:lang w:val="en-US"/>
+        </w:rPr>
+        <w:t xml:space="preserve"> </w:t>
+      </w:r>
+      <w:r>
+        <w:rPr>
+          <w:rFonts w:cs="Arial"/>
+          <w:szCs w:val="24"/>
+          <w:lang w:val="en-US"/>
+        </w:rPr>
+        <w:t>M</w:t>
+      </w:r>
+      <w:r>
+        <w:rPr>
+          <w:rFonts w:cs="Arial"/>
+          <w:szCs w:val="24"/>
+          <w:lang w:val="en-US"/>
+        </w:rPr>
+        <w:t xml:space="preserve">ixed </w:t>
+      </w:r>
+      <w:r>
+        <w:rPr>
+          <w:rFonts w:cs="Arial"/>
+          <w:szCs w:val="24"/>
+          <w:lang w:val="en-US"/>
+        </w:rPr>
+        <w:t>M</w:t>
+      </w:r>
+      <w:r>
+        <w:rPr>
+          <w:rFonts w:cs="Arial"/>
+          <w:szCs w:val="24"/>
+          <w:lang w:val="en-US"/>
+        </w:rPr>
+        <w:t>odel</w:t>
+      </w:r>
+      <w:r>
+        <w:rPr>
+          <w:rFonts w:cs="Arial"/>
+          <w:szCs w:val="24"/>
+          <w:lang w:val="en-US"/>
+        </w:rPr>
+        <w:t>s</w:t>
       </w:r>
     </w:p>
     <w:p>
@@ -24561,6 +25926,7 @@
           <w:lang w:val="en-US"/>
         </w:rPr>
       </w:pPr>
+      <w:proofErr w:type="spellStart"/>
       <w:r>
         <w:rPr>
           <w:rFonts w:cs="Arial"/>
@@ -24570,6 +25936,7 @@
         </w:rPr>
         <w:t>dat</w:t>
       </w:r>
+      <w:proofErr w:type="spellEnd"/>
       <w:r>
         <w:rPr>
           <w:rFonts w:cs="Arial"/>
@@ -24620,6 +25987,7 @@
           <w:lang w:val="en-US"/>
         </w:rPr>
       </w:pPr>
+      <w:proofErr w:type="spellStart"/>
       <w:r>
         <w:rPr>
           <w:rFonts w:cs="Arial"/>
@@ -24628,6 +25996,7 @@
         </w:rPr>
         <w:t>iff</w:t>
       </w:r>
+      <w:proofErr w:type="spellEnd"/>
       <w:r>
         <w:rPr>
           <w:rFonts w:cs="Arial"/>
@@ -25154,7 +26523,7 @@
           <w:rFonts w:cs="Arial"/>
         </w:rPr>
       </w:pPr>
-      <w:bookmarkStart w:id="69" w:name="_Toc141875780"/>
+      <w:bookmarkStart w:id="70" w:name="_Toc141875780"/>
       <w:r>
         <w:rPr>
           <w:rFonts w:cs="Arial"/>
@@ -25168,7 +26537,7 @@
         </w:rPr>
         <w:t>critical items</w:t>
       </w:r>
-      <w:bookmarkEnd w:id="69"/>
+      <w:bookmarkEnd w:id="70"/>
     </w:p>
     <w:p>
       <w:pPr>
@@ -25184,7 +26553,7 @@
         </w:rPr>
         <w:t xml:space="preserve">The following list of critical items only includes written items. The auditory critical items can be found here: </w:t>
       </w:r>
-      <w:commentRangeStart w:id="70"/>
+      <w:commentRangeStart w:id="71"/>
       <w:r>
         <w:rPr>
           <w:lang w:val="en-US"/>
@@ -25223,12 +26592,12 @@
         </w:rPr>
         <w:fldChar w:fldCharType="end"/>
       </w:r>
-      <w:commentRangeEnd w:id="70"/>
+      <w:commentRangeEnd w:id="71"/>
       <w:r>
         <w:rPr>
           <w:rStyle w:val="Kommentarzeichen"/>
         </w:rPr>
-        <w:commentReference w:id="70"/>
+        <w:commentReference w:id="71"/>
       </w:r>
       <w:r>
         <w:rPr>
@@ -25717,8 +27086,17 @@
           <w:rFonts w:cs="Arial"/>
           <w:szCs w:val="24"/>
         </w:rPr>
-        <w:t xml:space="preserve"> vorge</w:t>
-      </w:r>
+        <w:t xml:space="preserve"> </w:t>
+      </w:r>
+      <w:proofErr w:type="spellStart"/>
+      <w:r>
+        <w:rPr>
+          <w:rFonts w:cs="Arial"/>
+          <w:szCs w:val="24"/>
+        </w:rPr>
+        <w:t>vorge</w:t>
+      </w:r>
+      <w:proofErr w:type="spellEnd"/>
       <w:r>
         <w:rPr>
           <w:rFonts w:cs="Arial"/>
@@ -27497,11 +28875,11 @@
       <w:pPr>
         <w:pStyle w:val="berschrift2"/>
       </w:pPr>
-      <w:bookmarkStart w:id="71" w:name="_Toc141875781"/>
+      <w:bookmarkStart w:id="72" w:name="_Toc141875781"/>
       <w:r>
         <w:t>8.3 List of filler items</w:t>
       </w:r>
-      <w:bookmarkEnd w:id="71"/>
+      <w:bookmarkEnd w:id="72"/>
     </w:p>
     <w:p>
       <w:pPr>
@@ -27517,7 +28895,7 @@
         </w:rPr>
         <w:t xml:space="preserve">The following list of filler items only includes written items. The auditory filler items can be found here: </w:t>
       </w:r>
-      <w:commentRangeStart w:id="72"/>
+      <w:commentRangeStart w:id="73"/>
       <w:r>
         <w:rPr>
           <w:lang w:val="en-US"/>
@@ -27556,12 +28934,12 @@
         </w:rPr>
         <w:fldChar w:fldCharType="end"/>
       </w:r>
-      <w:commentRangeEnd w:id="72"/>
+      <w:commentRangeEnd w:id="73"/>
       <w:r>
         <w:rPr>
           <w:rStyle w:val="Kommentarzeichen"/>
         </w:rPr>
-        <w:commentReference w:id="72"/>
+        <w:commentReference w:id="73"/>
       </w:r>
       <w:r>
         <w:rPr>
@@ -27575,19 +28953,19 @@
         </w:rPr>
         <w:t xml:space="preserve"> The acceptability of the fillers varied, with </w:t>
       </w:r>
-      <w:commentRangeStart w:id="73"/>
+      <w:commentRangeStart w:id="74"/>
       <w:r>
         <w:rPr>
           <w:lang w:val="en-US"/>
         </w:rPr>
         <w:t>A representing full acceptability, B indicating some acceptability, C denoting neutrality in terms of acceptability, D implying partial unacceptability, and E signifying complete unacceptability</w:t>
       </w:r>
-      <w:commentRangeEnd w:id="73"/>
+      <w:commentRangeEnd w:id="74"/>
       <w:r>
         <w:rPr>
           <w:rStyle w:val="Kommentarzeichen"/>
         </w:rPr>
-        <w:commentReference w:id="73"/>
+        <w:commentReference w:id="74"/>
       </w:r>
       <w:r>
         <w:rPr>
@@ -30852,7 +32230,23 @@
           <w:rFonts w:eastAsia="Times New Roman" w:cs="Arial"/>
           <w:szCs w:val="24"/>
         </w:rPr>
-        <w:t xml:space="preserve">Nein, da gerechnet mit hat der Franz natürlich nicht. </w:t>
+        <w:t xml:space="preserve">Nein, da gerechnet mit hat </w:t>
+      </w:r>
+      <w:proofErr w:type="gramStart"/>
+      <w:r>
+        <w:rPr>
+          <w:rFonts w:eastAsia="Times New Roman" w:cs="Arial"/>
+          <w:szCs w:val="24"/>
+        </w:rPr>
+        <w:t>der Franz</w:t>
+      </w:r>
+      <w:proofErr w:type="gramEnd"/>
+      <w:r>
+        <w:rPr>
+          <w:rFonts w:eastAsia="Times New Roman" w:cs="Arial"/>
+          <w:szCs w:val="24"/>
+        </w:rPr>
+        <w:t xml:space="preserve"> natürlich nicht. </w:t>
       </w:r>
     </w:p>
     <w:p>
@@ -31033,7 +32427,7 @@
                     <pic:cNvPicPr/>
                   </pic:nvPicPr>
                   <pic:blipFill>
-                    <a:blip r:embed="rId23" cstate="print">
+                    <a:blip r:embed="rId24" cstate="print">
                       <a:extLst>
                         <a:ext uri="{28A0092B-C50C-407E-A947-70E740481C1C}">
                           <a14:useLocalDpi xmlns:a14="http://schemas.microsoft.com/office/drawing/2010/main" val="0"/>
@@ -31090,12 +32484,12 @@
       </w:pPr>
     </w:p>
     <w:sectPr>
-      <w:headerReference w:type="even" r:id="rId24"/>
-      <w:headerReference w:type="default" r:id="rId25"/>
-      <w:footerReference w:type="even" r:id="rId26"/>
-      <w:footerReference w:type="default" r:id="rId27"/>
-      <w:headerReference w:type="first" r:id="rId28"/>
-      <w:footerReference w:type="first" r:id="rId29"/>
+      <w:headerReference w:type="even" r:id="rId25"/>
+      <w:headerReference w:type="default" r:id="rId26"/>
+      <w:footerReference w:type="even" r:id="rId27"/>
+      <w:footerReference w:type="default" r:id="rId28"/>
+      <w:headerReference w:type="first" r:id="rId29"/>
+      <w:footerReference w:type="first" r:id="rId30"/>
       <w:pgSz w:w="11906" w:h="16838" w:code="9"/>
       <w:pgMar w:top="1418" w:right="1701" w:bottom="1418" w:left="2268" w:header="709" w:footer="709" w:gutter="0"/>
       <w:pgNumType w:start="2"/>
@@ -31638,7 +33032,7 @@
       </w:r>
     </w:p>
   </w:comment>
-  <w:comment w:id="55" w:author="Miriam Schiele" w:date="2023-07-28T10:41:00Z" w:initials="MS">
+  <w:comment w:id="55" w:author="Miriam Schiele" w:date="2023-08-07T12:15:00Z" w:initials="MS">
     <w:p>
       <w:pPr>
         <w:pStyle w:val="Kommentartext"/>
@@ -31650,11 +33044,11 @@
         <w:annotationRef/>
       </w:r>
       <w:r>
-        <w:t>See comment</w:t>
+        <w:t>Add quelle</w:t>
       </w:r>
     </w:p>
   </w:comment>
-  <w:comment w:id="68" w:author="Miriam Schiele" w:date="2023-07-01T10:17:00Z" w:initials="MS">
+  <w:comment w:id="56" w:author="Miriam Schiele" w:date="2023-08-07T12:17:00Z" w:initials="MS">
     <w:p>
       <w:pPr>
         <w:pStyle w:val="Kommentartext"/>
@@ -31666,11 +33060,27 @@
         <w:annotationRef/>
       </w:r>
       <w:r>
+        <w:t>Add Quelle</w:t>
+      </w:r>
+    </w:p>
+  </w:comment>
+  <w:comment w:id="69" w:author="Miriam Schiele" w:date="2023-07-01T10:17:00Z" w:initials="MS">
+    <w:p>
+      <w:pPr>
+        <w:pStyle w:val="Kommentartext"/>
+      </w:pPr>
+      <w:r>
+        <w:rPr>
+          <w:rStyle w:val="Kommentarzeichen"/>
+        </w:rPr>
+        <w:annotationRef/>
+      </w:r>
+      <w:r>
         <w:t>Check the entire list to see which abbreviations were even used in the thesis</w:t>
       </w:r>
     </w:p>
   </w:comment>
-  <w:comment w:id="70" w:author="Miriam Schiele" w:date="2023-06-30T09:31:00Z" w:initials="MS">
+  <w:comment w:id="71" w:author="Miriam Schiele" w:date="2023-06-30T09:31:00Z" w:initials="MS">
     <w:p>
       <w:pPr>
         <w:pStyle w:val="Kommentartext"/>
@@ -31686,7 +33096,7 @@
       </w:r>
     </w:p>
   </w:comment>
-  <w:comment w:id="72" w:author="Miriam Schiele" w:date="2023-06-30T09:29:00Z" w:initials="MS">
+  <w:comment w:id="73" w:author="Miriam Schiele" w:date="2023-06-30T09:29:00Z" w:initials="MS">
     <w:p>
       <w:pPr>
         <w:pStyle w:val="Kommentartext"/>
@@ -31702,7 +33112,7 @@
       </w:r>
     </w:p>
   </w:comment>
-  <w:comment w:id="73" w:author="Miriam Schiele" w:date="2023-07-14T10:14:00Z" w:initials="MS">
+  <w:comment w:id="74" w:author="Miriam Schiele" w:date="2023-07-14T10:14:00Z" w:initials="MS">
     <w:p>
       <w:pPr>
         <w:pStyle w:val="Kommentartext"/>
@@ -31752,9 +33162,10 @@
   <w15:commentEx w15:paraId="4E40AA19" w15:done="0"/>
   <w15:commentEx w15:paraId="1E53E9BF" w15:done="0"/>
   <w15:commentEx w15:paraId="69C45405" w15:done="0"/>
-  <w15:commentEx w15:paraId="0E0FD7C7" w15:done="0"/>
-  <w15:commentEx w15:paraId="10D598AE" w15:done="0"/>
-  <w15:commentEx w15:paraId="10B11FF7" w15:done="0"/>
+  <w15:commentEx w15:paraId="332BD5DF" w15:done="0"/>
+  <w15:commentEx w15:paraId="33B88FF9" w15:done="0"/>
+  <w15:commentEx w15:paraId="57785782" w15:done="0"/>
+  <w15:commentEx w15:paraId="3605C241" w15:done="0"/>
   <w15:commentEx w15:paraId="69EACEDA" w15:done="0"/>
   <w15:commentEx w15:paraId="7F0B1CDA" w15:done="0"/>
   <w15:commentEx w15:paraId="007548BC" w15:done="0"/>
@@ -31795,7 +33206,8 @@
   <w16cex:commentExtensible w16cex:durableId="286E1903" w16cex:dateUtc="2023-07-28T09:37:00Z"/>
   <w16cex:commentExtensible w16cex:durableId="284FD42E" w16cex:dateUtc="2023-07-05T09:36:00Z"/>
   <w16cex:commentExtensible w16cex:durableId="284FD439" w16cex:dateUtc="2023-07-05T09:36:00Z"/>
-  <w16cex:commentExtensible w16cex:durableId="286E19C7" w16cex:dateUtc="2023-07-28T09:41:00Z"/>
+  <w16cex:commentExtensible w16cex:durableId="287B5ECF" w16cex:dateUtc="2023-08-07T10:15:00Z"/>
+  <w16cex:commentExtensible w16cex:durableId="287B5F4B" w16cex:dateUtc="2023-08-07T10:17:00Z"/>
   <w16cex:commentExtensible w16cex:durableId="284A7BB3" w16cex:dateUtc="2023-07-01T08:17:00Z"/>
   <w16cex:commentExtensible w16cex:durableId="28491F54" w16cex:dateUtc="2023-06-30T07:31:00Z"/>
   <w16cex:commentExtensible w16cex:durableId="28491EFF" w16cex:dateUtc="2023-06-30T07:29:00Z"/>
@@ -31834,9 +33246,10 @@
   <w16cid:commentId w16cid:paraId="4E40AA19" w16cid:durableId="2849252C"/>
   <w16cid:commentId w16cid:paraId="1E53E9BF" w16cid:durableId="286E0DC1"/>
   <w16cid:commentId w16cid:paraId="69C45405" w16cid:durableId="286E1903"/>
-  <w16cid:commentId w16cid:paraId="0E0FD7C7" w16cid:durableId="284FD42E"/>
-  <w16cid:commentId w16cid:paraId="10D598AE" w16cid:durableId="284FD439"/>
-  <w16cid:commentId w16cid:paraId="10B11FF7" w16cid:durableId="286E19C7"/>
+  <w16cid:commentId w16cid:paraId="332BD5DF" w16cid:durableId="284FD42E"/>
+  <w16cid:commentId w16cid:paraId="33B88FF9" w16cid:durableId="284FD439"/>
+  <w16cid:commentId w16cid:paraId="57785782" w16cid:durableId="287B5ECF"/>
+  <w16cid:commentId w16cid:paraId="3605C241" w16cid:durableId="287B5F4B"/>
   <w16cid:commentId w16cid:paraId="69EACEDA" w16cid:durableId="284A7BB3"/>
   <w16cid:commentId w16cid:paraId="7F0B1CDA" w16cid:durableId="28491F54"/>
   <w16cid:commentId w16cid:paraId="007548BC" w16cid:durableId="28491EFF"/>

</xml_diff>

<commit_message>
analysis of partcipants' age
</commit_message>
<xml_diff>
--- a/4_writing/Schiele MA Thesis.docx
+++ b/4_writing/Schiele MA Thesis.docx
@@ -460,7 +460,6 @@
           <w:szCs w:val="24"/>
         </w:rPr>
       </w:pPr>
-      <w:proofErr w:type="spellStart"/>
       <w:r>
         <w:rPr>
           <w:rFonts w:cs="Arial"/>
@@ -473,17 +472,8 @@
           <w:rFonts w:cs="Arial"/>
           <w:szCs w:val="24"/>
         </w:rPr>
-        <w:t>atriculation</w:t>
-      </w:r>
-      <w:proofErr w:type="spellEnd"/>
-      <w:r>
-        <w:rPr>
-          <w:rFonts w:cs="Arial"/>
-          <w:szCs w:val="24"/>
-        </w:rPr>
-        <w:t xml:space="preserve"> </w:t>
-      </w:r>
-      <w:proofErr w:type="spellStart"/>
+        <w:t xml:space="preserve">atriculation </w:t>
+      </w:r>
       <w:r>
         <w:rPr>
           <w:rFonts w:cs="Arial"/>
@@ -498,7 +488,6 @@
         </w:rPr>
         <w:t>umber</w:t>
       </w:r>
-      <w:proofErr w:type="spellEnd"/>
       <w:r>
         <w:rPr>
           <w:rFonts w:cs="Arial"/>
@@ -3970,6 +3959,7 @@
           <w:rFonts w:cs="Arial"/>
           <w:iCs/>
           <w:szCs w:val="24"/>
+          <w:lang w:val="en-US"/>
         </w:rPr>
         <w:t xml:space="preserve"> </w:t>
       </w:r>
@@ -3978,6 +3968,7 @@
           <w:rFonts w:cs="Arial"/>
           <w:iCs/>
           <w:szCs w:val="24"/>
+          <w:lang w:val="en-US"/>
         </w:rPr>
         <w:tab/>
       </w:r>
@@ -4181,23 +4172,13 @@
         </w:rPr>
         <w:t>‘</w:t>
       </w:r>
-      <w:proofErr w:type="spellStart"/>
       <w:r>
         <w:rPr>
           <w:rFonts w:cs="Arial"/>
           <w:iCs/>
           <w:szCs w:val="24"/>
         </w:rPr>
-        <w:t>No</w:t>
-      </w:r>
-      <w:proofErr w:type="spellEnd"/>
-      <w:r>
-        <w:rPr>
-          <w:rFonts w:cs="Arial"/>
-          <w:iCs/>
-          <w:szCs w:val="24"/>
-        </w:rPr>
-        <w:t>, UNTIL 6pm.</w:t>
+        <w:t>No, UNTIL 6pm.</w:t>
       </w:r>
       <w:r>
         <w:rPr>
@@ -4531,34 +4512,22 @@
         </w:rPr>
         <w:t>‘</w:t>
       </w:r>
-      <w:proofErr w:type="spellStart"/>
       <w:r>
         <w:rPr>
           <w:rFonts w:cs="Arial"/>
           <w:iCs/>
           <w:szCs w:val="24"/>
         </w:rPr>
-        <w:t>No</w:t>
-      </w:r>
-      <w:proofErr w:type="spellEnd"/>
+        <w:t xml:space="preserve">No, </w:t>
+      </w:r>
       <w:r>
         <w:rPr>
           <w:rFonts w:cs="Arial"/>
           <w:iCs/>
           <w:szCs w:val="24"/>
         </w:rPr>
-        <w:t xml:space="preserve">, </w:t>
-      </w:r>
-      <w:proofErr w:type="spellStart"/>
-      <w:r>
-        <w:rPr>
-          <w:rFonts w:cs="Arial"/>
-          <w:iCs/>
-          <w:szCs w:val="24"/>
-        </w:rPr>
         <w:t>until</w:t>
       </w:r>
-      <w:proofErr w:type="spellEnd"/>
       <w:r>
         <w:rPr>
           <w:rFonts w:cs="Arial"/>
@@ -5782,6 +5751,7 @@
         <w:rPr>
           <w:rFonts w:cs="Arial"/>
           <w:szCs w:val="24"/>
+          <w:lang w:val="en-US"/>
         </w:rPr>
         <w:t xml:space="preserve">  </w:t>
       </w:r>
@@ -5789,6 +5759,7 @@
         <w:rPr>
           <w:rFonts w:cs="Arial"/>
           <w:szCs w:val="24"/>
+          <w:lang w:val="en-US"/>
         </w:rPr>
         <w:tab/>
       </w:r>
@@ -5953,39 +5924,7 @@
           <w:rFonts w:cs="Arial"/>
           <w:szCs w:val="24"/>
         </w:rPr>
-        <w:t>‘</w:t>
-      </w:r>
-      <w:proofErr w:type="spellStart"/>
-      <w:r>
-        <w:rPr>
-          <w:rFonts w:cs="Arial"/>
-          <w:szCs w:val="24"/>
-        </w:rPr>
-        <w:t>No</w:t>
-      </w:r>
-      <w:proofErr w:type="spellEnd"/>
-      <w:r>
-        <w:rPr>
-          <w:rFonts w:cs="Arial"/>
-          <w:szCs w:val="24"/>
-        </w:rPr>
-        <w:t xml:space="preserve">, </w:t>
-      </w:r>
-      <w:proofErr w:type="spellStart"/>
-      <w:r>
-        <w:rPr>
-          <w:rFonts w:cs="Arial"/>
-          <w:szCs w:val="24"/>
-        </w:rPr>
-        <w:t>his</w:t>
-      </w:r>
-      <w:proofErr w:type="spellEnd"/>
-      <w:r>
-        <w:rPr>
-          <w:rFonts w:cs="Arial"/>
-          <w:szCs w:val="24"/>
-        </w:rPr>
-        <w:t xml:space="preserve"> FATHER.’</w:t>
+        <w:t>‘No, his FATHER.’</w:t>
       </w:r>
     </w:p>
     <w:p>
@@ -6107,7 +6046,6 @@
         <w:rPr>
           <w:rFonts w:cs="Arial"/>
           <w:szCs w:val="24"/>
-          <w:lang w:val="en-US"/>
         </w:rPr>
         <w:t xml:space="preserve"> </w:t>
       </w:r>
@@ -6115,7 +6053,6 @@
         <w:rPr>
           <w:rFonts w:cs="Arial"/>
           <w:szCs w:val="24"/>
-          <w:lang w:val="en-US"/>
         </w:rPr>
         <w:tab/>
       </w:r>
@@ -6248,41 +6185,8 @@
           <w:rFonts w:cs="Arial"/>
           <w:szCs w:val="24"/>
         </w:rPr>
-        <w:t>‘</w:t>
-      </w:r>
-      <w:proofErr w:type="spellStart"/>
-      <w:r>
-        <w:rPr>
-          <w:rFonts w:cs="Arial"/>
-          <w:szCs w:val="24"/>
-        </w:rPr>
-        <w:t>No</w:t>
-      </w:r>
-      <w:proofErr w:type="spellEnd"/>
-      <w:r>
-        <w:rPr>
-          <w:rFonts w:cs="Arial"/>
-          <w:szCs w:val="24"/>
-        </w:rPr>
-        <w:t xml:space="preserve">, </w:t>
-      </w:r>
-      <w:proofErr w:type="spellStart"/>
-      <w:r>
-        <w:rPr>
-          <w:rFonts w:cs="Arial"/>
-          <w:szCs w:val="24"/>
-        </w:rPr>
-        <w:t>his</w:t>
-      </w:r>
-      <w:proofErr w:type="spellEnd"/>
-      <w:r>
-        <w:rPr>
-          <w:rFonts w:cs="Arial"/>
-          <w:szCs w:val="24"/>
-        </w:rPr>
-        <w:t xml:space="preserve"> </w:t>
-      </w:r>
-      <w:proofErr w:type="spellStart"/>
+        <w:t xml:space="preserve">‘No, his </w:t>
+      </w:r>
       <w:r>
         <w:rPr>
           <w:rFonts w:cs="Arial"/>
@@ -6290,7 +6194,6 @@
         </w:rPr>
         <w:t>father</w:t>
       </w:r>
-      <w:proofErr w:type="spellEnd"/>
       <w:r>
         <w:rPr>
           <w:rFonts w:cs="Arial"/>
@@ -8111,25 +8014,7 @@
           <w:szCs w:val="24"/>
           <w:lang w:val="en-US"/>
         </w:rPr>
-        <w:t xml:space="preserve">However, the alternative denotations must be of the same type and mutually exclusive (cf. Wagner 2012, </w:t>
-      </w:r>
-      <w:proofErr w:type="spellStart"/>
-      <w:r>
-        <w:rPr>
-          <w:rFonts w:cs="Arial"/>
-          <w:szCs w:val="24"/>
-          <w:lang w:val="en-US"/>
-        </w:rPr>
-        <w:t>Krifka</w:t>
-      </w:r>
-      <w:proofErr w:type="spellEnd"/>
-      <w:r>
-        <w:rPr>
-          <w:rFonts w:cs="Arial"/>
-          <w:szCs w:val="24"/>
-          <w:lang w:val="en-US"/>
-        </w:rPr>
-        <w:t xml:space="preserve"> 2008). An example of contrastive focus is illustrated in (12), where the brackets subscripted with </w:t>
+        <w:t xml:space="preserve">However, the alternative denotations must be of the same type and mutually exclusive (cf. Wagner 2012, Krifka 2008). An example of contrastive focus is illustrated in (12), where the brackets subscripted with </w:t>
       </w:r>
       <w:r>
         <w:rPr>
@@ -8334,23 +8219,13 @@
         </w:rPr>
         <w:t xml:space="preserve">adapted from </w:t>
       </w:r>
-      <w:proofErr w:type="spellStart"/>
-      <w:r>
-        <w:rPr>
-          <w:rFonts w:cs="Arial"/>
-          <w:szCs w:val="24"/>
-          <w:lang w:val="en-US"/>
-        </w:rPr>
-        <w:t>Krifka</w:t>
-      </w:r>
-      <w:proofErr w:type="spellEnd"/>
-      <w:r>
-        <w:rPr>
-          <w:rFonts w:cs="Arial"/>
-          <w:szCs w:val="24"/>
-          <w:lang w:val="en-US"/>
-        </w:rPr>
-        <w:t xml:space="preserve"> 2008, p. 252)</w:t>
+      <w:r>
+        <w:rPr>
+          <w:rFonts w:cs="Arial"/>
+          <w:szCs w:val="24"/>
+          <w:lang w:val="en-US"/>
+        </w:rPr>
+        <w:t>Krifka 2008, p. 252)</w:t>
       </w:r>
     </w:p>
     <w:p>
@@ -8808,25 +8683,7 @@
           <w:szCs w:val="24"/>
           <w:lang w:val="en-US"/>
         </w:rPr>
-        <w:t xml:space="preserve">(adapted from </w:t>
-      </w:r>
-      <w:proofErr w:type="spellStart"/>
-      <w:r>
-        <w:rPr>
-          <w:rFonts w:cs="Arial"/>
-          <w:szCs w:val="24"/>
-          <w:lang w:val="en-US"/>
-        </w:rPr>
-        <w:t>Krifka</w:t>
-      </w:r>
-      <w:proofErr w:type="spellEnd"/>
-      <w:r>
-        <w:rPr>
-          <w:rFonts w:cs="Arial"/>
-          <w:szCs w:val="24"/>
-          <w:lang w:val="en-US"/>
-        </w:rPr>
-        <w:t xml:space="preserve"> 2008, p. 252)</w:t>
+        <w:t>(adapted from Krifka 2008, p. 252)</w:t>
       </w:r>
     </w:p>
     <w:p>
@@ -9091,25 +8948,7 @@
           <w:szCs w:val="24"/>
           <w:lang w:val="en-US"/>
         </w:rPr>
-        <w:t xml:space="preserve"> (cf. </w:t>
-      </w:r>
-      <w:proofErr w:type="spellStart"/>
-      <w:r>
-        <w:rPr>
-          <w:rFonts w:cs="Arial"/>
-          <w:szCs w:val="24"/>
-          <w:lang w:val="en-US"/>
-        </w:rPr>
-        <w:t>Krifka</w:t>
-      </w:r>
-      <w:proofErr w:type="spellEnd"/>
-      <w:r>
-        <w:rPr>
-          <w:rFonts w:cs="Arial"/>
-          <w:szCs w:val="24"/>
-          <w:lang w:val="en-US"/>
-        </w:rPr>
-        <w:t xml:space="preserve"> 2008, </w:t>
+        <w:t xml:space="preserve"> (cf. Krifka 2008, </w:t>
       </w:r>
       <w:r>
         <w:rPr>
@@ -10017,25 +9856,7 @@
           <w:szCs w:val="24"/>
           <w:lang w:val="en-US"/>
         </w:rPr>
-        <w:t xml:space="preserve"> </w:t>
-      </w:r>
-      <w:proofErr w:type="spellStart"/>
-      <w:r>
-        <w:rPr>
-          <w:rFonts w:cs="Arial"/>
-          <w:szCs w:val="24"/>
-          <w:lang w:val="en-US"/>
-        </w:rPr>
-        <w:t>iff</w:t>
-      </w:r>
-      <w:proofErr w:type="spellEnd"/>
-      <w:r>
-        <w:rPr>
-          <w:rFonts w:cs="Arial"/>
-          <w:szCs w:val="24"/>
-          <w:lang w:val="en-US"/>
-        </w:rPr>
-        <w:t xml:space="preserve"> A </w:t>
+        <w:t xml:space="preserve"> iff A </w:t>
       </w:r>
       <w:r>
         <w:rPr>
@@ -10175,34 +9996,7 @@
           <w:lang w:val="en-US"/>
         </w:rPr>
         <w:tab/>
-      </w:r>
-      <w:proofErr w:type="spellStart"/>
-      <w:r>
-        <w:rPr>
-          <w:lang w:val="en-US"/>
-        </w:rPr>
-        <w:t>Rasekhi</w:t>
-      </w:r>
-      <w:proofErr w:type="spellEnd"/>
-      <w:r>
-        <w:rPr>
-          <w:lang w:val="en-US"/>
-        </w:rPr>
-        <w:t xml:space="preserve"> &amp; </w:t>
-      </w:r>
-      <w:proofErr w:type="spellStart"/>
-      <w:r>
-        <w:rPr>
-          <w:lang w:val="en-US"/>
-        </w:rPr>
-        <w:t>Vahideh</w:t>
-      </w:r>
-      <w:proofErr w:type="spellEnd"/>
-      <w:r>
-        <w:rPr>
-          <w:lang w:val="en-US"/>
-        </w:rPr>
-        <w:t xml:space="preserve"> investigate to what extent information structure, semantic parallelism, and locality facilitate the comprehension of elliptical clauses.</w:t>
+        <w:t>Rasekhi &amp; Vahideh investigate to what extent information structure, semantic parallelism, and locality facilitate the comprehension of elliptical clauses.</w:t>
       </w:r>
     </w:p>
     <w:p>
@@ -10225,21 +10019,7 @@
         <w:rPr>
           <w:lang w:val="en-US"/>
         </w:rPr>
-        <w:t xml:space="preserve">Include </w:t>
-      </w:r>
-      <w:proofErr w:type="spellStart"/>
-      <w:r>
-        <w:rPr>
-          <w:lang w:val="en-US"/>
-        </w:rPr>
-        <w:t>Rasekhi</w:t>
-      </w:r>
-      <w:proofErr w:type="spellEnd"/>
-      <w:r>
-        <w:rPr>
-          <w:lang w:val="en-US"/>
-        </w:rPr>
-        <w:t xml:space="preserve"> &amp; Harris 2021 in more detail</w:t>
+        <w:t>Include Rasekhi &amp; Harris 2021 in more detail</w:t>
       </w:r>
     </w:p>
     <w:p>
@@ -10327,21 +10107,7 @@
         <w:rPr>
           <w:lang w:val="en-US"/>
         </w:rPr>
-        <w:t xml:space="preserve">orthographic marking, these studies have investigated, e.g., grammatical encoding of subject-verb agreement (cf. Franck et al. 2003), lexical access (cf. Opitz &amp; </w:t>
-      </w:r>
-      <w:proofErr w:type="spellStart"/>
-      <w:r>
-        <w:rPr>
-          <w:lang w:val="en-US"/>
-        </w:rPr>
-        <w:t>Bordag</w:t>
-      </w:r>
-      <w:proofErr w:type="spellEnd"/>
-      <w:r>
-        <w:rPr>
-          <w:lang w:val="en-US"/>
-        </w:rPr>
-        <w:t xml:space="preserve"> 2022), and </w:t>
+        <w:t xml:space="preserve">orthographic marking, these studies have investigated, e.g., grammatical encoding of subject-verb agreement (cf. Franck et al. 2003), lexical access (cf. Opitz &amp; Bordag 2022), and </w:t>
       </w:r>
       <w:r>
         <w:rPr>
@@ -10853,21 +10619,7 @@
         <w:rPr>
           <w:lang w:val="en-US"/>
         </w:rPr>
-        <w:t xml:space="preserve"> (cf. </w:t>
-      </w:r>
-      <w:proofErr w:type="spellStart"/>
-      <w:r>
-        <w:rPr>
-          <w:lang w:val="en-US"/>
-        </w:rPr>
-        <w:t>Akinnaso</w:t>
-      </w:r>
-      <w:proofErr w:type="spellEnd"/>
-      <w:r>
-        <w:rPr>
-          <w:lang w:val="en-US"/>
-        </w:rPr>
-        <w:t xml:space="preserve"> 1982). Given that fragmentary answers are more frequent in spoken language than in written language, one can assume that these structures will be perceived as more acceptable, if they occur in contexts that they are used in more often. Therefore</w:t>
+        <w:t xml:space="preserve"> (cf. Akinnaso 1982). Given that fragmentary answers are more frequent in spoken language than in written language, one can assume that these structures will be perceived as more acceptable, if they occur in contexts that they are used in more often. Therefore</w:t>
       </w:r>
       <w:r>
         <w:rPr>
@@ -11405,21 +11157,7 @@
         <w:rPr>
           <w:lang w:val="en-US"/>
         </w:rPr>
-        <w:t xml:space="preserve">(cf. </w:t>
-      </w:r>
-      <w:proofErr w:type="spellStart"/>
-      <w:r>
-        <w:rPr>
-          <w:lang w:val="en-US"/>
-        </w:rPr>
-        <w:t>Sedarous</w:t>
-      </w:r>
-      <w:proofErr w:type="spellEnd"/>
-      <w:r>
-        <w:rPr>
-          <w:lang w:val="en-US"/>
-        </w:rPr>
-        <w:t xml:space="preserve"> &amp; Namboodiripad 2020). For an overview of the importance of emphasis in sentence comprehension, see chapter 2.5.</w:t>
+        <w:t>(cf. Sedarous &amp; Namboodiripad 2020). For an overview of the importance of emphasis in sentence comprehension, see chapter 2.5.</w:t>
       </w:r>
     </w:p>
     <w:p>
@@ -11784,30 +11522,7 @@
           <w:lang w:val="en-US"/>
         </w:rPr>
         <w:tab/>
-      </w:r>
-      <w:r>
-        <w:rPr>
-          <w:lang w:val="en-US"/>
-        </w:rPr>
-        <w:t xml:space="preserve">The study design is based on </w:t>
-      </w:r>
-      <w:r>
-        <w:rPr>
-          <w:lang w:val="en-US"/>
-        </w:rPr>
-        <w:t>two short</w:t>
-      </w:r>
-      <w:r>
-        <w:rPr>
-          <w:lang w:val="en-US"/>
-        </w:rPr>
-        <w:t xml:space="preserve"> pilot study</w:t>
-      </w:r>
-      <w:r>
-        <w:rPr>
-          <w:lang w:val="en-US"/>
-        </w:rPr>
-        <w:t xml:space="preserve">, which was completed by a total of 18 participants. The aim of the pilot studies was to </w:t>
+        <w:t xml:space="preserve">The study design is based on two short pilot study, which was completed by a total of 18 participants. The aim of the pilot studies was to </w:t>
       </w:r>
       <w:r>
         <w:rPr>
@@ -12272,25 +11987,7 @@
           <w:szCs w:val="24"/>
           <w:lang w:val="en-US"/>
         </w:rPr>
-        <w:t xml:space="preserve"> (cf. </w:t>
-      </w:r>
-      <w:proofErr w:type="spellStart"/>
-      <w:r>
-        <w:rPr>
-          <w:rFonts w:cs="Arial"/>
-          <w:szCs w:val="24"/>
-          <w:lang w:val="en-US"/>
-        </w:rPr>
-        <w:t>Sedarous</w:t>
-      </w:r>
-      <w:proofErr w:type="spellEnd"/>
-      <w:r>
-        <w:rPr>
-          <w:rFonts w:cs="Arial"/>
-          <w:szCs w:val="24"/>
-          <w:lang w:val="en-US"/>
-        </w:rPr>
-        <w:t xml:space="preserve"> &amp; Namboodiripad 2020)</w:t>
+        <w:t xml:space="preserve"> (cf. Sedarous &amp; Namboodiripad 2020)</w:t>
       </w:r>
       <w:r>
         <w:rPr>
@@ -12698,25 +12395,7 @@
           <w:szCs w:val="24"/>
           <w:lang w:val="en-US"/>
         </w:rPr>
-        <w:t xml:space="preserve">(adapted from </w:t>
-      </w:r>
-      <w:proofErr w:type="spellStart"/>
-      <w:r>
-        <w:rPr>
-          <w:rFonts w:cs="Arial"/>
-          <w:szCs w:val="24"/>
-          <w:lang w:val="en-US"/>
-        </w:rPr>
-        <w:t>Sedarous</w:t>
-      </w:r>
-      <w:proofErr w:type="spellEnd"/>
-      <w:r>
-        <w:rPr>
-          <w:rFonts w:cs="Arial"/>
-          <w:szCs w:val="24"/>
-          <w:lang w:val="en-US"/>
-        </w:rPr>
-        <w:t xml:space="preserve"> &amp; Namboodiripad 2020, p. 7)</w:t>
+        <w:t>(adapted from Sedarous &amp; Namboodiripad 2020, p. 7)</w:t>
       </w:r>
     </w:p>
     <w:p>
@@ -13028,7 +12707,6 @@
         </w:rPr>
         <w:tab/>
       </w:r>
-      <w:proofErr w:type="spellStart"/>
       <w:r>
         <w:rPr>
           <w:rFonts w:cs="Arial"/>
@@ -13037,9 +12715,8 @@
           <w:szCs w:val="24"/>
           <w:lang w:val="en-US"/>
         </w:rPr>
-        <w:t>Fußball</w:t>
-      </w:r>
-      <w:proofErr w:type="spellEnd"/>
+        <w:t xml:space="preserve">Fußball </w:t>
+      </w:r>
       <w:r>
         <w:rPr>
           <w:rFonts w:cs="Arial"/>
@@ -13048,7 +12725,7 @@
           <w:szCs w:val="24"/>
           <w:lang w:val="en-US"/>
         </w:rPr>
-        <w:t xml:space="preserve"> </w:t>
+        <w:tab/>
       </w:r>
       <w:r>
         <w:rPr>
@@ -13058,29 +12735,7 @@
           <w:szCs w:val="24"/>
           <w:lang w:val="en-US"/>
         </w:rPr>
-        <w:tab/>
-      </w:r>
-      <w:proofErr w:type="spellStart"/>
-      <w:r>
-        <w:rPr>
-          <w:rFonts w:cs="Arial"/>
-          <w:i/>
-          <w:iCs/>
-          <w:szCs w:val="24"/>
-          <w:lang w:val="en-US"/>
-        </w:rPr>
-        <w:t>gestern</w:t>
-      </w:r>
-      <w:proofErr w:type="spellEnd"/>
-      <w:r>
-        <w:rPr>
-          <w:rFonts w:cs="Arial"/>
-          <w:i/>
-          <w:iCs/>
-          <w:szCs w:val="24"/>
-          <w:lang w:val="en-US"/>
-        </w:rPr>
-        <w:t>.</w:t>
+        <w:t>gestern.</w:t>
       </w:r>
     </w:p>
     <w:p>
@@ -13375,7 +13030,6 @@
         </w:rPr>
         <w:tab/>
       </w:r>
-      <w:proofErr w:type="spellStart"/>
       <w:r>
         <w:rPr>
           <w:rFonts w:cs="Arial"/>
@@ -13384,24 +13038,22 @@
         </w:rPr>
         <w:t>by.now</w:t>
       </w:r>
-      <w:proofErr w:type="spellEnd"/>
-      <w:r>
-        <w:rPr>
-          <w:rFonts w:cs="Arial"/>
-          <w:szCs w:val="24"/>
-          <w:lang w:val="en-US"/>
-        </w:rPr>
-        <w:tab/>
-      </w:r>
-      <w:r>
-        <w:rPr>
-          <w:rFonts w:cs="Arial"/>
-          <w:szCs w:val="24"/>
-          <w:lang w:val="en-US"/>
-        </w:rPr>
-        <w:tab/>
-      </w:r>
-      <w:proofErr w:type="spellStart"/>
+      <w:r>
+        <w:rPr>
+          <w:rFonts w:cs="Arial"/>
+          <w:szCs w:val="24"/>
+          <w:lang w:val="en-US"/>
+        </w:rPr>
+        <w:tab/>
+      </w:r>
+      <w:r>
+        <w:rPr>
+          <w:rFonts w:cs="Arial"/>
+          <w:szCs w:val="24"/>
+          <w:lang w:val="en-US"/>
+        </w:rPr>
+        <w:tab/>
+      </w:r>
       <w:r>
         <w:rPr>
           <w:rFonts w:cs="Arial"/>
@@ -13410,7 +13062,6 @@
         </w:rPr>
         <w:t>gave.up</w:t>
       </w:r>
-      <w:proofErr w:type="spellEnd"/>
     </w:p>
     <w:p>
       <w:pPr>
@@ -13811,7 +13462,6 @@
         </w:rPr>
         <w:tab/>
       </w:r>
-      <w:proofErr w:type="spellStart"/>
       <w:r>
         <w:rPr>
           <w:rFonts w:cs="Arial"/>
@@ -13828,9 +13478,8 @@
           <w:szCs w:val="24"/>
           <w:lang w:val="en-US"/>
         </w:rPr>
-        <w:t>estimmt</w:t>
-      </w:r>
-      <w:proofErr w:type="spellEnd"/>
+        <w:t xml:space="preserve">estimmt  </w:t>
+      </w:r>
       <w:r>
         <w:rPr>
           <w:rFonts w:cs="Arial"/>
@@ -13839,9 +13488,8 @@
           <w:szCs w:val="24"/>
           <w:lang w:val="en-US"/>
         </w:rPr>
-        <w:t xml:space="preserve">  </w:t>
-      </w:r>
-      <w:proofErr w:type="spellStart"/>
+        <w:t xml:space="preserve">nie </w:t>
+      </w:r>
       <w:r>
         <w:rPr>
           <w:rFonts w:cs="Arial"/>
@@ -13850,9 +13498,8 @@
           <w:szCs w:val="24"/>
           <w:lang w:val="en-US"/>
         </w:rPr>
-        <w:t>nie</w:t>
-      </w:r>
-      <w:proofErr w:type="spellEnd"/>
+        <w:tab/>
+      </w:r>
       <w:r>
         <w:rPr>
           <w:rFonts w:cs="Arial"/>
@@ -13861,7 +13508,7 @@
           <w:szCs w:val="24"/>
           <w:lang w:val="en-US"/>
         </w:rPr>
-        <w:t xml:space="preserve"> </w:t>
+        <w:tab/>
       </w:r>
       <w:r>
         <w:rPr>
@@ -13871,39 +13518,7 @@
           <w:szCs w:val="24"/>
           <w:lang w:val="en-US"/>
         </w:rPr>
-        <w:tab/>
-      </w:r>
-      <w:r>
-        <w:rPr>
-          <w:rFonts w:cs="Arial"/>
-          <w:i/>
-          <w:iCs/>
-          <w:szCs w:val="24"/>
-          <w:lang w:val="en-US"/>
-        </w:rPr>
-        <w:tab/>
-      </w:r>
-      <w:proofErr w:type="spellStart"/>
-      <w:r>
-        <w:rPr>
-          <w:rFonts w:cs="Arial"/>
-          <w:i/>
-          <w:iCs/>
-          <w:szCs w:val="24"/>
-          <w:lang w:val="en-US"/>
-        </w:rPr>
-        <w:t>werfen</w:t>
-      </w:r>
-      <w:proofErr w:type="spellEnd"/>
-      <w:r>
-        <w:rPr>
-          <w:rFonts w:cs="Arial"/>
-          <w:i/>
-          <w:iCs/>
-          <w:szCs w:val="24"/>
-          <w:lang w:val="en-US"/>
-        </w:rPr>
-        <w:t>!</w:t>
+        <w:t>werfen!</w:t>
       </w:r>
     </w:p>
     <w:p>
@@ -14860,25 +14475,7 @@
           <w:iCs/>
           <w:szCs w:val="24"/>
         </w:rPr>
-        <w:t>‘</w:t>
-      </w:r>
-      <w:proofErr w:type="spellStart"/>
-      <w:r>
-        <w:rPr>
-          <w:rFonts w:cs="Arial"/>
-          <w:iCs/>
-          <w:szCs w:val="24"/>
-        </w:rPr>
-        <w:t>No</w:t>
-      </w:r>
-      <w:proofErr w:type="spellEnd"/>
-      <w:r>
-        <w:rPr>
-          <w:rFonts w:cs="Arial"/>
-          <w:iCs/>
-          <w:szCs w:val="24"/>
-        </w:rPr>
-        <w:t>, UNTIL 6pm.’</w:t>
+        <w:t>‘No, UNTIL 6pm.’</w:t>
       </w:r>
     </w:p>
     <w:p>
@@ -15119,36 +14716,16 @@
           <w:iCs/>
           <w:szCs w:val="24"/>
         </w:rPr>
-        <w:t>‘</w:t>
-      </w:r>
-      <w:proofErr w:type="spellStart"/>
+        <w:t xml:space="preserve">‘No, </w:t>
+      </w:r>
       <w:r>
         <w:rPr>
           <w:rFonts w:cs="Arial"/>
           <w:iCs/>
           <w:szCs w:val="24"/>
         </w:rPr>
-        <w:t>No</w:t>
-      </w:r>
-      <w:proofErr w:type="spellEnd"/>
-      <w:r>
-        <w:rPr>
-          <w:rFonts w:cs="Arial"/>
-          <w:iCs/>
-          <w:szCs w:val="24"/>
-        </w:rPr>
-        <w:t xml:space="preserve">, </w:t>
-      </w:r>
-      <w:proofErr w:type="spellStart"/>
-      <w:r>
-        <w:rPr>
-          <w:rFonts w:cs="Arial"/>
-          <w:iCs/>
-          <w:szCs w:val="24"/>
-        </w:rPr>
         <w:t>until</w:t>
       </w:r>
-      <w:proofErr w:type="spellEnd"/>
       <w:r>
         <w:rPr>
           <w:rFonts w:cs="Arial"/>
@@ -15641,7 +15218,6 @@
         </w:rPr>
         <w:t xml:space="preserve">dem </w:t>
       </w:r>
-      <w:proofErr w:type="spellStart"/>
       <w:r>
         <w:rPr>
           <w:rFonts w:cs="Arial"/>
@@ -15650,7 +15226,6 @@
         </w:rPr>
         <w:t>Türsteher</w:t>
       </w:r>
-      <w:proofErr w:type="spellEnd"/>
       <w:r>
         <w:rPr>
           <w:rFonts w:cs="Arial"/>
@@ -15942,7 +15517,6 @@
         </w:rPr>
         <w:t xml:space="preserve">, </w:t>
       </w:r>
-      <w:proofErr w:type="spellStart"/>
       <w:r>
         <w:rPr>
           <w:rFonts w:cs="Arial"/>
@@ -15950,9 +15524,16 @@
           <w:szCs w:val="24"/>
           <w:lang w:val="en-US"/>
         </w:rPr>
-        <w:t>mit</w:t>
-      </w:r>
-      <w:proofErr w:type="spellEnd"/>
+        <w:t xml:space="preserve">mit </w:t>
+      </w:r>
+      <w:r>
+        <w:rPr>
+          <w:rFonts w:cs="Arial"/>
+          <w:szCs w:val="24"/>
+          <w:lang w:val="en-US"/>
+        </w:rPr>
+        <w:t xml:space="preserve">‘with’ and </w:t>
+      </w:r>
       <w:r>
         <w:rPr>
           <w:rFonts w:cs="Arial"/>
@@ -15960,17 +15541,16 @@
           <w:szCs w:val="24"/>
           <w:lang w:val="en-US"/>
         </w:rPr>
-        <w:t xml:space="preserve"> </w:t>
-      </w:r>
-      <w:r>
-        <w:rPr>
-          <w:rFonts w:cs="Arial"/>
-          <w:szCs w:val="24"/>
-          <w:lang w:val="en-US"/>
-        </w:rPr>
-        <w:t xml:space="preserve">‘with’ and </w:t>
-      </w:r>
-      <w:proofErr w:type="spellStart"/>
+        <w:t xml:space="preserve">ohne </w:t>
+      </w:r>
+      <w:r>
+        <w:rPr>
+          <w:rFonts w:cs="Arial"/>
+          <w:szCs w:val="24"/>
+          <w:lang w:val="en-US"/>
+        </w:rPr>
+        <w:t xml:space="preserve">‘without’ as well as </w:t>
+      </w:r>
       <w:r>
         <w:rPr>
           <w:rFonts w:cs="Arial"/>
@@ -15978,45 +15558,7 @@
           <w:szCs w:val="24"/>
           <w:lang w:val="en-US"/>
         </w:rPr>
-        <w:t>ohne</w:t>
-      </w:r>
-      <w:proofErr w:type="spellEnd"/>
-      <w:r>
-        <w:rPr>
-          <w:rFonts w:cs="Arial"/>
-          <w:i/>
-          <w:szCs w:val="24"/>
-          <w:lang w:val="en-US"/>
-        </w:rPr>
-        <w:t xml:space="preserve"> </w:t>
-      </w:r>
-      <w:r>
-        <w:rPr>
-          <w:rFonts w:cs="Arial"/>
-          <w:szCs w:val="24"/>
-          <w:lang w:val="en-US"/>
-        </w:rPr>
-        <w:t xml:space="preserve">‘without’ as well as </w:t>
-      </w:r>
-      <w:proofErr w:type="spellStart"/>
-      <w:r>
-        <w:rPr>
-          <w:rFonts w:cs="Arial"/>
-          <w:i/>
-          <w:szCs w:val="24"/>
-          <w:lang w:val="en-US"/>
-        </w:rPr>
-        <w:t>nach</w:t>
-      </w:r>
-      <w:proofErr w:type="spellEnd"/>
-      <w:r>
-        <w:rPr>
-          <w:rFonts w:cs="Arial"/>
-          <w:i/>
-          <w:szCs w:val="24"/>
-          <w:lang w:val="en-US"/>
-        </w:rPr>
-        <w:t xml:space="preserve"> </w:t>
+        <w:t xml:space="preserve">nach </w:t>
       </w:r>
       <w:r>
         <w:rPr>
@@ -16322,21 +15864,7 @@
         <w:rPr>
           <w:lang w:val="en-US"/>
         </w:rPr>
-        <w:t xml:space="preserve">Last, the contrasting words are either orthographically or prosodically marked in the condition with emphasis on the one hand, but in the condition without emphasis, on the other hand, the stimuli either do not contain any orthographic marking or the nuclear accent is not on the contrasting word but on the default position (cf. </w:t>
-      </w:r>
-      <w:proofErr w:type="spellStart"/>
-      <w:r>
-        <w:rPr>
-          <w:lang w:val="en-US"/>
-        </w:rPr>
-        <w:t>Féry</w:t>
-      </w:r>
-      <w:proofErr w:type="spellEnd"/>
-      <w:r>
-        <w:rPr>
-          <w:lang w:val="en-US"/>
-        </w:rPr>
-        <w:t xml:space="preserve"> 2011).</w:t>
+        <w:t>Last, the contrasting words are either orthographically or prosodically marked in the condition with emphasis on the one hand, but in the condition without emphasis, on the other hand, the stimuli either do not contain any orthographic marking or the nuclear accent is not on the contrasting word but on the default position (cf. Féry 2011).</w:t>
       </w:r>
       <w:r>
         <w:rPr>
@@ -16704,22 +16232,16 @@
       <w:r>
         <w:tab/>
       </w:r>
-      <w:proofErr w:type="spellStart"/>
       <w:r>
         <w:rPr>
           <w:smallCaps/>
         </w:rPr>
         <w:t>aux</w:t>
       </w:r>
-      <w:proofErr w:type="spellEnd"/>
-      <w:r>
-        <w:tab/>
-      </w:r>
-      <w:proofErr w:type="spellStart"/>
-      <w:r>
+      <w:r>
+        <w:tab/>
         <w:t>the</w:t>
       </w:r>
-      <w:proofErr w:type="spellEnd"/>
       <w:r>
         <w:tab/>
         <w:t>Süddeutsche</w:t>
@@ -16729,12 +16251,8 @@
       </w:r>
       <w:r>
         <w:tab/>
-      </w:r>
-      <w:proofErr w:type="spellStart"/>
-      <w:r>
         <w:t>read</w:t>
       </w:r>
-      <w:proofErr w:type="spellEnd"/>
     </w:p>
     <w:p>
       <w:pPr>
@@ -16761,23 +16279,7 @@
         <w:t>‘</w:t>
       </w:r>
       <w:r>
-        <w:t xml:space="preserve">Peter </w:t>
-      </w:r>
-      <w:proofErr w:type="spellStart"/>
-      <w:r>
-        <w:t>read</w:t>
-      </w:r>
-      <w:proofErr w:type="spellEnd"/>
-      <w:r>
-        <w:t xml:space="preserve"> </w:t>
-      </w:r>
-      <w:proofErr w:type="spellStart"/>
-      <w:r>
-        <w:t>the</w:t>
-      </w:r>
-      <w:proofErr w:type="spellEnd"/>
-      <w:r>
-        <w:t xml:space="preserve"> Süddeutsche.’</w:t>
+        <w:t>Peter read the Süddeutsche.’</w:t>
       </w:r>
     </w:p>
     <w:p>
@@ -17257,7 +16759,6 @@
         </w:rPr>
         <w:tab/>
       </w:r>
-      <w:proofErr w:type="spellStart"/>
       <w:r>
         <w:rPr>
           <w:i/>
@@ -17266,7 +16767,6 @@
         </w:rPr>
         <w:t>gegessen</w:t>
       </w:r>
-      <w:proofErr w:type="spellEnd"/>
       <w:r>
         <w:rPr>
           <w:lang w:val="en-US"/>
@@ -17984,15 +17484,8 @@
           <w:lang w:val="en-US"/>
         </w:rPr>
         <w:tab/>
-      </w:r>
-      <w:proofErr w:type="spellStart"/>
-      <w:r>
-        <w:rPr>
-          <w:lang w:val="en-US"/>
-        </w:rPr>
         <w:t>at.the</w:t>
       </w:r>
-      <w:proofErr w:type="spellEnd"/>
       <w:r>
         <w:rPr>
           <w:lang w:val="en-US"/>
@@ -18456,7 +17949,6 @@
         </w:rPr>
         <w:tab/>
       </w:r>
-      <w:proofErr w:type="spellStart"/>
       <w:r>
         <w:rPr>
           <w:i/>
@@ -18465,7 +17957,6 @@
         </w:rPr>
         <w:t>gemacht</w:t>
       </w:r>
-      <w:proofErr w:type="spellEnd"/>
       <w:r>
         <w:rPr>
           <w:lang w:val="en-US"/>
@@ -19157,21 +18648,7 @@
         <w:rPr>
           <w:lang w:val="en-US"/>
         </w:rPr>
-        <w:t xml:space="preserve">All sentences were recorded by condition (cf. </w:t>
-      </w:r>
-      <w:proofErr w:type="spellStart"/>
-      <w:r>
-        <w:rPr>
-          <w:lang w:val="en-US"/>
-        </w:rPr>
-        <w:t>Sederous</w:t>
-      </w:r>
-      <w:proofErr w:type="spellEnd"/>
-      <w:r>
-        <w:rPr>
-          <w:lang w:val="en-US"/>
-        </w:rPr>
-        <w:t xml:space="preserve"> &amp; Namboodiripad 2020). </w:t>
+        <w:t xml:space="preserve">All sentences were recorded by condition (cf. Sederous &amp; Namboodiripad 2020). </w:t>
       </w:r>
       <w:r>
         <w:rPr>
@@ -19641,79 +19118,61 @@
         </w:rPr>
         <w:t xml:space="preserve"> L+H* accent on the contrasting word </w:t>
       </w:r>
-      <w:proofErr w:type="spellStart"/>
       <w:r>
         <w:rPr>
           <w:i/>
           <w:lang w:val="en-US"/>
         </w:rPr>
-        <w:t>Türsteher</w:t>
-      </w:r>
-      <w:proofErr w:type="spellEnd"/>
+        <w:t xml:space="preserve">Türsteher </w:t>
+      </w:r>
+      <w:r>
+        <w:rPr>
+          <w:lang w:val="en-US"/>
+        </w:rPr>
+        <w:t>‘bouncer’, were used for both conditions</w:t>
+      </w:r>
+      <w:r>
+        <w:rPr>
+          <w:lang w:val="en-US"/>
+        </w:rPr>
+        <w:t>. That is, when combining the parts of speaker A and speaker B, the same recording of speaker B was used for the stimuli in the conditions</w:t>
+      </w:r>
+      <w:r>
+        <w:rPr>
+          <w:lang w:val="en-US"/>
+        </w:rPr>
+        <w:t xml:space="preserve"> with and without emphasis in the preceding sentence to ensure consistency and minimize confounding factors.</w:t>
+      </w:r>
+      <w:r>
+        <w:rPr>
+          <w:lang w:val="en-US"/>
+        </w:rPr>
+        <w:t xml:space="preserve"> Given that the contents of the sentences as well as the fragment</w:t>
+      </w:r>
+      <w:r>
+        <w:rPr>
+          <w:lang w:val="en-US"/>
+        </w:rPr>
+        <w:t>ary</w:t>
+      </w:r>
+      <w:r>
+        <w:rPr>
+          <w:lang w:val="en-US"/>
+        </w:rPr>
+        <w:t xml:space="preserve"> answers were identical,</w:t>
+      </w:r>
+      <w:r>
+        <w:rPr>
+          <w:lang w:val="en-US"/>
+        </w:rPr>
+        <w:t xml:space="preserve"> the stimuli depicted in Figure 1 and Figure 2 solely vary in terms of the emphasis placed on </w:t>
+      </w:r>
       <w:r>
         <w:rPr>
           <w:i/>
           <w:lang w:val="en-US"/>
         </w:rPr>
-        <w:t xml:space="preserve"> </w:t>
-      </w:r>
-      <w:r>
-        <w:rPr>
-          <w:lang w:val="en-US"/>
-        </w:rPr>
-        <w:t>‘bouncer’, were used for both conditions</w:t>
-      </w:r>
-      <w:r>
-        <w:rPr>
-          <w:lang w:val="en-US"/>
-        </w:rPr>
-        <w:t>. That is, when combining the parts of speaker A and speaker B, the same recording of speaker B was used for the stimuli in the conditions</w:t>
-      </w:r>
-      <w:r>
-        <w:rPr>
-          <w:lang w:val="en-US"/>
-        </w:rPr>
-        <w:t xml:space="preserve"> with and without emphasis in the preceding sentence to ensure consistency and minimize confounding factors.</w:t>
-      </w:r>
-      <w:r>
-        <w:rPr>
-          <w:lang w:val="en-US"/>
-        </w:rPr>
-        <w:t xml:space="preserve"> Given that the contents of the sentences as well as the fragment</w:t>
-      </w:r>
-      <w:r>
-        <w:rPr>
-          <w:lang w:val="en-US"/>
-        </w:rPr>
-        <w:t>ary</w:t>
-      </w:r>
-      <w:r>
-        <w:rPr>
-          <w:lang w:val="en-US"/>
-        </w:rPr>
-        <w:t xml:space="preserve"> answers were identical,</w:t>
-      </w:r>
-      <w:r>
-        <w:rPr>
-          <w:lang w:val="en-US"/>
-        </w:rPr>
-        <w:t xml:space="preserve"> the stimuli depicted in Figure 1 and Figure 2 solely vary in terms of the emphasis placed on </w:t>
-      </w:r>
-      <w:proofErr w:type="spellStart"/>
-      <w:r>
-        <w:rPr>
-          <w:i/>
-          <w:lang w:val="en-US"/>
-        </w:rPr>
-        <w:t>Polizisten</w:t>
-      </w:r>
-      <w:proofErr w:type="spellEnd"/>
-      <w:r>
-        <w:rPr>
-          <w:i/>
-          <w:lang w:val="en-US"/>
-        </w:rPr>
-        <w:t xml:space="preserve"> </w:t>
+        <w:t xml:space="preserve">Polizisten </w:t>
       </w:r>
       <w:r>
         <w:rPr>
@@ -20009,41 +19468,7 @@
           <w:szCs w:val="24"/>
           <w:lang w:val="en-US" w:eastAsia="de-DE"/>
         </w:rPr>
-        <w:t xml:space="preserve">Prolific serves as an online platform employed to recruit participants for research studies. It ensures a high level of transparency for both researchers and </w:t>
-      </w:r>
-      <w:r>
-        <w:rPr>
-          <w:rFonts w:eastAsia="Times New Roman" w:cs="Arial"/>
-          <w:szCs w:val="24"/>
-          <w:lang w:val="en-US" w:eastAsia="de-DE"/>
-        </w:rPr>
-        <w:t>participants</w:t>
-      </w:r>
-      <w:r>
-        <w:rPr>
-          <w:rFonts w:eastAsia="Times New Roman" w:cs="Arial"/>
-          <w:szCs w:val="24"/>
-          <w:lang w:val="en-US" w:eastAsia="de-DE"/>
-        </w:rPr>
-        <w:t xml:space="preserve">, features a user-friendly interface, and enables the pre-screening of potential participants (cf. Palan &amp; </w:t>
-      </w:r>
-      <w:proofErr w:type="spellStart"/>
-      <w:r>
-        <w:rPr>
-          <w:rFonts w:eastAsia="Times New Roman" w:cs="Arial"/>
-          <w:szCs w:val="24"/>
-          <w:lang w:val="en-US" w:eastAsia="de-DE"/>
-        </w:rPr>
-        <w:t>Schitter</w:t>
-      </w:r>
-      <w:proofErr w:type="spellEnd"/>
-      <w:r>
-        <w:rPr>
-          <w:rFonts w:eastAsia="Times New Roman" w:cs="Arial"/>
-          <w:szCs w:val="24"/>
-          <w:lang w:val="en-US" w:eastAsia="de-DE"/>
-        </w:rPr>
-        <w:t>, 2018).</w:t>
+        <w:t>Prolific serves as an online platform employed to recruit participants for research studies. It ensures a high level of transparency for both researchers and participants, features a user-friendly interface, and enables the pre-screening of potential participants (cf. Palan &amp; Schitter, 2018).</w:t>
       </w:r>
     </w:p>
     <w:p>
@@ -20079,13 +19504,7 @@
         <w:rPr>
           <w:lang w:val="en-US"/>
         </w:rPr>
-        <w:t>, participants were required to assign a rating to the current dialogue before proceeding to the subsequent one, and the presentation occurred one dialogue at a time. Participants were not permitted to revisit prior dialogues to modify their ratings. There were no time constraints in place.</w:t>
-      </w:r>
-      <w:r>
-        <w:rPr>
-          <w:lang w:val="en-US"/>
-        </w:rPr>
-        <w:t xml:space="preserve"> </w:t>
+        <w:t xml:space="preserve">, participants were required to assign a rating to the current dialogue before proceeding to the subsequent one, and the presentation occurred one dialogue at a time. Participants were not permitted to revisit prior dialogues to modify their ratings. There were no time constraints in place. </w:t>
       </w:r>
       <w:r>
         <w:rPr>
@@ -21227,21 +20646,7 @@
         <w:rPr>
           <w:lang w:val="en-US"/>
         </w:rPr>
-        <w:t xml:space="preserve">: </w:t>
-      </w:r>
-      <w:proofErr w:type="spellStart"/>
-      <w:r>
-        <w:rPr>
-          <w:lang w:val="en-US"/>
-        </w:rPr>
-        <w:t>Mosaicplots</w:t>
-      </w:r>
-      <w:proofErr w:type="spellEnd"/>
-      <w:r>
-        <w:rPr>
-          <w:lang w:val="en-US"/>
-        </w:rPr>
-        <w:t xml:space="preserve"> of participants' ratings of each factor</w:t>
+        <w:t>: Mosaicplots of participants' ratings of each factor</w:t>
       </w:r>
       <w:bookmarkEnd w:id="52"/>
     </w:p>
@@ -23365,15 +22770,23 @@
           <w:szCs w:val="24"/>
           <w:lang w:val="en-US"/>
         </w:rPr>
-        <w:t xml:space="preserve"> and</w:t>
-      </w:r>
-      <w:r>
-        <w:rPr>
-          <w:rFonts w:cs="Arial"/>
-          <w:szCs w:val="24"/>
-          <w:lang w:val="en-US"/>
-        </w:rPr>
-        <w:t xml:space="preserve"> the hypotheses are re-visited</w:t>
+        <w:t xml:space="preserve">, </w:t>
+      </w:r>
+      <w:r>
+        <w:rPr>
+          <w:rFonts w:cs="Arial"/>
+          <w:szCs w:val="24"/>
+          <w:lang w:val="en-US"/>
+        </w:rPr>
+        <w:t>the hypotheses are re-visited</w:t>
+      </w:r>
+      <w:r>
+        <w:rPr>
+          <w:rFonts w:cs="Arial"/>
+          <w:szCs w:val="24"/>
+          <w:lang w:val="en-US"/>
+        </w:rPr>
+        <w:t>, and the reliability of the data analysis is discussed</w:t>
       </w:r>
       <w:r>
         <w:rPr>
@@ -23581,14 +22994,6 @@
         </w:rPr>
         <w:tab/>
         <w:t xml:space="preserve">Nevertheless, the present research indicated that emphasis, modality, and fragment type significantly impact the perceived naturalness of fragmentary answers. Emphasis and modality influences participants’ ratings in the expected way, even though with less of an impact as predicted. </w:t>
-      </w:r>
-      <w:r>
-        <w:rPr>
-          <w:rFonts w:cs="Arial"/>
-          <w:szCs w:val="24"/>
-          <w:lang w:val="en-US"/>
-        </w:rPr>
-        <w:t>That is, …</w:t>
       </w:r>
     </w:p>
     <w:p>
@@ -23609,23 +23014,31 @@
           <w:szCs w:val="24"/>
           <w:lang w:val="en-US"/>
         </w:rPr>
-        <w:t>As for fragment type, while a statistically significant distinction between functional and lexical fragments was found, it was the other way around than expected. Lexical fragments were assumed to be receive higher acceptability ratings but in fact, functional fragments were got higher ratings. This could be explained b</w:t>
-      </w:r>
-      <w:r>
-        <w:rPr>
-          <w:rFonts w:cs="Arial"/>
-          <w:szCs w:val="24"/>
-          <w:lang w:val="en-US"/>
-        </w:rPr>
-        <w:t xml:space="preserve">y the choice of fragment types. In the present study, prepositions were used to represent functional fragments and </w:t>
-      </w:r>
-      <w:r>
-        <w:rPr>
-          <w:rFonts w:cs="Arial"/>
-          <w:szCs w:val="24"/>
-          <w:lang w:val="en-US"/>
-        </w:rPr>
-        <w:t xml:space="preserve">nouns denoting human referents are used as an example for lexical fragments. Perhaps, one can assume that a different choice of words may result in different ratings. However, considering the limited number of functional words in German, in particular the ones that can be contrasted, prepositions seem to be the most appropriate ones to use. Similarly, nouns denoting human referents are probably the most used fragmentary answers in everyday speech and therefore, a suitable example to use in comparison to functional fragmentary answers. </w:t>
+        <w:t>Regarding emphasis, the present study showed that</w:t>
+      </w:r>
+      <w:r>
+        <w:rPr>
+          <w:rFonts w:cs="Arial"/>
+          <w:szCs w:val="24"/>
+          <w:lang w:val="en-US"/>
+        </w:rPr>
+        <w:t xml:space="preserve"> </w:t>
+      </w:r>
+      <w:r>
+        <w:rPr>
+          <w:rFonts w:cs="Arial"/>
+          <w:szCs w:val="24"/>
+          <w:lang w:val="en-US"/>
+        </w:rPr>
+        <w:t xml:space="preserve">dialogues in which the contrasting words are either orthographically or prosodically emphasized are perceived as more natural than if they are not. This allows the conclusion that </w:t>
+      </w:r>
+      <w:r>
+        <w:rPr>
+          <w:rFonts w:cs="Arial"/>
+          <w:szCs w:val="24"/>
+          <w:lang w:val="en-US"/>
+        </w:rPr>
+        <w:t xml:space="preserve">emphasis positively influences recipient’s ability to create a focus-based anaphoric relation. </w:t>
       </w:r>
     </w:p>
     <w:p>
@@ -23640,6 +23053,14 @@
           <w:lang w:val="en-US"/>
         </w:rPr>
       </w:pPr>
+      <w:r>
+        <w:rPr>
+          <w:rFonts w:cs="Arial"/>
+          <w:szCs w:val="24"/>
+          <w:lang w:val="en-US"/>
+        </w:rPr>
+        <w:t xml:space="preserve">Furthermore, modality is a significant factor for how fragmentary answers are perceived. That is, fragmentary answers receive higher acceptability ratings if presented in auditory form instead of written form. One can draw the conclusion that this is due to the fact that elliptical utterances occur more often in spoken language than written language and that language structures are rated more natural if they occur in their natural circumstances. </w:t>
+      </w:r>
     </w:p>
     <w:p>
       <w:pPr>
@@ -23653,6 +23074,47 @@
           <w:lang w:val="en-US"/>
         </w:rPr>
       </w:pPr>
+      <w:r>
+        <w:rPr>
+          <w:rFonts w:cs="Arial"/>
+          <w:szCs w:val="24"/>
+          <w:lang w:val="en-US"/>
+        </w:rPr>
+        <w:t>Regarding the</w:t>
+      </w:r>
+      <w:r>
+        <w:rPr>
+          <w:rFonts w:cs="Arial"/>
+          <w:szCs w:val="24"/>
+          <w:lang w:val="en-US"/>
+        </w:rPr>
+        <w:t xml:space="preserve"> fragment type, while a statistically significant distinction between functional and lexical fragments was found, it was the other way around than expected. Lexical fragments were assumed to be receive </w:t>
+      </w:r>
+      <w:r>
+        <w:rPr>
+          <w:rFonts w:cs="Arial"/>
+          <w:szCs w:val="24"/>
+          <w:lang w:val="en-US"/>
+        </w:rPr>
+        <w:lastRenderedPageBreak/>
+        <w:t>higher acceptability ratings but in fact, functional fragments were got higher ratings. This could be explained b</w:t>
+      </w:r>
+      <w:r>
+        <w:rPr>
+          <w:rFonts w:cs="Arial"/>
+          <w:szCs w:val="24"/>
+          <w:lang w:val="en-US"/>
+        </w:rPr>
+        <w:t xml:space="preserve">y the choice of fragment types. In the present study, prepositions were used to represent functional fragments and </w:t>
+      </w:r>
+      <w:r>
+        <w:rPr>
+          <w:rFonts w:cs="Arial"/>
+          <w:szCs w:val="24"/>
+          <w:lang w:val="en-US"/>
+        </w:rPr>
+        <w:t xml:space="preserve">nouns denoting human referents are used as an example for lexical fragments. Perhaps, one can assume that a different choice of words may result in different ratings. However, considering the limited number of functional words in German, in particular the ones that can be contrasted, prepositions seem to be the most appropriate ones to use. Similarly, nouns denoting human referents are probably the most used fragmentary answers in everyday speech and therefore, a suitable example to use in comparison to functional fragmentary answers. </w:t>
+      </w:r>
     </w:p>
     <w:p>
       <w:pPr>
@@ -23666,86 +23128,6 @@
           <w:lang w:val="en-US"/>
         </w:rPr>
       </w:pPr>
-      <w:r>
-        <w:rPr>
-          <w:rFonts w:cs="Arial"/>
-          <w:szCs w:val="24"/>
-          <w:lang w:val="en-US"/>
-        </w:rPr>
-        <w:t xml:space="preserve">The reliability of the data analysis was checked by assessing whether adding predictors to the model significantly improves the fit compared to a simpler </w:t>
-      </w:r>
-      <w:r>
-        <w:rPr>
-          <w:rFonts w:cs="Arial"/>
-          <w:szCs w:val="24"/>
-          <w:lang w:val="en-US"/>
-        </w:rPr>
-        <w:t xml:space="preserve">CLMM </w:t>
-      </w:r>
-      <w:r>
-        <w:rPr>
-          <w:rFonts w:cs="Arial"/>
-          <w:szCs w:val="24"/>
-          <w:lang w:val="en-US"/>
-        </w:rPr>
-        <w:t>model with only r</w:t>
-      </w:r>
-      <w:r>
-        <w:rPr>
-          <w:rFonts w:cs="Arial"/>
-          <w:szCs w:val="24"/>
-          <w:lang w:val="en-US"/>
-        </w:rPr>
-        <w:t xml:space="preserve">andom intercepts for each participant. That is, the simpler model, so-called null model, was fit to the data and the Akaike Information Criterion (AIC) of this model was computed. </w:t>
-      </w:r>
-      <w:commentRangeStart w:id="63"/>
-      <w:r>
-        <w:rPr>
-          <w:rFonts w:cs="Arial"/>
-          <w:szCs w:val="24"/>
-          <w:lang w:val="en-US"/>
-        </w:rPr>
-        <w:t xml:space="preserve">AIC is a measure of the model’s quality of fit while penalizing for the number of parameters. Lower AIC values suggest better model fit. </w:t>
-      </w:r>
-      <w:commentRangeEnd w:id="63"/>
-      <w:r>
-        <w:rPr>
-          <w:rStyle w:val="Kommentarzeichen"/>
-        </w:rPr>
-        <w:commentReference w:id="63"/>
-      </w:r>
-      <w:r>
-        <w:rPr>
-          <w:rFonts w:cs="Arial"/>
-          <w:szCs w:val="24"/>
-          <w:lang w:val="en-US"/>
-        </w:rPr>
-        <w:t xml:space="preserve">Next, an analysis of variance (ANOVA) between the null model and the CLMM model used in the data analysis above was conducted to test whether adding predictors to the model significantly improves the fit. The result indicates that using emphasis, modality, and fragment type as predictors significantly improves the model fit. The difference between the two models </w:t>
-      </w:r>
-      <w:r>
-        <w:rPr>
-          <w:lang w:val="en-US"/>
-        </w:rPr>
-        <w:t>holds statistical significance</w:t>
-      </w:r>
-      <w:r>
-        <w:rPr>
-          <w:lang w:val="en-US"/>
-        </w:rPr>
-        <w:t xml:space="preserve"> with a p-value of </w:t>
-      </w:r>
-      <w:r>
-        <w:rPr>
-          <w:lang w:val="en-US"/>
-        </w:rPr>
-        <w:t>&gt;0.01</w:t>
-      </w:r>
-      <w:r>
-        <w:rPr>
-          <w:lang w:val="en-US"/>
-        </w:rPr>
-        <w:t>, adhering to the predetermined alpha level of 0.05</w:t>
-      </w:r>
     </w:p>
     <w:p>
       <w:pPr>
@@ -23772,13 +23154,253 @@
           <w:lang w:val="en-US"/>
         </w:rPr>
       </w:pPr>
-      <w:r>
-        <w:rPr>
-          <w:rFonts w:cs="Arial"/>
-          <w:szCs w:val="24"/>
-          <w:lang w:val="en-US"/>
-        </w:rPr>
-        <w:t>The lower AIC and significant likelihood ratio test suggest that the more complex model that uses emphasis, modality, and fragment type as predictors, provides a better fit to the data and that the predictors have a significant impact on the model’s performance.</w:t>
+    </w:p>
+    <w:p>
+      <w:pPr>
+        <w:suppressLineNumbers/>
+        <w:spacing w:after="0" w:line="360" w:lineRule="auto"/>
+        <w:ind w:firstLine="567"/>
+        <w:jc w:val="both"/>
+        <w:rPr>
+          <w:rFonts w:cs="Arial"/>
+          <w:szCs w:val="24"/>
+          <w:lang w:val="en-US"/>
+        </w:rPr>
+      </w:pPr>
+    </w:p>
+    <w:p>
+      <w:pPr>
+        <w:suppressLineNumbers/>
+        <w:spacing w:after="0" w:line="360" w:lineRule="auto"/>
+        <w:ind w:firstLine="567"/>
+        <w:jc w:val="both"/>
+        <w:rPr>
+          <w:rFonts w:cs="Arial"/>
+          <w:szCs w:val="24"/>
+          <w:lang w:val="en-US"/>
+        </w:rPr>
+      </w:pPr>
+    </w:p>
+    <w:p>
+      <w:pPr>
+        <w:suppressLineNumbers/>
+        <w:spacing w:after="0" w:line="360" w:lineRule="auto"/>
+        <w:ind w:firstLine="567"/>
+        <w:jc w:val="both"/>
+        <w:rPr>
+          <w:lang w:val="en-US"/>
+        </w:rPr>
+      </w:pPr>
+      <w:r>
+        <w:rPr>
+          <w:rFonts w:cs="Arial"/>
+          <w:szCs w:val="24"/>
+          <w:lang w:val="en-US"/>
+        </w:rPr>
+        <w:t xml:space="preserve">The reliability of the data analysis was checked by assessing whether adding predictors to the model significantly improves the fit compared to a simpler </w:t>
+      </w:r>
+      <w:r>
+        <w:rPr>
+          <w:rFonts w:cs="Arial"/>
+          <w:szCs w:val="24"/>
+          <w:lang w:val="en-US"/>
+        </w:rPr>
+        <w:t xml:space="preserve">CLMM </w:t>
+      </w:r>
+      <w:r>
+        <w:rPr>
+          <w:rFonts w:cs="Arial"/>
+          <w:szCs w:val="24"/>
+          <w:lang w:val="en-US"/>
+        </w:rPr>
+        <w:t>model with only r</w:t>
+      </w:r>
+      <w:r>
+        <w:rPr>
+          <w:rFonts w:cs="Arial"/>
+          <w:szCs w:val="24"/>
+          <w:lang w:val="en-US"/>
+        </w:rPr>
+        <w:t xml:space="preserve">andom intercepts for each participant. That is, the simpler model, so-called null model, was fit to the data and the Akaike Information Criterion (AIC) of this model was computed. AIC is a measure of the model’s quality of fit while penalizing for the number of parameters. Lower AIC values suggest better model fit. </w:t>
+      </w:r>
+      <w:r>
+        <w:rPr>
+          <w:lang w:val="en-US"/>
+        </w:rPr>
+        <w:t>AIC takes into account both how well the model fits the data and the number of parameters in the model. The goal is to find a model that adequately explains the data while avoiding overfitting, which occurs when a model is too complex and captures noise in the data rather than genuine patterns</w:t>
+      </w:r>
+      <w:r>
+        <w:rPr>
+          <w:lang w:val="en-US"/>
+        </w:rPr>
+        <w:t xml:space="preserve"> (cf. Cavanaugh &amp; Neath 2018)</w:t>
+      </w:r>
+      <w:r>
+        <w:rPr>
+          <w:lang w:val="en-US"/>
+        </w:rPr>
+        <w:t>.</w:t>
+      </w:r>
+    </w:p>
+    <w:p>
+      <w:pPr>
+        <w:suppressLineNumbers/>
+        <w:spacing w:after="0" w:line="360" w:lineRule="auto"/>
+        <w:ind w:firstLine="567"/>
+        <w:jc w:val="both"/>
+        <w:rPr>
+          <w:rFonts w:cs="Arial"/>
+          <w:szCs w:val="24"/>
+          <w:lang w:val="en-US"/>
+        </w:rPr>
+      </w:pPr>
+      <w:r>
+        <w:rPr>
+          <w:rFonts w:cs="Arial"/>
+          <w:szCs w:val="24"/>
+          <w:lang w:val="en-US"/>
+        </w:rPr>
+        <w:t xml:space="preserve">Next, an analysis of variance (ANOVA) between the null model and the CLMM model used in the data analysis above was conducted to test whether adding predictors to the model significantly improves the fit. The result indicates that using emphasis, modality, and fragment type as predictors significantly improves the model fit. The difference between the two models </w:t>
+      </w:r>
+      <w:r>
+        <w:rPr>
+          <w:lang w:val="en-US"/>
+        </w:rPr>
+        <w:t>holds statistical significance</w:t>
+      </w:r>
+      <w:r>
+        <w:rPr>
+          <w:lang w:val="en-US"/>
+        </w:rPr>
+        <w:t xml:space="preserve"> with a p-value of </w:t>
+      </w:r>
+      <w:r>
+        <w:rPr>
+          <w:lang w:val="en-US"/>
+        </w:rPr>
+        <w:t>&gt;0.01</w:t>
+      </w:r>
+      <w:r>
+        <w:rPr>
+          <w:lang w:val="en-US"/>
+        </w:rPr>
+        <w:t>, adhering to the predetermined alpha level of 0.05</w:t>
+      </w:r>
+    </w:p>
+    <w:p>
+      <w:pPr>
+        <w:suppressLineNumbers/>
+        <w:spacing w:after="0" w:line="360" w:lineRule="auto"/>
+        <w:ind w:firstLine="567"/>
+        <w:jc w:val="both"/>
+        <w:rPr>
+          <w:rFonts w:cs="Arial"/>
+          <w:szCs w:val="24"/>
+          <w:lang w:val="en-US"/>
+        </w:rPr>
+      </w:pPr>
+      <w:r>
+        <w:rPr>
+          <w:rFonts w:cs="Arial"/>
+          <w:szCs w:val="24"/>
+          <w:lang w:val="en-US"/>
+        </w:rPr>
+        <w:lastRenderedPageBreak/>
+        <w:t xml:space="preserve">The lower AIC and significant likelihood ratio test suggest that the more complex model </w:t>
+      </w:r>
+      <w:r>
+        <w:rPr>
+          <w:rFonts w:cs="Arial"/>
+          <w:szCs w:val="24"/>
+          <w:lang w:val="en-US"/>
+        </w:rPr>
+        <w:t>incorporating predictors such as</w:t>
+      </w:r>
+      <w:r>
+        <w:rPr>
+          <w:rFonts w:cs="Arial"/>
+          <w:szCs w:val="24"/>
+          <w:lang w:val="en-US"/>
+        </w:rPr>
+        <w:t xml:space="preserve"> emphasis, modality, and fragment type</w:t>
+      </w:r>
+      <w:r>
+        <w:rPr>
+          <w:rFonts w:cs="Arial"/>
+          <w:szCs w:val="24"/>
+          <w:lang w:val="en-US"/>
+        </w:rPr>
+        <w:t>,</w:t>
+      </w:r>
+      <w:r>
+        <w:rPr>
+          <w:rFonts w:cs="Arial"/>
+          <w:szCs w:val="24"/>
+          <w:lang w:val="en-US"/>
+        </w:rPr>
+        <w:t xml:space="preserve"> provides a better fit to the dat</w:t>
+      </w:r>
+      <w:r>
+        <w:rPr>
+          <w:rFonts w:cs="Arial"/>
+          <w:szCs w:val="24"/>
+          <w:lang w:val="en-US"/>
+        </w:rPr>
+        <w:t xml:space="preserve">a. Furthermore, </w:t>
+      </w:r>
+      <w:r>
+        <w:rPr>
+          <w:rFonts w:cs="Arial"/>
+          <w:szCs w:val="24"/>
+          <w:lang w:val="en-US"/>
+        </w:rPr>
+        <w:t>the</w:t>
+      </w:r>
+      <w:r>
+        <w:rPr>
+          <w:rFonts w:cs="Arial"/>
+          <w:szCs w:val="24"/>
+          <w:lang w:val="en-US"/>
+        </w:rPr>
+        <w:t>se</w:t>
+      </w:r>
+      <w:r>
+        <w:rPr>
+          <w:rFonts w:cs="Arial"/>
+          <w:szCs w:val="24"/>
+          <w:lang w:val="en-US"/>
+        </w:rPr>
+        <w:t xml:space="preserve"> predictors </w:t>
+      </w:r>
+      <w:r>
+        <w:rPr>
+          <w:rFonts w:cs="Arial"/>
+          <w:szCs w:val="24"/>
+          <w:lang w:val="en-US"/>
+        </w:rPr>
+        <w:t>exert a notable</w:t>
+      </w:r>
+      <w:r>
+        <w:rPr>
+          <w:rFonts w:cs="Arial"/>
+          <w:szCs w:val="24"/>
+          <w:lang w:val="en-US"/>
+        </w:rPr>
+        <w:t xml:space="preserve"> impact on the model’s performance.</w:t>
+      </w:r>
+      <w:r>
+        <w:rPr>
+          <w:rFonts w:cs="Arial"/>
+          <w:szCs w:val="24"/>
+          <w:lang w:val="en-US"/>
+        </w:rPr>
+        <w:t xml:space="preserve"> </w:t>
+      </w:r>
+      <w:r>
+        <w:rPr>
+          <w:lang w:val="en-US"/>
+        </w:rPr>
+        <w:t>Despite the statistically significant distinction between the AIC of the null model and the model encompassing the three predictors, this discrepancy remains relatively minor. This could potentially be attributed to an unaccounted-for effect within the model or the possibility that modality and emphasis, as predictors, possess relatively weak levels of significance.</w:t>
       </w:r>
     </w:p>
     <w:p>
@@ -23836,21 +23458,339 @@
           <w:lang w:val="en-US"/>
         </w:rPr>
       </w:pPr>
-      <w:r>
-        <w:rPr>
-          <w:rFonts w:cs="Arial"/>
-          <w:szCs w:val="24"/>
-          <w:lang w:val="en-US"/>
-        </w:rPr>
-        <w:t xml:space="preserve">-&gt; </w:t>
-      </w:r>
-      <w:r>
-        <w:rPr>
-          <w:rFonts w:cs="Arial"/>
-          <w:szCs w:val="24"/>
-          <w:lang w:val="en-US"/>
-        </w:rPr>
-        <w:t>Discuss how reliable the model is (see Santina’s and Felix’ notes)</w:t>
+    </w:p>
+    <w:p>
+      <w:pPr>
+        <w:suppressLineNumbers/>
+        <w:spacing w:after="0" w:line="360" w:lineRule="auto"/>
+        <w:jc w:val="both"/>
+        <w:rPr>
+          <w:rFonts w:cs="Arial"/>
+          <w:szCs w:val="24"/>
+          <w:lang w:val="en-US"/>
+        </w:rPr>
+      </w:pPr>
+    </w:p>
+    <w:p>
+      <w:pPr>
+        <w:suppressLineNumbers/>
+        <w:spacing w:after="0" w:line="360" w:lineRule="auto"/>
+        <w:jc w:val="both"/>
+        <w:rPr>
+          <w:rFonts w:cs="Arial"/>
+          <w:szCs w:val="24"/>
+          <w:lang w:val="en-US"/>
+        </w:rPr>
+      </w:pPr>
+    </w:p>
+    <w:p>
+      <w:pPr>
+        <w:suppressLineNumbers/>
+        <w:spacing w:after="0" w:line="360" w:lineRule="auto"/>
+        <w:ind w:firstLine="567"/>
+        <w:jc w:val="both"/>
+        <w:rPr>
+          <w:lang w:val="en-US"/>
+        </w:rPr>
+      </w:pPr>
+      <w:r>
+        <w:rPr>
+          <w:lang w:val="en-US"/>
+        </w:rPr>
+        <w:t>From a pilot study that assessed the influence of sociolinguistic factors on how fragmentary answers are perceived by native Dutch speakers, it was discovered that sex and educational background play no significant role, whereas age and geography must be controlled for</w:t>
+      </w:r>
+      <w:r>
+        <w:rPr>
+          <w:lang w:val="en-US"/>
+        </w:rPr>
+        <w:t xml:space="preserve"> (cf. Delbar 2019)</w:t>
+      </w:r>
+      <w:r>
+        <w:rPr>
+          <w:lang w:val="en-US"/>
+        </w:rPr>
+        <w:t xml:space="preserve">. </w:t>
+      </w:r>
+      <w:r>
+        <w:rPr>
+          <w:lang w:val="en-US"/>
+        </w:rPr>
+        <w:t xml:space="preserve">However, as participants for the present study were crowdsourced from Prolific which has a limited number of potential participants, a pre-screening for age and geography was not possible, as the pool of participants would not been sufficient then. Nevertheless, the data shows that the differences in age are </w:t>
+      </w:r>
+      <w:r>
+        <w:rPr>
+          <w:lang w:val="en-US"/>
+        </w:rPr>
+        <w:t>negligible</w:t>
+      </w:r>
+      <w:r>
+        <w:rPr>
+          <w:lang w:val="en-US"/>
+        </w:rPr>
+        <w:t>.</w:t>
+      </w:r>
+    </w:p>
+    <w:p>
+      <w:pPr>
+        <w:keepNext/>
+        <w:suppressLineNumbers/>
+        <w:spacing w:after="0" w:line="360" w:lineRule="auto"/>
+        <w:jc w:val="both"/>
+      </w:pPr>
+      <w:r>
+        <w:rPr>
+          <w:noProof/>
+        </w:rPr>
+        <w:lastRenderedPageBreak/>
+        <w:drawing>
+          <wp:inline distT="0" distB="0" distL="0" distR="0" wp14:anchorId="02E91B33" wp14:editId="37391410">
+            <wp:extent cx="5039995" cy="5363210"/>
+            <wp:effectExtent l="0" t="0" r="8255" b="8890"/>
+            <wp:docPr id="2120474827" name="Grafik 2" descr="Ein Bild, das Text, Screenshot, Diagramm, Reihe enthält.&#10;&#10;Automatisch generierte Beschreibung"/>
+            <wp:cNvGraphicFramePr>
+              <a:graphicFrameLocks xmlns:a="http://schemas.openxmlformats.org/drawingml/2006/main" noChangeAspect="1"/>
+            </wp:cNvGraphicFramePr>
+            <a:graphic xmlns:a="http://schemas.openxmlformats.org/drawingml/2006/main">
+              <a:graphicData uri="http://schemas.openxmlformats.org/drawingml/2006/picture">
+                <pic:pic xmlns:pic="http://schemas.openxmlformats.org/drawingml/2006/picture">
+                  <pic:nvPicPr>
+                    <pic:cNvPr id="2120474827" name="Grafik 2" descr="Ein Bild, das Text, Screenshot, Diagramm, Reihe enthält.&#10;&#10;Automatisch generierte Beschreibung"/>
+                    <pic:cNvPicPr/>
+                  </pic:nvPicPr>
+                  <pic:blipFill>
+                    <a:blip r:embed="rId23" cstate="print">
+                      <a:extLst>
+                        <a:ext uri="{28A0092B-C50C-407E-A947-70E740481C1C}">
+                          <a14:useLocalDpi xmlns:a14="http://schemas.microsoft.com/office/drawing/2010/main" val="0"/>
+                        </a:ext>
+                      </a:extLst>
+                    </a:blip>
+                    <a:stretch>
+                      <a:fillRect/>
+                    </a:stretch>
+                  </pic:blipFill>
+                  <pic:spPr>
+                    <a:xfrm>
+                      <a:off x="0" y="0"/>
+                      <a:ext cx="5039995" cy="5363210"/>
+                    </a:xfrm>
+                    <a:prstGeom prst="rect">
+                      <a:avLst/>
+                    </a:prstGeom>
+                  </pic:spPr>
+                </pic:pic>
+              </a:graphicData>
+            </a:graphic>
+          </wp:inline>
+        </w:drawing>
+      </w:r>
+    </w:p>
+    <w:p>
+      <w:pPr>
+        <w:pStyle w:val="Beschriftung"/>
+        <w:framePr w:w="7952" w:wrap="around" w:y="3"/>
+        <w:rPr>
+          <w:lang w:val="en-US"/>
+        </w:rPr>
+      </w:pPr>
+      <w:r>
+        <w:rPr>
+          <w:lang w:val="en-US"/>
+        </w:rPr>
+        <w:t xml:space="preserve">Figure </w:t>
+      </w:r>
+      <w:r>
+        <w:fldChar w:fldCharType="begin"/>
+      </w:r>
+      <w:r>
+        <w:rPr>
+          <w:lang w:val="en-US"/>
+        </w:rPr>
+        <w:instrText xml:space="preserve"> SEQ Figure \* ARABIC </w:instrText>
+      </w:r>
+      <w:r>
+        <w:fldChar w:fldCharType="separate"/>
+      </w:r>
+      <w:r>
+        <w:rPr>
+          <w:noProof/>
+          <w:lang w:val="en-US"/>
+        </w:rPr>
+        <w:t>9</w:t>
+      </w:r>
+      <w:r>
+        <w:fldChar w:fldCharType="end"/>
+      </w:r>
+      <w:r>
+        <w:rPr>
+          <w:lang w:val="en-US"/>
+        </w:rPr>
+        <w:t>: Participants' ratings by age group</w:t>
+      </w:r>
+    </w:p>
+    <w:p>
+      <w:pPr>
+        <w:suppressLineNumbers/>
+        <w:spacing w:after="0" w:line="360" w:lineRule="auto"/>
+        <w:jc w:val="both"/>
+        <w:rPr>
+          <w:lang w:val="en-US"/>
+        </w:rPr>
+      </w:pPr>
+      <w:r>
+        <w:rPr>
+          <w:lang w:val="en-US"/>
+        </w:rPr>
+        <w:t xml:space="preserve">As </w:t>
+      </w:r>
+      <w:r>
+        <w:rPr>
+          <w:lang w:val="en-US"/>
+        </w:rPr>
+        <w:t>becomes apparent in Figure 9</w:t>
+      </w:r>
+      <w:r>
+        <w:rPr>
+          <w:lang w:val="en-US"/>
+        </w:rPr>
+        <w:t xml:space="preserve">, there are only slight differences between younger and older participants. Similar to what </w:t>
+      </w:r>
+      <w:r>
+        <w:rPr>
+          <w:lang w:val="en-US"/>
+        </w:rPr>
+        <w:t>Delbar (2019) found</w:t>
+      </w:r>
+      <w:r>
+        <w:rPr>
+          <w:lang w:val="en-US"/>
+        </w:rPr>
+        <w:t xml:space="preserve"> in the pilot study, younger participants gave slightly higher acceptability ratings. That is, participants younger than 50 years gave an average rating of 6.60, while those aged 50 or older gave an average rating of 6.43. However, as can be seen in Figure 9, the standard deviations are noticeably high and </w:t>
+      </w:r>
+      <w:r>
+        <w:rPr>
+          <w:lang w:val="en-US"/>
+        </w:rPr>
+        <w:t>despite the higher average ratings, younger participants gave more ratings of 1 (fully unnatural) than older participants.</w:t>
+      </w:r>
+    </w:p>
+    <w:p>
+      <w:pPr>
+        <w:suppressLineNumbers/>
+        <w:spacing w:after="0" w:line="360" w:lineRule="auto"/>
+        <w:ind w:firstLine="567"/>
+        <w:jc w:val="both"/>
+        <w:rPr>
+          <w:lang w:val="en-US"/>
+        </w:rPr>
+      </w:pPr>
+    </w:p>
+    <w:p>
+      <w:pPr>
+        <w:pStyle w:val="Listenabsatz"/>
+        <w:numPr>
+          <w:ilvl w:val="2"/>
+          <w:numId w:val="49"/>
+        </w:numPr>
+        <w:spacing w:after="0" w:line="360" w:lineRule="auto"/>
+        <w:jc w:val="both"/>
+        <w:rPr>
+          <w:lang w:val="en-US"/>
+        </w:rPr>
+      </w:pPr>
+      <w:r>
+        <w:rPr>
+          <w:lang w:val="en-US"/>
+        </w:rPr>
+        <w:t xml:space="preserve">Such sample sizes are much larger than necessary to obtain 80% statistical power for repeated-measures judgment tasks on ‘standard’ syntactic data with 2 to 4 </w:t>
+      </w:r>
+      <w:r>
+        <w:rPr>
+          <w:lang w:val="en-US"/>
+        </w:rPr>
+        <w:lastRenderedPageBreak/>
+        <w:t>factors because contrasts between syntactic stimuli generate large effect sizes.[68][69]</w:t>
+      </w:r>
+      <w:r>
+        <w:rPr>
+          <w:lang w:val="en-US"/>
+        </w:rPr>
+        <w:t xml:space="preserve"> [Quellen in project summary]</w:t>
+      </w:r>
+    </w:p>
+    <w:p>
+      <w:pPr>
+        <w:pStyle w:val="Listenabsatz"/>
+        <w:numPr>
+          <w:ilvl w:val="1"/>
+          <w:numId w:val="49"/>
+        </w:numPr>
+        <w:suppressLineNumbers/>
+        <w:spacing w:after="0" w:line="360" w:lineRule="auto"/>
+        <w:jc w:val="both"/>
+        <w:rPr>
+          <w:rFonts w:cs="Arial"/>
+          <w:szCs w:val="24"/>
+          <w:lang w:val="en-US"/>
+        </w:rPr>
+      </w:pPr>
+      <w:r>
+        <w:rPr>
+          <w:rFonts w:cs="Arial"/>
+          <w:szCs w:val="24"/>
+          <w:lang w:val="en-US"/>
+        </w:rPr>
+        <w:t>Not possible in Prolific</w:t>
+      </w:r>
+    </w:p>
+    <w:p>
+      <w:pPr>
+        <w:pStyle w:val="Listenabsatz"/>
+        <w:numPr>
+          <w:ilvl w:val="2"/>
+          <w:numId w:val="49"/>
+        </w:numPr>
+        <w:suppressLineNumbers/>
+        <w:spacing w:after="0" w:line="360" w:lineRule="auto"/>
+        <w:jc w:val="both"/>
+        <w:rPr>
+          <w:rFonts w:cs="Arial"/>
+          <w:szCs w:val="24"/>
+          <w:lang w:val="en-US"/>
+        </w:rPr>
+      </w:pPr>
+      <w:r>
+        <w:rPr>
+          <w:rFonts w:cs="Arial"/>
+          <w:szCs w:val="24"/>
+          <w:lang w:val="en-US"/>
+        </w:rPr>
+        <w:t>Not enough participants</w:t>
+      </w:r>
+    </w:p>
+    <w:p>
+      <w:pPr>
+        <w:pStyle w:val="Listenabsatz"/>
+        <w:numPr>
+          <w:ilvl w:val="2"/>
+          <w:numId w:val="49"/>
+        </w:numPr>
+        <w:suppressLineNumbers/>
+        <w:spacing w:after="0" w:line="360" w:lineRule="auto"/>
+        <w:jc w:val="both"/>
+        <w:rPr>
+          <w:rFonts w:cs="Arial"/>
+          <w:szCs w:val="24"/>
+          <w:lang w:val="en-US"/>
+        </w:rPr>
+      </w:pPr>
+      <w:r>
+        <w:rPr>
+          <w:rFonts w:cs="Arial"/>
+          <w:szCs w:val="24"/>
+          <w:lang w:val="en-US"/>
+        </w:rPr>
+        <w:t>Pool not big enough</w:t>
       </w:r>
     </w:p>
     <w:p>
@@ -23875,7 +23815,7 @@
           <w:szCs w:val="24"/>
           <w:lang w:val="en-US"/>
         </w:rPr>
-        <w:t>Confounding factors</w:t>
+        <w:t>Biases</w:t>
       </w:r>
     </w:p>
     <w:p>
@@ -23900,7 +23840,7 @@
           <w:szCs w:val="24"/>
           <w:lang w:val="en-US"/>
         </w:rPr>
-        <w:t>Age</w:t>
+        <w:t>Participants knew that they were rating language structures according to their naturalness</w:t>
       </w:r>
     </w:p>
     <w:p>
@@ -23925,103 +23865,7 @@
           <w:szCs w:val="24"/>
           <w:lang w:val="en-US"/>
         </w:rPr>
-        <w:t>Geography</w:t>
-      </w:r>
-    </w:p>
-    <w:p>
-      <w:pPr>
-        <w:pStyle w:val="Listenabsatz"/>
-        <w:numPr>
-          <w:ilvl w:val="2"/>
-          <w:numId w:val="49"/>
-        </w:numPr>
-        <w:suppressLineNumbers/>
-        <w:spacing w:after="0" w:line="360" w:lineRule="auto"/>
-        <w:jc w:val="both"/>
-        <w:rPr>
-          <w:lang w:val="en-US"/>
-        </w:rPr>
-      </w:pPr>
-      <w:commentRangeStart w:id="64"/>
-      <w:r>
-        <w:rPr>
-          <w:lang w:val="en-US"/>
-        </w:rPr>
-        <w:t xml:space="preserve">From a pilot study that assessed the influence of sociolinguistic factors on how fragmentary answers are perceived by native Dutch speakers, it was discovered that sex and educational background play no significant role, whereas age and geography must be controlled for. Therefore, the present study does not delve </w:t>
-      </w:r>
-      <w:r>
-        <w:rPr>
-          <w:lang w:val="en-US"/>
-        </w:rPr>
-        <w:lastRenderedPageBreak/>
-        <w:t xml:space="preserve">deeper into the differences between varying age groups or dialects of participants. Instead, the </w:t>
-      </w:r>
-      <w:commentRangeEnd w:id="64"/>
-      <w:r>
-        <w:rPr>
-          <w:rStyle w:val="Kommentarzeichen"/>
-        </w:rPr>
-        <w:commentReference w:id="64"/>
-      </w:r>
-    </w:p>
-    <w:p>
-      <w:pPr>
-        <w:pStyle w:val="Listenabsatz"/>
-        <w:numPr>
-          <w:ilvl w:val="2"/>
-          <w:numId w:val="49"/>
-        </w:numPr>
-        <w:spacing w:after="0" w:line="360" w:lineRule="auto"/>
-        <w:jc w:val="both"/>
-        <w:rPr>
-          <w:lang w:val="en-US"/>
-        </w:rPr>
-      </w:pPr>
-      <w:r>
-        <w:rPr>
-          <w:lang w:val="en-US"/>
-        </w:rPr>
-        <w:t xml:space="preserve">Such sample sizes are much larger than necessary to obtain 80% statistical power for repeated-measures judgment tasks on ‘standard’ syntactic data with 2 to 4 factors </w:t>
-      </w:r>
-      <w:proofErr w:type="spellStart"/>
-      <w:r>
-        <w:rPr>
-          <w:lang w:val="en-US"/>
-        </w:rPr>
-        <w:t>be</w:t>
-      </w:r>
-      <w:r>
-        <w:rPr>
-          <w:lang w:val="en-US"/>
-        </w:rPr>
-        <w:t>cause</w:t>
-      </w:r>
-      <w:proofErr w:type="spellEnd"/>
-      <w:r>
-        <w:rPr>
-          <w:lang w:val="en-US"/>
-        </w:rPr>
-        <w:t xml:space="preserve"> contrasts between syntactic stimuli generate large effect sizes.[68][69]</w:t>
-      </w:r>
-      <w:r>
-        <w:rPr>
-          <w:lang w:val="en-US"/>
-        </w:rPr>
-        <w:t xml:space="preserve"> [</w:t>
-      </w:r>
-      <w:proofErr w:type="spellStart"/>
-      <w:r>
-        <w:rPr>
-          <w:lang w:val="en-US"/>
-        </w:rPr>
-        <w:t>Quellen</w:t>
-      </w:r>
-      <w:proofErr w:type="spellEnd"/>
-      <w:r>
-        <w:rPr>
-          <w:lang w:val="en-US"/>
-        </w:rPr>
-        <w:t xml:space="preserve"> in project summary]</w:t>
+        <w:t>However, participating in a research study is not a natural setting</w:t>
       </w:r>
     </w:p>
     <w:p>
@@ -24046,14 +23890,14 @@
           <w:szCs w:val="24"/>
           <w:lang w:val="en-US"/>
         </w:rPr>
-        <w:t>Not possible in Prolific</w:t>
+        <w:t xml:space="preserve">So many ratings of 7 (fully natural): perhaps, because in everyday speech, even native speakers make mistakes, so therefore ungrammatical structures can be seen as natural too </w:t>
       </w:r>
     </w:p>
     <w:p>
       <w:pPr>
         <w:pStyle w:val="Listenabsatz"/>
         <w:numPr>
-          <w:ilvl w:val="2"/>
+          <w:ilvl w:val="1"/>
           <w:numId w:val="49"/>
         </w:numPr>
         <w:suppressLineNumbers/>
@@ -24065,22 +23909,9 @@
           <w:lang w:val="en-US"/>
         </w:rPr>
       </w:pPr>
-      <w:r>
-        <w:rPr>
-          <w:rFonts w:cs="Arial"/>
-          <w:szCs w:val="24"/>
-          <w:lang w:val="en-US"/>
-        </w:rPr>
-        <w:t>Not enough participants</w:t>
-      </w:r>
-    </w:p>
-    <w:p>
-      <w:pPr>
-        <w:pStyle w:val="Listenabsatz"/>
-        <w:numPr>
-          <w:ilvl w:val="2"/>
-          <w:numId w:val="49"/>
-        </w:numPr>
+    </w:p>
+    <w:p>
+      <w:pPr>
         <w:suppressLineNumbers/>
         <w:spacing w:after="0" w:line="360" w:lineRule="auto"/>
         <w:jc w:val="both"/>
@@ -24090,13 +23921,55 @@
           <w:lang w:val="en-US"/>
         </w:rPr>
       </w:pPr>
-      <w:r>
-        <w:rPr>
-          <w:rFonts w:cs="Arial"/>
-          <w:szCs w:val="24"/>
-          <w:lang w:val="en-US"/>
-        </w:rPr>
-        <w:t>Pool not big enough</w:t>
+    </w:p>
+    <w:p>
+      <w:pPr>
+        <w:pStyle w:val="berschrift2"/>
+      </w:pPr>
+      <w:bookmarkStart w:id="63" w:name="_Toc142558503"/>
+      <w:r>
+        <w:t>5.2 Comparison with previous studies and theoretical predictions</w:t>
+      </w:r>
+      <w:bookmarkEnd w:id="63"/>
+    </w:p>
+    <w:p>
+      <w:pPr>
+        <w:suppressLineNumbers/>
+        <w:spacing w:after="0" w:line="360" w:lineRule="auto"/>
+        <w:jc w:val="both"/>
+        <w:rPr>
+          <w:rFonts w:cs="Arial"/>
+          <w:szCs w:val="24"/>
+          <w:lang w:val="en-US"/>
+        </w:rPr>
+      </w:pPr>
+      <w:r>
+        <w:rPr>
+          <w:rFonts w:cs="Arial"/>
+          <w:szCs w:val="24"/>
+          <w:lang w:val="en-US"/>
+        </w:rPr>
+        <w:t>X</w:t>
+      </w:r>
+    </w:p>
+    <w:p>
+      <w:pPr>
+        <w:suppressLineNumbers/>
+        <w:spacing w:after="0" w:line="360" w:lineRule="auto"/>
+        <w:jc w:val="both"/>
+        <w:rPr>
+          <w:rFonts w:cs="Arial"/>
+          <w:szCs w:val="24"/>
+          <w:lang w:val="en-US"/>
+        </w:rPr>
+      </w:pPr>
+      <w:r>
+        <w:rPr>
+          <w:rFonts w:cs="Arial"/>
+          <w:szCs w:val="24"/>
+          <w:lang w:val="en-US"/>
+        </w:rPr>
+        <w:t>Highlight similarities and differences</w:t>
       </w:r>
     </w:p>
     <w:p>
@@ -24121,7 +23994,32 @@
           <w:szCs w:val="24"/>
           <w:lang w:val="en-US"/>
         </w:rPr>
-        <w:t>Biases</w:t>
+        <w:t>Read literature again</w:t>
+      </w:r>
+    </w:p>
+    <w:p>
+      <w:pPr>
+        <w:pStyle w:val="Listenabsatz"/>
+        <w:numPr>
+          <w:ilvl w:val="0"/>
+          <w:numId w:val="49"/>
+        </w:numPr>
+        <w:suppressLineNumbers/>
+        <w:spacing w:after="0" w:line="360" w:lineRule="auto"/>
+        <w:jc w:val="both"/>
+        <w:rPr>
+          <w:rFonts w:cs="Arial"/>
+          <w:szCs w:val="24"/>
+          <w:lang w:val="en-US"/>
+        </w:rPr>
+      </w:pPr>
+      <w:r>
+        <w:rPr>
+          <w:rFonts w:cs="Arial"/>
+          <w:szCs w:val="24"/>
+          <w:lang w:val="en-US"/>
+        </w:rPr>
+        <w:t>Comparison of literature and present study’s findings</w:t>
       </w:r>
     </w:p>
     <w:p>
@@ -24146,7 +24044,7 @@
           <w:szCs w:val="24"/>
           <w:lang w:val="en-US"/>
         </w:rPr>
-        <w:t>Participants knew that they were rating language structures according to their naturalness</w:t>
+        <w:t>Contrastive focus is associated with pitch accent</w:t>
       </w:r>
     </w:p>
     <w:p>
@@ -24171,7 +24069,7 @@
           <w:szCs w:val="24"/>
           <w:lang w:val="en-US"/>
         </w:rPr>
-        <w:t>However, participating in a research study is not a natural setting</w:t>
+        <w:t>Therefore, in theory, contrastive focus in speech that lacks such prosodic marking should be rated as less natural</w:t>
       </w:r>
     </w:p>
     <w:p>
@@ -24196,7 +24094,7 @@
           <w:szCs w:val="24"/>
           <w:lang w:val="en-US"/>
         </w:rPr>
-        <w:t xml:space="preserve">So many ratings of 7 (fully natural): perhaps, because in everyday speech, even native speakers make mistakes, so therefore ungrammatical structures can be seen as natural too </w:t>
+        <w:t>And in fact, it was rated less natural and the difference hold statistical significance</w:t>
       </w:r>
     </w:p>
     <w:p>
@@ -24215,67 +24113,13 @@
           <w:lang w:val="en-US"/>
         </w:rPr>
       </w:pPr>
-    </w:p>
-    <w:p>
-      <w:pPr>
-        <w:suppressLineNumbers/>
-        <w:spacing w:after="0" w:line="360" w:lineRule="auto"/>
-        <w:jc w:val="both"/>
-        <w:rPr>
-          <w:rFonts w:cs="Arial"/>
-          <w:szCs w:val="24"/>
-          <w:lang w:val="en-US"/>
-        </w:rPr>
-      </w:pPr>
-    </w:p>
-    <w:p>
-      <w:pPr>
-        <w:pStyle w:val="berschrift2"/>
-      </w:pPr>
-      <w:bookmarkStart w:id="65" w:name="_Toc142558503"/>
-      <w:r>
-        <w:t>5.2 Comparison with previous studies and theoretical predictions</w:t>
-      </w:r>
-      <w:bookmarkEnd w:id="65"/>
-    </w:p>
-    <w:p>
-      <w:pPr>
-        <w:suppressLineNumbers/>
-        <w:spacing w:after="0" w:line="360" w:lineRule="auto"/>
-        <w:jc w:val="both"/>
-        <w:rPr>
-          <w:rFonts w:cs="Arial"/>
-          <w:szCs w:val="24"/>
-          <w:lang w:val="en-US"/>
-        </w:rPr>
-      </w:pPr>
-      <w:r>
-        <w:rPr>
-          <w:rFonts w:cs="Arial"/>
-          <w:szCs w:val="24"/>
-          <w:lang w:val="en-US"/>
-        </w:rPr>
-        <w:t>X</w:t>
-      </w:r>
-    </w:p>
-    <w:p>
-      <w:pPr>
-        <w:suppressLineNumbers/>
-        <w:spacing w:after="0" w:line="360" w:lineRule="auto"/>
-        <w:jc w:val="both"/>
-        <w:rPr>
-          <w:rFonts w:cs="Arial"/>
-          <w:szCs w:val="24"/>
-          <w:lang w:val="en-US"/>
-        </w:rPr>
-      </w:pPr>
-      <w:r>
-        <w:rPr>
-          <w:rFonts w:cs="Arial"/>
-          <w:szCs w:val="24"/>
-          <w:lang w:val="en-US"/>
-        </w:rPr>
-        <w:t>Highlight similarities and differences</w:t>
+      <w:r>
+        <w:rPr>
+          <w:rFonts w:cs="Arial"/>
+          <w:szCs w:val="24"/>
+          <w:lang w:val="en-US"/>
+        </w:rPr>
+        <w:t>However, the ratings of the stimuli lacking emphasis were thought to be even lower</w:t>
       </w:r>
     </w:p>
     <w:p>
@@ -24300,8 +24144,483 @@
           <w:szCs w:val="24"/>
           <w:lang w:val="en-US"/>
         </w:rPr>
-        <w:t>Read literature again</w:t>
-      </w:r>
+        <w:t>Compare findings</w:t>
+      </w:r>
+    </w:p>
+    <w:p>
+      <w:pPr>
+        <w:suppressLineNumbers/>
+        <w:spacing w:after="0" w:line="360" w:lineRule="auto"/>
+        <w:jc w:val="both"/>
+        <w:rPr>
+          <w:rFonts w:eastAsiaTheme="majorEastAsia" w:cs="Arial"/>
+          <w:szCs w:val="24"/>
+        </w:rPr>
+      </w:pPr>
+    </w:p>
+    <w:p>
+      <w:pPr>
+        <w:pStyle w:val="berschrift1"/>
+        <w:suppressLineNumbers/>
+        <w:rPr>
+          <w:rFonts w:cs="Arial"/>
+          <w:szCs w:val="24"/>
+          <w:lang w:val="en-US"/>
+        </w:rPr>
+      </w:pPr>
+      <w:bookmarkStart w:id="64" w:name="_Toc142558504"/>
+      <w:r>
+        <w:rPr>
+          <w:rFonts w:cs="Arial"/>
+          <w:szCs w:val="24"/>
+          <w:lang w:val="en-US"/>
+        </w:rPr>
+        <w:t>6</w:t>
+      </w:r>
+      <w:r>
+        <w:rPr>
+          <w:rFonts w:cs="Arial"/>
+          <w:szCs w:val="24"/>
+          <w:lang w:val="en-US"/>
+        </w:rPr>
+        <w:t>. Conclusions</w:t>
+      </w:r>
+      <w:bookmarkEnd w:id="64"/>
+    </w:p>
+    <w:p>
+      <w:pPr>
+        <w:suppressLineNumbers/>
+        <w:spacing w:after="0" w:line="360" w:lineRule="auto"/>
+        <w:jc w:val="both"/>
+        <w:rPr>
+          <w:rFonts w:cs="Arial"/>
+          <w:szCs w:val="24"/>
+          <w:lang w:val="en-US"/>
+        </w:rPr>
+      </w:pPr>
+      <w:r>
+        <w:rPr>
+          <w:rFonts w:cs="Arial"/>
+          <w:szCs w:val="24"/>
+          <w:lang w:val="en-US"/>
+        </w:rPr>
+        <w:t xml:space="preserve">The </w:t>
+      </w:r>
+      <w:r>
+        <w:rPr>
+          <w:rFonts w:cs="Arial"/>
+          <w:szCs w:val="24"/>
+          <w:lang w:val="en-US"/>
+        </w:rPr>
+        <w:t>final</w:t>
+      </w:r>
+      <w:r>
+        <w:rPr>
+          <w:rFonts w:cs="Arial"/>
+          <w:szCs w:val="24"/>
+          <w:lang w:val="en-US"/>
+        </w:rPr>
+        <w:t xml:space="preserve"> chapter </w:t>
+      </w:r>
+      <w:r>
+        <w:rPr>
+          <w:rFonts w:cs="Arial"/>
+          <w:szCs w:val="24"/>
+          <w:lang w:val="en-US"/>
+        </w:rPr>
+        <w:t>provides</w:t>
+      </w:r>
+      <w:r>
+        <w:rPr>
+          <w:rFonts w:cs="Arial"/>
+          <w:szCs w:val="24"/>
+          <w:lang w:val="en-US"/>
+        </w:rPr>
+        <w:t xml:space="preserve"> an overview of</w:t>
+      </w:r>
+      <w:r>
+        <w:rPr>
+          <w:rFonts w:cs="Arial"/>
+          <w:szCs w:val="24"/>
+          <w:lang w:val="en-US"/>
+        </w:rPr>
+        <w:t xml:space="preserve"> the findings </w:t>
+      </w:r>
+      <w:r>
+        <w:rPr>
+          <w:rFonts w:cs="Arial"/>
+          <w:szCs w:val="24"/>
+          <w:lang w:val="en-US"/>
+        </w:rPr>
+        <w:t>from</w:t>
+      </w:r>
+      <w:r>
+        <w:rPr>
+          <w:rFonts w:cs="Arial"/>
+          <w:szCs w:val="24"/>
+          <w:lang w:val="en-US"/>
+        </w:rPr>
+        <w:t xml:space="preserve"> the present study</w:t>
+      </w:r>
+      <w:r>
+        <w:rPr>
+          <w:rFonts w:cs="Arial"/>
+          <w:szCs w:val="24"/>
+          <w:lang w:val="en-US"/>
+        </w:rPr>
+        <w:t xml:space="preserve">, </w:t>
+      </w:r>
+      <w:r>
+        <w:rPr>
+          <w:lang w:val="en-US"/>
+        </w:rPr>
+        <w:t xml:space="preserve">accompanied by an examination of its contributions to the realm of </w:t>
+      </w:r>
+      <w:r>
+        <w:rPr>
+          <w:lang w:val="en-US"/>
+        </w:rPr>
+        <w:lastRenderedPageBreak/>
+        <w:t>fragments</w:t>
+      </w:r>
+      <w:r>
+        <w:rPr>
+          <w:rFonts w:cs="Arial"/>
+          <w:szCs w:val="24"/>
+          <w:lang w:val="en-US"/>
+        </w:rPr>
+        <w:t xml:space="preserve">. </w:t>
+      </w:r>
+      <w:r>
+        <w:rPr>
+          <w:rFonts w:cs="Arial"/>
+          <w:szCs w:val="24"/>
+          <w:lang w:val="en-US"/>
+        </w:rPr>
+        <w:t>In addition</w:t>
+      </w:r>
+      <w:r>
+        <w:rPr>
+          <w:rFonts w:cs="Arial"/>
+          <w:szCs w:val="24"/>
+          <w:lang w:val="en-US"/>
+        </w:rPr>
+        <w:t>, the</w:t>
+      </w:r>
+      <w:r>
+        <w:rPr>
+          <w:rFonts w:cs="Arial"/>
+          <w:szCs w:val="24"/>
+          <w:lang w:val="en-US"/>
+        </w:rPr>
+        <w:t xml:space="preserve"> study’s</w:t>
+      </w:r>
+      <w:r>
+        <w:rPr>
+          <w:rFonts w:cs="Arial"/>
+          <w:szCs w:val="24"/>
+          <w:lang w:val="en-US"/>
+        </w:rPr>
+        <w:t xml:space="preserve"> limitations are discussed and an outlook to future research is gi</w:t>
+      </w:r>
+      <w:r>
+        <w:rPr>
+          <w:rFonts w:cs="Arial"/>
+          <w:szCs w:val="24"/>
+          <w:lang w:val="en-US"/>
+        </w:rPr>
+        <w:t>ve</w:t>
+      </w:r>
+      <w:r>
+        <w:rPr>
+          <w:rFonts w:cs="Arial"/>
+          <w:szCs w:val="24"/>
+          <w:lang w:val="en-US"/>
+        </w:rPr>
+        <w:t>n.</w:t>
+      </w:r>
+    </w:p>
+    <w:p>
+      <w:pPr>
+        <w:suppressLineNumbers/>
+        <w:spacing w:after="0" w:line="360" w:lineRule="auto"/>
+        <w:jc w:val="both"/>
+        <w:rPr>
+          <w:rFonts w:cs="Arial"/>
+          <w:szCs w:val="24"/>
+          <w:lang w:val="en-US"/>
+        </w:rPr>
+      </w:pPr>
+    </w:p>
+    <w:p>
+      <w:pPr>
+        <w:pStyle w:val="berschrift2"/>
+      </w:pPr>
+      <w:bookmarkStart w:id="65" w:name="_Toc142558505"/>
+      <w:r>
+        <w:t>6.1 Summary of findings</w:t>
+      </w:r>
+      <w:bookmarkEnd w:id="65"/>
+    </w:p>
+    <w:p>
+      <w:pPr>
+        <w:suppressLineNumbers/>
+        <w:spacing w:after="0" w:line="360" w:lineRule="auto"/>
+        <w:jc w:val="both"/>
+        <w:rPr>
+          <w:rFonts w:cs="Arial"/>
+          <w:szCs w:val="24"/>
+          <w:lang w:val="en-US"/>
+        </w:rPr>
+      </w:pPr>
+      <w:r>
+        <w:rPr>
+          <w:rFonts w:cs="Arial"/>
+          <w:szCs w:val="24"/>
+          <w:lang w:val="en-US"/>
+        </w:rPr>
+        <w:t>X</w:t>
+      </w:r>
+    </w:p>
+    <w:p>
+      <w:pPr>
+        <w:suppressLineNumbers/>
+        <w:spacing w:after="0" w:line="360" w:lineRule="auto"/>
+        <w:jc w:val="both"/>
+        <w:rPr>
+          <w:rFonts w:cs="Arial"/>
+          <w:szCs w:val="24"/>
+          <w:lang w:val="en-US"/>
+        </w:rPr>
+      </w:pPr>
+      <w:r>
+        <w:rPr>
+          <w:rFonts w:cs="Arial"/>
+          <w:szCs w:val="24"/>
+          <w:lang w:val="en-US"/>
+        </w:rPr>
+        <w:t>Main findings of the research</w:t>
+      </w:r>
+    </w:p>
+    <w:p>
+      <w:pPr>
+        <w:suppressLineNumbers/>
+        <w:spacing w:after="0" w:line="360" w:lineRule="auto"/>
+        <w:jc w:val="both"/>
+        <w:rPr>
+          <w:rFonts w:cs="Arial"/>
+          <w:szCs w:val="24"/>
+          <w:lang w:val="en-US"/>
+        </w:rPr>
+      </w:pPr>
+    </w:p>
+    <w:p>
+      <w:pPr>
+        <w:pStyle w:val="berschrift2"/>
+      </w:pPr>
+      <w:bookmarkStart w:id="66" w:name="_Toc142558506"/>
+      <w:r>
+        <w:t>6.2 Contributions to the field</w:t>
+      </w:r>
+      <w:bookmarkEnd w:id="66"/>
+    </w:p>
+    <w:p>
+      <w:pPr>
+        <w:suppressLineNumbers/>
+        <w:spacing w:after="0" w:line="360" w:lineRule="auto"/>
+        <w:jc w:val="both"/>
+        <w:rPr>
+          <w:rFonts w:cs="Arial"/>
+          <w:szCs w:val="24"/>
+          <w:lang w:val="en-US"/>
+        </w:rPr>
+      </w:pPr>
+      <w:r>
+        <w:rPr>
+          <w:rFonts w:cs="Arial"/>
+          <w:szCs w:val="24"/>
+          <w:lang w:val="en-US"/>
+        </w:rPr>
+        <w:t>X</w:t>
+      </w:r>
+    </w:p>
+    <w:p>
+      <w:pPr>
+        <w:suppressLineNumbers/>
+        <w:spacing w:after="0" w:line="360" w:lineRule="auto"/>
+        <w:jc w:val="both"/>
+        <w:rPr>
+          <w:rFonts w:cs="Arial"/>
+          <w:szCs w:val="24"/>
+          <w:lang w:val="en-US"/>
+        </w:rPr>
+      </w:pPr>
+      <w:r>
+        <w:rPr>
+          <w:rFonts w:cs="Arial"/>
+          <w:szCs w:val="24"/>
+          <w:lang w:val="en-US"/>
+        </w:rPr>
+        <w:t>Highlight contributions of your research to the existing body of knowledge</w:t>
+      </w:r>
+    </w:p>
+    <w:p>
+      <w:pPr>
+        <w:suppressLineNumbers/>
+        <w:spacing w:after="0" w:line="360" w:lineRule="auto"/>
+        <w:jc w:val="both"/>
+        <w:rPr>
+          <w:rFonts w:cs="Arial"/>
+          <w:szCs w:val="24"/>
+          <w:lang w:val="en-US"/>
+        </w:rPr>
+      </w:pPr>
+    </w:p>
+    <w:p>
+      <w:pPr>
+        <w:suppressLineNumbers/>
+        <w:spacing w:after="0" w:line="360" w:lineRule="auto"/>
+        <w:jc w:val="both"/>
+        <w:rPr>
+          <w:rFonts w:cs="Arial"/>
+          <w:szCs w:val="24"/>
+          <w:lang w:val="en-US"/>
+        </w:rPr>
+      </w:pPr>
+      <w:r>
+        <w:rPr>
+          <w:rFonts w:cs="Arial"/>
+          <w:szCs w:val="24"/>
+          <w:lang w:val="en-US"/>
+        </w:rPr>
+        <w:t>Discuss the broader implications of your findings for the field of fragment acceptability and related research areas</w:t>
+      </w:r>
+    </w:p>
+    <w:p>
+      <w:pPr>
+        <w:suppressLineNumbers/>
+        <w:spacing w:after="0" w:line="360" w:lineRule="auto"/>
+        <w:jc w:val="both"/>
+        <w:rPr>
+          <w:rFonts w:cs="Arial"/>
+          <w:szCs w:val="24"/>
+          <w:lang w:val="en-US"/>
+        </w:rPr>
+      </w:pPr>
+    </w:p>
+    <w:p>
+      <w:pPr>
+        <w:suppressLineNumbers/>
+        <w:spacing w:after="0" w:line="360" w:lineRule="auto"/>
+        <w:jc w:val="both"/>
+        <w:rPr>
+          <w:rFonts w:cs="Arial"/>
+          <w:szCs w:val="24"/>
+          <w:lang w:val="en-US"/>
+        </w:rPr>
+      </w:pPr>
+      <w:r>
+        <w:rPr>
+          <w:rFonts w:cs="Arial"/>
+          <w:szCs w:val="24"/>
+          <w:lang w:val="en-US"/>
+        </w:rPr>
+        <w:t>Discuss the value of this pilot study for future research</w:t>
+      </w:r>
+    </w:p>
+    <w:p>
+      <w:pPr>
+        <w:suppressLineNumbers/>
+        <w:spacing w:after="0" w:line="360" w:lineRule="auto"/>
+        <w:jc w:val="both"/>
+        <w:rPr>
+          <w:rFonts w:cs="Arial"/>
+          <w:szCs w:val="24"/>
+          <w:lang w:val="en-US"/>
+        </w:rPr>
+      </w:pPr>
+    </w:p>
+    <w:p>
+      <w:pPr>
+        <w:pStyle w:val="berschrift2"/>
+      </w:pPr>
+      <w:bookmarkStart w:id="67" w:name="_Toc142558507"/>
+      <w:r>
+        <w:t>6.3 Limitations of the study</w:t>
+      </w:r>
+      <w:bookmarkEnd w:id="67"/>
+    </w:p>
+    <w:p>
+      <w:pPr>
+        <w:suppressLineNumbers/>
+        <w:spacing w:after="0" w:line="360" w:lineRule="auto"/>
+        <w:jc w:val="both"/>
+        <w:rPr>
+          <w:rFonts w:cs="Arial"/>
+          <w:szCs w:val="24"/>
+          <w:lang w:val="en-US"/>
+        </w:rPr>
+      </w:pPr>
+      <w:r>
+        <w:rPr>
+          <w:rFonts w:cs="Arial"/>
+          <w:szCs w:val="24"/>
+          <w:lang w:val="en-US"/>
+        </w:rPr>
+        <w:t>X</w:t>
+      </w:r>
+    </w:p>
+    <w:p>
+      <w:pPr>
+        <w:suppressLineNumbers/>
+        <w:spacing w:after="0" w:line="360" w:lineRule="auto"/>
+        <w:jc w:val="both"/>
+        <w:rPr>
+          <w:rFonts w:cs="Arial"/>
+          <w:szCs w:val="24"/>
+          <w:lang w:val="en-US"/>
+        </w:rPr>
+      </w:pPr>
+      <w:r>
+        <w:rPr>
+          <w:rFonts w:cs="Arial"/>
+          <w:szCs w:val="24"/>
+          <w:lang w:val="en-US"/>
+        </w:rPr>
+        <w:t>Discuss any limitations or potential biases that may have affected your research</w:t>
+      </w:r>
+    </w:p>
+    <w:p>
+      <w:pPr>
+        <w:suppressLineNumbers/>
+        <w:spacing w:after="0" w:line="360" w:lineRule="auto"/>
+        <w:jc w:val="both"/>
+        <w:rPr>
+          <w:rFonts w:cs="Arial"/>
+          <w:szCs w:val="24"/>
+          <w:lang w:val="en-US"/>
+        </w:rPr>
+      </w:pPr>
+      <w:r>
+        <w:rPr>
+          <w:rFonts w:cs="Arial"/>
+          <w:szCs w:val="24"/>
+          <w:lang w:val="en-US"/>
+        </w:rPr>
+        <w:t>What could not be answered?</w:t>
+      </w:r>
+    </w:p>
+    <w:p>
+      <w:pPr>
+        <w:suppressLineNumbers/>
+        <w:spacing w:after="0" w:line="360" w:lineRule="auto"/>
+        <w:jc w:val="both"/>
+        <w:rPr>
+          <w:rFonts w:cs="Arial"/>
+          <w:szCs w:val="24"/>
+          <w:lang w:val="en-US"/>
+        </w:rPr>
+      </w:pPr>
     </w:p>
     <w:p>
       <w:pPr>
@@ -24321,111 +24640,9 @@
       </w:pPr>
       <w:r>
         <w:rPr>
-          <w:rFonts w:cs="Arial"/>
-          <w:szCs w:val="24"/>
-          <w:lang w:val="en-US"/>
-        </w:rPr>
-        <w:t>Comparison of literature and present study’s findings</w:t>
-      </w:r>
-    </w:p>
-    <w:p>
-      <w:pPr>
-        <w:pStyle w:val="Listenabsatz"/>
-        <w:numPr>
-          <w:ilvl w:val="1"/>
-          <w:numId w:val="49"/>
-        </w:numPr>
-        <w:suppressLineNumbers/>
-        <w:spacing w:after="0" w:line="360" w:lineRule="auto"/>
-        <w:jc w:val="both"/>
-        <w:rPr>
-          <w:rFonts w:cs="Arial"/>
-          <w:szCs w:val="24"/>
-          <w:lang w:val="en-US"/>
-        </w:rPr>
-      </w:pPr>
-      <w:r>
-        <w:rPr>
-          <w:rFonts w:cs="Arial"/>
-          <w:szCs w:val="24"/>
-          <w:lang w:val="en-US"/>
-        </w:rPr>
-        <w:t>Contrastive focus is associated with pitch accent</w:t>
-      </w:r>
-    </w:p>
-    <w:p>
-      <w:pPr>
-        <w:pStyle w:val="Listenabsatz"/>
-        <w:numPr>
-          <w:ilvl w:val="1"/>
-          <w:numId w:val="49"/>
-        </w:numPr>
-        <w:suppressLineNumbers/>
-        <w:spacing w:after="0" w:line="360" w:lineRule="auto"/>
-        <w:jc w:val="both"/>
-        <w:rPr>
-          <w:rFonts w:cs="Arial"/>
-          <w:szCs w:val="24"/>
-          <w:lang w:val="en-US"/>
-        </w:rPr>
-      </w:pPr>
-      <w:r>
-        <w:rPr>
-          <w:rFonts w:cs="Arial"/>
-          <w:szCs w:val="24"/>
-          <w:lang w:val="en-US"/>
-        </w:rPr>
-        <w:t>Therefore, in theory, contrastive focus in speech that lacks such prosodic marking should be rated as less natural</w:t>
-      </w:r>
-    </w:p>
-    <w:p>
-      <w:pPr>
-        <w:pStyle w:val="Listenabsatz"/>
-        <w:numPr>
-          <w:ilvl w:val="1"/>
-          <w:numId w:val="49"/>
-        </w:numPr>
-        <w:suppressLineNumbers/>
-        <w:spacing w:after="0" w:line="360" w:lineRule="auto"/>
-        <w:jc w:val="both"/>
-        <w:rPr>
-          <w:rFonts w:cs="Arial"/>
-          <w:szCs w:val="24"/>
-          <w:lang w:val="en-US"/>
-        </w:rPr>
-      </w:pPr>
-      <w:r>
-        <w:rPr>
-          <w:rFonts w:cs="Arial"/>
-          <w:szCs w:val="24"/>
-          <w:lang w:val="en-US"/>
-        </w:rPr>
-        <w:t>And in fact, it was rated less natural and the difference hold statistical significance</w:t>
-      </w:r>
-    </w:p>
-    <w:p>
-      <w:pPr>
-        <w:pStyle w:val="Listenabsatz"/>
-        <w:numPr>
-          <w:ilvl w:val="1"/>
-          <w:numId w:val="49"/>
-        </w:numPr>
-        <w:suppressLineNumbers/>
-        <w:spacing w:after="0" w:line="360" w:lineRule="auto"/>
-        <w:jc w:val="both"/>
-        <w:rPr>
-          <w:rFonts w:cs="Arial"/>
-          <w:szCs w:val="24"/>
-          <w:lang w:val="en-US"/>
-        </w:rPr>
-      </w:pPr>
-      <w:r>
-        <w:rPr>
-          <w:rFonts w:cs="Arial"/>
-          <w:szCs w:val="24"/>
-          <w:lang w:val="en-US"/>
-        </w:rPr>
-        <w:t>However, the ratings of the stimuli lacking emphasis were thought to be even lower</w:t>
+          <w:lang w:val="en-US"/>
+        </w:rPr>
+        <w:t>First, in the present study, recruitment is conducted via the Internet, which is associated with certain biases. For instance, only people who have access to the Internet, who have the required time to fill in the survey, and who are interested in participation are recruited. As a result, certain groups of people may be underrepresented, while others may be overrepresented in the sample. However, conducting the study online perhaps reduced the risk of participants changing their responses because they are being observed by the researchers. This is less likely to be the case in the present study since participants’ responses were collected anonymously online.</w:t>
       </w:r>
     </w:p>
     <w:p>
@@ -24446,11 +24663,9 @@
       </w:pPr>
       <w:r>
         <w:rPr>
-          <w:rFonts w:cs="Arial"/>
-          <w:szCs w:val="24"/>
-          <w:lang w:val="en-US"/>
-        </w:rPr>
-        <w:t>Compare findings</w:t>
+          <w:lang w:val="en-US"/>
+        </w:rPr>
+        <w:t>Only German</w:t>
       </w:r>
     </w:p>
     <w:p>
@@ -24459,39 +24674,22 @@
         <w:spacing w:after="0" w:line="360" w:lineRule="auto"/>
         <w:jc w:val="both"/>
         <w:rPr>
-          <w:rFonts w:eastAsiaTheme="majorEastAsia" w:cs="Arial"/>
-          <w:szCs w:val="24"/>
-        </w:rPr>
-      </w:pPr>
-    </w:p>
-    <w:p>
-      <w:pPr>
-        <w:pStyle w:val="berschrift1"/>
-        <w:suppressLineNumbers/>
-        <w:rPr>
-          <w:rFonts w:cs="Arial"/>
-          <w:szCs w:val="24"/>
-          <w:lang w:val="en-US"/>
-        </w:rPr>
-      </w:pPr>
-      <w:bookmarkStart w:id="66" w:name="_Toc142558504"/>
-      <w:r>
-        <w:rPr>
-          <w:rFonts w:cs="Arial"/>
-          <w:szCs w:val="24"/>
-          <w:lang w:val="en-US"/>
-        </w:rPr>
-        <w:t>6</w:t>
-      </w:r>
-      <w:r>
-        <w:rPr>
-          <w:rFonts w:cs="Arial"/>
-          <w:szCs w:val="24"/>
-          <w:lang w:val="en-US"/>
-        </w:rPr>
-        <w:t>. Conclusions</w:t>
-      </w:r>
-      <w:bookmarkEnd w:id="66"/>
+          <w:rFonts w:cs="Arial"/>
+          <w:szCs w:val="24"/>
+          <w:lang w:val="en-US"/>
+        </w:rPr>
+      </w:pPr>
+    </w:p>
+    <w:p>
+      <w:pPr>
+        <w:pStyle w:val="berschrift2"/>
+      </w:pPr>
+      <w:bookmarkStart w:id="68" w:name="_Toc142558508"/>
+      <w:r>
+        <w:lastRenderedPageBreak/>
+        <w:t>6.4 Suggestions for future research</w:t>
+      </w:r>
+      <w:bookmarkEnd w:id="68"/>
     </w:p>
     <w:p>
       <w:pPr>
@@ -24510,133 +24708,7 @@
           <w:szCs w:val="24"/>
           <w:lang w:val="en-US"/>
         </w:rPr>
-        <w:t xml:space="preserve">The </w:t>
-      </w:r>
-      <w:r>
-        <w:rPr>
-          <w:rFonts w:cs="Arial"/>
-          <w:szCs w:val="24"/>
-          <w:lang w:val="en-US"/>
-        </w:rPr>
-        <w:t>final</w:t>
-      </w:r>
-      <w:r>
-        <w:rPr>
-          <w:rFonts w:cs="Arial"/>
-          <w:szCs w:val="24"/>
-          <w:lang w:val="en-US"/>
-        </w:rPr>
-        <w:t xml:space="preserve"> chapter </w:t>
-      </w:r>
-      <w:r>
-        <w:rPr>
-          <w:rFonts w:cs="Arial"/>
-          <w:szCs w:val="24"/>
-          <w:lang w:val="en-US"/>
-        </w:rPr>
-        <w:t>provides</w:t>
-      </w:r>
-      <w:r>
-        <w:rPr>
-          <w:rFonts w:cs="Arial"/>
-          <w:szCs w:val="24"/>
-          <w:lang w:val="en-US"/>
-        </w:rPr>
-        <w:t xml:space="preserve"> an overview of</w:t>
-      </w:r>
-      <w:r>
-        <w:rPr>
-          <w:rFonts w:cs="Arial"/>
-          <w:szCs w:val="24"/>
-          <w:lang w:val="en-US"/>
-        </w:rPr>
-        <w:t xml:space="preserve"> the findings </w:t>
-      </w:r>
-      <w:r>
-        <w:rPr>
-          <w:rFonts w:cs="Arial"/>
-          <w:szCs w:val="24"/>
-          <w:lang w:val="en-US"/>
-        </w:rPr>
-        <w:t>from</w:t>
-      </w:r>
-      <w:r>
-        <w:rPr>
-          <w:rFonts w:cs="Arial"/>
-          <w:szCs w:val="24"/>
-          <w:lang w:val="en-US"/>
-        </w:rPr>
-        <w:t xml:space="preserve"> the present study</w:t>
-      </w:r>
-      <w:r>
-        <w:rPr>
-          <w:rFonts w:cs="Arial"/>
-          <w:szCs w:val="24"/>
-          <w:lang w:val="en-US"/>
-        </w:rPr>
-        <w:t xml:space="preserve">, </w:t>
-      </w:r>
-      <w:r>
-        <w:rPr>
-          <w:lang w:val="en-US"/>
-        </w:rPr>
-        <w:t>accompanied by an examination of its contributions to the realm of fragments</w:t>
-      </w:r>
-      <w:r>
-        <w:rPr>
-          <w:rFonts w:cs="Arial"/>
-          <w:szCs w:val="24"/>
-          <w:lang w:val="en-US"/>
-        </w:rPr>
-        <w:t xml:space="preserve">. </w:t>
-      </w:r>
-      <w:r>
-        <w:rPr>
-          <w:rFonts w:cs="Arial"/>
-          <w:szCs w:val="24"/>
-          <w:lang w:val="en-US"/>
-        </w:rPr>
-        <w:t>In addition</w:t>
-      </w:r>
-      <w:r>
-        <w:rPr>
-          <w:rFonts w:cs="Arial"/>
-          <w:szCs w:val="24"/>
-          <w:lang w:val="en-US"/>
-        </w:rPr>
-        <w:t>, the</w:t>
-      </w:r>
-      <w:r>
-        <w:rPr>
-          <w:rFonts w:cs="Arial"/>
-          <w:szCs w:val="24"/>
-          <w:lang w:val="en-US"/>
-        </w:rPr>
-        <w:t xml:space="preserve"> study’s</w:t>
-      </w:r>
-      <w:r>
-        <w:rPr>
-          <w:rFonts w:cs="Arial"/>
-          <w:szCs w:val="24"/>
-          <w:lang w:val="en-US"/>
-        </w:rPr>
-        <w:t xml:space="preserve"> limitations are discussed and an outlook to future research is gi</w:t>
-      </w:r>
-      <w:r>
-        <w:rPr>
-          <w:rFonts w:cs="Arial"/>
-          <w:szCs w:val="24"/>
-          <w:lang w:val="en-US"/>
-        </w:rPr>
-        <w:t>ve</w:t>
-      </w:r>
-      <w:r>
-        <w:rPr>
-          <w:rFonts w:cs="Arial"/>
-          <w:szCs w:val="24"/>
-          <w:lang w:val="en-US"/>
-        </w:rPr>
-        <w:t>n.</w:t>
+        <w:t>X</w:t>
       </w:r>
     </w:p>
     <w:p>
@@ -24650,16 +24722,14 @@
           <w:lang w:val="en-US"/>
         </w:rPr>
       </w:pPr>
-    </w:p>
-    <w:p>
-      <w:pPr>
-        <w:pStyle w:val="berschrift2"/>
-      </w:pPr>
-      <w:bookmarkStart w:id="67" w:name="_Toc142558505"/>
-      <w:r>
-        <w:t>6.1 Summary of findings</w:t>
-      </w:r>
-      <w:bookmarkEnd w:id="67"/>
+      <w:r>
+        <w:rPr>
+          <w:rFonts w:cs="Arial"/>
+          <w:szCs w:val="24"/>
+          <w:lang w:val="en-US"/>
+        </w:rPr>
+        <w:t>What aspects need further research?</w:t>
+      </w:r>
     </w:p>
     <w:p>
       <w:pPr>
@@ -24672,14 +24742,6 @@
           <w:lang w:val="en-US"/>
         </w:rPr>
       </w:pPr>
-      <w:r>
-        <w:rPr>
-          <w:rFonts w:cs="Arial"/>
-          <w:szCs w:val="24"/>
-          <w:lang w:val="en-US"/>
-        </w:rPr>
-        <w:t>X</w:t>
-      </w:r>
     </w:p>
     <w:p>
       <w:pPr>
@@ -24692,374 +24754,7 @@
           <w:lang w:val="en-US"/>
         </w:rPr>
       </w:pPr>
-      <w:r>
-        <w:rPr>
-          <w:rFonts w:cs="Arial"/>
-          <w:szCs w:val="24"/>
-          <w:lang w:val="en-US"/>
-        </w:rPr>
-        <w:t>Main findings of the research</w:t>
-      </w:r>
-    </w:p>
-    <w:p>
-      <w:pPr>
-        <w:suppressLineNumbers/>
-        <w:spacing w:after="0" w:line="360" w:lineRule="auto"/>
-        <w:jc w:val="both"/>
-        <w:rPr>
-          <w:rFonts w:cs="Arial"/>
-          <w:szCs w:val="24"/>
-          <w:lang w:val="en-US"/>
-        </w:rPr>
-      </w:pPr>
-    </w:p>
-    <w:p>
-      <w:pPr>
-        <w:pStyle w:val="berschrift2"/>
-      </w:pPr>
-      <w:bookmarkStart w:id="68" w:name="_Toc142558506"/>
-      <w:r>
-        <w:t>6.2 Contributions to the field</w:t>
-      </w:r>
-      <w:bookmarkEnd w:id="68"/>
-    </w:p>
-    <w:p>
-      <w:pPr>
-        <w:suppressLineNumbers/>
-        <w:spacing w:after="0" w:line="360" w:lineRule="auto"/>
-        <w:jc w:val="both"/>
-        <w:rPr>
-          <w:rFonts w:cs="Arial"/>
-          <w:szCs w:val="24"/>
-          <w:lang w:val="en-US"/>
-        </w:rPr>
-      </w:pPr>
-      <w:r>
-        <w:rPr>
-          <w:rFonts w:cs="Arial"/>
-          <w:szCs w:val="24"/>
-          <w:lang w:val="en-US"/>
-        </w:rPr>
-        <w:t>X</w:t>
-      </w:r>
-    </w:p>
-    <w:p>
-      <w:pPr>
-        <w:suppressLineNumbers/>
-        <w:spacing w:after="0" w:line="360" w:lineRule="auto"/>
-        <w:jc w:val="both"/>
-        <w:rPr>
-          <w:rFonts w:cs="Arial"/>
-          <w:szCs w:val="24"/>
-          <w:lang w:val="en-US"/>
-        </w:rPr>
-      </w:pPr>
-      <w:r>
-        <w:rPr>
-          <w:rFonts w:cs="Arial"/>
-          <w:szCs w:val="24"/>
-          <w:lang w:val="en-US"/>
-        </w:rPr>
-        <w:t>Highlight contributions of your research to the existing body of knowledge</w:t>
-      </w:r>
-    </w:p>
-    <w:p>
-      <w:pPr>
-        <w:suppressLineNumbers/>
-        <w:spacing w:after="0" w:line="360" w:lineRule="auto"/>
-        <w:jc w:val="both"/>
-        <w:rPr>
-          <w:rFonts w:cs="Arial"/>
-          <w:szCs w:val="24"/>
-          <w:lang w:val="en-US"/>
-        </w:rPr>
-      </w:pPr>
-    </w:p>
-    <w:p>
-      <w:pPr>
-        <w:suppressLineNumbers/>
-        <w:spacing w:after="0" w:line="360" w:lineRule="auto"/>
-        <w:jc w:val="both"/>
-        <w:rPr>
-          <w:rFonts w:cs="Arial"/>
-          <w:szCs w:val="24"/>
-          <w:lang w:val="en-US"/>
-        </w:rPr>
-      </w:pPr>
-      <w:r>
-        <w:rPr>
-          <w:rFonts w:cs="Arial"/>
-          <w:szCs w:val="24"/>
-          <w:lang w:val="en-US"/>
-        </w:rPr>
-        <w:t>Discuss the broader implications of your findings for the field of fragment acceptability and related research areas</w:t>
-      </w:r>
-    </w:p>
-    <w:p>
-      <w:pPr>
-        <w:suppressLineNumbers/>
-        <w:spacing w:after="0" w:line="360" w:lineRule="auto"/>
-        <w:jc w:val="both"/>
-        <w:rPr>
-          <w:rFonts w:cs="Arial"/>
-          <w:szCs w:val="24"/>
-          <w:lang w:val="en-US"/>
-        </w:rPr>
-      </w:pPr>
-    </w:p>
-    <w:p>
-      <w:pPr>
-        <w:suppressLineNumbers/>
-        <w:spacing w:after="0" w:line="360" w:lineRule="auto"/>
-        <w:jc w:val="both"/>
-        <w:rPr>
-          <w:rFonts w:cs="Arial"/>
-          <w:szCs w:val="24"/>
-          <w:lang w:val="en-US"/>
-        </w:rPr>
-      </w:pPr>
-      <w:r>
-        <w:rPr>
-          <w:rFonts w:cs="Arial"/>
-          <w:szCs w:val="24"/>
-          <w:lang w:val="en-US"/>
-        </w:rPr>
-        <w:t>Discuss the value of this pilot study for future research</w:t>
-      </w:r>
-    </w:p>
-    <w:p>
-      <w:pPr>
-        <w:suppressLineNumbers/>
-        <w:spacing w:after="0" w:line="360" w:lineRule="auto"/>
-        <w:jc w:val="both"/>
-        <w:rPr>
-          <w:rFonts w:cs="Arial"/>
-          <w:szCs w:val="24"/>
-          <w:lang w:val="en-US"/>
-        </w:rPr>
-      </w:pPr>
-    </w:p>
-    <w:p>
-      <w:pPr>
-        <w:pStyle w:val="berschrift2"/>
-      </w:pPr>
-      <w:bookmarkStart w:id="69" w:name="_Toc142558507"/>
-      <w:r>
-        <w:t>6.3 Limitations of the study</w:t>
-      </w:r>
-      <w:bookmarkEnd w:id="69"/>
-    </w:p>
-    <w:p>
-      <w:pPr>
-        <w:suppressLineNumbers/>
-        <w:spacing w:after="0" w:line="360" w:lineRule="auto"/>
-        <w:jc w:val="both"/>
-        <w:rPr>
-          <w:rFonts w:cs="Arial"/>
-          <w:szCs w:val="24"/>
-          <w:lang w:val="en-US"/>
-        </w:rPr>
-      </w:pPr>
-      <w:r>
-        <w:rPr>
-          <w:rFonts w:cs="Arial"/>
-          <w:szCs w:val="24"/>
-          <w:lang w:val="en-US"/>
-        </w:rPr>
-        <w:t>X</w:t>
-      </w:r>
-    </w:p>
-    <w:p>
-      <w:pPr>
-        <w:suppressLineNumbers/>
-        <w:spacing w:after="0" w:line="360" w:lineRule="auto"/>
-        <w:jc w:val="both"/>
-        <w:rPr>
-          <w:rFonts w:cs="Arial"/>
-          <w:szCs w:val="24"/>
-          <w:lang w:val="en-US"/>
-        </w:rPr>
-      </w:pPr>
-      <w:r>
-        <w:rPr>
-          <w:rFonts w:cs="Arial"/>
-          <w:szCs w:val="24"/>
-          <w:lang w:val="en-US"/>
-        </w:rPr>
-        <w:t>Discuss any limitations or potential biases that may have affected your research</w:t>
-      </w:r>
-    </w:p>
-    <w:p>
-      <w:pPr>
-        <w:suppressLineNumbers/>
-        <w:spacing w:after="0" w:line="360" w:lineRule="auto"/>
-        <w:jc w:val="both"/>
-        <w:rPr>
-          <w:rFonts w:cs="Arial"/>
-          <w:szCs w:val="24"/>
-          <w:lang w:val="en-US"/>
-        </w:rPr>
-      </w:pPr>
-      <w:r>
-        <w:rPr>
-          <w:rFonts w:cs="Arial"/>
-          <w:szCs w:val="24"/>
-          <w:lang w:val="en-US"/>
-        </w:rPr>
-        <w:t>What could not be answered?</w:t>
-      </w:r>
-    </w:p>
-    <w:p>
-      <w:pPr>
-        <w:suppressLineNumbers/>
-        <w:spacing w:after="0" w:line="360" w:lineRule="auto"/>
-        <w:jc w:val="both"/>
-        <w:rPr>
-          <w:rFonts w:cs="Arial"/>
-          <w:szCs w:val="24"/>
-          <w:lang w:val="en-US"/>
-        </w:rPr>
-      </w:pPr>
-    </w:p>
-    <w:p>
-      <w:pPr>
-        <w:pStyle w:val="Listenabsatz"/>
-        <w:numPr>
-          <w:ilvl w:val="0"/>
-          <w:numId w:val="49"/>
-        </w:numPr>
-        <w:suppressLineNumbers/>
-        <w:spacing w:after="0" w:line="360" w:lineRule="auto"/>
-        <w:jc w:val="both"/>
-        <w:rPr>
-          <w:rFonts w:cs="Arial"/>
-          <w:szCs w:val="24"/>
-          <w:lang w:val="en-US"/>
-        </w:rPr>
-      </w:pPr>
-      <w:r>
-        <w:rPr>
-          <w:lang w:val="en-US"/>
-        </w:rPr>
-        <w:t xml:space="preserve">First, in the present study, recruitment is conducted via the Internet, which is associated with certain biases. For instance, only people who have access to the Internet, who have the required time to fill in the survey, and who are interested in participation are recruited. As a result, certain groups of people may be underrepresented, while others may be overrepresented in the sample. However, conducting the study online perhaps reduced the risk of participants changing </w:t>
-      </w:r>
-      <w:r>
-        <w:rPr>
-          <w:lang w:val="en-US"/>
-        </w:rPr>
-        <w:lastRenderedPageBreak/>
-        <w:t>their responses because they are being observed by the researchers. This is less likely to be the case in the present study since participants’ responses were collected anonymously online.</w:t>
-      </w:r>
-    </w:p>
-    <w:p>
-      <w:pPr>
-        <w:pStyle w:val="Listenabsatz"/>
-        <w:numPr>
-          <w:ilvl w:val="0"/>
-          <w:numId w:val="49"/>
-        </w:numPr>
-        <w:suppressLineNumbers/>
-        <w:spacing w:after="0" w:line="360" w:lineRule="auto"/>
-        <w:jc w:val="both"/>
-        <w:rPr>
-          <w:rFonts w:cs="Arial"/>
-          <w:szCs w:val="24"/>
-          <w:lang w:val="en-US"/>
-        </w:rPr>
-      </w:pPr>
-      <w:r>
-        <w:rPr>
-          <w:lang w:val="en-US"/>
-        </w:rPr>
-        <w:t>Only German</w:t>
-      </w:r>
-    </w:p>
-    <w:p>
-      <w:pPr>
-        <w:suppressLineNumbers/>
-        <w:spacing w:after="0" w:line="360" w:lineRule="auto"/>
-        <w:jc w:val="both"/>
-        <w:rPr>
-          <w:rFonts w:cs="Arial"/>
-          <w:szCs w:val="24"/>
-          <w:lang w:val="en-US"/>
-        </w:rPr>
-      </w:pPr>
-    </w:p>
-    <w:p>
-      <w:pPr>
-        <w:pStyle w:val="berschrift2"/>
-      </w:pPr>
-      <w:bookmarkStart w:id="70" w:name="_Toc142558508"/>
-      <w:r>
-        <w:t>6.4 Suggestions for future research</w:t>
-      </w:r>
-      <w:bookmarkEnd w:id="70"/>
-    </w:p>
-    <w:p>
-      <w:pPr>
-        <w:suppressLineNumbers/>
-        <w:spacing w:after="0" w:line="360" w:lineRule="auto"/>
-        <w:jc w:val="both"/>
-        <w:rPr>
-          <w:rFonts w:cs="Arial"/>
-          <w:szCs w:val="24"/>
-          <w:lang w:val="en-US"/>
-        </w:rPr>
-      </w:pPr>
-      <w:r>
-        <w:rPr>
-          <w:rFonts w:cs="Arial"/>
-          <w:szCs w:val="24"/>
-          <w:lang w:val="en-US"/>
-        </w:rPr>
-        <w:t>X</w:t>
-      </w:r>
-    </w:p>
-    <w:p>
-      <w:pPr>
-        <w:suppressLineNumbers/>
-        <w:spacing w:after="0" w:line="360" w:lineRule="auto"/>
-        <w:jc w:val="both"/>
-        <w:rPr>
-          <w:rFonts w:cs="Arial"/>
-          <w:szCs w:val="24"/>
-          <w:lang w:val="en-US"/>
-        </w:rPr>
-      </w:pPr>
-      <w:r>
-        <w:rPr>
-          <w:rFonts w:cs="Arial"/>
-          <w:szCs w:val="24"/>
-          <w:lang w:val="en-US"/>
-        </w:rPr>
-        <w:t>What aspects need further research?</w:t>
-      </w:r>
-    </w:p>
-    <w:p>
-      <w:pPr>
-        <w:suppressLineNumbers/>
-        <w:spacing w:after="0" w:line="360" w:lineRule="auto"/>
-        <w:jc w:val="both"/>
-        <w:rPr>
-          <w:rFonts w:cs="Arial"/>
-          <w:szCs w:val="24"/>
-          <w:lang w:val="en-US"/>
-        </w:rPr>
-      </w:pPr>
-    </w:p>
-    <w:p>
-      <w:pPr>
-        <w:suppressLineNumbers/>
-        <w:spacing w:after="0" w:line="360" w:lineRule="auto"/>
-        <w:jc w:val="both"/>
-        <w:rPr>
-          <w:rFonts w:cs="Arial"/>
-          <w:szCs w:val="24"/>
-          <w:lang w:val="en-US"/>
-        </w:rPr>
-      </w:pPr>
-      <w:commentRangeStart w:id="71"/>
+      <w:commentRangeStart w:id="69"/>
       <w:r>
         <w:rPr>
           <w:rFonts w:cs="Arial"/>
@@ -25545,7 +25240,24 @@
           <w:szCs w:val="24"/>
           <w:lang w:val="en-US"/>
         </w:rPr>
-        <w:t xml:space="preserve">s illustrated in (28-29), fragmentary answers can be reduced in such a way that they only incorporate the contrastive words. The dialogues in (28) and (29) differ in whether the contrasting words are emphasized or not. The present study has already shown that contrastive dialogues involving fragmentary answers receive lower ratings in terms of naturalness if the contrasting words are not either orthographically or prosodically emphasized. In such cases, the reader or hearer struggles more to understand the dialogue (29) because they are not primed for the contrast and it is difficult to understand what speaker B tries to convey with their message. Not only is the hearer </w:t>
+        <w:t xml:space="preserve">s illustrated in (28-29), fragmentary answers can be reduced in such a way that they only incorporate the contrastive words. The dialogues in (28) and (29) differ in whether the contrasting words are emphasized or not. The present study has already shown that contrastive dialogues involving fragmentary answers receive lower ratings in terms of naturalness if the contrasting words are not either orthographically or prosodically emphasized. In such cases, the reader or hearer struggles more to understand the dialogue (29) because they are not primed for the contrast and it is difficult to understand what speaker B tries to convey with their message. Not only is the hearer required to figure out based on the preceding sentence what the preposition </w:t>
+      </w:r>
+      <w:r>
+        <w:rPr>
+          <w:rFonts w:cs="Arial"/>
+          <w:i/>
+          <w:szCs w:val="24"/>
+          <w:lang w:val="en-US"/>
+        </w:rPr>
+        <w:t xml:space="preserve">until </w:t>
+      </w:r>
+      <w:r>
+        <w:rPr>
+          <w:rFonts w:cs="Arial"/>
+          <w:szCs w:val="24"/>
+          <w:lang w:val="en-US"/>
+        </w:rPr>
+        <w:t xml:space="preserve">refers to, e.g., until 6pm, but also, they must find the contrast and adjust the phrase accordingly, e.g., Peter worked at the cinema until 6pm instead of from 6pm. In cases such as (28), in which the contrastive words are emphasized, one can assume that is much easier for the hearer to understand </w:t>
       </w:r>
       <w:r>
         <w:rPr>
@@ -25554,31 +25266,14 @@
           <w:lang w:val="en-US"/>
         </w:rPr>
         <w:lastRenderedPageBreak/>
-        <w:t xml:space="preserve">required to figure out based on the preceding sentence what the preposition </w:t>
-      </w:r>
-      <w:r>
-        <w:rPr>
-          <w:rFonts w:cs="Arial"/>
-          <w:i/>
-          <w:szCs w:val="24"/>
-          <w:lang w:val="en-US"/>
-        </w:rPr>
-        <w:t xml:space="preserve">until </w:t>
-      </w:r>
-      <w:r>
-        <w:rPr>
-          <w:rFonts w:cs="Arial"/>
-          <w:szCs w:val="24"/>
-          <w:lang w:val="en-US"/>
-        </w:rPr>
-        <w:t xml:space="preserve">refers to, e.g., until 6pm, but also, they must find the contrast and adjust the phrase accordingly, e.g., Peter worked at the cinema until 6pm instead of from 6pm. In cases such as (28), in which the contrastive words are emphasized, one can assume that is much easier for the hearer to understand what the preposition refers to, what it contrasts with and what the propositional content of speaker B’s utterance is. Therefore, it can be assumed that fragmentary answers with a complete prepositional or noun phrase and emphasized contrastive words receive the highest acceptability ratings. Acceptability ratings lower if the contrastive words lack emphasis. Fragmentary answers without complete phrases and without emphasis receive the lowest acceptability ratings. </w:t>
-      </w:r>
-      <w:commentRangeEnd w:id="71"/>
+        <w:t xml:space="preserve">what the preposition refers to, what it contrasts with and what the propositional content of speaker B’s utterance is. Therefore, it can be assumed that fragmentary answers with a complete prepositional or noun phrase and emphasized contrastive words receive the highest acceptability ratings. Acceptability ratings lower if the contrastive words lack emphasis. Fragmentary answers without complete phrases and without emphasis receive the lowest acceptability ratings. </w:t>
+      </w:r>
+      <w:commentRangeEnd w:id="69"/>
       <w:r>
         <w:rPr>
           <w:rStyle w:val="Kommentarzeichen"/>
         </w:rPr>
-        <w:commentReference w:id="71"/>
+        <w:commentReference w:id="69"/>
       </w:r>
     </w:p>
     <w:p>
@@ -25593,7 +25288,7 @@
           <w:lang w:val="en-US"/>
         </w:rPr>
       </w:pPr>
-      <w:commentRangeStart w:id="72"/>
+      <w:commentRangeStart w:id="70"/>
       <w:r>
         <w:rPr>
           <w:rFonts w:cs="Arial"/>
@@ -25602,12 +25297,12 @@
         </w:rPr>
         <w:t xml:space="preserve">Next, issueness might also influence how contrastive, fragmentary answers are perceived. If not-at-issue content is contrasted, it may be more difficult for the hearer or reader to understand the meaning of speaker’s B utterance. Since all dialogues in the present </w:t>
       </w:r>
-      <w:commentRangeEnd w:id="72"/>
+      <w:commentRangeEnd w:id="70"/>
       <w:r>
         <w:rPr>
           <w:rStyle w:val="Kommentarzeichen"/>
         </w:rPr>
-        <w:commentReference w:id="72"/>
+        <w:commentReference w:id="70"/>
       </w:r>
     </w:p>
     <w:p>
@@ -25664,7 +25359,7 @@
           <w:lang w:val="en-US"/>
         </w:rPr>
       </w:pPr>
-      <w:bookmarkStart w:id="73" w:name="_Toc142558509"/>
+      <w:bookmarkStart w:id="71" w:name="_Toc142558509"/>
       <w:r>
         <w:rPr>
           <w:rFonts w:cs="Arial"/>
@@ -25690,7 +25385,7 @@
         </w:rPr>
         <w:t>References</w:t>
       </w:r>
-      <w:bookmarkEnd w:id="73"/>
+      <w:bookmarkEnd w:id="71"/>
     </w:p>
     <w:p>
       <w:pPr>
@@ -25757,7 +25452,7 @@
           <w:lang w:val="en-US"/>
         </w:rPr>
       </w:pPr>
-      <w:bookmarkStart w:id="74" w:name="_Toc142558510"/>
+      <w:bookmarkStart w:id="72" w:name="_Toc142558510"/>
       <w:r>
         <w:rPr>
           <w:rFonts w:cs="Arial"/>
@@ -25767,7 +25462,7 @@
         <w:lastRenderedPageBreak/>
         <w:t>8. Appendix</w:t>
       </w:r>
-      <w:bookmarkEnd w:id="74"/>
+      <w:bookmarkEnd w:id="72"/>
     </w:p>
     <w:p>
       <w:pPr>
@@ -25776,7 +25471,7 @@
           <w:rFonts w:cs="Arial"/>
         </w:rPr>
       </w:pPr>
-      <w:bookmarkStart w:id="75" w:name="_Toc142558511"/>
+      <w:bookmarkStart w:id="73" w:name="_Toc142558511"/>
       <w:r>
         <w:rPr>
           <w:rFonts w:cs="Arial"/>
@@ -25807,7 +25502,7 @@
         </w:rPr>
         <w:t>onventions</w:t>
       </w:r>
-      <w:bookmarkEnd w:id="75"/>
+      <w:bookmarkEnd w:id="73"/>
     </w:p>
     <w:p>
       <w:pPr>
@@ -25867,7 +25562,7 @@
         </w:rPr>
         <w:t>q</w:t>
       </w:r>
-      <w:commentRangeStart w:id="76"/>
+      <w:commentRangeStart w:id="74"/>
       <w:r>
         <w:rPr>
           <w:rFonts w:cs="Arial"/>
@@ -25876,12 +25571,12 @@
         </w:rPr>
         <w:t>uestionabl</w:t>
       </w:r>
-      <w:commentRangeEnd w:id="76"/>
+      <w:commentRangeEnd w:id="74"/>
       <w:r>
         <w:rPr>
           <w:rStyle w:val="Kommentarzeichen"/>
         </w:rPr>
-        <w:commentReference w:id="76"/>
+        <w:commentReference w:id="74"/>
       </w:r>
       <w:r>
         <w:rPr>
@@ -26145,7 +25840,6 @@
           <w:lang w:val="en-US"/>
         </w:rPr>
       </w:pPr>
-      <w:proofErr w:type="spellStart"/>
       <w:r>
         <w:rPr>
           <w:rFonts w:cs="Arial"/>
@@ -26163,7 +25857,6 @@
         </w:rPr>
         <w:t>i</w:t>
       </w:r>
-      <w:proofErr w:type="spellEnd"/>
       <w:r>
         <w:rPr>
           <w:rFonts w:cs="Arial"/>
@@ -27003,7 +26696,6 @@
           <w:lang w:val="en-US"/>
         </w:rPr>
       </w:pPr>
-      <w:proofErr w:type="spellStart"/>
       <w:r>
         <w:rPr>
           <w:rFonts w:cs="Arial"/>
@@ -27013,7 +26705,6 @@
         </w:rPr>
         <w:t>dat</w:t>
       </w:r>
-      <w:proofErr w:type="spellEnd"/>
       <w:r>
         <w:rPr>
           <w:rFonts w:cs="Arial"/>
@@ -27064,7 +26755,6 @@
           <w:lang w:val="en-US"/>
         </w:rPr>
       </w:pPr>
-      <w:proofErr w:type="spellStart"/>
       <w:r>
         <w:rPr>
           <w:rFonts w:cs="Arial"/>
@@ -27073,7 +26763,6 @@
         </w:rPr>
         <w:t>iff</w:t>
       </w:r>
-      <w:proofErr w:type="spellEnd"/>
       <w:r>
         <w:rPr>
           <w:rFonts w:cs="Arial"/>
@@ -27600,7 +27289,7 @@
           <w:rFonts w:cs="Arial"/>
         </w:rPr>
       </w:pPr>
-      <w:bookmarkStart w:id="77" w:name="_Toc142558512"/>
+      <w:bookmarkStart w:id="75" w:name="_Toc142558512"/>
       <w:r>
         <w:rPr>
           <w:rFonts w:cs="Arial"/>
@@ -27614,7 +27303,7 @@
         </w:rPr>
         <w:t>critical items</w:t>
       </w:r>
-      <w:bookmarkEnd w:id="77"/>
+      <w:bookmarkEnd w:id="75"/>
     </w:p>
     <w:p>
       <w:pPr>
@@ -27630,7 +27319,7 @@
         </w:rPr>
         <w:t xml:space="preserve">The following list of critical items only includes written items. The auditory critical items can be found here: </w:t>
       </w:r>
-      <w:commentRangeStart w:id="78"/>
+      <w:commentRangeStart w:id="76"/>
       <w:r>
         <w:rPr>
           <w:lang w:val="en-US"/>
@@ -27669,12 +27358,12 @@
         </w:rPr>
         <w:fldChar w:fldCharType="end"/>
       </w:r>
-      <w:commentRangeEnd w:id="78"/>
+      <w:commentRangeEnd w:id="76"/>
       <w:r>
         <w:rPr>
           <w:rStyle w:val="Kommentarzeichen"/>
         </w:rPr>
-        <w:commentReference w:id="78"/>
+        <w:commentReference w:id="76"/>
       </w:r>
       <w:r>
         <w:rPr>
@@ -28163,17 +27852,8 @@
           <w:rFonts w:cs="Arial"/>
           <w:szCs w:val="24"/>
         </w:rPr>
-        <w:t xml:space="preserve"> </w:t>
-      </w:r>
-      <w:proofErr w:type="spellStart"/>
-      <w:r>
-        <w:rPr>
-          <w:rFonts w:cs="Arial"/>
-          <w:szCs w:val="24"/>
-        </w:rPr>
-        <w:t>vorge</w:t>
-      </w:r>
-      <w:proofErr w:type="spellEnd"/>
+        <w:t xml:space="preserve"> vorge</w:t>
+      </w:r>
       <w:r>
         <w:rPr>
           <w:rFonts w:cs="Arial"/>
@@ -29952,11 +29632,11 @@
       <w:pPr>
         <w:pStyle w:val="berschrift2"/>
       </w:pPr>
-      <w:bookmarkStart w:id="79" w:name="_Toc142558513"/>
+      <w:bookmarkStart w:id="77" w:name="_Toc142558513"/>
       <w:r>
         <w:t>8.3 List of filler items</w:t>
       </w:r>
-      <w:bookmarkEnd w:id="79"/>
+      <w:bookmarkEnd w:id="77"/>
     </w:p>
     <w:p>
       <w:pPr>
@@ -29972,7 +29652,7 @@
         </w:rPr>
         <w:t xml:space="preserve">The following list of filler items only includes written items. The auditory filler items can be found here: </w:t>
       </w:r>
-      <w:commentRangeStart w:id="80"/>
+      <w:commentRangeStart w:id="78"/>
       <w:r>
         <w:rPr>
           <w:lang w:val="en-US"/>
@@ -30011,12 +29691,12 @@
         </w:rPr>
         <w:fldChar w:fldCharType="end"/>
       </w:r>
-      <w:commentRangeEnd w:id="80"/>
+      <w:commentRangeEnd w:id="78"/>
       <w:r>
         <w:rPr>
           <w:rStyle w:val="Kommentarzeichen"/>
         </w:rPr>
-        <w:commentReference w:id="80"/>
+        <w:commentReference w:id="78"/>
       </w:r>
       <w:r>
         <w:rPr>
@@ -30030,19 +29710,19 @@
         </w:rPr>
         <w:t xml:space="preserve"> The acceptability of the fillers varied, with </w:t>
       </w:r>
-      <w:commentRangeStart w:id="81"/>
+      <w:commentRangeStart w:id="79"/>
       <w:r>
         <w:rPr>
           <w:lang w:val="en-US"/>
         </w:rPr>
         <w:t>A representing full acceptability, B indicating some acceptability, C denoting neutrality in terms of acceptability, D implying partial unacceptability, and E signifying complete unacceptability</w:t>
       </w:r>
-      <w:commentRangeEnd w:id="81"/>
+      <w:commentRangeEnd w:id="79"/>
       <w:r>
         <w:rPr>
           <w:rStyle w:val="Kommentarzeichen"/>
         </w:rPr>
-        <w:commentReference w:id="81"/>
+        <w:commentReference w:id="79"/>
       </w:r>
       <w:r>
         <w:rPr>
@@ -33488,7 +33168,7 @@
                     <pic:cNvPicPr/>
                   </pic:nvPicPr>
                   <pic:blipFill>
-                    <a:blip r:embed="rId23" cstate="print">
+                    <a:blip r:embed="rId24" cstate="print">
                       <a:extLst>
                         <a:ext uri="{28A0092B-C50C-407E-A947-70E740481C1C}">
                           <a14:useLocalDpi xmlns:a14="http://schemas.microsoft.com/office/drawing/2010/main" val="0"/>
@@ -33545,12 +33225,12 @@
       </w:pPr>
     </w:p>
     <w:sectPr>
-      <w:headerReference w:type="even" r:id="rId24"/>
-      <w:headerReference w:type="default" r:id="rId25"/>
-      <w:footerReference w:type="even" r:id="rId26"/>
-      <w:footerReference w:type="default" r:id="rId27"/>
-      <w:headerReference w:type="first" r:id="rId28"/>
-      <w:footerReference w:type="first" r:id="rId29"/>
+      <w:headerReference w:type="even" r:id="rId25"/>
+      <w:headerReference w:type="default" r:id="rId26"/>
+      <w:footerReference w:type="even" r:id="rId27"/>
+      <w:footerReference w:type="default" r:id="rId28"/>
+      <w:headerReference w:type="first" r:id="rId29"/>
+      <w:footerReference w:type="first" r:id="rId30"/>
       <w:pgSz w:w="11906" w:h="16838" w:code="9"/>
       <w:pgMar w:top="1418" w:right="1701" w:bottom="1418" w:left="2268" w:header="709" w:footer="709" w:gutter="0"/>
       <w:pgNumType w:start="2"/>
@@ -33808,19 +33488,7 @@
       </w:r>
       <w:r>
         <w:br/>
-        <w:t>These are introspective judgments pro</w:t>
-      </w:r>
-      <w:r>
-        <w:t>vided by native speakers about the acceptability of a particular linguistic expression in a pre</w:t>
-      </w:r>
-      <w:r>
-        <w:t>scribed context. In this project, we adopt the neutral position that introspective judgments reflect one’s unconscious knowledge of how their native language can be used within and across sen</w:t>
-      </w:r>
-      <w:r>
-        <w:t>tences. Putting aside cases of language attrition,[63] we also assume that an adult’s knowledge of their native language is complete.[64] To exhaustively test the predictions in (21) and (22) from §1.2, we need to know which fragments can and cannot be expressed in a particular language. Only judgment tasks can provide us with negative data, as other data sources, such as printed texts or electronic corpora of naturally-occurring speech, are composed solely of permissible lin</w:t>
-      </w:r>
-      <w:r>
-        <w:t xml:space="preserve">guistic expressions (i.e., positive data) or disfluencies. Also, the few fragments that appear in corpora show insufficient grammatical variation for our purposes. For instance, [65]’s study of 14,000 utterances from the British National Corpus of English returned only 1,300 fragments, 50% were plain acknowledgements, i.e., “yes” or “no” </w:t>
+        <w:t xml:space="preserve">These are introspective judgments provided by native speakers about the acceptability of a particular linguistic expression in a prescribed context. In this project, we adopt the neutral position that introspective judgments reflect one’s unconscious knowledge of how their native language can be used within and across sentences. Putting aside cases of language attrition,[63] we also assume that an adult’s knowledge of their native language is complete.[64] To exhaustively test the predictions in (21) and (22) from §1.2, we need to know which fragments can and cannot be expressed in a particular language. Only judgment tasks can provide us with negative data, as other data sources, such as printed texts or electronic corpora of naturally-occurring speech, are composed solely of permissible linguistic expressions (i.e., positive data) or disfluencies. Also, the few fragments that appear in corpora show insufficient grammatical variation for our purposes. For instance, [65]’s study of 14,000 utterances from the British National Corpus of English returned only 1,300 fragments, 50% were plain acknowledgements, i.e., “yes” or “no” </w:t>
       </w:r>
     </w:p>
   </w:comment>
@@ -34150,7 +33818,7 @@
       </w:r>
     </w:p>
   </w:comment>
-  <w:comment w:id="63" w:author="Miriam Schiele" w:date="2023-08-09T11:14:00Z" w:initials="MS">
+  <w:comment w:id="69" w:author="Miriam Schiele" w:date="2023-08-09T10:52:00Z" w:initials="MS">
     <w:p>
       <w:pPr>
         <w:pStyle w:val="Kommentartext"/>
@@ -34162,11 +33830,11 @@
         <w:annotationRef/>
       </w:r>
       <w:r>
-        <w:t>Quelle</w:t>
+        <w:t>Ggfs. weglassen / kürzen</w:t>
       </w:r>
     </w:p>
   </w:comment>
-  <w:comment w:id="64" w:author="Miriam Schiele" w:date="2023-07-26T15:00:00Z" w:initials="MS">
+  <w:comment w:id="70" w:author="Miriam Schiele" w:date="2023-08-09T10:52:00Z" w:initials="MS">
     <w:p>
       <w:pPr>
         <w:pStyle w:val="Kommentartext"/>
@@ -34178,11 +33846,11 @@
         <w:annotationRef/>
       </w:r>
       <w:r>
-        <w:t>Alter und geographie konnten aber nicht eingeschränkt werden?</w:t>
+        <w:t>Ggfs. weglassen</w:t>
       </w:r>
     </w:p>
   </w:comment>
-  <w:comment w:id="71" w:author="Miriam Schiele" w:date="2023-08-09T10:52:00Z" w:initials="MS">
+  <w:comment w:id="74" w:author="Miriam Schiele" w:date="2023-07-01T10:17:00Z" w:initials="MS">
     <w:p>
       <w:pPr>
         <w:pStyle w:val="Kommentartext"/>
@@ -34194,11 +33862,11 @@
         <w:annotationRef/>
       </w:r>
       <w:r>
-        <w:t>Ggfs. weglassen / kürzen</w:t>
+        <w:t>Check the entire list to see which abbreviations were even used in the thesis</w:t>
       </w:r>
     </w:p>
   </w:comment>
-  <w:comment w:id="72" w:author="Miriam Schiele" w:date="2023-08-09T10:52:00Z" w:initials="MS">
+  <w:comment w:id="76" w:author="Miriam Schiele" w:date="2023-06-30T09:31:00Z" w:initials="MS">
     <w:p>
       <w:pPr>
         <w:pStyle w:val="Kommentartext"/>
@@ -34210,11 +33878,11 @@
         <w:annotationRef/>
       </w:r>
       <w:r>
-        <w:t>Ggfs. weglassen</w:t>
+        <w:t>Link to PRIVATE repository. Publish repository? Or publish recordings somewhere else?</w:t>
       </w:r>
     </w:p>
   </w:comment>
-  <w:comment w:id="76" w:author="Miriam Schiele" w:date="2023-07-01T10:17:00Z" w:initials="MS">
+  <w:comment w:id="78" w:author="Miriam Schiele" w:date="2023-06-30T09:29:00Z" w:initials="MS">
     <w:p>
       <w:pPr>
         <w:pStyle w:val="Kommentartext"/>
@@ -34226,43 +33894,11 @@
         <w:annotationRef/>
       </w:r>
       <w:r>
-        <w:t>Check the entire list to see which abbreviations were even used in the thesis</w:t>
+        <w:t>Link to github, however repository is private! Publish repository?</w:t>
       </w:r>
     </w:p>
   </w:comment>
-  <w:comment w:id="78" w:author="Miriam Schiele" w:date="2023-06-30T09:31:00Z" w:initials="MS">
-    <w:p>
-      <w:pPr>
-        <w:pStyle w:val="Kommentartext"/>
-      </w:pPr>
-      <w:r>
-        <w:rPr>
-          <w:rStyle w:val="Kommentarzeichen"/>
-        </w:rPr>
-        <w:annotationRef/>
-      </w:r>
-      <w:r>
-        <w:t>Link to PRIVATE repository. Publish repository? Or publish recordings somewhere else?</w:t>
-      </w:r>
-    </w:p>
-  </w:comment>
-  <w:comment w:id="80" w:author="Miriam Schiele" w:date="2023-06-30T09:29:00Z" w:initials="MS">
-    <w:p>
-      <w:pPr>
-        <w:pStyle w:val="Kommentartext"/>
-      </w:pPr>
-      <w:r>
-        <w:rPr>
-          <w:rStyle w:val="Kommentarzeichen"/>
-        </w:rPr>
-        <w:annotationRef/>
-      </w:r>
-      <w:r>
-        <w:t>Link to github, however repository is private! Publish repository?</w:t>
-      </w:r>
-    </w:p>
-  </w:comment>
-  <w:comment w:id="81" w:author="Miriam Schiele" w:date="2023-07-14T10:14:00Z" w:initials="MS">
+  <w:comment w:id="79" w:author="Miriam Schiele" w:date="2023-07-14T10:14:00Z" w:initials="MS">
     <w:p>
       <w:pPr>
         <w:pStyle w:val="Kommentartext"/>
@@ -34315,8 +33951,6 @@
   <w15:commentEx w15:paraId="33B88FF9" w15:done="0"/>
   <w15:commentEx w15:paraId="57785782" w15:done="0"/>
   <w15:commentEx w15:paraId="3605C241" w15:done="0"/>
-  <w15:commentEx w15:paraId="20702AAB" w15:done="0"/>
-  <w15:commentEx w15:paraId="69895471" w15:done="0"/>
   <w15:commentEx w15:paraId="6471446C" w15:done="0"/>
   <w15:commentEx w15:paraId="685ADC9E" w15:done="0"/>
   <w15:commentEx w15:paraId="69EACEDA" w15:done="0"/>
@@ -34360,8 +33994,6 @@
   <w16cex:commentExtensible w16cex:durableId="284FD439" w16cex:dateUtc="2023-07-05T09:36:00Z"/>
   <w16cex:commentExtensible w16cex:durableId="287B5ECF" w16cex:dateUtc="2023-08-07T10:15:00Z"/>
   <w16cex:commentExtensible w16cex:durableId="287B5F4B" w16cex:dateUtc="2023-08-07T10:17:00Z"/>
-  <w16cex:commentExtensible w16cex:durableId="287DF3AD" w16cex:dateUtc="2023-08-09T09:14:00Z"/>
-  <w16cex:commentExtensible w16cex:durableId="286BB3A8" w16cex:dateUtc="2023-07-26T14:00:00Z"/>
   <w16cex:commentExtensible w16cex:durableId="287DEE55" w16cex:dateUtc="2023-08-09T08:52:00Z"/>
   <w16cex:commentExtensible w16cex:durableId="287DEE61" w16cex:dateUtc="2023-08-09T08:52:00Z"/>
   <w16cex:commentExtensible w16cex:durableId="284A7BB3" w16cex:dateUtc="2023-07-01T08:17:00Z"/>
@@ -34405,8 +34037,6 @@
   <w16cid:commentId w16cid:paraId="33B88FF9" w16cid:durableId="284FD439"/>
   <w16cid:commentId w16cid:paraId="57785782" w16cid:durableId="287B5ECF"/>
   <w16cid:commentId w16cid:paraId="3605C241" w16cid:durableId="287B5F4B"/>
-  <w16cid:commentId w16cid:paraId="20702AAB" w16cid:durableId="287DF3AD"/>
-  <w16cid:commentId w16cid:paraId="69895471" w16cid:durableId="286BB3A8"/>
   <w16cid:commentId w16cid:paraId="6471446C" w16cid:durableId="287DEE55"/>
   <w16cid:commentId w16cid:paraId="685ADC9E" w16cid:durableId="287DEE61"/>
   <w16cid:commentId w16cid:paraId="69EACEDA" w16cid:durableId="284A7BB3"/>
@@ -34567,21 +34197,7 @@
         <w:rPr>
           <w:lang w:val="en-US"/>
         </w:rPr>
-        <w:t xml:space="preserve">itch accent and other intonational patterns, the </w:t>
-      </w:r>
-      <w:proofErr w:type="spellStart"/>
-      <w:r>
-        <w:rPr>
-          <w:lang w:val="en-US"/>
-        </w:rPr>
-        <w:t>ToBI</w:t>
-      </w:r>
-      <w:proofErr w:type="spellEnd"/>
-      <w:r>
-        <w:rPr>
-          <w:lang w:val="en-US"/>
-        </w:rPr>
-        <w:t xml:space="preserve"> </w:t>
+        <w:t xml:space="preserve">itch accent and other intonational patterns, the ToBI </w:t>
       </w:r>
       <w:r>
         <w:rPr>

</xml_diff>

<commit_message>
first version of MA finsihed
</commit_message>
<xml_diff>
--- a/4_writing/Schiele MA Thesis.docx
+++ b/4_writing/Schiele MA Thesis.docx
@@ -427,14 +427,12 @@
         <w:rPr>
           <w:rFonts w:cs="Arial"/>
           <w:szCs w:val="24"/>
-          <w:lang w:val="en-US"/>
-        </w:rPr>
-      </w:pPr>
-      <w:r>
-        <w:rPr>
-          <w:rFonts w:cs="Arial"/>
-          <w:szCs w:val="24"/>
-          <w:lang w:val="en-US"/>
+        </w:rPr>
+      </w:pPr>
+      <w:r>
+        <w:rPr>
+          <w:rFonts w:cs="Arial"/>
+          <w:szCs w:val="24"/>
         </w:rPr>
         <w:t>Miriam Schiele</w:t>
       </w:r>
@@ -447,14 +445,12 @@
         <w:rPr>
           <w:rFonts w:cs="Arial"/>
           <w:szCs w:val="24"/>
-          <w:lang w:val="en-US"/>
-        </w:rPr>
-      </w:pPr>
-      <w:r>
-        <w:rPr>
-          <w:rFonts w:cs="Arial"/>
-          <w:szCs w:val="24"/>
-          <w:lang w:val="en-US"/>
+        </w:rPr>
+      </w:pPr>
+      <w:r>
+        <w:rPr>
+          <w:rFonts w:cs="Arial"/>
+          <w:szCs w:val="24"/>
         </w:rPr>
         <w:t>miriam.schiele@student.uni-tuebingen.de</w:t>
       </w:r>
@@ -469,6 +465,7 @@
           <w:szCs w:val="24"/>
         </w:rPr>
       </w:pPr>
+      <w:proofErr w:type="spellStart"/>
       <w:r>
         <w:rPr>
           <w:rFonts w:cs="Arial"/>
@@ -481,8 +478,17 @@
           <w:rFonts w:cs="Arial"/>
           <w:szCs w:val="24"/>
         </w:rPr>
-        <w:t xml:space="preserve">atriculation </w:t>
-      </w:r>
+        <w:t>atriculation</w:t>
+      </w:r>
+      <w:proofErr w:type="spellEnd"/>
+      <w:r>
+        <w:rPr>
+          <w:rFonts w:cs="Arial"/>
+          <w:szCs w:val="24"/>
+        </w:rPr>
+        <w:t xml:space="preserve"> </w:t>
+      </w:r>
+      <w:proofErr w:type="spellStart"/>
       <w:r>
         <w:rPr>
           <w:rFonts w:cs="Arial"/>
@@ -497,6 +503,7 @@
         </w:rPr>
         <w:t>umber</w:t>
       </w:r>
+      <w:proofErr w:type="spellEnd"/>
       <w:r>
         <w:rPr>
           <w:rFonts w:cs="Arial"/>
@@ -750,6 +757,7 @@
           <w:lang w:val="en-US"/>
         </w:rPr>
       </w:pPr>
+      <w:bookmarkStart w:id="2" w:name="_Hlk143510645"/>
       <w:r>
         <w:rPr>
           <w:rFonts w:cs="Arial"/>
@@ -842,7 +850,7 @@
           <w:noProof/>
           <w:lang w:val="en-US"/>
         </w:rPr>
-        <w:instrText xml:space="preserve"> PAGEREF _Toc143168576 \h </w:instrText>
+        <w:instrText xml:space="preserve"> PAGEREF _Toc143510583 \h </w:instrText>
       </w:r>
       <w:r>
         <w:rPr>
@@ -909,7 +917,7 @@
           <w:noProof/>
           <w:lang w:val="en-US"/>
         </w:rPr>
-        <w:instrText xml:space="preserve"> PAGEREF _Toc143168577 \h </w:instrText>
+        <w:instrText xml:space="preserve"> PAGEREF _Toc143510584 \h </w:instrText>
       </w:r>
       <w:r>
         <w:rPr>
@@ -976,7 +984,7 @@
           <w:noProof/>
           <w:lang w:val="en-US"/>
         </w:rPr>
-        <w:instrText xml:space="preserve"> PAGEREF _Toc143168578 \h </w:instrText>
+        <w:instrText xml:space="preserve"> PAGEREF _Toc143510585 \h </w:instrText>
       </w:r>
       <w:r>
         <w:rPr>
@@ -1043,7 +1051,7 @@
           <w:noProof/>
           <w:lang w:val="en-US"/>
         </w:rPr>
-        <w:instrText xml:space="preserve"> PAGEREF _Toc143168579 \h </w:instrText>
+        <w:instrText xml:space="preserve"> PAGEREF _Toc143510586 \h </w:instrText>
       </w:r>
       <w:r>
         <w:rPr>
@@ -1110,7 +1118,7 @@
           <w:noProof/>
           <w:lang w:val="en-US"/>
         </w:rPr>
-        <w:instrText xml:space="preserve"> PAGEREF _Toc143168580 \h </w:instrText>
+        <w:instrText xml:space="preserve"> PAGEREF _Toc143510587 \h </w:instrText>
       </w:r>
       <w:r>
         <w:rPr>
@@ -1175,7 +1183,7 @@
           <w:noProof/>
           <w:lang w:val="en-US"/>
         </w:rPr>
-        <w:instrText xml:space="preserve"> PAGEREF _Toc143168581 \h </w:instrText>
+        <w:instrText xml:space="preserve"> PAGEREF _Toc143510588 \h </w:instrText>
       </w:r>
       <w:r>
         <w:rPr>
@@ -1242,7 +1250,7 @@
           <w:noProof/>
           <w:lang w:val="en-US"/>
         </w:rPr>
-        <w:instrText xml:space="preserve"> PAGEREF _Toc143168582 \h </w:instrText>
+        <w:instrText xml:space="preserve"> PAGEREF _Toc143510589 \h </w:instrText>
       </w:r>
       <w:r>
         <w:rPr>
@@ -1309,7 +1317,7 @@
           <w:noProof/>
           <w:lang w:val="en-US"/>
         </w:rPr>
-        <w:instrText xml:space="preserve"> PAGEREF _Toc143168583 \h </w:instrText>
+        <w:instrText xml:space="preserve"> PAGEREF _Toc143510590 \h </w:instrText>
       </w:r>
       <w:r>
         <w:rPr>
@@ -1376,7 +1384,7 @@
           <w:noProof/>
           <w:lang w:val="en-US"/>
         </w:rPr>
-        <w:instrText xml:space="preserve"> PAGEREF _Toc143168584 \h </w:instrText>
+        <w:instrText xml:space="preserve"> PAGEREF _Toc143510591 \h </w:instrText>
       </w:r>
       <w:r>
         <w:rPr>
@@ -1443,7 +1451,7 @@
           <w:noProof/>
           <w:lang w:val="en-US"/>
         </w:rPr>
-        <w:instrText xml:space="preserve"> PAGEREF _Toc143168585 \h </w:instrText>
+        <w:instrText xml:space="preserve"> PAGEREF _Toc143510592 \h </w:instrText>
       </w:r>
       <w:r>
         <w:rPr>
@@ -1507,7 +1515,7 @@
           <w:noProof/>
           <w:lang w:val="en-US"/>
         </w:rPr>
-        <w:instrText xml:space="preserve"> PAGEREF _Toc143168586 \h </w:instrText>
+        <w:instrText xml:space="preserve"> PAGEREF _Toc143510593 \h </w:instrText>
       </w:r>
       <w:r>
         <w:rPr>
@@ -1574,7 +1582,7 @@
           <w:noProof/>
           <w:lang w:val="en-US"/>
         </w:rPr>
-        <w:instrText xml:space="preserve"> PAGEREF _Toc143168587 \h </w:instrText>
+        <w:instrText xml:space="preserve"> PAGEREF _Toc143510594 \h </w:instrText>
       </w:r>
       <w:r>
         <w:rPr>
@@ -1641,7 +1649,7 @@
           <w:noProof/>
           <w:lang w:val="en-US"/>
         </w:rPr>
-        <w:instrText xml:space="preserve"> PAGEREF _Toc143168588 \h </w:instrText>
+        <w:instrText xml:space="preserve"> PAGEREF _Toc143510595 \h </w:instrText>
       </w:r>
       <w:r>
         <w:rPr>
@@ -1708,7 +1716,7 @@
           <w:noProof/>
           <w:lang w:val="en-US"/>
         </w:rPr>
-        <w:instrText xml:space="preserve"> PAGEREF _Toc143168589 \h </w:instrText>
+        <w:instrText xml:space="preserve"> PAGEREF _Toc143510596 \h </w:instrText>
       </w:r>
       <w:r>
         <w:rPr>
@@ -1775,7 +1783,7 @@
           <w:noProof/>
           <w:lang w:val="en-US"/>
         </w:rPr>
-        <w:instrText xml:space="preserve"> PAGEREF _Toc143168590 \h </w:instrText>
+        <w:instrText xml:space="preserve"> PAGEREF _Toc143510597 \h </w:instrText>
       </w:r>
       <w:r>
         <w:rPr>
@@ -1842,7 +1850,7 @@
           <w:noProof/>
           <w:lang w:val="en-US"/>
         </w:rPr>
-        <w:instrText xml:space="preserve"> PAGEREF _Toc143168591 \h </w:instrText>
+        <w:instrText xml:space="preserve"> PAGEREF _Toc143510598 \h </w:instrText>
       </w:r>
       <w:r>
         <w:rPr>
@@ -1907,7 +1915,7 @@
           <w:noProof/>
           <w:lang w:val="en-US"/>
         </w:rPr>
-        <w:instrText xml:space="preserve"> PAGEREF _Toc143168592 \h </w:instrText>
+        <w:instrText xml:space="preserve"> PAGEREF _Toc143510599 \h </w:instrText>
       </w:r>
       <w:r>
         <w:rPr>
@@ -1972,7 +1980,7 @@
           <w:noProof/>
           <w:lang w:val="en-US"/>
         </w:rPr>
-        <w:instrText xml:space="preserve"> PAGEREF _Toc143168593 \h </w:instrText>
+        <w:instrText xml:space="preserve"> PAGEREF _Toc143510600 \h </w:instrText>
       </w:r>
       <w:r>
         <w:rPr>
@@ -2039,7 +2047,7 @@
           <w:noProof/>
           <w:lang w:val="en-US"/>
         </w:rPr>
-        <w:instrText xml:space="preserve"> PAGEREF _Toc143168594 \h </w:instrText>
+        <w:instrText xml:space="preserve"> PAGEREF _Toc143510601 \h </w:instrText>
       </w:r>
       <w:r>
         <w:rPr>
@@ -2106,7 +2114,7 @@
           <w:noProof/>
           <w:lang w:val="en-US"/>
         </w:rPr>
-        <w:instrText xml:space="preserve"> PAGEREF _Toc143168595 \h </w:instrText>
+        <w:instrText xml:space="preserve"> PAGEREF _Toc143510602 \h </w:instrText>
       </w:r>
       <w:r>
         <w:rPr>
@@ -2124,7 +2132,7 @@
           <w:noProof/>
           <w:lang w:val="en-US"/>
         </w:rPr>
-        <w:t>47</w:t>
+        <w:t>48</w:t>
       </w:r>
       <w:r>
         <w:rPr>
@@ -2171,7 +2179,7 @@
           <w:noProof/>
           <w:lang w:val="en-US"/>
         </w:rPr>
-        <w:instrText xml:space="preserve"> PAGEREF _Toc143168596 \h </w:instrText>
+        <w:instrText xml:space="preserve"> PAGEREF _Toc143510603 \h </w:instrText>
       </w:r>
       <w:r>
         <w:rPr>
@@ -2189,7 +2197,7 @@
           <w:noProof/>
           <w:lang w:val="en-US"/>
         </w:rPr>
-        <w:t>49</w:t>
+        <w:t>51</w:t>
       </w:r>
       <w:r>
         <w:rPr>
@@ -2238,7 +2246,7 @@
           <w:noProof/>
           <w:lang w:val="en-US"/>
         </w:rPr>
-        <w:instrText xml:space="preserve"> PAGEREF _Toc143168597 \h </w:instrText>
+        <w:instrText xml:space="preserve"> PAGEREF _Toc143510604 \h </w:instrText>
       </w:r>
       <w:r>
         <w:rPr>
@@ -2256,7 +2264,7 @@
           <w:noProof/>
           <w:lang w:val="en-US"/>
         </w:rPr>
-        <w:t>49</w:t>
+        <w:t>52</w:t>
       </w:r>
       <w:r>
         <w:rPr>
@@ -2305,7 +2313,7 @@
           <w:noProof/>
           <w:lang w:val="en-US"/>
         </w:rPr>
-        <w:instrText xml:space="preserve"> PAGEREF _Toc143168598 \h </w:instrText>
+        <w:instrText xml:space="preserve"> PAGEREF _Toc143510605 \h </w:instrText>
       </w:r>
       <w:r>
         <w:rPr>
@@ -2323,7 +2331,7 @@
           <w:noProof/>
           <w:lang w:val="en-US"/>
         </w:rPr>
-        <w:t>50</w:t>
+        <w:t>52</w:t>
       </w:r>
       <w:r>
         <w:rPr>
@@ -2372,7 +2380,7 @@
           <w:noProof/>
           <w:lang w:val="en-US"/>
         </w:rPr>
-        <w:instrText xml:space="preserve"> PAGEREF _Toc143168599 \h </w:instrText>
+        <w:instrText xml:space="preserve"> PAGEREF _Toc143510606 \h </w:instrText>
       </w:r>
       <w:r>
         <w:rPr>
@@ -2390,7 +2398,7 @@
           <w:noProof/>
           <w:lang w:val="en-US"/>
         </w:rPr>
-        <w:t>50</w:t>
+        <w:t>55</w:t>
       </w:r>
       <w:r>
         <w:rPr>
@@ -2439,7 +2447,7 @@
           <w:noProof/>
           <w:lang w:val="en-US"/>
         </w:rPr>
-        <w:instrText xml:space="preserve"> PAGEREF _Toc143168600 \h </w:instrText>
+        <w:instrText xml:space="preserve"> PAGEREF _Toc143510607 \h </w:instrText>
       </w:r>
       <w:r>
         <w:rPr>
@@ -2457,7 +2465,7 @@
           <w:noProof/>
           <w:lang w:val="en-US"/>
         </w:rPr>
-        <w:t>50</w:t>
+        <w:t>55</w:t>
       </w:r>
       <w:r>
         <w:rPr>
@@ -2504,7 +2512,7 @@
           <w:noProof/>
           <w:lang w:val="en-US"/>
         </w:rPr>
-        <w:instrText xml:space="preserve"> PAGEREF _Toc143168601 \h </w:instrText>
+        <w:instrText xml:space="preserve"> PAGEREF _Toc143510608 \h </w:instrText>
       </w:r>
       <w:r>
         <w:rPr>
@@ -2522,7 +2530,7 @@
           <w:noProof/>
           <w:lang w:val="en-US"/>
         </w:rPr>
-        <w:t>51</w:t>
+        <w:t>57</w:t>
       </w:r>
       <w:r>
         <w:rPr>
@@ -2569,7 +2577,7 @@
           <w:noProof/>
           <w:lang w:val="en-US"/>
         </w:rPr>
-        <w:instrText xml:space="preserve"> PAGEREF _Toc143168602 \h </w:instrText>
+        <w:instrText xml:space="preserve"> PAGEREF _Toc143510609 \h </w:instrText>
       </w:r>
       <w:r>
         <w:rPr>
@@ -2587,7 +2595,7 @@
           <w:noProof/>
           <w:lang w:val="en-US"/>
         </w:rPr>
-        <w:t>52</w:t>
+        <w:t>61</w:t>
       </w:r>
       <w:r>
         <w:rPr>
@@ -2637,7 +2645,7 @@
           <w:noProof/>
           <w:lang w:val="en-US"/>
         </w:rPr>
-        <w:instrText xml:space="preserve"> PAGEREF _Toc143168603 \h </w:instrText>
+        <w:instrText xml:space="preserve"> PAGEREF _Toc143510610 \h </w:instrText>
       </w:r>
       <w:r>
         <w:rPr>
@@ -2655,7 +2663,7 @@
           <w:noProof/>
           <w:lang w:val="en-US"/>
         </w:rPr>
-        <w:t>52</w:t>
+        <w:t>61</w:t>
       </w:r>
       <w:r>
         <w:rPr>
@@ -2705,7 +2713,7 @@
           <w:noProof/>
           <w:lang w:val="en-US"/>
         </w:rPr>
-        <w:instrText xml:space="preserve"> PAGEREF _Toc143168604 \h </w:instrText>
+        <w:instrText xml:space="preserve"> PAGEREF _Toc143510611 \h </w:instrText>
       </w:r>
       <w:r>
         <w:rPr>
@@ -2723,7 +2731,7 @@
           <w:noProof/>
           <w:lang w:val="en-US"/>
         </w:rPr>
-        <w:t>53</w:t>
+        <w:t>62</w:t>
       </w:r>
       <w:r>
         <w:rPr>
@@ -2772,7 +2780,7 @@
           <w:noProof/>
           <w:lang w:val="en-US"/>
         </w:rPr>
-        <w:instrText xml:space="preserve"> PAGEREF _Toc143168605 \h </w:instrText>
+        <w:instrText xml:space="preserve"> PAGEREF _Toc143510612 \h </w:instrText>
       </w:r>
       <w:r>
         <w:rPr>
@@ -2790,7 +2798,7 @@
           <w:noProof/>
           <w:lang w:val="en-US"/>
         </w:rPr>
-        <w:t>54</w:t>
+        <w:t>63</w:t>
       </w:r>
       <w:r>
         <w:rPr>
@@ -2819,6 +2827,7 @@
         <w:fldChar w:fldCharType="end"/>
       </w:r>
     </w:p>
+    <w:bookmarkEnd w:id="2"/>
     <w:p>
       <w:pPr>
         <w:rPr>
@@ -2847,7 +2856,7 @@
           <w:lang w:val="en-US"/>
         </w:rPr>
       </w:pPr>
-      <w:commentRangeStart w:id="2"/>
+      <w:commentRangeStart w:id="3"/>
       <w:r>
         <w:rPr>
           <w:rFonts w:cs="Arial"/>
@@ -2857,17 +2866,19 @@
         <w:lastRenderedPageBreak/>
         <w:t>Table of figures</w:t>
       </w:r>
-      <w:commentRangeEnd w:id="2"/>
+      <w:commentRangeEnd w:id="3"/>
       <w:r>
         <w:rPr>
           <w:rStyle w:val="Kommentarzeichen"/>
         </w:rPr>
-        <w:commentReference w:id="2"/>
-      </w:r>
-    </w:p>
-    <w:p>
-      <w:pPr>
+        <w:commentReference w:id="3"/>
+      </w:r>
+    </w:p>
+    <w:p>
+      <w:pPr>
+        <w:spacing w:after="0" w:line="360" w:lineRule="auto"/>
         <w:ind w:left="567" w:hanging="567"/>
+        <w:jc w:val="both"/>
         <w:rPr>
           <w:rFonts w:cs="Arial"/>
           <w:szCs w:val="24"/>
@@ -2917,7 +2928,7 @@
         </w:rPr>
         <w:fldChar w:fldCharType="separate"/>
       </w:r>
-      <w:hyperlink w:anchor="_Toc142902770" w:history="1">
+      <w:hyperlink w:anchor="_Toc143503600" w:history="1">
         <w:r>
           <w:rPr>
             <w:rStyle w:val="Hyperlink"/>
@@ -2945,7 +2956,7 @@
             <w:noProof/>
             <w:webHidden/>
           </w:rPr>
-          <w:instrText xml:space="preserve"> PAGEREF _Toc142902770 \h </w:instrText>
+          <w:instrText xml:space="preserve"> PAGEREF _Toc143503600 \h </w:instrText>
         </w:r>
         <w:r>
           <w:rPr>
@@ -2994,7 +3005,7 @@
           <w14:ligatures w14:val="standardContextual"/>
         </w:rPr>
       </w:pPr>
-      <w:hyperlink w:anchor="_Toc142902771" w:history="1">
+      <w:hyperlink w:anchor="_Toc143503601" w:history="1">
         <w:r>
           <w:rPr>
             <w:rStyle w:val="Hyperlink"/>
@@ -3022,7 +3033,7 @@
             <w:noProof/>
             <w:webHidden/>
           </w:rPr>
-          <w:instrText xml:space="preserve"> PAGEREF _Toc142902771 \h </w:instrText>
+          <w:instrText xml:space="preserve"> PAGEREF _Toc143503601 \h </w:instrText>
         </w:r>
         <w:r>
           <w:rPr>
@@ -3071,7 +3082,7 @@
           <w14:ligatures w14:val="standardContextual"/>
         </w:rPr>
       </w:pPr>
-      <w:hyperlink w:anchor="_Toc142902772" w:history="1">
+      <w:hyperlink w:anchor="_Toc143503602" w:history="1">
         <w:r>
           <w:rPr>
             <w:rStyle w:val="Hyperlink"/>
@@ -3099,7 +3110,7 @@
             <w:noProof/>
             <w:webHidden/>
           </w:rPr>
-          <w:instrText xml:space="preserve"> PAGEREF _Toc142902772 \h </w:instrText>
+          <w:instrText xml:space="preserve"> PAGEREF _Toc143503602 \h </w:instrText>
         </w:r>
         <w:r>
           <w:rPr>
@@ -3148,7 +3159,7 @@
           <w14:ligatures w14:val="standardContextual"/>
         </w:rPr>
       </w:pPr>
-      <w:hyperlink w:anchor="_Toc142902773" w:history="1">
+      <w:hyperlink w:anchor="_Toc143503603" w:history="1">
         <w:r>
           <w:rPr>
             <w:rStyle w:val="Hyperlink"/>
@@ -3176,7 +3187,7 @@
             <w:noProof/>
             <w:webHidden/>
           </w:rPr>
-          <w:instrText xml:space="preserve"> PAGEREF _Toc142902773 \h </w:instrText>
+          <w:instrText xml:space="preserve"> PAGEREF _Toc143503603 \h </w:instrText>
         </w:r>
         <w:r>
           <w:rPr>
@@ -3225,7 +3236,7 @@
           <w14:ligatures w14:val="standardContextual"/>
         </w:rPr>
       </w:pPr>
-      <w:hyperlink w:anchor="_Toc142902774" w:history="1">
+      <w:hyperlink w:anchor="_Toc143503604" w:history="1">
         <w:r>
           <w:rPr>
             <w:rStyle w:val="Hyperlink"/>
@@ -3253,7 +3264,7 @@
             <w:noProof/>
             <w:webHidden/>
           </w:rPr>
-          <w:instrText xml:space="preserve"> PAGEREF _Toc142902774 \h </w:instrText>
+          <w:instrText xml:space="preserve"> PAGEREF _Toc143503604 \h </w:instrText>
         </w:r>
         <w:r>
           <w:rPr>
@@ -3302,7 +3313,7 @@
           <w14:ligatures w14:val="standardContextual"/>
         </w:rPr>
       </w:pPr>
-      <w:hyperlink w:anchor="_Toc142902775" w:history="1">
+      <w:hyperlink w:anchor="_Toc143503605" w:history="1">
         <w:r>
           <w:rPr>
             <w:rStyle w:val="Hyperlink"/>
@@ -3330,7 +3341,7 @@
             <w:noProof/>
             <w:webHidden/>
           </w:rPr>
-          <w:instrText xml:space="preserve"> PAGEREF _Toc142902775 \h </w:instrText>
+          <w:instrText xml:space="preserve"> PAGEREF _Toc143503605 \h </w:instrText>
         </w:r>
         <w:r>
           <w:rPr>
@@ -3379,7 +3390,7 @@
           <w14:ligatures w14:val="standardContextual"/>
         </w:rPr>
       </w:pPr>
-      <w:hyperlink w:anchor="_Toc142902776" w:history="1">
+      <w:hyperlink w:anchor="_Toc143503606" w:history="1">
         <w:r>
           <w:rPr>
             <w:rStyle w:val="Hyperlink"/>
@@ -3407,7 +3418,7 @@
             <w:noProof/>
             <w:webHidden/>
           </w:rPr>
-          <w:instrText xml:space="preserve"> PAGEREF _Toc142902776 \h </w:instrText>
+          <w:instrText xml:space="preserve"> PAGEREF _Toc143503606 \h </w:instrText>
         </w:r>
         <w:r>
           <w:rPr>
@@ -3456,7 +3467,7 @@
           <w14:ligatures w14:val="standardContextual"/>
         </w:rPr>
       </w:pPr>
-      <w:hyperlink w:anchor="_Toc142902777" w:history="1">
+      <w:hyperlink w:anchor="_Toc143503607" w:history="1">
         <w:r>
           <w:rPr>
             <w:rStyle w:val="Hyperlink"/>
@@ -3484,7 +3495,7 @@
             <w:noProof/>
             <w:webHidden/>
           </w:rPr>
-          <w:instrText xml:space="preserve"> PAGEREF _Toc142902777 \h </w:instrText>
+          <w:instrText xml:space="preserve"> PAGEREF _Toc143503607 \h </w:instrText>
         </w:r>
         <w:r>
           <w:rPr>
@@ -3533,7 +3544,7 @@
           <w14:ligatures w14:val="standardContextual"/>
         </w:rPr>
       </w:pPr>
-      <w:hyperlink w:anchor="_Toc142902778" w:history="1">
+      <w:hyperlink w:anchor="_Toc143503608" w:history="1">
         <w:r>
           <w:rPr>
             <w:rStyle w:val="Hyperlink"/>
@@ -3561,7 +3572,7 @@
             <w:noProof/>
             <w:webHidden/>
           </w:rPr>
-          <w:instrText xml:space="preserve"> PAGEREF _Toc142902778 \h </w:instrText>
+          <w:instrText xml:space="preserve"> PAGEREF _Toc143503608 \h </w:instrText>
         </w:r>
         <w:r>
           <w:rPr>
@@ -3610,7 +3621,7 @@
           <w14:ligatures w14:val="standardContextual"/>
         </w:rPr>
       </w:pPr>
-      <w:hyperlink w:anchor="_Toc142902779" w:history="1">
+      <w:hyperlink w:anchor="_Toc143503609" w:history="1">
         <w:r>
           <w:rPr>
             <w:rStyle w:val="Hyperlink"/>
@@ -3638,7 +3649,7 @@
             <w:noProof/>
             <w:webHidden/>
           </w:rPr>
-          <w:instrText xml:space="preserve"> PAGEREF _Toc142902779 \h </w:instrText>
+          <w:instrText xml:space="preserve"> PAGEREF _Toc143503609 \h </w:instrText>
         </w:r>
         <w:r>
           <w:rPr>
@@ -3671,7 +3682,7 @@
     </w:p>
     <w:p>
       <w:pPr>
-        <w:spacing w:line="360" w:lineRule="auto"/>
+        <w:spacing w:after="0" w:line="360" w:lineRule="auto"/>
         <w:ind w:left="567" w:hanging="567"/>
         <w:jc w:val="both"/>
         <w:rPr>
@@ -3898,7 +3909,7 @@
           <w:lang w:val="en-US"/>
         </w:rPr>
       </w:pPr>
-      <w:bookmarkStart w:id="3" w:name="_Toc143168576"/>
+      <w:bookmarkStart w:id="4" w:name="_Toc143510583"/>
       <w:r>
         <w:rPr>
           <w:rFonts w:cs="Arial"/>
@@ -3916,7 +3927,7 @@
         </w:rPr>
         <w:t>Introduction</w:t>
       </w:r>
-      <w:bookmarkEnd w:id="3"/>
+      <w:bookmarkEnd w:id="4"/>
     </w:p>
     <w:p>
       <w:pPr>
@@ -4000,14 +4011,14 @@
       <w:pPr>
         <w:pStyle w:val="berschrift2"/>
       </w:pPr>
-      <w:bookmarkStart w:id="4" w:name="_Toc143168577"/>
+      <w:bookmarkStart w:id="5" w:name="_Toc143510584"/>
       <w:r>
         <w:t xml:space="preserve">1.1 </w:t>
       </w:r>
       <w:r>
         <w:t>Background and motivation</w:t>
       </w:r>
-      <w:bookmarkEnd w:id="4"/>
+      <w:bookmarkEnd w:id="5"/>
     </w:p>
     <w:p>
       <w:pPr>
@@ -4359,13 +4370,23 @@
         </w:rPr>
         <w:t>‘</w:t>
       </w:r>
+      <w:proofErr w:type="spellStart"/>
       <w:r>
         <w:rPr>
           <w:rFonts w:cs="Arial"/>
           <w:iCs/>
           <w:szCs w:val="24"/>
         </w:rPr>
-        <w:t>No, UNTIL 6pm.</w:t>
+        <w:t>No</w:t>
+      </w:r>
+      <w:proofErr w:type="spellEnd"/>
+      <w:r>
+        <w:rPr>
+          <w:rFonts w:cs="Arial"/>
+          <w:iCs/>
+          <w:szCs w:val="24"/>
+        </w:rPr>
+        <w:t>, UNTIL 6pm.</w:t>
       </w:r>
       <w:r>
         <w:rPr>
@@ -4781,7 +4802,43 @@
           <w:szCs w:val="24"/>
         </w:rPr>
         <w:tab/>
-        <w:t xml:space="preserve">‘No, until 6pm.’ </w:t>
+        <w:t>‘</w:t>
+      </w:r>
+      <w:proofErr w:type="spellStart"/>
+      <w:r>
+        <w:rPr>
+          <w:rFonts w:cs="Arial"/>
+          <w:iCs/>
+          <w:szCs w:val="24"/>
+        </w:rPr>
+        <w:t>No</w:t>
+      </w:r>
+      <w:proofErr w:type="spellEnd"/>
+      <w:r>
+        <w:rPr>
+          <w:rFonts w:cs="Arial"/>
+          <w:iCs/>
+          <w:szCs w:val="24"/>
+        </w:rPr>
+        <w:t xml:space="preserve">, </w:t>
+      </w:r>
+      <w:proofErr w:type="spellStart"/>
+      <w:r>
+        <w:rPr>
+          <w:rFonts w:cs="Arial"/>
+          <w:iCs/>
+          <w:szCs w:val="24"/>
+        </w:rPr>
+        <w:t>until</w:t>
+      </w:r>
+      <w:proofErr w:type="spellEnd"/>
+      <w:r>
+        <w:rPr>
+          <w:rFonts w:cs="Arial"/>
+          <w:iCs/>
+          <w:szCs w:val="24"/>
+        </w:rPr>
+        <w:t xml:space="preserve"> 6pm.’ </w:t>
       </w:r>
     </w:p>
     <w:p>
@@ -5044,7 +5101,7 @@
         </w:rPr>
         <w:tab/>
       </w:r>
-      <w:commentRangeStart w:id="5"/>
+      <w:commentRangeStart w:id="6"/>
       <w:r>
         <w:rPr>
           <w:rFonts w:cs="Arial"/>
@@ -5077,12 +5134,12 @@
         </w:rPr>
         <w:t xml:space="preserve"> hypotheses. Chapter 3 centers on the study design and participant information. Chapter 4 presents the findings of the study, while chapter 5 explores and addresses any confounding factors related to the findings. Lastly, chapter 6 concludes with a summary of the study and offers insights into potential avenues for future research.</w:t>
       </w:r>
-      <w:commentRangeEnd w:id="5"/>
+      <w:commentRangeEnd w:id="6"/>
       <w:r>
         <w:rPr>
           <w:rStyle w:val="Kommentarzeichen"/>
         </w:rPr>
-        <w:commentReference w:id="5"/>
+        <w:commentReference w:id="6"/>
       </w:r>
     </w:p>
     <w:p>
@@ -5101,11 +5158,11 @@
       <w:pPr>
         <w:pStyle w:val="berschrift2"/>
       </w:pPr>
-      <w:bookmarkStart w:id="6" w:name="_Toc143168578"/>
+      <w:bookmarkStart w:id="7" w:name="_Toc143510585"/>
       <w:r>
         <w:t>1.2 Research questions and objectives</w:t>
       </w:r>
-      <w:bookmarkEnd w:id="6"/>
+      <w:bookmarkEnd w:id="7"/>
     </w:p>
     <w:p>
       <w:pPr>
@@ -6026,7 +6083,39 @@
           <w:rFonts w:cs="Arial"/>
           <w:szCs w:val="24"/>
         </w:rPr>
-        <w:t>‘No, his FATHER.’</w:t>
+        <w:t>‘</w:t>
+      </w:r>
+      <w:proofErr w:type="spellStart"/>
+      <w:r>
+        <w:rPr>
+          <w:rFonts w:cs="Arial"/>
+          <w:szCs w:val="24"/>
+        </w:rPr>
+        <w:t>No</w:t>
+      </w:r>
+      <w:proofErr w:type="spellEnd"/>
+      <w:r>
+        <w:rPr>
+          <w:rFonts w:cs="Arial"/>
+          <w:szCs w:val="24"/>
+        </w:rPr>
+        <w:t xml:space="preserve">, </w:t>
+      </w:r>
+      <w:proofErr w:type="spellStart"/>
+      <w:r>
+        <w:rPr>
+          <w:rFonts w:cs="Arial"/>
+          <w:szCs w:val="24"/>
+        </w:rPr>
+        <w:t>his</w:t>
+      </w:r>
+      <w:proofErr w:type="spellEnd"/>
+      <w:r>
+        <w:rPr>
+          <w:rFonts w:cs="Arial"/>
+          <w:szCs w:val="24"/>
+        </w:rPr>
+        <w:t xml:space="preserve"> FATHER.’</w:t>
       </w:r>
     </w:p>
     <w:p>
@@ -6287,8 +6376,41 @@
           <w:rFonts w:cs="Arial"/>
           <w:szCs w:val="24"/>
         </w:rPr>
-        <w:t xml:space="preserve">‘No, his </w:t>
-      </w:r>
+        <w:t>‘</w:t>
+      </w:r>
+      <w:proofErr w:type="spellStart"/>
+      <w:r>
+        <w:rPr>
+          <w:rFonts w:cs="Arial"/>
+          <w:szCs w:val="24"/>
+        </w:rPr>
+        <w:t>No</w:t>
+      </w:r>
+      <w:proofErr w:type="spellEnd"/>
+      <w:r>
+        <w:rPr>
+          <w:rFonts w:cs="Arial"/>
+          <w:szCs w:val="24"/>
+        </w:rPr>
+        <w:t xml:space="preserve">, </w:t>
+      </w:r>
+      <w:proofErr w:type="spellStart"/>
+      <w:r>
+        <w:rPr>
+          <w:rFonts w:cs="Arial"/>
+          <w:szCs w:val="24"/>
+        </w:rPr>
+        <w:t>his</w:t>
+      </w:r>
+      <w:proofErr w:type="spellEnd"/>
+      <w:r>
+        <w:rPr>
+          <w:rFonts w:cs="Arial"/>
+          <w:szCs w:val="24"/>
+        </w:rPr>
+        <w:t xml:space="preserve"> </w:t>
+      </w:r>
+      <w:proofErr w:type="spellStart"/>
       <w:r>
         <w:rPr>
           <w:rFonts w:cs="Arial"/>
@@ -6296,6 +6418,7 @@
         </w:rPr>
         <w:t>father</w:t>
       </w:r>
+      <w:proofErr w:type="spellEnd"/>
       <w:r>
         <w:rPr>
           <w:rFonts w:cs="Arial"/>
@@ -6573,25 +6696,25 @@
       <w:pPr>
         <w:pStyle w:val="berschrift2"/>
       </w:pPr>
-      <w:bookmarkStart w:id="7" w:name="_Toc143168579"/>
+      <w:bookmarkStart w:id="8" w:name="_Toc143510586"/>
       <w:r>
         <w:lastRenderedPageBreak/>
         <w:t xml:space="preserve">1.3 </w:t>
       </w:r>
-      <w:commentRangeStart w:id="8"/>
+      <w:commentRangeStart w:id="9"/>
       <w:r>
         <w:t>Significance of the study</w:t>
       </w:r>
-      <w:commentRangeEnd w:id="8"/>
+      <w:commentRangeEnd w:id="9"/>
       <w:r>
         <w:rPr>
           <w:rStyle w:val="Kommentarzeichen"/>
           <w:rFonts w:eastAsiaTheme="minorHAnsi" w:cstheme="minorBidi"/>
           <w:lang w:val="de-DE"/>
         </w:rPr>
-        <w:commentReference w:id="8"/>
-      </w:r>
-      <w:bookmarkEnd w:id="7"/>
+        <w:commentReference w:id="9"/>
+      </w:r>
+      <w:bookmarkEnd w:id="8"/>
     </w:p>
     <w:p>
       <w:pPr>
@@ -6742,7 +6865,19 @@
         <w:rPr>
           <w:lang w:val="en-US"/>
         </w:rPr>
-        <w:t>Moreover, the studies that have been conducted have focused on English, neglecting the possibility of crosslinguistic differences regarding where the default sentence accent falls. Recent findings regarding these research questions are discussed in chapter 2.4.</w:t>
+        <w:t>Moreover, the studies that have been conducted have</w:t>
+      </w:r>
+      <w:r>
+        <w:rPr>
+          <w:lang w:val="en-US"/>
+        </w:rPr>
+        <w:t xml:space="preserve"> mostly</w:t>
+      </w:r>
+      <w:r>
+        <w:rPr>
+          <w:lang w:val="en-US"/>
+        </w:rPr>
+        <w:t xml:space="preserve"> focused on English, neglecting the possibility of crosslinguistic differences regarding where the default sentence accent falls. Recent findings regarding these research questions are discussed in chapter 2.4.</w:t>
       </w:r>
     </w:p>
     <w:p>
@@ -6889,6 +7024,12 @@
           <w:lang w:val="en-US"/>
         </w:rPr>
         <w:lastRenderedPageBreak/>
+        <w:t xml:space="preserve">contrastive </w:t>
+      </w:r>
+      <w:r>
+        <w:rPr>
+          <w:lang w:val="en-US"/>
+        </w:rPr>
         <w:t xml:space="preserve">fragments. By determining the best medium for reliably obtaining these judgments, </w:t>
       </w:r>
       <w:r>
@@ -6918,11 +7059,11 @@
       <w:pPr>
         <w:pStyle w:val="berschrift2"/>
       </w:pPr>
-      <w:bookmarkStart w:id="9" w:name="_Toc143168580"/>
+      <w:bookmarkStart w:id="10" w:name="_Toc143510587"/>
       <w:r>
         <w:t>1.4 Scope and limitations</w:t>
       </w:r>
-      <w:bookmarkEnd w:id="9"/>
+      <w:bookmarkEnd w:id="10"/>
     </w:p>
     <w:p>
       <w:pPr>
@@ -7367,7 +7508,7 @@
           <w:lang w:val="en-US"/>
         </w:rPr>
       </w:pPr>
-      <w:bookmarkStart w:id="10" w:name="_Toc143168581"/>
+      <w:bookmarkStart w:id="11" w:name="_Toc143510588"/>
       <w:r>
         <w:rPr>
           <w:rFonts w:cs="Arial"/>
@@ -7400,7 +7541,7 @@
         </w:rPr>
         <w:t>eview</w:t>
       </w:r>
-      <w:bookmarkEnd w:id="10"/>
+      <w:bookmarkEnd w:id="11"/>
     </w:p>
     <w:p>
       <w:pPr>
@@ -7417,7 +7558,7 @@
         </w:rPr>
         <w:t xml:space="preserve">In this chapter </w:t>
       </w:r>
-      <w:commentRangeStart w:id="11"/>
+      <w:commentRangeStart w:id="12"/>
       <w:r>
         <w:rPr>
           <w:lang w:val="en-US"/>
@@ -7472,12 +7613,12 @@
         </w:rPr>
         <w:t>.</w:t>
       </w:r>
-      <w:commentRangeEnd w:id="11"/>
+      <w:commentRangeEnd w:id="12"/>
       <w:r>
         <w:rPr>
           <w:rStyle w:val="Kommentarzeichen"/>
         </w:rPr>
-        <w:commentReference w:id="11"/>
+        <w:commentReference w:id="12"/>
       </w:r>
     </w:p>
     <w:p>
@@ -7496,7 +7637,7 @@
       <w:pPr>
         <w:pStyle w:val="berschrift2"/>
       </w:pPr>
-      <w:bookmarkStart w:id="12" w:name="_Toc143168582"/>
+      <w:bookmarkStart w:id="13" w:name="_Toc143510589"/>
       <w:r>
         <w:t>2.</w:t>
       </w:r>
@@ -7512,7 +7653,7 @@
       <w:r>
         <w:t xml:space="preserve"> theory and its linguistic foundations</w:t>
       </w:r>
-      <w:bookmarkEnd w:id="12"/>
+      <w:bookmarkEnd w:id="13"/>
     </w:p>
     <w:p>
       <w:pPr>
@@ -8549,7 +8690,7 @@
       <w:pPr>
         <w:pStyle w:val="berschrift2"/>
       </w:pPr>
-      <w:bookmarkStart w:id="13" w:name="_Toc143168583"/>
+      <w:bookmarkStart w:id="14" w:name="_Toc143510590"/>
       <w:r>
         <w:t>2.</w:t>
       </w:r>
@@ -8565,7 +8706,7 @@
       <w:r>
         <w:t>ocus</w:t>
       </w:r>
-      <w:bookmarkEnd w:id="13"/>
+      <w:bookmarkEnd w:id="14"/>
     </w:p>
     <w:p>
       <w:pPr>
@@ -10662,7 +10803,21 @@
         <w:rPr>
           <w:lang w:val="en-US"/>
         </w:rPr>
-        <w:t xml:space="preserve">Adhering to the terminology used in the ToBI-framework </w:t>
+        <w:t xml:space="preserve">Adhering to the terminology used in the </w:t>
+      </w:r>
+      <w:proofErr w:type="spellStart"/>
+      <w:r>
+        <w:rPr>
+          <w:lang w:val="en-US"/>
+        </w:rPr>
+        <w:t>ToBI</w:t>
+      </w:r>
+      <w:proofErr w:type="spellEnd"/>
+      <w:r>
+        <w:rPr>
+          <w:lang w:val="en-US"/>
+        </w:rPr>
+        <w:t xml:space="preserve">-framework </w:t>
       </w:r>
       <w:r>
         <w:rPr>
@@ -10761,7 +10916,19 @@
         <w:rPr>
           <w:lang w:val="en-US"/>
         </w:rPr>
-        <w:t>a pitch accent pattern where a low tone is followed by a high tone with a rising pitch. This pattern is often associated with a pitch accent that starts low and rises to a high pitch, creating a pattern of emphasis and prominence on the syllable. It's used to mark significant or accented syllables within an utterance</w:t>
+        <w:t>a pitch accent pattern where a low tone is followed by a high tone with a rising pitch. This pattern is often associated with a pitch accent that starts low and rises to a high pitch, creating a pattern of emphasis and prominence on the syllable. It</w:t>
+      </w:r>
+      <w:r>
+        <w:rPr>
+          <w:lang w:val="en-US"/>
+        </w:rPr>
+        <w:t xml:space="preserve"> i</w:t>
+      </w:r>
+      <w:r>
+        <w:rPr>
+          <w:lang w:val="en-US"/>
+        </w:rPr>
+        <w:t>s used to mark significant or accented syllables within an utterance</w:t>
       </w:r>
       <w:r>
         <w:rPr>
@@ -10991,7 +11158,7 @@
       <w:pPr>
         <w:pStyle w:val="berschrift2"/>
       </w:pPr>
-      <w:bookmarkStart w:id="14" w:name="_Toc143168584"/>
+      <w:bookmarkStart w:id="15" w:name="_Toc143510591"/>
       <w:r>
         <w:t>2.</w:t>
       </w:r>
@@ -11004,7 +11171,7 @@
       <w:r>
         <w:t xml:space="preserve"> of fragmentary answers</w:t>
       </w:r>
-      <w:bookmarkEnd w:id="14"/>
+      <w:bookmarkEnd w:id="15"/>
     </w:p>
     <w:p>
       <w:pPr>
@@ -11979,12 +12146,21 @@
         </w:rPr>
         <w:t xml:space="preserve">(cf. </w:t>
       </w:r>
-      <w:r>
-        <w:rPr>
-          <w:rFonts w:cs="Arial"/>
-          <w:lang w:val="en-US"/>
-        </w:rPr>
-        <w:t>Rasekhi &amp; Harris, 2021</w:t>
+      <w:proofErr w:type="spellStart"/>
+      <w:r>
+        <w:rPr>
+          <w:rFonts w:cs="Arial"/>
+          <w:lang w:val="en-US"/>
+        </w:rPr>
+        <w:t>Rasekhi</w:t>
+      </w:r>
+      <w:proofErr w:type="spellEnd"/>
+      <w:r>
+        <w:rPr>
+          <w:rFonts w:cs="Arial"/>
+          <w:lang w:val="en-US"/>
+        </w:rPr>
+        <w:t xml:space="preserve"> &amp; Harris, 2021</w:t>
       </w:r>
       <w:r>
         <w:rPr>
@@ -12635,19 +12811,19 @@
         </w:rPr>
         <w:t xml:space="preserve">In addition, a processing cost might also occur if the DPs differ in number (cf. </w:t>
       </w:r>
-      <w:commentRangeStart w:id="15"/>
+      <w:commentRangeStart w:id="16"/>
       <w:r>
         <w:rPr>
           <w:lang w:val="en-US"/>
         </w:rPr>
         <w:t>Black et al. 1985</w:t>
       </w:r>
-      <w:commentRangeEnd w:id="15"/>
+      <w:commentRangeEnd w:id="16"/>
       <w:r>
         <w:rPr>
           <w:rStyle w:val="Kommentarzeichen"/>
         </w:rPr>
-        <w:commentReference w:id="15"/>
+        <w:commentReference w:id="16"/>
       </w:r>
       <w:r>
         <w:rPr>
@@ -12694,14 +12870,28 @@
         <w:rPr>
           <w:lang w:val="en-US"/>
         </w:rPr>
-        <w:t xml:space="preserve"> Rasekhi &amp; Harris 2021). This holds true for German as well, as the same nuclear accent is also placed on the object DPs in present perfect sentences in the German language</w:t>
-      </w:r>
-      <w:r>
-        <w:rPr>
-          <w:lang w:val="en-US"/>
-        </w:rPr>
         <w:t xml:space="preserve"> </w:t>
       </w:r>
+      <w:proofErr w:type="spellStart"/>
+      <w:r>
+        <w:rPr>
+          <w:lang w:val="en-US"/>
+        </w:rPr>
+        <w:t>Rasekhi</w:t>
+      </w:r>
+      <w:proofErr w:type="spellEnd"/>
+      <w:r>
+        <w:rPr>
+          <w:lang w:val="en-US"/>
+        </w:rPr>
+        <w:t xml:space="preserve"> &amp; Harris 2021). This holds true for German as well, as the same nuclear accent is also placed on the object DPs in present perfect sentences in the German language</w:t>
+      </w:r>
+      <w:r>
+        <w:rPr>
+          <w:lang w:val="en-US"/>
+        </w:rPr>
+        <w:t xml:space="preserve"> </w:t>
+      </w:r>
       <w:r>
         <w:rPr>
           <w:lang w:val="en-US"/>
@@ -12724,22 +12914,9 @@
         <w:rPr>
           <w:rFonts w:cs="Arial"/>
           <w:szCs w:val="24"/>
-        </w:rPr>
-        <w:t>(</w:t>
-      </w:r>
-      <w:r>
-        <w:rPr>
-          <w:rFonts w:cs="Arial"/>
-          <w:szCs w:val="24"/>
-        </w:rPr>
-        <w:t xml:space="preserve">cf. </w:t>
-      </w:r>
-      <w:r>
-        <w:rPr>
-          <w:rFonts w:cs="Arial"/>
-          <w:szCs w:val="24"/>
-        </w:rPr>
-        <w:t>Féry, 2011; Féry &amp; Herbst, 2004)</w:t>
+          <w:lang w:val="en-US"/>
+        </w:rPr>
+        <w:t>(cf. Féry, 2011; Féry &amp; Herbst, 2004)</w:t>
       </w:r>
       <w:r>
         <w:rPr>
@@ -12997,19 +13174,19 @@
         </w:rPr>
         <w:t xml:space="preserve"> </w:t>
       </w:r>
-      <w:commentRangeStart w:id="16"/>
+      <w:commentRangeStart w:id="17"/>
       <w:r>
         <w:rPr>
           <w:lang w:val="en-US"/>
         </w:rPr>
         <w:t>However, the role of orthographic marking on the comprehension of ellipsis has not been studied so far.</w:t>
       </w:r>
-      <w:commentRangeEnd w:id="16"/>
+      <w:commentRangeEnd w:id="17"/>
       <w:r>
         <w:rPr>
           <w:rStyle w:val="Kommentarzeichen"/>
         </w:rPr>
-        <w:commentReference w:id="16"/>
+        <w:commentReference w:id="17"/>
       </w:r>
     </w:p>
     <w:p>
@@ -13037,7 +13214,15 @@
           <w:szCs w:val="24"/>
           <w:lang w:val="en-US"/>
         </w:rPr>
-        <w:t xml:space="preserve">Prosody is known for impacting language processing (cf. Warren 1999). However, the influence of intonation and emphasis </w:t>
+        <w:t>Moreover, p</w:t>
+      </w:r>
+      <w:r>
+        <w:rPr>
+          <w:rFonts w:cs="Arial"/>
+          <w:szCs w:val="24"/>
+          <w:lang w:val="en-US"/>
+        </w:rPr>
+        <w:t xml:space="preserve">rosody is known for impacting language processing (cf. Warren 1999). However, the influence of intonation and emphasis </w:t>
       </w:r>
       <w:r>
         <w:rPr>
@@ -13642,7 +13827,7 @@
         <w:tab/>
         <w:t>Words in language can be divided by their meaning. While lexical words consist of content words such as nouns, verbs, and adjectives, function words are a closed group, have grammatical meaning, and include, for example, articles, prepositions, and pronouns (</w:t>
       </w:r>
-      <w:commentRangeStart w:id="17"/>
+      <w:commentRangeStart w:id="18"/>
       <w:r>
         <w:rPr>
           <w:lang w:val="en-US"/>
@@ -13655,12 +13840,12 @@
         </w:rPr>
         <w:t xml:space="preserve"> et al. 1999</w:t>
       </w:r>
-      <w:commentRangeEnd w:id="17"/>
+      <w:commentRangeEnd w:id="18"/>
       <w:r>
         <w:rPr>
           <w:rStyle w:val="Kommentarzeichen"/>
         </w:rPr>
-        <w:commentReference w:id="17"/>
+        <w:commentReference w:id="18"/>
       </w:r>
       <w:r>
         <w:rPr>
@@ -13695,7 +13880,7 @@
         </w:rPr>
         <w:t xml:space="preserve">In an eye-movement study, </w:t>
       </w:r>
-      <w:commentRangeStart w:id="18"/>
+      <w:commentRangeStart w:id="19"/>
       <w:r>
         <w:rPr>
           <w:rFonts w:cs="Arial"/>
@@ -13703,12 +13888,12 @@
         </w:rPr>
         <w:t xml:space="preserve">Roussel et al. (2018) </w:t>
       </w:r>
-      <w:commentRangeEnd w:id="18"/>
+      <w:commentRangeEnd w:id="19"/>
       <w:r>
         <w:rPr>
           <w:rStyle w:val="Kommentarzeichen"/>
         </w:rPr>
-        <w:commentReference w:id="18"/>
+        <w:commentReference w:id="19"/>
       </w:r>
       <w:r>
         <w:rPr>
@@ -13827,7 +14012,7 @@
       <w:pPr>
         <w:pStyle w:val="berschrift2"/>
       </w:pPr>
-      <w:bookmarkStart w:id="19" w:name="_Toc143168585"/>
+      <w:bookmarkStart w:id="20" w:name="_Toc143510592"/>
       <w:r>
         <w:t>2.</w:t>
       </w:r>
@@ -13837,20 +14022,20 @@
       <w:r>
         <w:t xml:space="preserve"> </w:t>
       </w:r>
-      <w:commentRangeStart w:id="20"/>
+      <w:commentRangeStart w:id="21"/>
       <w:r>
         <w:t>Acceptability judgment tasks (AJTs) in linguistics</w:t>
       </w:r>
-      <w:commentRangeEnd w:id="20"/>
+      <w:commentRangeEnd w:id="21"/>
       <w:r>
         <w:rPr>
           <w:rStyle w:val="Kommentarzeichen"/>
           <w:rFonts w:eastAsiaTheme="minorHAnsi" w:cstheme="minorBidi"/>
           <w:lang w:val="de-DE"/>
         </w:rPr>
-        <w:commentReference w:id="20"/>
-      </w:r>
-      <w:bookmarkEnd w:id="19"/>
+        <w:commentReference w:id="21"/>
+      </w:r>
+      <w:bookmarkEnd w:id="20"/>
     </w:p>
     <w:p>
       <w:pPr>
@@ -13879,35 +14064,35 @@
         </w:rPr>
         <w:t xml:space="preserve">cceptability judgments were initially suggested as a substitute for assessing grammaticalness of syntactic theories. </w:t>
       </w:r>
-      <w:commentRangeStart w:id="21"/>
       <w:commentRangeStart w:id="22"/>
       <w:commentRangeStart w:id="23"/>
+      <w:commentRangeStart w:id="24"/>
       <w:r>
         <w:rPr>
           <w:lang w:val="en-US"/>
         </w:rPr>
         <w:t xml:space="preserve">Chomsky (1957) </w:t>
       </w:r>
-      <w:commentRangeEnd w:id="21"/>
+      <w:commentRangeEnd w:id="22"/>
       <w:r>
         <w:rPr>
           <w:rStyle w:val="Kommentarzeichen"/>
         </w:rPr>
-        <w:commentReference w:id="21"/>
-      </w:r>
-      <w:commentRangeEnd w:id="22"/>
+        <w:commentReference w:id="22"/>
+      </w:r>
+      <w:commentRangeEnd w:id="23"/>
       <w:r>
         <w:rPr>
           <w:rStyle w:val="Kommentarzeichen"/>
         </w:rPr>
-        <w:commentReference w:id="22"/>
-      </w:r>
-      <w:commentRangeEnd w:id="23"/>
+        <w:commentReference w:id="23"/>
+      </w:r>
+      <w:commentRangeEnd w:id="24"/>
       <w:r>
         <w:rPr>
           <w:rStyle w:val="Kommentarzeichen"/>
         </w:rPr>
-        <w:commentReference w:id="23"/>
+        <w:commentReference w:id="24"/>
       </w:r>
       <w:r>
         <w:rPr>
@@ -14143,20 +14328,9 @@
       <w:r>
         <w:rPr>
           <w:rFonts w:cs="Arial"/>
-        </w:rPr>
-        <w:t>(</w:t>
-      </w:r>
-      <w:r>
-        <w:rPr>
-          <w:rFonts w:cs="Arial"/>
-        </w:rPr>
-        <w:t xml:space="preserve">cf. </w:t>
-      </w:r>
-      <w:r>
-        <w:rPr>
-          <w:rFonts w:cs="Arial"/>
-        </w:rPr>
-        <w:t>Juzek, 2016)</w:t>
+          <w:lang w:val="en-US"/>
+        </w:rPr>
+        <w:t>(cf. Juzek, 2016)</w:t>
       </w:r>
       <w:r>
         <w:rPr>
@@ -14576,7 +14750,7 @@
         </w:rPr>
         <w:t xml:space="preserve"> </w:t>
       </w:r>
-      <w:commentRangeStart w:id="24"/>
+      <w:commentRangeStart w:id="25"/>
       <w:r>
         <w:rPr>
           <w:lang w:val="en-US"/>
@@ -14595,12 +14769,12 @@
         </w:rPr>
         <w:t xml:space="preserve"> 2022</w:t>
       </w:r>
-      <w:commentRangeEnd w:id="24"/>
+      <w:commentRangeEnd w:id="25"/>
       <w:r>
         <w:rPr>
           <w:rStyle w:val="Kommentarzeichen"/>
         </w:rPr>
-        <w:commentReference w:id="24"/>
+        <w:commentReference w:id="25"/>
       </w:r>
       <w:r>
         <w:rPr>
@@ -14853,7 +15027,7 @@
           <w:lang w:val="en-US"/>
         </w:rPr>
       </w:pPr>
-      <w:bookmarkStart w:id="25" w:name="_Toc143168586"/>
+      <w:bookmarkStart w:id="26" w:name="_Toc143510593"/>
       <w:r>
         <w:rPr>
           <w:lang w:val="en-US"/>
@@ -14890,7 +15064,7 @@
         </w:rPr>
         <w:t>ethod</w:t>
       </w:r>
-      <w:bookmarkEnd w:id="25"/>
+      <w:bookmarkEnd w:id="26"/>
     </w:p>
     <w:p>
       <w:pPr>
@@ -14986,11 +15160,11 @@
       <w:pPr>
         <w:pStyle w:val="berschrift2"/>
       </w:pPr>
-      <w:bookmarkStart w:id="26" w:name="_Toc143168587"/>
+      <w:bookmarkStart w:id="27" w:name="_Toc143510594"/>
       <w:r>
         <w:t>3.1 Study design</w:t>
       </w:r>
-      <w:bookmarkEnd w:id="26"/>
+      <w:bookmarkEnd w:id="27"/>
     </w:p>
     <w:p>
       <w:pPr>
@@ -16466,6 +16640,7 @@
         </w:rPr>
         <w:tab/>
       </w:r>
+      <w:proofErr w:type="spellStart"/>
       <w:r>
         <w:rPr>
           <w:rFonts w:cs="Arial"/>
@@ -16474,8 +16649,9 @@
           <w:szCs w:val="24"/>
           <w:lang w:val="en-US"/>
         </w:rPr>
-        <w:t xml:space="preserve">Fußball </w:t>
-      </w:r>
+        <w:t>Fußball</w:t>
+      </w:r>
+      <w:proofErr w:type="spellEnd"/>
       <w:r>
         <w:rPr>
           <w:rFonts w:cs="Arial"/>
@@ -16484,7 +16660,7 @@
           <w:szCs w:val="24"/>
           <w:lang w:val="en-US"/>
         </w:rPr>
-        <w:tab/>
+        <w:t xml:space="preserve"> </w:t>
       </w:r>
       <w:r>
         <w:rPr>
@@ -16494,7 +16670,29 @@
           <w:szCs w:val="24"/>
           <w:lang w:val="en-US"/>
         </w:rPr>
-        <w:t>gestern.</w:t>
+        <w:tab/>
+      </w:r>
+      <w:proofErr w:type="spellStart"/>
+      <w:r>
+        <w:rPr>
+          <w:rFonts w:cs="Arial"/>
+          <w:i/>
+          <w:iCs/>
+          <w:szCs w:val="24"/>
+          <w:lang w:val="en-US"/>
+        </w:rPr>
+        <w:t>gestern</w:t>
+      </w:r>
+      <w:proofErr w:type="spellEnd"/>
+      <w:r>
+        <w:rPr>
+          <w:rFonts w:cs="Arial"/>
+          <w:i/>
+          <w:iCs/>
+          <w:szCs w:val="24"/>
+          <w:lang w:val="en-US"/>
+        </w:rPr>
+        <w:t>.</w:t>
       </w:r>
     </w:p>
     <w:p>
@@ -16789,6 +16987,7 @@
         </w:rPr>
         <w:tab/>
       </w:r>
+      <w:proofErr w:type="spellStart"/>
       <w:r>
         <w:rPr>
           <w:rFonts w:cs="Arial"/>
@@ -16797,22 +16996,24 @@
         </w:rPr>
         <w:t>by.now</w:t>
       </w:r>
-      <w:r>
-        <w:rPr>
-          <w:rFonts w:cs="Arial"/>
-          <w:szCs w:val="24"/>
-          <w:lang w:val="en-US"/>
-        </w:rPr>
-        <w:tab/>
-      </w:r>
-      <w:r>
-        <w:rPr>
-          <w:rFonts w:cs="Arial"/>
-          <w:szCs w:val="24"/>
-          <w:lang w:val="en-US"/>
-        </w:rPr>
-        <w:tab/>
-      </w:r>
+      <w:proofErr w:type="spellEnd"/>
+      <w:r>
+        <w:rPr>
+          <w:rFonts w:cs="Arial"/>
+          <w:szCs w:val="24"/>
+          <w:lang w:val="en-US"/>
+        </w:rPr>
+        <w:tab/>
+      </w:r>
+      <w:r>
+        <w:rPr>
+          <w:rFonts w:cs="Arial"/>
+          <w:szCs w:val="24"/>
+          <w:lang w:val="en-US"/>
+        </w:rPr>
+        <w:tab/>
+      </w:r>
+      <w:proofErr w:type="spellStart"/>
       <w:r>
         <w:rPr>
           <w:rFonts w:cs="Arial"/>
@@ -16821,6 +17022,7 @@
         </w:rPr>
         <w:t>gave.up</w:t>
       </w:r>
+      <w:proofErr w:type="spellEnd"/>
     </w:p>
     <w:p>
       <w:pPr>
@@ -17220,6 +17422,7 @@
         </w:rPr>
         <w:tab/>
       </w:r>
+      <w:proofErr w:type="spellStart"/>
       <w:r>
         <w:rPr>
           <w:rFonts w:cs="Arial"/>
@@ -17236,8 +17439,9 @@
           <w:szCs w:val="24"/>
           <w:lang w:val="en-US"/>
         </w:rPr>
-        <w:t xml:space="preserve">estimmt  </w:t>
-      </w:r>
+        <w:t>estimmt</w:t>
+      </w:r>
+      <w:proofErr w:type="spellEnd"/>
       <w:r>
         <w:rPr>
           <w:rFonts w:cs="Arial"/>
@@ -17246,8 +17450,9 @@
           <w:szCs w:val="24"/>
           <w:lang w:val="en-US"/>
         </w:rPr>
-        <w:t xml:space="preserve">nie </w:t>
-      </w:r>
+        <w:t xml:space="preserve">  </w:t>
+      </w:r>
+      <w:proofErr w:type="spellStart"/>
       <w:r>
         <w:rPr>
           <w:rFonts w:cs="Arial"/>
@@ -17256,8 +17461,9 @@
           <w:szCs w:val="24"/>
           <w:lang w:val="en-US"/>
         </w:rPr>
-        <w:tab/>
-      </w:r>
+        <w:t>nie</w:t>
+      </w:r>
+      <w:proofErr w:type="spellEnd"/>
       <w:r>
         <w:rPr>
           <w:rFonts w:cs="Arial"/>
@@ -17266,7 +17472,7 @@
           <w:szCs w:val="24"/>
           <w:lang w:val="en-US"/>
         </w:rPr>
-        <w:tab/>
+        <w:t xml:space="preserve"> </w:t>
       </w:r>
       <w:r>
         <w:rPr>
@@ -17276,7 +17482,39 @@
           <w:szCs w:val="24"/>
           <w:lang w:val="en-US"/>
         </w:rPr>
-        <w:t>werfen!</w:t>
+        <w:tab/>
+      </w:r>
+      <w:r>
+        <w:rPr>
+          <w:rFonts w:cs="Arial"/>
+          <w:i/>
+          <w:iCs/>
+          <w:szCs w:val="24"/>
+          <w:lang w:val="en-US"/>
+        </w:rPr>
+        <w:tab/>
+      </w:r>
+      <w:proofErr w:type="spellStart"/>
+      <w:r>
+        <w:rPr>
+          <w:rFonts w:cs="Arial"/>
+          <w:i/>
+          <w:iCs/>
+          <w:szCs w:val="24"/>
+          <w:lang w:val="en-US"/>
+        </w:rPr>
+        <w:t>werfen</w:t>
+      </w:r>
+      <w:proofErr w:type="spellEnd"/>
+      <w:r>
+        <w:rPr>
+          <w:rFonts w:cs="Arial"/>
+          <w:i/>
+          <w:iCs/>
+          <w:szCs w:val="24"/>
+          <w:lang w:val="en-US"/>
+        </w:rPr>
+        <w:t>!</w:t>
       </w:r>
     </w:p>
     <w:p>
@@ -17931,7 +18169,7 @@
         </w:rPr>
         <w:t xml:space="preserve">At the end of the questionnaire, participants were asked to indicate </w:t>
       </w:r>
-      <w:commentRangeStart w:id="27"/>
+      <w:commentRangeStart w:id="28"/>
       <w:r>
         <w:rPr>
           <w:rFonts w:cs="Arial"/>
@@ -17948,12 +18186,12 @@
         </w:rPr>
         <w:t>e/dialect</w:t>
       </w:r>
-      <w:commentRangeEnd w:id="27"/>
+      <w:commentRangeEnd w:id="28"/>
       <w:r>
         <w:rPr>
           <w:rStyle w:val="Kommentarzeichen"/>
         </w:rPr>
-        <w:commentReference w:id="27"/>
+        <w:commentReference w:id="28"/>
       </w:r>
       <w:r>
         <w:rPr>
@@ -17971,7 +18209,7 @@
         </w:rPr>
         <w:t xml:space="preserve"> Completing the entire questionnaire took the participants about </w:t>
       </w:r>
-      <w:commentRangeStart w:id="28"/>
+      <w:commentRangeStart w:id="29"/>
       <w:r>
         <w:rPr>
           <w:rFonts w:cs="Arial"/>
@@ -17980,12 +18218,12 @@
         </w:rPr>
         <w:t xml:space="preserve">10 minutes </w:t>
       </w:r>
-      <w:commentRangeEnd w:id="28"/>
+      <w:commentRangeEnd w:id="29"/>
       <w:r>
         <w:rPr>
           <w:rStyle w:val="Kommentarzeichen"/>
         </w:rPr>
-        <w:commentReference w:id="28"/>
+        <w:commentReference w:id="29"/>
       </w:r>
       <w:r>
         <w:rPr>
@@ -18012,7 +18250,7 @@
       <w:pPr>
         <w:pStyle w:val="berschrift2"/>
       </w:pPr>
-      <w:bookmarkStart w:id="29" w:name="_Toc143168588"/>
+      <w:bookmarkStart w:id="30" w:name="_Toc143510595"/>
       <w:r>
         <w:t>3.</w:t>
       </w:r>
@@ -18028,7 +18266,7 @@
       <w:r>
         <w:t>critical and filler items</w:t>
       </w:r>
-      <w:bookmarkEnd w:id="29"/>
+      <w:bookmarkEnd w:id="30"/>
     </w:p>
     <w:p>
       <w:pPr>
@@ -18343,7 +18581,25 @@
           <w:iCs/>
           <w:szCs w:val="24"/>
         </w:rPr>
-        <w:t>‘No, UNTIL 6pm.’</w:t>
+        <w:t>‘</w:t>
+      </w:r>
+      <w:proofErr w:type="spellStart"/>
+      <w:r>
+        <w:rPr>
+          <w:rFonts w:cs="Arial"/>
+          <w:iCs/>
+          <w:szCs w:val="24"/>
+        </w:rPr>
+        <w:t>No</w:t>
+      </w:r>
+      <w:proofErr w:type="spellEnd"/>
+      <w:r>
+        <w:rPr>
+          <w:rFonts w:cs="Arial"/>
+          <w:iCs/>
+          <w:szCs w:val="24"/>
+        </w:rPr>
+        <w:t>, UNTIL 6pm.’</w:t>
       </w:r>
     </w:p>
     <w:p>
@@ -18584,16 +18840,36 @@
           <w:iCs/>
           <w:szCs w:val="24"/>
         </w:rPr>
-        <w:t xml:space="preserve">‘No, </w:t>
-      </w:r>
+        <w:t>‘</w:t>
+      </w:r>
+      <w:proofErr w:type="spellStart"/>
       <w:r>
         <w:rPr>
           <w:rFonts w:cs="Arial"/>
           <w:iCs/>
           <w:szCs w:val="24"/>
         </w:rPr>
+        <w:t>No</w:t>
+      </w:r>
+      <w:proofErr w:type="spellEnd"/>
+      <w:r>
+        <w:rPr>
+          <w:rFonts w:cs="Arial"/>
+          <w:iCs/>
+          <w:szCs w:val="24"/>
+        </w:rPr>
+        <w:t xml:space="preserve">, </w:t>
+      </w:r>
+      <w:proofErr w:type="spellStart"/>
+      <w:r>
+        <w:rPr>
+          <w:rFonts w:cs="Arial"/>
+          <w:iCs/>
+          <w:szCs w:val="24"/>
+        </w:rPr>
         <w:t>until</w:t>
       </w:r>
+      <w:proofErr w:type="spellEnd"/>
       <w:r>
         <w:rPr>
           <w:rFonts w:cs="Arial"/>
@@ -19086,6 +19362,7 @@
         </w:rPr>
         <w:t xml:space="preserve">dem </w:t>
       </w:r>
+      <w:proofErr w:type="spellStart"/>
       <w:r>
         <w:rPr>
           <w:rFonts w:cs="Arial"/>
@@ -19094,6 +19371,7 @@
         </w:rPr>
         <w:t>Türsteher</w:t>
       </w:r>
+      <w:proofErr w:type="spellEnd"/>
       <w:r>
         <w:rPr>
           <w:rFonts w:cs="Arial"/>
@@ -19386,6 +19664,7 @@
         </w:rPr>
         <w:t xml:space="preserve">, </w:t>
       </w:r>
+      <w:proofErr w:type="spellStart"/>
       <w:r>
         <w:rPr>
           <w:rFonts w:cs="Arial"/>
@@ -19393,7 +19672,17 @@
           <w:szCs w:val="24"/>
           <w:lang w:val="en-US"/>
         </w:rPr>
-        <w:t xml:space="preserve">mit </w:t>
+        <w:t>mit</w:t>
+      </w:r>
+      <w:proofErr w:type="spellEnd"/>
+      <w:r>
+        <w:rPr>
+          <w:rFonts w:cs="Arial"/>
+          <w:i/>
+          <w:szCs w:val="24"/>
+          <w:lang w:val="en-US"/>
+        </w:rPr>
+        <w:t xml:space="preserve"> </w:t>
       </w:r>
       <w:r>
         <w:rPr>
@@ -19403,6 +19692,7 @@
         </w:rPr>
         <w:t xml:space="preserve">‘with’ and </w:t>
       </w:r>
+      <w:proofErr w:type="spellStart"/>
       <w:r>
         <w:rPr>
           <w:rFonts w:cs="Arial"/>
@@ -19410,7 +19700,17 @@
           <w:szCs w:val="24"/>
           <w:lang w:val="en-US"/>
         </w:rPr>
-        <w:t xml:space="preserve">ohne </w:t>
+        <w:t>ohne</w:t>
+      </w:r>
+      <w:proofErr w:type="spellEnd"/>
+      <w:r>
+        <w:rPr>
+          <w:rFonts w:cs="Arial"/>
+          <w:i/>
+          <w:szCs w:val="24"/>
+          <w:lang w:val="en-US"/>
+        </w:rPr>
+        <w:t xml:space="preserve"> </w:t>
       </w:r>
       <w:r>
         <w:rPr>
@@ -19420,6 +19720,7 @@
         </w:rPr>
         <w:t xml:space="preserve">‘without’ as well as </w:t>
       </w:r>
+      <w:proofErr w:type="spellStart"/>
       <w:r>
         <w:rPr>
           <w:rFonts w:cs="Arial"/>
@@ -19427,7 +19728,17 @@
           <w:szCs w:val="24"/>
           <w:lang w:val="en-US"/>
         </w:rPr>
-        <w:t xml:space="preserve">nach </w:t>
+        <w:t>nach</w:t>
+      </w:r>
+      <w:proofErr w:type="spellEnd"/>
+      <w:r>
+        <w:rPr>
+          <w:rFonts w:cs="Arial"/>
+          <w:i/>
+          <w:szCs w:val="24"/>
+          <w:lang w:val="en-US"/>
+        </w:rPr>
+        <w:t xml:space="preserve"> </w:t>
       </w:r>
       <w:r>
         <w:rPr>
@@ -19572,7 +19883,7 @@
           <w:lang w:val="en-US"/>
         </w:rPr>
       </w:pPr>
-      <w:commentRangeStart w:id="30"/>
+      <w:commentRangeStart w:id="31"/>
       <w:r>
         <w:rPr>
           <w:lang w:val="en-US"/>
@@ -19633,12 +19944,12 @@
         </w:rPr>
         <w:t xml:space="preserve">the prepositional phrase precedes the object phrase to ensure a consistent pattern. </w:t>
       </w:r>
-      <w:commentRangeEnd w:id="30"/>
+      <w:commentRangeEnd w:id="31"/>
       <w:r>
         <w:rPr>
           <w:rStyle w:val="Kommentarzeichen"/>
         </w:rPr>
-        <w:commentReference w:id="30"/>
+        <w:commentReference w:id="31"/>
       </w:r>
     </w:p>
     <w:p>
@@ -20131,16 +20442,22 @@
       <w:r>
         <w:tab/>
       </w:r>
+      <w:proofErr w:type="spellStart"/>
       <w:r>
         <w:rPr>
           <w:smallCaps/>
         </w:rPr>
         <w:t>aux</w:t>
       </w:r>
-      <w:r>
-        <w:tab/>
+      <w:proofErr w:type="spellEnd"/>
+      <w:r>
+        <w:tab/>
+      </w:r>
+      <w:proofErr w:type="spellStart"/>
+      <w:r>
         <w:t>the</w:t>
       </w:r>
+      <w:proofErr w:type="spellEnd"/>
       <w:r>
         <w:tab/>
         <w:t>Süddeutsche</w:t>
@@ -20150,8 +20467,12 @@
       </w:r>
       <w:r>
         <w:tab/>
+      </w:r>
+      <w:proofErr w:type="spellStart"/>
+      <w:r>
         <w:t>read</w:t>
       </w:r>
+      <w:proofErr w:type="spellEnd"/>
     </w:p>
     <w:p>
       <w:pPr>
@@ -20178,7 +20499,23 @@
         <w:t>‘</w:t>
       </w:r>
       <w:r>
-        <w:t>Peter read the Süddeutsche.’</w:t>
+        <w:t xml:space="preserve">Peter </w:t>
+      </w:r>
+      <w:proofErr w:type="spellStart"/>
+      <w:r>
+        <w:t>read</w:t>
+      </w:r>
+      <w:proofErr w:type="spellEnd"/>
+      <w:r>
+        <w:t xml:space="preserve"> </w:t>
+      </w:r>
+      <w:proofErr w:type="spellStart"/>
+      <w:r>
+        <w:t>the</w:t>
+      </w:r>
+      <w:proofErr w:type="spellEnd"/>
+      <w:r>
+        <w:t xml:space="preserve"> Süddeutsche.’</w:t>
       </w:r>
     </w:p>
     <w:p>
@@ -20424,19 +20761,19 @@
           <w:lang w:val="en-US"/>
         </w:rPr>
       </w:pPr>
-      <w:commentRangeStart w:id="31"/>
+      <w:commentRangeStart w:id="32"/>
       <w:r>
         <w:rPr>
           <w:lang w:val="en-US"/>
         </w:rPr>
         <w:t>(own stimuli)</w:t>
       </w:r>
-      <w:commentRangeEnd w:id="31"/>
+      <w:commentRangeEnd w:id="32"/>
       <w:r>
         <w:rPr>
           <w:rStyle w:val="Kommentarzeichen"/>
         </w:rPr>
-        <w:commentReference w:id="31"/>
+        <w:commentReference w:id="32"/>
       </w:r>
     </w:p>
     <w:p>
@@ -20657,6 +20994,7 @@
         </w:rPr>
         <w:tab/>
       </w:r>
+      <w:proofErr w:type="spellStart"/>
       <w:r>
         <w:rPr>
           <w:i/>
@@ -20665,6 +21003,7 @@
         </w:rPr>
         <w:t>gegessen</w:t>
       </w:r>
+      <w:proofErr w:type="spellEnd"/>
       <w:r>
         <w:rPr>
           <w:lang w:val="en-US"/>
@@ -21382,8 +21721,15 @@
           <w:lang w:val="en-US"/>
         </w:rPr>
         <w:tab/>
+      </w:r>
+      <w:proofErr w:type="spellStart"/>
+      <w:r>
+        <w:rPr>
+          <w:lang w:val="en-US"/>
+        </w:rPr>
         <w:t>at.the</w:t>
       </w:r>
+      <w:proofErr w:type="spellEnd"/>
       <w:r>
         <w:rPr>
           <w:lang w:val="en-US"/>
@@ -21634,13 +21980,13 @@
         </w:rPr>
         <w:t>(own stimuli)</w:t>
       </w:r>
-      <w:commentRangeStart w:id="32"/>
-      <w:commentRangeEnd w:id="32"/>
+      <w:commentRangeStart w:id="33"/>
+      <w:commentRangeEnd w:id="33"/>
       <w:r>
         <w:rPr>
           <w:rStyle w:val="Kommentarzeichen"/>
         </w:rPr>
-        <w:commentReference w:id="32"/>
+        <w:commentReference w:id="33"/>
       </w:r>
     </w:p>
     <w:p>
@@ -21848,6 +22194,7 @@
         </w:rPr>
         <w:tab/>
       </w:r>
+      <w:proofErr w:type="spellStart"/>
       <w:r>
         <w:rPr>
           <w:i/>
@@ -21856,6 +22203,7 @@
         </w:rPr>
         <w:t>gemacht</w:t>
       </w:r>
+      <w:proofErr w:type="spellEnd"/>
       <w:r>
         <w:rPr>
           <w:lang w:val="en-US"/>
@@ -22227,13 +22575,13 @@
         </w:rPr>
         <w:t>(own stimuli)</w:t>
       </w:r>
-      <w:commentRangeStart w:id="33"/>
-      <w:commentRangeEnd w:id="33"/>
+      <w:commentRangeStart w:id="34"/>
+      <w:commentRangeEnd w:id="34"/>
       <w:r>
         <w:rPr>
           <w:rStyle w:val="Kommentarzeichen"/>
         </w:rPr>
-        <w:commentReference w:id="33"/>
+        <w:commentReference w:id="34"/>
       </w:r>
     </w:p>
     <w:p>
@@ -22464,11 +22812,11 @@
       <w:pPr>
         <w:pStyle w:val="berschrift2"/>
       </w:pPr>
-      <w:bookmarkStart w:id="34" w:name="_Toc143168589"/>
+      <w:bookmarkStart w:id="35" w:name="_Toc143510596"/>
       <w:r>
         <w:t>3.3 Recording of stimuli</w:t>
       </w:r>
-      <w:bookmarkEnd w:id="34"/>
+      <w:bookmarkEnd w:id="35"/>
     </w:p>
     <w:p>
       <w:pPr>
@@ -22589,7 +22937,21 @@
         <w:rPr>
           <w:lang w:val="en-US"/>
         </w:rPr>
-        <w:t xml:space="preserve">All sentences were recorded by condition (cf. Sederous &amp; Namboodiripad 2020). </w:t>
+        <w:t xml:space="preserve">All sentences were recorded by condition (cf. </w:t>
+      </w:r>
+      <w:proofErr w:type="spellStart"/>
+      <w:r>
+        <w:rPr>
+          <w:lang w:val="en-US"/>
+        </w:rPr>
+        <w:t>Sederous</w:t>
+      </w:r>
+      <w:proofErr w:type="spellEnd"/>
+      <w:r>
+        <w:rPr>
+          <w:lang w:val="en-US"/>
+        </w:rPr>
+        <w:t xml:space="preserve"> &amp; Namboodiripad 2020). </w:t>
       </w:r>
       <w:r>
         <w:rPr>
@@ -22673,9 +23035,9 @@
           <w:lang w:val="en-US"/>
         </w:rPr>
       </w:pPr>
-      <w:bookmarkStart w:id="35" w:name="_Toc139031147"/>
-      <w:bookmarkStart w:id="36" w:name="_Toc139181603"/>
-      <w:bookmarkStart w:id="37" w:name="_Toc142902770"/>
+      <w:bookmarkStart w:id="36" w:name="_Toc139031147"/>
+      <w:bookmarkStart w:id="37" w:name="_Toc139181603"/>
+      <w:bookmarkStart w:id="38" w:name="_Toc143503600"/>
       <w:r>
         <w:rPr>
           <w:lang w:val="en-US"/>
@@ -22716,9 +23078,9 @@
         </w:rPr>
         <w:t>Pitch contour of stimuli with emphasis</w:t>
       </w:r>
-      <w:bookmarkEnd w:id="35"/>
       <w:bookmarkEnd w:id="36"/>
       <w:bookmarkEnd w:id="37"/>
+      <w:bookmarkEnd w:id="38"/>
     </w:p>
     <w:p>
       <w:pPr>
@@ -23030,9 +23392,9 @@
           <w:lang w:val="en-US"/>
         </w:rPr>
       </w:pPr>
-      <w:bookmarkStart w:id="38" w:name="_Toc139031148"/>
-      <w:bookmarkStart w:id="39" w:name="_Toc139181604"/>
-      <w:bookmarkStart w:id="40" w:name="_Toc142902771"/>
+      <w:bookmarkStart w:id="39" w:name="_Toc139031148"/>
+      <w:bookmarkStart w:id="40" w:name="_Toc139181604"/>
+      <w:bookmarkStart w:id="41" w:name="_Toc143503601"/>
       <w:r>
         <w:rPr>
           <w:lang w:val="en-US"/>
@@ -23079,9 +23441,9 @@
         </w:rPr>
         <w:t>.</w:t>
       </w:r>
-      <w:bookmarkEnd w:id="38"/>
       <w:bookmarkEnd w:id="39"/>
       <w:bookmarkEnd w:id="40"/>
+      <w:bookmarkEnd w:id="41"/>
       <w:r>
         <w:rPr>
           <w:lang w:val="en-US"/>
@@ -23117,12 +23479,21 @@
         </w:rPr>
         <w:t xml:space="preserve"> L+H* accent on the contrasting word </w:t>
       </w:r>
+      <w:proofErr w:type="spellStart"/>
       <w:r>
         <w:rPr>
           <w:i/>
           <w:lang w:val="en-US"/>
         </w:rPr>
-        <w:t xml:space="preserve">Türsteher </w:t>
+        <w:t>Türsteher</w:t>
+      </w:r>
+      <w:proofErr w:type="spellEnd"/>
+      <w:r>
+        <w:rPr>
+          <w:i/>
+          <w:lang w:val="en-US"/>
+        </w:rPr>
+        <w:t xml:space="preserve"> </w:t>
       </w:r>
       <w:r>
         <w:rPr>
@@ -23166,12 +23537,21 @@
         </w:rPr>
         <w:t xml:space="preserve"> the stimuli depicted in Figure 1 and Figure 2 solely vary in terms of the emphasis placed on </w:t>
       </w:r>
+      <w:proofErr w:type="spellStart"/>
       <w:r>
         <w:rPr>
           <w:i/>
           <w:lang w:val="en-US"/>
         </w:rPr>
-        <w:t xml:space="preserve">Polizisten </w:t>
+        <w:t>Polizisten</w:t>
+      </w:r>
+      <w:proofErr w:type="spellEnd"/>
+      <w:r>
+        <w:rPr>
+          <w:i/>
+          <w:lang w:val="en-US"/>
+        </w:rPr>
+        <w:t xml:space="preserve"> </w:t>
       </w:r>
       <w:r>
         <w:rPr>
@@ -23316,7 +23696,7 @@
       <w:pPr>
         <w:pStyle w:val="berschrift2"/>
       </w:pPr>
-      <w:bookmarkStart w:id="41" w:name="_Toc143168590"/>
+      <w:bookmarkStart w:id="42" w:name="_Toc143510597"/>
       <w:r>
         <w:lastRenderedPageBreak/>
         <w:t>3.</w:t>
@@ -23327,7 +23707,7 @@
       <w:r>
         <w:t xml:space="preserve"> Data collection</w:t>
       </w:r>
-      <w:bookmarkEnd w:id="41"/>
+      <w:bookmarkEnd w:id="42"/>
     </w:p>
     <w:p>
       <w:pPr>
@@ -23449,7 +23829,7 @@
         </w:rPr>
         <w:t>(</w:t>
       </w:r>
-      <w:commentRangeStart w:id="42"/>
+      <w:commentRangeStart w:id="43"/>
       <w:r>
         <w:rPr>
           <w:rFonts w:eastAsia="Times New Roman" w:cs="Arial"/>
@@ -23458,12 +23838,12 @@
         </w:rPr>
         <w:t>cf. Prolific Academic 2019</w:t>
       </w:r>
-      <w:commentRangeEnd w:id="42"/>
+      <w:commentRangeEnd w:id="43"/>
       <w:r>
         <w:rPr>
           <w:rStyle w:val="Kommentarzeichen"/>
         </w:rPr>
-        <w:commentReference w:id="42"/>
+        <w:commentReference w:id="43"/>
       </w:r>
       <w:r>
         <w:rPr>
@@ -24105,7 +24485,7 @@
       <w:pPr>
         <w:pStyle w:val="berschrift2"/>
       </w:pPr>
-      <w:bookmarkStart w:id="43" w:name="_Toc143168591"/>
+      <w:bookmarkStart w:id="44" w:name="_Toc143510598"/>
       <w:r>
         <w:t>3.</w:t>
       </w:r>
@@ -24121,7 +24501,7 @@
       <w:r>
         <w:t xml:space="preserve"> recruitment and characteristics</w:t>
       </w:r>
-      <w:bookmarkEnd w:id="43"/>
+      <w:bookmarkEnd w:id="44"/>
     </w:p>
     <w:p>
       <w:pPr>
@@ -24289,7 +24669,7 @@
           <w:lang w:val="en-US"/>
         </w:rPr>
       </w:pPr>
-      <w:bookmarkStart w:id="44" w:name="_Toc143168592"/>
+      <w:bookmarkStart w:id="45" w:name="_Toc143510599"/>
       <w:r>
         <w:rPr>
           <w:rFonts w:cs="Arial"/>
@@ -24314,7 +24694,7 @@
         </w:rPr>
         <w:t>Results and analysis</w:t>
       </w:r>
-      <w:bookmarkEnd w:id="44"/>
+      <w:bookmarkEnd w:id="45"/>
     </w:p>
     <w:p>
       <w:pPr>
@@ -24572,7 +24952,7 @@
           <w:lang w:val="en-US"/>
         </w:rPr>
       </w:pPr>
-      <w:bookmarkStart w:id="45" w:name="_Toc142902772"/>
+      <w:bookmarkStart w:id="46" w:name="_Toc143503602"/>
       <w:r>
         <w:rPr>
           <w:lang w:val="en-US"/>
@@ -24619,7 +24999,7 @@
         </w:rPr>
         <w:t>articipants' ratings of all critical items</w:t>
       </w:r>
-      <w:bookmarkEnd w:id="45"/>
+      <w:bookmarkEnd w:id="46"/>
     </w:p>
     <w:p>
       <w:pPr>
@@ -24845,7 +25225,7 @@
           <w:lang w:val="en-US"/>
         </w:rPr>
       </w:pPr>
-      <w:bookmarkStart w:id="46" w:name="_Toc142902773"/>
+      <w:bookmarkStart w:id="47" w:name="_Toc143503603"/>
       <w:r>
         <w:rPr>
           <w:lang w:val="en-US"/>
@@ -24892,7 +25272,7 @@
         </w:rPr>
         <w:t>plots of participants' ratings of each factor</w:t>
       </w:r>
-      <w:bookmarkEnd w:id="46"/>
+      <w:bookmarkEnd w:id="47"/>
     </w:p>
     <w:p>
       <w:pPr>
@@ -25133,7 +25513,7 @@
           <w:lang w:val="en-US"/>
         </w:rPr>
       </w:pPr>
-      <w:bookmarkStart w:id="47" w:name="_Toc142902774"/>
+      <w:bookmarkStart w:id="48" w:name="_Toc143503604"/>
       <w:r>
         <w:rPr>
           <w:lang w:val="en-US"/>
@@ -25180,7 +25560,7 @@
         </w:rPr>
         <w:t>plot of participants' ratings of all critical items</w:t>
       </w:r>
-      <w:bookmarkEnd w:id="47"/>
+      <w:bookmarkEnd w:id="48"/>
     </w:p>
     <w:p>
       <w:pPr>
@@ -25254,7 +25634,7 @@
         </w:rPr>
         <w:t xml:space="preserve"> (cf. </w:t>
       </w:r>
-      <w:commentRangeStart w:id="48"/>
+      <w:commentRangeStart w:id="49"/>
       <w:r>
         <w:rPr>
           <w:lang w:val="en-US"/>
@@ -25267,12 +25647,12 @@
         </w:rPr>
         <w:t xml:space="preserve"> 2015</w:t>
       </w:r>
-      <w:commentRangeEnd w:id="48"/>
+      <w:commentRangeEnd w:id="49"/>
       <w:r>
         <w:rPr>
           <w:rStyle w:val="Kommentarzeichen"/>
         </w:rPr>
-        <w:commentReference w:id="48"/>
+        <w:commentReference w:id="49"/>
       </w:r>
       <w:r>
         <w:rPr>
@@ -25375,8 +25755,8 @@
         </w:rPr>
         <w:t xml:space="preserve"> (cf. </w:t>
       </w:r>
-      <w:commentRangeStart w:id="49"/>
       <w:commentRangeStart w:id="50"/>
+      <w:commentRangeStart w:id="51"/>
       <w:r>
         <w:rPr>
           <w:rFonts w:eastAsia="Times New Roman" w:cs="Arial"/>
@@ -25385,19 +25765,19 @@
         </w:rPr>
         <w:t>Christensen 2019</w:t>
       </w:r>
-      <w:commentRangeEnd w:id="49"/>
+      <w:commentRangeEnd w:id="50"/>
       <w:r>
         <w:rPr>
           <w:rStyle w:val="Kommentarzeichen"/>
         </w:rPr>
-        <w:commentReference w:id="49"/>
-      </w:r>
-      <w:commentRangeEnd w:id="50"/>
+        <w:commentReference w:id="50"/>
+      </w:r>
+      <w:commentRangeEnd w:id="51"/>
       <w:r>
         <w:rPr>
           <w:rStyle w:val="Kommentarzeichen"/>
         </w:rPr>
-        <w:commentReference w:id="50"/>
+        <w:commentReference w:id="51"/>
       </w:r>
       <w:r>
         <w:rPr>
@@ -25651,7 +26031,7 @@
           <w:lang w:val="en-US"/>
         </w:rPr>
       </w:pPr>
-      <w:bookmarkStart w:id="51" w:name="_Toc142902775"/>
+      <w:bookmarkStart w:id="52" w:name="_Toc143503605"/>
       <w:r>
         <w:rPr>
           <w:lang w:val="en-US"/>
@@ -25686,7 +26066,7 @@
         </w:rPr>
         <w:t>: Comparison of participants' ratings of stimuli with and without emphasis</w:t>
       </w:r>
-      <w:bookmarkEnd w:id="51"/>
+      <w:bookmarkEnd w:id="52"/>
     </w:p>
     <w:p>
       <w:pPr>
@@ -26102,7 +26482,7 @@
           <w:lang w:val="en-US"/>
         </w:rPr>
       </w:pPr>
-      <w:bookmarkStart w:id="52" w:name="_Toc142902776"/>
+      <w:bookmarkStart w:id="53" w:name="_Toc143503606"/>
       <w:r>
         <w:rPr>
           <w:lang w:val="en-US"/>
@@ -26149,7 +26529,7 @@
         </w:rPr>
         <w:t>stimuli</w:t>
       </w:r>
-      <w:bookmarkEnd w:id="52"/>
+      <w:bookmarkEnd w:id="53"/>
       <w:r>
         <w:rPr>
           <w:lang w:val="en-US"/>
@@ -26596,7 +26976,7 @@
           <w:lang w:val="en-US"/>
         </w:rPr>
       </w:pPr>
-      <w:bookmarkStart w:id="53" w:name="_Toc142902777"/>
+      <w:bookmarkStart w:id="54" w:name="_Toc143503607"/>
       <w:r>
         <w:rPr>
           <w:lang w:val="en-US"/>
@@ -26631,7 +27011,7 @@
         </w:rPr>
         <w:t>: Comparison of participants' ratings of stimuli with functional and lexical fragments.</w:t>
       </w:r>
-      <w:bookmarkEnd w:id="53"/>
+      <w:bookmarkEnd w:id="54"/>
     </w:p>
     <w:p>
       <w:pPr>
@@ -27067,7 +27447,7 @@
           <w:lang w:val="en-US"/>
         </w:rPr>
       </w:pPr>
-      <w:bookmarkStart w:id="54" w:name="_Toc143168593"/>
+      <w:bookmarkStart w:id="55" w:name="_Toc143510600"/>
       <w:r>
         <w:rPr>
           <w:rFonts w:cs="Arial"/>
@@ -27093,7 +27473,7 @@
         </w:rPr>
         <w:t>Discussion</w:t>
       </w:r>
-      <w:bookmarkEnd w:id="54"/>
+      <w:bookmarkEnd w:id="55"/>
     </w:p>
     <w:p>
       <w:pPr>
@@ -27251,11 +27631,11 @@
       <w:pPr>
         <w:pStyle w:val="berschrift2"/>
       </w:pPr>
-      <w:bookmarkStart w:id="55" w:name="_Toc143168594"/>
+      <w:bookmarkStart w:id="56" w:name="_Toc143510601"/>
       <w:r>
         <w:t>5.1 Interpretation of the findings</w:t>
       </w:r>
-      <w:bookmarkEnd w:id="55"/>
+      <w:bookmarkEnd w:id="56"/>
     </w:p>
     <w:p>
       <w:pPr>
@@ -27835,7 +28215,7 @@
           <w:lang w:val="en-US"/>
         </w:rPr>
       </w:pPr>
-      <w:bookmarkStart w:id="56" w:name="_Toc142902778"/>
+      <w:bookmarkStart w:id="57" w:name="_Toc143503608"/>
       <w:r>
         <w:rPr>
           <w:lang w:val="en-US"/>
@@ -27894,7 +28274,7 @@
         </w:rPr>
         <w:t>articipants' ratings by age group</w:t>
       </w:r>
-      <w:bookmarkEnd w:id="56"/>
+      <w:bookmarkEnd w:id="57"/>
     </w:p>
     <w:p>
       <w:pPr>
@@ -28185,7 +28565,23 @@
           <w:szCs w:val="24"/>
           <w:lang w:val="en-US"/>
         </w:rPr>
-        <w:t>While the primary focus of this study centers on German native speakers, it's noteworthy that a subset of participants indicated proficiency in languages beyond German. When contrasting the acceptability ratings between monolingual and bilingual German speakers, a notable pattern emerges</w:t>
+        <w:t>While the primary focus of this study centers on German native speakers, it</w:t>
+      </w:r>
+      <w:r>
+        <w:rPr>
+          <w:rFonts w:eastAsia="Times New Roman" w:cs="Arial"/>
+          <w:szCs w:val="24"/>
+          <w:lang w:val="en-US"/>
+        </w:rPr>
+        <w:t xml:space="preserve"> i</w:t>
+      </w:r>
+      <w:r>
+        <w:rPr>
+          <w:rFonts w:eastAsia="Times New Roman" w:cs="Arial"/>
+          <w:szCs w:val="24"/>
+          <w:lang w:val="en-US"/>
+        </w:rPr>
+        <w:t>s noteworthy that a subset of participants indicated proficiency in languages beyond German. When contrasting the acceptability ratings between monolingual and bilingual German speakers, a notable pattern emerges</w:t>
       </w:r>
       <w:r>
         <w:rPr>
@@ -28321,7 +28717,23 @@
           <w:szCs w:val="24"/>
           <w:lang w:val="en-US"/>
         </w:rPr>
-        <w:t>However, it's crucial to exercise caution when drawing broad conclusions from these findings. The higher variability observed in the ratings provided by bilinguals, coupled with their smaller representation in the study</w:t>
+        <w:t>However, it</w:t>
+      </w:r>
+      <w:r>
+        <w:rPr>
+          <w:rFonts w:eastAsia="Times New Roman" w:cs="Arial"/>
+          <w:szCs w:val="24"/>
+          <w:lang w:val="en-US"/>
+        </w:rPr>
+        <w:t xml:space="preserve"> i</w:t>
+      </w:r>
+      <w:r>
+        <w:rPr>
+          <w:rFonts w:eastAsia="Times New Roman" w:cs="Arial"/>
+          <w:szCs w:val="24"/>
+          <w:lang w:val="en-US"/>
+        </w:rPr>
+        <w:t>s crucial to exercise caution when drawing broad conclusions from these findings. The higher variability observed in the ratings provided by bilinguals, coupled with their smaller representation in the study</w:t>
       </w:r>
       <w:r>
         <w:rPr>
@@ -28408,7 +28820,7 @@
           <w:lang w:val="en-US"/>
         </w:rPr>
       </w:pPr>
-      <w:bookmarkStart w:id="57" w:name="_Toc142902779"/>
+      <w:bookmarkStart w:id="58" w:name="_Toc143503609"/>
       <w:r>
         <w:rPr>
           <w:lang w:val="en-US"/>
@@ -28455,7 +28867,7 @@
         </w:rPr>
         <w:t>articipants' ratings by linguistic profile</w:t>
       </w:r>
-      <w:bookmarkEnd w:id="57"/>
+      <w:bookmarkEnd w:id="58"/>
     </w:p>
     <w:p>
       <w:pPr>
@@ -29306,7 +29718,25 @@
           <w:szCs w:val="24"/>
           <w:lang w:val="en-US"/>
         </w:rPr>
-        <w:t xml:space="preserve">refers to based on the preceding clause, e.g., until 6pm, but also, they must find the contrast and adjust the phrase accordingly, e.g., Peter worked at the cinema until 6pm instead of from 6pm. In cases such as (28), in which the contrastive words are emphasized, one can assume that is much easier for the hearer to understand what the preposition refers to, what it contrasts with and what the propositional content of speaker B’s utterance is. Therefore, it can be assumed that fragmentary answers with a complete prepositional or noun phrase and emphasized contrastive words receive the highest acceptability </w:t>
+        <w:t xml:space="preserve">refers to </w:t>
+      </w:r>
+      <w:proofErr w:type="spellStart"/>
+      <w:r>
+        <w:rPr>
+          <w:rFonts w:cs="Arial"/>
+          <w:szCs w:val="24"/>
+          <w:lang w:val="en-US"/>
+        </w:rPr>
+        <w:t>based</w:t>
+      </w:r>
+      <w:proofErr w:type="spellEnd"/>
+      <w:r>
+        <w:rPr>
+          <w:rFonts w:cs="Arial"/>
+          <w:szCs w:val="24"/>
+          <w:lang w:val="en-US"/>
+        </w:rPr>
+        <w:t xml:space="preserve"> on the preceding clause, e.g., until 6pm, but also, they must find the contrast and adjust the phrase accordingly, e.g., Peter worked at the cinema until 6pm instead of from 6pm. In cases such as (28), in which the contrastive words are emphasized, one can assume that is much easier for the hearer to understand what the preposition refers to, what it contrasts with and what the propositional content of speaker B’s utterance is. Therefore, it can be assumed that fragmentary answers with a complete prepositional or noun phrase and emphasized contrastive words receive the highest acceptability </w:t>
       </w:r>
       <w:r>
         <w:rPr>
@@ -29336,15 +29766,7 @@
           <w:szCs w:val="24"/>
           <w:lang w:val="en-US"/>
         </w:rPr>
-        <w:t xml:space="preserve">Next, the context might also influence how contrastive, fragmentary answers are perceived. That is, the prominence of the correlate in the discourse possibly impacts how natural the fragmentary answer sound to them. Since no previous context was given when any of the dialogues were presented, it can be ruled out that this affected participants’ judgements. Furthermore, all preceding sentences in the critical stimuli had the same syntactic structure and did not include any subordinate clauses. Therefore, it was ensured that all </w:t>
-      </w:r>
-      <w:r>
-        <w:rPr>
-          <w:rFonts w:cs="Arial"/>
-          <w:szCs w:val="24"/>
-          <w:lang w:val="en-US"/>
-        </w:rPr>
-        <w:t>correlates in the preceding sentence had the same degree of prominence in the discourse.</w:t>
+        <w:t>Next, the context might also influence how contrastive, fragmentary answers are perceived. That is, the prominence of the correlate in the discourse possibly impacts how natural the fragmentary answer sound to them. Since no previous context was given when any of the dialogues were presented, it can be ruled out that this affected participants’ judgements. Furthermore, all preceding sentences in the critical stimuli had the same syntactic structure and did not include any subordinate clauses. Therefore, it was ensured that all correlates in the preceding sentence had the same degree of prominence in the discourse.</w:t>
       </w:r>
     </w:p>
     <w:p>
@@ -29363,11 +29785,11 @@
       <w:pPr>
         <w:pStyle w:val="berschrift2"/>
       </w:pPr>
-      <w:bookmarkStart w:id="58" w:name="_Toc143168595"/>
+      <w:bookmarkStart w:id="59" w:name="_Toc143510602"/>
       <w:r>
         <w:t>5.2 Comparison with previous studies and theoretical predictions</w:t>
       </w:r>
-      <w:bookmarkEnd w:id="58"/>
+      <w:bookmarkEnd w:id="59"/>
     </w:p>
     <w:p>
       <w:pPr>
@@ -29708,11 +30130,19 @@
         </w:rPr>
         <w:t xml:space="preserve">cf. </w:t>
       </w:r>
-      <w:r>
-        <w:rPr>
-          <w:lang w:val="en-US"/>
-        </w:rPr>
-        <w:t xml:space="preserve">Rasekhi &amp; Harris, 2021). Consequently, it stands to reason that the same principle applies to pitch accent on contrasting words. </w:t>
+      <w:proofErr w:type="spellStart"/>
+      <w:r>
+        <w:rPr>
+          <w:lang w:val="en-US"/>
+        </w:rPr>
+        <w:t>Rasekhi</w:t>
+      </w:r>
+      <w:proofErr w:type="spellEnd"/>
+      <w:r>
+        <w:rPr>
+          <w:lang w:val="en-US"/>
+        </w:rPr>
+        <w:t xml:space="preserve"> &amp; Harris, 2021). Consequently, it stands to reason that the same principle applies to pitch accent on contrasting words. </w:t>
       </w:r>
       <w:r>
         <w:rPr>
@@ -29834,13 +30264,7 @@
         <w:rPr>
           <w:lang w:val="en-US"/>
         </w:rPr>
-        <w:t xml:space="preserve">Drawing from the </w:t>
-      </w:r>
-      <w:r>
-        <w:rPr>
-          <w:lang w:val="en-US"/>
-        </w:rPr>
-        <w:t>hypothe</w:t>
+        <w:t>Drawing from the hypothe</w:t>
       </w:r>
       <w:r>
         <w:rPr>
@@ -30577,7 +31001,7 @@
           <w:lang w:val="en-US"/>
         </w:rPr>
       </w:pPr>
-      <w:bookmarkStart w:id="59" w:name="_Toc143168596"/>
+      <w:bookmarkStart w:id="60" w:name="_Toc143510603"/>
       <w:r>
         <w:rPr>
           <w:rFonts w:cs="Arial"/>
@@ -30594,7 +31018,7 @@
         </w:rPr>
         <w:t>. Conclusions</w:t>
       </w:r>
-      <w:bookmarkEnd w:id="59"/>
+      <w:bookmarkEnd w:id="60"/>
     </w:p>
     <w:p>
       <w:pPr>
@@ -30758,12 +31182,12 @@
       <w:pPr>
         <w:pStyle w:val="berschrift2"/>
       </w:pPr>
-      <w:bookmarkStart w:id="60" w:name="_Toc143168597"/>
+      <w:bookmarkStart w:id="61" w:name="_Toc143510604"/>
       <w:r>
         <w:lastRenderedPageBreak/>
         <w:t>6.1 Summary of findings</w:t>
       </w:r>
-      <w:bookmarkEnd w:id="60"/>
+      <w:bookmarkEnd w:id="61"/>
     </w:p>
     <w:p>
       <w:pPr>
@@ -30819,13 +31243,125 @@
     </w:p>
     <w:p>
       <w:pPr>
-        <w:pStyle w:val="berschrift2"/>
-      </w:pPr>
-      <w:bookmarkStart w:id="61" w:name="_Toc143168598"/>
-      <w:r>
-        <w:t>6.2 Contributions to the field</w:t>
-      </w:r>
-      <w:bookmarkEnd w:id="61"/>
+        <w:spacing w:after="0" w:line="360" w:lineRule="auto"/>
+        <w:ind w:firstLine="567"/>
+        <w:jc w:val="both"/>
+        <w:rPr>
+          <w:lang w:val="en-US"/>
+        </w:rPr>
+      </w:pPr>
+      <w:r>
+        <w:rPr>
+          <w:rFonts w:eastAsia="Times New Roman" w:cs="Arial"/>
+          <w:szCs w:val="24"/>
+          <w:lang w:val="en-US"/>
+        </w:rPr>
+        <w:t>T</w:t>
+      </w:r>
+      <w:r>
+        <w:rPr>
+          <w:rFonts w:eastAsia="Times New Roman" w:cs="Arial"/>
+          <w:szCs w:val="24"/>
+          <w:lang w:val="en-US"/>
+        </w:rPr>
+        <w:t>he findings revealed that contrastive fragments are perceived as more natural when the contrasting words are emphasized through prosody or orthography. Furthermore, presenting dialogues as auditory recordings, rather than written text and including functional contrastive fragments in response</w:t>
+      </w:r>
+      <w:r>
+        <w:rPr>
+          <w:rFonts w:eastAsia="Times New Roman" w:cs="Arial"/>
+          <w:szCs w:val="24"/>
+          <w:lang w:val="en-US"/>
+        </w:rPr>
+        <w:t>s</w:t>
+      </w:r>
+      <w:r>
+        <w:rPr>
+          <w:rFonts w:eastAsia="Times New Roman" w:cs="Arial"/>
+          <w:szCs w:val="24"/>
+          <w:lang w:val="en-US"/>
+        </w:rPr>
+        <w:t xml:space="preserve"> as opposed to lexical ones, enhanced the naturalness of contrastive fragments. </w:t>
+      </w:r>
+      <w:r>
+        <w:rPr>
+          <w:lang w:val="en-US"/>
+        </w:rPr>
+        <w:t>These results provide valuable insights into the optimal configuration of stimuli for acceptability judgments, aiming to mitigate the impact of confounding variables that could potentially affect the ratings.</w:t>
+      </w:r>
+    </w:p>
+    <w:p>
+      <w:pPr>
+        <w:spacing w:after="0" w:line="360" w:lineRule="auto"/>
+        <w:ind w:firstLine="567"/>
+        <w:jc w:val="both"/>
+        <w:rPr>
+          <w:lang w:val="en-US"/>
+        </w:rPr>
+      </w:pPr>
+    </w:p>
+    <w:p>
+      <w:pPr>
+        <w:spacing w:after="0" w:line="360" w:lineRule="auto"/>
+        <w:ind w:firstLine="567"/>
+        <w:jc w:val="both"/>
+        <w:rPr>
+          <w:lang w:val="en-US"/>
+        </w:rPr>
+      </w:pPr>
+      <w:r>
+        <w:rPr>
+          <w:lang w:val="en-US"/>
+        </w:rPr>
+        <w:t>Bilingualism</w:t>
+      </w:r>
+    </w:p>
+    <w:p>
+      <w:pPr>
+        <w:spacing w:after="0" w:line="360" w:lineRule="auto"/>
+        <w:ind w:firstLine="567"/>
+        <w:jc w:val="both"/>
+        <w:rPr>
+          <w:lang w:val="en-US"/>
+        </w:rPr>
+      </w:pPr>
+    </w:p>
+    <w:p>
+      <w:pPr>
+        <w:spacing w:after="0" w:line="360" w:lineRule="auto"/>
+        <w:ind w:firstLine="567"/>
+        <w:jc w:val="both"/>
+        <w:rPr>
+          <w:lang w:val="en-US"/>
+        </w:rPr>
+      </w:pPr>
+      <w:r>
+        <w:rPr>
+          <w:lang w:val="en-US"/>
+        </w:rPr>
+        <w:t>In general, very high acceptability ratings despite statistical significance</w:t>
+      </w:r>
+    </w:p>
+    <w:p>
+      <w:pPr>
+        <w:spacing w:after="0" w:line="360" w:lineRule="auto"/>
+        <w:ind w:firstLine="567"/>
+        <w:jc w:val="both"/>
+        <w:rPr>
+          <w:lang w:val="en-US"/>
+        </w:rPr>
+      </w:pPr>
+    </w:p>
+    <w:p>
+      <w:pPr>
+        <w:spacing w:after="0" w:line="360" w:lineRule="auto"/>
+        <w:ind w:firstLine="567"/>
+        <w:jc w:val="both"/>
+        <w:rPr>
+          <w:rFonts w:eastAsia="Times New Roman" w:cs="Arial"/>
+          <w:szCs w:val="24"/>
+          <w:lang w:val="en-US"/>
+        </w:rPr>
+      </w:pPr>
     </w:p>
     <w:p>
       <w:pPr>
@@ -30838,14 +31374,6 @@
           <w:lang w:val="en-US"/>
         </w:rPr>
       </w:pPr>
-      <w:r>
-        <w:rPr>
-          <w:rFonts w:cs="Arial"/>
-          <w:szCs w:val="24"/>
-          <w:lang w:val="en-US"/>
-        </w:rPr>
-        <w:t>X</w:t>
-      </w:r>
     </w:p>
     <w:p>
       <w:pPr>
@@ -30858,14 +31386,6 @@
           <w:lang w:val="en-US"/>
         </w:rPr>
       </w:pPr>
-      <w:r>
-        <w:rPr>
-          <w:rFonts w:cs="Arial"/>
-          <w:szCs w:val="24"/>
-          <w:lang w:val="en-US"/>
-        </w:rPr>
-        <w:t>Highlight contributions of your research to the existing body of knowledge</w:t>
-      </w:r>
     </w:p>
     <w:p>
       <w:pPr>
@@ -30881,6 +31401,350 @@
     </w:p>
     <w:p>
       <w:pPr>
+        <w:pStyle w:val="berschrift2"/>
+      </w:pPr>
+      <w:bookmarkStart w:id="62" w:name="_Toc143510605"/>
+      <w:r>
+        <w:t>6.2 Contributions to the field</w:t>
+      </w:r>
+      <w:bookmarkEnd w:id="62"/>
+    </w:p>
+    <w:p>
+      <w:pPr>
+        <w:spacing w:after="0" w:line="360" w:lineRule="auto"/>
+        <w:jc w:val="both"/>
+        <w:rPr>
+          <w:rFonts w:eastAsia="Times New Roman" w:cs="Arial"/>
+          <w:szCs w:val="24"/>
+          <w:lang w:val="en-US"/>
+        </w:rPr>
+      </w:pPr>
+      <w:r>
+        <w:rPr>
+          <w:rFonts w:eastAsia="Times New Roman" w:cs="Arial"/>
+          <w:szCs w:val="24"/>
+          <w:lang w:val="en-US"/>
+        </w:rPr>
+        <w:t>The present study delve</w:t>
+      </w:r>
+      <w:r>
+        <w:rPr>
+          <w:rFonts w:eastAsia="Times New Roman" w:cs="Arial"/>
+          <w:szCs w:val="24"/>
+          <w:lang w:val="en-US"/>
+        </w:rPr>
+        <w:t>s</w:t>
+      </w:r>
+      <w:r>
+        <w:rPr>
+          <w:rFonts w:eastAsia="Times New Roman" w:cs="Arial"/>
+          <w:szCs w:val="24"/>
+          <w:lang w:val="en-US"/>
+        </w:rPr>
+        <w:t xml:space="preserve"> into the factors affecting how native speakers perceive fragments in dialogues featuring contrastive focus in German. This pioneering investigation represents the first empirical examination of hypotheses concerning the placement of pitch accents in dialogues with contrastive focus, setting the stage for </w:t>
+      </w:r>
+      <w:r>
+        <w:rPr>
+          <w:rFonts w:eastAsia="Times New Roman" w:cs="Arial"/>
+          <w:szCs w:val="24"/>
+          <w:lang w:val="en-US"/>
+        </w:rPr>
+        <w:t>future</w:t>
+      </w:r>
+      <w:r>
+        <w:rPr>
+          <w:rFonts w:eastAsia="Times New Roman" w:cs="Arial"/>
+          <w:szCs w:val="24"/>
+          <w:lang w:val="en-US"/>
+        </w:rPr>
+        <w:t xml:space="preserve"> research employing acceptability judgment tasks in this domain. It not only contributes to the existing body of </w:t>
+      </w:r>
+      <w:r>
+        <w:rPr>
+          <w:rFonts w:eastAsia="Times New Roman" w:cs="Arial"/>
+          <w:szCs w:val="24"/>
+          <w:lang w:val="en-US"/>
+        </w:rPr>
+        <w:t xml:space="preserve">cross-linguistic </w:t>
+      </w:r>
+      <w:r>
+        <w:rPr>
+          <w:rFonts w:eastAsia="Times New Roman" w:cs="Arial"/>
+          <w:szCs w:val="24"/>
+          <w:lang w:val="en-US"/>
+        </w:rPr>
+        <w:t>research by exploring contrasting fragments in German but also adds to the pool of knowledge by validating earlier hypotheses and research findings in the context of an additional language.</w:t>
+      </w:r>
+    </w:p>
+    <w:p>
+      <w:pPr>
+        <w:spacing w:after="0" w:line="360" w:lineRule="auto"/>
+        <w:ind w:firstLine="567"/>
+        <w:jc w:val="both"/>
+        <w:rPr>
+          <w:lang w:val="en-US"/>
+        </w:rPr>
+      </w:pPr>
+      <w:r>
+        <w:rPr>
+          <w:rFonts w:eastAsia="Times New Roman" w:cs="Arial"/>
+          <w:szCs w:val="24"/>
+          <w:lang w:val="en-US"/>
+        </w:rPr>
+        <w:t>As</w:t>
+      </w:r>
+      <w:r>
+        <w:rPr>
+          <w:rFonts w:eastAsia="Times New Roman" w:cs="Arial"/>
+          <w:szCs w:val="24"/>
+          <w:lang w:val="en-US"/>
+        </w:rPr>
+        <w:t xml:space="preserve"> discussed in chapter 2.4, </w:t>
+      </w:r>
+      <w:r>
+        <w:rPr>
+          <w:lang w:val="en-US"/>
+        </w:rPr>
+        <w:t xml:space="preserve">previous instances of acceptability judgment tasks have often relied on informal approaches. Consequently, a need </w:t>
+      </w:r>
+      <w:r>
+        <w:rPr>
+          <w:lang w:val="en-US"/>
+        </w:rPr>
+        <w:lastRenderedPageBreak/>
+        <w:t xml:space="preserve">arises for </w:t>
+      </w:r>
+      <w:r>
+        <w:rPr>
+          <w:lang w:val="en-US"/>
+        </w:rPr>
+        <w:t>formally</w:t>
+      </w:r>
+      <w:r>
+        <w:rPr>
+          <w:lang w:val="en-US"/>
+        </w:rPr>
+        <w:t xml:space="preserve"> gathered data through acceptability judgment tasks that meet the criteria essential for scientific research. This study addresses this demand by </w:t>
+      </w:r>
+      <w:r>
+        <w:rPr>
+          <w:lang w:val="en-US"/>
+        </w:rPr>
+        <w:t>recruiting</w:t>
+      </w:r>
+      <w:r>
+        <w:rPr>
+          <w:lang w:val="en-US"/>
+        </w:rPr>
+        <w:t xml:space="preserve"> 100 </w:t>
+      </w:r>
+      <w:r>
+        <w:rPr>
+          <w:lang w:val="en-US"/>
+        </w:rPr>
+        <w:t>participants</w:t>
+      </w:r>
+      <w:r>
+        <w:rPr>
+          <w:lang w:val="en-US"/>
+        </w:rPr>
+        <w:t xml:space="preserve">, ensuring robust statistical power, and employing a 7-point Likert scale to encompass an optimal array of response </w:t>
+      </w:r>
+      <w:r>
+        <w:rPr>
+          <w:lang w:val="en-US"/>
+        </w:rPr>
+        <w:t>options</w:t>
+      </w:r>
+      <w:r>
+        <w:rPr>
+          <w:lang w:val="en-US"/>
+        </w:rPr>
+        <w:t>. In doing so, this study diligently aligns with the prerequisites established for conducting structured and formal acceptability judgment tasks.</w:t>
+      </w:r>
+      <w:r>
+        <w:rPr>
+          <w:lang w:val="en-US"/>
+        </w:rPr>
+        <w:t xml:space="preserve"> </w:t>
+      </w:r>
+    </w:p>
+    <w:p>
+      <w:pPr>
+        <w:spacing w:after="0" w:line="360" w:lineRule="auto"/>
+        <w:ind w:firstLine="567"/>
+        <w:jc w:val="both"/>
+        <w:rPr>
+          <w:rFonts w:eastAsia="Times New Roman" w:cs="Arial"/>
+          <w:szCs w:val="24"/>
+          <w:lang w:val="en-US"/>
+        </w:rPr>
+      </w:pPr>
+      <w:r>
+        <w:rPr>
+          <w:rFonts w:eastAsia="Times New Roman" w:cs="Arial"/>
+          <w:szCs w:val="24"/>
+          <w:lang w:val="en-US"/>
+        </w:rPr>
+        <w:t xml:space="preserve">Moreover, the study </w:t>
+      </w:r>
+      <w:r>
+        <w:rPr>
+          <w:rFonts w:eastAsia="Times New Roman" w:cs="Arial"/>
+          <w:szCs w:val="24"/>
+          <w:lang w:val="en-US"/>
+        </w:rPr>
+        <w:t>contributes to the existing research on the significance of orthographic marking. While this approach is already established and utilized in other linguistic fields, this study stands out as the first to investigate the role of orthography in comprehending contrastive focus.</w:t>
+      </w:r>
+    </w:p>
+    <w:p>
+      <w:pPr>
+        <w:spacing w:after="0" w:line="360" w:lineRule="auto"/>
+        <w:ind w:firstLine="567"/>
+        <w:jc w:val="both"/>
+        <w:rPr>
+          <w:rFonts w:eastAsia="Times New Roman" w:cs="Arial"/>
+          <w:szCs w:val="24"/>
+          <w:lang w:val="en-US"/>
+        </w:rPr>
+      </w:pPr>
+      <w:r>
+        <w:rPr>
+          <w:rFonts w:eastAsia="Times New Roman" w:cs="Arial"/>
+          <w:szCs w:val="24"/>
+          <w:lang w:val="en-US"/>
+        </w:rPr>
+        <w:t>In addition, t</w:t>
+      </w:r>
+      <w:r>
+        <w:rPr>
+          <w:rFonts w:eastAsia="Times New Roman" w:cs="Arial"/>
+          <w:szCs w:val="24"/>
+          <w:lang w:val="en-US"/>
+        </w:rPr>
+        <w:t xml:space="preserve">he study introduces </w:t>
+      </w:r>
+      <w:r>
+        <w:rPr>
+          <w:rFonts w:eastAsia="Times New Roman" w:cs="Arial"/>
+          <w:szCs w:val="24"/>
+          <w:lang w:val="en-US"/>
+        </w:rPr>
+        <w:t>new</w:t>
+      </w:r>
+      <w:r>
+        <w:rPr>
+          <w:rFonts w:eastAsia="Times New Roman" w:cs="Arial"/>
+          <w:szCs w:val="24"/>
+          <w:lang w:val="en-US"/>
+        </w:rPr>
+        <w:t xml:space="preserve"> insights into the processing of functional fragments. Results indicate that functional words play a more pivotal role than previously believed. While lexical words were traditionally considered vital for conveying messages</w:t>
+      </w:r>
+      <w:r>
+        <w:rPr>
+          <w:rFonts w:eastAsia="Times New Roman" w:cs="Arial"/>
+          <w:szCs w:val="24"/>
+          <w:lang w:val="en-US"/>
+        </w:rPr>
+        <w:t>, as outlined in chapter 2.3</w:t>
+      </w:r>
+      <w:r>
+        <w:rPr>
+          <w:rFonts w:eastAsia="Times New Roman" w:cs="Arial"/>
+          <w:szCs w:val="24"/>
+          <w:lang w:val="en-US"/>
+        </w:rPr>
+        <w:t>, this study highlights the prominence of functional fragments. This is evidenced by higher acceptability ratings for dialogues containing functional fragments compared to those with lexical fragments.</w:t>
+      </w:r>
+    </w:p>
+    <w:p>
+      <w:pPr>
+        <w:spacing w:after="0" w:line="360" w:lineRule="auto"/>
+        <w:ind w:firstLine="567"/>
+        <w:jc w:val="both"/>
+        <w:rPr>
+          <w:rFonts w:eastAsia="Times New Roman" w:cs="Arial"/>
+          <w:szCs w:val="24"/>
+          <w:lang w:val="en-US"/>
+        </w:rPr>
+      </w:pPr>
+      <w:r>
+        <w:rPr>
+          <w:lang w:val="en-US"/>
+        </w:rPr>
+        <w:t>Furthermore, as explained in chapter 2.3, p</w:t>
+      </w:r>
+      <w:r>
+        <w:rPr>
+          <w:lang w:val="en-US"/>
+        </w:rPr>
+        <w:t xml:space="preserve">rosodic emphasis is inherently more natural than the utilization of orthographic markings, and the linguistic phenomenon of elliptical structures finds greater prevalence in spoken language as opposed to written language. </w:t>
+      </w:r>
+      <w:r>
+        <w:rPr>
+          <w:lang w:val="en-US"/>
+        </w:rPr>
+        <w:t xml:space="preserve">The results of the study indicate that </w:t>
+      </w:r>
+      <w:r>
+        <w:rPr>
+          <w:lang w:val="en-US"/>
+        </w:rPr>
+        <w:t>auditory stimuli prove to be a more suitable choice for conducting acceptability judgment tasks within this specific field.</w:t>
+      </w:r>
+      <w:r>
+        <w:rPr>
+          <w:lang w:val="en-US"/>
+        </w:rPr>
+        <w:t xml:space="preserve"> </w:t>
+      </w:r>
+      <w:r>
+        <w:rPr>
+          <w:rFonts w:eastAsia="Times New Roman" w:cs="Arial"/>
+          <w:szCs w:val="24"/>
+          <w:lang w:val="en-US"/>
+        </w:rPr>
+        <w:t>While conducting acceptability judgment tasks with auditory recordings demands more resources, the study underscores the necessity of this approach and its capacity to yield more reliable results in linguistics.</w:t>
+      </w:r>
+    </w:p>
+    <w:p>
+      <w:pPr>
+        <w:spacing w:after="0" w:line="360" w:lineRule="auto"/>
+        <w:ind w:firstLine="567"/>
+        <w:jc w:val="both"/>
+        <w:rPr>
+          <w:rFonts w:eastAsia="Times New Roman" w:cs="Arial"/>
+          <w:szCs w:val="24"/>
+          <w:lang w:val="en-US"/>
+        </w:rPr>
+      </w:pPr>
+      <w:r>
+        <w:rPr>
+          <w:rFonts w:eastAsia="Times New Roman" w:cs="Arial"/>
+          <w:szCs w:val="24"/>
+          <w:lang w:val="en-US"/>
+        </w:rPr>
+        <w:t>Finally, the results partially support the hypothesis regarding clause parallelism. Elliptical structures with morphological and syntactic similarity to the preceding sentence garnered higher acceptability ratings. However, it</w:t>
+      </w:r>
+      <w:r>
+        <w:rPr>
+          <w:rFonts w:eastAsia="Times New Roman" w:cs="Arial"/>
+          <w:szCs w:val="24"/>
+          <w:lang w:val="en-US"/>
+        </w:rPr>
+        <w:t xml:space="preserve"> i</w:t>
+      </w:r>
+      <w:r>
+        <w:rPr>
+          <w:rFonts w:eastAsia="Times New Roman" w:cs="Arial"/>
+          <w:szCs w:val="24"/>
+          <w:lang w:val="en-US"/>
+        </w:rPr>
+        <w:t>s important to note that dissimilar structures were not investigated in this study, and thus, the parallelism hypothesis couldn't be fully tested.</w:t>
+      </w:r>
+    </w:p>
+    <w:p>
+      <w:pPr>
         <w:suppressLineNumbers/>
         <w:spacing w:after="0" w:line="360" w:lineRule="auto"/>
         <w:jc w:val="both"/>
@@ -30890,13 +31754,321 @@
           <w:lang w:val="en-US"/>
         </w:rPr>
       </w:pPr>
-      <w:r>
-        <w:rPr>
-          <w:rFonts w:cs="Arial"/>
-          <w:szCs w:val="24"/>
-          <w:lang w:val="en-US"/>
-        </w:rPr>
-        <w:t>Discuss the broader implications of your findings for the field of fragment acceptability and related research areas</w:t>
+    </w:p>
+    <w:p>
+      <w:pPr>
+        <w:pStyle w:val="berschrift2"/>
+      </w:pPr>
+      <w:bookmarkStart w:id="63" w:name="_Toc143510606"/>
+      <w:r>
+        <w:lastRenderedPageBreak/>
+        <w:t>6.3 Limitations of the study</w:t>
+      </w:r>
+      <w:bookmarkEnd w:id="63"/>
+    </w:p>
+    <w:p>
+      <w:pPr>
+        <w:spacing w:after="0" w:line="360" w:lineRule="auto"/>
+        <w:jc w:val="both"/>
+        <w:rPr>
+          <w:rFonts w:eastAsia="Times New Roman" w:cs="Arial"/>
+          <w:szCs w:val="24"/>
+          <w:lang w:val="en-US"/>
+        </w:rPr>
+      </w:pPr>
+      <w:r>
+        <w:rPr>
+          <w:rFonts w:eastAsia="Times New Roman" w:cs="Arial"/>
+          <w:szCs w:val="24"/>
+          <w:lang w:val="en-US"/>
+        </w:rPr>
+        <w:t>In the following, a</w:t>
+      </w:r>
+      <w:r>
+        <w:rPr>
+          <w:rFonts w:eastAsia="Times New Roman" w:cs="Arial"/>
+          <w:szCs w:val="24"/>
+          <w:lang w:val="en-US"/>
+        </w:rPr>
+        <w:t>ny potential limitations or biases that might have impacted the research</w:t>
+      </w:r>
+      <w:r>
+        <w:rPr>
+          <w:rFonts w:eastAsia="Times New Roman" w:cs="Arial"/>
+          <w:szCs w:val="24"/>
+          <w:lang w:val="en-US"/>
+        </w:rPr>
+        <w:t xml:space="preserve"> are discussed. </w:t>
+      </w:r>
+      <w:r>
+        <w:rPr>
+          <w:rFonts w:eastAsia="Times New Roman" w:cs="Arial"/>
+          <w:szCs w:val="24"/>
+          <w:lang w:val="en-US"/>
+        </w:rPr>
+        <w:t>First, in this study, participant recruitment was conducted through the Internet</w:t>
+      </w:r>
+      <w:r>
+        <w:rPr>
+          <w:rFonts w:eastAsia="Times New Roman" w:cs="Arial"/>
+          <w:szCs w:val="24"/>
+          <w:lang w:val="en-US"/>
+        </w:rPr>
+        <w:t xml:space="preserve">. This </w:t>
+      </w:r>
+      <w:r>
+        <w:rPr>
+          <w:rFonts w:eastAsia="Times New Roman" w:cs="Arial"/>
+          <w:szCs w:val="24"/>
+          <w:lang w:val="en-US"/>
+        </w:rPr>
+        <w:t>introduc</w:t>
+      </w:r>
+      <w:r>
+        <w:rPr>
+          <w:rFonts w:eastAsia="Times New Roman" w:cs="Arial"/>
+          <w:szCs w:val="24"/>
+          <w:lang w:val="en-US"/>
+        </w:rPr>
+        <w:t>es</w:t>
+      </w:r>
+      <w:r>
+        <w:rPr>
+          <w:rFonts w:eastAsia="Times New Roman" w:cs="Arial"/>
+          <w:szCs w:val="24"/>
+          <w:lang w:val="en-US"/>
+        </w:rPr>
+        <w:t xml:space="preserve"> </w:t>
+      </w:r>
+      <w:r>
+        <w:rPr>
+          <w:rFonts w:eastAsia="Times New Roman" w:cs="Arial"/>
+          <w:szCs w:val="24"/>
+          <w:lang w:val="en-US"/>
+        </w:rPr>
+        <w:t>certain</w:t>
+      </w:r>
+      <w:r>
+        <w:rPr>
+          <w:rFonts w:eastAsia="Times New Roman" w:cs="Arial"/>
+          <w:szCs w:val="24"/>
+          <w:lang w:val="en-US"/>
+        </w:rPr>
+        <w:t xml:space="preserve"> biases</w:t>
+      </w:r>
+      <w:r>
+        <w:rPr>
+          <w:rFonts w:eastAsia="Times New Roman" w:cs="Arial"/>
+          <w:szCs w:val="24"/>
+          <w:lang w:val="en-US"/>
+        </w:rPr>
+        <w:t>, insofar t</w:t>
+      </w:r>
+      <w:r>
+        <w:rPr>
+          <w:rFonts w:eastAsia="Times New Roman" w:cs="Arial"/>
+          <w:szCs w:val="24"/>
+          <w:lang w:val="en-US"/>
+        </w:rPr>
+        <w:t xml:space="preserve">his approach entails that only individuals with Internet access, available time for survey completion, and a willingness to participate are included. </w:t>
+      </w:r>
+      <w:r>
+        <w:rPr>
+          <w:rFonts w:eastAsia="Times New Roman" w:cs="Arial"/>
+          <w:szCs w:val="24"/>
+          <w:lang w:val="en-US"/>
+        </w:rPr>
+        <w:t>Therefore, the recruited participants might not be perfectly representative of all German native speaker but it is sufficient to answer the research questions and give insights into the comprehension of contrastive fragments.</w:t>
+      </w:r>
+    </w:p>
+    <w:p>
+      <w:pPr>
+        <w:spacing w:after="0" w:line="360" w:lineRule="auto"/>
+        <w:ind w:firstLine="567"/>
+        <w:jc w:val="both"/>
+        <w:rPr>
+          <w:lang w:val="en-US"/>
+        </w:rPr>
+      </w:pPr>
+      <w:r>
+        <w:rPr>
+          <w:rFonts w:eastAsia="Times New Roman" w:cs="Arial"/>
+          <w:szCs w:val="24"/>
+          <w:lang w:val="en-US"/>
+        </w:rPr>
+        <w:t>Moreover, t</w:t>
+      </w:r>
+      <w:r>
+        <w:rPr>
+          <w:rFonts w:eastAsia="Times New Roman" w:cs="Arial"/>
+          <w:szCs w:val="24"/>
+          <w:lang w:val="en-US"/>
+        </w:rPr>
+        <w:t xml:space="preserve">he study's scope was limited to the German language. </w:t>
+      </w:r>
+      <w:r>
+        <w:rPr>
+          <w:lang w:val="en-US"/>
+        </w:rPr>
+        <w:t xml:space="preserve">While the findings should not be broadly generalized to contrastive fragments in other languages, they do reveal </w:t>
+      </w:r>
+      <w:r>
+        <w:rPr>
+          <w:lang w:val="en-US"/>
+        </w:rPr>
+        <w:t>indicative</w:t>
+      </w:r>
+      <w:r>
+        <w:rPr>
+          <w:lang w:val="en-US"/>
+        </w:rPr>
+        <w:t xml:space="preserve"> patterns that can serve as a foundation for formulating hypotheses within language contexts related to German. Nonetheless, the validation of these hypotheses necessitates additional cross-linguistic investigations.</w:t>
+      </w:r>
+      <w:r>
+        <w:rPr>
+          <w:lang w:val="en-US"/>
+        </w:rPr>
+        <w:t xml:space="preserve"> </w:t>
+      </w:r>
+    </w:p>
+    <w:p>
+      <w:pPr>
+        <w:spacing w:after="0" w:line="360" w:lineRule="auto"/>
+        <w:ind w:firstLine="567"/>
+        <w:jc w:val="both"/>
+        <w:rPr>
+          <w:rFonts w:eastAsia="Times New Roman" w:cs="Arial"/>
+          <w:szCs w:val="24"/>
+          <w:lang w:val="en-US"/>
+        </w:rPr>
+      </w:pPr>
+      <w:r>
+        <w:rPr>
+          <w:lang w:val="en-US"/>
+        </w:rPr>
+        <w:t>Furthermore</w:t>
+      </w:r>
+      <w:r>
+        <w:rPr>
+          <w:lang w:val="en-US"/>
+        </w:rPr>
+        <w:t xml:space="preserve">, </w:t>
+      </w:r>
+      <w:r>
+        <w:rPr>
+          <w:lang w:val="en-US"/>
+        </w:rPr>
+        <w:t xml:space="preserve">on the one hand, </w:t>
+      </w:r>
+      <w:r>
+        <w:rPr>
+          <w:lang w:val="en-US"/>
+        </w:rPr>
+        <w:t>the present study</w:t>
+      </w:r>
+      <w:r>
+        <w:rPr>
+          <w:rFonts w:eastAsia="Times New Roman" w:cs="Arial"/>
+          <w:szCs w:val="24"/>
+          <w:lang w:val="en-US"/>
+        </w:rPr>
+        <w:t xml:space="preserve"> exclusively examined contrastive fragments, rendering its findings applicable primarily to this specific category of correlate-remnant pairings.</w:t>
+      </w:r>
+      <w:r>
+        <w:rPr>
+          <w:rFonts w:eastAsia="Times New Roman" w:cs="Arial"/>
+          <w:szCs w:val="24"/>
+          <w:lang w:val="en-US"/>
+        </w:rPr>
+        <w:t xml:space="preserve"> On the other hand</w:t>
+      </w:r>
+      <w:r>
+        <w:rPr>
+          <w:rFonts w:eastAsia="Times New Roman" w:cs="Arial"/>
+          <w:szCs w:val="24"/>
+          <w:lang w:val="en-US"/>
+        </w:rPr>
+        <w:t>, the research concentrated on a restricted selection of functional words, specifically investigating only three distinct sets of contrasting preposition pairs. This narrow focus highlights that the extent of exploration on functional words is relatively limited within this study.</w:t>
+      </w:r>
+    </w:p>
+    <w:p>
+      <w:pPr>
+        <w:spacing w:after="0" w:line="360" w:lineRule="auto"/>
+        <w:ind w:firstLine="567"/>
+        <w:jc w:val="both"/>
+        <w:rPr>
+          <w:rFonts w:eastAsia="Times New Roman" w:cs="Arial"/>
+          <w:szCs w:val="24"/>
+          <w:lang w:val="en-US"/>
+        </w:rPr>
+      </w:pPr>
+      <w:r>
+        <w:rPr>
+          <w:rFonts w:eastAsia="Times New Roman" w:cs="Arial"/>
+          <w:szCs w:val="24"/>
+          <w:lang w:val="en-US"/>
+        </w:rPr>
+        <w:t>Moreover, it cannot be ruled out that there might be p</w:t>
+      </w:r>
+      <w:r>
+        <w:rPr>
+          <w:rFonts w:eastAsia="Times New Roman" w:cs="Arial"/>
+          <w:szCs w:val="24"/>
+          <w:lang w:val="en-US"/>
+        </w:rPr>
+        <w:t xml:space="preserve">otential confounding factors that may have influenced the results </w:t>
+      </w:r>
+      <w:r>
+        <w:rPr>
+          <w:rFonts w:eastAsia="Times New Roman" w:cs="Arial"/>
+          <w:szCs w:val="24"/>
+          <w:lang w:val="en-US"/>
+        </w:rPr>
+        <w:t xml:space="preserve">and </w:t>
+      </w:r>
+      <w:r>
+        <w:rPr>
+          <w:rFonts w:eastAsia="Times New Roman" w:cs="Arial"/>
+          <w:szCs w:val="24"/>
+          <w:lang w:val="en-US"/>
+        </w:rPr>
+        <w:t xml:space="preserve">were not addressed within the statistical analysis. For instance, age-based differences in acceptability ratings or variations in regional dialects could potentially introduce confounding influences. While neither age nor dialect variations were the central focus of the present study, their emergence as potential factors </w:t>
+      </w:r>
+      <w:r>
+        <w:rPr>
+          <w:rFonts w:eastAsia="Times New Roman" w:cs="Arial"/>
+          <w:szCs w:val="24"/>
+          <w:lang w:val="en-US"/>
+        </w:rPr>
+        <w:t>necessitates</w:t>
+      </w:r>
+      <w:r>
+        <w:rPr>
+          <w:rFonts w:eastAsia="Times New Roman" w:cs="Arial"/>
+          <w:szCs w:val="24"/>
+          <w:lang w:val="en-US"/>
+        </w:rPr>
+        <w:t xml:space="preserve"> future research to delve into these aspects.</w:t>
+      </w:r>
+    </w:p>
+    <w:p>
+      <w:pPr>
+        <w:spacing w:after="0" w:line="360" w:lineRule="auto"/>
+        <w:ind w:firstLine="567"/>
+        <w:jc w:val="both"/>
+        <w:rPr>
+          <w:rFonts w:eastAsia="Times New Roman" w:cs="Arial"/>
+          <w:szCs w:val="24"/>
+          <w:lang w:val="en-US"/>
+        </w:rPr>
+      </w:pPr>
+      <w:r>
+        <w:rPr>
+          <w:rFonts w:eastAsia="Times New Roman" w:cs="Arial"/>
+          <w:szCs w:val="24"/>
+          <w:lang w:val="en-US"/>
+        </w:rPr>
+        <w:t>In conclusion, this examination of limitations and biases underscores the need for a more comprehensive understanding and subsequent research in order to gain a clearer perspective on the broader implications of the findings.</w:t>
       </w:r>
     </w:p>
     <w:p>
@@ -30913,6 +32085,174 @@
     </w:p>
     <w:p>
       <w:pPr>
+        <w:pStyle w:val="berschrift2"/>
+      </w:pPr>
+      <w:bookmarkStart w:id="64" w:name="_Toc143510607"/>
+      <w:r>
+        <w:lastRenderedPageBreak/>
+        <w:t>6.4 Suggestions for future research</w:t>
+      </w:r>
+      <w:bookmarkEnd w:id="64"/>
+    </w:p>
+    <w:p>
+      <w:pPr>
+        <w:spacing w:after="0" w:line="360" w:lineRule="auto"/>
+        <w:jc w:val="both"/>
+        <w:rPr>
+          <w:rFonts w:eastAsia="Times New Roman" w:cs="Arial"/>
+          <w:szCs w:val="24"/>
+          <w:lang w:val="en-US"/>
+        </w:rPr>
+      </w:pPr>
+      <w:r>
+        <w:rPr>
+          <w:rFonts w:eastAsia="Times New Roman" w:cs="Arial"/>
+          <w:szCs w:val="24"/>
+          <w:lang w:val="en-US"/>
+        </w:rPr>
+        <w:t>The following section delves into aspects of the study that warrant further investigation</w:t>
+      </w:r>
+      <w:r>
+        <w:rPr>
+          <w:rFonts w:eastAsia="Times New Roman" w:cs="Arial"/>
+          <w:szCs w:val="24"/>
+          <w:lang w:val="en-US"/>
+        </w:rPr>
+        <w:t xml:space="preserve">. </w:t>
+      </w:r>
+      <w:r>
+        <w:rPr>
+          <w:rFonts w:eastAsia="Times New Roman" w:cs="Arial"/>
+          <w:szCs w:val="24"/>
+          <w:lang w:val="en-US"/>
+        </w:rPr>
+        <w:t>Firs</w:t>
+      </w:r>
+      <w:r>
+        <w:rPr>
+          <w:rFonts w:eastAsia="Times New Roman" w:cs="Arial"/>
+          <w:szCs w:val="24"/>
+          <w:lang w:val="en-US"/>
+        </w:rPr>
+        <w:t>t</w:t>
+      </w:r>
+      <w:r>
+        <w:rPr>
+          <w:rFonts w:eastAsia="Times New Roman" w:cs="Arial"/>
+          <w:szCs w:val="24"/>
+          <w:lang w:val="en-US"/>
+        </w:rPr>
+        <w:t>, the results did not align with the hypothesis that lexical words hold greater prominence in discourse, thereby making contrastive lexical fragments easier to process. Instead, functional fragments received higher acceptability ratings, somewhat challenging prior research. This discrepancy highlights the necessity for future studies that delve into the contrasts between lexical and functional words in fragmentary responses.</w:t>
+      </w:r>
+    </w:p>
+    <w:p>
+      <w:pPr>
+        <w:spacing w:after="0" w:line="360" w:lineRule="auto"/>
+        <w:ind w:firstLine="567"/>
+        <w:jc w:val="both"/>
+        <w:rPr>
+          <w:rFonts w:eastAsia="Times New Roman" w:cs="Arial"/>
+          <w:szCs w:val="24"/>
+          <w:lang w:val="en-US"/>
+        </w:rPr>
+      </w:pPr>
+      <w:r>
+        <w:rPr>
+          <w:rFonts w:eastAsia="Times New Roman" w:cs="Arial"/>
+          <w:szCs w:val="24"/>
+          <w:lang w:val="en-US"/>
+        </w:rPr>
+        <w:t>Second, as predicted, dialogues featuring both the correlate and remnant bearing pitch accents were rated as more natural compared to cases where only the correlate lacked prosodic emphasis. However, the latter dialogues still garnered relatively high acceptability ratings. Consequently, future research should undertake a more comprehensive examination to determine whether emphasizing both contrasting words is necessary or whether it might suffice to solely apply pitch accent to the remnant, as outlined in the CRC, for identifying correlate-remnant pairings.</w:t>
+      </w:r>
+    </w:p>
+    <w:p>
+      <w:pPr>
+        <w:spacing w:after="0" w:line="360" w:lineRule="auto"/>
+        <w:ind w:firstLine="567"/>
+        <w:jc w:val="both"/>
+        <w:rPr>
+          <w:rFonts w:eastAsia="Times New Roman" w:cs="Arial"/>
+          <w:szCs w:val="24"/>
+          <w:lang w:val="en-US"/>
+        </w:rPr>
+      </w:pPr>
+      <w:r>
+        <w:rPr>
+          <w:rFonts w:eastAsia="Times New Roman" w:cs="Arial"/>
+          <w:szCs w:val="24"/>
+          <w:lang w:val="en-US"/>
+        </w:rPr>
+        <w:t>Moreover, the results suggest a potential influence of bilingualism on acceptability judgment ratings. Further exploration is warranted to ascertain whether possessing multiple native languages impacts the perception of natural language structures.</w:t>
+      </w:r>
+    </w:p>
+    <w:p>
+      <w:pPr>
+        <w:spacing w:after="0" w:line="360" w:lineRule="auto"/>
+        <w:ind w:firstLine="567"/>
+        <w:jc w:val="both"/>
+        <w:rPr>
+          <w:rFonts w:eastAsia="Times New Roman" w:cs="Arial"/>
+          <w:szCs w:val="24"/>
+          <w:lang w:val="en-US"/>
+        </w:rPr>
+      </w:pPr>
+      <w:r>
+        <w:rPr>
+          <w:rFonts w:eastAsia="Times New Roman" w:cs="Arial"/>
+          <w:szCs w:val="24"/>
+          <w:lang w:val="en-US"/>
+        </w:rPr>
+        <w:t>Further investigations should also explore the significance of having a complete prepositional phrase in the fragmentary answer</w:t>
+      </w:r>
+      <w:r>
+        <w:rPr>
+          <w:rFonts w:eastAsia="Times New Roman" w:cs="Arial"/>
+          <w:szCs w:val="24"/>
+          <w:lang w:val="en-US"/>
+        </w:rPr>
+        <w:t xml:space="preserve">. </w:t>
+      </w:r>
+      <w:r>
+        <w:rPr>
+          <w:lang w:val="en-US"/>
+        </w:rPr>
+        <w:t>should focus on dialogues that present fragmentary responses comprising solely the prepositions, allowing for a comparative analysis against the current study's findings</w:t>
+      </w:r>
+      <w:r>
+        <w:rPr>
+          <w:lang w:val="en-US"/>
+        </w:rPr>
+        <w:t xml:space="preserve">. </w:t>
+      </w:r>
+      <w:r>
+        <w:rPr>
+          <w:lang w:val="en-US"/>
+        </w:rPr>
+        <w:t>This approach will help address whether native speakers possess the capability to effectively comprehend fragmentary responses that exclusively feature the contrasting preposition.</w:t>
+      </w:r>
+    </w:p>
+    <w:p>
+      <w:pPr>
+        <w:spacing w:after="0" w:line="360" w:lineRule="auto"/>
+        <w:ind w:firstLine="567"/>
+        <w:jc w:val="both"/>
+        <w:rPr>
+          <w:rFonts w:eastAsia="Times New Roman" w:cs="Arial"/>
+          <w:szCs w:val="24"/>
+          <w:lang w:val="en-US"/>
+        </w:rPr>
+      </w:pPr>
+      <w:r>
+        <w:rPr>
+          <w:rFonts w:eastAsia="Times New Roman" w:cs="Arial"/>
+          <w:szCs w:val="24"/>
+          <w:lang w:val="en-US"/>
+        </w:rPr>
+        <w:t>In conclusion, while more research is undoubtedly needed, the present study already yields valuable insights into the comprehension of contrastive fragments within the German language.</w:t>
+      </w:r>
+    </w:p>
+    <w:p>
+      <w:pPr>
         <w:suppressLineNumbers/>
         <w:spacing w:after="0" w:line="360" w:lineRule="auto"/>
         <w:jc w:val="both"/>
@@ -30922,216 +32262,6 @@
           <w:lang w:val="en-US"/>
         </w:rPr>
       </w:pPr>
-      <w:r>
-        <w:rPr>
-          <w:rFonts w:cs="Arial"/>
-          <w:szCs w:val="24"/>
-          <w:lang w:val="en-US"/>
-        </w:rPr>
-        <w:t>Discuss the value of this pilot study for future research</w:t>
-      </w:r>
-    </w:p>
-    <w:p>
-      <w:pPr>
-        <w:suppressLineNumbers/>
-        <w:spacing w:after="0" w:line="360" w:lineRule="auto"/>
-        <w:jc w:val="both"/>
-        <w:rPr>
-          <w:rFonts w:cs="Arial"/>
-          <w:szCs w:val="24"/>
-          <w:lang w:val="en-US"/>
-        </w:rPr>
-      </w:pPr>
-    </w:p>
-    <w:p>
-      <w:pPr>
-        <w:pStyle w:val="berschrift2"/>
-      </w:pPr>
-      <w:bookmarkStart w:id="62" w:name="_Toc143168599"/>
-      <w:r>
-        <w:t>6.3 Limitations of the study</w:t>
-      </w:r>
-      <w:bookmarkEnd w:id="62"/>
-    </w:p>
-    <w:p>
-      <w:pPr>
-        <w:suppressLineNumbers/>
-        <w:spacing w:after="0" w:line="360" w:lineRule="auto"/>
-        <w:jc w:val="both"/>
-        <w:rPr>
-          <w:rFonts w:cs="Arial"/>
-          <w:szCs w:val="24"/>
-          <w:lang w:val="en-US"/>
-        </w:rPr>
-      </w:pPr>
-      <w:r>
-        <w:rPr>
-          <w:rFonts w:cs="Arial"/>
-          <w:szCs w:val="24"/>
-          <w:lang w:val="en-US"/>
-        </w:rPr>
-        <w:t>X</w:t>
-      </w:r>
-    </w:p>
-    <w:p>
-      <w:pPr>
-        <w:suppressLineNumbers/>
-        <w:spacing w:after="0" w:line="360" w:lineRule="auto"/>
-        <w:jc w:val="both"/>
-        <w:rPr>
-          <w:rFonts w:cs="Arial"/>
-          <w:szCs w:val="24"/>
-          <w:lang w:val="en-US"/>
-        </w:rPr>
-      </w:pPr>
-      <w:r>
-        <w:rPr>
-          <w:rFonts w:cs="Arial"/>
-          <w:szCs w:val="24"/>
-          <w:lang w:val="en-US"/>
-        </w:rPr>
-        <w:t>Discuss any limitations or potential biases that may have affected your research</w:t>
-      </w:r>
-    </w:p>
-    <w:p>
-      <w:pPr>
-        <w:suppressLineNumbers/>
-        <w:spacing w:after="0" w:line="360" w:lineRule="auto"/>
-        <w:jc w:val="both"/>
-        <w:rPr>
-          <w:rFonts w:cs="Arial"/>
-          <w:szCs w:val="24"/>
-          <w:lang w:val="en-US"/>
-        </w:rPr>
-      </w:pPr>
-      <w:r>
-        <w:rPr>
-          <w:rFonts w:cs="Arial"/>
-          <w:szCs w:val="24"/>
-          <w:lang w:val="en-US"/>
-        </w:rPr>
-        <w:t>What could not be answered?</w:t>
-      </w:r>
-    </w:p>
-    <w:p>
-      <w:pPr>
-        <w:suppressLineNumbers/>
-        <w:spacing w:after="0" w:line="360" w:lineRule="auto"/>
-        <w:jc w:val="both"/>
-        <w:rPr>
-          <w:rFonts w:cs="Arial"/>
-          <w:szCs w:val="24"/>
-          <w:lang w:val="en-US"/>
-        </w:rPr>
-      </w:pPr>
-    </w:p>
-    <w:p>
-      <w:pPr>
-        <w:pStyle w:val="Listenabsatz"/>
-        <w:numPr>
-          <w:ilvl w:val="0"/>
-          <w:numId w:val="16"/>
-        </w:numPr>
-        <w:suppressLineNumbers/>
-        <w:spacing w:after="0" w:line="360" w:lineRule="auto"/>
-        <w:jc w:val="both"/>
-        <w:rPr>
-          <w:rFonts w:cs="Arial"/>
-          <w:szCs w:val="24"/>
-          <w:lang w:val="en-US"/>
-        </w:rPr>
-      </w:pPr>
-      <w:r>
-        <w:rPr>
-          <w:lang w:val="en-US"/>
-        </w:rPr>
-        <w:t>First, in the present study, recruitment is conducted via the Internet, which is associated with certain biases. For instance, only people who have access to the Internet, who have the required time to fill in the survey, and who are interested in participation are recruited. As a result, certain groups of people may be underrepresented, while others may be overrepresented in the sample. However, conducting the study online perhaps reduced the risk of participants changing their responses because they are being observed by the researchers. This is less likely to be the case in the present study since participants’ responses were collected anonymously online.</w:t>
-      </w:r>
-    </w:p>
-    <w:p>
-      <w:pPr>
-        <w:pStyle w:val="Listenabsatz"/>
-        <w:numPr>
-          <w:ilvl w:val="0"/>
-          <w:numId w:val="16"/>
-        </w:numPr>
-        <w:suppressLineNumbers/>
-        <w:spacing w:after="0" w:line="360" w:lineRule="auto"/>
-        <w:jc w:val="both"/>
-        <w:rPr>
-          <w:rFonts w:cs="Arial"/>
-          <w:szCs w:val="24"/>
-          <w:lang w:val="en-US"/>
-        </w:rPr>
-      </w:pPr>
-      <w:r>
-        <w:rPr>
-          <w:lang w:val="en-US"/>
-        </w:rPr>
-        <w:t>Only German</w:t>
-      </w:r>
-    </w:p>
-    <w:p>
-      <w:pPr>
-        <w:suppressLineNumbers/>
-        <w:spacing w:after="0" w:line="360" w:lineRule="auto"/>
-        <w:jc w:val="both"/>
-        <w:rPr>
-          <w:rFonts w:cs="Arial"/>
-          <w:szCs w:val="24"/>
-          <w:lang w:val="en-US"/>
-        </w:rPr>
-      </w:pPr>
-    </w:p>
-    <w:p>
-      <w:pPr>
-        <w:pStyle w:val="berschrift2"/>
-      </w:pPr>
-      <w:bookmarkStart w:id="63" w:name="_Toc143168600"/>
-      <w:r>
-        <w:t>6.4 Suggestions for future research</w:t>
-      </w:r>
-      <w:bookmarkEnd w:id="63"/>
-    </w:p>
-    <w:p>
-      <w:pPr>
-        <w:suppressLineNumbers/>
-        <w:spacing w:after="0" w:line="360" w:lineRule="auto"/>
-        <w:jc w:val="both"/>
-        <w:rPr>
-          <w:rFonts w:cs="Arial"/>
-          <w:szCs w:val="24"/>
-          <w:lang w:val="en-US"/>
-        </w:rPr>
-      </w:pPr>
-      <w:r>
-        <w:rPr>
-          <w:rFonts w:cs="Arial"/>
-          <w:szCs w:val="24"/>
-          <w:lang w:val="en-US"/>
-        </w:rPr>
-        <w:t>X</w:t>
-      </w:r>
-    </w:p>
-    <w:p>
-      <w:pPr>
-        <w:suppressLineNumbers/>
-        <w:spacing w:after="0" w:line="360" w:lineRule="auto"/>
-        <w:jc w:val="both"/>
-        <w:rPr>
-          <w:rFonts w:cs="Arial"/>
-          <w:szCs w:val="24"/>
-          <w:lang w:val="en-US"/>
-        </w:rPr>
-      </w:pPr>
-      <w:r>
-        <w:rPr>
-          <w:rFonts w:cs="Arial"/>
-          <w:szCs w:val="24"/>
-          <w:lang w:val="en-US"/>
-        </w:rPr>
-        <w:t>What aspects need further research?</w:t>
-      </w:r>
     </w:p>
     <w:p>
       <w:pPr>
@@ -31175,7 +32305,7 @@
           <w:lang w:val="en-US"/>
         </w:rPr>
       </w:pPr>
-      <w:bookmarkStart w:id="64" w:name="_Toc143168601"/>
+      <w:bookmarkStart w:id="65" w:name="_Toc143510608"/>
       <w:r>
         <w:rPr>
           <w:rFonts w:cs="Arial"/>
@@ -31201,7 +32331,7 @@
         </w:rPr>
         <w:t>References</w:t>
       </w:r>
-      <w:bookmarkEnd w:id="64"/>
+      <w:bookmarkEnd w:id="65"/>
     </w:p>
     <w:p>
       <w:pPr>
@@ -32794,6 +33924,7 @@
         <w:jc w:val="both"/>
         <w:rPr>
           <w:rFonts w:cs="Arial"/>
+          <w:lang w:val="en-US"/>
         </w:rPr>
       </w:pPr>
       <w:r>
@@ -32822,6 +33953,7 @@
       <w:r>
         <w:rPr>
           <w:rFonts w:cs="Arial"/>
+          <w:lang w:val="en-US"/>
         </w:rPr>
         <w:t>Oxford University Press. https://doi.org/10.1093/oxfordhb/9780198712398.013.15</w:t>
       </w:r>
@@ -32863,7 +33995,7 @@
           <w:lang w:val="en-US"/>
         </w:rPr>
       </w:pPr>
-      <w:bookmarkStart w:id="65" w:name="_Toc143168602"/>
+      <w:bookmarkStart w:id="66" w:name="_Toc143510609"/>
       <w:r>
         <w:rPr>
           <w:rFonts w:cs="Arial"/>
@@ -32873,7 +34005,7 @@
         <w:lastRenderedPageBreak/>
         <w:t>8. Appendix</w:t>
       </w:r>
-      <w:bookmarkEnd w:id="65"/>
+      <w:bookmarkEnd w:id="66"/>
     </w:p>
     <w:p>
       <w:pPr>
@@ -32882,7 +34014,7 @@
           <w:rFonts w:cs="Arial"/>
         </w:rPr>
       </w:pPr>
-      <w:bookmarkStart w:id="66" w:name="_Toc143168603"/>
+      <w:bookmarkStart w:id="67" w:name="_Toc143510610"/>
       <w:r>
         <w:rPr>
           <w:rFonts w:cs="Arial"/>
@@ -32913,7 +34045,7 @@
         </w:rPr>
         <w:t>onventions</w:t>
       </w:r>
-      <w:bookmarkEnd w:id="66"/>
+      <w:bookmarkEnd w:id="67"/>
     </w:p>
     <w:p>
       <w:pPr>
@@ -33227,6 +34359,7 @@
           <w:lang w:val="en-US"/>
         </w:rPr>
       </w:pPr>
+      <w:proofErr w:type="spellStart"/>
       <w:r>
         <w:rPr>
           <w:rFonts w:cs="Arial"/>
@@ -33244,6 +34377,7 @@
         </w:rPr>
         <w:t>i</w:t>
       </w:r>
+      <w:proofErr w:type="spellEnd"/>
       <w:r>
         <w:rPr>
           <w:rFonts w:cs="Arial"/>
@@ -34084,6 +35218,7 @@
           <w:lang w:val="en-US"/>
         </w:rPr>
       </w:pPr>
+      <w:proofErr w:type="spellStart"/>
       <w:r>
         <w:rPr>
           <w:rFonts w:cs="Arial"/>
@@ -34093,6 +35228,7 @@
         </w:rPr>
         <w:t>dat</w:t>
       </w:r>
+      <w:proofErr w:type="spellEnd"/>
       <w:r>
         <w:rPr>
           <w:rFonts w:cs="Arial"/>
@@ -34194,6 +35330,7 @@
           <w:lang w:val="en-US"/>
         </w:rPr>
       </w:pPr>
+      <w:proofErr w:type="spellStart"/>
       <w:r>
         <w:rPr>
           <w:rFonts w:cs="Arial"/>
@@ -34202,6 +35339,7 @@
         </w:rPr>
         <w:t>iff</w:t>
       </w:r>
+      <w:proofErr w:type="spellEnd"/>
       <w:r>
         <w:rPr>
           <w:rFonts w:cs="Arial"/>
@@ -34663,7 +35801,7 @@
           <w:rFonts w:cs="Arial"/>
         </w:rPr>
       </w:pPr>
-      <w:bookmarkStart w:id="67" w:name="_Toc143168604"/>
+      <w:bookmarkStart w:id="68" w:name="_Toc143510611"/>
       <w:r>
         <w:rPr>
           <w:rFonts w:cs="Arial"/>
@@ -34677,7 +35815,7 @@
         </w:rPr>
         <w:t>critical items</w:t>
       </w:r>
-      <w:bookmarkEnd w:id="67"/>
+      <w:bookmarkEnd w:id="68"/>
     </w:p>
     <w:p>
       <w:pPr>
@@ -34693,7 +35831,7 @@
         </w:rPr>
         <w:t xml:space="preserve">The following list of critical items only includes written items. The auditory critical items can be found here: </w:t>
       </w:r>
-      <w:commentRangeStart w:id="68"/>
+      <w:commentRangeStart w:id="69"/>
       <w:r>
         <w:rPr>
           <w:lang w:val="en-US"/>
@@ -34732,12 +35870,12 @@
         </w:rPr>
         <w:fldChar w:fldCharType="end"/>
       </w:r>
-      <w:commentRangeEnd w:id="68"/>
+      <w:commentRangeEnd w:id="69"/>
       <w:r>
         <w:rPr>
           <w:rStyle w:val="Kommentarzeichen"/>
         </w:rPr>
-        <w:commentReference w:id="68"/>
+        <w:commentReference w:id="69"/>
       </w:r>
       <w:r>
         <w:rPr>
@@ -35226,8 +36364,17 @@
           <w:rFonts w:cs="Arial"/>
           <w:szCs w:val="24"/>
         </w:rPr>
-        <w:t xml:space="preserve"> vorge</w:t>
-      </w:r>
+        <w:t xml:space="preserve"> </w:t>
+      </w:r>
+      <w:proofErr w:type="spellStart"/>
+      <w:r>
+        <w:rPr>
+          <w:rFonts w:cs="Arial"/>
+          <w:szCs w:val="24"/>
+        </w:rPr>
+        <w:t>vorge</w:t>
+      </w:r>
+      <w:proofErr w:type="spellEnd"/>
       <w:r>
         <w:rPr>
           <w:rFonts w:cs="Arial"/>
@@ -37006,11 +38153,11 @@
       <w:pPr>
         <w:pStyle w:val="berschrift2"/>
       </w:pPr>
-      <w:bookmarkStart w:id="69" w:name="_Toc143168605"/>
+      <w:bookmarkStart w:id="70" w:name="_Toc143510612"/>
       <w:r>
         <w:t>8.3 List of filler items</w:t>
       </w:r>
-      <w:bookmarkEnd w:id="69"/>
+      <w:bookmarkEnd w:id="70"/>
     </w:p>
     <w:p>
       <w:pPr>
@@ -37026,7 +38173,7 @@
         </w:rPr>
         <w:t xml:space="preserve">The following list of filler items only includes written items. The auditory filler items can be found here: </w:t>
       </w:r>
-      <w:commentRangeStart w:id="70"/>
+      <w:commentRangeStart w:id="71"/>
       <w:r>
         <w:rPr>
           <w:lang w:val="en-US"/>
@@ -37065,12 +38212,12 @@
         </w:rPr>
         <w:fldChar w:fldCharType="end"/>
       </w:r>
-      <w:commentRangeEnd w:id="70"/>
+      <w:commentRangeEnd w:id="71"/>
       <w:r>
         <w:rPr>
           <w:rStyle w:val="Kommentarzeichen"/>
         </w:rPr>
-        <w:commentReference w:id="70"/>
+        <w:commentReference w:id="71"/>
       </w:r>
       <w:r>
         <w:rPr>
@@ -37084,19 +38231,19 @@
         </w:rPr>
         <w:t xml:space="preserve"> The acceptability of the fillers varied, with </w:t>
       </w:r>
-      <w:commentRangeStart w:id="71"/>
+      <w:commentRangeStart w:id="72"/>
       <w:r>
         <w:rPr>
           <w:lang w:val="en-US"/>
         </w:rPr>
         <w:t>A representing full acceptability, B indicating some acceptability, C denoting neutrality in terms of acceptability, D implying partial unacceptability, and E signifying complete unacceptability</w:t>
       </w:r>
-      <w:commentRangeEnd w:id="71"/>
+      <w:commentRangeEnd w:id="72"/>
       <w:r>
         <w:rPr>
           <w:rStyle w:val="Kommentarzeichen"/>
         </w:rPr>
-        <w:commentReference w:id="71"/>
+        <w:commentReference w:id="72"/>
       </w:r>
       <w:r>
         <w:rPr>
@@ -40650,7 +41797,7 @@
       </w:r>
     </w:p>
   </w:comment>
-  <w:comment w:id="2" w:author="Miriam Schiele" w:date="2023-08-09T10:01:00Z" w:initials="MS">
+  <w:comment w:id="3" w:author="Miriam Schiele" w:date="2023-08-09T10:01:00Z" w:initials="MS">
     <w:p>
       <w:pPr>
         <w:pStyle w:val="Kommentartext"/>
@@ -40666,7 +41813,7 @@
       </w:r>
     </w:p>
   </w:comment>
-  <w:comment w:id="5" w:author="Miriam Schiele" w:date="2023-07-12T10:36:00Z" w:initials="MS">
+  <w:comment w:id="6" w:author="Miriam Schiele" w:date="2023-07-12T10:36:00Z" w:initials="MS">
     <w:p>
       <w:pPr>
         <w:pStyle w:val="Kommentartext"/>
@@ -40682,7 +41829,7 @@
       </w:r>
     </w:p>
   </w:comment>
-  <w:comment w:id="8" w:author="Miriam Schiele" w:date="2023-07-08T12:08:00Z" w:initials="MS">
+  <w:comment w:id="9" w:author="Miriam Schiele" w:date="2023-07-08T12:08:00Z" w:initials="MS">
     <w:p>
       <w:pPr>
         <w:pStyle w:val="Kommentartext"/>
@@ -40698,7 +41845,7 @@
       </w:r>
     </w:p>
   </w:comment>
-  <w:comment w:id="11" w:author="Miriam Schiele" w:date="2023-07-07T13:40:00Z" w:initials="MS">
+  <w:comment w:id="12" w:author="Miriam Schiele" w:date="2023-07-07T13:40:00Z" w:initials="MS">
     <w:p>
       <w:pPr>
         <w:pStyle w:val="Kommentartext"/>
@@ -40714,7 +41861,7 @@
       </w:r>
     </w:p>
   </w:comment>
-  <w:comment w:id="15" w:author="Miriam Schiele" w:date="2023-08-16T12:45:00Z" w:initials="MS">
+  <w:comment w:id="16" w:author="Miriam Schiele" w:date="2023-08-16T12:45:00Z" w:initials="MS">
     <w:p>
       <w:pPr>
         <w:pStyle w:val="Kommentartext"/>
@@ -40737,7 +41884,7 @@
       </w:r>
     </w:p>
   </w:comment>
-  <w:comment w:id="16" w:author="Miriam Schiele" w:date="2023-08-17T10:23:00Z" w:initials="MS">
+  <w:comment w:id="17" w:author="Miriam Schiele" w:date="2023-08-17T10:23:00Z" w:initials="MS">
     <w:p>
       <w:pPr>
         <w:pStyle w:val="Kommentartext"/>
@@ -40753,7 +41900,7 @@
       </w:r>
     </w:p>
   </w:comment>
-  <w:comment w:id="17" w:author="Miriam Schiele" w:date="2023-08-17T11:17:00Z" w:initials="MS">
+  <w:comment w:id="18" w:author="Miriam Schiele" w:date="2023-08-17T11:17:00Z" w:initials="MS">
     <w:p>
       <w:pPr>
         <w:pStyle w:val="Kommentartext"/>
@@ -40777,7 +41924,7 @@
       </w:hyperlink>
     </w:p>
   </w:comment>
-  <w:comment w:id="18" w:author="Miriam Schiele" w:date="2023-08-17T14:20:00Z" w:initials="MS">
+  <w:comment w:id="19" w:author="Miriam Schiele" w:date="2023-08-17T14:20:00Z" w:initials="MS">
     <w:p>
       <w:pPr>
         <w:pStyle w:val="Kommentartext"/>
@@ -40793,7 +41940,7 @@
       </w:r>
     </w:p>
   </w:comment>
-  <w:comment w:id="20" w:author="Miriam Schiele" w:date="2023-08-10T09:55:00Z" w:initials="MS">
+  <w:comment w:id="21" w:author="Miriam Schiele" w:date="2023-08-10T09:55:00Z" w:initials="MS">
     <w:p>
       <w:pPr>
         <w:pStyle w:val="Kommentartext"/>
@@ -40813,7 +41960,7 @@
       </w:r>
     </w:p>
   </w:comment>
-  <w:comment w:id="21" w:author="Miriam Schiele" w:date="2023-07-01T10:46:00Z" w:initials="MS">
+  <w:comment w:id="22" w:author="Miriam Schiele" w:date="2023-07-01T10:46:00Z" w:initials="MS">
     <w:p>
       <w:pPr>
         <w:pStyle w:val="Kommentartext"/>
@@ -40829,7 +41976,7 @@
       </w:r>
     </w:p>
   </w:comment>
-  <w:comment w:id="22" w:author="Miriam Schiele" w:date="2023-07-01T10:47:00Z" w:initials="MS">
+  <w:comment w:id="23" w:author="Miriam Schiele" w:date="2023-07-01T10:47:00Z" w:initials="MS">
     <w:p>
       <w:pPr>
         <w:pStyle w:val="Kommentartext"/>
@@ -40845,7 +41992,7 @@
       </w:r>
     </w:p>
   </w:comment>
-  <w:comment w:id="23" w:author="Miriam Schiele" w:date="2023-07-01T10:50:00Z" w:initials="MS">
+  <w:comment w:id="24" w:author="Miriam Schiele" w:date="2023-07-01T10:50:00Z" w:initials="MS">
     <w:p>
       <w:pPr>
         <w:pStyle w:val="Kommentartext"/>
@@ -40866,7 +42013,7 @@
       </w:hyperlink>
     </w:p>
   </w:comment>
-  <w:comment w:id="24" w:author="Miriam Schiele" w:date="2023-08-17T13:35:00Z" w:initials="MS">
+  <w:comment w:id="25" w:author="Miriam Schiele" w:date="2023-08-17T13:35:00Z" w:initials="MS">
     <w:p>
       <w:pPr>
         <w:pStyle w:val="Kommentartext"/>
@@ -40882,7 +42029,7 @@
       </w:r>
     </w:p>
   </w:comment>
-  <w:comment w:id="27" w:author="Miriam Schiele" w:date="2023-06-27T16:35:00Z" w:initials="MS">
+  <w:comment w:id="28" w:author="Miriam Schiele" w:date="2023-06-27T16:35:00Z" w:initials="MS">
     <w:p>
       <w:pPr>
         <w:pStyle w:val="Kommentartext"/>
@@ -40898,7 +42045,7 @@
       </w:r>
     </w:p>
   </w:comment>
-  <w:comment w:id="28" w:author="Miriam Schiele" w:date="2023-07-10T10:49:00Z" w:initials="MS">
+  <w:comment w:id="29" w:author="Miriam Schiele" w:date="2023-07-10T10:49:00Z" w:initials="MS">
     <w:p>
       <w:pPr>
         <w:pStyle w:val="Kommentartext"/>
@@ -40914,7 +42061,7 @@
       </w:r>
     </w:p>
   </w:comment>
-  <w:comment w:id="30" w:author="Miriam Schiele" w:date="2023-08-16T11:58:00Z" w:initials="MS">
+  <w:comment w:id="31" w:author="Miriam Schiele" w:date="2023-08-16T11:58:00Z" w:initials="MS">
     <w:p>
       <w:pPr>
         <w:pStyle w:val="Kommentartext"/>
@@ -40933,7 +42080,7 @@
       </w:r>
     </w:p>
   </w:comment>
-  <w:comment w:id="31" w:author="Miriam Schiele" w:date="2023-06-30T10:05:00Z" w:initials="MS">
+  <w:comment w:id="32" w:author="Miriam Schiele" w:date="2023-06-30T10:05:00Z" w:initials="MS">
     <w:p>
       <w:pPr>
         <w:pStyle w:val="Kommentartext"/>
@@ -40954,30 +42101,6 @@
       </w:pPr>
       <w:r>
         <w:t>Update: siehe Mail von James</w:t>
-      </w:r>
-    </w:p>
-  </w:comment>
-  <w:comment w:id="32" w:author="Miriam Schiele" w:date="2023-06-27T16:43:00Z" w:initials="MS">
-    <w:p>
-      <w:pPr>
-        <w:pStyle w:val="Kommentartext"/>
-      </w:pPr>
-      <w:r>
-        <w:rPr>
-          <w:rStyle w:val="Kommentarzeichen"/>
-        </w:rPr>
-        <w:annotationRef/>
-      </w:r>
-      <w:r>
-        <w:t>Die Stimuli sind eigentlich von Featherston, aber er hat meines Wissens nirgends seine Materialien publiziert, deswegen kann ich es nicht zitieren. Fußnote?</w:t>
-      </w:r>
-    </w:p>
-    <w:p>
-      <w:pPr>
-        <w:pStyle w:val="Kommentartext"/>
-      </w:pPr>
-      <w:r>
-        <w:t>Update: Siehe Mail von James</w:t>
       </w:r>
     </w:p>
   </w:comment>
@@ -41005,7 +42128,31 @@
       </w:r>
     </w:p>
   </w:comment>
-  <w:comment w:id="42" w:author="Miriam Schiele" w:date="2023-08-10T11:30:00Z" w:initials="MS">
+  <w:comment w:id="34" w:author="Miriam Schiele" w:date="2023-06-27T16:43:00Z" w:initials="MS">
+    <w:p>
+      <w:pPr>
+        <w:pStyle w:val="Kommentartext"/>
+      </w:pPr>
+      <w:r>
+        <w:rPr>
+          <w:rStyle w:val="Kommentarzeichen"/>
+        </w:rPr>
+        <w:annotationRef/>
+      </w:r>
+      <w:r>
+        <w:t>Die Stimuli sind eigentlich von Featherston, aber er hat meines Wissens nirgends seine Materialien publiziert, deswegen kann ich es nicht zitieren. Fußnote?</w:t>
+      </w:r>
+    </w:p>
+    <w:p>
+      <w:pPr>
+        <w:pStyle w:val="Kommentartext"/>
+      </w:pPr>
+      <w:r>
+        <w:t>Update: Siehe Mail von James</w:t>
+      </w:r>
+    </w:p>
+  </w:comment>
+  <w:comment w:id="43" w:author="Miriam Schiele" w:date="2023-08-10T11:30:00Z" w:initials="MS">
     <w:p>
       <w:pPr>
         <w:pStyle w:val="Kommentartext"/>
@@ -41025,7 +42172,7 @@
       </w:r>
     </w:p>
   </w:comment>
-  <w:comment w:id="48" w:author="Miriam Schiele" w:date="2023-07-05T11:36:00Z" w:initials="MS">
+  <w:comment w:id="49" w:author="Miriam Schiele" w:date="2023-07-05T11:36:00Z" w:initials="MS">
     <w:p>
       <w:pPr>
         <w:pStyle w:val="Kommentartext"/>
@@ -41041,7 +42188,7 @@
       </w:r>
     </w:p>
   </w:comment>
-  <w:comment w:id="49" w:author="Miriam Schiele" w:date="2023-08-17T13:08:00Z" w:initials="MS">
+  <w:comment w:id="50" w:author="Miriam Schiele" w:date="2023-08-17T13:08:00Z" w:initials="MS">
     <w:p>
       <w:pPr>
         <w:pStyle w:val="Kommentartext"/>
@@ -41057,7 +42204,7 @@
       </w:r>
     </w:p>
   </w:comment>
-  <w:comment w:id="50" w:author="Miriam Schiele" w:date="2023-08-17T13:09:00Z" w:initials="MS">
+  <w:comment w:id="51" w:author="Miriam Schiele" w:date="2023-08-17T13:09:00Z" w:initials="MS">
     <w:p>
       <w:pPr>
         <w:pStyle w:val="Kommentartext"/>
@@ -41073,7 +42220,7 @@
       </w:r>
     </w:p>
   </w:comment>
-  <w:comment w:id="68" w:author="Miriam Schiele" w:date="2023-06-30T09:31:00Z" w:initials="MS">
+  <w:comment w:id="69" w:author="Miriam Schiele" w:date="2023-06-30T09:31:00Z" w:initials="MS">
     <w:p>
       <w:pPr>
         <w:pStyle w:val="Kommentartext"/>
@@ -41089,7 +42236,7 @@
       </w:r>
     </w:p>
   </w:comment>
-  <w:comment w:id="70" w:author="Miriam Schiele" w:date="2023-06-30T09:29:00Z" w:initials="MS">
+  <w:comment w:id="71" w:author="Miriam Schiele" w:date="2023-06-30T09:29:00Z" w:initials="MS">
     <w:p>
       <w:pPr>
         <w:pStyle w:val="Kommentartext"/>
@@ -41105,7 +42252,7 @@
       </w:r>
     </w:p>
   </w:comment>
-  <w:comment w:id="71" w:author="Miriam Schiele" w:date="2023-07-14T10:14:00Z" w:initials="MS">
+  <w:comment w:id="72" w:author="Miriam Schiele" w:date="2023-07-14T10:14:00Z" w:initials="MS">
     <w:p>
       <w:pPr>
         <w:pStyle w:val="Kommentartext"/>
@@ -41652,6 +42799,118 @@
     </w:lvl>
   </w:abstractNum>
   <w:abstractNum w:abstractNumId="11" w15:restartNumberingAfterBreak="0">
+    <w:nsid w:val="1B181A58"/>
+    <w:multiLevelType w:val="hybridMultilevel"/>
+    <w:tmpl w:val="58C01280"/>
+    <w:lvl w:ilvl="0" w:tplc="1BF29AF6">
+      <w:numFmt w:val="bullet"/>
+      <w:lvlText w:val="-"/>
+      <w:lvlJc w:val="left"/>
+      <w:pPr>
+        <w:ind w:left="720" w:hanging="360"/>
+      </w:pPr>
+      <w:rPr>
+        <w:rFonts w:ascii="Arial" w:eastAsiaTheme="minorHAnsi" w:hAnsi="Arial" w:cs="Arial" w:hint="default"/>
+      </w:rPr>
+    </w:lvl>
+    <w:lvl w:ilvl="1" w:tplc="04090003" w:tentative="1">
+      <w:start w:val="1"/>
+      <w:numFmt w:val="bullet"/>
+      <w:lvlText w:val="o"/>
+      <w:lvlJc w:val="left"/>
+      <w:pPr>
+        <w:ind w:left="1440" w:hanging="360"/>
+      </w:pPr>
+      <w:rPr>
+        <w:rFonts w:ascii="Courier New" w:hAnsi="Courier New" w:cs="Courier New" w:hint="default"/>
+      </w:rPr>
+    </w:lvl>
+    <w:lvl w:ilvl="2" w:tplc="04090005" w:tentative="1">
+      <w:start w:val="1"/>
+      <w:numFmt w:val="bullet"/>
+      <w:lvlText w:val=""/>
+      <w:lvlJc w:val="left"/>
+      <w:pPr>
+        <w:ind w:left="2160" w:hanging="360"/>
+      </w:pPr>
+      <w:rPr>
+        <w:rFonts w:ascii="Wingdings" w:hAnsi="Wingdings" w:hint="default"/>
+      </w:rPr>
+    </w:lvl>
+    <w:lvl w:ilvl="3" w:tplc="04090001" w:tentative="1">
+      <w:start w:val="1"/>
+      <w:numFmt w:val="bullet"/>
+      <w:lvlText w:val=""/>
+      <w:lvlJc w:val="left"/>
+      <w:pPr>
+        <w:ind w:left="2880" w:hanging="360"/>
+      </w:pPr>
+      <w:rPr>
+        <w:rFonts w:ascii="Symbol" w:hAnsi="Symbol" w:hint="default"/>
+      </w:rPr>
+    </w:lvl>
+    <w:lvl w:ilvl="4" w:tplc="04090003" w:tentative="1">
+      <w:start w:val="1"/>
+      <w:numFmt w:val="bullet"/>
+      <w:lvlText w:val="o"/>
+      <w:lvlJc w:val="left"/>
+      <w:pPr>
+        <w:ind w:left="3600" w:hanging="360"/>
+      </w:pPr>
+      <w:rPr>
+        <w:rFonts w:ascii="Courier New" w:hAnsi="Courier New" w:cs="Courier New" w:hint="default"/>
+      </w:rPr>
+    </w:lvl>
+    <w:lvl w:ilvl="5" w:tplc="04090005" w:tentative="1">
+      <w:start w:val="1"/>
+      <w:numFmt w:val="bullet"/>
+      <w:lvlText w:val=""/>
+      <w:lvlJc w:val="left"/>
+      <w:pPr>
+        <w:ind w:left="4320" w:hanging="360"/>
+      </w:pPr>
+      <w:rPr>
+        <w:rFonts w:ascii="Wingdings" w:hAnsi="Wingdings" w:hint="default"/>
+      </w:rPr>
+    </w:lvl>
+    <w:lvl w:ilvl="6" w:tplc="04090001" w:tentative="1">
+      <w:start w:val="1"/>
+      <w:numFmt w:val="bullet"/>
+      <w:lvlText w:val=""/>
+      <w:lvlJc w:val="left"/>
+      <w:pPr>
+        <w:ind w:left="5040" w:hanging="360"/>
+      </w:pPr>
+      <w:rPr>
+        <w:rFonts w:ascii="Symbol" w:hAnsi="Symbol" w:hint="default"/>
+      </w:rPr>
+    </w:lvl>
+    <w:lvl w:ilvl="7" w:tplc="04090003" w:tentative="1">
+      <w:start w:val="1"/>
+      <w:numFmt w:val="bullet"/>
+      <w:lvlText w:val="o"/>
+      <w:lvlJc w:val="left"/>
+      <w:pPr>
+        <w:ind w:left="5760" w:hanging="360"/>
+      </w:pPr>
+      <w:rPr>
+        <w:rFonts w:ascii="Courier New" w:hAnsi="Courier New" w:cs="Courier New" w:hint="default"/>
+      </w:rPr>
+    </w:lvl>
+    <w:lvl w:ilvl="8" w:tplc="04090005" w:tentative="1">
+      <w:start w:val="1"/>
+      <w:numFmt w:val="bullet"/>
+      <w:lvlText w:val=""/>
+      <w:lvlJc w:val="left"/>
+      <w:pPr>
+        <w:ind w:left="6480" w:hanging="360"/>
+      </w:pPr>
+      <w:rPr>
+        <w:rFonts w:ascii="Wingdings" w:hAnsi="Wingdings" w:hint="default"/>
+      </w:rPr>
+    </w:lvl>
+  </w:abstractNum>
+  <w:abstractNum w:abstractNumId="12" w15:restartNumberingAfterBreak="0">
     <w:nsid w:val="2B8A0067"/>
     <w:multiLevelType w:val="hybridMultilevel"/>
     <w:tmpl w:val="2488F4CE"/>
@@ -41764,7 +43023,7 @@
       </w:rPr>
     </w:lvl>
   </w:abstractNum>
-  <w:abstractNum w:abstractNumId="12" w15:restartNumberingAfterBreak="0">
+  <w:abstractNum w:abstractNumId="13" w15:restartNumberingAfterBreak="0">
     <w:nsid w:val="2EBA4DFE"/>
     <w:multiLevelType w:val="hybridMultilevel"/>
     <w:tmpl w:val="59428D4C"/>
@@ -41853,7 +43112,7 @@
       </w:pPr>
     </w:lvl>
   </w:abstractNum>
-  <w:abstractNum w:abstractNumId="13" w15:restartNumberingAfterBreak="0">
+  <w:abstractNum w:abstractNumId="14" w15:restartNumberingAfterBreak="0">
     <w:nsid w:val="34364866"/>
     <w:multiLevelType w:val="hybridMultilevel"/>
     <w:tmpl w:val="17EE730A"/>
@@ -41944,7 +43203,7 @@
       </w:pPr>
     </w:lvl>
   </w:abstractNum>
-  <w:abstractNum w:abstractNumId="14" w15:restartNumberingAfterBreak="0">
+  <w:abstractNum w:abstractNumId="15" w15:restartNumberingAfterBreak="0">
     <w:nsid w:val="3BBA0516"/>
     <w:multiLevelType w:val="hybridMultilevel"/>
     <w:tmpl w:val="0E50887C"/>
@@ -42033,7 +43292,7 @@
       </w:pPr>
     </w:lvl>
   </w:abstractNum>
-  <w:abstractNum w:abstractNumId="15" w15:restartNumberingAfterBreak="0">
+  <w:abstractNum w:abstractNumId="16" w15:restartNumberingAfterBreak="0">
     <w:nsid w:val="3F707BE1"/>
     <w:multiLevelType w:val="hybridMultilevel"/>
     <w:tmpl w:val="926E2D18"/>
@@ -42122,7 +43381,7 @@
       </w:pPr>
     </w:lvl>
   </w:abstractNum>
-  <w:abstractNum w:abstractNumId="16" w15:restartNumberingAfterBreak="0">
+  <w:abstractNum w:abstractNumId="17" w15:restartNumberingAfterBreak="0">
     <w:nsid w:val="47A010CB"/>
     <w:multiLevelType w:val="hybridMultilevel"/>
     <w:tmpl w:val="CE6ECEB2"/>
@@ -42233,7 +43492,7 @@
       </w:rPr>
     </w:lvl>
   </w:abstractNum>
-  <w:abstractNum w:abstractNumId="17" w15:restartNumberingAfterBreak="0">
+  <w:abstractNum w:abstractNumId="18" w15:restartNumberingAfterBreak="0">
     <w:nsid w:val="59E56803"/>
     <w:multiLevelType w:val="hybridMultilevel"/>
     <w:tmpl w:val="11184260"/>
@@ -42345,7 +43604,7 @@
       </w:rPr>
     </w:lvl>
   </w:abstractNum>
-  <w:abstractNum w:abstractNumId="18" w15:restartNumberingAfterBreak="0">
+  <w:abstractNum w:abstractNumId="19" w15:restartNumberingAfterBreak="0">
     <w:nsid w:val="5D7E7D7C"/>
     <w:multiLevelType w:val="hybridMultilevel"/>
     <w:tmpl w:val="17EE730A"/>
@@ -42467,31 +43726,34 @@
     <w:abstractNumId w:val="8"/>
   </w:num>
   <w:num w:numId="11" w16cid:durableId="1439713338">
+    <w:abstractNumId w:val="14"/>
+  </w:num>
+  <w:num w:numId="12" w16cid:durableId="844444956">
     <w:abstractNumId w:val="13"/>
   </w:num>
-  <w:num w:numId="12" w16cid:durableId="844444956">
+  <w:num w:numId="13" w16cid:durableId="1488589972">
+    <w:abstractNumId w:val="16"/>
+  </w:num>
+  <w:num w:numId="14" w16cid:durableId="788164667">
+    <w:abstractNumId w:val="17"/>
+  </w:num>
+  <w:num w:numId="15" w16cid:durableId="998119562">
     <w:abstractNumId w:val="12"/>
   </w:num>
-  <w:num w:numId="13" w16cid:durableId="1488589972">
-    <w:abstractNumId w:val="15"/>
-  </w:num>
-  <w:num w:numId="14" w16cid:durableId="788164667">
-    <w:abstractNumId w:val="16"/>
-  </w:num>
-  <w:num w:numId="15" w16cid:durableId="998119562">
-    <w:abstractNumId w:val="11"/>
-  </w:num>
   <w:num w:numId="16" w16cid:durableId="2102558231">
-    <w:abstractNumId w:val="17"/>
+    <w:abstractNumId w:val="18"/>
   </w:num>
   <w:num w:numId="17" w16cid:durableId="1610892058">
-    <w:abstractNumId w:val="18"/>
+    <w:abstractNumId w:val="19"/>
   </w:num>
   <w:num w:numId="18" w16cid:durableId="509493542">
     <w:abstractNumId w:val="10"/>
   </w:num>
   <w:num w:numId="19" w16cid:durableId="845293306">
-    <w:abstractNumId w:val="14"/>
+    <w:abstractNumId w:val="15"/>
+  </w:num>
+  <w:num w:numId="20" w16cid:durableId="1073623600">
+    <w:abstractNumId w:val="11"/>
   </w:num>
   <w:numIdMacAtCleanup w:val="18"/>
 </w:numbering>

</xml_diff>

<commit_message>
first version of abstract added
</commit_message>
<xml_diff>
--- a/4_writing/Schiele MA Thesis.docx
+++ b/4_writing/Schiele MA Thesis.docx
@@ -427,12 +427,14 @@
         <w:rPr>
           <w:rFonts w:cs="Arial"/>
           <w:szCs w:val="24"/>
-        </w:rPr>
-      </w:pPr>
-      <w:r>
-        <w:rPr>
-          <w:rFonts w:cs="Arial"/>
-          <w:szCs w:val="24"/>
+          <w:lang w:val="en-US"/>
+        </w:rPr>
+      </w:pPr>
+      <w:r>
+        <w:rPr>
+          <w:rFonts w:cs="Arial"/>
+          <w:szCs w:val="24"/>
+          <w:lang w:val="en-US"/>
         </w:rPr>
         <w:t>Miriam Schiele</w:t>
       </w:r>
@@ -445,12 +447,14 @@
         <w:rPr>
           <w:rFonts w:cs="Arial"/>
           <w:szCs w:val="24"/>
-        </w:rPr>
-      </w:pPr>
-      <w:r>
-        <w:rPr>
-          <w:rFonts w:cs="Arial"/>
-          <w:szCs w:val="24"/>
+          <w:lang w:val="en-US"/>
+        </w:rPr>
+      </w:pPr>
+      <w:r>
+        <w:rPr>
+          <w:rFonts w:cs="Arial"/>
+          <w:szCs w:val="24"/>
+          <w:lang w:val="en-US"/>
         </w:rPr>
         <w:t>miriam.schiele@student.uni-tuebingen.de</w:t>
       </w:r>
@@ -465,7 +469,6 @@
           <w:szCs w:val="24"/>
         </w:rPr>
       </w:pPr>
-      <w:proofErr w:type="spellStart"/>
       <w:r>
         <w:rPr>
           <w:rFonts w:cs="Arial"/>
@@ -478,17 +481,8 @@
           <w:rFonts w:cs="Arial"/>
           <w:szCs w:val="24"/>
         </w:rPr>
-        <w:t>atriculation</w:t>
-      </w:r>
-      <w:proofErr w:type="spellEnd"/>
-      <w:r>
-        <w:rPr>
-          <w:rFonts w:cs="Arial"/>
-          <w:szCs w:val="24"/>
-        </w:rPr>
-        <w:t xml:space="preserve"> </w:t>
-      </w:r>
-      <w:proofErr w:type="spellStart"/>
+        <w:t xml:space="preserve">atriculation </w:t>
+      </w:r>
       <w:r>
         <w:rPr>
           <w:rFonts w:cs="Arial"/>
@@ -503,7 +497,6 @@
         </w:rPr>
         <w:t>umber</w:t>
       </w:r>
-      <w:proofErr w:type="spellEnd"/>
       <w:r>
         <w:rPr>
           <w:rFonts w:cs="Arial"/>
@@ -850,7 +843,7 @@
           <w:noProof/>
           <w:lang w:val="en-US"/>
         </w:rPr>
-        <w:instrText xml:space="preserve"> PAGEREF _Toc143510583 \h </w:instrText>
+        <w:instrText xml:space="preserve"> PAGEREF _Toc143514948 \h </w:instrText>
       </w:r>
       <w:r>
         <w:rPr>
@@ -868,7 +861,7 @@
           <w:noProof/>
           <w:lang w:val="en-US"/>
         </w:rPr>
-        <w:t>6</w:t>
+        <w:t>7</w:t>
       </w:r>
       <w:r>
         <w:rPr>
@@ -917,7 +910,7 @@
           <w:noProof/>
           <w:lang w:val="en-US"/>
         </w:rPr>
-        <w:instrText xml:space="preserve"> PAGEREF _Toc143510584 \h </w:instrText>
+        <w:instrText xml:space="preserve"> PAGEREF _Toc143514949 \h </w:instrText>
       </w:r>
       <w:r>
         <w:rPr>
@@ -935,7 +928,7 @@
           <w:noProof/>
           <w:lang w:val="en-US"/>
         </w:rPr>
-        <w:t>6</w:t>
+        <w:t>7</w:t>
       </w:r>
       <w:r>
         <w:rPr>
@@ -984,7 +977,7 @@
           <w:noProof/>
           <w:lang w:val="en-US"/>
         </w:rPr>
-        <w:instrText xml:space="preserve"> PAGEREF _Toc143510585 \h </w:instrText>
+        <w:instrText xml:space="preserve"> PAGEREF _Toc143514950 \h </w:instrText>
       </w:r>
       <w:r>
         <w:rPr>
@@ -1002,7 +995,7 @@
           <w:noProof/>
           <w:lang w:val="en-US"/>
         </w:rPr>
-        <w:t>7</w:t>
+        <w:t>8</w:t>
       </w:r>
       <w:r>
         <w:rPr>
@@ -1051,7 +1044,7 @@
           <w:noProof/>
           <w:lang w:val="en-US"/>
         </w:rPr>
-        <w:instrText xml:space="preserve"> PAGEREF _Toc143510586 \h </w:instrText>
+        <w:instrText xml:space="preserve"> PAGEREF _Toc143514951 \h </w:instrText>
       </w:r>
       <w:r>
         <w:rPr>
@@ -1069,7 +1062,7 @@
           <w:noProof/>
           <w:lang w:val="en-US"/>
         </w:rPr>
-        <w:t>9</w:t>
+        <w:t>10</w:t>
       </w:r>
       <w:r>
         <w:rPr>
@@ -1118,7 +1111,7 @@
           <w:noProof/>
           <w:lang w:val="en-US"/>
         </w:rPr>
-        <w:instrText xml:space="preserve"> PAGEREF _Toc143510587 \h </w:instrText>
+        <w:instrText xml:space="preserve"> PAGEREF _Toc143514952 \h </w:instrText>
       </w:r>
       <w:r>
         <w:rPr>
@@ -1136,7 +1129,7 @@
           <w:noProof/>
           <w:lang w:val="en-US"/>
         </w:rPr>
-        <w:t>10</w:t>
+        <w:t>11</w:t>
       </w:r>
       <w:r>
         <w:rPr>
@@ -1183,7 +1176,7 @@
           <w:noProof/>
           <w:lang w:val="en-US"/>
         </w:rPr>
-        <w:instrText xml:space="preserve"> PAGEREF _Toc143510588 \h </w:instrText>
+        <w:instrText xml:space="preserve"> PAGEREF _Toc143514953 \h </w:instrText>
       </w:r>
       <w:r>
         <w:rPr>
@@ -1201,7 +1194,7 @@
           <w:noProof/>
           <w:lang w:val="en-US"/>
         </w:rPr>
-        <w:t>11</w:t>
+        <w:t>12</w:t>
       </w:r>
       <w:r>
         <w:rPr>
@@ -1250,7 +1243,7 @@
           <w:noProof/>
           <w:lang w:val="en-US"/>
         </w:rPr>
-        <w:instrText xml:space="preserve"> PAGEREF _Toc143510589 \h </w:instrText>
+        <w:instrText xml:space="preserve"> PAGEREF _Toc143514954 \h </w:instrText>
       </w:r>
       <w:r>
         <w:rPr>
@@ -1268,7 +1261,7 @@
           <w:noProof/>
           <w:lang w:val="en-US"/>
         </w:rPr>
-        <w:t>11</w:t>
+        <w:t>12</w:t>
       </w:r>
       <w:r>
         <w:rPr>
@@ -1317,7 +1310,7 @@
           <w:noProof/>
           <w:lang w:val="en-US"/>
         </w:rPr>
-        <w:instrText xml:space="preserve"> PAGEREF _Toc143510590 \h </w:instrText>
+        <w:instrText xml:space="preserve"> PAGEREF _Toc143514955 \h </w:instrText>
       </w:r>
       <w:r>
         <w:rPr>
@@ -1335,7 +1328,7 @@
           <w:noProof/>
           <w:lang w:val="en-US"/>
         </w:rPr>
-        <w:t>12</w:t>
+        <w:t>13</w:t>
       </w:r>
       <w:r>
         <w:rPr>
@@ -1384,7 +1377,7 @@
           <w:noProof/>
           <w:lang w:val="en-US"/>
         </w:rPr>
-        <w:instrText xml:space="preserve"> PAGEREF _Toc143510591 \h </w:instrText>
+        <w:instrText xml:space="preserve"> PAGEREF _Toc143514956 \h </w:instrText>
       </w:r>
       <w:r>
         <w:rPr>
@@ -1402,7 +1395,7 @@
           <w:noProof/>
           <w:lang w:val="en-US"/>
         </w:rPr>
-        <w:t>14</w:t>
+        <w:t>15</w:t>
       </w:r>
       <w:r>
         <w:rPr>
@@ -1451,7 +1444,7 @@
           <w:noProof/>
           <w:lang w:val="en-US"/>
         </w:rPr>
-        <w:instrText xml:space="preserve"> PAGEREF _Toc143510592 \h </w:instrText>
+        <w:instrText xml:space="preserve"> PAGEREF _Toc143514957 \h </w:instrText>
       </w:r>
       <w:r>
         <w:rPr>
@@ -1469,7 +1462,7 @@
           <w:noProof/>
           <w:lang w:val="en-US"/>
         </w:rPr>
-        <w:t>19</w:t>
+        <w:t>20</w:t>
       </w:r>
       <w:r>
         <w:rPr>
@@ -1515,7 +1508,7 @@
           <w:noProof/>
           <w:lang w:val="en-US"/>
         </w:rPr>
-        <w:instrText xml:space="preserve"> PAGEREF _Toc143510593 \h </w:instrText>
+        <w:instrText xml:space="preserve"> PAGEREF _Toc143514958 \h </w:instrText>
       </w:r>
       <w:r>
         <w:rPr>
@@ -1533,7 +1526,7 @@
           <w:noProof/>
           <w:lang w:val="en-US"/>
         </w:rPr>
-        <w:t>21</w:t>
+        <w:t>22</w:t>
       </w:r>
       <w:r>
         <w:rPr>
@@ -1582,7 +1575,7 @@
           <w:noProof/>
           <w:lang w:val="en-US"/>
         </w:rPr>
-        <w:instrText xml:space="preserve"> PAGEREF _Toc143510594 \h </w:instrText>
+        <w:instrText xml:space="preserve"> PAGEREF _Toc143514959 \h </w:instrText>
       </w:r>
       <w:r>
         <w:rPr>
@@ -1600,7 +1593,7 @@
           <w:noProof/>
           <w:lang w:val="en-US"/>
         </w:rPr>
-        <w:t>21</w:t>
+        <w:t>22</w:t>
       </w:r>
       <w:r>
         <w:rPr>
@@ -1649,7 +1642,7 @@
           <w:noProof/>
           <w:lang w:val="en-US"/>
         </w:rPr>
-        <w:instrText xml:space="preserve"> PAGEREF _Toc143510595 \h </w:instrText>
+        <w:instrText xml:space="preserve"> PAGEREF _Toc143514960 \h </w:instrText>
       </w:r>
       <w:r>
         <w:rPr>
@@ -1667,7 +1660,7 @@
           <w:noProof/>
           <w:lang w:val="en-US"/>
         </w:rPr>
-        <w:t>24</w:t>
+        <w:t>25</w:t>
       </w:r>
       <w:r>
         <w:rPr>
@@ -1716,7 +1709,7 @@
           <w:noProof/>
           <w:lang w:val="en-US"/>
         </w:rPr>
-        <w:instrText xml:space="preserve"> PAGEREF _Toc143510596 \h </w:instrText>
+        <w:instrText xml:space="preserve"> PAGEREF _Toc143514961 \h </w:instrText>
       </w:r>
       <w:r>
         <w:rPr>
@@ -1734,7 +1727,7 @@
           <w:noProof/>
           <w:lang w:val="en-US"/>
         </w:rPr>
-        <w:t>27</w:t>
+        <w:t>28</w:t>
       </w:r>
       <w:r>
         <w:rPr>
@@ -1783,7 +1776,7 @@
           <w:noProof/>
           <w:lang w:val="en-US"/>
         </w:rPr>
-        <w:instrText xml:space="preserve"> PAGEREF _Toc143510597 \h </w:instrText>
+        <w:instrText xml:space="preserve"> PAGEREF _Toc143514962 \h </w:instrText>
       </w:r>
       <w:r>
         <w:rPr>
@@ -1801,7 +1794,7 @@
           <w:noProof/>
           <w:lang w:val="en-US"/>
         </w:rPr>
-        <w:t>30</w:t>
+        <w:t>31</w:t>
       </w:r>
       <w:r>
         <w:rPr>
@@ -1850,7 +1843,7 @@
           <w:noProof/>
           <w:lang w:val="en-US"/>
         </w:rPr>
-        <w:instrText xml:space="preserve"> PAGEREF _Toc143510598 \h </w:instrText>
+        <w:instrText xml:space="preserve"> PAGEREF _Toc143514963 \h </w:instrText>
       </w:r>
       <w:r>
         <w:rPr>
@@ -1868,7 +1861,7 @@
           <w:noProof/>
           <w:lang w:val="en-US"/>
         </w:rPr>
-        <w:t>31</w:t>
+        <w:t>32</w:t>
       </w:r>
       <w:r>
         <w:rPr>
@@ -1915,7 +1908,7 @@
           <w:noProof/>
           <w:lang w:val="en-US"/>
         </w:rPr>
-        <w:instrText xml:space="preserve"> PAGEREF _Toc143510599 \h </w:instrText>
+        <w:instrText xml:space="preserve"> PAGEREF _Toc143514964 \h </w:instrText>
       </w:r>
       <w:r>
         <w:rPr>
@@ -1933,7 +1926,7 @@
           <w:noProof/>
           <w:lang w:val="en-US"/>
         </w:rPr>
-        <w:t>32</w:t>
+        <w:t>33</w:t>
       </w:r>
       <w:r>
         <w:rPr>
@@ -1944,7 +1937,10 @@
     </w:p>
     <w:p>
       <w:pPr>
-        <w:pStyle w:val="Verzeichnis1"/>
+        <w:pStyle w:val="Verzeichnis2"/>
+        <w:tabs>
+          <w:tab w:val="right" w:leader="dot" w:pos="7927"/>
+        </w:tabs>
         <w:rPr>
           <w:rFonts w:asciiTheme="minorHAnsi" w:eastAsiaTheme="minorEastAsia" w:hAnsiTheme="minorHAnsi"/>
           <w:noProof/>
@@ -1956,11 +1952,10 @@
       </w:pPr>
       <w:r>
         <w:rPr>
-          <w:rFonts w:cs="Arial"/>
           <w:noProof/>
           <w:lang w:val="en-US"/>
         </w:rPr>
-        <w:t>5. Discussion</w:t>
+        <w:t>4.1 Raw data presentation</w:t>
       </w:r>
       <w:r>
         <w:rPr>
@@ -1980,7 +1975,7 @@
           <w:noProof/>
           <w:lang w:val="en-US"/>
         </w:rPr>
-        <w:instrText xml:space="preserve"> PAGEREF _Toc143510600 \h </w:instrText>
+        <w:instrText xml:space="preserve"> PAGEREF _Toc143514965 \h </w:instrText>
       </w:r>
       <w:r>
         <w:rPr>
@@ -1998,7 +1993,7 @@
           <w:noProof/>
           <w:lang w:val="en-US"/>
         </w:rPr>
-        <w:t>40</w:t>
+        <w:t>33</w:t>
       </w:r>
       <w:r>
         <w:rPr>
@@ -2027,7 +2022,7 @@
           <w:noProof/>
           <w:lang w:val="en-US"/>
         </w:rPr>
-        <w:t>5.1 Interpretation of the findings</w:t>
+        <w:t>4.2 Analysis methods</w:t>
       </w:r>
       <w:r>
         <w:rPr>
@@ -2047,7 +2042,7 @@
           <w:noProof/>
           <w:lang w:val="en-US"/>
         </w:rPr>
-        <w:instrText xml:space="preserve"> PAGEREF _Toc143510601 \h </w:instrText>
+        <w:instrText xml:space="preserve"> PAGEREF _Toc143514966 \h </w:instrText>
       </w:r>
       <w:r>
         <w:rPr>
@@ -2065,7 +2060,7 @@
           <w:noProof/>
           <w:lang w:val="en-US"/>
         </w:rPr>
-        <w:t>40</w:t>
+        <w:t>36</w:t>
       </w:r>
       <w:r>
         <w:rPr>
@@ -2091,10 +2086,11 @@
       </w:pPr>
       <w:r>
         <w:rPr>
+          <w:rFonts w:eastAsia="Times New Roman"/>
           <w:noProof/>
           <w:lang w:val="en-US"/>
         </w:rPr>
-        <w:t>5.2 Comparison with previous studies and theoretical predictions</w:t>
+        <w:t>4.3 Results and hypotheses examination</w:t>
       </w:r>
       <w:r>
         <w:rPr>
@@ -2114,7 +2110,7 @@
           <w:noProof/>
           <w:lang w:val="en-US"/>
         </w:rPr>
-        <w:instrText xml:space="preserve"> PAGEREF _Toc143510602 \h </w:instrText>
+        <w:instrText xml:space="preserve"> PAGEREF _Toc143514967 \h </w:instrText>
       </w:r>
       <w:r>
         <w:rPr>
@@ -2132,7 +2128,7 @@
           <w:noProof/>
           <w:lang w:val="en-US"/>
         </w:rPr>
-        <w:t>48</w:t>
+        <w:t>37</w:t>
       </w:r>
       <w:r>
         <w:rPr>
@@ -2159,7 +2155,7 @@
           <w:noProof/>
           <w:lang w:val="en-US"/>
         </w:rPr>
-        <w:t>6. Conclusions</w:t>
+        <w:t>5. Discussion</w:t>
       </w:r>
       <w:r>
         <w:rPr>
@@ -2179,7 +2175,7 @@
           <w:noProof/>
           <w:lang w:val="en-US"/>
         </w:rPr>
-        <w:instrText xml:space="preserve"> PAGEREF _Toc143510603 \h </w:instrText>
+        <w:instrText xml:space="preserve"> PAGEREF _Toc143514968 \h </w:instrText>
       </w:r>
       <w:r>
         <w:rPr>
@@ -2197,7 +2193,7 @@
           <w:noProof/>
           <w:lang w:val="en-US"/>
         </w:rPr>
-        <w:t>51</w:t>
+        <w:t>41</w:t>
       </w:r>
       <w:r>
         <w:rPr>
@@ -2226,7 +2222,7 @@
           <w:noProof/>
           <w:lang w:val="en-US"/>
         </w:rPr>
-        <w:t>6.1 Summary of findings</w:t>
+        <w:t>5.1 Interpretation of the findings</w:t>
       </w:r>
       <w:r>
         <w:rPr>
@@ -2246,7 +2242,7 @@
           <w:noProof/>
           <w:lang w:val="en-US"/>
         </w:rPr>
-        <w:instrText xml:space="preserve"> PAGEREF _Toc143510604 \h </w:instrText>
+        <w:instrText xml:space="preserve"> PAGEREF _Toc143514969 \h </w:instrText>
       </w:r>
       <w:r>
         <w:rPr>
@@ -2264,7 +2260,7 @@
           <w:noProof/>
           <w:lang w:val="en-US"/>
         </w:rPr>
-        <w:t>52</w:t>
+        <w:t>41</w:t>
       </w:r>
       <w:r>
         <w:rPr>
@@ -2293,7 +2289,7 @@
           <w:noProof/>
           <w:lang w:val="en-US"/>
         </w:rPr>
-        <w:t>6.2 Contributions to the field</w:t>
+        <w:t>5.2 Comparison with previous studies and theoretical predictions</w:t>
       </w:r>
       <w:r>
         <w:rPr>
@@ -2313,7 +2309,72 @@
           <w:noProof/>
           <w:lang w:val="en-US"/>
         </w:rPr>
-        <w:instrText xml:space="preserve"> PAGEREF _Toc143510605 \h </w:instrText>
+        <w:instrText xml:space="preserve"> PAGEREF _Toc143514970 \h </w:instrText>
+      </w:r>
+      <w:r>
+        <w:rPr>
+          <w:noProof/>
+        </w:rPr>
+      </w:r>
+      <w:r>
+        <w:rPr>
+          <w:noProof/>
+        </w:rPr>
+        <w:fldChar w:fldCharType="separate"/>
+      </w:r>
+      <w:r>
+        <w:rPr>
+          <w:noProof/>
+          <w:lang w:val="en-US"/>
+        </w:rPr>
+        <w:t>49</w:t>
+      </w:r>
+      <w:r>
+        <w:rPr>
+          <w:noProof/>
+        </w:rPr>
+        <w:fldChar w:fldCharType="end"/>
+      </w:r>
+    </w:p>
+    <w:p>
+      <w:pPr>
+        <w:pStyle w:val="Verzeichnis1"/>
+        <w:rPr>
+          <w:rFonts w:asciiTheme="minorHAnsi" w:eastAsiaTheme="minorEastAsia" w:hAnsiTheme="minorHAnsi"/>
+          <w:noProof/>
+          <w:kern w:val="2"/>
+          <w:sz w:val="22"/>
+          <w:lang w:val="en-US"/>
+          <w14:ligatures w14:val="standardContextual"/>
+        </w:rPr>
+      </w:pPr>
+      <w:r>
+        <w:rPr>
+          <w:rFonts w:cs="Arial"/>
+          <w:noProof/>
+          <w:lang w:val="en-US"/>
+        </w:rPr>
+        <w:t>6. Conclusions</w:t>
+      </w:r>
+      <w:r>
+        <w:rPr>
+          <w:noProof/>
+          <w:lang w:val="en-US"/>
+        </w:rPr>
+        <w:tab/>
+      </w:r>
+      <w:r>
+        <w:rPr>
+          <w:noProof/>
+        </w:rPr>
+        <w:fldChar w:fldCharType="begin"/>
+      </w:r>
+      <w:r>
+        <w:rPr>
+          <w:noProof/>
+          <w:lang w:val="en-US"/>
+        </w:rPr>
+        <w:instrText xml:space="preserve"> PAGEREF _Toc143514971 \h </w:instrText>
       </w:r>
       <w:r>
         <w:rPr>
@@ -2360,7 +2421,7 @@
           <w:noProof/>
           <w:lang w:val="en-US"/>
         </w:rPr>
-        <w:t>6.3 Limitations of the study</w:t>
+        <w:t>6.1 Summary of findings</w:t>
       </w:r>
       <w:r>
         <w:rPr>
@@ -2380,7 +2441,7 @@
           <w:noProof/>
           <w:lang w:val="en-US"/>
         </w:rPr>
-        <w:instrText xml:space="preserve"> PAGEREF _Toc143510606 \h </w:instrText>
+        <w:instrText xml:space="preserve"> PAGEREF _Toc143514972 \h </w:instrText>
       </w:r>
       <w:r>
         <w:rPr>
@@ -2398,7 +2459,7 @@
           <w:noProof/>
           <w:lang w:val="en-US"/>
         </w:rPr>
-        <w:t>55</w:t>
+        <w:t>53</w:t>
       </w:r>
       <w:r>
         <w:rPr>
@@ -2427,7 +2488,7 @@
           <w:noProof/>
           <w:lang w:val="en-US"/>
         </w:rPr>
-        <w:t>6.4 Suggestions for future research</w:t>
+        <w:t>6.2 Contributions to the field</w:t>
       </w:r>
       <w:r>
         <w:rPr>
@@ -2447,7 +2508,7 @@
           <w:noProof/>
           <w:lang w:val="en-US"/>
         </w:rPr>
-        <w:instrText xml:space="preserve"> PAGEREF _Toc143510607 \h </w:instrText>
+        <w:instrText xml:space="preserve"> PAGEREF _Toc143514973 \h </w:instrText>
       </w:r>
       <w:r>
         <w:rPr>
@@ -2465,7 +2526,7 @@
           <w:noProof/>
           <w:lang w:val="en-US"/>
         </w:rPr>
-        <w:t>55</w:t>
+        <w:t>53</w:t>
       </w:r>
       <w:r>
         <w:rPr>
@@ -2476,7 +2537,10 @@
     </w:p>
     <w:p>
       <w:pPr>
-        <w:pStyle w:val="Verzeichnis1"/>
+        <w:pStyle w:val="Verzeichnis2"/>
+        <w:tabs>
+          <w:tab w:val="right" w:leader="dot" w:pos="7927"/>
+        </w:tabs>
         <w:rPr>
           <w:rFonts w:asciiTheme="minorHAnsi" w:eastAsiaTheme="minorEastAsia" w:hAnsiTheme="minorHAnsi"/>
           <w:noProof/>
@@ -2488,11 +2552,10 @@
       </w:pPr>
       <w:r>
         <w:rPr>
-          <w:rFonts w:cs="Arial"/>
           <w:noProof/>
           <w:lang w:val="en-US"/>
         </w:rPr>
-        <w:t>7. References</w:t>
+        <w:t>6.3 Limitations of the study</w:t>
       </w:r>
       <w:r>
         <w:rPr>
@@ -2512,7 +2575,7 @@
           <w:noProof/>
           <w:lang w:val="en-US"/>
         </w:rPr>
-        <w:instrText xml:space="preserve"> PAGEREF _Toc143510608 \h </w:instrText>
+        <w:instrText xml:space="preserve"> PAGEREF _Toc143514974 \h </w:instrText>
       </w:r>
       <w:r>
         <w:rPr>
@@ -2530,7 +2593,7 @@
           <w:noProof/>
           <w:lang w:val="en-US"/>
         </w:rPr>
-        <w:t>57</w:t>
+        <w:t>55</w:t>
       </w:r>
       <w:r>
         <w:rPr>
@@ -2541,7 +2604,10 @@
     </w:p>
     <w:p>
       <w:pPr>
-        <w:pStyle w:val="Verzeichnis1"/>
+        <w:pStyle w:val="Verzeichnis2"/>
+        <w:tabs>
+          <w:tab w:val="right" w:leader="dot" w:pos="7927"/>
+        </w:tabs>
         <w:rPr>
           <w:rFonts w:asciiTheme="minorHAnsi" w:eastAsiaTheme="minorEastAsia" w:hAnsiTheme="minorHAnsi"/>
           <w:noProof/>
@@ -2553,10 +2619,139 @@
       </w:pPr>
       <w:r>
         <w:rPr>
-          <w:rFonts w:cs="Arial"/>
           <w:noProof/>
           <w:lang w:val="en-US"/>
         </w:rPr>
+        <w:t>6.4 Suggestions for future research</w:t>
+      </w:r>
+      <w:r>
+        <w:rPr>
+          <w:noProof/>
+          <w:lang w:val="en-US"/>
+        </w:rPr>
+        <w:tab/>
+      </w:r>
+      <w:r>
+        <w:rPr>
+          <w:noProof/>
+        </w:rPr>
+        <w:fldChar w:fldCharType="begin"/>
+      </w:r>
+      <w:r>
+        <w:rPr>
+          <w:noProof/>
+          <w:lang w:val="en-US"/>
+        </w:rPr>
+        <w:instrText xml:space="preserve"> PAGEREF _Toc143514975 \h </w:instrText>
+      </w:r>
+      <w:r>
+        <w:rPr>
+          <w:noProof/>
+        </w:rPr>
+      </w:r>
+      <w:r>
+        <w:rPr>
+          <w:noProof/>
+        </w:rPr>
+        <w:fldChar w:fldCharType="separate"/>
+      </w:r>
+      <w:r>
+        <w:rPr>
+          <w:noProof/>
+          <w:lang w:val="en-US"/>
+        </w:rPr>
+        <w:t>56</w:t>
+      </w:r>
+      <w:r>
+        <w:rPr>
+          <w:noProof/>
+        </w:rPr>
+        <w:fldChar w:fldCharType="end"/>
+      </w:r>
+    </w:p>
+    <w:p>
+      <w:pPr>
+        <w:pStyle w:val="Verzeichnis1"/>
+        <w:rPr>
+          <w:rFonts w:asciiTheme="minorHAnsi" w:eastAsiaTheme="minorEastAsia" w:hAnsiTheme="minorHAnsi"/>
+          <w:noProof/>
+          <w:kern w:val="2"/>
+          <w:sz w:val="22"/>
+          <w:lang w:val="en-US"/>
+          <w14:ligatures w14:val="standardContextual"/>
+        </w:rPr>
+      </w:pPr>
+      <w:r>
+        <w:rPr>
+          <w:rFonts w:cs="Arial"/>
+          <w:noProof/>
+          <w:lang w:val="en-US"/>
+        </w:rPr>
+        <w:t>7. References</w:t>
+      </w:r>
+      <w:r>
+        <w:rPr>
+          <w:noProof/>
+          <w:lang w:val="en-US"/>
+        </w:rPr>
+        <w:tab/>
+      </w:r>
+      <w:r>
+        <w:rPr>
+          <w:noProof/>
+        </w:rPr>
+        <w:fldChar w:fldCharType="begin"/>
+      </w:r>
+      <w:r>
+        <w:rPr>
+          <w:noProof/>
+          <w:lang w:val="en-US"/>
+        </w:rPr>
+        <w:instrText xml:space="preserve"> PAGEREF _Toc143514976 \h </w:instrText>
+      </w:r>
+      <w:r>
+        <w:rPr>
+          <w:noProof/>
+        </w:rPr>
+      </w:r>
+      <w:r>
+        <w:rPr>
+          <w:noProof/>
+        </w:rPr>
+        <w:fldChar w:fldCharType="separate"/>
+      </w:r>
+      <w:r>
+        <w:rPr>
+          <w:noProof/>
+          <w:lang w:val="en-US"/>
+        </w:rPr>
+        <w:t>57</w:t>
+      </w:r>
+      <w:r>
+        <w:rPr>
+          <w:noProof/>
+        </w:rPr>
+        <w:fldChar w:fldCharType="end"/>
+      </w:r>
+    </w:p>
+    <w:p>
+      <w:pPr>
+        <w:pStyle w:val="Verzeichnis1"/>
+        <w:rPr>
+          <w:rFonts w:asciiTheme="minorHAnsi" w:eastAsiaTheme="minorEastAsia" w:hAnsiTheme="minorHAnsi"/>
+          <w:noProof/>
+          <w:kern w:val="2"/>
+          <w:sz w:val="22"/>
+          <w:lang w:val="en-US"/>
+          <w14:ligatures w14:val="standardContextual"/>
+        </w:rPr>
+      </w:pPr>
+      <w:r>
+        <w:rPr>
+          <w:rFonts w:cs="Arial"/>
+          <w:noProof/>
+          <w:lang w:val="en-US"/>
+        </w:rPr>
         <w:t>8. Appendix</w:t>
       </w:r>
       <w:r>
@@ -2577,7 +2772,7 @@
           <w:noProof/>
           <w:lang w:val="en-US"/>
         </w:rPr>
-        <w:instrText xml:space="preserve"> PAGEREF _Toc143510609 \h </w:instrText>
+        <w:instrText xml:space="preserve"> PAGEREF _Toc143514977 \h </w:instrText>
       </w:r>
       <w:r>
         <w:rPr>
@@ -2645,7 +2840,7 @@
           <w:noProof/>
           <w:lang w:val="en-US"/>
         </w:rPr>
-        <w:instrText xml:space="preserve"> PAGEREF _Toc143510610 \h </w:instrText>
+        <w:instrText xml:space="preserve"> PAGEREF _Toc143514978 \h </w:instrText>
       </w:r>
       <w:r>
         <w:rPr>
@@ -2713,7 +2908,7 @@
           <w:noProof/>
           <w:lang w:val="en-US"/>
         </w:rPr>
-        <w:instrText xml:space="preserve"> PAGEREF _Toc143510611 \h </w:instrText>
+        <w:instrText xml:space="preserve"> PAGEREF _Toc143514979 \h </w:instrText>
       </w:r>
       <w:r>
         <w:rPr>
@@ -2780,7 +2975,7 @@
           <w:noProof/>
           <w:lang w:val="en-US"/>
         </w:rPr>
-        <w:instrText xml:space="preserve"> PAGEREF _Toc143510612 \h </w:instrText>
+        <w:instrText xml:space="preserve"> PAGEREF _Toc143514980 \h </w:instrText>
       </w:r>
       <w:r>
         <w:rPr>
@@ -2824,38 +3019,10 @@
           <w:szCs w:val="24"/>
           <w:lang w:val="en-US"/>
         </w:rPr>
+        <w:lastRenderedPageBreak/>
         <w:fldChar w:fldCharType="end"/>
       </w:r>
-    </w:p>
-    <w:bookmarkEnd w:id="2"/>
-    <w:p>
-      <w:pPr>
-        <w:rPr>
-          <w:rFonts w:cs="Arial"/>
-          <w:szCs w:val="24"/>
-          <w:lang w:val="en-US"/>
-        </w:rPr>
-      </w:pPr>
-      <w:r>
-        <w:rPr>
-          <w:rFonts w:cs="Arial"/>
-          <w:szCs w:val="24"/>
-          <w:lang w:val="en-US"/>
-        </w:rPr>
-        <w:br w:type="page"/>
-      </w:r>
-    </w:p>
-    <w:p>
-      <w:pPr>
-        <w:suppressLineNumbers/>
-        <w:spacing w:after="0" w:line="360" w:lineRule="auto"/>
-        <w:jc w:val="both"/>
-        <w:rPr>
-          <w:rFonts w:cs="Arial"/>
-          <w:szCs w:val="24"/>
-          <w:lang w:val="en-US"/>
-        </w:rPr>
-      </w:pPr>
+      <w:bookmarkEnd w:id="2"/>
       <w:commentRangeStart w:id="3"/>
       <w:r>
         <w:rPr>
@@ -2863,7 +3030,6 @@
           <w:szCs w:val="24"/>
           <w:lang w:val="en-US"/>
         </w:rPr>
-        <w:lastRenderedPageBreak/>
         <w:t>Table of figures</w:t>
       </w:r>
       <w:commentRangeEnd w:id="3"/>
@@ -3762,16 +3928,36 @@
         <w:rPr>
           <w:rFonts w:cs="Arial"/>
           <w:szCs w:val="24"/>
+          <w:lang w:val="en-US"/>
+        </w:rPr>
+      </w:pPr>
+      <w:r>
+        <w:rPr>
+          <w:lang w:val="en-US"/>
+        </w:rPr>
+        <w:t>Addressing the research gap related to the significance of emphasis and semantics in fragments, this study focuses on exploring the factors that influence how native speakers perceive fragments</w:t>
+      </w:r>
+      <w:r>
+        <w:rPr>
+          <w:lang w:val="en-US"/>
+        </w:rPr>
+        <w:t xml:space="preserve"> </w:t>
+      </w:r>
+      <w:r>
+        <w:rPr>
+          <w:rFonts w:cs="Arial"/>
+          <w:szCs w:val="24"/>
           <w:lang w:val="en-AU"/>
         </w:rPr>
-      </w:pPr>
+        <w:t xml:space="preserve">in dialogues involving contrastive focus in German. </w:t>
+      </w:r>
       <w:r>
         <w:rPr>
           <w:rFonts w:cs="Arial"/>
           <w:szCs w:val="24"/>
           <w:lang w:val="en-AU"/>
         </w:rPr>
-        <w:t xml:space="preserve">This </w:t>
+        <w:t xml:space="preserve">The auditory and written dialogues </w:t>
       </w:r>
       <w:r>
         <w:rPr>
@@ -3779,7 +3965,7 @@
           <w:szCs w:val="24"/>
           <w:lang w:val="en-AU"/>
         </w:rPr>
-        <w:t xml:space="preserve">paper focuses on the factors that influence how native speaker perceive fragments in dialogues involving contrastive focus in German. A total of </w:t>
+        <w:t xml:space="preserve">differentiated in </w:t>
       </w:r>
       <w:r>
         <w:rPr>
@@ -3787,6 +3973,110 @@
           <w:szCs w:val="24"/>
           <w:lang w:val="en-AU"/>
         </w:rPr>
+        <w:t>whether the fragmentary answer included lexical or functional words</w:t>
+      </w:r>
+      <w:r>
+        <w:rPr>
+          <w:rFonts w:cs="Arial"/>
+          <w:szCs w:val="24"/>
+          <w:lang w:val="en-AU"/>
+        </w:rPr>
+        <w:t xml:space="preserve">, </w:t>
+      </w:r>
+      <w:r>
+        <w:rPr>
+          <w:rFonts w:cs="Arial"/>
+          <w:szCs w:val="24"/>
+          <w:lang w:val="en-AU"/>
+        </w:rPr>
+        <w:t xml:space="preserve">in </w:t>
+      </w:r>
+      <w:r>
+        <w:rPr>
+          <w:rFonts w:cs="Arial"/>
+          <w:szCs w:val="24"/>
+          <w:lang w:val="en-AU"/>
+        </w:rPr>
+        <w:t>whether</w:t>
+      </w:r>
+      <w:r>
+        <w:rPr>
+          <w:rFonts w:cs="Arial"/>
+          <w:szCs w:val="24"/>
+          <w:lang w:val="en-AU"/>
+        </w:rPr>
+        <w:t xml:space="preserve"> contrasting words were emphasized</w:t>
+      </w:r>
+      <w:r>
+        <w:rPr>
+          <w:rFonts w:cs="Arial"/>
+          <w:szCs w:val="24"/>
+          <w:lang w:val="en-AU"/>
+        </w:rPr>
+        <w:t xml:space="preserve"> </w:t>
+      </w:r>
+      <w:r>
+        <w:rPr>
+          <w:rFonts w:cs="Arial"/>
+          <w:szCs w:val="24"/>
+          <w:lang w:val="en-AU"/>
+        </w:rPr>
+        <w:t xml:space="preserve">or not, </w:t>
+      </w:r>
+      <w:r>
+        <w:rPr>
+          <w:rFonts w:cs="Arial"/>
+          <w:szCs w:val="24"/>
+          <w:lang w:val="en-AU"/>
+        </w:rPr>
+        <w:t>and</w:t>
+      </w:r>
+      <w:r>
+        <w:rPr>
+          <w:rFonts w:cs="Arial"/>
+          <w:szCs w:val="24"/>
+          <w:lang w:val="en-AU"/>
+        </w:rPr>
+        <w:t xml:space="preserve"> </w:t>
+      </w:r>
+      <w:r>
+        <w:rPr>
+          <w:rFonts w:cs="Arial"/>
+          <w:szCs w:val="24"/>
+          <w:lang w:val="en-AU"/>
+        </w:rPr>
+        <w:t>w</w:t>
+      </w:r>
+      <w:r>
+        <w:rPr>
+          <w:rFonts w:cs="Arial"/>
+          <w:szCs w:val="24"/>
+          <w:lang w:val="en-AU"/>
+        </w:rPr>
+        <w:t>ere</w:t>
+      </w:r>
+      <w:r>
+        <w:rPr>
+          <w:rFonts w:cs="Arial"/>
+          <w:szCs w:val="24"/>
+          <w:lang w:val="en-AU"/>
+        </w:rPr>
+        <w:t xml:space="preserve"> presented to a </w:t>
+      </w:r>
+      <w:r>
+        <w:rPr>
+          <w:rFonts w:cs="Arial"/>
+          <w:szCs w:val="24"/>
+          <w:lang w:val="en-AU"/>
+        </w:rPr>
+        <w:t xml:space="preserve">total of </w:t>
+      </w:r>
+      <w:r>
+        <w:rPr>
+          <w:rFonts w:cs="Arial"/>
+          <w:szCs w:val="24"/>
+          <w:lang w:val="en-AU"/>
+        </w:rPr>
         <w:t>100</w:t>
       </w:r>
       <w:r>
@@ -3795,7 +4085,167 @@
           <w:szCs w:val="24"/>
           <w:lang w:val="en-AU"/>
         </w:rPr>
-        <w:t xml:space="preserve"> participants were asked to rate fragmentary answers on a 7-point Likert scale. </w:t>
+        <w:t xml:space="preserve"> </w:t>
+      </w:r>
+      <w:r>
+        <w:rPr>
+          <w:rFonts w:cs="Arial"/>
+          <w:szCs w:val="24"/>
+          <w:lang w:val="en-AU"/>
+        </w:rPr>
+        <w:t>participants</w:t>
+      </w:r>
+      <w:r>
+        <w:rPr>
+          <w:rFonts w:cs="Arial"/>
+          <w:szCs w:val="24"/>
+          <w:lang w:val="en-AU"/>
+        </w:rPr>
+        <w:t xml:space="preserve">, who were </w:t>
+      </w:r>
+      <w:r>
+        <w:rPr>
+          <w:rFonts w:cs="Arial"/>
+          <w:szCs w:val="24"/>
+          <w:lang w:val="en-AU"/>
+        </w:rPr>
+        <w:t xml:space="preserve">asked to rate </w:t>
+      </w:r>
+      <w:r>
+        <w:rPr>
+          <w:rFonts w:cs="Arial"/>
+          <w:szCs w:val="24"/>
+          <w:lang w:val="en-AU"/>
+        </w:rPr>
+        <w:t xml:space="preserve">the </w:t>
+      </w:r>
+      <w:r>
+        <w:rPr>
+          <w:rFonts w:cs="Arial"/>
+          <w:szCs w:val="24"/>
+          <w:lang w:val="en-AU"/>
+        </w:rPr>
+        <w:t xml:space="preserve">fragmentary answers </w:t>
+      </w:r>
+      <w:r>
+        <w:rPr>
+          <w:rFonts w:cs="Arial"/>
+          <w:szCs w:val="24"/>
+          <w:lang w:val="en-AU"/>
+        </w:rPr>
+        <w:t xml:space="preserve">in the dialogues </w:t>
+      </w:r>
+      <w:r>
+        <w:rPr>
+          <w:rFonts w:cs="Arial"/>
+          <w:szCs w:val="24"/>
+          <w:lang w:val="en-AU"/>
+        </w:rPr>
+        <w:t>on a 7-point Likert scale.</w:t>
+      </w:r>
+      <w:r>
+        <w:rPr>
+          <w:rFonts w:cs="Arial"/>
+          <w:szCs w:val="24"/>
+          <w:lang w:val="en-AU"/>
+        </w:rPr>
+        <w:t xml:space="preserve"> </w:t>
+      </w:r>
+      <w:r>
+        <w:rPr>
+          <w:lang w:val="en-US"/>
+        </w:rPr>
+        <w:t xml:space="preserve">Results reveal that </w:t>
+      </w:r>
+      <w:r>
+        <w:rPr>
+          <w:lang w:val="en-US"/>
+        </w:rPr>
+        <w:t>as hypothesized,</w:t>
+      </w:r>
+      <w:r>
+        <w:rPr>
+          <w:lang w:val="en-US"/>
+        </w:rPr>
+        <w:t xml:space="preserve"> </w:t>
+      </w:r>
+      <w:r>
+        <w:rPr>
+          <w:lang w:val="en-US"/>
+        </w:rPr>
+        <w:t xml:space="preserve">participants </w:t>
+      </w:r>
+      <w:r>
+        <w:rPr>
+          <w:lang w:val="en-US"/>
+        </w:rPr>
+        <w:t xml:space="preserve">give </w:t>
+      </w:r>
+      <w:r>
+        <w:rPr>
+          <w:lang w:val="en-US"/>
+        </w:rPr>
+        <w:t xml:space="preserve">higher acceptability ratings for </w:t>
+      </w:r>
+      <w:r>
+        <w:rPr>
+          <w:lang w:val="en-US"/>
+        </w:rPr>
+        <w:t>auditorily presented dialogues that featured pitch accent</w:t>
+      </w:r>
+      <w:r>
+        <w:rPr>
+          <w:lang w:val="en-US"/>
+        </w:rPr>
+        <w:t xml:space="preserve"> </w:t>
+      </w:r>
+      <w:r>
+        <w:rPr>
+          <w:lang w:val="en-US"/>
+        </w:rPr>
+        <w:t>on the contrasting words</w:t>
+      </w:r>
+      <w:r>
+        <w:rPr>
+          <w:lang w:val="en-US"/>
+        </w:rPr>
+        <w:t>. However, contrary to the last hypothesis, dialogues incorporating</w:t>
+      </w:r>
+      <w:r>
+        <w:rPr>
+          <w:lang w:val="en-US"/>
+        </w:rPr>
+        <w:t xml:space="preserve"> preposition as functional fragments</w:t>
+      </w:r>
+      <w:r>
+        <w:rPr>
+          <w:lang w:val="en-US"/>
+        </w:rPr>
+        <w:t xml:space="preserve"> were perceived as more natural than the ones featuring lexical contrasting words</w:t>
+      </w:r>
+      <w:r>
+        <w:rPr>
+          <w:lang w:val="en-US"/>
+        </w:rPr>
+        <w:t xml:space="preserve">. </w:t>
+      </w:r>
+      <w:r>
+        <w:rPr>
+          <w:lang w:val="en-US"/>
+        </w:rPr>
+        <w:t xml:space="preserve">These findings illuminate the intricate dynamics of acceptability ratings, ellipsis processing intricacies, and correlate-remnant pairing identification. This </w:t>
+      </w:r>
+      <w:r>
+        <w:rPr>
+          <w:lang w:val="en-US"/>
+        </w:rPr>
+        <w:t xml:space="preserve">way, the </w:t>
+      </w:r>
+      <w:r>
+        <w:rPr>
+          <w:lang w:val="en-US"/>
+        </w:rPr>
+        <w:t>study paves the way for further research and contributes to a deeper understanding of language comprehension processes.</w:t>
       </w:r>
     </w:p>
     <w:p>
@@ -3805,25 +4255,9 @@
         <w:rPr>
           <w:rFonts w:cs="Arial"/>
           <w:szCs w:val="24"/>
-          <w:lang w:val="en-AU"/>
-        </w:rPr>
-      </w:pPr>
-      <w:r>
-        <w:rPr>
-          <w:rFonts w:cs="Arial"/>
-          <w:szCs w:val="24"/>
-          <w:lang w:val="en-AU"/>
-        </w:rPr>
-        <w:t>A total of three variable were investigated: modality, emphasis, and fragment type.</w:t>
-      </w:r>
-      <w:r>
-        <w:rPr>
-          <w:rFonts w:cs="Arial"/>
-          <w:szCs w:val="24"/>
-          <w:lang w:val="en-AU"/>
-        </w:rPr>
-        <w:t xml:space="preserve"> That it, it was investigated whether contrastive fragmentary answers are perceived more natural if they are presented as written or auditory stimuli, if the contrastive words were emphasized, and if the contrastive word in the fragmentary answer had lexical or functional meaning.</w:t>
-      </w:r>
+          <w:lang w:val="en-US"/>
+        </w:rPr>
+      </w:pPr>
     </w:p>
     <w:p>
       <w:pPr>
@@ -3835,33 +4269,15 @@
           <w:lang w:val="en-AU"/>
         </w:rPr>
       </w:pPr>
-      <w:r>
-        <w:rPr>
-          <w:rFonts w:cs="Arial"/>
-          <w:szCs w:val="24"/>
-          <w:lang w:val="en-AU"/>
-        </w:rPr>
-        <w:t>Insert hypotheses 1-3</w:t>
-      </w:r>
     </w:p>
     <w:p>
       <w:pPr>
         <w:spacing w:after="0" w:line="360" w:lineRule="auto"/>
         <w:jc w:val="both"/>
         <w:rPr>
-          <w:rFonts w:cs="Arial"/>
-          <w:szCs w:val="24"/>
-          <w:lang w:val="en-AU"/>
-        </w:rPr>
-      </w:pPr>
-      <w:r>
-        <w:rPr>
-          <w:rFonts w:cs="Arial"/>
-          <w:szCs w:val="24"/>
-          <w:lang w:val="en-AU"/>
-        </w:rPr>
-        <w:t>The results suggest that…</w:t>
-      </w:r>
+          <w:lang w:val="en-US"/>
+        </w:rPr>
+      </w:pPr>
     </w:p>
     <w:p>
       <w:pPr>
@@ -3873,14 +4289,6 @@
           <w:lang w:val="en-US"/>
         </w:rPr>
       </w:pPr>
-      <w:r>
-        <w:rPr>
-          <w:rFonts w:cs="Arial"/>
-          <w:szCs w:val="24"/>
-          <w:lang w:val="en-AU"/>
-        </w:rPr>
-        <w:t>These findings give insights into…</w:t>
-      </w:r>
     </w:p>
     <w:p>
       <w:pPr>
@@ -3909,7 +4317,7 @@
           <w:lang w:val="en-US"/>
         </w:rPr>
       </w:pPr>
-      <w:bookmarkStart w:id="4" w:name="_Toc143510583"/>
+      <w:bookmarkStart w:id="4" w:name="_Toc143514948"/>
       <w:r>
         <w:rPr>
           <w:rFonts w:cs="Arial"/>
@@ -4011,7 +4419,7 @@
       <w:pPr>
         <w:pStyle w:val="berschrift2"/>
       </w:pPr>
-      <w:bookmarkStart w:id="5" w:name="_Toc143510584"/>
+      <w:bookmarkStart w:id="5" w:name="_Toc143514949"/>
       <w:r>
         <w:t xml:space="preserve">1.1 </w:t>
       </w:r>
@@ -4370,23 +4778,13 @@
         </w:rPr>
         <w:t>‘</w:t>
       </w:r>
-      <w:proofErr w:type="spellStart"/>
       <w:r>
         <w:rPr>
           <w:rFonts w:cs="Arial"/>
           <w:iCs/>
           <w:szCs w:val="24"/>
         </w:rPr>
-        <w:t>No</w:t>
-      </w:r>
-      <w:proofErr w:type="spellEnd"/>
-      <w:r>
-        <w:rPr>
-          <w:rFonts w:cs="Arial"/>
-          <w:iCs/>
-          <w:szCs w:val="24"/>
-        </w:rPr>
-        <w:t>, UNTIL 6pm.</w:t>
+        <w:t>No, UNTIL 6pm.</w:t>
       </w:r>
       <w:r>
         <w:rPr>
@@ -4802,43 +5200,7 @@
           <w:szCs w:val="24"/>
         </w:rPr>
         <w:tab/>
-        <w:t>‘</w:t>
-      </w:r>
-      <w:proofErr w:type="spellStart"/>
-      <w:r>
-        <w:rPr>
-          <w:rFonts w:cs="Arial"/>
-          <w:iCs/>
-          <w:szCs w:val="24"/>
-        </w:rPr>
-        <w:t>No</w:t>
-      </w:r>
-      <w:proofErr w:type="spellEnd"/>
-      <w:r>
-        <w:rPr>
-          <w:rFonts w:cs="Arial"/>
-          <w:iCs/>
-          <w:szCs w:val="24"/>
-        </w:rPr>
-        <w:t xml:space="preserve">, </w:t>
-      </w:r>
-      <w:proofErr w:type="spellStart"/>
-      <w:r>
-        <w:rPr>
-          <w:rFonts w:cs="Arial"/>
-          <w:iCs/>
-          <w:szCs w:val="24"/>
-        </w:rPr>
-        <w:t>until</w:t>
-      </w:r>
-      <w:proofErr w:type="spellEnd"/>
-      <w:r>
-        <w:rPr>
-          <w:rFonts w:cs="Arial"/>
-          <w:iCs/>
-          <w:szCs w:val="24"/>
-        </w:rPr>
-        <w:t xml:space="preserve"> 6pm.’ </w:t>
+        <w:t xml:space="preserve">‘No, until 6pm.’ </w:t>
       </w:r>
     </w:p>
     <w:p>
@@ -5158,7 +5520,7 @@
       <w:pPr>
         <w:pStyle w:val="berschrift2"/>
       </w:pPr>
-      <w:bookmarkStart w:id="7" w:name="_Toc143510585"/>
+      <w:bookmarkStart w:id="7" w:name="_Toc143514950"/>
       <w:r>
         <w:t>1.2 Research questions and objectives</w:t>
       </w:r>
@@ -6083,39 +6445,7 @@
           <w:rFonts w:cs="Arial"/>
           <w:szCs w:val="24"/>
         </w:rPr>
-        <w:t>‘</w:t>
-      </w:r>
-      <w:proofErr w:type="spellStart"/>
-      <w:r>
-        <w:rPr>
-          <w:rFonts w:cs="Arial"/>
-          <w:szCs w:val="24"/>
-        </w:rPr>
-        <w:t>No</w:t>
-      </w:r>
-      <w:proofErr w:type="spellEnd"/>
-      <w:r>
-        <w:rPr>
-          <w:rFonts w:cs="Arial"/>
-          <w:szCs w:val="24"/>
-        </w:rPr>
-        <w:t xml:space="preserve">, </w:t>
-      </w:r>
-      <w:proofErr w:type="spellStart"/>
-      <w:r>
-        <w:rPr>
-          <w:rFonts w:cs="Arial"/>
-          <w:szCs w:val="24"/>
-        </w:rPr>
-        <w:t>his</w:t>
-      </w:r>
-      <w:proofErr w:type="spellEnd"/>
-      <w:r>
-        <w:rPr>
-          <w:rFonts w:cs="Arial"/>
-          <w:szCs w:val="24"/>
-        </w:rPr>
-        <w:t xml:space="preserve"> FATHER.’</w:t>
+        <w:t>‘No, his FATHER.’</w:t>
       </w:r>
     </w:p>
     <w:p>
@@ -6376,41 +6706,8 @@
           <w:rFonts w:cs="Arial"/>
           <w:szCs w:val="24"/>
         </w:rPr>
-        <w:t>‘</w:t>
-      </w:r>
-      <w:proofErr w:type="spellStart"/>
-      <w:r>
-        <w:rPr>
-          <w:rFonts w:cs="Arial"/>
-          <w:szCs w:val="24"/>
-        </w:rPr>
-        <w:t>No</w:t>
-      </w:r>
-      <w:proofErr w:type="spellEnd"/>
-      <w:r>
-        <w:rPr>
-          <w:rFonts w:cs="Arial"/>
-          <w:szCs w:val="24"/>
-        </w:rPr>
-        <w:t xml:space="preserve">, </w:t>
-      </w:r>
-      <w:proofErr w:type="spellStart"/>
-      <w:r>
-        <w:rPr>
-          <w:rFonts w:cs="Arial"/>
-          <w:szCs w:val="24"/>
-        </w:rPr>
-        <w:t>his</w:t>
-      </w:r>
-      <w:proofErr w:type="spellEnd"/>
-      <w:r>
-        <w:rPr>
-          <w:rFonts w:cs="Arial"/>
-          <w:szCs w:val="24"/>
-        </w:rPr>
-        <w:t xml:space="preserve"> </w:t>
-      </w:r>
-      <w:proofErr w:type="spellStart"/>
+        <w:t xml:space="preserve">‘No, his </w:t>
+      </w:r>
       <w:r>
         <w:rPr>
           <w:rFonts w:cs="Arial"/>
@@ -6418,7 +6715,6 @@
         </w:rPr>
         <w:t>father</w:t>
       </w:r>
-      <w:proofErr w:type="spellEnd"/>
       <w:r>
         <w:rPr>
           <w:rFonts w:cs="Arial"/>
@@ -6696,7 +6992,7 @@
       <w:pPr>
         <w:pStyle w:val="berschrift2"/>
       </w:pPr>
-      <w:bookmarkStart w:id="8" w:name="_Toc143510586"/>
+      <w:bookmarkStart w:id="8" w:name="_Toc143514951"/>
       <w:r>
         <w:lastRenderedPageBreak/>
         <w:t xml:space="preserve">1.3 </w:t>
@@ -7059,7 +7355,7 @@
       <w:pPr>
         <w:pStyle w:val="berschrift2"/>
       </w:pPr>
-      <w:bookmarkStart w:id="10" w:name="_Toc143510587"/>
+      <w:bookmarkStart w:id="10" w:name="_Toc143514952"/>
       <w:r>
         <w:t>1.4 Scope and limitations</w:t>
       </w:r>
@@ -7508,7 +7804,7 @@
           <w:lang w:val="en-US"/>
         </w:rPr>
       </w:pPr>
-      <w:bookmarkStart w:id="11" w:name="_Toc143510588"/>
+      <w:bookmarkStart w:id="11" w:name="_Toc143514953"/>
       <w:r>
         <w:rPr>
           <w:rFonts w:cs="Arial"/>
@@ -7556,7 +7852,7 @@
         <w:rPr>
           <w:lang w:val="en-US"/>
         </w:rPr>
-        <w:t xml:space="preserve">In this chapter </w:t>
+        <w:t>In this chapter</w:t>
       </w:r>
       <w:commentRangeStart w:id="12"/>
       <w:r>
@@ -7637,7 +7933,7 @@
       <w:pPr>
         <w:pStyle w:val="berschrift2"/>
       </w:pPr>
-      <w:bookmarkStart w:id="13" w:name="_Toc143510589"/>
+      <w:bookmarkStart w:id="13" w:name="_Toc143514954"/>
       <w:r>
         <w:t>2.</w:t>
       </w:r>
@@ -8690,7 +8986,7 @@
       <w:pPr>
         <w:pStyle w:val="berschrift2"/>
       </w:pPr>
-      <w:bookmarkStart w:id="14" w:name="_Toc143510590"/>
+      <w:bookmarkStart w:id="14" w:name="_Toc143514955"/>
       <w:r>
         <w:t>2.</w:t>
       </w:r>
@@ -10803,21 +11099,7 @@
         <w:rPr>
           <w:lang w:val="en-US"/>
         </w:rPr>
-        <w:t xml:space="preserve">Adhering to the terminology used in the </w:t>
-      </w:r>
-      <w:proofErr w:type="spellStart"/>
-      <w:r>
-        <w:rPr>
-          <w:lang w:val="en-US"/>
-        </w:rPr>
-        <w:t>ToBI</w:t>
-      </w:r>
-      <w:proofErr w:type="spellEnd"/>
-      <w:r>
-        <w:rPr>
-          <w:lang w:val="en-US"/>
-        </w:rPr>
-        <w:t xml:space="preserve">-framework </w:t>
+        <w:t xml:space="preserve">Adhering to the terminology used in the ToBI-framework </w:t>
       </w:r>
       <w:r>
         <w:rPr>
@@ -11158,7 +11440,7 @@
       <w:pPr>
         <w:pStyle w:val="berschrift2"/>
       </w:pPr>
-      <w:bookmarkStart w:id="15" w:name="_Toc143510591"/>
+      <w:bookmarkStart w:id="15" w:name="_Toc143514956"/>
       <w:r>
         <w:t>2.</w:t>
       </w:r>
@@ -12146,21 +12428,12 @@
         </w:rPr>
         <w:t xml:space="preserve">(cf. </w:t>
       </w:r>
-      <w:proofErr w:type="spellStart"/>
-      <w:r>
-        <w:rPr>
-          <w:rFonts w:cs="Arial"/>
-          <w:lang w:val="en-US"/>
-        </w:rPr>
-        <w:t>Rasekhi</w:t>
-      </w:r>
-      <w:proofErr w:type="spellEnd"/>
-      <w:r>
-        <w:rPr>
-          <w:rFonts w:cs="Arial"/>
-          <w:lang w:val="en-US"/>
-        </w:rPr>
-        <w:t xml:space="preserve"> &amp; Harris, 2021</w:t>
+      <w:r>
+        <w:rPr>
+          <w:rFonts w:cs="Arial"/>
+          <w:lang w:val="en-US"/>
+        </w:rPr>
+        <w:t>Rasekhi &amp; Harris, 2021</w:t>
       </w:r>
       <w:r>
         <w:rPr>
@@ -12870,21 +13143,7 @@
         <w:rPr>
           <w:lang w:val="en-US"/>
         </w:rPr>
-        <w:t xml:space="preserve"> </w:t>
-      </w:r>
-      <w:proofErr w:type="spellStart"/>
-      <w:r>
-        <w:rPr>
-          <w:lang w:val="en-US"/>
-        </w:rPr>
-        <w:t>Rasekhi</w:t>
-      </w:r>
-      <w:proofErr w:type="spellEnd"/>
-      <w:r>
-        <w:rPr>
-          <w:lang w:val="en-US"/>
-        </w:rPr>
-        <w:t xml:space="preserve"> &amp; Harris 2021). This holds true for German as well, as the same nuclear accent is also placed on the object DPs in present perfect sentences in the German language</w:t>
+        <w:t xml:space="preserve"> Rasekhi &amp; Harris 2021). This holds true for German as well, as the same nuclear accent is also placed on the object DPs in present perfect sentences in the German language</w:t>
       </w:r>
       <w:r>
         <w:rPr>
@@ -14012,7 +14271,7 @@
       <w:pPr>
         <w:pStyle w:val="berschrift2"/>
       </w:pPr>
-      <w:bookmarkStart w:id="20" w:name="_Toc143510592"/>
+      <w:bookmarkStart w:id="20" w:name="_Toc143514957"/>
       <w:r>
         <w:t>2.</w:t>
       </w:r>
@@ -15027,7 +15286,7 @@
           <w:lang w:val="en-US"/>
         </w:rPr>
       </w:pPr>
-      <w:bookmarkStart w:id="26" w:name="_Toc143510593"/>
+      <w:bookmarkStart w:id="26" w:name="_Toc143514958"/>
       <w:r>
         <w:rPr>
           <w:lang w:val="en-US"/>
@@ -15160,7 +15419,7 @@
       <w:pPr>
         <w:pStyle w:val="berschrift2"/>
       </w:pPr>
-      <w:bookmarkStart w:id="27" w:name="_Toc143510594"/>
+      <w:bookmarkStart w:id="27" w:name="_Toc143514959"/>
       <w:r>
         <w:t>3.1 Study design</w:t>
       </w:r>
@@ -16640,7 +16899,6 @@
         </w:rPr>
         <w:tab/>
       </w:r>
-      <w:proofErr w:type="spellStart"/>
       <w:r>
         <w:rPr>
           <w:rFonts w:cs="Arial"/>
@@ -16649,9 +16907,8 @@
           <w:szCs w:val="24"/>
           <w:lang w:val="en-US"/>
         </w:rPr>
-        <w:t>Fußball</w:t>
-      </w:r>
-      <w:proofErr w:type="spellEnd"/>
+        <w:t xml:space="preserve">Fußball </w:t>
+      </w:r>
       <w:r>
         <w:rPr>
           <w:rFonts w:cs="Arial"/>
@@ -16660,7 +16917,7 @@
           <w:szCs w:val="24"/>
           <w:lang w:val="en-US"/>
         </w:rPr>
-        <w:t xml:space="preserve"> </w:t>
+        <w:tab/>
       </w:r>
       <w:r>
         <w:rPr>
@@ -16670,29 +16927,7 @@
           <w:szCs w:val="24"/>
           <w:lang w:val="en-US"/>
         </w:rPr>
-        <w:tab/>
-      </w:r>
-      <w:proofErr w:type="spellStart"/>
-      <w:r>
-        <w:rPr>
-          <w:rFonts w:cs="Arial"/>
-          <w:i/>
-          <w:iCs/>
-          <w:szCs w:val="24"/>
-          <w:lang w:val="en-US"/>
-        </w:rPr>
-        <w:t>gestern</w:t>
-      </w:r>
-      <w:proofErr w:type="spellEnd"/>
-      <w:r>
-        <w:rPr>
-          <w:rFonts w:cs="Arial"/>
-          <w:i/>
-          <w:iCs/>
-          <w:szCs w:val="24"/>
-          <w:lang w:val="en-US"/>
-        </w:rPr>
-        <w:t>.</w:t>
+        <w:t>gestern.</w:t>
       </w:r>
     </w:p>
     <w:p>
@@ -16987,7 +17222,6 @@
         </w:rPr>
         <w:tab/>
       </w:r>
-      <w:proofErr w:type="spellStart"/>
       <w:r>
         <w:rPr>
           <w:rFonts w:cs="Arial"/>
@@ -16996,24 +17230,22 @@
         </w:rPr>
         <w:t>by.now</w:t>
       </w:r>
-      <w:proofErr w:type="spellEnd"/>
-      <w:r>
-        <w:rPr>
-          <w:rFonts w:cs="Arial"/>
-          <w:szCs w:val="24"/>
-          <w:lang w:val="en-US"/>
-        </w:rPr>
-        <w:tab/>
-      </w:r>
-      <w:r>
-        <w:rPr>
-          <w:rFonts w:cs="Arial"/>
-          <w:szCs w:val="24"/>
-          <w:lang w:val="en-US"/>
-        </w:rPr>
-        <w:tab/>
-      </w:r>
-      <w:proofErr w:type="spellStart"/>
+      <w:r>
+        <w:rPr>
+          <w:rFonts w:cs="Arial"/>
+          <w:szCs w:val="24"/>
+          <w:lang w:val="en-US"/>
+        </w:rPr>
+        <w:tab/>
+      </w:r>
+      <w:r>
+        <w:rPr>
+          <w:rFonts w:cs="Arial"/>
+          <w:szCs w:val="24"/>
+          <w:lang w:val="en-US"/>
+        </w:rPr>
+        <w:tab/>
+      </w:r>
       <w:r>
         <w:rPr>
           <w:rFonts w:cs="Arial"/>
@@ -17022,7 +17254,6 @@
         </w:rPr>
         <w:t>gave.up</w:t>
       </w:r>
-      <w:proofErr w:type="spellEnd"/>
     </w:p>
     <w:p>
       <w:pPr>
@@ -17422,7 +17653,6 @@
         </w:rPr>
         <w:tab/>
       </w:r>
-      <w:proofErr w:type="spellStart"/>
       <w:r>
         <w:rPr>
           <w:rFonts w:cs="Arial"/>
@@ -17439,9 +17669,8 @@
           <w:szCs w:val="24"/>
           <w:lang w:val="en-US"/>
         </w:rPr>
-        <w:t>estimmt</w:t>
-      </w:r>
-      <w:proofErr w:type="spellEnd"/>
+        <w:t xml:space="preserve">estimmt  </w:t>
+      </w:r>
       <w:r>
         <w:rPr>
           <w:rFonts w:cs="Arial"/>
@@ -17450,9 +17679,8 @@
           <w:szCs w:val="24"/>
           <w:lang w:val="en-US"/>
         </w:rPr>
-        <w:t xml:space="preserve">  </w:t>
-      </w:r>
-      <w:proofErr w:type="spellStart"/>
+        <w:t xml:space="preserve">nie </w:t>
+      </w:r>
       <w:r>
         <w:rPr>
           <w:rFonts w:cs="Arial"/>
@@ -17461,9 +17689,8 @@
           <w:szCs w:val="24"/>
           <w:lang w:val="en-US"/>
         </w:rPr>
-        <w:t>nie</w:t>
-      </w:r>
-      <w:proofErr w:type="spellEnd"/>
+        <w:tab/>
+      </w:r>
       <w:r>
         <w:rPr>
           <w:rFonts w:cs="Arial"/>
@@ -17472,7 +17699,7 @@
           <w:szCs w:val="24"/>
           <w:lang w:val="en-US"/>
         </w:rPr>
-        <w:t xml:space="preserve"> </w:t>
+        <w:tab/>
       </w:r>
       <w:r>
         <w:rPr>
@@ -17482,39 +17709,7 @@
           <w:szCs w:val="24"/>
           <w:lang w:val="en-US"/>
         </w:rPr>
-        <w:tab/>
-      </w:r>
-      <w:r>
-        <w:rPr>
-          <w:rFonts w:cs="Arial"/>
-          <w:i/>
-          <w:iCs/>
-          <w:szCs w:val="24"/>
-          <w:lang w:val="en-US"/>
-        </w:rPr>
-        <w:tab/>
-      </w:r>
-      <w:proofErr w:type="spellStart"/>
-      <w:r>
-        <w:rPr>
-          <w:rFonts w:cs="Arial"/>
-          <w:i/>
-          <w:iCs/>
-          <w:szCs w:val="24"/>
-          <w:lang w:val="en-US"/>
-        </w:rPr>
-        <w:t>werfen</w:t>
-      </w:r>
-      <w:proofErr w:type="spellEnd"/>
-      <w:r>
-        <w:rPr>
-          <w:rFonts w:cs="Arial"/>
-          <w:i/>
-          <w:iCs/>
-          <w:szCs w:val="24"/>
-          <w:lang w:val="en-US"/>
-        </w:rPr>
-        <w:t>!</w:t>
+        <w:t>werfen!</w:t>
       </w:r>
     </w:p>
     <w:p>
@@ -18250,7 +18445,7 @@
       <w:pPr>
         <w:pStyle w:val="berschrift2"/>
       </w:pPr>
-      <w:bookmarkStart w:id="30" w:name="_Toc143510595"/>
+      <w:bookmarkStart w:id="30" w:name="_Toc143514960"/>
       <w:r>
         <w:t>3.</w:t>
       </w:r>
@@ -18581,25 +18776,7 @@
           <w:iCs/>
           <w:szCs w:val="24"/>
         </w:rPr>
-        <w:t>‘</w:t>
-      </w:r>
-      <w:proofErr w:type="spellStart"/>
-      <w:r>
-        <w:rPr>
-          <w:rFonts w:cs="Arial"/>
-          <w:iCs/>
-          <w:szCs w:val="24"/>
-        </w:rPr>
-        <w:t>No</w:t>
-      </w:r>
-      <w:proofErr w:type="spellEnd"/>
-      <w:r>
-        <w:rPr>
-          <w:rFonts w:cs="Arial"/>
-          <w:iCs/>
-          <w:szCs w:val="24"/>
-        </w:rPr>
-        <w:t>, UNTIL 6pm.’</w:t>
+        <w:t>‘No, UNTIL 6pm.’</w:t>
       </w:r>
     </w:p>
     <w:p>
@@ -18840,36 +19017,16 @@
           <w:iCs/>
           <w:szCs w:val="24"/>
         </w:rPr>
-        <w:t>‘</w:t>
-      </w:r>
-      <w:proofErr w:type="spellStart"/>
+        <w:t xml:space="preserve">‘No, </w:t>
+      </w:r>
       <w:r>
         <w:rPr>
           <w:rFonts w:cs="Arial"/>
           <w:iCs/>
           <w:szCs w:val="24"/>
         </w:rPr>
-        <w:t>No</w:t>
-      </w:r>
-      <w:proofErr w:type="spellEnd"/>
-      <w:r>
-        <w:rPr>
-          <w:rFonts w:cs="Arial"/>
-          <w:iCs/>
-          <w:szCs w:val="24"/>
-        </w:rPr>
-        <w:t xml:space="preserve">, </w:t>
-      </w:r>
-      <w:proofErr w:type="spellStart"/>
-      <w:r>
-        <w:rPr>
-          <w:rFonts w:cs="Arial"/>
-          <w:iCs/>
-          <w:szCs w:val="24"/>
-        </w:rPr>
         <w:t>until</w:t>
       </w:r>
-      <w:proofErr w:type="spellEnd"/>
       <w:r>
         <w:rPr>
           <w:rFonts w:cs="Arial"/>
@@ -19362,7 +19519,6 @@
         </w:rPr>
         <w:t xml:space="preserve">dem </w:t>
       </w:r>
-      <w:proofErr w:type="spellStart"/>
       <w:r>
         <w:rPr>
           <w:rFonts w:cs="Arial"/>
@@ -19371,7 +19527,6 @@
         </w:rPr>
         <w:t>Türsteher</w:t>
       </w:r>
-      <w:proofErr w:type="spellEnd"/>
       <w:r>
         <w:rPr>
           <w:rFonts w:cs="Arial"/>
@@ -19664,7 +19819,6 @@
         </w:rPr>
         <w:t xml:space="preserve">, </w:t>
       </w:r>
-      <w:proofErr w:type="spellStart"/>
       <w:r>
         <w:rPr>
           <w:rFonts w:cs="Arial"/>
@@ -19672,9 +19826,16 @@
           <w:szCs w:val="24"/>
           <w:lang w:val="en-US"/>
         </w:rPr>
-        <w:t>mit</w:t>
-      </w:r>
-      <w:proofErr w:type="spellEnd"/>
+        <w:t xml:space="preserve">mit </w:t>
+      </w:r>
+      <w:r>
+        <w:rPr>
+          <w:rFonts w:cs="Arial"/>
+          <w:szCs w:val="24"/>
+          <w:lang w:val="en-US"/>
+        </w:rPr>
+        <w:t xml:space="preserve">‘with’ and </w:t>
+      </w:r>
       <w:r>
         <w:rPr>
           <w:rFonts w:cs="Arial"/>
@@ -19682,17 +19843,16 @@
           <w:szCs w:val="24"/>
           <w:lang w:val="en-US"/>
         </w:rPr>
-        <w:t xml:space="preserve"> </w:t>
-      </w:r>
-      <w:r>
-        <w:rPr>
-          <w:rFonts w:cs="Arial"/>
-          <w:szCs w:val="24"/>
-          <w:lang w:val="en-US"/>
-        </w:rPr>
-        <w:t xml:space="preserve">‘with’ and </w:t>
-      </w:r>
-      <w:proofErr w:type="spellStart"/>
+        <w:t xml:space="preserve">ohne </w:t>
+      </w:r>
+      <w:r>
+        <w:rPr>
+          <w:rFonts w:cs="Arial"/>
+          <w:szCs w:val="24"/>
+          <w:lang w:val="en-US"/>
+        </w:rPr>
+        <w:t xml:space="preserve">‘without’ as well as </w:t>
+      </w:r>
       <w:r>
         <w:rPr>
           <w:rFonts w:cs="Arial"/>
@@ -19700,45 +19860,7 @@
           <w:szCs w:val="24"/>
           <w:lang w:val="en-US"/>
         </w:rPr>
-        <w:t>ohne</w:t>
-      </w:r>
-      <w:proofErr w:type="spellEnd"/>
-      <w:r>
-        <w:rPr>
-          <w:rFonts w:cs="Arial"/>
-          <w:i/>
-          <w:szCs w:val="24"/>
-          <w:lang w:val="en-US"/>
-        </w:rPr>
-        <w:t xml:space="preserve"> </w:t>
-      </w:r>
-      <w:r>
-        <w:rPr>
-          <w:rFonts w:cs="Arial"/>
-          <w:szCs w:val="24"/>
-          <w:lang w:val="en-US"/>
-        </w:rPr>
-        <w:t xml:space="preserve">‘without’ as well as </w:t>
-      </w:r>
-      <w:proofErr w:type="spellStart"/>
-      <w:r>
-        <w:rPr>
-          <w:rFonts w:cs="Arial"/>
-          <w:i/>
-          <w:szCs w:val="24"/>
-          <w:lang w:val="en-US"/>
-        </w:rPr>
-        <w:t>nach</w:t>
-      </w:r>
-      <w:proofErr w:type="spellEnd"/>
-      <w:r>
-        <w:rPr>
-          <w:rFonts w:cs="Arial"/>
-          <w:i/>
-          <w:szCs w:val="24"/>
-          <w:lang w:val="en-US"/>
-        </w:rPr>
-        <w:t xml:space="preserve"> </w:t>
+        <w:t xml:space="preserve">nach </w:t>
       </w:r>
       <w:r>
         <w:rPr>
@@ -20442,22 +20564,16 @@
       <w:r>
         <w:tab/>
       </w:r>
-      <w:proofErr w:type="spellStart"/>
       <w:r>
         <w:rPr>
           <w:smallCaps/>
         </w:rPr>
         <w:t>aux</w:t>
       </w:r>
-      <w:proofErr w:type="spellEnd"/>
-      <w:r>
-        <w:tab/>
-      </w:r>
-      <w:proofErr w:type="spellStart"/>
-      <w:r>
+      <w:r>
+        <w:tab/>
         <w:t>the</w:t>
       </w:r>
-      <w:proofErr w:type="spellEnd"/>
       <w:r>
         <w:tab/>
         <w:t>Süddeutsche</w:t>
@@ -20467,12 +20583,8 @@
       </w:r>
       <w:r>
         <w:tab/>
-      </w:r>
-      <w:proofErr w:type="spellStart"/>
-      <w:r>
         <w:t>read</w:t>
       </w:r>
-      <w:proofErr w:type="spellEnd"/>
     </w:p>
     <w:p>
       <w:pPr>
@@ -20499,23 +20611,7 @@
         <w:t>‘</w:t>
       </w:r>
       <w:r>
-        <w:t xml:space="preserve">Peter </w:t>
-      </w:r>
-      <w:proofErr w:type="spellStart"/>
-      <w:r>
-        <w:t>read</w:t>
-      </w:r>
-      <w:proofErr w:type="spellEnd"/>
-      <w:r>
-        <w:t xml:space="preserve"> </w:t>
-      </w:r>
-      <w:proofErr w:type="spellStart"/>
-      <w:r>
-        <w:t>the</w:t>
-      </w:r>
-      <w:proofErr w:type="spellEnd"/>
-      <w:r>
-        <w:t xml:space="preserve"> Süddeutsche.’</w:t>
+        <w:t>Peter read the Süddeutsche.’</w:t>
       </w:r>
     </w:p>
     <w:p>
@@ -20994,7 +21090,6 @@
         </w:rPr>
         <w:tab/>
       </w:r>
-      <w:proofErr w:type="spellStart"/>
       <w:r>
         <w:rPr>
           <w:i/>
@@ -21003,7 +21098,6 @@
         </w:rPr>
         <w:t>gegessen</w:t>
       </w:r>
-      <w:proofErr w:type="spellEnd"/>
       <w:r>
         <w:rPr>
           <w:lang w:val="en-US"/>
@@ -21721,15 +21815,8 @@
           <w:lang w:val="en-US"/>
         </w:rPr>
         <w:tab/>
-      </w:r>
-      <w:proofErr w:type="spellStart"/>
-      <w:r>
-        <w:rPr>
-          <w:lang w:val="en-US"/>
-        </w:rPr>
         <w:t>at.the</w:t>
       </w:r>
-      <w:proofErr w:type="spellEnd"/>
       <w:r>
         <w:rPr>
           <w:lang w:val="en-US"/>
@@ -22194,7 +22281,6 @@
         </w:rPr>
         <w:tab/>
       </w:r>
-      <w:proofErr w:type="spellStart"/>
       <w:r>
         <w:rPr>
           <w:i/>
@@ -22203,7 +22289,6 @@
         </w:rPr>
         <w:t>gemacht</w:t>
       </w:r>
-      <w:proofErr w:type="spellEnd"/>
       <w:r>
         <w:rPr>
           <w:lang w:val="en-US"/>
@@ -22812,7 +22897,7 @@
       <w:pPr>
         <w:pStyle w:val="berschrift2"/>
       </w:pPr>
-      <w:bookmarkStart w:id="35" w:name="_Toc143510596"/>
+      <w:bookmarkStart w:id="35" w:name="_Toc143514961"/>
       <w:r>
         <w:t>3.3 Recording of stimuli</w:t>
       </w:r>
@@ -22937,21 +23022,7 @@
         <w:rPr>
           <w:lang w:val="en-US"/>
         </w:rPr>
-        <w:t xml:space="preserve">All sentences were recorded by condition (cf. </w:t>
-      </w:r>
-      <w:proofErr w:type="spellStart"/>
-      <w:r>
-        <w:rPr>
-          <w:lang w:val="en-US"/>
-        </w:rPr>
-        <w:t>Sederous</w:t>
-      </w:r>
-      <w:proofErr w:type="spellEnd"/>
-      <w:r>
-        <w:rPr>
-          <w:lang w:val="en-US"/>
-        </w:rPr>
-        <w:t xml:space="preserve"> &amp; Namboodiripad 2020). </w:t>
+        <w:t xml:space="preserve">All sentences were recorded by condition (cf. Sederous &amp; Namboodiripad 2020). </w:t>
       </w:r>
       <w:r>
         <w:rPr>
@@ -23479,79 +23550,61 @@
         </w:rPr>
         <w:t xml:space="preserve"> L+H* accent on the contrasting word </w:t>
       </w:r>
-      <w:proofErr w:type="spellStart"/>
       <w:r>
         <w:rPr>
           <w:i/>
           <w:lang w:val="en-US"/>
         </w:rPr>
-        <w:t>Türsteher</w:t>
-      </w:r>
-      <w:proofErr w:type="spellEnd"/>
+        <w:t xml:space="preserve">Türsteher </w:t>
+      </w:r>
+      <w:r>
+        <w:rPr>
+          <w:lang w:val="en-US"/>
+        </w:rPr>
+        <w:t>‘bouncer’, were used for both conditions</w:t>
+      </w:r>
+      <w:r>
+        <w:rPr>
+          <w:lang w:val="en-US"/>
+        </w:rPr>
+        <w:t>. That is, when combining the parts of speaker A and speaker B, the same recording of speaker B was used for the stimuli in the conditions</w:t>
+      </w:r>
+      <w:r>
+        <w:rPr>
+          <w:lang w:val="en-US"/>
+        </w:rPr>
+        <w:t xml:space="preserve"> with and without emphasis in the preceding sentence to ensure consistency and minimize confounding factors.</w:t>
+      </w:r>
+      <w:r>
+        <w:rPr>
+          <w:lang w:val="en-US"/>
+        </w:rPr>
+        <w:t xml:space="preserve"> Given that the contents of the sentences as well as the fragment</w:t>
+      </w:r>
+      <w:r>
+        <w:rPr>
+          <w:lang w:val="en-US"/>
+        </w:rPr>
+        <w:t>ary</w:t>
+      </w:r>
+      <w:r>
+        <w:rPr>
+          <w:lang w:val="en-US"/>
+        </w:rPr>
+        <w:t xml:space="preserve"> answers were identical,</w:t>
+      </w:r>
+      <w:r>
+        <w:rPr>
+          <w:lang w:val="en-US"/>
+        </w:rPr>
+        <w:t xml:space="preserve"> the stimuli depicted in Figure 1 and Figure 2 solely vary in terms of the emphasis placed on </w:t>
+      </w:r>
       <w:r>
         <w:rPr>
           <w:i/>
           <w:lang w:val="en-US"/>
         </w:rPr>
-        <w:t xml:space="preserve"> </w:t>
-      </w:r>
-      <w:r>
-        <w:rPr>
-          <w:lang w:val="en-US"/>
-        </w:rPr>
-        <w:t>‘bouncer’, were used for both conditions</w:t>
-      </w:r>
-      <w:r>
-        <w:rPr>
-          <w:lang w:val="en-US"/>
-        </w:rPr>
-        <w:t>. That is, when combining the parts of speaker A and speaker B, the same recording of speaker B was used for the stimuli in the conditions</w:t>
-      </w:r>
-      <w:r>
-        <w:rPr>
-          <w:lang w:val="en-US"/>
-        </w:rPr>
-        <w:t xml:space="preserve"> with and without emphasis in the preceding sentence to ensure consistency and minimize confounding factors.</w:t>
-      </w:r>
-      <w:r>
-        <w:rPr>
-          <w:lang w:val="en-US"/>
-        </w:rPr>
-        <w:t xml:space="preserve"> Given that the contents of the sentences as well as the fragment</w:t>
-      </w:r>
-      <w:r>
-        <w:rPr>
-          <w:lang w:val="en-US"/>
-        </w:rPr>
-        <w:t>ary</w:t>
-      </w:r>
-      <w:r>
-        <w:rPr>
-          <w:lang w:val="en-US"/>
-        </w:rPr>
-        <w:t xml:space="preserve"> answers were identical,</w:t>
-      </w:r>
-      <w:r>
-        <w:rPr>
-          <w:lang w:val="en-US"/>
-        </w:rPr>
-        <w:t xml:space="preserve"> the stimuli depicted in Figure 1 and Figure 2 solely vary in terms of the emphasis placed on </w:t>
-      </w:r>
-      <w:proofErr w:type="spellStart"/>
-      <w:r>
-        <w:rPr>
-          <w:i/>
-          <w:lang w:val="en-US"/>
-        </w:rPr>
-        <w:t>Polizisten</w:t>
-      </w:r>
-      <w:proofErr w:type="spellEnd"/>
-      <w:r>
-        <w:rPr>
-          <w:i/>
-          <w:lang w:val="en-US"/>
-        </w:rPr>
-        <w:t xml:space="preserve"> </w:t>
+        <w:t xml:space="preserve">Polizisten </w:t>
       </w:r>
       <w:r>
         <w:rPr>
@@ -23696,7 +23749,7 @@
       <w:pPr>
         <w:pStyle w:val="berschrift2"/>
       </w:pPr>
-      <w:bookmarkStart w:id="42" w:name="_Toc143510597"/>
+      <w:bookmarkStart w:id="42" w:name="_Toc143514962"/>
       <w:r>
         <w:lastRenderedPageBreak/>
         <w:t>3.</w:t>
@@ -24485,7 +24538,7 @@
       <w:pPr>
         <w:pStyle w:val="berschrift2"/>
       </w:pPr>
-      <w:bookmarkStart w:id="44" w:name="_Toc143510598"/>
+      <w:bookmarkStart w:id="44" w:name="_Toc143514963"/>
       <w:r>
         <w:t>3.</w:t>
       </w:r>
@@ -24669,7 +24722,7 @@
           <w:lang w:val="en-US"/>
         </w:rPr>
       </w:pPr>
-      <w:bookmarkStart w:id="45" w:name="_Toc143510599"/>
+      <w:bookmarkStart w:id="45" w:name="_Toc143514964"/>
       <w:r>
         <w:rPr>
           <w:rFonts w:cs="Arial"/>
@@ -24762,9 +24815,36 @@
     <w:p>
       <w:pPr>
         <w:spacing w:after="0" w:line="360" w:lineRule="auto"/>
-        <w:ind w:firstLine="567"/>
         <w:jc w:val="both"/>
         <w:rPr>
+          <w:lang w:val="en-US"/>
+        </w:rPr>
+      </w:pPr>
+    </w:p>
+    <w:p>
+      <w:pPr>
+        <w:pStyle w:val="berschrift2"/>
+      </w:pPr>
+      <w:bookmarkStart w:id="46" w:name="_Toc143514965"/>
+      <w:r>
+        <w:t xml:space="preserve">4.1 </w:t>
+      </w:r>
+      <w:r>
+        <w:t xml:space="preserve">Raw data </w:t>
+      </w:r>
+      <w:r>
+        <w:t>presentation</w:t>
+      </w:r>
+      <w:bookmarkEnd w:id="46"/>
+      <w:r>
+        <w:t xml:space="preserve"> </w:t>
+      </w:r>
+    </w:p>
+    <w:p>
+      <w:pPr>
+        <w:spacing w:after="0" w:line="360" w:lineRule="auto"/>
+        <w:jc w:val="both"/>
+        <w:rPr>
           <w:rFonts w:cs="Arial"/>
           <w:szCs w:val="24"/>
           <w:lang w:val="en-US"/>
@@ -24802,7 +24882,13 @@
           <w:szCs w:val="24"/>
           <w:lang w:val="en-US"/>
         </w:rPr>
-        <w:t>. Below, the overall results of the study are displayed, followed by the presentation of the results for each investigated factor.</w:t>
+        <w:t xml:space="preserve">. </w:t>
+      </w:r>
+      <w:r>
+        <w:rPr>
+          <w:lang w:val="en-US"/>
+        </w:rPr>
+        <w:t>This section presents participants' responses from the questionnaire, providing an unprocessed view of the collected data.</w:t>
       </w:r>
     </w:p>
     <w:p>
@@ -24952,7 +25038,7 @@
           <w:lang w:val="en-US"/>
         </w:rPr>
       </w:pPr>
-      <w:bookmarkStart w:id="46" w:name="_Toc143503602"/>
+      <w:bookmarkStart w:id="47" w:name="_Toc143503602"/>
       <w:r>
         <w:rPr>
           <w:lang w:val="en-US"/>
@@ -24999,7 +25085,7 @@
         </w:rPr>
         <w:t>articipants' ratings of all critical items</w:t>
       </w:r>
-      <w:bookmarkEnd w:id="46"/>
+      <w:bookmarkEnd w:id="47"/>
     </w:p>
     <w:p>
       <w:pPr>
@@ -25225,7 +25311,7 @@
           <w:lang w:val="en-US"/>
         </w:rPr>
       </w:pPr>
-      <w:bookmarkStart w:id="47" w:name="_Toc143503603"/>
+      <w:bookmarkStart w:id="48" w:name="_Toc143503603"/>
       <w:r>
         <w:rPr>
           <w:lang w:val="en-US"/>
@@ -25272,7 +25358,7 @@
         </w:rPr>
         <w:t>plots of participants' ratings of each factor</w:t>
       </w:r>
-      <w:bookmarkEnd w:id="47"/>
+      <w:bookmarkEnd w:id="48"/>
     </w:p>
     <w:p>
       <w:pPr>
@@ -25415,29 +25501,69 @@
           <w:lang w:val="en-US"/>
         </w:rPr>
       </w:pPr>
-      <w:r>
-        <w:rPr>
-          <w:rFonts w:cs="Arial"/>
-          <w:szCs w:val="24"/>
-          <w:lang w:val="en-US"/>
-        </w:rPr>
-        <w:tab/>
-      </w:r>
-      <w:r>
-        <w:rPr>
-          <w:rFonts w:cs="Arial"/>
-          <w:szCs w:val="24"/>
-          <w:lang w:val="en-US"/>
-        </w:rPr>
-        <w:t>Next</w:t>
-      </w:r>
-      <w:r>
-        <w:rPr>
-          <w:rFonts w:cs="Arial"/>
-          <w:szCs w:val="24"/>
-          <w:lang w:val="en-US"/>
-        </w:rPr>
-        <w:t>, c</w:t>
+    </w:p>
+    <w:p>
+      <w:pPr>
+        <w:pStyle w:val="berschrift2"/>
+      </w:pPr>
+      <w:bookmarkStart w:id="49" w:name="_Toc143514966"/>
+      <w:r>
+        <w:lastRenderedPageBreak/>
+        <w:t>4.2 Analysis</w:t>
+      </w:r>
+      <w:r>
+        <w:t xml:space="preserve"> methods</w:t>
+      </w:r>
+      <w:bookmarkEnd w:id="49"/>
+    </w:p>
+    <w:p>
+      <w:pPr>
+        <w:suppressLineNumbers/>
+        <w:spacing w:after="0" w:line="360" w:lineRule="auto"/>
+        <w:jc w:val="both"/>
+        <w:rPr>
+          <w:rFonts w:cs="Arial"/>
+          <w:szCs w:val="24"/>
+          <w:lang w:val="en-US"/>
+        </w:rPr>
+      </w:pPr>
+      <w:r>
+        <w:rPr>
+          <w:lang w:val="en-US"/>
+        </w:rPr>
+        <w:t>T</w:t>
+      </w:r>
+      <w:r>
+        <w:rPr>
+          <w:lang w:val="en-US"/>
+        </w:rPr>
+        <w:t>his section provide</w:t>
+      </w:r>
+      <w:r>
+        <w:rPr>
+          <w:lang w:val="en-US"/>
+        </w:rPr>
+        <w:t>s</w:t>
+      </w:r>
+      <w:r>
+        <w:rPr>
+          <w:lang w:val="en-US"/>
+        </w:rPr>
+        <w:t xml:space="preserve"> an in-depth explanation of the methods chosen for data analysis, along with the rationale behind their selection. </w:t>
+      </w:r>
+      <w:r>
+        <w:rPr>
+          <w:lang w:val="en-US"/>
+        </w:rPr>
+        <w:t xml:space="preserve">First, </w:t>
+      </w:r>
+      <w:r>
+        <w:rPr>
+          <w:rFonts w:cs="Arial"/>
+          <w:szCs w:val="24"/>
+          <w:lang w:val="en-US"/>
+        </w:rPr>
+        <w:t>c</w:t>
       </w:r>
       <w:r>
         <w:rPr>
@@ -25461,7 +25587,6 @@
           <w:szCs w:val="24"/>
           <w:lang w:val="en-US"/>
         </w:rPr>
-        <w:lastRenderedPageBreak/>
         <w:drawing>
           <wp:inline distT="0" distB="0" distL="0" distR="0" wp14:anchorId="11AF18D7" wp14:editId="4E6AEA8F">
             <wp:extent cx="5039995" cy="3840480"/>
@@ -25513,7 +25638,7 @@
           <w:lang w:val="en-US"/>
         </w:rPr>
       </w:pPr>
-      <w:bookmarkStart w:id="48" w:name="_Toc143503604"/>
+      <w:bookmarkStart w:id="50" w:name="_Toc143503604"/>
       <w:r>
         <w:rPr>
           <w:lang w:val="en-US"/>
@@ -25560,7 +25685,7 @@
         </w:rPr>
         <w:t>plot of participants' ratings of all critical items</w:t>
       </w:r>
-      <w:bookmarkEnd w:id="48"/>
+      <w:bookmarkEnd w:id="50"/>
     </w:p>
     <w:p>
       <w:pPr>
@@ -25616,7 +25741,23 @@
           <w:szCs w:val="24"/>
           <w:lang w:val="en-US"/>
         </w:rPr>
-        <w:t xml:space="preserve">As can be seen in Figure 5, the means of participants’ ratings are fairly similar in each condition. However, a more detailed presentation of the data and a statistical analysis is required to answer the study’s research question. Therefore, participants’ Likert scale responses were z-scored and analyzed using Cumulative Link Mixed Models (CLMM), using R </w:t>
+        <w:t xml:space="preserve">As can be seen in Figure 5, the means of participants’ ratings are </w:t>
+      </w:r>
+      <w:r>
+        <w:rPr>
+          <w:rFonts w:cs="Arial"/>
+          <w:szCs w:val="24"/>
+          <w:lang w:val="en-US"/>
+        </w:rPr>
+        <w:t>similar</w:t>
+      </w:r>
+      <w:r>
+        <w:rPr>
+          <w:rFonts w:cs="Arial"/>
+          <w:szCs w:val="24"/>
+          <w:lang w:val="en-US"/>
+        </w:rPr>
+        <w:t xml:space="preserve"> in each condition. However, a more detailed presentation of the data and a statistical analysis is required to answer the study’s research question. Therefore, participants’ Likert scale responses were z-scored and analyzed using Cumulative Link Mixed Models (CLMM), using R </w:t>
       </w:r>
       <w:r>
         <w:rPr>
@@ -25634,7 +25775,7 @@
         </w:rPr>
         <w:t xml:space="preserve"> (cf. </w:t>
       </w:r>
-      <w:commentRangeStart w:id="49"/>
+      <w:commentRangeStart w:id="51"/>
       <w:r>
         <w:rPr>
           <w:lang w:val="en-US"/>
@@ -25647,12 +25788,12 @@
         </w:rPr>
         <w:t xml:space="preserve"> 2015</w:t>
       </w:r>
-      <w:commentRangeEnd w:id="49"/>
+      <w:commentRangeEnd w:id="51"/>
       <w:r>
         <w:rPr>
           <w:rStyle w:val="Kommentarzeichen"/>
         </w:rPr>
-        <w:commentReference w:id="49"/>
+        <w:commentReference w:id="51"/>
       </w:r>
       <w:r>
         <w:rPr>
@@ -25681,7 +25822,14 @@
         <w:rPr>
           <w:lang w:val="en-US"/>
         </w:rPr>
-        <w:t>In order to facilitate meaningful comparisons and analyses, the 7-point Likert scale ratings provided by participants were standardized through a z-scoring procedure. Z-scoring involved subtracting the mean rating across all participants from each individual rating and then dividing by the standard deviation of the ratings. Z-scoring enhances the interpretability and comparability of the ratings across different factors and conditions, enabling a more comprehensive exploration of the underlying patterns and effects</w:t>
+        <w:t xml:space="preserve">In order to facilitate meaningful comparisons and analyses, the 7-point Likert scale ratings provided by participants were standardized through a z-scoring procedure. Z-scoring involved subtracting the mean rating across all participants from each individual rating and then dividing by the standard deviation of the ratings. Z-scoring enhances the interpretability and comparability of the ratings across different factors and conditions, enabling a more </w:t>
+      </w:r>
+      <w:r>
+        <w:rPr>
+          <w:lang w:val="en-US"/>
+        </w:rPr>
+        <w:lastRenderedPageBreak/>
+        <w:t>comprehensive exploration of the underlying patterns and effects</w:t>
       </w:r>
       <w:r>
         <w:rPr>
@@ -25755,8 +25903,8 @@
         </w:rPr>
         <w:t xml:space="preserve"> (cf. </w:t>
       </w:r>
-      <w:commentRangeStart w:id="50"/>
-      <w:commentRangeStart w:id="51"/>
+      <w:commentRangeStart w:id="52"/>
+      <w:commentRangeStart w:id="53"/>
       <w:r>
         <w:rPr>
           <w:rFonts w:eastAsia="Times New Roman" w:cs="Arial"/>
@@ -25765,19 +25913,19 @@
         </w:rPr>
         <w:t>Christensen 2019</w:t>
       </w:r>
-      <w:commentRangeEnd w:id="50"/>
+      <w:commentRangeEnd w:id="52"/>
       <w:r>
         <w:rPr>
           <w:rStyle w:val="Kommentarzeichen"/>
         </w:rPr>
-        <w:commentReference w:id="50"/>
-      </w:r>
-      <w:commentRangeEnd w:id="51"/>
+        <w:commentReference w:id="52"/>
+      </w:r>
+      <w:commentRangeEnd w:id="53"/>
       <w:r>
         <w:rPr>
           <w:rStyle w:val="Kommentarzeichen"/>
         </w:rPr>
-        <w:commentReference w:id="51"/>
+        <w:commentReference w:id="53"/>
       </w:r>
       <w:r>
         <w:rPr>
@@ -25793,16 +25941,7 @@
           <w:szCs w:val="24"/>
           <w:lang w:val="en-US"/>
         </w:rPr>
-        <w:t xml:space="preserve">. CLMM was chosen as the statistical approach due </w:t>
-      </w:r>
-      <w:r>
-        <w:rPr>
-          <w:rFonts w:eastAsia="Times New Roman" w:cs="Arial"/>
-          <w:szCs w:val="24"/>
-          <w:lang w:val="en-US"/>
-        </w:rPr>
-        <w:lastRenderedPageBreak/>
-        <w:t>to its suitability for the nature of the data. The CLMM methodology effectively accommodates ordinal responses, making it a robust choice for analyzing the ordered Likert scale ratings</w:t>
+        <w:t>. CLMM was chosen as the statistical approach due to its suitability for the nature of the data. The CLMM methodology effectively accommodates ordinal responses, making it a robust choice for analyzing the ordered Likert scale ratings</w:t>
       </w:r>
       <w:r>
         <w:rPr>
@@ -25912,7 +26051,51 @@
     <w:p>
       <w:pPr>
         <w:spacing w:after="0" w:line="360" w:lineRule="auto"/>
-        <w:ind w:firstLine="567"/>
+        <w:jc w:val="both"/>
+        <w:rPr>
+          <w:rFonts w:eastAsia="Times New Roman" w:cs="Arial"/>
+          <w:szCs w:val="24"/>
+          <w:lang w:val="en-US"/>
+        </w:rPr>
+      </w:pPr>
+    </w:p>
+    <w:p>
+      <w:pPr>
+        <w:pStyle w:val="berschrift2"/>
+        <w:rPr>
+          <w:rFonts w:eastAsia="Times New Roman"/>
+        </w:rPr>
+      </w:pPr>
+      <w:bookmarkStart w:id="54" w:name="_Toc143514967"/>
+      <w:r>
+        <w:rPr>
+          <w:rFonts w:eastAsia="Times New Roman"/>
+        </w:rPr>
+        <w:t xml:space="preserve">4.3 </w:t>
+      </w:r>
+      <w:r>
+        <w:rPr>
+          <w:rFonts w:eastAsia="Times New Roman"/>
+        </w:rPr>
+        <w:t>Results and hypothes</w:t>
+      </w:r>
+      <w:r>
+        <w:rPr>
+          <w:rFonts w:eastAsia="Times New Roman"/>
+        </w:rPr>
+        <w:t>e</w:t>
+      </w:r>
+      <w:r>
+        <w:rPr>
+          <w:rFonts w:eastAsia="Times New Roman"/>
+        </w:rPr>
+        <w:t>s examination</w:t>
+      </w:r>
+      <w:bookmarkEnd w:id="54"/>
+    </w:p>
+    <w:p>
+      <w:pPr>
+        <w:spacing w:after="0" w:line="360" w:lineRule="auto"/>
         <w:jc w:val="both"/>
         <w:rPr>
           <w:rFonts w:eastAsia="Times New Roman" w:cs="Arial"/>
@@ -26031,7 +26214,7 @@
           <w:lang w:val="en-US"/>
         </w:rPr>
       </w:pPr>
-      <w:bookmarkStart w:id="52" w:name="_Toc143503605"/>
+      <w:bookmarkStart w:id="55" w:name="_Toc143503605"/>
       <w:r>
         <w:rPr>
           <w:lang w:val="en-US"/>
@@ -26066,7 +26249,7 @@
         </w:rPr>
         <w:t>: Comparison of participants' ratings of stimuli with and without emphasis</w:t>
       </w:r>
-      <w:bookmarkEnd w:id="52"/>
+      <w:bookmarkEnd w:id="55"/>
     </w:p>
     <w:p>
       <w:pPr>
@@ -26482,7 +26665,7 @@
           <w:lang w:val="en-US"/>
         </w:rPr>
       </w:pPr>
-      <w:bookmarkStart w:id="53" w:name="_Toc143503606"/>
+      <w:bookmarkStart w:id="56" w:name="_Toc143503606"/>
       <w:r>
         <w:rPr>
           <w:lang w:val="en-US"/>
@@ -26529,7 +26712,7 @@
         </w:rPr>
         <w:t>stimuli</w:t>
       </w:r>
-      <w:bookmarkEnd w:id="53"/>
+      <w:bookmarkEnd w:id="56"/>
       <w:r>
         <w:rPr>
           <w:lang w:val="en-US"/>
@@ -26976,7 +27159,7 @@
           <w:lang w:val="en-US"/>
         </w:rPr>
       </w:pPr>
-      <w:bookmarkStart w:id="54" w:name="_Toc143503607"/>
+      <w:bookmarkStart w:id="57" w:name="_Toc143503607"/>
       <w:r>
         <w:rPr>
           <w:lang w:val="en-US"/>
@@ -27011,7 +27194,7 @@
         </w:rPr>
         <w:t>: Comparison of participants' ratings of stimuli with functional and lexical fragments.</w:t>
       </w:r>
-      <w:bookmarkEnd w:id="54"/>
+      <w:bookmarkEnd w:id="57"/>
     </w:p>
     <w:p>
       <w:pPr>
@@ -27447,7 +27630,7 @@
           <w:lang w:val="en-US"/>
         </w:rPr>
       </w:pPr>
-      <w:bookmarkStart w:id="55" w:name="_Toc143510600"/>
+      <w:bookmarkStart w:id="58" w:name="_Toc143514968"/>
       <w:r>
         <w:rPr>
           <w:rFonts w:cs="Arial"/>
@@ -27473,7 +27656,7 @@
         </w:rPr>
         <w:t>Discussion</w:t>
       </w:r>
-      <w:bookmarkEnd w:id="55"/>
+      <w:bookmarkEnd w:id="58"/>
     </w:p>
     <w:p>
       <w:pPr>
@@ -27631,11 +27814,11 @@
       <w:pPr>
         <w:pStyle w:val="berschrift2"/>
       </w:pPr>
-      <w:bookmarkStart w:id="56" w:name="_Toc143510601"/>
+      <w:bookmarkStart w:id="59" w:name="_Toc143514969"/>
       <w:r>
         <w:t>5.1 Interpretation of the findings</w:t>
       </w:r>
-      <w:bookmarkEnd w:id="56"/>
+      <w:bookmarkEnd w:id="59"/>
     </w:p>
     <w:p>
       <w:pPr>
@@ -28215,7 +28398,7 @@
           <w:lang w:val="en-US"/>
         </w:rPr>
       </w:pPr>
-      <w:bookmarkStart w:id="57" w:name="_Toc143503608"/>
+      <w:bookmarkStart w:id="60" w:name="_Toc143503608"/>
       <w:r>
         <w:rPr>
           <w:lang w:val="en-US"/>
@@ -28274,7 +28457,7 @@
         </w:rPr>
         <w:t>articipants' ratings by age group</w:t>
       </w:r>
-      <w:bookmarkEnd w:id="57"/>
+      <w:bookmarkEnd w:id="60"/>
     </w:p>
     <w:p>
       <w:pPr>
@@ -28820,7 +29003,7 @@
           <w:lang w:val="en-US"/>
         </w:rPr>
       </w:pPr>
-      <w:bookmarkStart w:id="58" w:name="_Toc143503609"/>
+      <w:bookmarkStart w:id="61" w:name="_Toc143503609"/>
       <w:r>
         <w:rPr>
           <w:lang w:val="en-US"/>
@@ -28867,7 +29050,7 @@
         </w:rPr>
         <w:t>articipants' ratings by linguistic profile</w:t>
       </w:r>
-      <w:bookmarkEnd w:id="58"/>
+      <w:bookmarkEnd w:id="61"/>
     </w:p>
     <w:p>
       <w:pPr>
@@ -29718,25 +29901,7 @@
           <w:szCs w:val="24"/>
           <w:lang w:val="en-US"/>
         </w:rPr>
-        <w:t xml:space="preserve">refers to </w:t>
-      </w:r>
-      <w:proofErr w:type="spellStart"/>
-      <w:r>
-        <w:rPr>
-          <w:rFonts w:cs="Arial"/>
-          <w:szCs w:val="24"/>
-          <w:lang w:val="en-US"/>
-        </w:rPr>
-        <w:t>based</w:t>
-      </w:r>
-      <w:proofErr w:type="spellEnd"/>
-      <w:r>
-        <w:rPr>
-          <w:rFonts w:cs="Arial"/>
-          <w:szCs w:val="24"/>
-          <w:lang w:val="en-US"/>
-        </w:rPr>
-        <w:t xml:space="preserve"> on the preceding clause, e.g., until 6pm, but also, they must find the contrast and adjust the phrase accordingly, e.g., Peter worked at the cinema until 6pm instead of from 6pm. In cases such as (28), in which the contrastive words are emphasized, one can assume that is much easier for the hearer to understand what the preposition refers to, what it contrasts with and what the propositional content of speaker B’s utterance is. Therefore, it can be assumed that fragmentary answers with a complete prepositional or noun phrase and emphasized contrastive words receive the highest acceptability </w:t>
+        <w:t xml:space="preserve">refers to based on the preceding clause, e.g., until 6pm, but also, they must find the contrast and adjust the phrase accordingly, e.g., Peter worked at the cinema until 6pm instead of from 6pm. In cases such as (28), in which the contrastive words are emphasized, one can assume that is much easier for the hearer to understand what the preposition refers to, what it contrasts with and what the propositional content of speaker B’s utterance is. Therefore, it can be assumed that fragmentary answers with a complete prepositional or noun phrase and emphasized contrastive words receive the highest acceptability </w:t>
       </w:r>
       <w:r>
         <w:rPr>
@@ -29785,11 +29950,11 @@
       <w:pPr>
         <w:pStyle w:val="berschrift2"/>
       </w:pPr>
-      <w:bookmarkStart w:id="59" w:name="_Toc143510602"/>
+      <w:bookmarkStart w:id="62" w:name="_Toc143514970"/>
       <w:r>
         <w:t>5.2 Comparison with previous studies and theoretical predictions</w:t>
       </w:r>
-      <w:bookmarkEnd w:id="59"/>
+      <w:bookmarkEnd w:id="62"/>
     </w:p>
     <w:p>
       <w:pPr>
@@ -30130,19 +30295,11 @@
         </w:rPr>
         <w:t xml:space="preserve">cf. </w:t>
       </w:r>
-      <w:proofErr w:type="spellStart"/>
-      <w:r>
-        <w:rPr>
-          <w:lang w:val="en-US"/>
-        </w:rPr>
-        <w:t>Rasekhi</w:t>
-      </w:r>
-      <w:proofErr w:type="spellEnd"/>
-      <w:r>
-        <w:rPr>
-          <w:lang w:val="en-US"/>
-        </w:rPr>
-        <w:t xml:space="preserve"> &amp; Harris, 2021). Consequently, it stands to reason that the same principle applies to pitch accent on contrasting words. </w:t>
+      <w:r>
+        <w:rPr>
+          <w:lang w:val="en-US"/>
+        </w:rPr>
+        <w:t xml:space="preserve">Rasekhi &amp; Harris, 2021). Consequently, it stands to reason that the same principle applies to pitch accent on contrasting words. </w:t>
       </w:r>
       <w:r>
         <w:rPr>
@@ -31001,7 +31158,7 @@
           <w:lang w:val="en-US"/>
         </w:rPr>
       </w:pPr>
-      <w:bookmarkStart w:id="60" w:name="_Toc143510603"/>
+      <w:bookmarkStart w:id="63" w:name="_Toc143514971"/>
       <w:r>
         <w:rPr>
           <w:rFonts w:cs="Arial"/>
@@ -31018,7 +31175,7 @@
         </w:rPr>
         <w:t>. Conclusions</w:t>
       </w:r>
-      <w:bookmarkEnd w:id="60"/>
+      <w:bookmarkEnd w:id="63"/>
     </w:p>
     <w:p>
       <w:pPr>
@@ -31182,12 +31339,12 @@
       <w:pPr>
         <w:pStyle w:val="berschrift2"/>
       </w:pPr>
-      <w:bookmarkStart w:id="61" w:name="_Toc143510604"/>
+      <w:bookmarkStart w:id="64" w:name="_Toc143514972"/>
       <w:r>
         <w:lastRenderedPageBreak/>
         <w:t>6.1 Summary of findings</w:t>
       </w:r>
-      <w:bookmarkEnd w:id="61"/>
+      <w:bookmarkEnd w:id="64"/>
     </w:p>
     <w:p>
       <w:pPr>
@@ -31403,11 +31560,11 @@
       <w:pPr>
         <w:pStyle w:val="berschrift2"/>
       </w:pPr>
-      <w:bookmarkStart w:id="62" w:name="_Toc143510605"/>
+      <w:bookmarkStart w:id="65" w:name="_Toc143514973"/>
       <w:r>
         <w:t>6.2 Contributions to the field</w:t>
       </w:r>
-      <w:bookmarkEnd w:id="62"/>
+      <w:bookmarkEnd w:id="65"/>
     </w:p>
     <w:p>
       <w:pPr>
@@ -31759,12 +31916,12 @@
       <w:pPr>
         <w:pStyle w:val="berschrift2"/>
       </w:pPr>
-      <w:bookmarkStart w:id="63" w:name="_Toc143510606"/>
+      <w:bookmarkStart w:id="66" w:name="_Toc143514974"/>
       <w:r>
         <w:lastRenderedPageBreak/>
         <w:t>6.3 Limitations of the study</w:t>
       </w:r>
-      <w:bookmarkEnd w:id="63"/>
+      <w:bookmarkEnd w:id="66"/>
     </w:p>
     <w:p>
       <w:pPr>
@@ -32087,12 +32244,12 @@
       <w:pPr>
         <w:pStyle w:val="berschrift2"/>
       </w:pPr>
-      <w:bookmarkStart w:id="64" w:name="_Toc143510607"/>
+      <w:bookmarkStart w:id="67" w:name="_Toc143514975"/>
       <w:r>
         <w:lastRenderedPageBreak/>
         <w:t>6.4 Suggestions for future research</w:t>
       </w:r>
-      <w:bookmarkEnd w:id="64"/>
+      <w:bookmarkEnd w:id="67"/>
     </w:p>
     <w:p>
       <w:pPr>
@@ -32305,7 +32462,7 @@
           <w:lang w:val="en-US"/>
         </w:rPr>
       </w:pPr>
-      <w:bookmarkStart w:id="65" w:name="_Toc143510608"/>
+      <w:bookmarkStart w:id="68" w:name="_Toc143514976"/>
       <w:r>
         <w:rPr>
           <w:rFonts w:cs="Arial"/>
@@ -32331,7 +32488,7 @@
         </w:rPr>
         <w:t>References</w:t>
       </w:r>
-      <w:bookmarkEnd w:id="65"/>
+      <w:bookmarkEnd w:id="68"/>
     </w:p>
     <w:p>
       <w:pPr>
@@ -33995,7 +34152,7 @@
           <w:lang w:val="en-US"/>
         </w:rPr>
       </w:pPr>
-      <w:bookmarkStart w:id="66" w:name="_Toc143510609"/>
+      <w:bookmarkStart w:id="69" w:name="_Toc143514977"/>
       <w:r>
         <w:rPr>
           <w:rFonts w:cs="Arial"/>
@@ -34005,7 +34162,7 @@
         <w:lastRenderedPageBreak/>
         <w:t>8. Appendix</w:t>
       </w:r>
-      <w:bookmarkEnd w:id="66"/>
+      <w:bookmarkEnd w:id="69"/>
     </w:p>
     <w:p>
       <w:pPr>
@@ -34014,7 +34171,7 @@
           <w:rFonts w:cs="Arial"/>
         </w:rPr>
       </w:pPr>
-      <w:bookmarkStart w:id="67" w:name="_Toc143510610"/>
+      <w:bookmarkStart w:id="70" w:name="_Toc143514978"/>
       <w:r>
         <w:rPr>
           <w:rFonts w:cs="Arial"/>
@@ -34045,7 +34202,7 @@
         </w:rPr>
         <w:t>onventions</w:t>
       </w:r>
-      <w:bookmarkEnd w:id="67"/>
+      <w:bookmarkEnd w:id="70"/>
     </w:p>
     <w:p>
       <w:pPr>
@@ -34359,7 +34516,6 @@
           <w:lang w:val="en-US"/>
         </w:rPr>
       </w:pPr>
-      <w:proofErr w:type="spellStart"/>
       <w:r>
         <w:rPr>
           <w:rFonts w:cs="Arial"/>
@@ -34377,7 +34533,6 @@
         </w:rPr>
         <w:t>i</w:t>
       </w:r>
-      <w:proofErr w:type="spellEnd"/>
       <w:r>
         <w:rPr>
           <w:rFonts w:cs="Arial"/>
@@ -35218,7 +35373,6 @@
           <w:lang w:val="en-US"/>
         </w:rPr>
       </w:pPr>
-      <w:proofErr w:type="spellStart"/>
       <w:r>
         <w:rPr>
           <w:rFonts w:cs="Arial"/>
@@ -35228,7 +35382,6 @@
         </w:rPr>
         <w:t>dat</w:t>
       </w:r>
-      <w:proofErr w:type="spellEnd"/>
       <w:r>
         <w:rPr>
           <w:rFonts w:cs="Arial"/>
@@ -35330,7 +35483,6 @@
           <w:lang w:val="en-US"/>
         </w:rPr>
       </w:pPr>
-      <w:proofErr w:type="spellStart"/>
       <w:r>
         <w:rPr>
           <w:rFonts w:cs="Arial"/>
@@ -35339,7 +35491,6 @@
         </w:rPr>
         <w:t>iff</w:t>
       </w:r>
-      <w:proofErr w:type="spellEnd"/>
       <w:r>
         <w:rPr>
           <w:rFonts w:cs="Arial"/>
@@ -35801,7 +35952,7 @@
           <w:rFonts w:cs="Arial"/>
         </w:rPr>
       </w:pPr>
-      <w:bookmarkStart w:id="68" w:name="_Toc143510611"/>
+      <w:bookmarkStart w:id="71" w:name="_Toc143514979"/>
       <w:r>
         <w:rPr>
           <w:rFonts w:cs="Arial"/>
@@ -35815,7 +35966,7 @@
         </w:rPr>
         <w:t>critical items</w:t>
       </w:r>
-      <w:bookmarkEnd w:id="68"/>
+      <w:bookmarkEnd w:id="71"/>
     </w:p>
     <w:p>
       <w:pPr>
@@ -35831,7 +35982,7 @@
         </w:rPr>
         <w:t xml:space="preserve">The following list of critical items only includes written items. The auditory critical items can be found here: </w:t>
       </w:r>
-      <w:commentRangeStart w:id="69"/>
+      <w:commentRangeStart w:id="72"/>
       <w:r>
         <w:rPr>
           <w:lang w:val="en-US"/>
@@ -35870,12 +36021,12 @@
         </w:rPr>
         <w:fldChar w:fldCharType="end"/>
       </w:r>
-      <w:commentRangeEnd w:id="69"/>
+      <w:commentRangeEnd w:id="72"/>
       <w:r>
         <w:rPr>
           <w:rStyle w:val="Kommentarzeichen"/>
         </w:rPr>
-        <w:commentReference w:id="69"/>
+        <w:commentReference w:id="72"/>
       </w:r>
       <w:r>
         <w:rPr>
@@ -36364,17 +36515,8 @@
           <w:rFonts w:cs="Arial"/>
           <w:szCs w:val="24"/>
         </w:rPr>
-        <w:t xml:space="preserve"> </w:t>
-      </w:r>
-      <w:proofErr w:type="spellStart"/>
-      <w:r>
-        <w:rPr>
-          <w:rFonts w:cs="Arial"/>
-          <w:szCs w:val="24"/>
-        </w:rPr>
-        <w:t>vorge</w:t>
-      </w:r>
-      <w:proofErr w:type="spellEnd"/>
+        <w:t xml:space="preserve"> vorge</w:t>
+      </w:r>
       <w:r>
         <w:rPr>
           <w:rFonts w:cs="Arial"/>
@@ -38153,11 +38295,11 @@
       <w:pPr>
         <w:pStyle w:val="berschrift2"/>
       </w:pPr>
-      <w:bookmarkStart w:id="70" w:name="_Toc143510612"/>
+      <w:bookmarkStart w:id="73" w:name="_Toc143514980"/>
       <w:r>
         <w:t>8.3 List of filler items</w:t>
       </w:r>
-      <w:bookmarkEnd w:id="70"/>
+      <w:bookmarkEnd w:id="73"/>
     </w:p>
     <w:p>
       <w:pPr>
@@ -38173,7 +38315,7 @@
         </w:rPr>
         <w:t xml:space="preserve">The following list of filler items only includes written items. The auditory filler items can be found here: </w:t>
       </w:r>
-      <w:commentRangeStart w:id="71"/>
+      <w:commentRangeStart w:id="74"/>
       <w:r>
         <w:rPr>
           <w:lang w:val="en-US"/>
@@ -38212,12 +38354,12 @@
         </w:rPr>
         <w:fldChar w:fldCharType="end"/>
       </w:r>
-      <w:commentRangeEnd w:id="71"/>
+      <w:commentRangeEnd w:id="74"/>
       <w:r>
         <w:rPr>
           <w:rStyle w:val="Kommentarzeichen"/>
         </w:rPr>
-        <w:commentReference w:id="71"/>
+        <w:commentReference w:id="74"/>
       </w:r>
       <w:r>
         <w:rPr>
@@ -38231,19 +38373,19 @@
         </w:rPr>
         <w:t xml:space="preserve"> The acceptability of the fillers varied, with </w:t>
       </w:r>
-      <w:commentRangeStart w:id="72"/>
+      <w:commentRangeStart w:id="75"/>
       <w:r>
         <w:rPr>
           <w:lang w:val="en-US"/>
         </w:rPr>
         <w:t>A representing full acceptability, B indicating some acceptability, C denoting neutrality in terms of acceptability, D implying partial unacceptability, and E signifying complete unacceptability</w:t>
       </w:r>
-      <w:commentRangeEnd w:id="72"/>
+      <w:commentRangeEnd w:id="75"/>
       <w:r>
         <w:rPr>
           <w:rStyle w:val="Kommentarzeichen"/>
         </w:rPr>
-        <w:commentReference w:id="72"/>
+        <w:commentReference w:id="75"/>
       </w:r>
       <w:r>
         <w:rPr>
@@ -42172,7 +42314,7 @@
       </w:r>
     </w:p>
   </w:comment>
-  <w:comment w:id="49" w:author="Miriam Schiele" w:date="2023-07-05T11:36:00Z" w:initials="MS">
+  <w:comment w:id="51" w:author="Miriam Schiele" w:date="2023-07-05T11:36:00Z" w:initials="MS">
     <w:p>
       <w:pPr>
         <w:pStyle w:val="Kommentartext"/>
@@ -42188,7 +42330,7 @@
       </w:r>
     </w:p>
   </w:comment>
-  <w:comment w:id="50" w:author="Miriam Schiele" w:date="2023-08-17T13:08:00Z" w:initials="MS">
+  <w:comment w:id="52" w:author="Miriam Schiele" w:date="2023-08-17T13:08:00Z" w:initials="MS">
     <w:p>
       <w:pPr>
         <w:pStyle w:val="Kommentartext"/>
@@ -42204,7 +42346,7 @@
       </w:r>
     </w:p>
   </w:comment>
-  <w:comment w:id="51" w:author="Miriam Schiele" w:date="2023-08-17T13:09:00Z" w:initials="MS">
+  <w:comment w:id="53" w:author="Miriam Schiele" w:date="2023-08-17T13:09:00Z" w:initials="MS">
     <w:p>
       <w:pPr>
         <w:pStyle w:val="Kommentartext"/>
@@ -42220,7 +42362,7 @@
       </w:r>
     </w:p>
   </w:comment>
-  <w:comment w:id="69" w:author="Miriam Schiele" w:date="2023-06-30T09:31:00Z" w:initials="MS">
+  <w:comment w:id="72" w:author="Miriam Schiele" w:date="2023-06-30T09:31:00Z" w:initials="MS">
     <w:p>
       <w:pPr>
         <w:pStyle w:val="Kommentartext"/>
@@ -42236,7 +42378,7 @@
       </w:r>
     </w:p>
   </w:comment>
-  <w:comment w:id="71" w:author="Miriam Schiele" w:date="2023-06-30T09:29:00Z" w:initials="MS">
+  <w:comment w:id="74" w:author="Miriam Schiele" w:date="2023-06-30T09:29:00Z" w:initials="MS">
     <w:p>
       <w:pPr>
         <w:pStyle w:val="Kommentartext"/>
@@ -42252,7 +42394,7 @@
       </w:r>
     </w:p>
   </w:comment>
-  <w:comment w:id="72" w:author="Miriam Schiele" w:date="2023-07-14T10:14:00Z" w:initials="MS">
+  <w:comment w:id="75" w:author="Miriam Schiele" w:date="2023-07-14T10:14:00Z" w:initials="MS">
     <w:p>
       <w:pPr>
         <w:pStyle w:val="Kommentartext"/>

</xml_diff>

<commit_message>
mistake in bibliography fixed
</commit_message>
<xml_diff>
--- a/4_writing/Schiele MA Thesis.docx
+++ b/4_writing/Schiele MA Thesis.docx
@@ -4025,25 +4025,7 @@
           <w:szCs w:val="24"/>
           <w:lang w:val="en-AU"/>
         </w:rPr>
-        <w:t xml:space="preserve"> contrasting words </w:t>
-      </w:r>
-      <w:proofErr w:type="gramStart"/>
-      <w:r>
-        <w:rPr>
-          <w:rFonts w:cs="Arial"/>
-          <w:szCs w:val="24"/>
-          <w:lang w:val="en-AU"/>
-        </w:rPr>
-        <w:t>were emphasized</w:t>
-      </w:r>
-      <w:proofErr w:type="gramEnd"/>
-      <w:r>
-        <w:rPr>
-          <w:rFonts w:cs="Arial"/>
-          <w:szCs w:val="24"/>
-          <w:lang w:val="en-AU"/>
-        </w:rPr>
-        <w:t xml:space="preserve"> </w:t>
+        <w:t xml:space="preserve"> contrasting words were emphasized </w:t>
       </w:r>
       <w:r>
         <w:rPr>
@@ -10269,7 +10251,7 @@
           <w:szCs w:val="24"/>
           <w:lang w:val="en-US"/>
         </w:rPr>
-        <w:instrText xml:space="preserve"> ADDIN ZOTERO_ITEM CSL_CITATION {"citationID":"TWG6GAGQ","properties":{"formattedCitation":"(P. S. Wagner, 1999)","plainCitation":"(P. S. Wagner, 1999)","dontUpdate":true,"noteIndex":0},"citationItems":[{"id":177,"uris":["http://zotero.org/users/11614327/items/LVZXKJCY"],"itemData":{"id":177,"type":"article-journal","abstract":"Using a prominence-based speech synthesizer of German, different patterns of prosodic prominence have been examined as to whether they are capable of consistingly creating an impression of “contrastive focus”. The results confirm the conclusions of previous phonological and phonetic analyses, that the impression of contrast is best explained by a specific prosodic pattern. Such a pattern can be characterized by postfocal “deaccentuation” and/or a high perceptual prominence on the contrastively stressed syllable, the latter correlating with a (high) pitch accent and increase in duration. Thus, a notion of perceptual prominence as a relational parameter ought to be able to model contrastive focus, because it is able to capture such contextual phenomena.","container-title":"Proceedings of the 14th ICPhS","language":"en","page":"1529-1532","source":"Zotero","title":"The synthesis of German contrastive focus","author":[{"family":"Wagner","given":"Petra S."}],"issued":{"date-parts":[["1999"]]}}}],"schema":"https://github.com/citation-style-language/schema/raw/master/csl-citation.json"} </w:instrText>
+        <w:instrText xml:space="preserve"> ADDIN ZOTERO_ITEM CSL_CITATION {"citationID":"TWG6GAGQ","properties":{"formattedCitation":"(P. S. Wagner, 1999)","plainCitation":"(P. S. Wagner, 1999)","dontUpdate":true,"noteIndex":0},"citationItems":[{"id":177,"uris":["http://zotero.org/users/11614327/items/LVZXKJCY"],"itemData":{"id":177,"type":"paper-conference","abstract":"Using a prominence-based speech synthesizer of German, different patterns of prosodic prominence have been examined as to whether they are capable of consistingly creating an impression of “contrastive focus”. The results confirm the conclusions of previous phonological and phonetic analyses, that the impression of contrast is best explained by a specific prosodic pattern. Such a pattern can be characterized by postfocal “deaccentuation” and/or a high perceptual prominence on the contrastively stressed syllable, the latter correlating with a (high) pitch accent and increase in duration. Thus, a notion of perceptual prominence as a relational parameter ought to be able to model contrastive focus, because it is able to capture such contextual phenomena.","container-title":"Proceedings of the 14th ICPhS","language":"en","page":"1529-1532","source":"Zotero","title":"The synthesis of German contrastive focus","author":[{"family":"Wagner","given":"Petra S."}],"issued":{"date-parts":[["1999"]]}}}],"schema":"https://github.com/citation-style-language/schema/raw/master/csl-citation.json"} </w:instrText>
       </w:r>
       <w:r>
         <w:rPr>
@@ -11253,7 +11235,7 @@
           <w:szCs w:val="24"/>
           <w:lang w:val="en-US"/>
         </w:rPr>
-        <w:instrText xml:space="preserve"> ADDIN ZOTERO_ITEM CSL_CITATION {"citationID":"amJpcHCO","properties":{"formattedCitation":"(P. S. Wagner, 1999)","plainCitation":"(P. S. Wagner, 1999)","dontUpdate":true,"noteIndex":0},"citationItems":[{"id":177,"uris":["http://zotero.org/users/11614327/items/LVZXKJCY"],"itemData":{"id":177,"type":"article-journal","abstract":"Using a prominence-based speech synthesizer of German, different patterns of prosodic prominence have been examined as to whether they are capable of consistingly creating an impression of “contrastive focus”. The results confirm the conclusions of previous phonological and phonetic analyses, that the impression of contrast is best explained by a specific prosodic pattern. Such a pattern can be characterized by postfocal “deaccentuation” and/or a high perceptual prominence on the contrastively stressed syllable, the latter correlating with a (high) pitch accent and increase in duration. Thus, a notion of perceptual prominence as a relational parameter ought to be able to model contrastive focus, because it is able to capture such contextual phenomena.","container-title":"Proceedings of the 14th ICPhS","language":"en","page":"1529-1532","source":"Zotero","title":"The synthesis of German contrastive focus","author":[{"family":"Wagner","given":"Petra S."}],"issued":{"date-parts":[["1999"]]}}}],"schema":"https://github.com/citation-style-language/schema/raw/master/csl-citation.json"} </w:instrText>
+        <w:instrText xml:space="preserve"> ADDIN ZOTERO_ITEM CSL_CITATION {"citationID":"amJpcHCO","properties":{"formattedCitation":"(P. S. Wagner, 1999)","plainCitation":"(P. S. Wagner, 1999)","dontUpdate":true,"noteIndex":0},"citationItems":[{"id":177,"uris":["http://zotero.org/users/11614327/items/LVZXKJCY"],"itemData":{"id":177,"type":"paper-conference","abstract":"Using a prominence-based speech synthesizer of German, different patterns of prosodic prominence have been examined as to whether they are capable of consistingly creating an impression of “contrastive focus”. The results confirm the conclusions of previous phonological and phonetic analyses, that the impression of contrast is best explained by a specific prosodic pattern. Such a pattern can be characterized by postfocal “deaccentuation” and/or a high perceptual prominence on the contrastively stressed syllable, the latter correlating with a (high) pitch accent and increase in duration. Thus, a notion of perceptual prominence as a relational parameter ought to be able to model contrastive focus, because it is able to capture such contextual phenomena.","container-title":"Proceedings of the 14th ICPhS","language":"en","page":"1529-1532","source":"Zotero","title":"The synthesis of German contrastive focus","author":[{"family":"Wagner","given":"Petra S."}],"issued":{"date-parts":[["1999"]]}}}],"schema":"https://github.com/citation-style-language/schema/raw/master/csl-citation.json"} </w:instrText>
       </w:r>
       <w:r>
         <w:rPr>
@@ -13584,7 +13566,7 @@
         <w:rPr>
           <w:lang w:val="en-US"/>
         </w:rPr>
-        <w:instrText xml:space="preserve"> ADDIN ZOTERO_ITEM CSL_CITATION {"citationID":"Z9mPrIdp","properties":{"formattedCitation":"(F\\uc0\\u233{}ry, 2011; F\\uc0\\u233{}ry &amp; Herbst, 2004)","plainCitation":"(Féry, 2011; Féry &amp; Herbst, 2004)","dontUpdate":true,"noteIndex":0},"citationItems":[{"id":238,"uris":["http://zotero.org/users/11614327/items/ZS4D6WKB"],"itemData":{"id":238,"type":"article-journal","abstract":"This paper proposes a new approach to German sentence accent assignment and intonational patterns using embedded prosodic domains. The concept of embeddedness is restricted to prosodic domains embedding and differs from Cinque’s (1993) syntactic embeddedness. It is shown that both syntax and prosody play a role in sentence accents. Prosodic domains are projected from syntax, and every syntactic maximal projection is mapped into its own domain. However, some peculiarities of sentence accents are better accounted for in terms of prosodic structure itself. I propose extending the phenomenon called ‘integration’, which up to now has been exclusively applied to a sequence of argument and predicate: the head of a phrase can be at the same time the head of a larger phrase containing it. In this new account, integration is a prosodic phenomenon and it applies to a larger set of cases than assumed so far. It is shown that an OT account making use of a few well-motivated constraints can explain the default (unmarked) accent pattern, as well as a large number of more complicated data.","container-title":"Lingua","DOI":"10.1016/j.lingua.2011.07.005","ISSN":"00243841","issue":"13","journalAbbreviation":"Lingua","language":"en","page":"1906-1922","source":"DOI.org (Crossref)","title":"German sentence accents and embedded prosodic phrases","volume":"121","author":[{"family":"Féry","given":"Caroline"}],"issued":{"date-parts":[["2011",10]]}}},{"id":264,"uris":["http://zotero.org/users/11614327/items/CUFSI4GG"],"itemData":{"id":264,"type":"paper-conference","abstract":"Results of a production experiment on the placement of sentence accent in German are reported. The hypothesis that German fulfills some of the most widely accepted rules of accent assignment—predicting focus domain integration—was only partly confirmed. Adjacency between argument and verb induces a single accent on the argument, as recognized in the literature, but interruption of this sequence by a modifier often induces remodeling of the accent pattern with a single accent on the modifier. The verb is rarely stressed. All models based on linear alignment or adjacency between elements belonging to a single accent domain fail to account for this result. A cyclic analysis of prosodic domain formation is proposed in an optimality-theoretic framework that can explain the accent pattern.","container-title":"Interdisciplinary Studies in Information Structures 1. Working Papers of the SFB 632","event-place":"Potsdam","language":"en","page":"43-75","publisher":"Universitätsverlag Potsdam","publisher-place":"Potsdam","source":"Zotero","title":"German Sentence Accent Revisited","author":[{"family":"Féry","given":"Caroline"},{"family":"Herbst","given":"Laura"}],"editor":[{"family":"Ishihara","given":"Shinichiro"},{"family":"Schmitz","given":"M"},{"family":"Schwarz","given":"Anne"}],"issued":{"date-parts":[["2004"]]}}}],"schema":"https://github.com/citation-style-language/schema/raw/master/csl-citation.json"} </w:instrText>
+        <w:instrText xml:space="preserve"> ADDIN ZOTERO_ITEM CSL_CITATION {"citationID":"Z9mPrIdp","properties":{"formattedCitation":"(F\\uc0\\u233{}ry, 2011; F\\uc0\\u233{}ry &amp; Herbst, 2004)","plainCitation":"(Féry, 2011; Féry &amp; Herbst, 2004)","dontUpdate":true,"noteIndex":0},"citationItems":[{"id":238,"uris":["http://zotero.org/users/11614327/items/ZS4D6WKB"],"itemData":{"id":238,"type":"article-journal","abstract":"This paper proposes a new approach to German sentence accent assignment and intonational patterns using embedded prosodic domains. The concept of embeddedness is restricted to prosodic domains embedding and differs from Cinque’s (1993) syntactic embeddedness. It is shown that both syntax and prosody play a role in sentence accents. Prosodic domains are projected from syntax, and every syntactic maximal projection is mapped into its own domain. However, some peculiarities of sentence accents are better accounted for in terms of prosodic structure itself. I propose extending the phenomenon called ‘integration’, which up to now has been exclusively applied to a sequence of argument and predicate: the head of a phrase can be at the same time the head of a larger phrase containing it. In this new account, integration is a prosodic phenomenon and it applies to a larger set of cases than assumed so far. It is shown that an OT account making use of a few well-motivated constraints can explain the default (unmarked) accent pattern, as well as a large number of more complicated data.","container-title":"Lingua","DOI":"10.1016/j.lingua.2011.07.005","ISSN":"00243841","issue":"13","journalAbbreviation":"Lingua","language":"en","page":"1906-1922","source":"DOI.org (Crossref)","title":"German sentence accents and embedded prosodic phrases","volume":"121","author":[{"family":"Féry","given":"Caroline"}],"issued":{"date-parts":[["2011",10]]}}},{"id":264,"uris":["http://zotero.org/users/11614327/items/CUFSI4GG"],"itemData":{"id":264,"type":"paper-conference","abstract":"Results of a production experiment on the placement of sentence accent in German are reported. The hypothesis that German fulfills some of the most widely accepted rules of accent assignment—predicting focus domain integration—was only partly confirmed. Adjacency between argument and verb induces a single accent on the argument, as recognized in the literature, but interruption of this sequence by a modifier often induces remodeling of the accent pattern with a single accent on the modifier. The verb is rarely stressed. All models based on linear alignment or adjacency between elements belonging to a single accent domain fail to account for this result. A cyclic analysis of prosodic domain formation is proposed in an optimality-theoretic framework that can explain the accent pattern.","container-title":"Interdisciplinary Studies in Information Structures 1. Working Pa-pers of the SFB 632","event-place":"Potsdam","event-title":"SFB 632","language":"en","page":"43-75","publisher":"Universitätsverlag Potsdam","publisher-place":"Potsdam","source":"Zotero","title":"German Sentence Accent Revisited","author":[{"family":"Féry","given":"Caroline"},{"family":"Herbst","given":"Laura"}],"contributor":[{"family":"Ishihara","given":"Shinichiro"},{"family":"Schmitz","given":"M"},{"family":"Schwarz","given":"Anne"}],"issued":{"date-parts":[["2004"]]}}}],"schema":"https://github.com/citation-style-language/schema/raw/master/csl-citation.json"} </w:instrText>
       </w:r>
       <w:r>
         <w:rPr>
@@ -13752,7 +13734,7 @@
         <w:rPr>
           <w:lang w:val="en-US"/>
         </w:rPr>
-        <w:instrText xml:space="preserve"> ADDIN ZOTERO_ITEM CSL_CITATION {"citationID":"mYm8r3iY","properties":{"formattedCitation":"(Opitz &amp; Bordag, 2022)","plainCitation":"(Opitz &amp; Bordag, 2022)","dontUpdate":true,"noteIndex":0},"citationItems":[{"id":282,"uris":["http://zotero.org/users/11614327/items/9KXW8SU7"],"itemData":{"id":282,"type":"article-journal","abstract":"Previous research has shown that orthographic marking may have a function beyond identifying orthographic word forms. In two visual priming experiments with native speakers and advanced learners of German (Czech natives) we tested the hypothesis that orthography can convey wordclass cues comparable to morphological marking. We examined the effect of initial letter capitalization of nouns (a speciﬁc property of German orthography) on the processing of ﬁve homonymous and grammatically ambiguous forms. Both populations showed the same pattern of results: deverbal nouns (conversions) patterned together with countable nouns while in a previous study (with eliminated orthographic word-class cues) they patterned together with inﬁnitives. Together, ﬁndings suggest that orthographic cues can trigger word-class-speciﬁc lexical retrieval/access. They also suggest a lexical entry structure in which conversion nouns, inﬁnitives, and inﬂected verbal forms share a category-neutral parent node and that speciﬁed subnodes are accessed only when specifying cues are available and/or necessary for processing.","container-title":"Studies in Second Language Acquisition","DOI":"10.1017/S0272263121000711","ISSN":"0272-2631, 1470-1545","issue":"4","journalAbbreviation":"Stud Second Lang Acquis","language":"en","page":"1194-1209","source":"DOI.org (Crossref)","title":"THE IMPACT OF ORTHOGRAPHY ON LEXICAL ACCESS: THE CASE OF CAPITALIZATION AND WORD CATEGORY INFORMATION IN L1 AND L2 GERMAN","title-short":"THE IMPACT OF ORTHOGRAPHY ON LEXICAL ACCESS","volume":"44","author":[{"family":"Opitz","given":"Andreas"},{"family":"Bordag","given":"Denisa"}],"issued":{"date-parts":[["2022",9]]}}}],"schema":"https://github.com/citation-style-language/schema/raw/master/csl-citation.json"} </w:instrText>
+        <w:instrText xml:space="preserve"> ADDIN ZOTERO_ITEM CSL_CITATION {"citationID":"mYm8r3iY","properties":{"formattedCitation":"(Opitz &amp; Bordag, 2022)","plainCitation":"(Opitz &amp; Bordag, 2022)","dontUpdate":true,"noteIndex":0},"citationItems":[{"id":282,"uris":["http://zotero.org/users/11614327/items/9KXW8SU7"],"itemData":{"id":282,"type":"article-journal","abstract":"Previous research has shown that orthographic marking may have a function beyond identifying orthographic word forms. In two visual priming experiments with native speakers and advanced learners of German (Czech natives) we tested the hypothesis that orthography can convey wordclass cues comparable to morphological marking. We examined the effect of initial letter capitalization of nouns (a speciﬁc property of German orthography) on the processing of ﬁve homonymous and grammatically ambiguous forms. Both populations showed the same pattern of results: deverbal nouns (conversions) patterned together with countable nouns while in a previous study (with eliminated orthographic word-class cues) they patterned together with inﬁnitives. Together, ﬁndings suggest that orthographic cues can trigger word-class-speciﬁc lexical retrieval/access. They also suggest a lexical entry structure in which conversion nouns, inﬁnitives, and inﬂected verbal forms share a category-neutral parent node and that speciﬁed subnodes are accessed only when specifying cues are available and/or necessary for processing.","container-title":"Studies in Second Language Acquisition","DOI":"10.1017/S0272263121000711","ISSN":"0272-2631, 1470-1545","issue":"4","journalAbbreviation":"Stud Second Lang Acquis","language":"en","page":"1194-1209","source":"DOI.org (Crossref)","title":"The Impact of Orthography on Lexical Access: The Case of Capitalization and Word Category Information in L1 and L2 German","title-short":"THE IMPACT OF ORTHOGRAPHY ON LEXICAL ACCESS","volume":"44","author":[{"family":"Opitz","given":"Andreas"},{"family":"Bordag","given":"Denisa"}],"issued":{"date-parts":[["2022",9]]}}}],"schema":"https://github.com/citation-style-language/schema/raw/master/csl-citation.json"} </w:instrText>
       </w:r>
       <w:r>
         <w:rPr>
@@ -14641,7 +14623,7 @@
           <w:rFonts w:cs="Arial"/>
           <w:lang w:val="en-US"/>
         </w:rPr>
-        <w:instrText xml:space="preserve"> ADDIN ZOTERO_ITEM CSL_CITATION {"citationID":"0YiRtlxo","properties":{"formattedCitation":"(Chomsky &amp; Halle, 1991; F\\uc0\\u233{}ry &amp; Herbst, 2004)","plainCitation":"(Chomsky &amp; Halle, 1991; Féry &amp; Herbst, 2004)","dontUpdate":true,"noteIndex":0},"citationItems":[{"id":256,"uris":["http://zotero.org/users/11614327/items/7EQ69TFQ"],"itemData":{"id":256,"type":"book","call-number":"PE1133 .C5 1991","edition":"1st MIT Press paperback. ed","event-place":"Cambridge, Mass","ISBN":"978-0-262-03179-0","language":"en","number-of-pages":"470","publisher":"MIT Press","publisher-place":"Cambridge, Mass","source":"Library of Congress ISBN","title":"The sound pattern of English","author":[{"family":"Chomsky","given":"Noam"},{"family":"Halle","given":"Morris"}],"issued":{"date-parts":[["1991"]]}}},{"id":264,"uris":["http://zotero.org/users/11614327/items/CUFSI4GG"],"itemData":{"id":264,"type":"paper-conference","abstract":"Results of a production experiment on the placement of sentence accent in German are reported. The hypothesis that German fulfills some of the most widely accepted rules of accent assignment—predicting focus domain integration—was only partly confirmed. Adjacency between argument and verb induces a single accent on the argument, as recognized in the literature, but interruption of this sequence by a modifier often induces remodeling of the accent pattern with a single accent on the modifier. The verb is rarely stressed. All models based on linear alignment or adjacency between elements belonging to a single accent domain fail to account for this result. A cyclic analysis of prosodic domain formation is proposed in an optimality-theoretic framework that can explain the accent pattern.","container-title":"Interdisciplinary Studies in Information Structures 1. Working Papers of the SFB 632","event-place":"Potsdam","language":"en","page":"43-75","publisher":"Universitätsverlag Potsdam","publisher-place":"Potsdam","source":"Zotero","title":"German Sentence Accent Revisited","author":[{"family":"Féry","given":"Caroline"},{"family":"Herbst","given":"Laura"}],"editor":[{"family":"Ishihara","given":"Shinichiro"},{"family":"Schmitz","given":"M"},{"family":"Schwarz","given":"Anne"}],"issued":{"date-parts":[["2004"]]}}}],"schema":"https://github.com/citation-style-language/schema/raw/master/csl-citation.json"} </w:instrText>
+        <w:instrText xml:space="preserve"> ADDIN ZOTERO_ITEM CSL_CITATION {"citationID":"0YiRtlxo","properties":{"formattedCitation":"(Chomsky &amp; Halle, 1991; F\\uc0\\u233{}ry &amp; Herbst, 2004)","plainCitation":"(Chomsky &amp; Halle, 1991; Féry &amp; Herbst, 2004)","dontUpdate":true,"noteIndex":0},"citationItems":[{"id":256,"uris":["http://zotero.org/users/11614327/items/7EQ69TFQ"],"itemData":{"id":256,"type":"book","call-number":"PE1133 .C5 1991","edition":"1st MIT Press paperback. ed","event-place":"Cambridge, Mass","ISBN":"978-0-262-03179-0","language":"en","number-of-pages":"470","publisher":"MIT Press","publisher-place":"Cambridge, Mass","source":"Library of Congress ISBN","title":"The sound pattern of English","author":[{"family":"Chomsky","given":"Noam"},{"family":"Halle","given":"Morris"}],"issued":{"date-parts":[["1991"]]}}},{"id":264,"uris":["http://zotero.org/users/11614327/items/CUFSI4GG"],"itemData":{"id":264,"type":"paper-conference","abstract":"Results of a production experiment on the placement of sentence accent in German are reported. The hypothesis that German fulfills some of the most widely accepted rules of accent assignment—predicting focus domain integration—was only partly confirmed. Adjacency between argument and verb induces a single accent on the argument, as recognized in the literature, but interruption of this sequence by a modifier often induces remodeling of the accent pattern with a single accent on the modifier. The verb is rarely stressed. All models based on linear alignment or adjacency between elements belonging to a single accent domain fail to account for this result. A cyclic analysis of prosodic domain formation is proposed in an optimality-theoretic framework that can explain the accent pattern.","container-title":"Interdisciplinary Studies in Information Structures 1. Working Pa-pers of the SFB 632","event-place":"Potsdam","event-title":"SFB 632","language":"en","page":"43-75","publisher":"Universitätsverlag Potsdam","publisher-place":"Potsdam","source":"Zotero","title":"German Sentence Accent Revisited","author":[{"family":"Féry","given":"Caroline"},{"family":"Herbst","given":"Laura"}],"contributor":[{"family":"Ishihara","given":"Shinichiro"},{"family":"Schmitz","given":"M"},{"family":"Schwarz","given":"Anne"}],"issued":{"date-parts":[["2004"]]}}}],"schema":"https://github.com/citation-style-language/schema/raw/master/csl-citation.json"} </w:instrText>
       </w:r>
       <w:r>
         <w:rPr>
@@ -19257,15 +19239,7 @@
           <w:szCs w:val="24"/>
           <w:lang w:val="en-US"/>
         </w:rPr>
-        <w:t>approximately</w:t>
-      </w:r>
-      <w:r>
-        <w:rPr>
-          <w:rFonts w:cs="Arial"/>
-          <w:szCs w:val="24"/>
-          <w:lang w:val="en-US"/>
-        </w:rPr>
-        <w:t xml:space="preserve"> </w:t>
+        <w:t xml:space="preserve">approximately </w:t>
       </w:r>
       <w:r>
         <w:rPr>
@@ -19561,6 +19535,7 @@
           <w:rFonts w:cs="Arial"/>
           <w:iCs/>
           <w:szCs w:val="24"/>
+          <w:lang w:val="en-US"/>
         </w:rPr>
       </w:pPr>
       <w:r>
@@ -19586,6 +19561,7 @@
           <w:rFonts w:cs="Arial"/>
           <w:iCs/>
           <w:szCs w:val="24"/>
+          <w:lang w:val="en-US"/>
         </w:rPr>
         <w:t xml:space="preserve">B: </w:t>
       </w:r>
@@ -19594,6 +19570,7 @@
           <w:rFonts w:cs="Arial"/>
           <w:iCs/>
           <w:szCs w:val="24"/>
+          <w:lang w:val="en-US"/>
         </w:rPr>
         <w:tab/>
         <w:t>Nein, BIS 18 Uhr.</w:t>
@@ -19609,6 +19586,7 @@
           <w:rFonts w:cs="Arial"/>
           <w:iCs/>
           <w:szCs w:val="24"/>
+          <w:lang w:val="en-US"/>
         </w:rPr>
       </w:pPr>
       <w:r>
@@ -19616,6 +19594,7 @@
           <w:rFonts w:cs="Arial"/>
           <w:iCs/>
           <w:szCs w:val="24"/>
+          <w:lang w:val="en-US"/>
         </w:rPr>
         <w:tab/>
       </w:r>
@@ -19624,6 +19603,7 @@
           <w:rFonts w:cs="Arial"/>
           <w:iCs/>
           <w:szCs w:val="24"/>
+          <w:lang w:val="en-US"/>
         </w:rPr>
         <w:t xml:space="preserve"> </w:t>
       </w:r>
@@ -19632,6 +19612,7 @@
           <w:rFonts w:cs="Arial"/>
           <w:iCs/>
           <w:szCs w:val="24"/>
+          <w:lang w:val="en-US"/>
         </w:rPr>
         <w:tab/>
       </w:r>
@@ -19640,37 +19621,10 @@
           <w:rFonts w:cs="Arial"/>
           <w:iCs/>
           <w:szCs w:val="24"/>
-        </w:rPr>
-        <w:t>‘</w:t>
-      </w:r>
-      <w:proofErr w:type="spellStart"/>
-      <w:r>
-        <w:rPr>
-          <w:rFonts w:cs="Arial"/>
-          <w:iCs/>
-          <w:szCs w:val="24"/>
-        </w:rPr>
-        <w:t>No</w:t>
-      </w:r>
-      <w:proofErr w:type="spellEnd"/>
-      <w:r>
-        <w:rPr>
-          <w:rFonts w:cs="Arial"/>
-          <w:iCs/>
-          <w:szCs w:val="24"/>
-        </w:rPr>
-        <w:t>, UNTIL 6</w:t>
-      </w:r>
-      <w:proofErr w:type="gramStart"/>
-      <w:r>
-        <w:rPr>
-          <w:rFonts w:cs="Arial"/>
-          <w:iCs/>
-          <w:szCs w:val="24"/>
-        </w:rPr>
-        <w:t>pm.’</w:t>
-      </w:r>
-      <w:proofErr w:type="gramEnd"/>
+          <w:lang w:val="en-US"/>
+        </w:rPr>
+        <w:t>‘No, UNTIL 6pm.’</w:t>
+      </w:r>
     </w:p>
     <w:p>
       <w:pPr>
@@ -19832,6 +19786,7 @@
           <w:rFonts w:cs="Arial"/>
           <w:iCs/>
           <w:szCs w:val="24"/>
+          <w:lang w:val="en-US"/>
         </w:rPr>
       </w:pPr>
       <w:r>
@@ -19839,6 +19794,7 @@
           <w:rFonts w:cs="Arial"/>
           <w:iCs/>
           <w:szCs w:val="24"/>
+          <w:lang w:val="en-US"/>
         </w:rPr>
         <w:t xml:space="preserve">B: </w:t>
       </w:r>
@@ -19847,6 +19803,7 @@
           <w:rFonts w:cs="Arial"/>
           <w:iCs/>
           <w:szCs w:val="24"/>
+          <w:lang w:val="en-US"/>
         </w:rPr>
         <w:tab/>
         <w:t xml:space="preserve">Nein, </w:t>
@@ -19856,6 +19813,7 @@
           <w:rFonts w:cs="Arial"/>
           <w:iCs/>
           <w:szCs w:val="24"/>
+          <w:lang w:val="en-US"/>
         </w:rPr>
         <w:t>bis</w:t>
       </w:r>
@@ -19864,6 +19822,7 @@
           <w:rFonts w:cs="Arial"/>
           <w:iCs/>
           <w:szCs w:val="24"/>
+          <w:lang w:val="en-US"/>
         </w:rPr>
         <w:t xml:space="preserve"> 18 Uhr.</w:t>
       </w:r>
@@ -19878,6 +19837,7 @@
           <w:rFonts w:cs="Arial"/>
           <w:iCs/>
           <w:szCs w:val="24"/>
+          <w:lang w:val="en-US"/>
         </w:rPr>
       </w:pPr>
       <w:r>
@@ -19885,6 +19845,7 @@
           <w:rFonts w:cs="Arial"/>
           <w:iCs/>
           <w:szCs w:val="24"/>
+          <w:lang w:val="en-US"/>
         </w:rPr>
         <w:tab/>
       </w:r>
@@ -19893,6 +19854,7 @@
           <w:rFonts w:cs="Arial"/>
           <w:iCs/>
           <w:szCs w:val="24"/>
+          <w:lang w:val="en-US"/>
         </w:rPr>
         <w:t xml:space="preserve"> </w:t>
       </w:r>
@@ -19901,6 +19863,7 @@
           <w:rFonts w:cs="Arial"/>
           <w:iCs/>
           <w:szCs w:val="24"/>
+          <w:lang w:val="en-US"/>
         </w:rPr>
         <w:tab/>
       </w:r>
@@ -19909,62 +19872,27 @@
           <w:rFonts w:cs="Arial"/>
           <w:iCs/>
           <w:szCs w:val="24"/>
-        </w:rPr>
-        <w:t>‘</w:t>
-      </w:r>
-      <w:proofErr w:type="spellStart"/>
+          <w:lang w:val="en-US"/>
+        </w:rPr>
+        <w:t xml:space="preserve">‘No, </w:t>
+      </w:r>
       <w:r>
         <w:rPr>
           <w:rFonts w:cs="Arial"/>
           <w:iCs/>
           <w:szCs w:val="24"/>
-        </w:rPr>
-        <w:t>No</w:t>
-      </w:r>
-      <w:proofErr w:type="spellEnd"/>
+          <w:lang w:val="en-US"/>
+        </w:rPr>
+        <w:t>until</w:t>
+      </w:r>
       <w:r>
         <w:rPr>
           <w:rFonts w:cs="Arial"/>
           <w:iCs/>
           <w:szCs w:val="24"/>
-        </w:rPr>
-        <w:t xml:space="preserve">, </w:t>
-      </w:r>
-      <w:proofErr w:type="spellStart"/>
-      <w:r>
-        <w:rPr>
-          <w:rFonts w:cs="Arial"/>
-          <w:iCs/>
-          <w:szCs w:val="24"/>
-        </w:rPr>
-        <w:t>until</w:t>
-      </w:r>
-      <w:proofErr w:type="spellEnd"/>
-      <w:r>
-        <w:rPr>
-          <w:rFonts w:cs="Arial"/>
-          <w:iCs/>
-          <w:szCs w:val="24"/>
-        </w:rPr>
-        <w:t xml:space="preserve"> 6</w:t>
-      </w:r>
-      <w:proofErr w:type="gramStart"/>
-      <w:r>
-        <w:rPr>
-          <w:rFonts w:cs="Arial"/>
-          <w:iCs/>
-          <w:szCs w:val="24"/>
-        </w:rPr>
-        <w:t>pm.’</w:t>
-      </w:r>
-      <w:proofErr w:type="gramEnd"/>
-      <w:r>
-        <w:rPr>
-          <w:rFonts w:cs="Arial"/>
-          <w:iCs/>
-          <w:szCs w:val="24"/>
-        </w:rPr>
-        <w:t xml:space="preserve"> </w:t>
+          <w:lang w:val="en-US"/>
+        </w:rPr>
+        <w:t xml:space="preserve"> 6pm.’ </w:t>
       </w:r>
     </w:p>
     <w:p>
@@ -35112,6 +35040,7 @@
       <w:r>
         <w:rPr>
           <w:rFonts w:cs="Arial"/>
+          <w:lang w:val="en-US"/>
         </w:rPr>
         <w:t>Féry</w:t>
       </w:r>
@@ -35119,15 +35048,9 @@
       <w:r>
         <w:rPr>
           <w:rFonts w:cs="Arial"/>
-        </w:rPr>
-        <w:t xml:space="preserve">, C., &amp; Herbst, L. (2004). </w:t>
-      </w:r>
-      <w:r>
-        <w:rPr>
-          <w:rFonts w:cs="Arial"/>
-          <w:lang w:val="en-US"/>
-        </w:rPr>
-        <w:t xml:space="preserve">German Sentence Accent Revisited. In S. Ishihara, M. Schmitz, &amp; A. Schwarz (Eds.), </w:t>
+          <w:lang w:val="en-US"/>
+        </w:rPr>
+        <w:t xml:space="preserve">, C., &amp; Herbst, L. (2004). German Sentence Accent Revisited. </w:t>
       </w:r>
       <w:r>
         <w:rPr>
@@ -35136,62 +35059,50 @@
           <w:iCs/>
           <w:lang w:val="en-US"/>
         </w:rPr>
-        <w:t>Interdisciplinary Studies in Information Structures 1. Working Papers of the SFB 632</w:t>
-      </w:r>
-      <w:r>
-        <w:rPr>
-          <w:rFonts w:cs="Arial"/>
-          <w:lang w:val="en-US"/>
-        </w:rPr>
-        <w:t xml:space="preserve"> (pp. 43–75). </w:t>
+        <w:t>Interdisciplinary Studies in Information Structures 1. Working Pa-Pers of the SFB 632</w:t>
+      </w:r>
+      <w:r>
+        <w:rPr>
+          <w:rFonts w:cs="Arial"/>
+          <w:lang w:val="en-US"/>
+        </w:rPr>
+        <w:t>, 43–75.</w:t>
+      </w:r>
+    </w:p>
+    <w:p>
+      <w:pPr>
+        <w:pStyle w:val="Literaturverzeichnis"/>
+        <w:rPr>
+          <w:rFonts w:cs="Arial"/>
+          <w:lang w:val="en-US"/>
+        </w:rPr>
+      </w:pPr>
+      <w:r>
+        <w:rPr>
+          <w:rFonts w:cs="Arial"/>
+        </w:rPr>
+        <w:t xml:space="preserve">Franck, J., Bowers, J., Frauenfelder, U. H., &amp; </w:t>
       </w:r>
       <w:proofErr w:type="spellStart"/>
       <w:r>
         <w:rPr>
           <w:rFonts w:cs="Arial"/>
-          <w:lang w:val="en-US"/>
-        </w:rPr>
-        <w:t>Universitätsverlag</w:t>
+        </w:rPr>
+        <w:t>Vigliocco</w:t>
       </w:r>
       <w:proofErr w:type="spellEnd"/>
       <w:r>
         <w:rPr>
           <w:rFonts w:cs="Arial"/>
-          <w:lang w:val="en-US"/>
-        </w:rPr>
-        <w:t xml:space="preserve"> Potsdam.</w:t>
-      </w:r>
-    </w:p>
-    <w:p>
-      <w:pPr>
-        <w:pStyle w:val="Literaturverzeichnis"/>
-        <w:rPr>
-          <w:rFonts w:cs="Arial"/>
-          <w:lang w:val="en-US"/>
-        </w:rPr>
-      </w:pPr>
-      <w:r>
-        <w:rPr>
-          <w:rFonts w:cs="Arial"/>
-          <w:lang w:val="en-US"/>
-        </w:rPr>
-        <w:t xml:space="preserve">Franck, J., Bowers, J., Frauenfelder, U. H., &amp; </w:t>
-      </w:r>
-      <w:proofErr w:type="spellStart"/>
-      <w:r>
-        <w:rPr>
-          <w:rFonts w:cs="Arial"/>
-          <w:lang w:val="en-US"/>
-        </w:rPr>
-        <w:t>Vigliocco</w:t>
-      </w:r>
-      <w:proofErr w:type="spellEnd"/>
-      <w:r>
-        <w:rPr>
-          <w:rFonts w:cs="Arial"/>
-          <w:lang w:val="en-US"/>
-        </w:rPr>
-        <w:t xml:space="preserve">, G. (2003). Orthographic influences on agreement: A case for modality-specific form effects on grammatical encoding. </w:t>
+        </w:rPr>
+        <w:t xml:space="preserve">, G. (2003). </w:t>
+      </w:r>
+      <w:r>
+        <w:rPr>
+          <w:rFonts w:cs="Arial"/>
+          <w:lang w:val="en-US"/>
+        </w:rPr>
+        <w:t xml:space="preserve">Orthographic influences on agreement: A case for modality-specific form effects on grammatical encoding. </w:t>
       </w:r>
       <w:r>
         <w:rPr>
@@ -35991,7 +35902,7 @@
           <w:rFonts w:cs="Arial"/>
           <w:lang w:val="en-US"/>
         </w:rPr>
-        <w:t xml:space="preserve">, D. (2022). THE IMPACT OF ORTHOGRAPHY ON LEXICAL ACCESS: THE CASE OF CAPITALIZATION AND WORD CATEGORY INFORMATION IN L1 AND L2 GERMAN. </w:t>
+        <w:t xml:space="preserve">, D. (2022). The Impact of Orthography on Lexical Access: The Case of Capitalization and Word Category Information in L1 and L2 German. </w:t>
       </w:r>
       <w:r>
         <w:rPr>
@@ -36103,7 +36014,6 @@
           <w:rFonts w:cs="Arial"/>
           <w:lang w:val="en-US"/>
         </w:rPr>
-        <w:lastRenderedPageBreak/>
         <w:t xml:space="preserve">Phillips, C., &amp; Parker, D. (2014). The psycholinguistics of ellipsis. </w:t>
       </w:r>
       <w:r>
@@ -36154,6 +36064,7 @@
           <w:iCs/>
           <w:lang w:val="en-US"/>
         </w:rPr>
+        <w:lastRenderedPageBreak/>
         <w:t>Prolific Academic</w:t>
       </w:r>
       <w:r>
@@ -36462,24 +36373,31 @@
           <w:rFonts w:cs="Arial"/>
           <w:lang w:val="en-US"/>
         </w:rPr>
+        <w:t xml:space="preserve">Wierzba, M., Brown, J. M. M., &amp; </w:t>
+      </w:r>
+      <w:proofErr w:type="spellStart"/>
+      <w:r>
+        <w:rPr>
+          <w:rFonts w:cs="Arial"/>
+          <w:lang w:val="en-US"/>
+        </w:rPr>
+        <w:t>Fanselow</w:t>
+      </w:r>
+      <w:proofErr w:type="spellEnd"/>
+      <w:r>
+        <w:rPr>
+          <w:rFonts w:cs="Arial"/>
+          <w:lang w:val="en-US"/>
+        </w:rPr>
+        <w:t xml:space="preserve">, G. (2023). The syntactic flexibility of German and English idioms: Evidence from acceptability </w:t>
+      </w:r>
+      <w:r>
+        <w:rPr>
+          <w:rFonts w:cs="Arial"/>
+          <w:lang w:val="en-US"/>
+        </w:rPr>
         <w:lastRenderedPageBreak/>
-        <w:t xml:space="preserve">Wierzba, M., Brown, J. M. M., &amp; </w:t>
-      </w:r>
-      <w:proofErr w:type="spellStart"/>
-      <w:r>
-        <w:rPr>
-          <w:rFonts w:cs="Arial"/>
-          <w:lang w:val="en-US"/>
-        </w:rPr>
-        <w:t>Fanselow</w:t>
-      </w:r>
-      <w:proofErr w:type="spellEnd"/>
-      <w:r>
-        <w:rPr>
-          <w:rFonts w:cs="Arial"/>
-          <w:lang w:val="en-US"/>
-        </w:rPr>
-        <w:t xml:space="preserve">, G. (2023). The syntactic flexibility of German and English idioms: Evidence from acceptability rating experiments. </w:t>
+        <w:t xml:space="preserve">rating experiments. </w:t>
       </w:r>
       <w:r>
         <w:rPr>
@@ -43603,13 +43521,7 @@
         <w:rPr>
           <w:lang w:val="en-US"/>
         </w:rPr>
-        <w:t xml:space="preserve"> </w:t>
-      </w:r>
-      <w:r>
-        <w:rPr>
-          <w:lang w:val="en-US"/>
-        </w:rPr>
-        <w:t>The filler items employed in this study</w:t>
+        <w:t xml:space="preserve"> The filler items employed in this study</w:t>
       </w:r>
       <w:r>
         <w:rPr>
@@ -45526,6 +45438,7 @@
   <w:style w:type="character" w:default="1" w:styleId="Absatz-Standardschriftart">
     <w:name w:val="Default Paragraph Font"/>
     <w:uiPriority w:val="1"/>
+    <w:semiHidden/>
     <w:unhideWhenUsed/>
   </w:style>
   <w:style w:type="table" w:default="1" w:styleId="NormaleTabelle">

</xml_diff>

<commit_message>
formatting changes for printing
</commit_message>
<xml_diff>
--- a/4_writing/Schiele MA Thesis.docx
+++ b/4_writing/Schiele MA Thesis.docx
@@ -833,7 +833,7 @@
         <w:rPr>
           <w:noProof/>
         </w:rPr>
-        <w:instrText xml:space="preserve"> PAGEREF _Toc146094623 \h </w:instrText>
+        <w:instrText xml:space="preserve"> PAGEREF _Toc146094902 \h </w:instrText>
       </w:r>
       <w:r>
         <w:rPr>
@@ -896,7 +896,7 @@
         <w:rPr>
           <w:noProof/>
         </w:rPr>
-        <w:instrText xml:space="preserve"> PAGEREF _Toc146094624 \h </w:instrText>
+        <w:instrText xml:space="preserve"> PAGEREF _Toc146094903 \h </w:instrText>
       </w:r>
       <w:r>
         <w:rPr>
@@ -959,7 +959,7 @@
         <w:rPr>
           <w:noProof/>
         </w:rPr>
-        <w:instrText xml:space="preserve"> PAGEREF _Toc146094625 \h </w:instrText>
+        <w:instrText xml:space="preserve"> PAGEREF _Toc146094904 \h </w:instrText>
       </w:r>
       <w:r>
         <w:rPr>
@@ -1022,7 +1022,7 @@
         <w:rPr>
           <w:noProof/>
         </w:rPr>
-        <w:instrText xml:space="preserve"> PAGEREF _Toc146094626 \h </w:instrText>
+        <w:instrText xml:space="preserve"> PAGEREF _Toc146094905 \h </w:instrText>
       </w:r>
       <w:r>
         <w:rPr>
@@ -1085,7 +1085,7 @@
         <w:rPr>
           <w:noProof/>
         </w:rPr>
-        <w:instrText xml:space="preserve"> PAGEREF _Toc146094627 \h </w:instrText>
+        <w:instrText xml:space="preserve"> PAGEREF _Toc146094906 \h </w:instrText>
       </w:r>
       <w:r>
         <w:rPr>
@@ -1146,7 +1146,7 @@
         <w:rPr>
           <w:noProof/>
         </w:rPr>
-        <w:instrText xml:space="preserve"> PAGEREF _Toc146094628 \h </w:instrText>
+        <w:instrText xml:space="preserve"> PAGEREF _Toc146094907 \h </w:instrText>
       </w:r>
       <w:r>
         <w:rPr>
@@ -1209,7 +1209,7 @@
         <w:rPr>
           <w:noProof/>
         </w:rPr>
-        <w:instrText xml:space="preserve"> PAGEREF _Toc146094629 \h </w:instrText>
+        <w:instrText xml:space="preserve"> PAGEREF _Toc146094908 \h </w:instrText>
       </w:r>
       <w:r>
         <w:rPr>
@@ -1272,7 +1272,7 @@
         <w:rPr>
           <w:noProof/>
         </w:rPr>
-        <w:instrText xml:space="preserve"> PAGEREF _Toc146094630 \h </w:instrText>
+        <w:instrText xml:space="preserve"> PAGEREF _Toc146094909 \h </w:instrText>
       </w:r>
       <w:r>
         <w:rPr>
@@ -1335,7 +1335,7 @@
         <w:rPr>
           <w:noProof/>
         </w:rPr>
-        <w:instrText xml:space="preserve"> PAGEREF _Toc146094631 \h </w:instrText>
+        <w:instrText xml:space="preserve"> PAGEREF _Toc146094910 \h </w:instrText>
       </w:r>
       <w:r>
         <w:rPr>
@@ -1398,7 +1398,7 @@
         <w:rPr>
           <w:noProof/>
         </w:rPr>
-        <w:instrText xml:space="preserve"> PAGEREF _Toc146094632 \h </w:instrText>
+        <w:instrText xml:space="preserve"> PAGEREF _Toc146094911 \h </w:instrText>
       </w:r>
       <w:r>
         <w:rPr>
@@ -1458,7 +1458,7 @@
         <w:rPr>
           <w:noProof/>
         </w:rPr>
-        <w:instrText xml:space="preserve"> PAGEREF _Toc146094633 \h </w:instrText>
+        <w:instrText xml:space="preserve"> PAGEREF _Toc146094912 \h </w:instrText>
       </w:r>
       <w:r>
         <w:rPr>
@@ -1521,7 +1521,7 @@
         <w:rPr>
           <w:noProof/>
         </w:rPr>
-        <w:instrText xml:space="preserve"> PAGEREF _Toc146094634 \h </w:instrText>
+        <w:instrText xml:space="preserve"> PAGEREF _Toc146094913 \h </w:instrText>
       </w:r>
       <w:r>
         <w:rPr>
@@ -1584,7 +1584,7 @@
         <w:rPr>
           <w:noProof/>
         </w:rPr>
-        <w:instrText xml:space="preserve"> PAGEREF _Toc146094635 \h </w:instrText>
+        <w:instrText xml:space="preserve"> PAGEREF _Toc146094914 \h </w:instrText>
       </w:r>
       <w:r>
         <w:rPr>
@@ -1647,7 +1647,7 @@
         <w:rPr>
           <w:noProof/>
         </w:rPr>
-        <w:instrText xml:space="preserve"> PAGEREF _Toc146094636 \h </w:instrText>
+        <w:instrText xml:space="preserve"> PAGEREF _Toc146094915 \h </w:instrText>
       </w:r>
       <w:r>
         <w:rPr>
@@ -1710,7 +1710,7 @@
         <w:rPr>
           <w:noProof/>
         </w:rPr>
-        <w:instrText xml:space="preserve"> PAGEREF _Toc146094637 \h </w:instrText>
+        <w:instrText xml:space="preserve"> PAGEREF _Toc146094916 \h </w:instrText>
       </w:r>
       <w:r>
         <w:rPr>
@@ -1773,7 +1773,7 @@
         <w:rPr>
           <w:noProof/>
         </w:rPr>
-        <w:instrText xml:space="preserve"> PAGEREF _Toc146094638 \h </w:instrText>
+        <w:instrText xml:space="preserve"> PAGEREF _Toc146094917 \h </w:instrText>
       </w:r>
       <w:r>
         <w:rPr>
@@ -1834,7 +1834,7 @@
         <w:rPr>
           <w:noProof/>
         </w:rPr>
-        <w:instrText xml:space="preserve"> PAGEREF _Toc146094639 \h </w:instrText>
+        <w:instrText xml:space="preserve"> PAGEREF _Toc146094918 \h </w:instrText>
       </w:r>
       <w:r>
         <w:rPr>
@@ -1897,7 +1897,7 @@
         <w:rPr>
           <w:noProof/>
         </w:rPr>
-        <w:instrText xml:space="preserve"> PAGEREF _Toc146094640 \h </w:instrText>
+        <w:instrText xml:space="preserve"> PAGEREF _Toc146094919 \h </w:instrText>
       </w:r>
       <w:r>
         <w:rPr>
@@ -1960,7 +1960,7 @@
         <w:rPr>
           <w:noProof/>
         </w:rPr>
-        <w:instrText xml:space="preserve"> PAGEREF _Toc146094641 \h </w:instrText>
+        <w:instrText xml:space="preserve"> PAGEREF _Toc146094920 \h </w:instrText>
       </w:r>
       <w:r>
         <w:rPr>
@@ -2024,7 +2024,7 @@
         <w:rPr>
           <w:noProof/>
         </w:rPr>
-        <w:instrText xml:space="preserve"> PAGEREF _Toc146094642 \h </w:instrText>
+        <w:instrText xml:space="preserve"> PAGEREF _Toc146094921 \h </w:instrText>
       </w:r>
       <w:r>
         <w:rPr>
@@ -2085,7 +2085,7 @@
         <w:rPr>
           <w:noProof/>
         </w:rPr>
-        <w:instrText xml:space="preserve"> PAGEREF _Toc146094643 \h </w:instrText>
+        <w:instrText xml:space="preserve"> PAGEREF _Toc146094922 \h </w:instrText>
       </w:r>
       <w:r>
         <w:rPr>
@@ -2148,7 +2148,7 @@
         <w:rPr>
           <w:noProof/>
         </w:rPr>
-        <w:instrText xml:space="preserve"> PAGEREF _Toc146094644 \h </w:instrText>
+        <w:instrText xml:space="preserve"> PAGEREF _Toc146094923 \h </w:instrText>
       </w:r>
       <w:r>
         <w:rPr>
@@ -2211,7 +2211,7 @@
         <w:rPr>
           <w:noProof/>
         </w:rPr>
-        <w:instrText xml:space="preserve"> PAGEREF _Toc146094645 \h </w:instrText>
+        <w:instrText xml:space="preserve"> PAGEREF _Toc146094924 \h </w:instrText>
       </w:r>
       <w:r>
         <w:rPr>
@@ -2272,7 +2272,7 @@
         <w:rPr>
           <w:noProof/>
         </w:rPr>
-        <w:instrText xml:space="preserve"> PAGEREF _Toc146094646 \h </w:instrText>
+        <w:instrText xml:space="preserve"> PAGEREF _Toc146094925 \h </w:instrText>
       </w:r>
       <w:r>
         <w:rPr>
@@ -2335,7 +2335,7 @@
         <w:rPr>
           <w:noProof/>
         </w:rPr>
-        <w:instrText xml:space="preserve"> PAGEREF _Toc146094647 \h </w:instrText>
+        <w:instrText xml:space="preserve"> PAGEREF _Toc146094926 \h </w:instrText>
       </w:r>
       <w:r>
         <w:rPr>
@@ -2398,7 +2398,7 @@
         <w:rPr>
           <w:noProof/>
         </w:rPr>
-        <w:instrText xml:space="preserve"> PAGEREF _Toc146094648 \h </w:instrText>
+        <w:instrText xml:space="preserve"> PAGEREF _Toc146094927 \h </w:instrText>
       </w:r>
       <w:r>
         <w:rPr>
@@ -2461,7 +2461,7 @@
         <w:rPr>
           <w:noProof/>
         </w:rPr>
-        <w:instrText xml:space="preserve"> PAGEREF _Toc146094649 \h </w:instrText>
+        <w:instrText xml:space="preserve"> PAGEREF _Toc146094928 \h </w:instrText>
       </w:r>
       <w:r>
         <w:rPr>
@@ -2524,7 +2524,7 @@
         <w:rPr>
           <w:noProof/>
         </w:rPr>
-        <w:instrText xml:space="preserve"> PAGEREF _Toc146094650 \h </w:instrText>
+        <w:instrText xml:space="preserve"> PAGEREF _Toc146094929 \h </w:instrText>
       </w:r>
       <w:r>
         <w:rPr>
@@ -2585,7 +2585,7 @@
         <w:rPr>
           <w:noProof/>
         </w:rPr>
-        <w:instrText xml:space="preserve"> PAGEREF _Toc146094651 \h </w:instrText>
+        <w:instrText xml:space="preserve"> PAGEREF _Toc146094930 \h </w:instrText>
       </w:r>
       <w:r>
         <w:rPr>
@@ -2646,7 +2646,7 @@
         <w:rPr>
           <w:noProof/>
         </w:rPr>
-        <w:instrText xml:space="preserve"> PAGEREF _Toc146094652 \h </w:instrText>
+        <w:instrText xml:space="preserve"> PAGEREF _Toc146094931 \h </w:instrText>
       </w:r>
       <w:r>
         <w:rPr>
@@ -2709,7 +2709,7 @@
         <w:rPr>
           <w:noProof/>
         </w:rPr>
-        <w:instrText xml:space="preserve"> PAGEREF _Toc146094653 \h </w:instrText>
+        <w:instrText xml:space="preserve"> PAGEREF _Toc146094932 \h </w:instrText>
       </w:r>
       <w:r>
         <w:rPr>
@@ -2772,7 +2772,7 @@
         <w:rPr>
           <w:noProof/>
         </w:rPr>
-        <w:instrText xml:space="preserve"> PAGEREF _Toc146094654 \h </w:instrText>
+        <w:instrText xml:space="preserve"> PAGEREF _Toc146094933 \h </w:instrText>
       </w:r>
       <w:r>
         <w:rPr>
@@ -2835,7 +2835,7 @@
         <w:rPr>
           <w:noProof/>
         </w:rPr>
-        <w:instrText xml:space="preserve"> PAGEREF _Toc146094655 \h </w:instrText>
+        <w:instrText xml:space="preserve"> PAGEREF _Toc146094934 \h </w:instrText>
       </w:r>
       <w:r>
         <w:rPr>
@@ -2938,7 +2938,7 @@
         </w:rPr>
         <w:fldChar w:fldCharType="separate"/>
       </w:r>
-      <w:hyperlink w:anchor="_Toc146094609" w:history="1">
+      <w:hyperlink w:anchor="_Toc146094885" w:history="1">
         <w:r>
           <w:rPr>
             <w:rStyle w:val="Hyperlink"/>
@@ -2965,7 +2965,7 @@
             <w:noProof/>
             <w:webHidden/>
           </w:rPr>
-          <w:instrText xml:space="preserve"> PAGEREF _Toc146094609 \h </w:instrText>
+          <w:instrText xml:space="preserve"> PAGEREF _Toc146094885 \h </w:instrText>
         </w:r>
         <w:r>
           <w:rPr>
@@ -3014,7 +3014,7 @@
           <w14:ligatures w14:val="standardContextual"/>
         </w:rPr>
       </w:pPr>
-      <w:hyperlink w:anchor="_Toc146094610" w:history="1">
+      <w:hyperlink w:anchor="_Toc146094886" w:history="1">
         <w:r>
           <w:rPr>
             <w:rStyle w:val="Hyperlink"/>
@@ -3041,7 +3041,7 @@
             <w:noProof/>
             <w:webHidden/>
           </w:rPr>
-          <w:instrText xml:space="preserve"> PAGEREF _Toc146094610 \h </w:instrText>
+          <w:instrText xml:space="preserve"> PAGEREF _Toc146094886 \h </w:instrText>
         </w:r>
         <w:r>
           <w:rPr>
@@ -3090,7 +3090,7 @@
           <w14:ligatures w14:val="standardContextual"/>
         </w:rPr>
       </w:pPr>
-      <w:hyperlink w:anchor="_Toc146094611" w:history="1">
+      <w:hyperlink w:anchor="_Toc146094887" w:history="1">
         <w:r>
           <w:rPr>
             <w:rStyle w:val="Hyperlink"/>
@@ -3117,7 +3117,7 @@
             <w:noProof/>
             <w:webHidden/>
           </w:rPr>
-          <w:instrText xml:space="preserve"> PAGEREF _Toc146094611 \h </w:instrText>
+          <w:instrText xml:space="preserve"> PAGEREF _Toc146094887 \h </w:instrText>
         </w:r>
         <w:r>
           <w:rPr>
@@ -3166,7 +3166,7 @@
           <w14:ligatures w14:val="standardContextual"/>
         </w:rPr>
       </w:pPr>
-      <w:hyperlink w:anchor="_Toc146094612" w:history="1">
+      <w:hyperlink w:anchor="_Toc146094888" w:history="1">
         <w:r>
           <w:rPr>
             <w:rStyle w:val="Hyperlink"/>
@@ -3193,7 +3193,7 @@
             <w:noProof/>
             <w:webHidden/>
           </w:rPr>
-          <w:instrText xml:space="preserve"> PAGEREF _Toc146094612 \h </w:instrText>
+          <w:instrText xml:space="preserve"> PAGEREF _Toc146094888 \h </w:instrText>
         </w:r>
         <w:r>
           <w:rPr>
@@ -3242,7 +3242,7 @@
           <w14:ligatures w14:val="standardContextual"/>
         </w:rPr>
       </w:pPr>
-      <w:hyperlink w:anchor="_Toc146094613" w:history="1">
+      <w:hyperlink w:anchor="_Toc146094889" w:history="1">
         <w:r>
           <w:rPr>
             <w:rStyle w:val="Hyperlink"/>
@@ -3269,7 +3269,7 @@
             <w:noProof/>
             <w:webHidden/>
           </w:rPr>
-          <w:instrText xml:space="preserve"> PAGEREF _Toc146094613 \h </w:instrText>
+          <w:instrText xml:space="preserve"> PAGEREF _Toc146094889 \h </w:instrText>
         </w:r>
         <w:r>
           <w:rPr>
@@ -3318,7 +3318,7 @@
           <w14:ligatures w14:val="standardContextual"/>
         </w:rPr>
       </w:pPr>
-      <w:hyperlink w:anchor="_Toc146094614" w:history="1">
+      <w:hyperlink w:anchor="_Toc146094890" w:history="1">
         <w:r>
           <w:rPr>
             <w:rStyle w:val="Hyperlink"/>
@@ -3345,7 +3345,7 @@
             <w:noProof/>
             <w:webHidden/>
           </w:rPr>
-          <w:instrText xml:space="preserve"> PAGEREF _Toc146094614 \h </w:instrText>
+          <w:instrText xml:space="preserve"> PAGEREF _Toc146094890 \h </w:instrText>
         </w:r>
         <w:r>
           <w:rPr>
@@ -3394,7 +3394,7 @@
           <w14:ligatures w14:val="standardContextual"/>
         </w:rPr>
       </w:pPr>
-      <w:hyperlink w:anchor="_Toc146094615" w:history="1">
+      <w:hyperlink w:anchor="_Toc146094891" w:history="1">
         <w:r>
           <w:rPr>
             <w:rStyle w:val="Hyperlink"/>
@@ -3421,7 +3421,7 @@
             <w:noProof/>
             <w:webHidden/>
           </w:rPr>
-          <w:instrText xml:space="preserve"> PAGEREF _Toc146094615 \h </w:instrText>
+          <w:instrText xml:space="preserve"> PAGEREF _Toc146094891 \h </w:instrText>
         </w:r>
         <w:r>
           <w:rPr>
@@ -3470,7 +3470,7 @@
           <w14:ligatures w14:val="standardContextual"/>
         </w:rPr>
       </w:pPr>
-      <w:hyperlink w:anchor="_Toc146094616" w:history="1">
+      <w:hyperlink w:anchor="_Toc146094892" w:history="1">
         <w:r>
           <w:rPr>
             <w:rStyle w:val="Hyperlink"/>
@@ -3497,7 +3497,7 @@
             <w:noProof/>
             <w:webHidden/>
           </w:rPr>
-          <w:instrText xml:space="preserve"> PAGEREF _Toc146094616 \h </w:instrText>
+          <w:instrText xml:space="preserve"> PAGEREF _Toc146094892 \h </w:instrText>
         </w:r>
         <w:r>
           <w:rPr>
@@ -3546,7 +3546,7 @@
           <w14:ligatures w14:val="standardContextual"/>
         </w:rPr>
       </w:pPr>
-      <w:hyperlink w:anchor="_Toc146094617" w:history="1">
+      <w:hyperlink w:anchor="_Toc146094893" w:history="1">
         <w:r>
           <w:rPr>
             <w:rStyle w:val="Hyperlink"/>
@@ -3573,7 +3573,7 @@
             <w:noProof/>
             <w:webHidden/>
           </w:rPr>
-          <w:instrText xml:space="preserve"> PAGEREF _Toc146094617 \h </w:instrText>
+          <w:instrText xml:space="preserve"> PAGEREF _Toc146094893 \h </w:instrText>
         </w:r>
         <w:r>
           <w:rPr>
@@ -4277,7 +4277,7 @@
           <w:szCs w:val="24"/>
         </w:rPr>
       </w:pPr>
-      <w:bookmarkStart w:id="1" w:name="_Toc146094623"/>
+      <w:bookmarkStart w:id="1" w:name="_Toc146094902"/>
       <w:r>
         <w:rPr>
           <w:rFonts w:cs="Arial"/>
@@ -4360,7 +4360,7 @@
           <w:lang w:val="en-GB"/>
         </w:rPr>
       </w:pPr>
-      <w:bookmarkStart w:id="2" w:name="_Toc146094624"/>
+      <w:bookmarkStart w:id="2" w:name="_Toc146094903"/>
       <w:r>
         <w:rPr>
           <w:lang w:val="en-GB"/>
@@ -4629,7 +4629,6 @@
           <w:rFonts w:cs="Arial"/>
           <w:iCs/>
           <w:szCs w:val="24"/>
-          <w:lang w:val="de-DE"/>
         </w:rPr>
       </w:pPr>
       <w:r>
@@ -4653,7 +4652,6 @@
           <w:rFonts w:cs="Arial"/>
           <w:iCs/>
           <w:szCs w:val="24"/>
-          <w:lang w:val="de-DE"/>
         </w:rPr>
         <w:t xml:space="preserve">B: </w:t>
       </w:r>
@@ -4662,7 +4660,6 @@
           <w:rFonts w:cs="Arial"/>
           <w:iCs/>
           <w:szCs w:val="24"/>
-          <w:lang w:val="de-DE"/>
         </w:rPr>
         <w:tab/>
       </w:r>
@@ -4671,7 +4668,6 @@
           <w:rFonts w:cs="Arial"/>
           <w:iCs/>
           <w:szCs w:val="24"/>
-          <w:lang w:val="de-DE"/>
         </w:rPr>
         <w:t>Nein, BIS 18 Uhr.</w:t>
       </w:r>
@@ -4686,7 +4682,6 @@
           <w:rFonts w:cs="Arial"/>
           <w:iCs/>
           <w:szCs w:val="24"/>
-          <w:lang w:val="de-DE"/>
         </w:rPr>
       </w:pPr>
       <w:r>
@@ -4694,7 +4689,6 @@
           <w:rFonts w:cs="Arial"/>
           <w:iCs/>
           <w:szCs w:val="24"/>
-          <w:lang w:val="de-DE"/>
         </w:rPr>
         <w:tab/>
       </w:r>
@@ -4703,7 +4697,6 @@
           <w:rFonts w:cs="Arial"/>
           <w:iCs/>
           <w:szCs w:val="24"/>
-          <w:lang w:val="de-DE"/>
         </w:rPr>
         <w:t xml:space="preserve"> </w:t>
       </w:r>
@@ -4712,7 +4705,6 @@
           <w:rFonts w:cs="Arial"/>
           <w:iCs/>
           <w:szCs w:val="24"/>
-          <w:lang w:val="de-DE"/>
         </w:rPr>
         <w:tab/>
       </w:r>
@@ -4721,50 +4713,25 @@
           <w:rFonts w:cs="Arial"/>
           <w:iCs/>
           <w:szCs w:val="24"/>
-          <w:lang w:val="de-DE"/>
         </w:rPr>
         <w:t>‘</w:t>
       </w:r>
-      <w:proofErr w:type="spellStart"/>
       <w:r>
         <w:rPr>
           <w:rFonts w:cs="Arial"/>
           <w:iCs/>
           <w:szCs w:val="24"/>
-          <w:lang w:val="de-DE"/>
-        </w:rPr>
-        <w:t>No</w:t>
-      </w:r>
-      <w:proofErr w:type="spellEnd"/>
+        </w:rPr>
+        <w:t>No, UNTIL 6pm.</w:t>
+      </w:r>
       <w:r>
         <w:rPr>
           <w:rFonts w:cs="Arial"/>
           <w:iCs/>
           <w:szCs w:val="24"/>
-          <w:lang w:val="de-DE"/>
-        </w:rPr>
-        <w:t>, UNTIL 6</w:t>
-      </w:r>
-      <w:proofErr w:type="gramStart"/>
-      <w:r>
-        <w:rPr>
-          <w:rFonts w:cs="Arial"/>
-          <w:iCs/>
-          <w:szCs w:val="24"/>
-          <w:lang w:val="de-DE"/>
-        </w:rPr>
-        <w:t>pm.</w:t>
-      </w:r>
-      <w:r>
-        <w:rPr>
-          <w:rFonts w:cs="Arial"/>
-          <w:iCs/>
-          <w:szCs w:val="24"/>
-          <w:lang w:val="de-DE"/>
         </w:rPr>
         <w:t>’</w:t>
       </w:r>
-      <w:proofErr w:type="gramEnd"/>
     </w:p>
     <w:p>
       <w:pPr>
@@ -4995,7 +4962,6 @@
           <w:rFonts w:cs="Arial"/>
           <w:iCs/>
           <w:szCs w:val="24"/>
-          <w:lang w:val="de-DE"/>
         </w:rPr>
       </w:pPr>
       <w:r>
@@ -5019,7 +4985,6 @@
           <w:rFonts w:cs="Arial"/>
           <w:iCs/>
           <w:szCs w:val="24"/>
-          <w:lang w:val="de-DE"/>
         </w:rPr>
         <w:t xml:space="preserve">B: </w:t>
       </w:r>
@@ -5028,7 +4993,6 @@
           <w:rFonts w:cs="Arial"/>
           <w:iCs/>
           <w:szCs w:val="24"/>
-          <w:lang w:val="de-DE"/>
         </w:rPr>
         <w:tab/>
         <w:t>Nein, bis 18 Uhr.</w:t>
@@ -5044,7 +5008,6 @@
           <w:rFonts w:cs="Arial"/>
           <w:iCs/>
           <w:szCs w:val="24"/>
-          <w:lang w:val="de-DE"/>
         </w:rPr>
       </w:pPr>
       <w:r>
@@ -5052,7 +5015,6 @@
           <w:rFonts w:cs="Arial"/>
           <w:iCs/>
           <w:szCs w:val="24"/>
-          <w:lang w:val="de-DE"/>
         </w:rPr>
         <w:tab/>
         <w:t xml:space="preserve"> </w:t>
@@ -5062,70 +5024,9 @@
           <w:rFonts w:cs="Arial"/>
           <w:iCs/>
           <w:szCs w:val="24"/>
-          <w:lang w:val="de-DE"/>
-        </w:rPr>
-        <w:tab/>
-        <w:t>‘</w:t>
-      </w:r>
-      <w:proofErr w:type="spellStart"/>
-      <w:r>
-        <w:rPr>
-          <w:rFonts w:cs="Arial"/>
-          <w:iCs/>
-          <w:szCs w:val="24"/>
-          <w:lang w:val="de-DE"/>
-        </w:rPr>
-        <w:t>No</w:t>
-      </w:r>
-      <w:proofErr w:type="spellEnd"/>
-      <w:r>
-        <w:rPr>
-          <w:rFonts w:cs="Arial"/>
-          <w:iCs/>
-          <w:szCs w:val="24"/>
-          <w:lang w:val="de-DE"/>
-        </w:rPr>
-        <w:t xml:space="preserve">, </w:t>
-      </w:r>
-      <w:proofErr w:type="spellStart"/>
-      <w:r>
-        <w:rPr>
-          <w:rFonts w:cs="Arial"/>
-          <w:iCs/>
-          <w:szCs w:val="24"/>
-          <w:lang w:val="de-DE"/>
-        </w:rPr>
-        <w:t>until</w:t>
-      </w:r>
-      <w:proofErr w:type="spellEnd"/>
-      <w:r>
-        <w:rPr>
-          <w:rFonts w:cs="Arial"/>
-          <w:iCs/>
-          <w:szCs w:val="24"/>
-          <w:lang w:val="de-DE"/>
-        </w:rPr>
-        <w:t xml:space="preserve"> 6</w:t>
-      </w:r>
-      <w:proofErr w:type="gramStart"/>
-      <w:r>
-        <w:rPr>
-          <w:rFonts w:cs="Arial"/>
-          <w:iCs/>
-          <w:szCs w:val="24"/>
-          <w:lang w:val="de-DE"/>
-        </w:rPr>
-        <w:t>pm.’</w:t>
-      </w:r>
-      <w:proofErr w:type="gramEnd"/>
-      <w:r>
-        <w:rPr>
-          <w:rFonts w:cs="Arial"/>
-          <w:iCs/>
-          <w:szCs w:val="24"/>
-          <w:lang w:val="de-DE"/>
-        </w:rPr>
-        <w:t xml:space="preserve"> </w:t>
+        </w:rPr>
+        <w:tab/>
+        <w:t xml:space="preserve">‘No, until 6pm.’ </w:t>
       </w:r>
     </w:p>
     <w:p>
@@ -5672,7 +5573,7 @@
           <w:lang w:val="en-GB"/>
         </w:rPr>
       </w:pPr>
-      <w:bookmarkStart w:id="3" w:name="_Toc146094625"/>
+      <w:bookmarkStart w:id="3" w:name="_Toc146094904"/>
       <w:r>
         <w:rPr>
           <w:lang w:val="en-GB"/>
@@ -6547,7 +6448,6 @@
         <w:rPr>
           <w:rFonts w:cs="Arial"/>
           <w:szCs w:val="24"/>
-          <w:lang w:val="de-DE"/>
         </w:rPr>
       </w:pPr>
       <w:r>
@@ -6568,7 +6468,6 @@
         <w:rPr>
           <w:rFonts w:cs="Arial"/>
           <w:szCs w:val="24"/>
-          <w:lang w:val="de-DE"/>
         </w:rPr>
         <w:t xml:space="preserve">B: </w:t>
       </w:r>
@@ -6576,10 +6475,25 @@
         <w:rPr>
           <w:rFonts w:cs="Arial"/>
           <w:szCs w:val="24"/>
-          <w:lang w:val="de-DE"/>
-        </w:rPr>
-        <w:tab/>
-        <w:t>Nein, seinem VATER.</w:t>
+        </w:rPr>
+        <w:tab/>
+        <w:t xml:space="preserve">Nein, </w:t>
+      </w:r>
+      <w:proofErr w:type="spellStart"/>
+      <w:r>
+        <w:rPr>
+          <w:rFonts w:cs="Arial"/>
+          <w:szCs w:val="24"/>
+        </w:rPr>
+        <w:t>seinem</w:t>
+      </w:r>
+      <w:proofErr w:type="spellEnd"/>
+      <w:r>
+        <w:rPr>
+          <w:rFonts w:cs="Arial"/>
+          <w:szCs w:val="24"/>
+        </w:rPr>
+        <w:t xml:space="preserve"> VATER.</w:t>
       </w:r>
     </w:p>
     <w:p>
@@ -6591,22 +6505,19 @@
         <w:rPr>
           <w:rFonts w:cs="Arial"/>
           <w:szCs w:val="24"/>
-          <w:lang w:val="de-DE"/>
-        </w:rPr>
-      </w:pPr>
-      <w:r>
-        <w:rPr>
-          <w:rFonts w:cs="Arial"/>
-          <w:szCs w:val="24"/>
-          <w:lang w:val="de-DE"/>
-        </w:rPr>
-        <w:tab/>
-      </w:r>
-      <w:r>
-        <w:rPr>
-          <w:rFonts w:cs="Arial"/>
-          <w:szCs w:val="24"/>
-          <w:lang w:val="de-DE"/>
+        </w:rPr>
+      </w:pPr>
+      <w:r>
+        <w:rPr>
+          <w:rFonts w:cs="Arial"/>
+          <w:szCs w:val="24"/>
+        </w:rPr>
+        <w:tab/>
+      </w:r>
+      <w:r>
+        <w:rPr>
+          <w:rFonts w:cs="Arial"/>
+          <w:szCs w:val="24"/>
         </w:rPr>
         <w:t xml:space="preserve"> </w:t>
       </w:r>
@@ -6614,64 +6525,16 @@
         <w:rPr>
           <w:rFonts w:cs="Arial"/>
           <w:szCs w:val="24"/>
-          <w:lang w:val="de-DE"/>
-        </w:rPr>
-        <w:tab/>
-      </w:r>
-      <w:r>
-        <w:rPr>
-          <w:rFonts w:cs="Arial"/>
-          <w:szCs w:val="24"/>
-          <w:lang w:val="de-DE"/>
-        </w:rPr>
-        <w:t>‘</w:t>
-      </w:r>
-      <w:proofErr w:type="spellStart"/>
-      <w:r>
-        <w:rPr>
-          <w:rFonts w:cs="Arial"/>
-          <w:szCs w:val="24"/>
-          <w:lang w:val="de-DE"/>
-        </w:rPr>
-        <w:t>No</w:t>
-      </w:r>
-      <w:proofErr w:type="spellEnd"/>
-      <w:r>
-        <w:rPr>
-          <w:rFonts w:cs="Arial"/>
-          <w:szCs w:val="24"/>
-          <w:lang w:val="de-DE"/>
-        </w:rPr>
-        <w:t xml:space="preserve">, </w:t>
-      </w:r>
-      <w:proofErr w:type="spellStart"/>
-      <w:r>
-        <w:rPr>
-          <w:rFonts w:cs="Arial"/>
-          <w:szCs w:val="24"/>
-          <w:lang w:val="de-DE"/>
-        </w:rPr>
-        <w:t>his</w:t>
-      </w:r>
-      <w:proofErr w:type="spellEnd"/>
-      <w:r>
-        <w:rPr>
-          <w:rFonts w:cs="Arial"/>
-          <w:szCs w:val="24"/>
-          <w:lang w:val="de-DE"/>
-        </w:rPr>
-        <w:t xml:space="preserve"> </w:t>
-      </w:r>
-      <w:proofErr w:type="gramStart"/>
-      <w:r>
-        <w:rPr>
-          <w:rFonts w:cs="Arial"/>
-          <w:szCs w:val="24"/>
-          <w:lang w:val="de-DE"/>
-        </w:rPr>
-        <w:t>FATHER.’</w:t>
-      </w:r>
-      <w:proofErr w:type="gramEnd"/>
+        </w:rPr>
+        <w:tab/>
+      </w:r>
+      <w:r>
+        <w:rPr>
+          <w:rFonts w:cs="Arial"/>
+          <w:szCs w:val="24"/>
+        </w:rPr>
+        <w:t>‘No, his FATHER.’</w:t>
+      </w:r>
     </w:p>
     <w:p>
       <w:pPr>
@@ -6713,7 +6576,6 @@
         <w:rPr>
           <w:rFonts w:cs="Arial"/>
           <w:szCs w:val="24"/>
-          <w:lang w:val="de-DE"/>
         </w:rPr>
         <w:t xml:space="preserve"> </w:t>
       </w:r>
@@ -6721,7 +6583,6 @@
         <w:rPr>
           <w:rFonts w:cs="Arial"/>
           <w:szCs w:val="24"/>
-          <w:lang w:val="de-DE"/>
         </w:rPr>
         <w:tab/>
       </w:r>
@@ -6841,7 +6702,6 @@
         <w:rPr>
           <w:rFonts w:cs="Arial"/>
           <w:szCs w:val="24"/>
-          <w:lang w:val="de-DE"/>
         </w:rPr>
       </w:pPr>
       <w:r>
@@ -6863,7 +6723,6 @@
         <w:rPr>
           <w:rFonts w:cs="Arial"/>
           <w:szCs w:val="24"/>
-          <w:lang w:val="de-DE"/>
         </w:rPr>
         <w:t xml:space="preserve">B: </w:t>
       </w:r>
@@ -6871,16 +6730,30 @@
         <w:rPr>
           <w:rFonts w:cs="Arial"/>
           <w:szCs w:val="24"/>
-          <w:lang w:val="de-DE"/>
-        </w:rPr>
-        <w:tab/>
-        <w:t xml:space="preserve">Nein, seinem </w:t>
-      </w:r>
-      <w:r>
-        <w:rPr>
-          <w:rFonts w:cs="Arial"/>
-          <w:szCs w:val="24"/>
-          <w:lang w:val="de-DE"/>
+        </w:rPr>
+        <w:tab/>
+        <w:t xml:space="preserve">Nein, </w:t>
+      </w:r>
+      <w:proofErr w:type="spellStart"/>
+      <w:r>
+        <w:rPr>
+          <w:rFonts w:cs="Arial"/>
+          <w:szCs w:val="24"/>
+        </w:rPr>
+        <w:t>seinem</w:t>
+      </w:r>
+      <w:proofErr w:type="spellEnd"/>
+      <w:r>
+        <w:rPr>
+          <w:rFonts w:cs="Arial"/>
+          <w:szCs w:val="24"/>
+        </w:rPr>
+        <w:t xml:space="preserve"> </w:t>
+      </w:r>
+      <w:r>
+        <w:rPr>
+          <w:rFonts w:cs="Arial"/>
+          <w:szCs w:val="24"/>
         </w:rPr>
         <w:t>Vater</w:t>
       </w:r>
@@ -6888,7 +6761,6 @@
         <w:rPr>
           <w:rFonts w:cs="Arial"/>
           <w:szCs w:val="24"/>
-          <w:lang w:val="de-DE"/>
         </w:rPr>
         <w:t>.</w:t>
       </w:r>
@@ -6903,14 +6775,12 @@
         <w:rPr>
           <w:rFonts w:cs="Arial"/>
           <w:szCs w:val="24"/>
-          <w:lang w:val="de-DE"/>
-        </w:rPr>
-      </w:pPr>
-      <w:r>
-        <w:rPr>
-          <w:rFonts w:cs="Arial"/>
-          <w:szCs w:val="24"/>
-          <w:lang w:val="de-DE"/>
+        </w:rPr>
+      </w:pPr>
+      <w:r>
+        <w:rPr>
+          <w:rFonts w:cs="Arial"/>
+          <w:szCs w:val="24"/>
         </w:rPr>
         <w:t xml:space="preserve"> </w:t>
       </w:r>
@@ -6918,74 +6788,30 @@
         <w:rPr>
           <w:rFonts w:cs="Arial"/>
           <w:szCs w:val="24"/>
-          <w:lang w:val="de-DE"/>
-        </w:rPr>
-        <w:tab/>
-      </w:r>
-      <w:r>
-        <w:rPr>
-          <w:rFonts w:cs="Arial"/>
-          <w:szCs w:val="24"/>
-          <w:lang w:val="de-DE"/>
-        </w:rPr>
-        <w:t>‘</w:t>
-      </w:r>
-      <w:proofErr w:type="spellStart"/>
-      <w:r>
-        <w:rPr>
-          <w:rFonts w:cs="Arial"/>
-          <w:szCs w:val="24"/>
-          <w:lang w:val="de-DE"/>
-        </w:rPr>
-        <w:t>No</w:t>
-      </w:r>
-      <w:proofErr w:type="spellEnd"/>
-      <w:r>
-        <w:rPr>
-          <w:rFonts w:cs="Arial"/>
-          <w:szCs w:val="24"/>
-          <w:lang w:val="de-DE"/>
-        </w:rPr>
-        <w:t xml:space="preserve">, </w:t>
-      </w:r>
-      <w:proofErr w:type="spellStart"/>
-      <w:r>
-        <w:rPr>
-          <w:rFonts w:cs="Arial"/>
-          <w:szCs w:val="24"/>
-          <w:lang w:val="de-DE"/>
-        </w:rPr>
-        <w:t>his</w:t>
-      </w:r>
-      <w:proofErr w:type="spellEnd"/>
-      <w:r>
-        <w:rPr>
-          <w:rFonts w:cs="Arial"/>
-          <w:szCs w:val="24"/>
-          <w:lang w:val="de-DE"/>
-        </w:rPr>
-        <w:t xml:space="preserve"> </w:t>
-      </w:r>
-      <w:proofErr w:type="spellStart"/>
-      <w:proofErr w:type="gramStart"/>
-      <w:r>
-        <w:rPr>
-          <w:rFonts w:cs="Arial"/>
-          <w:szCs w:val="24"/>
-          <w:lang w:val="de-DE"/>
+        </w:rPr>
+        <w:tab/>
+      </w:r>
+      <w:r>
+        <w:rPr>
+          <w:rFonts w:cs="Arial"/>
+          <w:szCs w:val="24"/>
+        </w:rPr>
+        <w:t xml:space="preserve">‘No, his </w:t>
+      </w:r>
+      <w:r>
+        <w:rPr>
+          <w:rFonts w:cs="Arial"/>
+          <w:szCs w:val="24"/>
         </w:rPr>
         <w:t>father</w:t>
       </w:r>
-      <w:proofErr w:type="spellEnd"/>
-      <w:r>
-        <w:rPr>
-          <w:rFonts w:cs="Arial"/>
-          <w:szCs w:val="24"/>
-          <w:lang w:val="de-DE"/>
+      <w:r>
+        <w:rPr>
+          <w:rFonts w:cs="Arial"/>
+          <w:szCs w:val="24"/>
         </w:rPr>
         <w:t>.’</w:t>
       </w:r>
-      <w:proofErr w:type="gramEnd"/>
     </w:p>
     <w:p>
       <w:pPr>
@@ -7186,7 +7012,7 @@
           <w:lang w:val="en-GB"/>
         </w:rPr>
       </w:pPr>
-      <w:bookmarkStart w:id="4" w:name="_Toc146094626"/>
+      <w:bookmarkStart w:id="4" w:name="_Toc146094905"/>
       <w:r>
         <w:rPr>
           <w:lang w:val="en-GB"/>
@@ -7512,7 +7338,7 @@
           <w:lang w:val="en-GB"/>
         </w:rPr>
       </w:pPr>
-      <w:bookmarkStart w:id="5" w:name="_Toc146094627"/>
+      <w:bookmarkStart w:id="5" w:name="_Toc146094906"/>
       <w:r>
         <w:rPr>
           <w:lang w:val="en-GB"/>
@@ -7862,7 +7688,7 @@
           <w:szCs w:val="24"/>
         </w:rPr>
       </w:pPr>
-      <w:bookmarkStart w:id="6" w:name="_Toc146094628"/>
+      <w:bookmarkStart w:id="6" w:name="_Toc146094907"/>
       <w:r>
         <w:rPr>
           <w:rFonts w:cs="Arial"/>
@@ -8011,7 +7837,7 @@
           <w:lang w:val="en-GB"/>
         </w:rPr>
       </w:pPr>
-      <w:bookmarkStart w:id="7" w:name="_Toc146094629"/>
+      <w:bookmarkStart w:id="7" w:name="_Toc146094908"/>
       <w:r>
         <w:rPr>
           <w:lang w:val="en-GB"/>
@@ -8960,7 +8786,7 @@
           <w:lang w:val="en-GB"/>
         </w:rPr>
       </w:pPr>
-      <w:bookmarkStart w:id="8" w:name="_Toc146094630"/>
+      <w:bookmarkStart w:id="8" w:name="_Toc146094909"/>
       <w:r>
         <w:rPr>
           <w:lang w:val="en-GB"/>
@@ -11141,7 +10967,7 @@
           <w:lang w:val="en-GB"/>
         </w:rPr>
       </w:pPr>
-      <w:bookmarkStart w:id="9" w:name="_Toc146094631"/>
+      <w:bookmarkStart w:id="9" w:name="_Toc146094910"/>
       <w:r>
         <w:rPr>
           <w:lang w:val="en-GB"/>
@@ -11423,6 +11249,28 @@
         </w:rPr>
         <w:t xml:space="preserve">. </w:t>
       </w:r>
+    </w:p>
+    <w:p>
+      <w:pPr>
+        <w:suppressLineNumbers/>
+        <w:spacing w:after="0" w:line="240" w:lineRule="auto"/>
+        <w:jc w:val="both"/>
+        <w:rPr>
+          <w:rFonts w:cs="Arial"/>
+          <w:szCs w:val="24"/>
+        </w:rPr>
+      </w:pPr>
+    </w:p>
+    <w:p>
+      <w:pPr>
+        <w:suppressLineNumbers/>
+        <w:spacing w:after="0" w:line="240" w:lineRule="auto"/>
+        <w:jc w:val="both"/>
+        <w:rPr>
+          <w:rFonts w:cs="Arial"/>
+          <w:szCs w:val="24"/>
+        </w:rPr>
+      </w:pPr>
     </w:p>
     <w:p>
       <w:pPr>
@@ -11455,6 +11303,7 @@
           <w:rFonts w:cs="Arial"/>
           <w:szCs w:val="24"/>
         </w:rPr>
+        <w:lastRenderedPageBreak/>
         <w:t>Basic tasks of the processor in ellipsis processing:</w:t>
       </w:r>
     </w:p>
@@ -11478,7 +11327,6 @@
           <w:rFonts w:cs="Arial"/>
           <w:szCs w:val="24"/>
         </w:rPr>
-        <w:lastRenderedPageBreak/>
         <w:t>Parse the remnant by constructing the appropriate phrase structure for the remnant given the input.</w:t>
       </w:r>
     </w:p>
@@ -13595,7 +13443,7 @@
           <w:lang w:val="en-GB"/>
         </w:rPr>
       </w:pPr>
-      <w:bookmarkStart w:id="10" w:name="_Toc146094632"/>
+      <w:bookmarkStart w:id="10" w:name="_Toc146094911"/>
       <w:r>
         <w:rPr>
           <w:lang w:val="en-GB"/>
@@ -14275,7 +14123,7 @@
       <w:pPr>
         <w:pStyle w:val="Heading1"/>
       </w:pPr>
-      <w:bookmarkStart w:id="11" w:name="_Toc146094633"/>
+      <w:bookmarkStart w:id="11" w:name="_Toc146094912"/>
       <w:r>
         <w:t>3</w:t>
       </w:r>
@@ -14349,7 +14197,7 @@
           <w:lang w:val="en-GB"/>
         </w:rPr>
       </w:pPr>
-      <w:bookmarkStart w:id="12" w:name="_Toc146094634"/>
+      <w:bookmarkStart w:id="12" w:name="_Toc146094913"/>
       <w:r>
         <w:rPr>
           <w:lang w:val="en-GB"/>
@@ -16839,7 +16687,7 @@
           <w:lang w:val="en-GB"/>
         </w:rPr>
       </w:pPr>
-      <w:bookmarkStart w:id="13" w:name="_Toc146094635"/>
+      <w:bookmarkStart w:id="13" w:name="_Toc146094914"/>
       <w:r>
         <w:rPr>
           <w:lang w:val="en-GB"/>
@@ -17109,7 +16957,6 @@
           <w:rFonts w:cs="Arial"/>
           <w:iCs/>
           <w:szCs w:val="24"/>
-          <w:lang w:val="de-DE"/>
         </w:rPr>
       </w:pPr>
       <w:r>
@@ -17133,7 +16980,6 @@
           <w:rFonts w:cs="Arial"/>
           <w:iCs/>
           <w:szCs w:val="24"/>
-          <w:lang w:val="de-DE"/>
         </w:rPr>
         <w:t xml:space="preserve">B: </w:t>
       </w:r>
@@ -17142,7 +16988,6 @@
           <w:rFonts w:cs="Arial"/>
           <w:iCs/>
           <w:szCs w:val="24"/>
-          <w:lang w:val="de-DE"/>
         </w:rPr>
         <w:tab/>
         <w:t>Nein, BIS 18 Uhr.</w:t>
@@ -17158,7 +17003,6 @@
           <w:rFonts w:cs="Arial"/>
           <w:iCs/>
           <w:szCs w:val="24"/>
-          <w:lang w:val="de-DE"/>
         </w:rPr>
       </w:pPr>
       <w:r>
@@ -17166,7 +17010,6 @@
           <w:rFonts w:cs="Arial"/>
           <w:iCs/>
           <w:szCs w:val="24"/>
-          <w:lang w:val="de-DE"/>
         </w:rPr>
         <w:tab/>
       </w:r>
@@ -17175,7 +17018,6 @@
           <w:rFonts w:cs="Arial"/>
           <w:iCs/>
           <w:szCs w:val="24"/>
-          <w:lang w:val="de-DE"/>
         </w:rPr>
         <w:t xml:space="preserve"> </w:t>
       </w:r>
@@ -17184,7 +17026,6 @@
           <w:rFonts w:cs="Arial"/>
           <w:iCs/>
           <w:szCs w:val="24"/>
-          <w:lang w:val="de-DE"/>
         </w:rPr>
         <w:tab/>
       </w:r>
@@ -17193,41 +17034,9 @@
           <w:rFonts w:cs="Arial"/>
           <w:iCs/>
           <w:szCs w:val="24"/>
-          <w:lang w:val="de-DE"/>
-        </w:rPr>
-        <w:t>‘</w:t>
-      </w:r>
-      <w:proofErr w:type="spellStart"/>
-      <w:r>
-        <w:rPr>
-          <w:rFonts w:cs="Arial"/>
-          <w:iCs/>
-          <w:szCs w:val="24"/>
-          <w:lang w:val="de-DE"/>
-        </w:rPr>
-        <w:t>No</w:t>
-      </w:r>
-      <w:proofErr w:type="spellEnd"/>
-      <w:r>
-        <w:rPr>
-          <w:rFonts w:cs="Arial"/>
-          <w:iCs/>
-          <w:szCs w:val="24"/>
-          <w:lang w:val="de-DE"/>
-        </w:rPr>
-        <w:t>, UNTIL 6</w:t>
-      </w:r>
-      <w:proofErr w:type="gramStart"/>
-      <w:r>
-        <w:rPr>
-          <w:rFonts w:cs="Arial"/>
-          <w:iCs/>
-          <w:szCs w:val="24"/>
-          <w:lang w:val="de-DE"/>
-        </w:rPr>
-        <w:t>pm.’</w:t>
-      </w:r>
-      <w:proofErr w:type="gramEnd"/>
+        </w:rPr>
+        <w:t>‘No, UNTIL 6pm.’</w:t>
+      </w:r>
     </w:p>
     <w:p>
       <w:pPr>
@@ -17372,7 +17181,6 @@
           <w:rFonts w:cs="Arial"/>
           <w:iCs/>
           <w:szCs w:val="24"/>
-          <w:lang w:val="de-DE"/>
         </w:rPr>
       </w:pPr>
       <w:r>
@@ -17380,7 +17188,6 @@
           <w:rFonts w:cs="Arial"/>
           <w:iCs/>
           <w:szCs w:val="24"/>
-          <w:lang w:val="de-DE"/>
         </w:rPr>
         <w:t xml:space="preserve">B: </w:t>
       </w:r>
@@ -17389,7 +17196,6 @@
           <w:rFonts w:cs="Arial"/>
           <w:iCs/>
           <w:szCs w:val="24"/>
-          <w:lang w:val="de-DE"/>
         </w:rPr>
         <w:tab/>
         <w:t xml:space="preserve">Nein, </w:t>
@@ -17399,7 +17205,6 @@
           <w:rFonts w:cs="Arial"/>
           <w:iCs/>
           <w:szCs w:val="24"/>
-          <w:lang w:val="de-DE"/>
         </w:rPr>
         <w:t>bis</w:t>
       </w:r>
@@ -17408,7 +17213,6 @@
           <w:rFonts w:cs="Arial"/>
           <w:iCs/>
           <w:szCs w:val="24"/>
-          <w:lang w:val="de-DE"/>
         </w:rPr>
         <w:t xml:space="preserve"> 18 Uhr.</w:t>
       </w:r>
@@ -17423,7 +17227,6 @@
           <w:rFonts w:cs="Arial"/>
           <w:iCs/>
           <w:szCs w:val="24"/>
-          <w:lang w:val="de-DE"/>
         </w:rPr>
       </w:pPr>
       <w:r>
@@ -17431,7 +17234,6 @@
           <w:rFonts w:cs="Arial"/>
           <w:iCs/>
           <w:szCs w:val="24"/>
-          <w:lang w:val="de-DE"/>
         </w:rPr>
         <w:tab/>
       </w:r>
@@ -17440,7 +17242,6 @@
           <w:rFonts w:cs="Arial"/>
           <w:iCs/>
           <w:szCs w:val="24"/>
-          <w:lang w:val="de-DE"/>
         </w:rPr>
         <w:t xml:space="preserve"> </w:t>
       </w:r>
@@ -17449,7 +17250,6 @@
           <w:rFonts w:cs="Arial"/>
           <w:iCs/>
           <w:szCs w:val="24"/>
-          <w:lang w:val="de-DE"/>
         </w:rPr>
         <w:tab/>
       </w:r>
@@ -17458,69 +17258,24 @@
           <w:rFonts w:cs="Arial"/>
           <w:iCs/>
           <w:szCs w:val="24"/>
-          <w:lang w:val="de-DE"/>
-        </w:rPr>
-        <w:t>‘</w:t>
-      </w:r>
-      <w:proofErr w:type="spellStart"/>
+        </w:rPr>
+        <w:t xml:space="preserve">‘No, </w:t>
+      </w:r>
       <w:r>
         <w:rPr>
           <w:rFonts w:cs="Arial"/>
           <w:iCs/>
           <w:szCs w:val="24"/>
-          <w:lang w:val="de-DE"/>
-        </w:rPr>
-        <w:t>No</w:t>
-      </w:r>
-      <w:proofErr w:type="spellEnd"/>
+        </w:rPr>
+        <w:t>until</w:t>
+      </w:r>
       <w:r>
         <w:rPr>
           <w:rFonts w:cs="Arial"/>
           <w:iCs/>
           <w:szCs w:val="24"/>
-          <w:lang w:val="de-DE"/>
-        </w:rPr>
-        <w:t xml:space="preserve">, </w:t>
-      </w:r>
-      <w:proofErr w:type="spellStart"/>
-      <w:r>
-        <w:rPr>
-          <w:rFonts w:cs="Arial"/>
-          <w:iCs/>
-          <w:szCs w:val="24"/>
-          <w:lang w:val="de-DE"/>
-        </w:rPr>
-        <w:t>until</w:t>
-      </w:r>
-      <w:proofErr w:type="spellEnd"/>
-      <w:r>
-        <w:rPr>
-          <w:rFonts w:cs="Arial"/>
-          <w:iCs/>
-          <w:szCs w:val="24"/>
-          <w:lang w:val="de-DE"/>
-        </w:rPr>
-        <w:t xml:space="preserve"> 6</w:t>
-      </w:r>
-      <w:proofErr w:type="gramStart"/>
-      <w:r>
-        <w:rPr>
-          <w:rFonts w:cs="Arial"/>
-          <w:iCs/>
-          <w:szCs w:val="24"/>
-          <w:lang w:val="de-DE"/>
-        </w:rPr>
-        <w:t>pm.’</w:t>
-      </w:r>
-      <w:proofErr w:type="gramEnd"/>
-      <w:r>
-        <w:rPr>
-          <w:rFonts w:cs="Arial"/>
-          <w:iCs/>
-          <w:szCs w:val="24"/>
-          <w:lang w:val="de-DE"/>
-        </w:rPr>
-        <w:t xml:space="preserve"> </w:t>
+        </w:rPr>
+        <w:t xml:space="preserve"> 6pm.’ </w:t>
       </w:r>
     </w:p>
     <w:p>
@@ -20981,7 +20736,7 @@
           <w:lang w:val="en-GB"/>
         </w:rPr>
       </w:pPr>
-      <w:bookmarkStart w:id="14" w:name="_Toc146094636"/>
+      <w:bookmarkStart w:id="14" w:name="_Toc146094915"/>
       <w:r>
         <w:rPr>
           <w:lang w:val="en-GB"/>
@@ -21249,7 +21004,7 @@
         <w:pStyle w:val="Caption"/>
         <w:framePr w:h="558" w:hRule="exact" w:wrap="around" w:y="4"/>
       </w:pPr>
-      <w:bookmarkStart w:id="15" w:name="_Toc146094609"/>
+      <w:bookmarkStart w:id="15" w:name="_Toc146094885"/>
       <w:r>
         <w:t xml:space="preserve">Figure </w:t>
       </w:r>
@@ -21399,7 +21154,7 @@
         <w:pStyle w:val="Caption"/>
         <w:framePr w:wrap="around"/>
       </w:pPr>
-      <w:bookmarkStart w:id="16" w:name="_Toc146094610"/>
+      <w:bookmarkStart w:id="16" w:name="_Toc146094886"/>
       <w:r>
         <w:t xml:space="preserve">Figure </w:t>
       </w:r>
@@ -21704,7 +21459,7 @@
           <w:lang w:val="en-GB"/>
         </w:rPr>
       </w:pPr>
-      <w:bookmarkStart w:id="17" w:name="_Toc146094637"/>
+      <w:bookmarkStart w:id="17" w:name="_Toc146094916"/>
       <w:r>
         <w:rPr>
           <w:lang w:val="en-GB"/>
@@ -22316,7 +22071,7 @@
           <w:lang w:val="en-GB"/>
         </w:rPr>
       </w:pPr>
-      <w:bookmarkStart w:id="18" w:name="_Toc146094638"/>
+      <w:bookmarkStart w:id="18" w:name="_Toc146094917"/>
       <w:r>
         <w:rPr>
           <w:lang w:val="en-GB"/>
@@ -22479,7 +22234,7 @@
           <w:szCs w:val="24"/>
         </w:rPr>
       </w:pPr>
-      <w:bookmarkStart w:id="19" w:name="_Toc146094639"/>
+      <w:bookmarkStart w:id="19" w:name="_Toc146094918"/>
       <w:r>
         <w:rPr>
           <w:rFonts w:cs="Arial"/>
@@ -22531,7 +22286,7 @@
           <w:lang w:val="en-GB"/>
         </w:rPr>
       </w:pPr>
-      <w:bookmarkStart w:id="20" w:name="_Toc146094640"/>
+      <w:bookmarkStart w:id="20" w:name="_Toc146094919"/>
       <w:r>
         <w:rPr>
           <w:lang w:val="en-GB"/>
@@ -22771,7 +22526,7 @@
         <w:pStyle w:val="Caption"/>
         <w:framePr w:wrap="around"/>
       </w:pPr>
-      <w:bookmarkStart w:id="21" w:name="_Toc146094611"/>
+      <w:bookmarkStart w:id="21" w:name="_Toc146094887"/>
       <w:r>
         <w:t xml:space="preserve">Figure </w:t>
       </w:r>
@@ -23022,7 +22777,7 @@
         <w:pStyle w:val="Caption"/>
         <w:framePr w:wrap="around"/>
       </w:pPr>
-      <w:bookmarkStart w:id="22" w:name="_Toc146094612"/>
+      <w:bookmarkStart w:id="22" w:name="_Toc146094888"/>
       <w:r>
         <w:t xml:space="preserve">Figure </w:t>
       </w:r>
@@ -23322,7 +23077,7 @@
         <w:pStyle w:val="Caption"/>
         <w:framePr w:wrap="around"/>
       </w:pPr>
-      <w:bookmarkStart w:id="23" w:name="_Toc146094613"/>
+      <w:bookmarkStart w:id="23" w:name="_Toc146094889"/>
       <w:r>
         <w:t xml:space="preserve">Figure </w:t>
       </w:r>
@@ -23550,7 +23305,7 @@
         <w:pStyle w:val="Caption"/>
         <w:framePr w:wrap="around"/>
       </w:pPr>
-      <w:bookmarkStart w:id="24" w:name="_Toc146094614"/>
+      <w:bookmarkStart w:id="24" w:name="_Toc146094890"/>
       <w:r>
         <w:t xml:space="preserve">Figure </w:t>
       </w:r>
@@ -23878,7 +23633,7 @@
         <w:pStyle w:val="Caption"/>
         <w:framePr w:wrap="around"/>
       </w:pPr>
-      <w:bookmarkStart w:id="25" w:name="_Toc146094615"/>
+      <w:bookmarkStart w:id="25" w:name="_Toc146094891"/>
       <w:r>
         <w:t xml:space="preserve">Figure </w:t>
       </w:r>
@@ -23915,7 +23670,7 @@
           <w:lang w:val="en-GB"/>
         </w:rPr>
       </w:pPr>
-      <w:bookmarkStart w:id="26" w:name="_Toc146094641"/>
+      <w:bookmarkStart w:id="26" w:name="_Toc146094920"/>
       <w:r>
         <w:rPr>
           <w:lang w:val="en-GB"/>
@@ -24465,7 +24220,7 @@
           <w:lang w:val="en-GB"/>
         </w:rPr>
       </w:pPr>
-      <w:bookmarkStart w:id="27" w:name="_Toc146094642"/>
+      <w:bookmarkStart w:id="27" w:name="_Toc146094921"/>
       <w:r>
         <w:rPr>
           <w:rFonts w:eastAsia="Times New Roman"/>
@@ -25584,7 +25339,7 @@
           <w:szCs w:val="24"/>
         </w:rPr>
       </w:pPr>
-      <w:bookmarkStart w:id="28" w:name="_Toc146094643"/>
+      <w:bookmarkStart w:id="28" w:name="_Toc146094922"/>
       <w:r>
         <w:rPr>
           <w:rFonts w:cs="Arial"/>
@@ -25763,7 +25518,7 @@
           <w:lang w:val="en-GB"/>
         </w:rPr>
       </w:pPr>
-      <w:bookmarkStart w:id="29" w:name="_Toc146094644"/>
+      <w:bookmarkStart w:id="29" w:name="_Toc146094923"/>
       <w:r>
         <w:rPr>
           <w:lang w:val="en-GB"/>
@@ -26345,7 +26100,7 @@
         <w:pStyle w:val="Caption"/>
         <w:framePr w:h="671" w:hRule="exact" w:wrap="around" w:y="5"/>
       </w:pPr>
-      <w:bookmarkStart w:id="30" w:name="_Toc146094616"/>
+      <w:bookmarkStart w:id="30" w:name="_Toc146094892"/>
       <w:r>
         <w:t xml:space="preserve">Figure </w:t>
       </w:r>
@@ -26809,7 +26564,7 @@
         <w:pStyle w:val="Caption"/>
         <w:framePr w:h="601" w:hRule="exact" w:wrap="around" w:y="5"/>
       </w:pPr>
-      <w:bookmarkStart w:id="31" w:name="_Toc146094617"/>
+      <w:bookmarkStart w:id="31" w:name="_Toc146094893"/>
       <w:r>
         <w:t xml:space="preserve">Figure </w:t>
       </w:r>
@@ -27673,7 +27428,7 @@
           <w:lang w:val="en-GB"/>
         </w:rPr>
       </w:pPr>
-      <w:bookmarkStart w:id="32" w:name="_Toc146094645"/>
+      <w:bookmarkStart w:id="32" w:name="_Toc146094924"/>
       <w:r>
         <w:rPr>
           <w:lang w:val="en-GB"/>
@@ -28502,7 +28257,7 @@
           <w:szCs w:val="24"/>
         </w:rPr>
       </w:pPr>
-      <w:bookmarkStart w:id="33" w:name="_Toc146094646"/>
+      <w:bookmarkStart w:id="33" w:name="_Toc146094925"/>
       <w:r>
         <w:rPr>
           <w:rFonts w:cs="Arial"/>
@@ -28663,7 +28418,7 @@
           <w:lang w:val="en-GB"/>
         </w:rPr>
       </w:pPr>
-      <w:bookmarkStart w:id="34" w:name="_Toc146094647"/>
+      <w:bookmarkStart w:id="34" w:name="_Toc146094926"/>
       <w:r>
         <w:rPr>
           <w:lang w:val="en-GB"/>
@@ -29003,7 +28758,7 @@
           <w:lang w:val="en-GB"/>
         </w:rPr>
       </w:pPr>
-      <w:bookmarkStart w:id="35" w:name="_Toc146094648"/>
+      <w:bookmarkStart w:id="35" w:name="_Toc146094927"/>
       <w:r>
         <w:rPr>
           <w:lang w:val="en-GB"/>
@@ -29400,7 +29155,7 @@
           <w:lang w:val="en-GB"/>
         </w:rPr>
       </w:pPr>
-      <w:bookmarkStart w:id="36" w:name="_Toc146094649"/>
+      <w:bookmarkStart w:id="36" w:name="_Toc146094928"/>
       <w:r>
         <w:rPr>
           <w:lang w:val="en-GB"/>
@@ -29832,7 +29587,7 @@
           <w:lang w:val="en-GB"/>
         </w:rPr>
       </w:pPr>
-      <w:bookmarkStart w:id="37" w:name="_Toc146094650"/>
+      <w:bookmarkStart w:id="37" w:name="_Toc146094929"/>
       <w:r>
         <w:rPr>
           <w:lang w:val="en-GB"/>
@@ -30141,7 +29896,7 @@
           <w:szCs w:val="24"/>
         </w:rPr>
       </w:pPr>
-      <w:bookmarkStart w:id="38" w:name="_Toc146094651"/>
+      <w:bookmarkStart w:id="38" w:name="_Toc146094930"/>
       <w:r>
         <w:rPr>
           <w:rFonts w:cs="Arial"/>
@@ -30247,7 +30002,21 @@
         <w:rPr>
           <w:rFonts w:cs="Arial"/>
         </w:rPr>
-        <w:t xml:space="preserve">Baayen, R. H., Davidson, D. J., &amp; Bates, D. M. (2008). Mixed-effects modeling with crossed random effects for subjects and items. </w:t>
+        <w:t xml:space="preserve">Baayen, R. H., Davidson, D. J., &amp; Bates, D. M. (2008). Mixed-effects </w:t>
+      </w:r>
+      <w:proofErr w:type="spellStart"/>
+      <w:r>
+        <w:rPr>
+          <w:rFonts w:cs="Arial"/>
+        </w:rPr>
+        <w:t>modeling</w:t>
+      </w:r>
+      <w:proofErr w:type="spellEnd"/>
+      <w:r>
+        <w:rPr>
+          <w:rFonts w:cs="Arial"/>
+        </w:rPr>
+        <w:t xml:space="preserve"> with crossed random effects for subjects and items. </w:t>
       </w:r>
       <w:r>
         <w:rPr>
@@ -30509,7 +30278,35 @@
         <w:rPr>
           <w:rFonts w:cs="Arial"/>
         </w:rPr>
-        <w:t xml:space="preserve">Curtis, A., Smith, T., Ziganshin, B., &amp; Elefteriades, J. (2016). The Mystery of the Z-Score. </w:t>
+        <w:t xml:space="preserve">Curtis, A., Smith, T., </w:t>
+      </w:r>
+      <w:proofErr w:type="spellStart"/>
+      <w:r>
+        <w:rPr>
+          <w:rFonts w:cs="Arial"/>
+        </w:rPr>
+        <w:t>Ziganshin</w:t>
+      </w:r>
+      <w:proofErr w:type="spellEnd"/>
+      <w:r>
+        <w:rPr>
+          <w:rFonts w:cs="Arial"/>
+        </w:rPr>
+        <w:t xml:space="preserve">, B., &amp; </w:t>
+      </w:r>
+      <w:proofErr w:type="spellStart"/>
+      <w:r>
+        <w:rPr>
+          <w:rFonts w:cs="Arial"/>
+        </w:rPr>
+        <w:t>Elefteriades</w:t>
+      </w:r>
+      <w:proofErr w:type="spellEnd"/>
+      <w:r>
+        <w:rPr>
+          <w:rFonts w:cs="Arial"/>
+        </w:rPr>
+        <w:t xml:space="preserve">, J. (2016). The Mystery of the Z-Score. </w:t>
       </w:r>
       <w:r>
         <w:rPr>
@@ -30699,7 +30496,21 @@
         <w:rPr>
           <w:rFonts w:cs="Arial"/>
         </w:rPr>
-        <w:t xml:space="preserve">Franck, J., Bowers, J., Frauenfelder, U. H., &amp; Vigliocco, G. (2003). Orthographic influences on agreement: A case for modality-specific form effects on grammatical encoding. </w:t>
+        <w:t xml:space="preserve">Franck, J., Bowers, J., Frauenfelder, U. H., &amp; </w:t>
+      </w:r>
+      <w:proofErr w:type="spellStart"/>
+      <w:r>
+        <w:rPr>
+          <w:rFonts w:cs="Arial"/>
+        </w:rPr>
+        <w:t>Vigliocco</w:t>
+      </w:r>
+      <w:proofErr w:type="spellEnd"/>
+      <w:r>
+        <w:rPr>
+          <w:rFonts w:cs="Arial"/>
+        </w:rPr>
+        <w:t xml:space="preserve">, G. (2003). Orthographic influences on agreement: A case for modality-specific form effects on grammatical encoding. </w:t>
       </w:r>
       <w:r>
         <w:rPr>
@@ -31210,97 +31021,41 @@
           <w:i/>
           <w:iCs/>
         </w:rPr>
-        <w:t>Acta Linguistica Hungarica</w:t>
-      </w:r>
-      <w:r>
-        <w:rPr>
-          <w:rFonts w:cs="Arial"/>
-        </w:rPr>
-        <w:t xml:space="preserve">, </w:t>
-      </w:r>
+        <w:t xml:space="preserve">Acta </w:t>
+      </w:r>
+      <w:proofErr w:type="spellStart"/>
       <w:r>
         <w:rPr>
           <w:rFonts w:cs="Arial"/>
           <w:i/>
           <w:iCs/>
         </w:rPr>
-        <w:t>55</w:t>
-      </w:r>
-      <w:r>
-        <w:rPr>
-          <w:rFonts w:cs="Arial"/>
-        </w:rPr>
-        <w:t>(3–4), 243–276. https://doi.org/10.1556/ALing.55.2008.3-4.2</w:t>
-      </w:r>
-    </w:p>
-    <w:p>
-      <w:pPr>
-        <w:pStyle w:val="Bibliography"/>
-        <w:rPr>
-          <w:rFonts w:cs="Arial"/>
-        </w:rPr>
-      </w:pPr>
-      <w:r>
-        <w:rPr>
-          <w:rFonts w:cs="Arial"/>
-        </w:rPr>
-        <w:t xml:space="preserve">Lambrecht, K. (1994). </w:t>
-      </w:r>
+        <w:t>Linguistica</w:t>
+      </w:r>
+      <w:proofErr w:type="spellEnd"/>
       <w:r>
         <w:rPr>
           <w:rFonts w:cs="Arial"/>
           <w:i/>
           <w:iCs/>
         </w:rPr>
-        <w:t>Information structure and sentence form: Topic, focus, and the mental representations of discourse referents</w:t>
-      </w:r>
-      <w:r>
-        <w:rPr>
-          <w:rFonts w:cs="Arial"/>
-        </w:rPr>
-        <w:t>. Cambridge University Press.</w:t>
-      </w:r>
-    </w:p>
-    <w:p>
-      <w:pPr>
-        <w:pStyle w:val="Bibliography"/>
-        <w:rPr>
-          <w:rFonts w:cs="Arial"/>
-        </w:rPr>
-      </w:pPr>
-      <w:r>
-        <w:rPr>
-          <w:rFonts w:cs="Arial"/>
-        </w:rPr>
-        <w:t xml:space="preserve">Lobeck, A. C. (1995). </w:t>
-      </w:r>
+        <w:t xml:space="preserve"> </w:t>
+      </w:r>
+      <w:proofErr w:type="spellStart"/>
       <w:r>
         <w:rPr>
           <w:rFonts w:cs="Arial"/>
           <w:i/>
           <w:iCs/>
         </w:rPr>
-        <w:t>Ellipsis: Functional heads, licensing, and identification</w:t>
-      </w:r>
-      <w:r>
-        <w:rPr>
-          <w:rFonts w:cs="Arial"/>
-        </w:rPr>
-        <w:t>. Oxford University Press.</w:t>
-      </w:r>
-    </w:p>
-    <w:p>
-      <w:pPr>
-        <w:pStyle w:val="Bibliography"/>
-        <w:rPr>
-          <w:rFonts w:cs="Arial"/>
-        </w:rPr>
-      </w:pPr>
-      <w:r>
-        <w:rPr>
-          <w:rFonts w:cs="Arial"/>
-        </w:rPr>
-        <w:t xml:space="preserve">Merchant, J. (2004). Fragments and ellipsis. </w:t>
+        <w:t>Hungarica</w:t>
+      </w:r>
+      <w:proofErr w:type="spellEnd"/>
+      <w:r>
+        <w:rPr>
+          <w:rFonts w:cs="Arial"/>
+        </w:rPr>
+        <w:t xml:space="preserve">, </w:t>
       </w:r>
       <w:r>
         <w:rPr>
@@ -31308,13 +31063,27 @@
           <w:i/>
           <w:iCs/>
         </w:rPr>
-        <w:t>Linguistics and Philosophy</w:t>
-      </w:r>
-      <w:r>
-        <w:rPr>
-          <w:rFonts w:cs="Arial"/>
-        </w:rPr>
-        <w:t xml:space="preserve">, </w:t>
+        <w:t>55</w:t>
+      </w:r>
+      <w:r>
+        <w:rPr>
+          <w:rFonts w:cs="Arial"/>
+        </w:rPr>
+        <w:t>(3–4), 243–276. https://doi.org/10.1556/ALing.55.2008.3-4.2</w:t>
+      </w:r>
+    </w:p>
+    <w:p>
+      <w:pPr>
+        <w:pStyle w:val="Bibliography"/>
+        <w:rPr>
+          <w:rFonts w:cs="Arial"/>
+        </w:rPr>
+      </w:pPr>
+      <w:r>
+        <w:rPr>
+          <w:rFonts w:cs="Arial"/>
+        </w:rPr>
+        <w:t xml:space="preserve">Lambrecht, K. (1994). </w:t>
       </w:r>
       <w:r>
         <w:rPr>
@@ -31322,13 +31091,13 @@
           <w:i/>
           <w:iCs/>
         </w:rPr>
-        <w:t>27</w:t>
-      </w:r>
-      <w:r>
-        <w:rPr>
-          <w:rFonts w:cs="Arial"/>
-        </w:rPr>
-        <w:t>(6), 661–738. https://doi.org/10.1007/s10988-005-7378-3</w:t>
+        <w:t>Information structure and sentence form: Topic, focus, and the mental representations of discourse referents</w:t>
+      </w:r>
+      <w:r>
+        <w:rPr>
+          <w:rFonts w:cs="Arial"/>
+        </w:rPr>
+        <w:t>. Cambridge University Press.</w:t>
       </w:r>
     </w:p>
     <w:p>
@@ -31342,7 +31111,7 @@
         <w:rPr>
           <w:rFonts w:cs="Arial"/>
         </w:rPr>
-        <w:t xml:space="preserve">Merchant, J. (2019). Ellipsis: A survey of analytical approaches. In J. Van Craenenbroeck &amp; T. Temmerman (Eds.), </w:t>
+        <w:t xml:space="preserve">Lobeck, A. C. (1995). </w:t>
       </w:r>
       <w:r>
         <w:rPr>
@@ -31350,6 +31119,90 @@
           <w:i/>
           <w:iCs/>
         </w:rPr>
+        <w:t>Ellipsis: Functional heads, licensing, and identification</w:t>
+      </w:r>
+      <w:r>
+        <w:rPr>
+          <w:rFonts w:cs="Arial"/>
+        </w:rPr>
+        <w:t>. Oxford University Press.</w:t>
+      </w:r>
+    </w:p>
+    <w:p>
+      <w:pPr>
+        <w:pStyle w:val="Bibliography"/>
+        <w:rPr>
+          <w:rFonts w:cs="Arial"/>
+        </w:rPr>
+      </w:pPr>
+      <w:r>
+        <w:rPr>
+          <w:rFonts w:cs="Arial"/>
+        </w:rPr>
+        <w:t xml:space="preserve">Merchant, J. (2004). Fragments and ellipsis. </w:t>
+      </w:r>
+      <w:r>
+        <w:rPr>
+          <w:rFonts w:cs="Arial"/>
+          <w:i/>
+          <w:iCs/>
+        </w:rPr>
+        <w:t>Linguistics and Philosophy</w:t>
+      </w:r>
+      <w:r>
+        <w:rPr>
+          <w:rFonts w:cs="Arial"/>
+        </w:rPr>
+        <w:t xml:space="preserve">, </w:t>
+      </w:r>
+      <w:r>
+        <w:rPr>
+          <w:rFonts w:cs="Arial"/>
+          <w:i/>
+          <w:iCs/>
+        </w:rPr>
+        <w:t>27</w:t>
+      </w:r>
+      <w:r>
+        <w:rPr>
+          <w:rFonts w:cs="Arial"/>
+        </w:rPr>
+        <w:t>(6), 661–738. https://doi.org/10.1007/s10988-005-7378-3</w:t>
+      </w:r>
+    </w:p>
+    <w:p>
+      <w:pPr>
+        <w:pStyle w:val="Bibliography"/>
+        <w:rPr>
+          <w:rFonts w:cs="Arial"/>
+        </w:rPr>
+      </w:pPr>
+      <w:r>
+        <w:rPr>
+          <w:rFonts w:cs="Arial"/>
+        </w:rPr>
+        <w:t xml:space="preserve">Merchant, J. (2019). Ellipsis: A survey of analytical approaches. In J. Van </w:t>
+      </w:r>
+      <w:proofErr w:type="spellStart"/>
+      <w:r>
+        <w:rPr>
+          <w:rFonts w:cs="Arial"/>
+        </w:rPr>
+        <w:t>Craenenbroeck</w:t>
+      </w:r>
+      <w:proofErr w:type="spellEnd"/>
+      <w:r>
+        <w:rPr>
+          <w:rFonts w:cs="Arial"/>
+        </w:rPr>
+        <w:t xml:space="preserve"> &amp; T. Temmerman (Eds.), </w:t>
+      </w:r>
+      <w:r>
+        <w:rPr>
+          <w:rFonts w:cs="Arial"/>
+          <w:i/>
+          <w:iCs/>
+        </w:rPr>
         <w:t>The Oxford Handbook of Ellipsis</w:t>
       </w:r>
       <w:r>
@@ -31449,49 +31302,25 @@
           <w:i/>
           <w:iCs/>
         </w:rPr>
-        <w:t>Journal of Behavioral and Experimental Finance</w:t>
-      </w:r>
-      <w:r>
-        <w:rPr>
-          <w:rFonts w:cs="Arial"/>
-        </w:rPr>
-        <w:t xml:space="preserve">, </w:t>
-      </w:r>
+        <w:t xml:space="preserve">Journal of </w:t>
+      </w:r>
+      <w:proofErr w:type="spellStart"/>
       <w:r>
         <w:rPr>
           <w:rFonts w:cs="Arial"/>
           <w:i/>
           <w:iCs/>
         </w:rPr>
-        <w:t>17</w:t>
-      </w:r>
-      <w:r>
-        <w:rPr>
-          <w:rFonts w:cs="Arial"/>
-        </w:rPr>
-        <w:t>, 22–27. https://doi.org/10.1016/j.jbef.2017.12.004</w:t>
-      </w:r>
-    </w:p>
-    <w:p>
-      <w:pPr>
-        <w:pStyle w:val="Bibliography"/>
-        <w:rPr>
-          <w:rFonts w:cs="Arial"/>
-        </w:rPr>
-      </w:pPr>
-      <w:r>
-        <w:rPr>
-          <w:rFonts w:cs="Arial"/>
-        </w:rPr>
-        <w:t xml:space="preserve">Phillips, C., &amp; Parker, D. (2014). The psycholinguistics of ellipsis. </w:t>
-      </w:r>
+        <w:t>Behavioral</w:t>
+      </w:r>
+      <w:proofErr w:type="spellEnd"/>
       <w:r>
         <w:rPr>
           <w:rFonts w:cs="Arial"/>
           <w:i/>
           <w:iCs/>
         </w:rPr>
-        <w:t>Lingua</w:t>
+        <w:t xml:space="preserve"> and Experimental Finance</w:t>
       </w:r>
       <w:r>
         <w:rPr>
@@ -31505,13 +31334,13 @@
           <w:i/>
           <w:iCs/>
         </w:rPr>
-        <w:t>151</w:t>
-      </w:r>
-      <w:r>
-        <w:rPr>
-          <w:rFonts w:cs="Arial"/>
-        </w:rPr>
-        <w:t>, 78–95. https://doi.org/10.1016/j.lingua.2013.10.003</w:t>
+        <w:t>17</w:t>
+      </w:r>
+      <w:r>
+        <w:rPr>
+          <w:rFonts w:cs="Arial"/>
+        </w:rPr>
+        <w:t>, 22–27. https://doi.org/10.1016/j.jbef.2017.12.004</w:t>
       </w:r>
     </w:p>
     <w:p>
@@ -31521,41 +31350,39 @@
           <w:rFonts w:cs="Arial"/>
         </w:rPr>
       </w:pPr>
+      <w:r>
+        <w:rPr>
+          <w:rFonts w:cs="Arial"/>
+        </w:rPr>
+        <w:t xml:space="preserve">Phillips, C., &amp; Parker, D. (2014). The psycholinguistics of ellipsis. </w:t>
+      </w:r>
       <w:r>
         <w:rPr>
           <w:rFonts w:cs="Arial"/>
           <w:i/>
           <w:iCs/>
         </w:rPr>
-        <w:t>Prolific Academic</w:t>
-      </w:r>
-      <w:r>
-        <w:rPr>
-          <w:rFonts w:cs="Arial"/>
-        </w:rPr>
-        <w:t>. (2019). [Computer software]. https://prolific.ac/</w:t>
-      </w:r>
-    </w:p>
-    <w:p>
-      <w:pPr>
-        <w:pStyle w:val="Bibliography"/>
-        <w:rPr>
-          <w:rFonts w:cs="Arial"/>
-        </w:rPr>
-      </w:pPr>
+        <w:t>Lingua</w:t>
+      </w:r>
+      <w:r>
+        <w:rPr>
+          <w:rFonts w:cs="Arial"/>
+        </w:rPr>
+        <w:t xml:space="preserve">, </w:t>
+      </w:r>
       <w:r>
         <w:rPr>
           <w:rFonts w:cs="Arial"/>
           <w:i/>
           <w:iCs/>
         </w:rPr>
-        <w:t>R Development Core Team</w:t>
-      </w:r>
-      <w:r>
-        <w:rPr>
-          <w:rFonts w:cs="Arial"/>
-        </w:rPr>
-        <w:t>. (2015). [Computer software]. http://www.r-project.org/</w:t>
+        <w:t>151</w:t>
+      </w:r>
+      <w:r>
+        <w:rPr>
+          <w:rFonts w:cs="Arial"/>
+        </w:rPr>
+        <w:t>, 78–95. https://doi.org/10.1016/j.lingua.2013.10.003</w:t>
       </w:r>
     </w:p>
     <w:p>
@@ -31565,39 +31392,41 @@
           <w:rFonts w:cs="Arial"/>
         </w:rPr>
       </w:pPr>
-      <w:r>
-        <w:rPr>
-          <w:rFonts w:cs="Arial"/>
-        </w:rPr>
-        <w:t xml:space="preserve">Rasekhi, V., &amp; Harris, J. A. (2021). Resolving ambiguous polarity stripping ellipsis structures in Persian. </w:t>
-      </w:r>
       <w:r>
         <w:rPr>
           <w:rFonts w:cs="Arial"/>
           <w:i/>
           <w:iCs/>
         </w:rPr>
-        <w:t>Glossa: A Journal of General Linguistics</w:t>
-      </w:r>
-      <w:r>
-        <w:rPr>
-          <w:rFonts w:cs="Arial"/>
-        </w:rPr>
-        <w:t xml:space="preserve">, </w:t>
-      </w:r>
+        <w:t>Prolific Academic</w:t>
+      </w:r>
+      <w:r>
+        <w:rPr>
+          <w:rFonts w:cs="Arial"/>
+        </w:rPr>
+        <w:t>. (2019). [Computer software]. https://prolific.ac/</w:t>
+      </w:r>
+    </w:p>
+    <w:p>
+      <w:pPr>
+        <w:pStyle w:val="Bibliography"/>
+        <w:rPr>
+          <w:rFonts w:cs="Arial"/>
+        </w:rPr>
+      </w:pPr>
       <w:r>
         <w:rPr>
           <w:rFonts w:cs="Arial"/>
           <w:i/>
           <w:iCs/>
         </w:rPr>
-        <w:t>6</w:t>
-      </w:r>
-      <w:r>
-        <w:rPr>
-          <w:rFonts w:cs="Arial"/>
-        </w:rPr>
-        <w:t>(1), 1–31. https://doi.org/10.16995/glossa.5881</w:t>
+        <w:t>R Development Core Team</w:t>
+      </w:r>
+      <w:r>
+        <w:rPr>
+          <w:rFonts w:cs="Arial"/>
+        </w:rPr>
+        <w:t>. (2015). [Computer software]. http://www.r-project.org/</w:t>
       </w:r>
     </w:p>
     <w:p>
@@ -31611,7 +31440,7 @@
         <w:rPr>
           <w:rFonts w:cs="Arial"/>
         </w:rPr>
-        <w:t xml:space="preserve">Schütze, C. T. (2016). The empirical base of linguistics: Grammaticality judgments and linguistic methodology [Application/pdf]. </w:t>
+        <w:t xml:space="preserve">Rasekhi, V., &amp; Harris, J. A. (2021). Resolving ambiguous polarity stripping ellipsis structures in Persian. </w:t>
       </w:r>
       <w:r>
         <w:rPr>
@@ -31619,6 +31448,48 @@
           <w:i/>
           <w:iCs/>
         </w:rPr>
+        <w:t>Glossa: A Journal of General Linguistics</w:t>
+      </w:r>
+      <w:r>
+        <w:rPr>
+          <w:rFonts w:cs="Arial"/>
+        </w:rPr>
+        <w:t xml:space="preserve">, </w:t>
+      </w:r>
+      <w:r>
+        <w:rPr>
+          <w:rFonts w:cs="Arial"/>
+          <w:i/>
+          <w:iCs/>
+        </w:rPr>
+        <w:t>6</w:t>
+      </w:r>
+      <w:r>
+        <w:rPr>
+          <w:rFonts w:cs="Arial"/>
+        </w:rPr>
+        <w:t>(1), 1–31. https://doi.org/10.16995/glossa.5881</w:t>
+      </w:r>
+    </w:p>
+    <w:p>
+      <w:pPr>
+        <w:pStyle w:val="Bibliography"/>
+        <w:rPr>
+          <w:rFonts w:cs="Arial"/>
+        </w:rPr>
+      </w:pPr>
+      <w:r>
+        <w:rPr>
+          <w:rFonts w:cs="Arial"/>
+        </w:rPr>
+        <w:t xml:space="preserve">Schütze, C. T. (2016). The empirical base of linguistics: Grammaticality judgments and linguistic methodology [Application/pdf]. </w:t>
+      </w:r>
+      <w:r>
+        <w:rPr>
+          <w:rFonts w:cs="Arial"/>
+          <w:i/>
+          <w:iCs/>
+        </w:rPr>
         <w:t>Classics in Linguistics</w:t>
       </w:r>
       <w:r>
@@ -31684,47 +31555,29 @@
         </w:rPr>
         <w:t xml:space="preserve">Sprouse, J. (2011). A validation of Amazon Mechanical Turk for the collection of acceptability judgments in linguistic theory. </w:t>
       </w:r>
+      <w:proofErr w:type="spellStart"/>
       <w:r>
         <w:rPr>
           <w:rFonts w:cs="Arial"/>
           <w:i/>
           <w:iCs/>
         </w:rPr>
-        <w:t>Behavior Research Methods</w:t>
-      </w:r>
-      <w:r>
-        <w:rPr>
-          <w:rFonts w:cs="Arial"/>
-        </w:rPr>
-        <w:t xml:space="preserve">, </w:t>
-      </w:r>
+        <w:t>Behavior</w:t>
+      </w:r>
+      <w:proofErr w:type="spellEnd"/>
       <w:r>
         <w:rPr>
           <w:rFonts w:cs="Arial"/>
           <w:i/>
           <w:iCs/>
         </w:rPr>
-        <w:t>43</w:t>
-      </w:r>
-      <w:r>
-        <w:rPr>
-          <w:rFonts w:cs="Arial"/>
-        </w:rPr>
-        <w:t>(1), 155–167. https://doi.org/10.3758/s13428-010-0039-7</w:t>
-      </w:r>
-    </w:p>
-    <w:p>
-      <w:pPr>
-        <w:pStyle w:val="Bibliography"/>
-        <w:rPr>
-          <w:rFonts w:cs="Arial"/>
-        </w:rPr>
-      </w:pPr>
-      <w:r>
-        <w:rPr>
-          <w:rFonts w:cs="Arial"/>
-        </w:rPr>
-        <w:t xml:space="preserve">Sprouse, J., Schütze, C. T., &amp; Almeida, D. (2013). A comparison of informal and formal acceptability judgments using a random sample from Linguistic Inquiry 2001–2010. </w:t>
+        <w:t xml:space="preserve"> Research Methods</w:t>
+      </w:r>
+      <w:r>
+        <w:rPr>
+          <w:rFonts w:cs="Arial"/>
+        </w:rPr>
+        <w:t xml:space="preserve">, </w:t>
       </w:r>
       <w:r>
         <w:rPr>
@@ -31732,13 +31585,27 @@
           <w:i/>
           <w:iCs/>
         </w:rPr>
-        <w:t>Lingua</w:t>
-      </w:r>
-      <w:r>
-        <w:rPr>
-          <w:rFonts w:cs="Arial"/>
-        </w:rPr>
-        <w:t xml:space="preserve">, </w:t>
+        <w:t>43</w:t>
+      </w:r>
+      <w:r>
+        <w:rPr>
+          <w:rFonts w:cs="Arial"/>
+        </w:rPr>
+        <w:t>(1), 155–167. https://doi.org/10.3758/s13428-010-0039-7</w:t>
+      </w:r>
+    </w:p>
+    <w:p>
+      <w:pPr>
+        <w:pStyle w:val="Bibliography"/>
+        <w:rPr>
+          <w:rFonts w:cs="Arial"/>
+        </w:rPr>
+      </w:pPr>
+      <w:r>
+        <w:rPr>
+          <w:rFonts w:cs="Arial"/>
+        </w:rPr>
+        <w:t xml:space="preserve">Sprouse, J., Schütze, C. T., &amp; Almeida, D. (2013). A comparison of informal and formal acceptability judgments using a random sample from Linguistic Inquiry 2001–2010. </w:t>
       </w:r>
       <w:r>
         <w:rPr>
@@ -31746,27 +31613,13 @@
           <w:i/>
           <w:iCs/>
         </w:rPr>
-        <w:t>134</w:t>
-      </w:r>
-      <w:r>
-        <w:rPr>
-          <w:rFonts w:cs="Arial"/>
-        </w:rPr>
-        <w:t>, 219–248. https://doi.org/10.1016/j.lingua.2013.07.002</w:t>
-      </w:r>
-    </w:p>
-    <w:p>
-      <w:pPr>
-        <w:pStyle w:val="Bibliography"/>
-        <w:rPr>
-          <w:rFonts w:cs="Arial"/>
-        </w:rPr>
-      </w:pPr>
-      <w:r>
-        <w:rPr>
-          <w:rFonts w:cs="Arial"/>
-        </w:rPr>
-        <w:t xml:space="preserve">Ståhle, L., &amp; Wold, S. (1989). Analysis of variance. </w:t>
+        <w:t>Lingua</w:t>
+      </w:r>
+      <w:r>
+        <w:rPr>
+          <w:rFonts w:cs="Arial"/>
+        </w:rPr>
+        <w:t xml:space="preserve">, </w:t>
       </w:r>
       <w:r>
         <w:rPr>
@@ -31774,13 +31627,41 @@
           <w:i/>
           <w:iCs/>
         </w:rPr>
-        <w:t>Chemometrics and Intelligent Laboratory Systems</w:t>
-      </w:r>
-      <w:r>
-        <w:rPr>
-          <w:rFonts w:cs="Arial"/>
-        </w:rPr>
-        <w:t xml:space="preserve">, </w:t>
+        <w:t>134</w:t>
+      </w:r>
+      <w:r>
+        <w:rPr>
+          <w:rFonts w:cs="Arial"/>
+        </w:rPr>
+        <w:t>, 219–248. https://doi.org/10.1016/j.lingua.2013.07.002</w:t>
+      </w:r>
+    </w:p>
+    <w:p>
+      <w:pPr>
+        <w:pStyle w:val="Bibliography"/>
+        <w:rPr>
+          <w:rFonts w:cs="Arial"/>
+        </w:rPr>
+      </w:pPr>
+      <w:r>
+        <w:rPr>
+          <w:rFonts w:cs="Arial"/>
+        </w:rPr>
+        <w:t xml:space="preserve">Ståhle, L., &amp; </w:t>
+      </w:r>
+      <w:proofErr w:type="spellStart"/>
+      <w:r>
+        <w:rPr>
+          <w:rFonts w:cs="Arial"/>
+        </w:rPr>
+        <w:t>Wold</w:t>
+      </w:r>
+      <w:proofErr w:type="spellEnd"/>
+      <w:r>
+        <w:rPr>
+          <w:rFonts w:cs="Arial"/>
+        </w:rPr>
+        <w:t xml:space="preserve">, S. (1989). Analysis of variance. </w:t>
       </w:r>
       <w:r>
         <w:rPr>
@@ -31788,27 +31669,13 @@
           <w:i/>
           <w:iCs/>
         </w:rPr>
-        <w:t>6</w:t>
-      </w:r>
-      <w:r>
-        <w:rPr>
-          <w:rFonts w:cs="Arial"/>
-        </w:rPr>
-        <w:t>(4), 259–272. https://doi.org/10.1016/0169-7439(89)80095-4</w:t>
-      </w:r>
-    </w:p>
-    <w:p>
-      <w:pPr>
-        <w:pStyle w:val="Bibliography"/>
-        <w:rPr>
-          <w:rFonts w:cs="Arial"/>
-        </w:rPr>
-      </w:pPr>
-      <w:r>
-        <w:rPr>
-          <w:rFonts w:cs="Arial"/>
-        </w:rPr>
-        <w:t xml:space="preserve">Wagner, M. (2012). Focus and givenness: A unified approach. In I. Kučerová &amp; A. Neeleman (Eds.), </w:t>
+        <w:t>Chemometrics and Intelligent Laboratory Systems</w:t>
+      </w:r>
+      <w:r>
+        <w:rPr>
+          <w:rFonts w:cs="Arial"/>
+        </w:rPr>
+        <w:t xml:space="preserve">, </w:t>
       </w:r>
       <w:r>
         <w:rPr>
@@ -31816,13 +31683,13 @@
           <w:i/>
           <w:iCs/>
         </w:rPr>
-        <w:t>Contrasts and Positions in Information Structure</w:t>
-      </w:r>
-      <w:r>
-        <w:rPr>
-          <w:rFonts w:cs="Arial"/>
-        </w:rPr>
-        <w:t xml:space="preserve"> (1st ed., pp. 102–147). Cambridge University Press. https://doi.org/10.1017/CBO9780511740084.007</w:t>
+        <w:t>6</w:t>
+      </w:r>
+      <w:r>
+        <w:rPr>
+          <w:rFonts w:cs="Arial"/>
+        </w:rPr>
+        <w:t>(4), 259–272. https://doi.org/10.1016/0169-7439(89)80095-4</w:t>
       </w:r>
     </w:p>
     <w:p>
@@ -31836,7 +31703,7 @@
         <w:rPr>
           <w:rFonts w:cs="Arial"/>
         </w:rPr>
-        <w:t xml:space="preserve">Wagner, P. S. (1999). The synthesis of German contrastive focus. </w:t>
+        <w:t xml:space="preserve">Wagner, M. (2012). Focus and givenness: A unified approach. In I. Kučerová &amp; A. Neeleman (Eds.), </w:t>
       </w:r>
       <w:r>
         <w:rPr>
@@ -31844,13 +31711,13 @@
           <w:i/>
           <w:iCs/>
         </w:rPr>
-        <w:t>Proceedings of the 14th ICPhS</w:t>
-      </w:r>
-      <w:r>
-        <w:rPr>
-          <w:rFonts w:cs="Arial"/>
-        </w:rPr>
-        <w:t>, 1529–1532.</w:t>
+        <w:t>Contrasts and Positions in Information Structure</w:t>
+      </w:r>
+      <w:r>
+        <w:rPr>
+          <w:rFonts w:cs="Arial"/>
+        </w:rPr>
+        <w:t xml:space="preserve"> (1st ed., pp. 102–147). Cambridge University Press. https://doi.org/10.1017/CBO9780511740084.007</w:t>
       </w:r>
     </w:p>
     <w:p>
@@ -31864,7 +31731,7 @@
         <w:rPr>
           <w:rFonts w:cs="Arial"/>
         </w:rPr>
-        <w:t xml:space="preserve">Wierzba, M., Brown, J. M. M., &amp; Fanselow, G. (2023). The syntactic flexibility of German and English idioms: Evidence from acceptability rating experiments. </w:t>
+        <w:t xml:space="preserve">Wagner, P. S. (1999). The synthesis of German contrastive focus. </w:t>
       </w:r>
       <w:r>
         <w:rPr>
@@ -31872,35 +31739,101 @@
           <w:i/>
           <w:iCs/>
         </w:rPr>
-        <w:t>Journal of Linguistics</w:t>
-      </w:r>
-      <w:r>
-        <w:rPr>
-          <w:rFonts w:cs="Arial"/>
-        </w:rPr>
-        <w:t>, 1–38. https://doi.org/10.1017/S0022226723000105</w:t>
-      </w:r>
-    </w:p>
-    <w:p>
-      <w:pPr>
-        <w:pStyle w:val="Bibliography"/>
-        <w:rPr>
-          <w:rFonts w:cs="Arial"/>
-        </w:rPr>
-      </w:pPr>
-      <w:r>
-        <w:rPr>
-          <w:rFonts w:cs="Arial"/>
-        </w:rPr>
-        <w:lastRenderedPageBreak/>
-        <w:t xml:space="preserve">Winkler, S. (2019). Ellipsis and Prosody. In J. Van Craenenbroeck &amp; T. Temmerman (Eds.), </w:t>
-      </w:r>
+        <w:t xml:space="preserve">Proceedings of the 14th </w:t>
+      </w:r>
+      <w:proofErr w:type="spellStart"/>
       <w:r>
         <w:rPr>
           <w:rFonts w:cs="Arial"/>
           <w:i/>
           <w:iCs/>
         </w:rPr>
+        <w:t>ICPhS</w:t>
+      </w:r>
+      <w:proofErr w:type="spellEnd"/>
+      <w:r>
+        <w:rPr>
+          <w:rFonts w:cs="Arial"/>
+        </w:rPr>
+        <w:t>, 1529–1532.</w:t>
+      </w:r>
+    </w:p>
+    <w:p>
+      <w:pPr>
+        <w:pStyle w:val="Bibliography"/>
+        <w:rPr>
+          <w:rFonts w:cs="Arial"/>
+        </w:rPr>
+      </w:pPr>
+      <w:r>
+        <w:rPr>
+          <w:rFonts w:cs="Arial"/>
+        </w:rPr>
+        <w:t xml:space="preserve">Wierzba, M., Brown, J. M. M., &amp; </w:t>
+      </w:r>
+      <w:proofErr w:type="spellStart"/>
+      <w:r>
+        <w:rPr>
+          <w:rFonts w:cs="Arial"/>
+        </w:rPr>
+        <w:t>Fanselow</w:t>
+      </w:r>
+      <w:proofErr w:type="spellEnd"/>
+      <w:r>
+        <w:rPr>
+          <w:rFonts w:cs="Arial"/>
+        </w:rPr>
+        <w:t xml:space="preserve">, G. (2023). The syntactic flexibility of German and English idioms: Evidence from acceptability rating experiments. </w:t>
+      </w:r>
+      <w:r>
+        <w:rPr>
+          <w:rFonts w:cs="Arial"/>
+          <w:i/>
+          <w:iCs/>
+        </w:rPr>
+        <w:t>Journal of Linguistics</w:t>
+      </w:r>
+      <w:r>
+        <w:rPr>
+          <w:rFonts w:cs="Arial"/>
+        </w:rPr>
+        <w:t>, 1–38. https://doi.org/10.1017/S0022226723000105</w:t>
+      </w:r>
+    </w:p>
+    <w:p>
+      <w:pPr>
+        <w:pStyle w:val="Bibliography"/>
+        <w:rPr>
+          <w:rFonts w:cs="Arial"/>
+        </w:rPr>
+      </w:pPr>
+      <w:r>
+        <w:rPr>
+          <w:rFonts w:cs="Arial"/>
+        </w:rPr>
+        <w:lastRenderedPageBreak/>
+        <w:t xml:space="preserve">Winkler, S. (2019). Ellipsis and Prosody. In J. Van </w:t>
+      </w:r>
+      <w:proofErr w:type="spellStart"/>
+      <w:r>
+        <w:rPr>
+          <w:rFonts w:cs="Arial"/>
+        </w:rPr>
+        <w:t>Craenenbroeck</w:t>
+      </w:r>
+      <w:proofErr w:type="spellEnd"/>
+      <w:r>
+        <w:rPr>
+          <w:rFonts w:cs="Arial"/>
+        </w:rPr>
+        <w:t xml:space="preserve"> &amp; T. Temmerman (Eds.), </w:t>
+      </w:r>
+      <w:r>
+        <w:rPr>
+          <w:rFonts w:cs="Arial"/>
+          <w:i/>
+          <w:iCs/>
+        </w:rPr>
         <w:t>The Oxford Handbook of Ellipsis</w:t>
       </w:r>
       <w:r>
@@ -31942,7 +31875,7 @@
           <w:szCs w:val="24"/>
         </w:rPr>
       </w:pPr>
-      <w:bookmarkStart w:id="39" w:name="_Toc146094652"/>
+      <w:bookmarkStart w:id="39" w:name="_Toc146094931"/>
       <w:r>
         <w:rPr>
           <w:rFonts w:cs="Arial"/>
@@ -31960,7 +31893,7 @@
           <w:lang w:val="en-GB"/>
         </w:rPr>
       </w:pPr>
-      <w:bookmarkStart w:id="40" w:name="_Toc146094653"/>
+      <w:bookmarkStart w:id="40" w:name="_Toc146094932"/>
       <w:r>
         <w:rPr>
           <w:lang w:val="en-GB"/>
@@ -32998,7 +32931,7 @@
           <w:lang w:val="en-GB"/>
         </w:rPr>
       </w:pPr>
-      <w:bookmarkStart w:id="41" w:name="_Toc146094654"/>
+      <w:bookmarkStart w:id="41" w:name="_Toc146094933"/>
       <w:r>
         <w:rPr>
           <w:lang w:val="en-GB"/>
@@ -35688,7 +35621,7 @@
           <w:lang w:val="en-GB"/>
         </w:rPr>
       </w:pPr>
-      <w:bookmarkStart w:id="42" w:name="_Toc146094655"/>
+      <w:bookmarkStart w:id="42" w:name="_Toc146094934"/>
       <w:r>
         <w:rPr>
           <w:lang w:val="en-GB"/>

</xml_diff>